<commit_message>
player: add new code
</commit_message>
<xml_diff>
--- a/player.docx
+++ b/player.docx
@@ -3,11 +3,6 @@
 <w:document xmlns:wpc="http://schemas.microsoft.com/office/word/2010/wordprocessingCanvas" xmlns:cx="http://schemas.microsoft.com/office/drawing/2014/chartex" xmlns:cx1="http://schemas.microsoft.com/office/drawing/2015/9/8/chartex" xmlns:mc="http://schemas.openxmlformats.org/markup-compatibility/2006" xmlns:o="urn:schemas-microsoft-com:office:office" xmlns:r="http://schemas.openxmlformats.org/officeDocument/2006/relationships" xmlns:m="http://schemas.openxmlformats.org/officeDocument/2006/math" xmlns:v="urn:schemas-microsoft-com:vml" xmlns:wp14="http://schemas.microsoft.com/office/word/2010/wordprocessingDrawing" xmlns:wp="http://schemas.openxmlformats.org/drawingml/2006/wordprocessingDrawing" xmlns:w10="urn:schemas-microsoft-com:office:word" xmlns:w="http://schemas.openxmlformats.org/wordprocessingml/2006/main" xmlns:w14="http://schemas.microsoft.com/office/word/2010/wordml" xmlns:w15="http://schemas.microsoft.com/office/word/2012/wordml" xmlns:w16se="http://schemas.microsoft.com/office/word/2015/wordml/symex" xmlns:wpg="http://schemas.microsoft.com/office/word/2010/wordprocessingGroup" xmlns:wpi="http://schemas.microsoft.com/office/word/2010/wordprocessingInk" xmlns:wne="http://schemas.microsoft.com/office/word/2006/wordml" xmlns:wps="http://schemas.microsoft.com/office/word/2010/wordprocessingShape" mc:Ignorable="w14 w15 w16se wp14">
   <w:body>
     <w:p>
-      <w:pPr>
-        <w:rPr>
-          <w:rFonts w:hint="eastAsia"/>
-        </w:rPr>
-      </w:pPr>
       <w:r>
         <w:rPr>
           <w:rFonts w:hint="eastAsia"/>
@@ -18,7 +13,6 @@
     <w:p>
       <w:pPr>
         <w:rPr>
-          <w:rFonts w:hint="eastAsia"/>
           <w:b/>
         </w:rPr>
       </w:pPr>
@@ -31,11 +25,6 @@
       </w:r>
     </w:p>
     <w:p>
-      <w:pPr>
-        <w:rPr>
-          <w:rFonts w:hint="eastAsia"/>
-        </w:rPr>
-      </w:pPr>
       <w:r>
         <w:rPr>
           <w:rFonts w:hint="eastAsia"/>
@@ -98,11 +87,6 @@
       </w:r>
     </w:p>
     <w:p>
-      <w:pPr>
-        <w:rPr>
-          <w:rFonts w:hint="eastAsia"/>
-        </w:rPr>
-      </w:pPr>
       <w:r>
         <w:rPr>
           <w:rFonts w:hint="eastAsia"/>
@@ -156,13 +140,7 @@
         <w:t>-march = armv7-a</w:t>
       </w:r>
     </w:p>
-    <w:p>
-      <w:pPr>
-        <w:rPr>
-          <w:rFonts w:hint="eastAsia"/>
-        </w:rPr>
-      </w:pPr>
-    </w:p>
+    <w:p/>
     <w:p>
       <w:pPr>
         <w:rPr>
@@ -296,11 +274,6 @@
       </w:r>
     </w:p>
     <w:p>
-      <w:pPr>
-        <w:rPr>
-          <w:rFonts w:hint="eastAsia"/>
-        </w:rPr>
-      </w:pPr>
       <w:r>
         <w:rPr>
           <w:rFonts w:hint="eastAsia"/>
@@ -337,13 +310,7 @@
         <w:t>下载</w:t>
       </w:r>
     </w:p>
-    <w:p>
-      <w:pPr>
-        <w:rPr>
-          <w:rFonts w:hint="eastAsia"/>
-        </w:rPr>
-      </w:pPr>
-    </w:p>
+    <w:p/>
     <w:p>
       <w:r>
         <w:rPr>
@@ -383,11 +350,6 @@
       </w:r>
     </w:p>
     <w:p>
-      <w:pPr>
-        <w:rPr>
-          <w:rFonts w:hint="eastAsia"/>
-        </w:rPr>
-      </w:pPr>
       <w:r>
         <w:t xml:space="preserve">git clone </w:t>
       </w:r>
@@ -453,13 +415,7 @@
         </w:r>
       </w:hyperlink>
     </w:p>
-    <w:p>
-      <w:pPr>
-        <w:rPr>
-          <w:rFonts w:hint="eastAsia"/>
-        </w:rPr>
-      </w:pPr>
-    </w:p>
+    <w:p/>
     <w:p>
       <w:r>
         <w:rPr>
@@ -605,11 +561,6 @@
       </w:r>
     </w:p>
     <w:p>
-      <w:pPr>
-        <w:rPr>
-          <w:rFonts w:hint="eastAsia"/>
-        </w:rPr>
-      </w:pPr>
       <w:r>
         <w:t xml:space="preserve">make install </w:t>
       </w:r>
@@ -635,20 +586,8 @@
         <w:tab/>
       </w:r>
     </w:p>
-    <w:p>
-      <w:pPr>
-        <w:rPr>
-          <w:rFonts w:hint="eastAsia"/>
-        </w:rPr>
-      </w:pPr>
-    </w:p>
-    <w:p>
-      <w:pPr>
-        <w:rPr>
-          <w:rFonts w:hint="eastAsia"/>
-        </w:rPr>
-      </w:pPr>
-    </w:p>
+    <w:p/>
+    <w:p/>
     <w:p>
       <w:r>
         <w:rPr>
@@ -670,11 +609,6 @@
       </w:r>
     </w:p>
     <w:p>
-      <w:pPr>
-        <w:rPr>
-          <w:rFonts w:hint="eastAsia"/>
-        </w:rPr>
-      </w:pPr>
       <w:r>
         <w:rPr>
           <w:rFonts w:hint="eastAsia"/>
@@ -760,29 +694,809 @@
         <w:t>cross-prefix arch target cpu sysroot extra-cflags</w:t>
       </w:r>
     </w:p>
-    <w:p>
-      <w:pPr>
-        <w:rPr>
-          <w:rFonts w:hint="eastAsia"/>
-        </w:rPr>
-      </w:pPr>
+    <w:p/>
+    <w:p/>
+    <w:p/>
+    <w:p/>
+    <w:p/>
+    <w:p/>
+    <w:p>
+      <w:r>
+        <w:sym w:font="Wingdings" w:char="F0E0"/>
+      </w:r>
+      <w:r>
+        <w:rPr>
+          <w:rFonts w:hint="eastAsia"/>
+        </w:rPr>
+        <w:t>创建</w:t>
+      </w:r>
+      <w:r>
+        <w:t>支持</w:t>
+      </w:r>
+      <w:r>
+        <w:rPr>
+          <w:rFonts w:hint="eastAsia"/>
+        </w:rPr>
+        <w:t>FF</w:t>
+      </w:r>
+      <w:r>
+        <w:t>mpeg</w:t>
+      </w:r>
+      <w:r>
+        <w:rPr>
+          <w:rFonts w:hint="eastAsia"/>
+        </w:rPr>
+        <w:t>的</w:t>
+      </w:r>
+      <w:r>
+        <w:t>项目</w:t>
+      </w:r>
+    </w:p>
+    <w:p>
+      <w:r>
+        <w:rPr>
+          <w:rFonts w:hint="eastAsia"/>
+        </w:rPr>
+        <w:t>◆</w:t>
+      </w:r>
+      <w:r>
+        <w:rPr>
+          <w:rFonts w:hint="eastAsia"/>
+        </w:rPr>
+        <w:t>权限</w:t>
+      </w:r>
+    </w:p>
+    <w:p>
+      <w:r>
+        <w:tab/>
+      </w:r>
+      <w:r>
+        <w:rPr>
+          <w:rFonts w:hint="eastAsia"/>
+        </w:rPr>
+        <w:t>需要</w:t>
+      </w:r>
+      <w:r>
+        <w:t>读</w:t>
+      </w:r>
+      <w:r>
+        <w:rPr>
+          <w:rFonts w:hint="eastAsia"/>
+        </w:rPr>
+        <w:t>写SD卡</w:t>
+      </w:r>
+      <w:r>
+        <w:t>权限</w:t>
+      </w:r>
+      <w:r>
+        <w:rPr>
+          <w:rFonts w:hint="eastAsia"/>
+        </w:rPr>
+        <w:t>：W</w:t>
+      </w:r>
+      <w:r>
+        <w:t>RITE_EXTERNAL_STORAGE</w:t>
+      </w:r>
+    </w:p>
+    <w:p>
+      <w:r>
+        <w:tab/>
+      </w:r>
+      <w:r>
+        <w:rPr>
+          <w:rFonts w:hint="eastAsia"/>
+        </w:rPr>
+        <w:t>为</w:t>
+      </w:r>
+      <w:r>
+        <w:t>了避免</w:t>
+      </w:r>
+      <w:r>
+        <w:rPr>
+          <w:rFonts w:hint="eastAsia"/>
+        </w:rPr>
+        <w:t>A</w:t>
+      </w:r>
+      <w:r>
+        <w:t>ndroid6.0</w:t>
+      </w:r>
+      <w:r>
+        <w:rPr>
+          <w:rFonts w:hint="eastAsia"/>
+        </w:rPr>
+        <w:t>动态</w:t>
+      </w:r>
+      <w:r>
+        <w:t>权限检测，可以将targetSdkVersion = 21</w:t>
+      </w:r>
+    </w:p>
+    <w:p>
+      <w:r>
+        <w:rPr>
+          <w:rFonts w:hint="eastAsia"/>
+        </w:rPr>
+        <w:t>◆</w:t>
+      </w:r>
+      <w:r>
+        <w:rPr>
+          <w:rFonts w:hint="eastAsia"/>
+        </w:rPr>
+        <w:t>JNI库</w:t>
+      </w:r>
+      <w:r>
+        <w:t>的路径</w:t>
+      </w:r>
+    </w:p>
+    <w:p>
+      <w:r>
+        <w:tab/>
+      </w:r>
+      <w:r>
+        <w:t>build.gradle</w:t>
+      </w:r>
+      <w:r>
+        <w:rPr>
+          <w:rFonts w:hint="eastAsia"/>
+        </w:rPr>
+        <w:t>中</w:t>
+      </w:r>
+      <w:r>
+        <w:t>添加</w:t>
+      </w:r>
+    </w:p>
+    <w:p>
+      <w:r>
+        <w:tab/>
+        <w:t>sourceSets {</w:t>
+      </w:r>
+    </w:p>
+    <w:p>
+      <w:r>
+        <w:tab/>
+      </w:r>
+      <w:r>
+        <w:tab/>
+        <w:t>main {</w:t>
+      </w:r>
+    </w:p>
+    <w:p>
+      <w:r>
+        <w:tab/>
+      </w:r>
+      <w:r>
+        <w:tab/>
+      </w:r>
+      <w:r>
+        <w:tab/>
+        <w:t>jniLibs.srcDirs = [‘libs’]</w:t>
+      </w:r>
+    </w:p>
+    <w:p>
+      <w:pPr>
+        <w:ind w:left="420" w:firstLine="420"/>
+      </w:pPr>
+      <w:r>
+        <w:t>}</w:t>
+      </w:r>
+    </w:p>
+    <w:p>
+      <w:pPr>
+        <w:ind w:firstLine="420"/>
+      </w:pPr>
+      <w:r>
+        <w:t>}</w:t>
+      </w:r>
+    </w:p>
+    <w:p>
+      <w:r>
+        <w:tab/>
+      </w:r>
+    </w:p>
+    <w:p>
+      <w:r>
+        <w:rPr>
+          <w:rFonts w:hint="eastAsia"/>
+        </w:rPr>
+        <w:t>◆</w:t>
+      </w:r>
+      <w:r>
+        <w:rPr>
+          <w:rFonts w:hint="eastAsia"/>
+        </w:rPr>
+        <w:t>配置C</w:t>
+      </w:r>
+      <w:r>
+        <w:t>Make</w:t>
+      </w:r>
+      <w:r>
+        <w:rPr>
+          <w:rFonts w:hint="eastAsia"/>
+        </w:rPr>
+        <w:t>参数</w:t>
+      </w:r>
+    </w:p>
+    <w:p>
+      <w:r>
+        <w:tab/>
+      </w:r>
+      <w:r>
+        <w:t>externalNativeBuild {</w:t>
+      </w:r>
+    </w:p>
+    <w:p>
+      <w:r>
+        <w:tab/>
+      </w:r>
+      <w:r>
+        <w:tab/>
+        <w:t>cmake {</w:t>
+      </w:r>
+    </w:p>
+    <w:p>
+      <w:r>
+        <w:tab/>
+      </w:r>
+      <w:r>
+        <w:tab/>
+      </w:r>
+      <w:r>
+        <w:tab/>
+      </w:r>
+      <w:r>
+        <w:t>cppFlags “-std=c++11”</w:t>
+      </w:r>
+    </w:p>
+    <w:p>
+      <w:r>
+        <w:tab/>
+      </w:r>
+      <w:r>
+        <w:tab/>
+      </w:r>
+      <w:r>
+        <w:tab/>
+        <w:t>path = “CMakeLists.txt”</w:t>
+      </w:r>
+    </w:p>
+    <w:p>
+      <w:pPr>
+        <w:ind w:left="420" w:firstLine="420"/>
+      </w:pPr>
+      <w:r>
+        <w:t>}</w:t>
+      </w:r>
+    </w:p>
+    <w:p>
+      <w:pPr>
+        <w:ind w:left="420" w:firstLine="420"/>
+      </w:pPr>
+      <w:r>
+        <w:t>ndk {</w:t>
+      </w:r>
+    </w:p>
+    <w:p>
+      <w:pPr>
+        <w:ind w:left="420" w:firstLine="420"/>
+      </w:pPr>
+      <w:r>
+        <w:tab/>
+        <w:t>abiFilters “armeabi-v7a”</w:t>
+      </w:r>
+      <w:r>
+        <w:t xml:space="preserve">// </w:t>
+      </w:r>
+      <w:r>
+        <w:rPr>
+          <w:rFonts w:hint="eastAsia"/>
+        </w:rPr>
+        <w:t>只</w:t>
+      </w:r>
+      <w:r>
+        <w:t>加载armv7</w:t>
+      </w:r>
+      <w:r>
+        <w:rPr>
+          <w:rFonts w:hint="eastAsia"/>
+        </w:rPr>
+        <w:t>版本</w:t>
+      </w:r>
+    </w:p>
+    <w:p>
+      <w:pPr>
+        <w:ind w:left="420" w:firstLine="420"/>
+      </w:pPr>
+      <w:r>
+        <w:t>}</w:t>
+      </w:r>
+    </w:p>
+    <w:p>
+      <w:pPr>
+        <w:ind w:firstLine="420"/>
+      </w:pPr>
+      <w:r>
+        <w:t>}</w:t>
+      </w:r>
+    </w:p>
+    <w:p>
+      <w:r>
+        <w:tab/>
+      </w:r>
+    </w:p>
+    <w:p>
+      <w:r>
+        <w:rPr>
+          <w:rFonts w:hint="eastAsia"/>
+        </w:rPr>
+        <w:t>◆</w:t>
+      </w:r>
+      <w:r>
+        <w:rPr>
+          <w:rFonts w:hint="eastAsia"/>
+        </w:rPr>
+        <w:t>C</w:t>
+      </w:r>
+      <w:r>
+        <w:t>Make</w:t>
+      </w:r>
+      <w:r>
+        <w:rPr>
+          <w:rFonts w:hint="eastAsia"/>
+        </w:rPr>
+        <w:t>项目</w:t>
+      </w:r>
+      <w:r>
+        <w:t>配置</w:t>
+      </w:r>
+      <w:r>
+        <w:rPr>
+          <w:rFonts w:hint="eastAsia"/>
+        </w:rPr>
+        <w:t>app/</w:t>
+      </w:r>
+      <w:r>
+        <w:t>CMakeLists.txt</w:t>
+      </w:r>
+    </w:p>
+    <w:p>
+      <w:r>
+        <w:t>include_directories(include)</w:t>
+      </w:r>
+      <w:r>
+        <w:t xml:space="preserve"> </w:t>
+      </w:r>
+      <w:r>
+        <w:rPr>
+          <w:rFonts w:hint="eastAsia"/>
+        </w:rPr>
+        <w:t>引用</w:t>
+      </w:r>
+      <w:r>
+        <w:t>的</w:t>
+      </w:r>
+      <w:r>
+        <w:rPr>
+          <w:rFonts w:hint="eastAsia"/>
+        </w:rPr>
+        <w:t>头</w:t>
+      </w:r>
+      <w:r>
+        <w:t>文件路径</w:t>
+      </w:r>
+    </w:p>
+    <w:p>
+      <w:r>
+        <w:rPr>
+          <w:rFonts w:hint="eastAsia"/>
+        </w:rPr>
+        <w:t>-</w:t>
+      </w:r>
+      <w:r>
+        <w:t xml:space="preserve">DANDROID-ABI = armeabi-v7a </w:t>
+      </w:r>
+      <w:r>
+        <w:rPr>
+          <w:rFonts w:hint="eastAsia"/>
+        </w:rPr>
+        <w:t>设置FF</w:t>
+      </w:r>
+      <w:r>
+        <w:t>mpeg</w:t>
+      </w:r>
+      <w:r>
+        <w:rPr>
+          <w:rFonts w:hint="eastAsia"/>
+        </w:rPr>
+        <w:t>的</w:t>
+      </w:r>
+      <w:r>
+        <w:t>库路径</w:t>
+      </w:r>
+    </w:p>
+    <w:p>
+      <w:r>
+        <w:rPr>
+          <w:rFonts w:hint="eastAsia"/>
+        </w:rPr>
+        <w:t>set</w:t>
+      </w:r>
+      <w:r>
+        <w:t xml:space="preserve"> (FF_DIR${CMAKE_CURRENT_SOUCE_DIR}/libs/${ANDROID_ABI})</w:t>
+      </w:r>
+    </w:p>
+    <w:p>
+      <w:r>
+        <w:rPr>
+          <w:rFonts w:hint="eastAsia"/>
+        </w:rPr>
+        <w:t>创建FF</w:t>
+      </w:r>
+      <w:r>
+        <w:t>_DIR</w:t>
+      </w:r>
+      <w:r>
+        <w:rPr>
+          <w:rFonts w:hint="eastAsia"/>
+        </w:rPr>
+        <w:t>这样</w:t>
+      </w:r>
+      <w:r>
+        <w:t>一个变量，</w:t>
+      </w:r>
+      <w:r>
+        <w:rPr>
+          <w:rFonts w:hint="eastAsia"/>
+        </w:rPr>
+        <w:t>括号</w:t>
+      </w:r>
+      <w:r>
+        <w:t>内的大写字母也是变量</w:t>
+      </w:r>
+      <w:r>
+        <w:rPr>
+          <w:rFonts w:hint="eastAsia"/>
+        </w:rPr>
+        <w:t>，</w:t>
+      </w:r>
+      <w:r>
+        <w:t>语法格式：${</w:t>
+      </w:r>
+      <w:r>
+        <w:rPr>
+          <w:rFonts w:hint="eastAsia"/>
+        </w:rPr>
+        <w:t>变量</w:t>
+      </w:r>
+      <w:r>
+        <w:t>名}</w:t>
+      </w:r>
+    </w:p>
+    <w:p>
+      <w:pPr>
+        <w:rPr>
+          <w:rFonts w:hint="eastAsia"/>
+        </w:rPr>
+      </w:pPr>
+    </w:p>
+    <w:p>
+      <w:r>
+        <w:t>cmake</w:t>
+      </w:r>
+      <w:r>
+        <w:rPr>
+          <w:rFonts w:hint="eastAsia"/>
+        </w:rPr>
+        <w:t>添加</w:t>
+      </w:r>
+      <w:r>
+        <w:t>动态库</w:t>
+      </w:r>
+      <w:r>
+        <w:rPr>
+          <w:rFonts w:hint="eastAsia"/>
+        </w:rPr>
+        <w:t xml:space="preserve"> </w:t>
+      </w:r>
+      <w:r>
+        <w:t>add_library</w:t>
+      </w:r>
+    </w:p>
+    <w:p/>
+    <w:p>
+      <w:pPr>
+        <w:rPr>
+          <w:rFonts w:hint="eastAsia"/>
+        </w:rPr>
+      </w:pPr>
+      <w:r>
+        <w:rPr>
+          <w:rFonts w:hint="eastAsia"/>
+        </w:rPr>
+        <w:t>添加源</w:t>
+      </w:r>
+      <w:r>
+        <w:t>码类型的库</w:t>
+      </w:r>
+    </w:p>
+    <w:p>
+      <w:r>
+        <w:t>add_library(native-lib SHARED src/main/cpp/native-lib.cpp)</w:t>
+      </w:r>
+    </w:p>
+    <w:p>
+      <w:pPr>
+        <w:rPr>
+          <w:rFonts w:hint="eastAsia"/>
+        </w:rPr>
+      </w:pPr>
+      <w:r>
+        <w:rPr>
+          <w:rFonts w:hint="eastAsia"/>
+        </w:rPr>
+        <w:t>添加</w:t>
+      </w:r>
+      <w:r>
+        <w:t>已经编好的so库</w:t>
+      </w:r>
+      <w:r>
+        <w:rPr>
+          <w:rFonts w:hint="eastAsia"/>
+        </w:rPr>
+        <w:t>(如</w:t>
+      </w:r>
+      <w:r>
+        <w:t>ffmpeg</w:t>
+      </w:r>
+      <w:r>
+        <w:rPr>
+          <w:rFonts w:hint="eastAsia"/>
+        </w:rPr>
+        <w:t>)</w:t>
+      </w:r>
+    </w:p>
+    <w:p>
+      <w:r>
+        <w:t>add_library(avformat) SHARED IMPORTED</w:t>
+      </w:r>
+      <w:r>
+        <w:t xml:space="preserve"> // </w:t>
+      </w:r>
+      <w:r>
+        <w:rPr>
+          <w:rFonts w:hint="eastAsia"/>
+        </w:rPr>
+        <w:t>注意</w:t>
+      </w:r>
+      <w:r>
+        <w:t xml:space="preserve">：avformat </w:t>
+      </w:r>
+      <w:r>
+        <w:rPr>
+          <w:rFonts w:hint="eastAsia"/>
+        </w:rPr>
+        <w:t>并不</w:t>
+      </w:r>
+      <w:r>
+        <w:t>是so</w:t>
+      </w:r>
+      <w:r>
+        <w:rPr>
+          <w:rFonts w:hint="eastAsia"/>
+        </w:rPr>
+        <w:t>库</w:t>
+      </w:r>
+      <w:r>
+        <w:t>的文件名</w:t>
+      </w:r>
+      <w:r>
+        <w:rPr>
+          <w:rFonts w:hint="eastAsia"/>
+        </w:rPr>
+        <w:t>，仅</w:t>
+      </w:r>
+      <w:r>
+        <w:t>是一个符号</w:t>
+      </w:r>
+    </w:p>
+    <w:p>
+      <w:r>
+        <w:rPr>
+          <w:rFonts w:hint="eastAsia"/>
+        </w:rPr>
+        <w:t>set</w:t>
+      </w:r>
+      <w:r>
+        <w:t>_target_properties(avformat PROPERTIES IMPORTED_LOCATON${FF_DIR}/libavformat.so)</w:t>
+      </w:r>
+    </w:p>
+    <w:p/>
+    <w:p>
+      <w:pPr>
+        <w:rPr>
+          <w:rFonts w:hint="eastAsia"/>
+        </w:rPr>
+      </w:pPr>
+      <w:r>
+        <w:rPr>
+          <w:rFonts w:hint="eastAsia"/>
+        </w:rPr>
+        <w:t>◆</w:t>
+      </w:r>
+      <w:r>
+        <w:rPr>
+          <w:rFonts w:hint="eastAsia"/>
+        </w:rPr>
+        <w:t>C</w:t>
+      </w:r>
+      <w:r>
+        <w:t>Make</w:t>
+      </w:r>
+      <w:r>
+        <w:rPr>
+          <w:rFonts w:hint="eastAsia"/>
+        </w:rPr>
+        <w:t>链接</w:t>
+      </w:r>
+      <w:r>
+        <w:t>动态</w:t>
+      </w:r>
+      <w:r>
+        <w:rPr>
+          <w:rFonts w:hint="eastAsia"/>
+        </w:rPr>
+        <w:t>so</w:t>
+      </w:r>
+      <w:r>
+        <w:t>库</w:t>
+      </w:r>
+      <w:r>
+        <w:rPr>
+          <w:rFonts w:hint="eastAsia"/>
+        </w:rPr>
+        <w:t>（将</w:t>
+      </w:r>
+      <w:r>
+        <w:t>所有</w:t>
+      </w:r>
+      <w:r>
+        <w:rPr>
+          <w:rFonts w:hint="eastAsia"/>
+        </w:rPr>
+        <w:t>用到</w:t>
+      </w:r>
+      <w:r>
+        <w:t>的库全部链接到</w:t>
+      </w:r>
+      <w:r>
+        <w:rPr>
+          <w:rFonts w:hint="eastAsia"/>
+        </w:rPr>
+        <w:t>一个</w:t>
+      </w:r>
+      <w:r>
+        <w:t>库</w:t>
+      </w:r>
+      <w:r>
+        <w:rPr>
+          <w:rFonts w:hint="eastAsia"/>
+        </w:rPr>
+        <w:t>当中</w:t>
+      </w:r>
+      <w:r>
+        <w:rPr>
+          <w:rFonts w:hint="eastAsia"/>
+        </w:rPr>
+        <w:t>，</w:t>
+      </w:r>
+      <w:r>
+        <w:t>这样做的好处</w:t>
+      </w:r>
+      <w:r>
+        <w:rPr>
+          <w:rFonts w:hint="eastAsia"/>
+        </w:rPr>
+        <w:t>是</w:t>
+      </w:r>
+      <w:r>
+        <w:t>在java</w:t>
+      </w:r>
+      <w:r>
+        <w:rPr>
+          <w:rFonts w:hint="eastAsia"/>
+        </w:rPr>
+        <w:t>中只</w:t>
+      </w:r>
+      <w:r>
+        <w:t>需要引入一个native-lib</w:t>
+      </w:r>
+      <w:r>
+        <w:rPr>
+          <w:rFonts w:hint="eastAsia"/>
+        </w:rPr>
+        <w:t>库</w:t>
+      </w:r>
+      <w:r>
+        <w:t>就行了</w:t>
+      </w:r>
       <w:bookmarkStart w:id="0" w:name="_GoBack"/>
       <w:bookmarkEnd w:id="0"/>
-    </w:p>
-    <w:p>
-      <w:pPr>
-        <w:rPr>
-          <w:rFonts w:hint="eastAsia"/>
-        </w:rPr>
-      </w:pPr>
-    </w:p>
-    <w:p>
-      <w:pPr>
-        <w:rPr>
-          <w:rFonts w:hint="eastAsia"/>
-        </w:rPr>
-      </w:pPr>
-    </w:p>
+      <w:r>
+        <w:t>）</w:t>
+      </w:r>
+    </w:p>
+    <w:p>
+      <w:r>
+        <w:t>target_link_libraries(#specifies the target library.</w:t>
+      </w:r>
+    </w:p>
+    <w:p>
+      <w:pPr>
+        <w:ind w:firstLine="420"/>
+      </w:pPr>
+      <w:r>
+        <w:t>native-lib</w:t>
+      </w:r>
+    </w:p>
+    <w:p>
+      <w:pPr>
+        <w:ind w:firstLine="420"/>
+      </w:pPr>
+      <w:r>
+        <w:rPr>
+          <w:rFonts w:hint="eastAsia"/>
+        </w:rPr>
+        <w:t>android</w:t>
+      </w:r>
+    </w:p>
+    <w:p>
+      <w:pPr>
+        <w:ind w:firstLine="420"/>
+      </w:pPr>
+      <w:r>
+        <w:rPr>
+          <w:rFonts w:hint="eastAsia"/>
+        </w:rPr>
+        <w:lastRenderedPageBreak/>
+        <w:t>avformat avcodec swscale avtuil</w:t>
+      </w:r>
+    </w:p>
+    <w:p>
+      <w:pPr>
+        <w:ind w:firstLine="420"/>
+      </w:pPr>
+    </w:p>
+    <w:p>
+      <w:pPr>
+        <w:ind w:firstLine="420"/>
+        <w:rPr>
+          <w:rFonts w:hint="eastAsia"/>
+        </w:rPr>
+      </w:pPr>
+      <w:r>
+        <w:t>)</w:t>
+      </w:r>
+    </w:p>
+    <w:p>
+      <w:pPr>
+        <w:rPr>
+          <w:rFonts w:hint="eastAsia"/>
+        </w:rPr>
+      </w:pPr>
+    </w:p>
+    <w:p/>
+    <w:p>
+      <w:pPr>
+        <w:rPr>
+          <w:rFonts w:hint="eastAsia"/>
+        </w:rPr>
+      </w:pPr>
+    </w:p>
+    <w:p/>
+    <w:p/>
+    <w:p/>
+    <w:p/>
+    <w:p/>
+    <w:p/>
+    <w:p/>
     <w:p/>
     <w:sectPr>
       <w:pgSz w:w="11906" w:h="16838"/>

</xml_diff>

<commit_message>
ffmpeg: update study file
</commit_message>
<xml_diff>
--- a/player.docx
+++ b/player.docx
@@ -283,7 +283,7 @@
       <w:r>
         <w:t xml:space="preserve"> </w:t>
       </w:r>
-      <w:hyperlink r:id="rId5" w:history="1">
+      <w:hyperlink r:id="rId6" w:history="1">
         <w:r>
           <w:rPr>
             <w:rStyle w:val="a4"/>
@@ -353,7 +353,7 @@
       <w:r>
         <w:t xml:space="preserve">git clone </w:t>
       </w:r>
-      <w:hyperlink r:id="rId6" w:history="1">
+      <w:hyperlink r:id="rId7" w:history="1">
         <w:r>
           <w:rPr>
             <w:rStyle w:val="a4"/>
@@ -396,7 +396,7 @@
       <w:r>
         <w:t xml:space="preserve">wget </w:t>
       </w:r>
-      <w:hyperlink r:id="rId7" w:history="1">
+      <w:hyperlink r:id="rId8" w:history="1">
         <w:r>
           <w:rPr>
             <w:rStyle w:val="a4"/>
@@ -406,7 +406,7 @@
       </w:hyperlink>
     </w:p>
     <w:p>
-      <w:hyperlink r:id="rId8" w:history="1">
+      <w:hyperlink r:id="rId9" w:history="1">
         <w:r>
           <w:rPr>
             <w:rStyle w:val="a4"/>
@@ -421,6 +421,7 @@
         <w:rPr>
           <w:rFonts w:hint="eastAsia"/>
         </w:rPr>
+        <w:lastRenderedPageBreak/>
         <w:t>解压</w:t>
       </w:r>
       <w:r>
@@ -852,6 +853,7 @@
     </w:p>
     <w:p>
       <w:r>
+        <w:lastRenderedPageBreak/>
         <w:tab/>
       </w:r>
       <w:r>
@@ -1170,13 +1172,7 @@
         <w:t>名}</w:t>
       </w:r>
     </w:p>
-    <w:p>
-      <w:pPr>
-        <w:rPr>
-          <w:rFonts w:hint="eastAsia"/>
-        </w:rPr>
-      </w:pPr>
-    </w:p>
+    <w:p/>
     <w:p>
       <w:r>
         <w:t>cmake</w:t>
@@ -1202,11 +1198,6 @@
     </w:p>
     <w:p/>
     <w:p>
-      <w:pPr>
-        <w:rPr>
-          <w:rFonts w:hint="eastAsia"/>
-        </w:rPr>
-      </w:pPr>
       <w:r>
         <w:rPr>
           <w:rFonts w:hint="eastAsia"/>
@@ -1223,15 +1214,11 @@
       </w:r>
     </w:p>
     <w:p>
-      <w:pPr>
-        <w:rPr>
-          <w:rFonts w:hint="eastAsia"/>
-        </w:rPr>
-      </w:pPr>
-      <w:r>
-        <w:rPr>
-          <w:rFonts w:hint="eastAsia"/>
-        </w:rPr>
+      <w:r>
+        <w:rPr>
+          <w:rFonts w:hint="eastAsia"/>
+        </w:rPr>
+        <w:lastRenderedPageBreak/>
         <w:t>添加</w:t>
       </w:r>
       <w:r>
@@ -1310,11 +1297,6 @@
     </w:p>
     <w:p/>
     <w:p>
-      <w:pPr>
-        <w:rPr>
-          <w:rFonts w:hint="eastAsia"/>
-        </w:rPr>
-      </w:pPr>
       <w:r>
         <w:rPr>
           <w:rFonts w:hint="eastAsia"/>
@@ -1417,8 +1399,6 @@
       <w:r>
         <w:t>就行了</w:t>
       </w:r>
-      <w:bookmarkStart w:id="0" w:name="_GoBack"/>
-      <w:bookmarkEnd w:id="0"/>
       <w:r>
         <w:t>）</w:t>
       </w:r>
@@ -1455,7 +1435,6 @@
         <w:rPr>
           <w:rFonts w:hint="eastAsia"/>
         </w:rPr>
-        <w:lastRenderedPageBreak/>
         <w:t>avformat avcodec swscale avtuil</w:t>
       </w:r>
     </w:p>
@@ -1467,40 +1446,1315 @@
     <w:p>
       <w:pPr>
         <w:ind w:firstLine="420"/>
-        <w:rPr>
-          <w:rFonts w:hint="eastAsia"/>
-        </w:rPr>
       </w:pPr>
       <w:r>
         <w:t>)</w:t>
       </w:r>
     </w:p>
-    <w:p>
-      <w:pPr>
-        <w:rPr>
-          <w:rFonts w:hint="eastAsia"/>
-        </w:rPr>
-      </w:pPr>
-    </w:p>
     <w:p/>
     <w:p>
-      <w:pPr>
-        <w:rPr>
-          <w:rFonts w:hint="eastAsia"/>
-        </w:rPr>
-      </w:pPr>
+      <w:r>
+        <w:rPr>
+          <w:rFonts w:hint="eastAsia"/>
+        </w:rPr>
+        <w:t>新建项目</w:t>
+      </w:r>
+    </w:p>
+    <w:p>
+      <w:pPr>
+        <w:rPr>
+          <w:rFonts w:hint="eastAsia"/>
+        </w:rPr>
+      </w:pPr>
+      <w:r>
+        <w:rPr>
+          <w:rFonts w:hint="eastAsia"/>
+        </w:rPr>
+        <w:t>注意</w:t>
+      </w:r>
+      <w:r>
+        <w:t>点：勾选</w:t>
+      </w:r>
+      <w:r>
+        <w:rPr>
+          <w:rFonts w:hint="eastAsia"/>
+        </w:rPr>
+        <w:t>支持</w:t>
+      </w:r>
+    </w:p>
+    <w:p/>
+    <w:p>
+      <w:r>
+        <w:rPr>
+          <w:rFonts w:hint="eastAsia"/>
+        </w:rPr>
+        <w:t>一.添加</w:t>
+      </w:r>
+      <w:r>
+        <w:t>头文件路径。</w:t>
+      </w:r>
+      <w:r>
+        <w:rPr>
+          <w:rFonts w:hint="eastAsia"/>
+        </w:rPr>
+        <w:t>在</w:t>
+      </w:r>
+      <w:r>
+        <w:t>native-lib</w:t>
+      </w:r>
+      <w:r>
+        <w:rPr>
+          <w:rFonts w:hint="eastAsia"/>
+        </w:rPr>
+        <w:t>.cpp中</w:t>
+      </w:r>
+      <w:r>
+        <w:t>引入</w:t>
+      </w:r>
+      <w:r>
+        <w:rPr>
+          <w:rFonts w:hint="eastAsia"/>
+        </w:rPr>
+        <w:t>FFmpeg的</w:t>
+      </w:r>
+      <w:r>
+        <w:t>头文件。</w:t>
+      </w:r>
+    </w:p>
+    <w:p>
+      <w:pPr>
+        <w:pStyle w:val="a3"/>
+        <w:ind w:left="360" w:firstLineChars="0" w:firstLine="0"/>
+        <w:rPr>
+          <w:rFonts w:hint="eastAsia"/>
+        </w:rPr>
+      </w:pPr>
+      <w:r>
+        <w:rPr>
+          <w:rFonts w:hint="eastAsia"/>
+        </w:rPr>
+        <w:t xml:space="preserve">1.1 </w:t>
+      </w:r>
+      <w:r>
+        <w:rPr>
+          <w:rFonts w:hint="eastAsia"/>
+        </w:rPr>
+        <w:t>将</w:t>
+      </w:r>
+      <w:r>
+        <w:t>编译生成</w:t>
+      </w:r>
+      <w:r>
+        <w:rPr>
+          <w:rFonts w:hint="eastAsia"/>
+        </w:rPr>
+        <w:t>的</w:t>
+      </w:r>
+      <w:r>
+        <w:t>include</w:t>
+      </w:r>
+      <w:r>
+        <w:rPr>
+          <w:rFonts w:hint="eastAsia"/>
+        </w:rPr>
+        <w:t>目录</w:t>
+      </w:r>
+      <w:r>
+        <w:t>添加</w:t>
+      </w:r>
+      <w:r>
+        <w:rPr>
+          <w:rFonts w:hint="eastAsia"/>
+        </w:rPr>
+        <w:t>到项目</w:t>
+      </w:r>
+      <w:r>
+        <w:t>的app目录下。</w:t>
+      </w:r>
+    </w:p>
+    <w:p>
+      <w:pPr>
+        <w:rPr>
+          <w:rFonts w:hint="eastAsia"/>
+        </w:rPr>
+      </w:pPr>
+      <w:r>
+        <w:tab/>
+      </w:r>
+      <w:r>
+        <w:t xml:space="preserve">1.2 </w:t>
+      </w:r>
+      <w:r>
+        <w:rPr>
+          <w:rFonts w:hint="eastAsia"/>
+        </w:rPr>
+        <w:t>在</w:t>
+      </w:r>
+      <w:r>
+        <w:t>native-lib</w:t>
+      </w:r>
+      <w:r>
+        <w:rPr>
+          <w:rFonts w:hint="eastAsia"/>
+        </w:rPr>
+        <w:t>.cpp中</w:t>
+      </w:r>
+      <w:r>
+        <w:t>添加下列代码：</w:t>
+      </w:r>
+    </w:p>
+    <w:p>
+      <w:pPr>
+        <w:rPr>
+          <w:rFonts w:hint="eastAsia"/>
+        </w:rPr>
+      </w:pPr>
+      <w:r>
+        <w:rPr>
+          <w:noProof/>
+        </w:rPr>
+        <mc:AlternateContent>
+          <mc:Choice Requires="wps">
+            <w:drawing>
+              <wp:anchor distT="0" distB="0" distL="114300" distR="114300" simplePos="0" relativeHeight="251659264" behindDoc="0" locked="0" layoutInCell="1" allowOverlap="1">
+                <wp:simplePos x="0" y="0"/>
+                <wp:positionH relativeFrom="column">
+                  <wp:posOffset>304800</wp:posOffset>
+                </wp:positionH>
+                <wp:positionV relativeFrom="paragraph">
+                  <wp:posOffset>81915</wp:posOffset>
+                </wp:positionV>
+                <wp:extent cx="5838825" cy="1095375"/>
+                <wp:effectExtent l="0" t="0" r="28575" b="28575"/>
+                <wp:wrapNone/>
+                <wp:docPr id="1" name="文本框 1"/>
+                <wp:cNvGraphicFramePr/>
+                <a:graphic xmlns:a="http://schemas.openxmlformats.org/drawingml/2006/main">
+                  <a:graphicData uri="http://schemas.microsoft.com/office/word/2010/wordprocessingShape">
+                    <wps:wsp>
+                      <wps:cNvSpPr txBox="1"/>
+                      <wps:spPr>
+                        <a:xfrm>
+                          <a:off x="0" y="0"/>
+                          <a:ext cx="5838825" cy="1095375"/>
+                        </a:xfrm>
+                        <a:prstGeom prst="rect">
+                          <a:avLst/>
+                        </a:prstGeom>
+                        <a:solidFill>
+                          <a:schemeClr val="lt1"/>
+                        </a:solidFill>
+                        <a:ln w="6350">
+                          <a:solidFill>
+                            <a:prstClr val="black"/>
+                          </a:solidFill>
+                        </a:ln>
+                      </wps:spPr>
+                      <wps:txbx>
+                        <w:txbxContent>
+                          <w:p>
+                            <w:pPr>
+                              <w:rPr>
+                                <w:rFonts w:hint="eastAsia"/>
+                              </w:rPr>
+                            </w:pPr>
+                            <w:r>
+                              <w:rPr>
+                                <w:rFonts w:hint="eastAsia"/>
+                              </w:rPr>
+                              <w:t xml:space="preserve">extern </w:t>
+                            </w:r>
+                            <w:r>
+                              <w:t>“C”{</w:t>
+                            </w:r>
+                            <w:r>
+                              <w:t xml:space="preserve"> </w:t>
+                            </w:r>
+                          </w:p>
+                          <w:p>
+                            <w:pPr>
+                              <w:rPr>
+                                <w:rFonts w:hint="eastAsia"/>
+                              </w:rPr>
+                            </w:pPr>
+                            <w:r>
+                              <w:tab/>
+                            </w:r>
+                            <w:r>
+                              <w:t>#include &lt;libavcodec/avcodec.h&gt;</w:t>
+                            </w:r>
+                          </w:p>
+                          <w:p>
+                            <w:r>
+                              <w:t>}</w:t>
+                            </w:r>
+                          </w:p>
+                          <w:p>
+                            <w:r>
+                              <w:rPr>
+                                <w:rFonts w:hint="eastAsia"/>
+                              </w:rPr>
+                              <w:t>// 必须</w:t>
+                            </w:r>
+                            <w:r>
+                              <w:t>添加extern “C”</w:t>
+                            </w:r>
+                            <w:r>
+                              <w:rPr>
+                                <w:rFonts w:hint="eastAsia"/>
+                              </w:rPr>
+                              <w:t>字样</w:t>
+                            </w:r>
+                            <w:r>
+                              <w:t>，c++</w:t>
+                            </w:r>
+                            <w:r>
+                              <w:rPr>
+                                <w:rFonts w:hint="eastAsia"/>
+                              </w:rPr>
+                              <w:t>对</w:t>
+                            </w:r>
+                            <w:r>
+                              <w:t>函数名有重载</w:t>
+                            </w:r>
+                          </w:p>
+                          <w:p>
+                            <w:pPr>
+                              <w:rPr>
+                                <w:rFonts w:hint="eastAsia"/>
+                              </w:rPr>
+                            </w:pPr>
+                            <w:r>
+                              <w:rPr>
+                                <w:rFonts w:hint="eastAsia"/>
+                              </w:rPr>
+                              <w:t>// 还需要</w:t>
+                            </w:r>
+                            <w:r>
+                              <w:t>指定头文件路径，</w:t>
+                            </w:r>
+                            <w:r>
+                              <w:rPr>
+                                <w:rFonts w:hint="eastAsia"/>
+                              </w:rPr>
+                              <w:t>否则</w:t>
+                            </w:r>
+                            <w:r>
+                              <w:t>项目</w:t>
+                            </w:r>
+                            <w:r>
+                              <w:rPr>
+                                <w:rFonts w:hint="eastAsia"/>
+                              </w:rPr>
+                              <w:t>找</w:t>
+                            </w:r>
+                            <w:r>
+                              <w:t>不到指定的头文件。</w:t>
+                            </w:r>
+                          </w:p>
+                        </w:txbxContent>
+                      </wps:txbx>
+                      <wps:bodyPr rot="0" spcFirstLastPara="0" vertOverflow="overflow" horzOverflow="overflow" vert="horz" wrap="square" lIns="91440" tIns="45720" rIns="91440" bIns="45720" numCol="1" spcCol="0" rtlCol="0" fromWordArt="0" anchor="t" anchorCtr="0" forceAA="0" compatLnSpc="1">
+                        <a:prstTxWarp prst="textNoShape">
+                          <a:avLst/>
+                        </a:prstTxWarp>
+                        <a:noAutofit/>
+                      </wps:bodyPr>
+                    </wps:wsp>
+                  </a:graphicData>
+                </a:graphic>
+                <wp14:sizeRelV relativeFrom="margin">
+                  <wp14:pctHeight>0</wp14:pctHeight>
+                </wp14:sizeRelV>
+              </wp:anchor>
+            </w:drawing>
+          </mc:Choice>
+          <mc:Fallback>
+            <w:pict>
+              <v:shapetype id="_x0000_t202" coordsize="21600,21600" o:spt="202" path="m,l,21600r21600,l21600,xe">
+                <v:stroke joinstyle="miter"/>
+                <v:path gradientshapeok="t" o:connecttype="rect"/>
+              </v:shapetype>
+              <v:shape id="文本框 1" o:spid="_x0000_s1026" type="#_x0000_t202" style="position:absolute;left:0;text-align:left;margin-left:24pt;margin-top:6.45pt;width:459.75pt;height:86.25pt;z-index:251659264;visibility:visible;mso-wrap-style:square;mso-height-percent:0;mso-wrap-distance-left:9pt;mso-wrap-distance-top:0;mso-wrap-distance-right:9pt;mso-wrap-distance-bottom:0;mso-position-horizontal:absolute;mso-position-horizontal-relative:text;mso-position-vertical:absolute;mso-position-vertical-relative:text;mso-height-percent:0;mso-height-relative:margin;v-text-anchor:top" o:gfxdata="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" fillcolor="white [3201]" strokeweight=".5pt">
+                <v:textbox>
+                  <w:txbxContent>
+                    <w:p>
+                      <w:pPr>
+                        <w:rPr>
+                          <w:rFonts w:hint="eastAsia"/>
+                        </w:rPr>
+                      </w:pPr>
+                      <w:r>
+                        <w:rPr>
+                          <w:rFonts w:hint="eastAsia"/>
+                        </w:rPr>
+                        <w:t xml:space="preserve">extern </w:t>
+                      </w:r>
+                      <w:r>
+                        <w:t>“C”{</w:t>
+                      </w:r>
+                      <w:r>
+                        <w:t xml:space="preserve"> </w:t>
+                      </w:r>
+                    </w:p>
+                    <w:p>
+                      <w:pPr>
+                        <w:rPr>
+                          <w:rFonts w:hint="eastAsia"/>
+                        </w:rPr>
+                      </w:pPr>
+                      <w:r>
+                        <w:tab/>
+                      </w:r>
+                      <w:r>
+                        <w:t>#include &lt;libavcodec/avcodec.h&gt;</w:t>
+                      </w:r>
+                    </w:p>
+                    <w:p>
+                      <w:r>
+                        <w:t>}</w:t>
+                      </w:r>
+                    </w:p>
+                    <w:p>
+                      <w:r>
+                        <w:rPr>
+                          <w:rFonts w:hint="eastAsia"/>
+                        </w:rPr>
+                        <w:t>// 必须</w:t>
+                      </w:r>
+                      <w:r>
+                        <w:t>添加extern “C”</w:t>
+                      </w:r>
+                      <w:r>
+                        <w:rPr>
+                          <w:rFonts w:hint="eastAsia"/>
+                        </w:rPr>
+                        <w:t>字样</w:t>
+                      </w:r>
+                      <w:r>
+                        <w:t>，c++</w:t>
+                      </w:r>
+                      <w:r>
+                        <w:rPr>
+                          <w:rFonts w:hint="eastAsia"/>
+                        </w:rPr>
+                        <w:t>对</w:t>
+                      </w:r>
+                      <w:r>
+                        <w:t>函数名有重载</w:t>
+                      </w:r>
+                    </w:p>
+                    <w:p>
+                      <w:pPr>
+                        <w:rPr>
+                          <w:rFonts w:hint="eastAsia"/>
+                        </w:rPr>
+                      </w:pPr>
+                      <w:r>
+                        <w:rPr>
+                          <w:rFonts w:hint="eastAsia"/>
+                        </w:rPr>
+                        <w:t>// 还需要</w:t>
+                      </w:r>
+                      <w:r>
+                        <w:t>指定头文件路径，</w:t>
+                      </w:r>
+                      <w:r>
+                        <w:rPr>
+                          <w:rFonts w:hint="eastAsia"/>
+                        </w:rPr>
+                        <w:t>否则</w:t>
+                      </w:r>
+                      <w:r>
+                        <w:t>项目</w:t>
+                      </w:r>
+                      <w:r>
+                        <w:rPr>
+                          <w:rFonts w:hint="eastAsia"/>
+                        </w:rPr>
+                        <w:t>找</w:t>
+                      </w:r>
+                      <w:r>
+                        <w:t>不到指定的头文件。</w:t>
+                      </w:r>
+                    </w:p>
+                  </w:txbxContent>
+                </v:textbox>
+              </v:shape>
+            </w:pict>
+          </mc:Fallback>
+        </mc:AlternateContent>
+      </w:r>
+      <w:r>
+        <w:tab/>
+      </w:r>
     </w:p>
     <w:p/>
     <w:p/>
     <w:p/>
     <w:p/>
     <w:p/>
+    <w:p>
+      <w:r>
+        <w:tab/>
+        <w:t xml:space="preserve">1.3 </w:t>
+      </w:r>
+      <w:r>
+        <w:rPr>
+          <w:rFonts w:hint="eastAsia"/>
+        </w:rPr>
+        <w:t>在C</w:t>
+      </w:r>
+      <w:r>
+        <w:t>Make</w:t>
+      </w:r>
+      <w:r>
+        <w:rPr>
+          <w:rFonts w:hint="eastAsia"/>
+        </w:rPr>
+        <w:t>list</w:t>
+      </w:r>
+      <w:r>
+        <w:t>.txt</w:t>
+      </w:r>
+      <w:r>
+        <w:rPr>
+          <w:rFonts w:hint="eastAsia"/>
+        </w:rPr>
+        <w:t>中添加</w:t>
+      </w:r>
+      <w:r>
+        <w:t>头文件路径</w:t>
+      </w:r>
+      <w:r>
+        <w:rPr>
+          <w:rFonts w:hint="eastAsia"/>
+        </w:rPr>
+        <w:t>(相对</w:t>
+      </w:r>
+      <w:r>
+        <w:t>于本文件的路径</w:t>
+      </w:r>
+      <w:r>
+        <w:rPr>
+          <w:rFonts w:hint="eastAsia"/>
+        </w:rPr>
+        <w:t>)</w:t>
+      </w:r>
+      <w:r>
+        <w:t>。</w:t>
+      </w:r>
+    </w:p>
+    <w:p>
+      <w:r>
+        <w:tab/>
+      </w:r>
+    </w:p>
+    <w:p>
+      <w:r>
+        <w:rPr>
+          <w:noProof/>
+        </w:rPr>
+        <w:lastRenderedPageBreak/>
+        <mc:AlternateContent>
+          <mc:Choice Requires="wps">
+            <w:drawing>
+              <wp:anchor distT="0" distB="0" distL="114300" distR="114300" simplePos="0" relativeHeight="251660288" behindDoc="0" locked="0" layoutInCell="1" allowOverlap="1">
+                <wp:simplePos x="0" y="0"/>
+                <wp:positionH relativeFrom="column">
+                  <wp:posOffset>228600</wp:posOffset>
+                </wp:positionH>
+                <wp:positionV relativeFrom="paragraph">
+                  <wp:posOffset>-400050</wp:posOffset>
+                </wp:positionV>
+                <wp:extent cx="5962650" cy="1200150"/>
+                <wp:effectExtent l="0" t="0" r="19050" b="19050"/>
+                <wp:wrapNone/>
+                <wp:docPr id="2" name="文本框 2"/>
+                <wp:cNvGraphicFramePr/>
+                <a:graphic xmlns:a="http://schemas.openxmlformats.org/drawingml/2006/main">
+                  <a:graphicData uri="http://schemas.microsoft.com/office/word/2010/wordprocessingShape">
+                    <wps:wsp>
+                      <wps:cNvSpPr txBox="1"/>
+                      <wps:spPr>
+                        <a:xfrm>
+                          <a:off x="0" y="0"/>
+                          <a:ext cx="5962650" cy="1200150"/>
+                        </a:xfrm>
+                        <a:prstGeom prst="rect">
+                          <a:avLst/>
+                        </a:prstGeom>
+                        <a:solidFill>
+                          <a:schemeClr val="lt1"/>
+                        </a:solidFill>
+                        <a:ln w="6350">
+                          <a:solidFill>
+                            <a:prstClr val="black"/>
+                          </a:solidFill>
+                        </a:ln>
+                      </wps:spPr>
+                      <wps:txbx>
+                        <w:txbxContent>
+                          <w:p>
+                            <w:r>
+                              <w:t>include_directories</w:t>
+                            </w:r>
+                            <w:r>
+                              <w:rPr>
+                                <w:rFonts w:hint="eastAsia"/>
+                              </w:rPr>
+                              <w:t>(</w:t>
+                            </w:r>
+                            <w:r>
+                              <w:t>include</w:t>
+                            </w:r>
+                            <w:r>
+                              <w:rPr>
+                                <w:rFonts w:hint="eastAsia"/>
+                              </w:rPr>
+                              <w:t>)</w:t>
+                            </w:r>
+                            <w:r>
+                              <w:t xml:space="preserve"> // </w:t>
+                            </w:r>
+                            <w:r>
+                              <w:rPr>
+                                <w:rFonts w:hint="eastAsia"/>
+                              </w:rPr>
+                              <w:t>指定</w:t>
+                            </w:r>
+                            <w:r>
+                              <w:t>路径的名称是include</w:t>
+                            </w:r>
+                          </w:p>
+                          <w:p>
+                            <w:pPr>
+                              <w:rPr>
+                                <w:rFonts w:hint="eastAsia"/>
+                              </w:rPr>
+                            </w:pPr>
+                          </w:p>
+                        </w:txbxContent>
+                      </wps:txbx>
+                      <wps:bodyPr rot="0" spcFirstLastPara="0" vertOverflow="overflow" horzOverflow="overflow" vert="horz" wrap="square" lIns="91440" tIns="45720" rIns="91440" bIns="45720" numCol="1" spcCol="0" rtlCol="0" fromWordArt="0" anchor="t" anchorCtr="0" forceAA="0" compatLnSpc="1">
+                        <a:prstTxWarp prst="textNoShape">
+                          <a:avLst/>
+                        </a:prstTxWarp>
+                        <a:noAutofit/>
+                      </wps:bodyPr>
+                    </wps:wsp>
+                  </a:graphicData>
+                </a:graphic>
+                <wp14:sizeRelV relativeFrom="margin">
+                  <wp14:pctHeight>0</wp14:pctHeight>
+                </wp14:sizeRelV>
+              </wp:anchor>
+            </w:drawing>
+          </mc:Choice>
+          <mc:Fallback>
+            <w:pict>
+              <v:shape id="文本框 2" o:spid="_x0000_s1027" type="#_x0000_t202" style="position:absolute;left:0;text-align:left;margin-left:18pt;margin-top:-31.5pt;width:469.5pt;height:94.5pt;z-index:251660288;visibility:visible;mso-wrap-style:square;mso-height-percent:0;mso-wrap-distance-left:9pt;mso-wrap-distance-top:0;mso-wrap-distance-right:9pt;mso-wrap-distance-bottom:0;mso-position-horizontal:absolute;mso-position-horizontal-relative:text;mso-position-vertical:absolute;mso-position-vertical-relative:text;mso-height-percent:0;mso-height-relative:margin;v-text-anchor:top" o:gfxdata="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" fillcolor="white [3201]" strokeweight=".5pt">
+                <v:textbox>
+                  <w:txbxContent>
+                    <w:p>
+                      <w:r>
+                        <w:t>include_directories</w:t>
+                      </w:r>
+                      <w:r>
+                        <w:rPr>
+                          <w:rFonts w:hint="eastAsia"/>
+                        </w:rPr>
+                        <w:t>(</w:t>
+                      </w:r>
+                      <w:r>
+                        <w:t>include</w:t>
+                      </w:r>
+                      <w:r>
+                        <w:rPr>
+                          <w:rFonts w:hint="eastAsia"/>
+                        </w:rPr>
+                        <w:t>)</w:t>
+                      </w:r>
+                      <w:r>
+                        <w:t xml:space="preserve"> // </w:t>
+                      </w:r>
+                      <w:r>
+                        <w:rPr>
+                          <w:rFonts w:hint="eastAsia"/>
+                        </w:rPr>
+                        <w:t>指定</w:t>
+                      </w:r>
+                      <w:r>
+                        <w:t>路径的名称是include</w:t>
+                      </w:r>
+                    </w:p>
+                    <w:p>
+                      <w:pPr>
+                        <w:rPr>
+                          <w:rFonts w:hint="eastAsia"/>
+                        </w:rPr>
+                      </w:pPr>
+                    </w:p>
+                  </w:txbxContent>
+                </v:textbox>
+              </v:shape>
+            </w:pict>
+          </mc:Fallback>
+        </mc:AlternateContent>
+      </w:r>
+    </w:p>
     <w:p/>
     <w:p/>
     <w:p/>
+    <w:p/>
+    <w:p>
+      <w:pPr>
+        <w:rPr>
+          <w:rFonts w:hint="eastAsia"/>
+        </w:rPr>
+      </w:pPr>
+      <w:r>
+        <w:tab/>
+        <w:t xml:space="preserve">1.4 </w:t>
+      </w:r>
+      <w:r>
+        <w:rPr>
+          <w:rFonts w:hint="eastAsia"/>
+        </w:rPr>
+        <w:t>调用</w:t>
+      </w:r>
+      <w:r>
+        <w:t>函数测试ffmpeg</w:t>
+      </w:r>
+      <w:r>
+        <w:rPr>
+          <w:rFonts w:hint="eastAsia"/>
+        </w:rPr>
+        <w:t>是否可以</w:t>
+      </w:r>
+      <w:r>
+        <w:t>正常工作</w:t>
+      </w:r>
+    </w:p>
+    <w:p>
+      <w:r>
+        <w:tab/>
+      </w:r>
+      <w:r>
+        <w:t>hello += avcodec_configuration();</w:t>
+      </w:r>
+    </w:p>
+    <w:p>
+      <w:pPr>
+        <w:rPr>
+          <w:rFonts w:hint="eastAsia"/>
+        </w:rPr>
+      </w:pPr>
+      <w:r>
+        <w:tab/>
+      </w:r>
+      <w:r>
+        <w:t xml:space="preserve">1.5 </w:t>
+      </w:r>
+      <w:r>
+        <w:rPr>
+          <w:rFonts w:hint="eastAsia"/>
+        </w:rPr>
+        <w:t>加载</w:t>
+      </w:r>
+      <w:r>
+        <w:t>ffmpeg</w:t>
+      </w:r>
+      <w:r>
+        <w:rPr>
+          <w:rFonts w:hint="eastAsia"/>
+        </w:rPr>
+        <w:t>的库</w:t>
+      </w:r>
+      <w:r>
+        <w:t>文件，否则如果调用avcodec_configuration()</w:t>
+      </w:r>
+      <w:r>
+        <w:rPr>
+          <w:rFonts w:hint="eastAsia"/>
+        </w:rPr>
+        <w:t>会</w:t>
+      </w:r>
+      <w:r>
+        <w:t>报函数未定义。</w:t>
+      </w:r>
+    </w:p>
+    <w:p>
+      <w:pPr>
+        <w:rPr>
+          <w:rFonts w:hint="eastAsia"/>
+        </w:rPr>
+      </w:pPr>
+      <w:r>
+        <w:tab/>
+      </w:r>
+      <w:r>
+        <w:tab/>
+      </w:r>
+      <w:r>
+        <w:rPr>
+          <w:rFonts w:hint="eastAsia"/>
+        </w:rPr>
+        <w:t>将</w:t>
+      </w:r>
+      <w:r>
+        <w:t>编译生成的so</w:t>
+      </w:r>
+      <w:r>
+        <w:rPr>
+          <w:rFonts w:hint="eastAsia"/>
+        </w:rPr>
+        <w:t>库</w:t>
+      </w:r>
+      <w:r>
+        <w:t>拷贝到</w:t>
+      </w:r>
+      <w:r>
+        <w:rPr>
+          <w:rFonts w:hint="eastAsia"/>
+        </w:rPr>
+        <w:t xml:space="preserve"> 项目</w:t>
+      </w:r>
+      <w:r>
+        <w:t>的app/libs/armeabi-v7a</w:t>
+      </w:r>
+      <w:r>
+        <w:rPr>
+          <w:rFonts w:hint="eastAsia"/>
+        </w:rPr>
+        <w:t>目录</w:t>
+      </w:r>
+      <w:r>
+        <w:t>下。</w:t>
+      </w:r>
+    </w:p>
+    <w:p>
+      <w:r>
+        <w:tab/>
+      </w:r>
+      <w:r>
+        <w:t xml:space="preserve">1.6 </w:t>
+      </w:r>
+      <w:r>
+        <w:rPr>
+          <w:rFonts w:hint="eastAsia"/>
+        </w:rPr>
+        <w:t>在CM</w:t>
+      </w:r>
+      <w:r>
+        <w:t>akeList</w:t>
+      </w:r>
+      <w:r>
+        <w:rPr>
+          <w:rFonts w:hint="eastAsia"/>
+        </w:rPr>
+        <w:t>.txt中</w:t>
+      </w:r>
+      <w:r>
+        <w:t>添加</w:t>
+      </w:r>
+      <w:r>
+        <w:rPr>
+          <w:rFonts w:hint="eastAsia"/>
+        </w:rPr>
+        <w:t>FFM</w:t>
+      </w:r>
+      <w:r>
+        <w:t>peg库所</w:t>
+      </w:r>
+      <w:r>
+        <w:rPr>
+          <w:rFonts w:hint="eastAsia"/>
+        </w:rPr>
+        <w:t>在</w:t>
+      </w:r>
+      <w:r>
+        <w:t>路径的变量</w:t>
+      </w:r>
+    </w:p>
+    <w:p>
+      <w:r>
+        <w:tab/>
+      </w:r>
+      <w:r>
+        <w:tab/>
+      </w:r>
+      <w:r>
+        <w:t>set {FF ${CMAKE_CURRENT_SOURCE_DIR}/libs/${ANDROID_ABI}}</w:t>
+      </w:r>
+    </w:p>
+    <w:p>
+      <w:pPr>
+        <w:rPr>
+          <w:rFonts w:hint="eastAsia"/>
+        </w:rPr>
+      </w:pPr>
+      <w:r>
+        <w:tab/>
+      </w:r>
+      <w:r>
+        <w:tab/>
+        <w:t>add_library(avcodec SHARED IMPORTED )</w:t>
+      </w:r>
+    </w:p>
+    <w:p>
+      <w:pPr>
+        <w:rPr>
+          <w:rFonts w:hint="eastAsia"/>
+        </w:rPr>
+      </w:pPr>
+      <w:r>
+        <w:tab/>
+      </w:r>
+      <w:r>
+        <w:tab/>
+        <w:t>set_target_properties(avcodec PROPERTIES IMPORTED_locaton ${FF} /libavcodec.so)</w:t>
+      </w:r>
+      <w:r>
+        <w:t xml:space="preserve"> // </w:t>
+      </w:r>
+      <w:r>
+        <w:rPr>
+          <w:rFonts w:hint="eastAsia"/>
+        </w:rPr>
+        <w:t>与A</w:t>
+      </w:r>
+      <w:r>
+        <w:t>ndroid</w:t>
+      </w:r>
+      <w:r>
+        <w:rPr>
+          <w:rFonts w:hint="eastAsia"/>
+        </w:rPr>
+        <w:t>.mk不</w:t>
+      </w:r>
+      <w:r>
+        <w:t>同，这里还需要加lib</w:t>
+      </w:r>
+      <w:r>
+        <w:rPr>
+          <w:rFonts w:hint="eastAsia"/>
+        </w:rPr>
+        <w:t>前缀</w:t>
+      </w:r>
+      <w:r>
+        <w:t>和</w:t>
+      </w:r>
+      <w:r>
+        <w:rPr>
+          <w:rFonts w:hint="eastAsia"/>
+        </w:rPr>
+        <w:t>.so后缀</w:t>
+      </w:r>
+    </w:p>
+    <w:p>
+      <w:pPr>
+        <w:rPr>
+          <w:rFonts w:hint="eastAsia"/>
+        </w:rPr>
+      </w:pPr>
+      <w:r>
+        <w:tab/>
+      </w:r>
+      <w:r>
+        <w:t xml:space="preserve">1.7 </w:t>
+      </w:r>
+      <w:r>
+        <w:rPr>
+          <w:rFonts w:hint="eastAsia"/>
+        </w:rPr>
+        <w:t>在</w:t>
+      </w:r>
+      <w:r>
+        <w:t>CMakeList</w:t>
+      </w:r>
+      <w:r>
+        <w:rPr>
+          <w:rFonts w:hint="eastAsia"/>
+        </w:rPr>
+        <w:t>.txt中</w:t>
+      </w:r>
+      <w:r>
+        <w:t>对将要添加的库进行链接</w:t>
+      </w:r>
+    </w:p>
+    <w:p>
+      <w:r>
+        <w:tab/>
+      </w:r>
+      <w:r>
+        <w:tab/>
+      </w:r>
+      <w:r>
+        <w:t>target_Link_librarise</w:t>
+      </w:r>
+    </w:p>
+    <w:p>
+      <w:r>
+        <w:tab/>
+      </w:r>
+      <w:r>
+        <w:tab/>
+        <w:t>native_lib</w:t>
+      </w:r>
+    </w:p>
+    <w:p>
+      <w:r>
+        <w:tab/>
+      </w:r>
+      <w:r>
+        <w:tab/>
+        <w:t>avcodec</w:t>
+      </w:r>
+    </w:p>
+    <w:p>
+      <w:pPr>
+        <w:rPr>
+          <w:rFonts w:hint="eastAsia"/>
+        </w:rPr>
+      </w:pPr>
+      <w:r>
+        <w:tab/>
+      </w:r>
+      <w:r>
+        <w:tab/>
+      </w:r>
+    </w:p>
+    <w:p>
+      <w:r>
+        <w:tab/>
+      </w:r>
+      <w:r>
+        <w:t xml:space="preserve">1.8 </w:t>
+      </w:r>
+      <w:r>
+        <w:rPr>
+          <w:rFonts w:hint="eastAsia"/>
+        </w:rPr>
+        <w:t>在</w:t>
+      </w:r>
+      <w:r>
+        <w:t>app/build.gralde</w:t>
+      </w:r>
+      <w:r>
+        <w:rPr>
+          <w:rFonts w:hint="eastAsia"/>
+        </w:rPr>
+        <w:t>中</w:t>
+      </w:r>
+      <w:r>
+        <w:t>defaultConfig</w:t>
+      </w:r>
+      <w:r>
+        <w:rPr>
+          <w:rFonts w:hint="eastAsia"/>
+        </w:rPr>
+        <w:t>这</w:t>
+      </w:r>
+      <w:r>
+        <w:t>一层</w:t>
+      </w:r>
+      <w:r>
+        <w:rPr>
+          <w:rFonts w:hint="eastAsia"/>
+        </w:rPr>
+        <w:t>的</w:t>
+      </w:r>
+      <w:r>
+        <w:t>externNativeBuild</w:t>
+      </w:r>
+      <w:r>
+        <w:rPr>
+          <w:rFonts w:hint="eastAsia"/>
+        </w:rPr>
+        <w:t>中</w:t>
+      </w:r>
+      <w:r>
+        <w:t>添</w:t>
+      </w:r>
+      <w:r>
+        <w:rPr>
+          <w:rFonts w:hint="eastAsia"/>
+        </w:rPr>
+        <w:t>加</w:t>
+      </w:r>
+    </w:p>
+    <w:p>
+      <w:r>
+        <w:tab/>
+      </w:r>
+      <w:r>
+        <w:tab/>
+        <w:t>ndk {</w:t>
+      </w:r>
+    </w:p>
+    <w:p>
+      <w:pPr>
+        <w:rPr>
+          <w:rFonts w:hint="eastAsia"/>
+        </w:rPr>
+      </w:pPr>
+      <w:r>
+        <w:tab/>
+      </w:r>
+      <w:r>
+        <w:tab/>
+      </w:r>
+      <w:r>
+        <w:tab/>
+        <w:t>abiFilters “armeabi-v7a”</w:t>
+      </w:r>
+    </w:p>
+    <w:p>
+      <w:pPr>
+        <w:ind w:firstLine="420"/>
+      </w:pPr>
+      <w:r>
+        <w:t>}</w:t>
+      </w:r>
+      <w:r>
+        <w:tab/>
+      </w:r>
+    </w:p>
+    <w:p>
+      <w:pPr>
+        <w:ind w:firstLine="420"/>
+      </w:pPr>
+    </w:p>
+    <w:p>
+      <w:pPr>
+        <w:ind w:firstLine="420"/>
+      </w:pPr>
+      <w:r>
+        <w:t xml:space="preserve">1.9 </w:t>
+      </w:r>
+      <w:r>
+        <w:rPr>
+          <w:rFonts w:hint="eastAsia"/>
+        </w:rPr>
+        <w:t>指定指定JN目录</w:t>
+      </w:r>
+    </w:p>
+    <w:p>
+      <w:pPr>
+        <w:ind w:firstLine="420"/>
+      </w:pPr>
+      <w:r>
+        <w:t>main {</w:t>
+      </w:r>
+    </w:p>
+    <w:p>
+      <w:pPr>
+        <w:ind w:firstLine="420"/>
+        <w:rPr>
+          <w:rFonts w:hint="eastAsia"/>
+        </w:rPr>
+      </w:pPr>
+      <w:r>
+        <w:tab/>
+        <w:t>jniLibs.srcDirs = [‘libs’]</w:t>
+      </w:r>
+    </w:p>
+    <w:p>
+      <w:pPr>
+        <w:ind w:left="420" w:firstLine="420"/>
+        <w:rPr>
+          <w:rFonts w:hint="eastAsia"/>
+        </w:rPr>
+      </w:pPr>
+      <w:r>
+        <w:lastRenderedPageBreak/>
+        <w:t>}</w:t>
+      </w:r>
+    </w:p>
+    <w:p>
+      <w:pPr>
+        <w:rPr>
+          <w:rFonts w:hint="eastAsia"/>
+        </w:rPr>
+      </w:pPr>
+      <w:r>
+        <w:tab/>
+        <w:t xml:space="preserve">2.0 </w:t>
+      </w:r>
+      <w:r>
+        <w:rPr>
+          <w:rFonts w:hint="eastAsia"/>
+        </w:rPr>
+        <w:t>测试JN函数</w:t>
+      </w:r>
+    </w:p>
+    <w:p>
+      <w:pPr>
+        <w:rPr>
+          <w:rFonts w:hint="eastAsia"/>
+        </w:rPr>
+      </w:pPr>
+      <w:r>
+        <w:tab/>
+      </w:r>
+      <w:r>
+        <w:t>public native boolean Open(String url, Object handle)</w:t>
+      </w:r>
+    </w:p>
+    <w:p>
+      <w:r>
+        <w:tab/>
+      </w:r>
+    </w:p>
+    <w:p>
+      <w:r>
+        <w:tab/>
+        <w:t>FILE *fp = foen(url, “rb”);</w:t>
+      </w:r>
+    </w:p>
+    <w:p>
+      <w:r>
+        <w:tab/>
+        <w:t>if (!fp) {</w:t>
+      </w:r>
+    </w:p>
+    <w:p>
+      <w:pPr>
+        <w:rPr>
+          <w:rFonts w:hint="eastAsia"/>
+        </w:rPr>
+      </w:pPr>
+      <w:r>
+        <w:tab/>
+      </w:r>
+      <w:r>
+        <w:tab/>
+      </w:r>
+      <w:bookmarkStart w:id="0" w:name="_GoBack"/>
+      <w:bookmarkEnd w:id="0"/>
+    </w:p>
+    <w:p>
+      <w:pPr>
+        <w:ind w:firstLine="420"/>
+        <w:rPr>
+          <w:rFonts w:hint="eastAsia"/>
+        </w:rPr>
+      </w:pPr>
+      <w:r>
+        <w:t>}</w:t>
+      </w:r>
+    </w:p>
+    <w:p>
+      <w:pPr>
+        <w:rPr>
+          <w:rFonts w:hint="eastAsia"/>
+        </w:rPr>
+      </w:pPr>
+      <w:r>
+        <w:tab/>
+      </w:r>
+    </w:p>
+    <w:p>
+      <w:pPr>
+        <w:rPr>
+          <w:rFonts w:hint="eastAsia"/>
+        </w:rPr>
+      </w:pPr>
+      <w:r>
+        <w:tab/>
+      </w:r>
+    </w:p>
+    <w:p>
+      <w:pPr>
+        <w:rPr>
+          <w:rFonts w:hint="eastAsia"/>
+        </w:rPr>
+      </w:pPr>
+      <w:r>
+        <w:tab/>
+      </w:r>
+    </w:p>
+    <w:p>
+      <w:pPr>
+        <w:rPr>
+          <w:rFonts w:hint="eastAsia"/>
+        </w:rPr>
+      </w:pPr>
+      <w:r>
+        <w:tab/>
+      </w:r>
+    </w:p>
+    <w:p>
+      <w:pPr>
+        <w:rPr>
+          <w:rFonts w:hint="eastAsia"/>
+        </w:rPr>
+      </w:pPr>
+      <w:r>
+        <w:tab/>
+      </w:r>
+    </w:p>
+    <w:p>
+      <w:pPr>
+        <w:rPr>
+          <w:rFonts w:hint="eastAsia"/>
+        </w:rPr>
+      </w:pPr>
+      <w:r>
+        <w:tab/>
+      </w:r>
+    </w:p>
+    <w:p>
+      <w:pPr>
+        <w:rPr>
+          <w:rFonts w:hint="eastAsia"/>
+        </w:rPr>
+      </w:pPr>
+      <w:r>
+        <w:tab/>
+      </w:r>
+    </w:p>
+    <w:p>
+      <w:pPr>
+        <w:rPr>
+          <w:rFonts w:hint="eastAsia"/>
+        </w:rPr>
+      </w:pPr>
+      <w:r>
+        <w:tab/>
+      </w:r>
+    </w:p>
+    <w:p>
+      <w:pPr>
+        <w:rPr>
+          <w:rFonts w:hint="eastAsia"/>
+        </w:rPr>
+      </w:pPr>
+      <w:r>
+        <w:tab/>
+      </w:r>
+    </w:p>
+    <w:p>
+      <w:pPr>
+        <w:rPr>
+          <w:rFonts w:hint="eastAsia"/>
+        </w:rPr>
+      </w:pPr>
+      <w:r>
+        <w:tab/>
+      </w:r>
+    </w:p>
+    <w:p>
+      <w:pPr>
+        <w:rPr>
+          <w:rFonts w:hint="eastAsia"/>
+        </w:rPr>
+      </w:pPr>
+    </w:p>
     <w:sectPr>
-      <w:pgSz w:w="11906" w:h="16838"/>
-      <w:pgMar w:top="1440" w:right="1800" w:bottom="1440" w:left="1800" w:header="851" w:footer="992" w:gutter="0"/>
+      <w:pgSz w:w="16838" w:h="11906" w:orient="landscape"/>
+      <w:pgMar w:top="1800" w:right="1440" w:bottom="1800" w:left="1440" w:header="851" w:footer="992" w:gutter="0"/>
       <w:cols w:space="425"/>
       <w:docGrid w:type="lines" w:linePitch="312"/>
     </w:sectPr>
@@ -1511,16 +2765,16 @@
 <file path=word/numbering.xml><?xml version="1.0" encoding="utf-8"?>
 <w:numbering xmlns:wpc="http://schemas.microsoft.com/office/word/2010/wordprocessingCanvas" xmlns:cx="http://schemas.microsoft.com/office/drawing/2014/chartex" xmlns:cx1="http://schemas.microsoft.com/office/drawing/2015/9/8/chartex" xmlns:mc="http://schemas.openxmlformats.org/markup-compatibility/2006" xmlns:o="urn:schemas-microsoft-com:office:office" xmlns:r="http://schemas.openxmlformats.org/officeDocument/2006/relationships" xmlns:m="http://schemas.openxmlformats.org/officeDocument/2006/math" xmlns:v="urn:schemas-microsoft-com:vml" xmlns:wp14="http://schemas.microsoft.com/office/word/2010/wordprocessingDrawing" xmlns:wp="http://schemas.openxmlformats.org/drawingml/2006/wordprocessingDrawing" xmlns:w10="urn:schemas-microsoft-com:office:word" xmlns:w="http://schemas.openxmlformats.org/wordprocessingml/2006/main" xmlns:w14="http://schemas.microsoft.com/office/word/2010/wordml" xmlns:w15="http://schemas.microsoft.com/office/word/2012/wordml" xmlns:w16se="http://schemas.microsoft.com/office/word/2015/wordml/symex" xmlns:wpg="http://schemas.microsoft.com/office/word/2010/wordprocessingGroup" xmlns:wpi="http://schemas.microsoft.com/office/word/2010/wordprocessingInk" xmlns:wne="http://schemas.microsoft.com/office/word/2006/wordml" xmlns:wps="http://schemas.microsoft.com/office/word/2010/wordprocessingShape" mc:Ignorable="w14 w15 w16se wp14">
   <w:abstractNum w:abstractNumId="0" w15:restartNumberingAfterBreak="0">
-    <w:nsid w:val="4A6135C3"/>
+    <w:nsid w:val="21B13A2F"/>
     <w:multiLevelType w:val="hybridMultilevel"/>
-    <w:tmpl w:val="926004DE"/>
-    <w:lvl w:ilvl="0" w:tplc="6FE6681C">
+    <w:tmpl w:val="DEFA9D7A"/>
+    <w:lvl w:ilvl="0" w:tplc="9AC89738">
       <w:start w:val="1"/>
-      <w:numFmt w:val="japaneseCounting"/>
-      <w:lvlText w:val="%1．"/>
+      <w:numFmt w:val="decimal"/>
+      <w:lvlText w:val="%1."/>
       <w:lvlJc w:val="left"/>
       <w:pPr>
-        <w:ind w:left="420" w:hanging="420"/>
+        <w:ind w:left="360" w:hanging="360"/>
       </w:pPr>
       <w:rPr>
         <w:rFonts w:hint="default"/>
@@ -1599,7 +2853,99 @@
       </w:pPr>
     </w:lvl>
   </w:abstractNum>
+  <w:abstractNum w:abstractNumId="1" w15:restartNumberingAfterBreak="0">
+    <w:nsid w:val="4A6135C3"/>
+    <w:multiLevelType w:val="hybridMultilevel"/>
+    <w:tmpl w:val="C5A60422"/>
+    <w:lvl w:ilvl="0" w:tplc="6FE6681C">
+      <w:start w:val="1"/>
+      <w:numFmt w:val="none"/>
+      <w:lvlText w:val="一．"/>
+      <w:lvlJc w:val="left"/>
+      <w:pPr>
+        <w:ind w:left="420" w:hanging="420"/>
+      </w:pPr>
+      <w:rPr>
+        <w:rFonts w:hint="default"/>
+      </w:rPr>
+    </w:lvl>
+    <w:lvl w:ilvl="1" w:tplc="04090019" w:tentative="1">
+      <w:start w:val="1"/>
+      <w:numFmt w:val="lowerLetter"/>
+      <w:lvlText w:val="%2)"/>
+      <w:lvlJc w:val="left"/>
+      <w:pPr>
+        <w:ind w:left="840" w:hanging="420"/>
+      </w:pPr>
+    </w:lvl>
+    <w:lvl w:ilvl="2" w:tplc="0409001B" w:tentative="1">
+      <w:start w:val="1"/>
+      <w:numFmt w:val="lowerRoman"/>
+      <w:lvlText w:val="%3."/>
+      <w:lvlJc w:val="right"/>
+      <w:pPr>
+        <w:ind w:left="1260" w:hanging="420"/>
+      </w:pPr>
+    </w:lvl>
+    <w:lvl w:ilvl="3" w:tplc="0409000F" w:tentative="1">
+      <w:start w:val="1"/>
+      <w:numFmt w:val="decimal"/>
+      <w:lvlText w:val="%4."/>
+      <w:lvlJc w:val="left"/>
+      <w:pPr>
+        <w:ind w:left="1680" w:hanging="420"/>
+      </w:pPr>
+    </w:lvl>
+    <w:lvl w:ilvl="4" w:tplc="04090019" w:tentative="1">
+      <w:start w:val="1"/>
+      <w:numFmt w:val="lowerLetter"/>
+      <w:lvlText w:val="%5)"/>
+      <w:lvlJc w:val="left"/>
+      <w:pPr>
+        <w:ind w:left="2100" w:hanging="420"/>
+      </w:pPr>
+    </w:lvl>
+    <w:lvl w:ilvl="5" w:tplc="0409001B" w:tentative="1">
+      <w:start w:val="1"/>
+      <w:numFmt w:val="lowerRoman"/>
+      <w:lvlText w:val="%6."/>
+      <w:lvlJc w:val="right"/>
+      <w:pPr>
+        <w:ind w:left="2520" w:hanging="420"/>
+      </w:pPr>
+    </w:lvl>
+    <w:lvl w:ilvl="6" w:tplc="0409000F" w:tentative="1">
+      <w:start w:val="1"/>
+      <w:numFmt w:val="decimal"/>
+      <w:lvlText w:val="%7."/>
+      <w:lvlJc w:val="left"/>
+      <w:pPr>
+        <w:ind w:left="2940" w:hanging="420"/>
+      </w:pPr>
+    </w:lvl>
+    <w:lvl w:ilvl="7" w:tplc="04090019" w:tentative="1">
+      <w:start w:val="1"/>
+      <w:numFmt w:val="lowerLetter"/>
+      <w:lvlText w:val="%8)"/>
+      <w:lvlJc w:val="left"/>
+      <w:pPr>
+        <w:ind w:left="3360" w:hanging="420"/>
+      </w:pPr>
+    </w:lvl>
+    <w:lvl w:ilvl="8" w:tplc="0409001B" w:tentative="1">
+      <w:start w:val="1"/>
+      <w:numFmt w:val="lowerRoman"/>
+      <w:lvlText w:val="%9."/>
+      <w:lvlJc w:val="right"/>
+      <w:pPr>
+        <w:ind w:left="3780" w:hanging="420"/>
+      </w:pPr>
+    </w:lvl>
+  </w:abstractNum>
   <w:num w:numId="1">
+    <w:abstractNumId w:val="1"/>
+  </w:num>
+  <w:num w:numId="2">
     <w:abstractNumId w:val="0"/>
   </w:num>
 </w:numbering>
@@ -2310,4 +3656,16 @@
     </a:ext>
   </a:extLst>
 </a:theme>
+</file>
+
+<file path=customXml/item1.xml><?xml version="1.0" encoding="utf-8"?>
+<b:Sources xmlns:b="http://schemas.openxmlformats.org/officeDocument/2006/bibliography" xmlns="http://schemas.openxmlformats.org/officeDocument/2006/bibliography" SelectedStyle="\APASixthEditionOfficeOnline.xsl" StyleName="APA" Version="6"/>
+</file>
+
+<file path=customXml/itemProps1.xml><?xml version="1.0" encoding="utf-8"?>
+<ds:datastoreItem xmlns:ds="http://schemas.openxmlformats.org/officeDocument/2006/customXml" ds:itemID="{29F5EB77-91D7-422E-9302-A707B63C5BBD}">
+  <ds:schemaRefs>
+    <ds:schemaRef ds:uri="http://schemas.openxmlformats.org/officeDocument/2006/bibliography"/>
+  </ds:schemaRefs>
+</ds:datastoreItem>
 </file>
</xml_diff>

<commit_message>
ffmpeg: add first android studio demo proj
</commit_message>
<xml_diff>
--- a/player.docx
+++ b/player.docx
@@ -1461,11 +1461,6 @@
       </w:r>
     </w:p>
     <w:p>
-      <w:pPr>
-        <w:rPr>
-          <w:rFonts w:hint="eastAsia"/>
-        </w:rPr>
-      </w:pPr>
       <w:r>
         <w:rPr>
           <w:rFonts w:hint="eastAsia"/>
@@ -1525,9 +1520,6 @@
       <w:pPr>
         <w:pStyle w:val="a3"/>
         <w:ind w:left="360" w:firstLineChars="0" w:firstLine="0"/>
-        <w:rPr>
-          <w:rFonts w:hint="eastAsia"/>
-        </w:rPr>
       </w:pPr>
       <w:r>
         <w:rPr>
@@ -1573,11 +1565,6 @@
       </w:r>
     </w:p>
     <w:p>
-      <w:pPr>
-        <w:rPr>
-          <w:rFonts w:hint="eastAsia"/>
-        </w:rPr>
-      </w:pPr>
       <w:r>
         <w:tab/>
       </w:r>
@@ -1604,11 +1591,6 @@
       </w:r>
     </w:p>
     <w:p>
-      <w:pPr>
-        <w:rPr>
-          <w:rFonts w:hint="eastAsia"/>
-        </w:rPr>
-      </w:pPr>
       <w:r>
         <w:rPr>
           <w:noProof/>
@@ -1653,11 +1635,6 @@
                       <wps:txbx>
                         <w:txbxContent>
                           <w:p>
-                            <w:pPr>
-                              <w:rPr>
-                                <w:rFonts w:hint="eastAsia"/>
-                              </w:rPr>
-                            </w:pPr>
                             <w:r>
                               <w:rPr>
                                 <w:rFonts w:hint="eastAsia"/>
@@ -1672,11 +1649,6 @@
                             </w:r>
                           </w:p>
                           <w:p>
-                            <w:pPr>
-                              <w:rPr>
-                                <w:rFonts w:hint="eastAsia"/>
-                              </w:rPr>
-                            </w:pPr>
                             <w:r>
                               <w:tab/>
                             </w:r>
@@ -1719,11 +1691,6 @@
                             </w:r>
                           </w:p>
                           <w:p>
-                            <w:pPr>
-                              <w:rPr>
-                                <w:rFonts w:hint="eastAsia"/>
-                              </w:rPr>
-                            </w:pPr>
                             <w:r>
                               <w:rPr>
                                 <w:rFonts w:hint="eastAsia"/>
@@ -2027,6 +1994,1862 @@
                               <w:t>路径的名称是include</w:t>
                             </w:r>
                           </w:p>
+                          <w:p/>
+                        </w:txbxContent>
+                      </wps:txbx>
+                      <wps:bodyPr rot="0" spcFirstLastPara="0" vertOverflow="overflow" horzOverflow="overflow" vert="horz" wrap="square" lIns="91440" tIns="45720" rIns="91440" bIns="45720" numCol="1" spcCol="0" rtlCol="0" fromWordArt="0" anchor="t" anchorCtr="0" forceAA="0" compatLnSpc="1">
+                        <a:prstTxWarp prst="textNoShape">
+                          <a:avLst/>
+                        </a:prstTxWarp>
+                        <a:noAutofit/>
+                      </wps:bodyPr>
+                    </wps:wsp>
+                  </a:graphicData>
+                </a:graphic>
+                <wp14:sizeRelV relativeFrom="margin">
+                  <wp14:pctHeight>0</wp14:pctHeight>
+                </wp14:sizeRelV>
+              </wp:anchor>
+            </w:drawing>
+          </mc:Choice>
+          <mc:Fallback>
+            <w:pict>
+              <v:shape id="文本框 2" o:spid="_x0000_s1027" type="#_x0000_t202" style="position:absolute;left:0;text-align:left;margin-left:18pt;margin-top:-31.5pt;width:469.5pt;height:94.5pt;z-index:251660288;visibility:visible;mso-wrap-style:square;mso-height-percent:0;mso-wrap-distance-left:9pt;mso-wrap-distance-top:0;mso-wrap-distance-right:9pt;mso-wrap-distance-bottom:0;mso-position-horizontal:absolute;mso-position-horizontal-relative:text;mso-position-vertical:absolute;mso-position-vertical-relative:text;mso-height-percent:0;mso-height-relative:margin;v-text-anchor:top" o:gfxdata="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" fillcolor="white [3201]" strokeweight=".5pt">
+                <v:textbox>
+                  <w:txbxContent>
+                    <w:p>
+                      <w:r>
+                        <w:t>include_directories</w:t>
+                      </w:r>
+                      <w:r>
+                        <w:rPr>
+                          <w:rFonts w:hint="eastAsia"/>
+                        </w:rPr>
+                        <w:t>(</w:t>
+                      </w:r>
+                      <w:r>
+                        <w:t>include</w:t>
+                      </w:r>
+                      <w:r>
+                        <w:rPr>
+                          <w:rFonts w:hint="eastAsia"/>
+                        </w:rPr>
+                        <w:t>)</w:t>
+                      </w:r>
+                      <w:r>
+                        <w:t xml:space="preserve"> // </w:t>
+                      </w:r>
+                      <w:r>
+                        <w:rPr>
+                          <w:rFonts w:hint="eastAsia"/>
+                        </w:rPr>
+                        <w:t>指定</w:t>
+                      </w:r>
+                      <w:r>
+                        <w:t>路径的名称是include</w:t>
+                      </w:r>
+                    </w:p>
+                    <w:p>
+                      <w:pPr>
+                        <w:rPr>
+                          <w:rFonts w:hint="eastAsia"/>
+                        </w:rPr>
+                      </w:pPr>
+                    </w:p>
+                  </w:txbxContent>
+                </v:textbox>
+              </v:shape>
+            </w:pict>
+          </mc:Fallback>
+        </mc:AlternateContent>
+      </w:r>
+    </w:p>
+    <w:p/>
+    <w:p/>
+    <w:p/>
+    <w:p/>
+    <w:p>
+      <w:r>
+        <w:tab/>
+        <w:t xml:space="preserve">1.4 </w:t>
+      </w:r>
+      <w:r>
+        <w:rPr>
+          <w:rFonts w:hint="eastAsia"/>
+        </w:rPr>
+        <w:t>调用</w:t>
+      </w:r>
+      <w:r>
+        <w:t>函数测试ffmpeg</w:t>
+      </w:r>
+      <w:r>
+        <w:rPr>
+          <w:rFonts w:hint="eastAsia"/>
+        </w:rPr>
+        <w:t>是否可以</w:t>
+      </w:r>
+      <w:r>
+        <w:t>正常工作</w:t>
+      </w:r>
+    </w:p>
+    <w:p>
+      <w:r>
+        <w:tab/>
+      </w:r>
+      <w:r>
+        <w:t>hello += avcodec_configuration();</w:t>
+      </w:r>
+    </w:p>
+    <w:p>
+      <w:r>
+        <w:tab/>
+      </w:r>
+      <w:r>
+        <w:t xml:space="preserve">1.5 </w:t>
+      </w:r>
+      <w:r>
+        <w:rPr>
+          <w:rFonts w:hint="eastAsia"/>
+        </w:rPr>
+        <w:t>加载</w:t>
+      </w:r>
+      <w:r>
+        <w:t>ffmpeg</w:t>
+      </w:r>
+      <w:r>
+        <w:rPr>
+          <w:rFonts w:hint="eastAsia"/>
+        </w:rPr>
+        <w:t>的库</w:t>
+      </w:r>
+      <w:r>
+        <w:t>文件，否则如果调用avcodec_configuration()</w:t>
+      </w:r>
+      <w:r>
+        <w:rPr>
+          <w:rFonts w:hint="eastAsia"/>
+        </w:rPr>
+        <w:t>会</w:t>
+      </w:r>
+      <w:r>
+        <w:t>报函数未定义。</w:t>
+      </w:r>
+    </w:p>
+    <w:p>
+      <w:r>
+        <w:tab/>
+      </w:r>
+      <w:r>
+        <w:tab/>
+      </w:r>
+      <w:r>
+        <w:rPr>
+          <w:rFonts w:hint="eastAsia"/>
+        </w:rPr>
+        <w:t>将</w:t>
+      </w:r>
+      <w:r>
+        <w:t>编译生成的so</w:t>
+      </w:r>
+      <w:r>
+        <w:rPr>
+          <w:rFonts w:hint="eastAsia"/>
+        </w:rPr>
+        <w:t>库</w:t>
+      </w:r>
+      <w:r>
+        <w:t>拷贝到</w:t>
+      </w:r>
+      <w:r>
+        <w:rPr>
+          <w:rFonts w:hint="eastAsia"/>
+        </w:rPr>
+        <w:t xml:space="preserve"> 项目</w:t>
+      </w:r>
+      <w:r>
+        <w:t>的app/libs/armeabi-v7a</w:t>
+      </w:r>
+      <w:r>
+        <w:rPr>
+          <w:rFonts w:hint="eastAsia"/>
+        </w:rPr>
+        <w:t>目录</w:t>
+      </w:r>
+      <w:r>
+        <w:t>下。</w:t>
+      </w:r>
+    </w:p>
+    <w:p>
+      <w:r>
+        <w:tab/>
+      </w:r>
+      <w:r>
+        <w:t xml:space="preserve">1.6 </w:t>
+      </w:r>
+      <w:r>
+        <w:rPr>
+          <w:rFonts w:hint="eastAsia"/>
+        </w:rPr>
+        <w:t>在CM</w:t>
+      </w:r>
+      <w:r>
+        <w:t>akeList</w:t>
+      </w:r>
+      <w:r>
+        <w:rPr>
+          <w:rFonts w:hint="eastAsia"/>
+        </w:rPr>
+        <w:t>.txt中</w:t>
+      </w:r>
+      <w:r>
+        <w:t>添加</w:t>
+      </w:r>
+      <w:r>
+        <w:rPr>
+          <w:rFonts w:hint="eastAsia"/>
+        </w:rPr>
+        <w:t>FFM</w:t>
+      </w:r>
+      <w:r>
+        <w:t>peg库所</w:t>
+      </w:r>
+      <w:r>
+        <w:rPr>
+          <w:rFonts w:hint="eastAsia"/>
+        </w:rPr>
+        <w:t>在</w:t>
+      </w:r>
+      <w:r>
+        <w:t>路径的变量</w:t>
+      </w:r>
+    </w:p>
+    <w:p>
+      <w:r>
+        <w:tab/>
+      </w:r>
+      <w:r>
+        <w:tab/>
+      </w:r>
+      <w:r>
+        <w:t>set {FF ${CMAKE_CURRENT_SOURCE_DIR}/libs/${ANDROID_ABI}}</w:t>
+      </w:r>
+    </w:p>
+    <w:p>
+      <w:r>
+        <w:tab/>
+      </w:r>
+      <w:r>
+        <w:tab/>
+        <w:t>add_library(avcodec SHARED IMPORTED )</w:t>
+      </w:r>
+    </w:p>
+    <w:p>
+      <w:r>
+        <w:tab/>
+      </w:r>
+      <w:r>
+        <w:tab/>
+        <w:t>set_target_properties(avcodec PROPERTIES IMPORTED_locaton ${FF} /libavcodec.so)</w:t>
+      </w:r>
+      <w:r>
+        <w:t xml:space="preserve"> // </w:t>
+      </w:r>
+      <w:r>
+        <w:rPr>
+          <w:rFonts w:hint="eastAsia"/>
+        </w:rPr>
+        <w:t>与A</w:t>
+      </w:r>
+      <w:r>
+        <w:t>ndroid</w:t>
+      </w:r>
+      <w:r>
+        <w:rPr>
+          <w:rFonts w:hint="eastAsia"/>
+        </w:rPr>
+        <w:t>.mk不</w:t>
+      </w:r>
+      <w:r>
+        <w:t>同，这里还需要加lib</w:t>
+      </w:r>
+      <w:r>
+        <w:rPr>
+          <w:rFonts w:hint="eastAsia"/>
+        </w:rPr>
+        <w:t>前缀</w:t>
+      </w:r>
+      <w:r>
+        <w:t>和</w:t>
+      </w:r>
+      <w:r>
+        <w:rPr>
+          <w:rFonts w:hint="eastAsia"/>
+        </w:rPr>
+        <w:t>.so后缀</w:t>
+      </w:r>
+    </w:p>
+    <w:p>
+      <w:r>
+        <w:tab/>
+      </w:r>
+      <w:r>
+        <w:t xml:space="preserve">1.7 </w:t>
+      </w:r>
+      <w:r>
+        <w:rPr>
+          <w:rFonts w:hint="eastAsia"/>
+        </w:rPr>
+        <w:t>在</w:t>
+      </w:r>
+      <w:r>
+        <w:t>CMakeList</w:t>
+      </w:r>
+      <w:r>
+        <w:rPr>
+          <w:rFonts w:hint="eastAsia"/>
+        </w:rPr>
+        <w:t>.txt中</w:t>
+      </w:r>
+      <w:r>
+        <w:t>对将要添加的库进行链接</w:t>
+      </w:r>
+    </w:p>
+    <w:p>
+      <w:r>
+        <w:tab/>
+      </w:r>
+      <w:r>
+        <w:tab/>
+      </w:r>
+      <w:r>
+        <w:t>target_Link_librarise</w:t>
+      </w:r>
+    </w:p>
+    <w:p>
+      <w:r>
+        <w:tab/>
+      </w:r>
+      <w:r>
+        <w:tab/>
+        <w:t>native_lib</w:t>
+      </w:r>
+    </w:p>
+    <w:p>
+      <w:r>
+        <w:tab/>
+      </w:r>
+      <w:r>
+        <w:tab/>
+        <w:t>avcodec</w:t>
+      </w:r>
+    </w:p>
+    <w:p>
+      <w:r>
+        <w:tab/>
+      </w:r>
+      <w:r>
+        <w:tab/>
+      </w:r>
+    </w:p>
+    <w:p>
+      <w:r>
+        <w:tab/>
+      </w:r>
+      <w:r>
+        <w:t xml:space="preserve">1.8 </w:t>
+      </w:r>
+      <w:r>
+        <w:rPr>
+          <w:rFonts w:hint="eastAsia"/>
+        </w:rPr>
+        <w:t>在</w:t>
+      </w:r>
+      <w:r>
+        <w:t>app/build.gralde</w:t>
+      </w:r>
+      <w:r>
+        <w:rPr>
+          <w:rFonts w:hint="eastAsia"/>
+        </w:rPr>
+        <w:t>中</w:t>
+      </w:r>
+      <w:r>
+        <w:t>defaultConfig</w:t>
+      </w:r>
+      <w:r>
+        <w:rPr>
+          <w:rFonts w:hint="eastAsia"/>
+        </w:rPr>
+        <w:t>这</w:t>
+      </w:r>
+      <w:r>
+        <w:t>一层</w:t>
+      </w:r>
+      <w:r>
+        <w:rPr>
+          <w:rFonts w:hint="eastAsia"/>
+        </w:rPr>
+        <w:t>的</w:t>
+      </w:r>
+      <w:r>
+        <w:t>externNativeBuild</w:t>
+      </w:r>
+      <w:r>
+        <w:rPr>
+          <w:rFonts w:hint="eastAsia"/>
+        </w:rPr>
+        <w:t>中</w:t>
+      </w:r>
+      <w:r>
+        <w:t>添</w:t>
+      </w:r>
+      <w:r>
+        <w:rPr>
+          <w:rFonts w:hint="eastAsia"/>
+        </w:rPr>
+        <w:t>加</w:t>
+      </w:r>
+    </w:p>
+    <w:p>
+      <w:r>
+        <w:tab/>
+      </w:r>
+      <w:r>
+        <w:tab/>
+        <w:t>ndk {</w:t>
+      </w:r>
+    </w:p>
+    <w:p>
+      <w:r>
+        <w:tab/>
+      </w:r>
+      <w:r>
+        <w:tab/>
+      </w:r>
+      <w:r>
+        <w:tab/>
+        <w:t>abiFilters “armeabi-v7a”</w:t>
+      </w:r>
+    </w:p>
+    <w:p>
+      <w:pPr>
+        <w:ind w:firstLine="420"/>
+      </w:pPr>
+      <w:r>
+        <w:t>}</w:t>
+      </w:r>
+      <w:r>
+        <w:tab/>
+      </w:r>
+    </w:p>
+    <w:p>
+      <w:pPr>
+        <w:ind w:firstLine="420"/>
+      </w:pPr>
+    </w:p>
+    <w:p>
+      <w:pPr>
+        <w:ind w:firstLine="420"/>
+      </w:pPr>
+      <w:r>
+        <w:t xml:space="preserve">1.9 </w:t>
+      </w:r>
+      <w:r>
+        <w:rPr>
+          <w:rFonts w:hint="eastAsia"/>
+        </w:rPr>
+        <w:t>指定指定JN目录</w:t>
+      </w:r>
+    </w:p>
+    <w:p>
+      <w:pPr>
+        <w:ind w:firstLine="420"/>
+      </w:pPr>
+      <w:r>
+        <w:t>main {</w:t>
+      </w:r>
+    </w:p>
+    <w:p>
+      <w:pPr>
+        <w:ind w:firstLine="420"/>
+      </w:pPr>
+      <w:r>
+        <w:tab/>
+        <w:t>jniLibs.srcDirs = [‘libs’]</w:t>
+      </w:r>
+    </w:p>
+    <w:p>
+      <w:pPr>
+        <w:ind w:left="420" w:firstLine="420"/>
+      </w:pPr>
+      <w:r>
+        <w:lastRenderedPageBreak/>
+        <w:t>}</w:t>
+      </w:r>
+    </w:p>
+    <w:p>
+      <w:r>
+        <w:tab/>
+        <w:t xml:space="preserve">2.0 </w:t>
+      </w:r>
+      <w:r>
+        <w:rPr>
+          <w:rFonts w:hint="eastAsia"/>
+        </w:rPr>
+        <w:t>测试JN函数</w:t>
+      </w:r>
+    </w:p>
+    <w:p>
+      <w:r>
+        <w:tab/>
+      </w:r>
+      <w:r>
+        <w:t>public native boolean Open(String url, Object handle)</w:t>
+      </w:r>
+    </w:p>
+    <w:p>
+      <w:r>
+        <w:tab/>
+      </w:r>
+    </w:p>
+    <w:p>
+      <w:r>
+        <w:tab/>
+        <w:t>FILE *fp = foen(url, “rb”);</w:t>
+      </w:r>
+    </w:p>
+    <w:p>
+      <w:r>
+        <w:tab/>
+        <w:t>if (!fp) {</w:t>
+      </w:r>
+    </w:p>
+    <w:p>
+      <w:r>
+        <w:tab/>
+      </w:r>
+      <w:r>
+        <w:tab/>
+      </w:r>
+    </w:p>
+    <w:p>
+      <w:pPr>
+        <w:ind w:firstLine="420"/>
+      </w:pPr>
+      <w:r>
+        <w:t>}</w:t>
+      </w:r>
+    </w:p>
+    <w:p>
+      <w:pPr>
+        <w:pBdr>
+          <w:bottom w:val="double" w:sz="6" w:space="1" w:color="auto"/>
+        </w:pBdr>
+        <w:ind w:firstLine="420"/>
+      </w:pPr>
+    </w:p>
+    <w:p>
+      <w:pPr>
+        <w:ind w:firstLine="420"/>
+      </w:pPr>
+      <w:r>
+        <w:t xml:space="preserve">FFmpeg SDK </w:t>
+      </w:r>
+      <w:r>
+        <w:rPr>
+          <w:rFonts w:hint="eastAsia"/>
+        </w:rPr>
+        <w:t>软</w:t>
+      </w:r>
+      <w:r>
+        <w:t>硬</w:t>
+      </w:r>
+      <w:r>
+        <w:rPr>
+          <w:rFonts w:hint="eastAsia"/>
+        </w:rPr>
+        <w:t>件</w:t>
+      </w:r>
+      <w:r>
+        <w:t>解码基础</w:t>
+      </w:r>
+    </w:p>
+    <w:p>
+      <w:pPr>
+        <w:ind w:firstLine="420"/>
+      </w:pPr>
+    </w:p>
+    <w:p>
+      <w:pPr>
+        <w:ind w:firstLine="420"/>
+        <w:rPr>
+          <w:b/>
+        </w:rPr>
+      </w:pPr>
+      <w:r>
+        <w:rPr>
+          <w:rFonts w:hint="eastAsia"/>
+          <w:b/>
+        </w:rPr>
+        <w:t>解</w:t>
+      </w:r>
+      <w:r>
+        <w:rPr>
+          <w:b/>
+        </w:rPr>
+        <w:t>封装</w:t>
+      </w:r>
+    </w:p>
+    <w:p>
+      <w:pPr>
+        <w:ind w:firstLine="420"/>
+      </w:pPr>
+      <w:r>
+        <w:rPr>
+          <w:rFonts w:hint="eastAsia"/>
+        </w:rPr>
+        <w:t>pts 是</w:t>
+      </w:r>
+      <w:r>
+        <w:t>显示的时间</w:t>
+      </w:r>
+      <w:r>
+        <w:rPr>
+          <w:rFonts w:hint="eastAsia"/>
+        </w:rPr>
+        <w:t xml:space="preserve"> </w:t>
+      </w:r>
+      <w:r>
+        <w:t>dts是解</w:t>
+      </w:r>
+      <w:r>
+        <w:rPr>
+          <w:rFonts w:hint="eastAsia"/>
+        </w:rPr>
+        <w:t>码</w:t>
+      </w:r>
+      <w:r>
+        <w:t>的</w:t>
+      </w:r>
+      <w:r>
+        <w:rPr>
+          <w:rFonts w:hint="eastAsia"/>
+        </w:rPr>
+        <w:t>时间</w:t>
+      </w:r>
+      <w:r>
+        <w:rPr>
+          <w:rFonts w:hint="eastAsia"/>
+        </w:rPr>
+        <w:t>， 这</w:t>
+      </w:r>
+      <w:r>
+        <w:t>个时间是用来做同步</w:t>
+      </w:r>
+    </w:p>
+    <w:p>
+      <w:pPr>
+        <w:pStyle w:val="a3"/>
+        <w:numPr>
+          <w:ilvl w:val="0"/>
+          <w:numId w:val="4"/>
+        </w:numPr>
+        <w:ind w:firstLineChars="0"/>
+      </w:pPr>
+      <w:r>
+        <w:t xml:space="preserve">av_register_all(), </w:t>
+      </w:r>
+      <w:r>
+        <w:rPr>
+          <w:rFonts w:hint="eastAsia"/>
+        </w:rPr>
+        <w:t>注册</w:t>
+      </w:r>
+      <w:r>
+        <w:t>所有的格式。包括解封装格式和加封装格式。</w:t>
+      </w:r>
+    </w:p>
+    <w:p>
+      <w:pPr>
+        <w:pStyle w:val="a3"/>
+        <w:numPr>
+          <w:ilvl w:val="0"/>
+          <w:numId w:val="4"/>
+        </w:numPr>
+        <w:ind w:firstLineChars="0"/>
+      </w:pPr>
+      <w:r>
+        <w:rPr>
+          <w:rFonts w:hint="eastAsia"/>
+        </w:rPr>
+        <w:t>avformat</w:t>
+      </w:r>
+      <w:r>
+        <w:t>_network_init(), FFmpeg</w:t>
+      </w:r>
+      <w:r>
+        <w:rPr>
+          <w:rFonts w:hint="eastAsia"/>
+        </w:rPr>
+        <w:t>本身</w:t>
+      </w:r>
+      <w:r>
+        <w:t>也支持解封装</w:t>
+      </w:r>
+      <w:r>
+        <w:rPr>
+          <w:rFonts w:hint="eastAsia"/>
+        </w:rPr>
+        <w:t>RTSP的</w:t>
+      </w:r>
+      <w:r>
+        <w:t>数据</w:t>
+      </w:r>
+      <w:r>
+        <w:rPr>
+          <w:rFonts w:hint="eastAsia"/>
+        </w:rPr>
+        <w:t>,如果</w:t>
+      </w:r>
+      <w:r>
+        <w:t>要解封装网络</w:t>
+      </w:r>
+      <w:r>
+        <w:rPr>
+          <w:rFonts w:hint="eastAsia"/>
+        </w:rPr>
+        <w:t>数据</w:t>
+      </w:r>
+      <w:r>
+        <w:t>格式</w:t>
+      </w:r>
+      <w:r>
+        <w:rPr>
+          <w:rFonts w:hint="eastAsia"/>
+        </w:rPr>
+        <w:t>。</w:t>
+      </w:r>
+    </w:p>
+    <w:p>
+      <w:pPr>
+        <w:pStyle w:val="a3"/>
+        <w:numPr>
+          <w:ilvl w:val="0"/>
+          <w:numId w:val="4"/>
+        </w:numPr>
+        <w:ind w:firstLineChars="0"/>
+      </w:pPr>
+      <w:r>
+        <w:rPr>
+          <w:rFonts w:hint="eastAsia"/>
+        </w:rPr>
+        <w:t>av</w:t>
+      </w:r>
+      <w:r>
+        <w:t>format_open_input()</w:t>
+      </w:r>
+      <w:r>
+        <w:rPr>
+          <w:rFonts w:hint="eastAsia"/>
+        </w:rPr>
+        <w:t>。</w:t>
+      </w:r>
+      <w:r>
+        <w:t>打开一个文件</w:t>
+      </w:r>
+      <w:r>
+        <w:rPr>
+          <w:rFonts w:hint="eastAsia"/>
+        </w:rPr>
+        <w:t>，并</w:t>
+      </w:r>
+      <w:r>
+        <w:t>解析</w:t>
+      </w:r>
+      <w:r>
+        <w:rPr>
+          <w:rFonts w:hint="eastAsia"/>
+        </w:rPr>
+        <w:t>，可解析</w:t>
+      </w:r>
+      <w:r>
+        <w:t>的内容包括：</w:t>
+      </w:r>
+      <w:r>
+        <w:rPr>
+          <w:rFonts w:hint="eastAsia"/>
+        </w:rPr>
+        <w:t>视频</w:t>
+      </w:r>
+      <w:r>
+        <w:t>流</w:t>
+      </w:r>
+      <w:r>
+        <w:rPr>
+          <w:rFonts w:hint="eastAsia"/>
+        </w:rPr>
+        <w:t>、</w:t>
+      </w:r>
+      <w:r>
+        <w:t>音频流、</w:t>
+      </w:r>
+      <w:r>
+        <w:rPr>
+          <w:rFonts w:hint="eastAsia"/>
+        </w:rPr>
+        <w:t>视频</w:t>
+      </w:r>
+      <w:r>
+        <w:t>流参数、音频流参数</w:t>
+      </w:r>
+      <w:r>
+        <w:rPr>
+          <w:rFonts w:hint="eastAsia"/>
+        </w:rPr>
+        <w:t>、</w:t>
+      </w:r>
+      <w:r>
+        <w:t>视频帧索引。</w:t>
+      </w:r>
+    </w:p>
+    <w:p>
+      <w:pPr>
+        <w:pStyle w:val="a3"/>
+        <w:numPr>
+          <w:ilvl w:val="0"/>
+          <w:numId w:val="4"/>
+        </w:numPr>
+        <w:ind w:firstLineChars="0"/>
+      </w:pPr>
+      <w:r>
+        <w:rPr>
+          <w:rFonts w:hint="eastAsia"/>
+        </w:rPr>
+        <w:t>av</w:t>
+      </w:r>
+      <w:r>
+        <w:t>format_find_stream_info()</w:t>
+      </w:r>
+      <w:r>
+        <w:rPr>
+          <w:rFonts w:hint="eastAsia"/>
+        </w:rPr>
+        <w:t>，</w:t>
+      </w:r>
+      <w:r>
+        <w:t>查找格式和索引</w:t>
+      </w:r>
+      <w:r>
+        <w:rPr>
+          <w:rFonts w:hint="eastAsia"/>
+        </w:rPr>
+        <w:t>。有</w:t>
+      </w:r>
+      <w:r>
+        <w:t>些</w:t>
+      </w:r>
+      <w:r>
+        <w:rPr>
+          <w:rFonts w:hint="eastAsia"/>
+        </w:rPr>
+        <w:t>早期</w:t>
+      </w:r>
+      <w:r>
+        <w:t>格式它的索引并没有放到</w:t>
+      </w:r>
+      <w:r>
+        <w:rPr>
+          <w:rFonts w:hint="eastAsia"/>
+        </w:rPr>
+        <w:t>头当中</w:t>
+      </w:r>
+      <w:r>
+        <w:t>，需要</w:t>
+      </w:r>
+      <w:r>
+        <w:rPr>
+          <w:rFonts w:hint="eastAsia"/>
+        </w:rPr>
+        <w:t>你</w:t>
+      </w:r>
+      <w:r>
+        <w:t>到后面探测，</w:t>
+      </w:r>
+      <w:r>
+        <w:rPr>
+          <w:rFonts w:hint="eastAsia"/>
+        </w:rPr>
+        <w:t>就</w:t>
+      </w:r>
+      <w:r>
+        <w:t>会用</w:t>
+      </w:r>
+      <w:r>
+        <w:rPr>
+          <w:rFonts w:hint="eastAsia"/>
+        </w:rPr>
+        <w:t>到</w:t>
+      </w:r>
+      <w:r>
+        <w:t>此函数。</w:t>
+      </w:r>
+    </w:p>
+    <w:p>
+      <w:pPr>
+        <w:pStyle w:val="a3"/>
+        <w:numPr>
+          <w:ilvl w:val="0"/>
+          <w:numId w:val="4"/>
+        </w:numPr>
+        <w:ind w:firstLineChars="0"/>
+      </w:pPr>
+      <w:r>
+        <w:rPr>
+          <w:rFonts w:hint="eastAsia"/>
+        </w:rPr>
+        <w:t>av</w:t>
+      </w:r>
+      <w:r>
+        <w:t xml:space="preserve">_find_best_stream(), </w:t>
+      </w:r>
+      <w:r>
+        <w:rPr>
+          <w:rFonts w:hint="eastAsia"/>
+        </w:rPr>
+        <w:t>当</w:t>
+      </w:r>
+      <w:r>
+        <w:t>视频被解封装出来后，需要分开处理</w:t>
+      </w:r>
+      <w:r>
+        <w:rPr>
+          <w:rFonts w:hint="eastAsia"/>
+        </w:rPr>
+        <w:t>音频</w:t>
+      </w:r>
+      <w:r>
+        <w:t>和视频，</w:t>
+      </w:r>
+      <w:r>
+        <w:rPr>
+          <w:rFonts w:hint="eastAsia"/>
+        </w:rPr>
+        <w:t>需要</w:t>
+      </w:r>
+      <w:r>
+        <w:t>找到对应的音频流和视频流</w:t>
+      </w:r>
+    </w:p>
+    <w:p>
+      <w:pPr>
+        <w:pStyle w:val="a3"/>
+        <w:numPr>
+          <w:ilvl w:val="0"/>
+          <w:numId w:val="4"/>
+        </w:numPr>
+        <w:ind w:firstLineChars="0"/>
+      </w:pPr>
+      <w:r>
+        <w:rPr>
+          <w:rFonts w:hint="eastAsia"/>
+        </w:rPr>
+        <w:t>解</w:t>
+      </w:r>
+      <w:r>
+        <w:t>封装后</w:t>
+      </w:r>
+      <w:r>
+        <w:rPr>
+          <w:rFonts w:hint="eastAsia"/>
+        </w:rPr>
+        <w:t>涉及</w:t>
+      </w:r>
+      <w:r>
+        <w:t>到的结构体：</w:t>
+      </w:r>
+    </w:p>
+    <w:p>
+      <w:pPr>
+        <w:pStyle w:val="a3"/>
+        <w:ind w:left="780" w:firstLineChars="0" w:firstLine="0"/>
+      </w:pPr>
+      <w:r>
+        <w:rPr>
+          <w:rFonts w:hint="eastAsia"/>
+        </w:rPr>
+        <w:t>AVF</w:t>
+      </w:r>
+      <w:r>
+        <w:t xml:space="preserve">ormatContext: </w:t>
+      </w:r>
+      <w:r>
+        <w:rPr>
+          <w:rFonts w:hint="eastAsia"/>
+        </w:rPr>
+        <w:t>封装</w:t>
+      </w:r>
+      <w:r>
+        <w:t>的上下文，</w:t>
+      </w:r>
+    </w:p>
+    <w:p>
+      <w:pPr>
+        <w:pStyle w:val="a3"/>
+        <w:ind w:left="780" w:firstLineChars="0" w:firstLine="0"/>
+        <w:rPr>
+          <w:rFonts w:hint="eastAsia"/>
+        </w:rPr>
+      </w:pPr>
+      <w:r>
+        <w:rPr>
+          <w:rFonts w:hint="eastAsia"/>
+        </w:rPr>
+        <w:t>AVS</w:t>
+      </w:r>
+      <w:r>
+        <w:t xml:space="preserve">tream : </w:t>
+      </w:r>
+      <w:r>
+        <w:rPr>
+          <w:rFonts w:hint="eastAsia"/>
+        </w:rPr>
+        <w:t>存放</w:t>
+      </w:r>
+      <w:r>
+        <w:t>的</w:t>
+      </w:r>
+      <w:r>
+        <w:rPr>
+          <w:rFonts w:hint="eastAsia"/>
+        </w:rPr>
+        <w:t>是</w:t>
+      </w:r>
+      <w:r>
+        <w:t>音频流或视频流的参数信息</w:t>
+      </w:r>
+    </w:p>
+    <w:p>
+      <w:pPr>
+        <w:pStyle w:val="a3"/>
+        <w:ind w:left="780" w:firstLineChars="0" w:firstLine="0"/>
+        <w:rPr>
+          <w:rFonts w:hint="eastAsia"/>
+        </w:rPr>
+      </w:pPr>
+      <w:r>
+        <w:rPr>
+          <w:rFonts w:hint="eastAsia"/>
+        </w:rPr>
+        <w:t>AVP</w:t>
+      </w:r>
+      <w:r>
+        <w:t xml:space="preserve">acket: </w:t>
+      </w:r>
+      <w:r>
+        <w:rPr>
+          <w:rFonts w:hint="eastAsia"/>
+        </w:rPr>
+        <w:t>针对</w:t>
+      </w:r>
+      <w:r>
+        <w:t>于具体的解封装完后的一个</w:t>
+      </w:r>
+      <w:r>
+        <w:rPr>
+          <w:rFonts w:hint="eastAsia"/>
+        </w:rPr>
+        <w:t>一</w:t>
+      </w:r>
+      <w:r>
+        <w:t>个的数据包。</w:t>
+      </w:r>
+    </w:p>
+    <w:p>
+      <w:pPr>
+        <w:pStyle w:val="a3"/>
+        <w:ind w:left="780" w:firstLineChars="0" w:firstLine="0"/>
+        <w:rPr>
+          <w:rFonts w:hint="eastAsia"/>
+        </w:rPr>
+      </w:pPr>
+      <w:r>
+        <w:rPr>
+          <w:rFonts w:hint="eastAsia"/>
+        </w:rPr>
+        <w:t>av</w:t>
+      </w:r>
+      <w:r>
+        <w:t xml:space="preserve">_read_frame() </w:t>
+      </w:r>
+      <w:r>
+        <w:rPr>
+          <w:rFonts w:hint="eastAsia"/>
+        </w:rPr>
+        <w:t>用于</w:t>
+      </w:r>
+      <w:r>
+        <w:t>读取一个</w:t>
+      </w:r>
+      <w:r>
+        <w:rPr>
+          <w:rFonts w:hint="eastAsia"/>
+        </w:rPr>
+        <w:t>AV</w:t>
+      </w:r>
+      <w:r>
+        <w:t>Packet,AVPacket</w:t>
+      </w:r>
+      <w:r>
+        <w:rPr>
+          <w:rFonts w:hint="eastAsia"/>
+        </w:rPr>
+        <w:t>里面</w:t>
+      </w:r>
+      <w:r>
+        <w:t>包含了这个包的pts,dts,</w:t>
+      </w:r>
+      <w:r>
+        <w:rPr>
+          <w:rFonts w:hint="eastAsia"/>
+        </w:rPr>
+        <w:t>还</w:t>
+      </w:r>
+      <w:r>
+        <w:t>有这个包的stream index</w:t>
+      </w:r>
+      <w:r>
+        <w:rPr>
+          <w:rFonts w:hint="eastAsia"/>
+        </w:rPr>
+        <w:t>(它是</w:t>
+      </w:r>
+      <w:r>
+        <w:t>音频还是视频</w:t>
+      </w:r>
+      <w:r>
+        <w:rPr>
+          <w:rFonts w:hint="eastAsia"/>
+        </w:rPr>
+        <w:t>)</w:t>
+      </w:r>
+      <w:r>
+        <w:t>,</w:t>
+      </w:r>
+      <w:r>
+        <w:rPr>
+          <w:rFonts w:hint="eastAsia"/>
+        </w:rPr>
+        <w:t>是否</w:t>
+      </w:r>
+      <w:r>
+        <w:t>是关键帧，</w:t>
+      </w:r>
+      <w:r>
+        <w:rPr>
+          <w:rFonts w:hint="eastAsia"/>
+        </w:rPr>
+        <w:t>AVP</w:t>
+      </w:r>
+      <w:r>
+        <w:t>acket</w:t>
+      </w:r>
+      <w:r>
+        <w:rPr>
+          <w:rFonts w:hint="eastAsia"/>
+        </w:rPr>
+        <w:t>把</w:t>
+      </w:r>
+      <w:r>
+        <w:t>h264</w:t>
+      </w:r>
+      <w:r>
+        <w:rPr>
+          <w:rFonts w:hint="eastAsia"/>
+        </w:rPr>
+        <w:t>数据</w:t>
+      </w:r>
+      <w:r>
+        <w:t>的间隔符去掉了，</w:t>
+      </w:r>
+    </w:p>
+    <w:p>
+      <w:pPr>
+        <w:pStyle w:val="a3"/>
+        <w:ind w:left="780" w:firstLineChars="0" w:firstLine="0"/>
+      </w:pPr>
+    </w:p>
+    <w:p>
+      <w:pPr>
+        <w:pStyle w:val="a3"/>
+        <w:ind w:left="780" w:firstLineChars="0" w:firstLine="0"/>
+      </w:pPr>
+    </w:p>
+    <w:p>
+      <w:pPr>
+        <w:rPr>
+          <w:rFonts w:hint="eastAsia"/>
+        </w:rPr>
+      </w:pPr>
+    </w:p>
+    <w:p>
+      <w:pPr>
+        <w:ind w:firstLine="420"/>
+        <w:rPr>
+          <w:b/>
+        </w:rPr>
+      </w:pPr>
+      <w:r>
+        <w:rPr>
+          <w:b/>
+        </w:rPr>
+        <w:t xml:space="preserve">avformat_open_input() </w:t>
+      </w:r>
+      <w:r>
+        <w:rPr>
+          <w:rFonts w:hint="eastAsia"/>
+          <w:b/>
+        </w:rPr>
+        <w:t>函数</w:t>
+      </w:r>
+      <w:r>
+        <w:rPr>
+          <w:b/>
+        </w:rPr>
+        <w:t>详解</w:t>
+      </w:r>
+      <w:r>
+        <w:rPr>
+          <w:rFonts w:hint="eastAsia"/>
+          <w:b/>
+        </w:rPr>
+        <w:t>并</w:t>
+      </w:r>
+      <w:r>
+        <w:rPr>
+          <w:b/>
+        </w:rPr>
+        <w:t>示例</w:t>
+      </w:r>
+      <w:r>
+        <w:rPr>
+          <w:rFonts w:hint="eastAsia"/>
+          <w:b/>
+        </w:rPr>
+        <w:t>打开</w:t>
+      </w:r>
+      <w:r>
+        <w:rPr>
+          <w:b/>
+        </w:rPr>
+        <w:t>mp4</w:t>
+      </w:r>
+      <w:r>
+        <w:rPr>
+          <w:rFonts w:hint="eastAsia"/>
+          <w:b/>
+        </w:rPr>
+        <w:t>文件</w:t>
+      </w:r>
+      <w:r>
+        <w:rPr>
+          <w:b/>
+        </w:rPr>
+        <w:t>。</w:t>
+      </w:r>
+      <w:bookmarkStart w:id="0" w:name="_GoBack"/>
+      <w:bookmarkEnd w:id="0"/>
+      <w:r>
+        <w:rPr>
+          <w:rFonts w:hint="eastAsia"/>
+          <w:b/>
+        </w:rPr>
+        <w:t>int avformat_open_input()</w:t>
+      </w:r>
+    </w:p>
+    <w:p>
+      <w:pPr>
+        <w:ind w:firstLine="420"/>
+      </w:pPr>
+      <w:r>
+        <w:rPr>
+          <w:rFonts w:hint="eastAsia"/>
+        </w:rPr>
+        <w:t>打开</w:t>
+      </w:r>
+      <w:r>
+        <w:t>一个输入的封装器。在调用该函数之前</w:t>
+      </w:r>
+      <w:r>
+        <w:rPr>
+          <w:rFonts w:hint="eastAsia"/>
+        </w:rPr>
+        <w:t>，</w:t>
+      </w:r>
+      <w:r>
+        <w:t>须确保av_register_all()</w:t>
+      </w:r>
+      <w:r>
+        <w:rPr>
+          <w:rFonts w:hint="eastAsia"/>
+        </w:rPr>
+        <w:t>和</w:t>
+      </w:r>
+      <w:r>
+        <w:t>avformat_network_init()</w:t>
+      </w:r>
+      <w:r>
+        <w:rPr>
+          <w:rFonts w:hint="eastAsia"/>
+        </w:rPr>
+        <w:t>已</w:t>
+      </w:r>
+      <w:r>
+        <w:t>调用。</w:t>
+      </w:r>
+    </w:p>
+    <w:p>
+      <w:pPr>
+        <w:ind w:firstLine="420"/>
+        <w:rPr>
+          <w:rFonts w:hint="eastAsia"/>
+        </w:rPr>
+      </w:pPr>
+      <w:r>
+        <w:rPr>
+          <w:rFonts w:hint="eastAsia"/>
+        </w:rPr>
+        <w:t>参数</w:t>
+      </w:r>
+      <w:r>
+        <w:t>说明：</w:t>
+      </w:r>
+    </w:p>
+    <w:p>
+      <w:pPr>
+        <w:ind w:firstLine="420"/>
+        <w:rPr>
+          <w:rFonts w:hint="eastAsia"/>
+        </w:rPr>
+      </w:pPr>
+      <w:r>
+        <w:t xml:space="preserve">AVFormatContext **ps, </w:t>
+      </w:r>
+      <w:r>
+        <w:rPr>
+          <w:rFonts w:hint="eastAsia"/>
+        </w:rPr>
+        <w:t>格式</w:t>
+      </w:r>
+      <w:r>
+        <w:t>化的上下文。</w:t>
+      </w:r>
+      <w:r>
+        <w:rPr>
+          <w:rFonts w:hint="eastAsia"/>
+        </w:rPr>
+        <w:t>要</w:t>
+      </w:r>
+      <w:r>
+        <w:t>注意，</w:t>
+      </w:r>
+      <w:r>
+        <w:rPr>
+          <w:rFonts w:hint="eastAsia"/>
+        </w:rPr>
+        <w:t>如果</w:t>
+      </w:r>
+      <w:r>
+        <w:t>传入的是一个</w:t>
+      </w:r>
+      <w:r>
+        <w:rPr>
+          <w:rFonts w:hint="eastAsia"/>
+        </w:rPr>
+        <w:t>AV</w:t>
+      </w:r>
+      <w:r>
+        <w:t>FormatContext*</w:t>
+      </w:r>
+      <w:r>
+        <w:rPr>
+          <w:rFonts w:hint="eastAsia"/>
+        </w:rPr>
+        <w:t>的</w:t>
+      </w:r>
+      <w:r>
+        <w:t>指针，则该空间须自己手动清理，若</w:t>
+      </w:r>
+      <w:r>
+        <w:rPr>
+          <w:rFonts w:hint="eastAsia"/>
+        </w:rPr>
+        <w:t>该</w:t>
+      </w:r>
+      <w:r>
+        <w:t>指针传空，则</w:t>
+      </w:r>
+      <w:r>
+        <w:rPr>
+          <w:rFonts w:hint="eastAsia"/>
+        </w:rPr>
+        <w:t>FF</w:t>
+      </w:r>
+      <w:r>
+        <w:t>mpeg</w:t>
+      </w:r>
+      <w:r>
+        <w:rPr>
+          <w:rFonts w:hint="eastAsia"/>
+        </w:rPr>
+        <w:t>会</w:t>
+      </w:r>
+      <w:r>
+        <w:t>内部自己创建。</w:t>
+      </w:r>
+    </w:p>
+    <w:p>
+      <w:pPr>
+        <w:ind w:firstLine="420"/>
+        <w:rPr>
+          <w:rFonts w:hint="eastAsia"/>
+        </w:rPr>
+      </w:pPr>
+      <w:r>
+        <w:t>const char *url</w:t>
+      </w:r>
+      <w:r>
+        <w:rPr>
+          <w:rFonts w:hint="eastAsia"/>
+        </w:rPr>
+        <w:t>, 传</w:t>
+      </w:r>
+      <w:r>
+        <w:t>入的地址。支持</w:t>
+      </w:r>
+      <w:r>
+        <w:rPr>
+          <w:rFonts w:hint="eastAsia"/>
+        </w:rPr>
+        <w:t>http</w:t>
+      </w:r>
+      <w:r>
+        <w:t>,RTSP,</w:t>
+      </w:r>
+      <w:r>
+        <w:rPr>
+          <w:rFonts w:hint="eastAsia"/>
+        </w:rPr>
+        <w:t>普通</w:t>
+      </w:r>
+      <w:r>
+        <w:t>的本地文件。</w:t>
+      </w:r>
+      <w:r>
+        <w:rPr>
+          <w:rFonts w:hint="eastAsia"/>
+        </w:rPr>
+        <w:t>地址</w:t>
+      </w:r>
+      <w:r>
+        <w:t>最终会存入到</w:t>
+      </w:r>
+      <w:r>
+        <w:rPr>
+          <w:rFonts w:hint="eastAsia"/>
+        </w:rPr>
+        <w:t>AVF</w:t>
+      </w:r>
+      <w:r>
+        <w:t>ormatContext</w:t>
+      </w:r>
+      <w:r>
+        <w:rPr>
+          <w:rFonts w:hint="eastAsia"/>
+        </w:rPr>
+        <w:t>结构</w:t>
+      </w:r>
+      <w:r>
+        <w:t>体当中。</w:t>
+      </w:r>
+    </w:p>
+    <w:p>
+      <w:pPr>
+        <w:ind w:firstLine="420"/>
+        <w:rPr>
+          <w:rFonts w:hint="eastAsia"/>
+        </w:rPr>
+      </w:pPr>
+      <w:r>
+        <w:t>AVInputFormat *fmt</w:t>
+      </w:r>
+      <w:r>
+        <w:rPr>
+          <w:rFonts w:hint="eastAsia"/>
+        </w:rPr>
+        <w:t>, 一般</w:t>
+      </w:r>
+      <w:r>
+        <w:t>不用，指定输入的封装格式，</w:t>
+      </w:r>
+      <w:r>
+        <w:rPr>
+          <w:rFonts w:hint="eastAsia"/>
+        </w:rPr>
+        <w:t>一般</w:t>
+      </w:r>
+      <w:r>
+        <w:t>传</w:t>
+      </w:r>
+      <w:r>
+        <w:rPr>
+          <w:rFonts w:hint="eastAsia"/>
+        </w:rPr>
+        <w:t>NULL，由FF</w:t>
+      </w:r>
+      <w:r>
+        <w:t>mpeg</w:t>
+      </w:r>
+      <w:r>
+        <w:rPr>
+          <w:rFonts w:hint="eastAsia"/>
+        </w:rPr>
+        <w:t>自</w:t>
+      </w:r>
+      <w:r>
+        <w:t>行探测。</w:t>
+      </w:r>
+    </w:p>
+    <w:p>
+      <w:pPr>
+        <w:ind w:firstLine="420"/>
+        <w:rPr>
+          <w:rFonts w:hint="eastAsia"/>
+        </w:rPr>
+      </w:pPr>
+      <w:r>
+        <w:t>AVDictionary **options</w:t>
+      </w:r>
+      <w:r>
+        <w:rPr>
+          <w:rFonts w:hint="eastAsia"/>
+        </w:rPr>
+        <w:t>, 字典</w:t>
+      </w:r>
+      <w:r>
+        <w:t>数组。</w:t>
+      </w:r>
+      <w:r>
+        <w:rPr>
+          <w:rFonts w:hint="eastAsia"/>
+        </w:rPr>
+        <w:t>用于</w:t>
+      </w:r>
+      <w:r>
+        <w:t>参数传递，不传则写</w:t>
+      </w:r>
+      <w:r>
+        <w:rPr>
+          <w:rFonts w:hint="eastAsia"/>
+        </w:rPr>
+        <w:t>NULL。参见</w:t>
+      </w:r>
+      <w:r>
+        <w:t>：</w:t>
+      </w:r>
+      <w:r>
+        <w:t>libavformat</w:t>
+      </w:r>
+      <w:r>
+        <w:t>/options_table</w:t>
+      </w:r>
+      <w:r>
+        <w:t>.h,</w:t>
+      </w:r>
+      <w:r>
+        <w:rPr>
+          <w:rFonts w:hint="eastAsia"/>
+        </w:rPr>
+        <w:t>其中</w:t>
+      </w:r>
+      <w:r>
+        <w:t>包含了它支持的参数设置。</w:t>
+      </w:r>
+    </w:p>
+    <w:p>
+      <w:pPr>
+        <w:ind w:firstLine="420"/>
+      </w:pPr>
+      <w:r>
+        <w:rPr>
+          <w:rFonts w:hint="eastAsia"/>
+        </w:rPr>
+        <w:t>代码</w:t>
+      </w:r>
+      <w:r>
+        <w:t>参考：</w:t>
+      </w:r>
+    </w:p>
+    <w:p>
+      <w:pPr>
+        <w:ind w:firstLine="420"/>
+        <w:rPr>
+          <w:rFonts w:hint="eastAsia"/>
+        </w:rPr>
+      </w:pPr>
+      <w:r>
+        <w:rPr>
+          <w:rFonts w:hint="eastAsia"/>
+          <w:noProof/>
+        </w:rPr>
+        <mc:AlternateContent>
+          <mc:Choice Requires="wps">
+            <w:drawing>
+              <wp:anchor distT="0" distB="0" distL="114300" distR="114300" simplePos="0" relativeHeight="251661312" behindDoc="0" locked="0" layoutInCell="1" allowOverlap="1">
+                <wp:simplePos x="0" y="0"/>
+                <wp:positionH relativeFrom="column">
+                  <wp:posOffset>285750</wp:posOffset>
+                </wp:positionH>
+                <wp:positionV relativeFrom="paragraph">
+                  <wp:posOffset>95249</wp:posOffset>
+                </wp:positionV>
+                <wp:extent cx="7705725" cy="3152775"/>
+                <wp:effectExtent l="0" t="0" r="28575" b="28575"/>
+                <wp:wrapNone/>
+                <wp:docPr id="3" name="文本框 3"/>
+                <wp:cNvGraphicFramePr/>
+                <a:graphic xmlns:a="http://schemas.openxmlformats.org/drawingml/2006/main">
+                  <a:graphicData uri="http://schemas.microsoft.com/office/word/2010/wordprocessingShape">
+                    <wps:wsp>
+                      <wps:cNvSpPr txBox="1"/>
+                      <wps:spPr>
+                        <a:xfrm>
+                          <a:off x="0" y="0"/>
+                          <a:ext cx="7705725" cy="3152775"/>
+                        </a:xfrm>
+                        <a:prstGeom prst="rect">
+                          <a:avLst/>
+                        </a:prstGeom>
+                        <a:solidFill>
+                          <a:schemeClr val="lt1"/>
+                        </a:solidFill>
+                        <a:ln w="6350">
+                          <a:solidFill>
+                            <a:prstClr val="black"/>
+                          </a:solidFill>
+                        </a:ln>
+                      </wps:spPr>
+                      <wps:txbx>
+                        <w:txbxContent>
+                          <w:p>
+                            <w:r>
+                              <w:rPr>
+                                <w:rFonts w:hint="eastAsia"/>
+                              </w:rPr>
+                              <w:t>#</w:t>
+                            </w:r>
+                            <w:r>
+                              <w:t>include &lt;libavformat/avformat.h&gt;</w:t>
+                            </w:r>
+                          </w:p>
+                          <w:p>
+                            <w:r>
+                              <w:rPr>
+                                <w:rFonts w:hint="eastAsia"/>
+                              </w:rPr>
+                              <w:t>string</w:t>
+                            </w:r>
+                            <w:r>
+                              <w:t>FromJNI() {</w:t>
+                            </w:r>
+                          </w:p>
+                          <w:p>
+                            <w:r>
+                              <w:tab/>
+                            </w:r>
+                            <w:r>
+                              <w:rPr>
+                                <w:rFonts w:hint="eastAsia"/>
+                              </w:rPr>
+                              <w:t>// 初始化</w:t>
+                            </w:r>
+                            <w:r>
+                              <w:t>解封装</w:t>
+                            </w:r>
+                          </w:p>
+                          <w:p>
+                            <w:pPr>
+                              <w:rPr>
+                                <w:rFonts w:hint="eastAsia"/>
+                              </w:rPr>
+                            </w:pPr>
+                            <w:r>
+                              <w:tab/>
+                              <w:t>avformat_register_all()</w:t>
+                            </w:r>
+                          </w:p>
+                          <w:p>
+                            <w:pPr>
+                              <w:rPr>
+                                <w:rFonts w:hint="eastAsia"/>
+                              </w:rPr>
+                            </w:pPr>
+                            <w:r>
+                              <w:tab/>
+                              <w:t xml:space="preserve">// </w:t>
+                            </w:r>
+                            <w:r>
+                              <w:rPr>
+                                <w:rFonts w:hint="eastAsia"/>
+                              </w:rPr>
+                              <w:t>初始化</w:t>
+                            </w:r>
+                            <w:r>
+                              <w:t>网络</w:t>
+                            </w:r>
+                          </w:p>
+                          <w:p>
+                            <w:r>
+                              <w:tab/>
+                              <w:t>avformat_network_init()</w:t>
+                            </w:r>
+                          </w:p>
+                          <w:p>
+                            <w:r>
+                              <w:tab/>
+                              <w:t xml:space="preserve">// </w:t>
+                            </w:r>
+                            <w:r>
+                              <w:rPr>
+                                <w:rFonts w:hint="eastAsia"/>
+                              </w:rPr>
+                              <w:t>打开文件</w:t>
+                            </w:r>
+                          </w:p>
+                          <w:p>
+                            <w:r>
+                              <w:tab/>
+                              <w:t>AVFormatContext *</w:t>
+                            </w:r>
+                            <w:r>
+                              <w:rPr>
+                                <w:rFonts w:hint="eastAsia"/>
+                              </w:rPr>
+                              <w:t>ic = NULL;</w:t>
+                            </w:r>
+                          </w:p>
+                          <w:p>
+                            <w:pPr>
+                              <w:rPr>
+                                <w:rFonts w:hint="eastAsia"/>
+                              </w:rPr>
+                            </w:pPr>
+                            <w:r>
+                              <w:tab/>
+                              <w:t>char path[] = “</w:t>
+                            </w:r>
+                            <w:r>
+                              <w:t>sdcard/1080.mp4</w:t>
+                            </w:r>
+                            <w:r>
+                              <w:t>”;</w:t>
+                            </w:r>
+                          </w:p>
+                          <w:p>
+                            <w:r>
+                              <w:tab/>
+                            </w:r>
+                            <w:r>
+                              <w:t xml:space="preserve">int ret = </w:t>
+                            </w:r>
+                            <w:r>
+                              <w:t xml:space="preserve">avformat_open_input(&amp;ic, </w:t>
+                            </w:r>
+                            <w:r>
+                              <w:t>path, 0, 0</w:t>
+                            </w:r>
+                            <w:r>
+                              <w:t>)</w:t>
+                            </w:r>
+                            <w:r>
+                              <w:t>;</w:t>
+                            </w:r>
+                          </w:p>
+                          <w:p>
+                            <w:r>
+                              <w:tab/>
+                              <w:t>if (ret == 0) {</w:t>
+                            </w:r>
+                          </w:p>
+                          <w:p>
+                            <w:pPr>
+                              <w:rPr>
+                                <w:rFonts w:hint="eastAsia"/>
+                              </w:rPr>
+                            </w:pPr>
+                            <w:r>
+                              <w:tab/>
+                            </w:r>
+                            <w:r>
+                              <w:tab/>
+                              <w:t>LOGI(“avformat input open success”);</w:t>
+                            </w:r>
+                          </w:p>
+                          <w:p>
+                            <w:pPr>
+                              <w:ind w:firstLine="420"/>
+                            </w:pPr>
+                            <w:r>
+                              <w:t>} else {</w:t>
+                            </w:r>
+                          </w:p>
+                          <w:p>
+                            <w:pPr>
+                              <w:ind w:firstLine="420"/>
+                              <w:rPr>
+                                <w:rFonts w:hint="eastAsia"/>
+                              </w:rPr>
+                            </w:pPr>
+                            <w:r>
+                              <w:tab/>
+                              <w:t>LOGE(“avformat_open_input failed. %s”</w:t>
+                            </w:r>
+                            <w:r>
+                              <w:t>av_err2str(ret;</w:t>
+                            </w:r>
+                            <w:r>
+                              <w:t>)</w:t>
+                            </w:r>
+                          </w:p>
+                          <w:p>
+                            <w:pPr>
+                              <w:ind w:firstLine="420"/>
+                            </w:pPr>
+                            <w:r>
+                              <w:t>}</w:t>
+                            </w:r>
+                          </w:p>
+                          <w:p>
+                            <w:pPr>
+                              <w:rPr>
+                                <w:rFonts w:hint="eastAsia"/>
+                              </w:rPr>
+                            </w:pPr>
+                            <w:r>
+                              <w:tab/>
+                            </w:r>
+                          </w:p>
+                          <w:p>
+                            <w:pPr>
+                              <w:rPr>
+                                <w:rFonts w:hint="eastAsia"/>
+                              </w:rPr>
+                            </w:pPr>
+                          </w:p>
+                          <w:p>
+                            <w:r>
+                              <w:t>}</w:t>
+                            </w:r>
+                          </w:p>
                           <w:p>
                             <w:pPr>
                               <w:rPr>
@@ -2053,39 +3876,221 @@
           </mc:Choice>
           <mc:Fallback>
             <w:pict>
-              <v:shape id="文本框 2" o:spid="_x0000_s1027" type="#_x0000_t202" style="position:absolute;left:0;text-align:left;margin-left:18pt;margin-top:-31.5pt;width:469.5pt;height:94.5pt;z-index:251660288;visibility:visible;mso-wrap-style:square;mso-height-percent:0;mso-wrap-distance-left:9pt;mso-wrap-distance-top:0;mso-wrap-distance-right:9pt;mso-wrap-distance-bottom:0;mso-position-horizontal:absolute;mso-position-horizontal-relative:text;mso-position-vertical:absolute;mso-position-vertical-relative:text;mso-height-percent:0;mso-height-relative:margin;v-text-anchor:top" o:gfxdata="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" fillcolor="white [3201]" strokeweight=".5pt">
+              <v:shapetype id="_x0000_t202" coordsize="21600,21600" o:spt="202" path="m,l,21600r21600,l21600,xe">
+                <v:stroke joinstyle="miter"/>
+                <v:path gradientshapeok="t" o:connecttype="rect"/>
+              </v:shapetype>
+              <v:shape id="文本框 3" o:spid="_x0000_s1028" type="#_x0000_t202" style="position:absolute;left:0;text-align:left;margin-left:22.5pt;margin-top:7.5pt;width:606.75pt;height:248.25pt;z-index:251661312;visibility:visible;mso-wrap-style:square;mso-height-percent:0;mso-wrap-distance-left:9pt;mso-wrap-distance-top:0;mso-wrap-distance-right:9pt;mso-wrap-distance-bottom:0;mso-position-horizontal:absolute;mso-position-horizontal-relative:text;mso-position-vertical:absolute;mso-position-vertical-relative:text;mso-height-percent:0;mso-height-relative:margin;v-text-anchor:top" o:gfxdata="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" fillcolor="white [3201]" strokeweight=".5pt">
                 <v:textbox>
                   <w:txbxContent>
                     <w:p>
                       <w:r>
-                        <w:t>include_directories</w:t>
-                      </w:r>
-                      <w:r>
                         <w:rPr>
                           <w:rFonts w:hint="eastAsia"/>
                         </w:rPr>
-                        <w:t>(</w:t>
-                      </w:r>
-                      <w:r>
-                        <w:t>include</w:t>
-                      </w:r>
+                        <w:t>#</w:t>
+                      </w:r>
+                      <w:r>
+                        <w:t>include &lt;libavformat/avformat.h&gt;</w:t>
+                      </w:r>
+                    </w:p>
+                    <w:p>
                       <w:r>
                         <w:rPr>
                           <w:rFonts w:hint="eastAsia"/>
                         </w:rPr>
-                        <w:t>)</w:t>
-                      </w:r>
-                      <w:r>
-                        <w:t xml:space="preserve"> // </w:t>
+                        <w:t>string</w:t>
+                      </w:r>
+                      <w:r>
+                        <w:t>FromJNI() {</w:t>
+                      </w:r>
+                    </w:p>
+                    <w:p>
+                      <w:r>
+                        <w:tab/>
                       </w:r>
                       <w:r>
                         <w:rPr>
                           <w:rFonts w:hint="eastAsia"/>
                         </w:rPr>
-                        <w:t>指定</w:t>
-                      </w:r>
-                      <w:r>
-                        <w:t>路径的名称是include</w:t>
+                        <w:t>// 初始化</w:t>
+                      </w:r>
+                      <w:r>
+                        <w:t>解封装</w:t>
+                      </w:r>
+                    </w:p>
+                    <w:p>
+                      <w:pPr>
+                        <w:rPr>
+                          <w:rFonts w:hint="eastAsia"/>
+                        </w:rPr>
+                      </w:pPr>
+                      <w:r>
+                        <w:tab/>
+                        <w:t>avformat_register_all()</w:t>
+                      </w:r>
+                    </w:p>
+                    <w:p>
+                      <w:pPr>
+                        <w:rPr>
+                          <w:rFonts w:hint="eastAsia"/>
+                        </w:rPr>
+                      </w:pPr>
+                      <w:r>
+                        <w:tab/>
+                        <w:t xml:space="preserve">// </w:t>
+                      </w:r>
+                      <w:r>
+                        <w:rPr>
+                          <w:rFonts w:hint="eastAsia"/>
+                        </w:rPr>
+                        <w:t>初始化</w:t>
+                      </w:r>
+                      <w:r>
+                        <w:t>网络</w:t>
+                      </w:r>
+                    </w:p>
+                    <w:p>
+                      <w:r>
+                        <w:tab/>
+                        <w:t>avformat_network_init()</w:t>
+                      </w:r>
+                    </w:p>
+                    <w:p>
+                      <w:r>
+                        <w:tab/>
+                        <w:t xml:space="preserve">// </w:t>
+                      </w:r>
+                      <w:r>
+                        <w:rPr>
+                          <w:rFonts w:hint="eastAsia"/>
+                        </w:rPr>
+                        <w:t>打开文件</w:t>
+                      </w:r>
+                    </w:p>
+                    <w:p>
+                      <w:r>
+                        <w:tab/>
+                        <w:t>AVFormatContext *</w:t>
+                      </w:r>
+                      <w:r>
+                        <w:rPr>
+                          <w:rFonts w:hint="eastAsia"/>
+                        </w:rPr>
+                        <w:t>ic = NULL;</w:t>
+                      </w:r>
+                    </w:p>
+                    <w:p>
+                      <w:pPr>
+                        <w:rPr>
+                          <w:rFonts w:hint="eastAsia"/>
+                        </w:rPr>
+                      </w:pPr>
+                      <w:r>
+                        <w:tab/>
+                        <w:t>char path[] = “</w:t>
+                      </w:r>
+                      <w:r>
+                        <w:t>sdcard/1080.mp4</w:t>
+                      </w:r>
+                      <w:r>
+                        <w:t>”;</w:t>
+                      </w:r>
+                    </w:p>
+                    <w:p>
+                      <w:r>
+                        <w:tab/>
+                      </w:r>
+                      <w:r>
+                        <w:t xml:space="preserve">int ret = </w:t>
+                      </w:r>
+                      <w:r>
+                        <w:t xml:space="preserve">avformat_open_input(&amp;ic, </w:t>
+                      </w:r>
+                      <w:r>
+                        <w:t>path, 0, 0</w:t>
+                      </w:r>
+                      <w:r>
+                        <w:t>)</w:t>
+                      </w:r>
+                      <w:r>
+                        <w:t>;</w:t>
+                      </w:r>
+                    </w:p>
+                    <w:p>
+                      <w:r>
+                        <w:tab/>
+                        <w:t>if (ret == 0) {</w:t>
+                      </w:r>
+                    </w:p>
+                    <w:p>
+                      <w:pPr>
+                        <w:rPr>
+                          <w:rFonts w:hint="eastAsia"/>
+                        </w:rPr>
+                      </w:pPr>
+                      <w:r>
+                        <w:tab/>
+                      </w:r>
+                      <w:r>
+                        <w:tab/>
+                        <w:t>LOGI(“avformat input open success”);</w:t>
+                      </w:r>
+                    </w:p>
+                    <w:p>
+                      <w:pPr>
+                        <w:ind w:firstLine="420"/>
+                      </w:pPr>
+                      <w:r>
+                        <w:t>} else {</w:t>
+                      </w:r>
+                    </w:p>
+                    <w:p>
+                      <w:pPr>
+                        <w:ind w:firstLine="420"/>
+                        <w:rPr>
+                          <w:rFonts w:hint="eastAsia"/>
+                        </w:rPr>
+                      </w:pPr>
+                      <w:r>
+                        <w:tab/>
+                        <w:t>LOGE(“avformat_open_input failed. %s”</w:t>
+                      </w:r>
+                      <w:r>
+                        <w:t>av_err2str(ret;</w:t>
+                      </w:r>
+                      <w:r>
+                        <w:t>)</w:t>
+                      </w:r>
+                    </w:p>
+                    <w:p>
+                      <w:pPr>
+                        <w:ind w:firstLine="420"/>
+                      </w:pPr>
+                      <w:r>
+                        <w:t>}</w:t>
+                      </w:r>
+                    </w:p>
+                    <w:p>
+                      <w:pPr>
+                        <w:rPr>
+                          <w:rFonts w:hint="eastAsia"/>
+                        </w:rPr>
+                      </w:pPr>
+                      <w:r>
+                        <w:tab/>
+                      </w:r>
+                    </w:p>
+                    <w:p>
+                      <w:pPr>
+                        <w:rPr>
+                          <w:rFonts w:hint="eastAsia"/>
+                        </w:rPr>
+                      </w:pPr>
+                    </w:p>
+                    <w:p>
+                      <w:r>
+                        <w:t>}</w:t>
                       </w:r>
                     </w:p>
                     <w:p>
@@ -2103,655 +4108,311 @@
         </mc:AlternateContent>
       </w:r>
     </w:p>
+    <w:p>
+      <w:pPr>
+        <w:ind w:firstLine="420"/>
+        <w:rPr>
+          <w:rFonts w:hint="eastAsia"/>
+        </w:rPr>
+      </w:pPr>
+    </w:p>
+    <w:p>
+      <w:pPr>
+        <w:ind w:firstLine="420"/>
+        <w:rPr>
+          <w:rFonts w:hint="eastAsia"/>
+        </w:rPr>
+      </w:pPr>
+    </w:p>
+    <w:p>
+      <w:pPr>
+        <w:ind w:firstLine="420"/>
+        <w:rPr>
+          <w:rFonts w:hint="eastAsia"/>
+        </w:rPr>
+      </w:pPr>
+    </w:p>
+    <w:p>
+      <w:pPr>
+        <w:ind w:firstLine="420"/>
+      </w:pPr>
+    </w:p>
+    <w:p>
+      <w:pPr>
+        <w:ind w:firstLine="420"/>
+      </w:pPr>
+    </w:p>
+    <w:p>
+      <w:pPr>
+        <w:ind w:firstLine="420"/>
+      </w:pPr>
+    </w:p>
+    <w:p>
+      <w:pPr>
+        <w:ind w:firstLine="420"/>
+      </w:pPr>
+    </w:p>
+    <w:p>
+      <w:pPr>
+        <w:ind w:firstLine="420"/>
+      </w:pPr>
+    </w:p>
+    <w:p>
+      <w:pPr>
+        <w:ind w:firstLine="420"/>
+      </w:pPr>
+    </w:p>
+    <w:p>
+      <w:pPr>
+        <w:ind w:firstLine="420"/>
+      </w:pPr>
+    </w:p>
+    <w:p>
+      <w:pPr>
+        <w:ind w:firstLine="420"/>
+      </w:pPr>
+    </w:p>
+    <w:p>
+      <w:pPr>
+        <w:ind w:firstLine="420"/>
+      </w:pPr>
+    </w:p>
+    <w:p>
+      <w:pPr>
+        <w:ind w:firstLine="420"/>
+      </w:pPr>
+    </w:p>
+    <w:p>
+      <w:pPr>
+        <w:ind w:firstLine="420"/>
+      </w:pPr>
+    </w:p>
+    <w:p>
+      <w:pPr>
+        <w:ind w:firstLine="420"/>
+      </w:pPr>
+    </w:p>
+    <w:p>
+      <w:pPr>
+        <w:ind w:firstLine="420"/>
+      </w:pPr>
+      <w:r>
+        <w:rPr>
+          <w:rFonts w:hint="eastAsia"/>
+        </w:rPr>
+        <w:lastRenderedPageBreak/>
+        <w:t>提示</w:t>
+      </w:r>
+      <w:r>
+        <w:t>函数</w:t>
+      </w:r>
+      <w:r>
+        <w:rPr>
+          <w:rFonts w:hint="eastAsia"/>
+        </w:rPr>
+        <w:t>未</w:t>
+      </w:r>
+      <w:r>
+        <w:t>声明：</w:t>
+      </w:r>
+    </w:p>
+    <w:p>
+      <w:pPr>
+        <w:ind w:firstLine="420"/>
+      </w:pPr>
+      <w:r>
+        <w:rPr>
+          <w:rFonts w:hint="eastAsia"/>
+        </w:rPr>
+        <w:t>在C</w:t>
+      </w:r>
+      <w:r>
+        <w:t>MakeLists.txt</w:t>
+      </w:r>
+      <w:r>
+        <w:rPr>
+          <w:rFonts w:hint="eastAsia"/>
+        </w:rPr>
+        <w:t>中</w:t>
+      </w:r>
+      <w:r>
+        <w:t xml:space="preserve">添加avcodec, </w:t>
+      </w:r>
+      <w:r>
+        <w:rPr>
+          <w:rFonts w:hint="eastAsia"/>
+        </w:rPr>
+        <w:t xml:space="preserve">和 </w:t>
+      </w:r>
+      <w:r>
+        <w:t>avutil</w:t>
+      </w:r>
+      <w:r>
+        <w:rPr>
+          <w:rFonts w:hint="eastAsia"/>
+        </w:rPr>
+        <w:t>。</w:t>
+      </w:r>
+    </w:p>
+    <w:p>
+      <w:pPr>
+        <w:ind w:firstLine="420"/>
+        <w:rPr>
+          <w:rFonts w:hint="eastAsia"/>
+        </w:rPr>
+      </w:pPr>
+    </w:p>
+    <w:p>
+      <w:pPr>
+        <w:ind w:firstLine="420"/>
+      </w:pPr>
+    </w:p>
+    <w:p>
+      <w:pPr>
+        <w:ind w:firstLine="420"/>
+      </w:pPr>
+    </w:p>
+    <w:p>
+      <w:pPr>
+        <w:ind w:firstLine="420"/>
+      </w:pPr>
+    </w:p>
+    <w:p>
+      <w:pPr>
+        <w:ind w:firstLine="420"/>
+      </w:pPr>
+    </w:p>
+    <w:p>
+      <w:pPr>
+        <w:ind w:firstLine="420"/>
+      </w:pPr>
+    </w:p>
+    <w:p>
+      <w:pPr>
+        <w:ind w:firstLine="420"/>
+      </w:pPr>
+    </w:p>
+    <w:p>
+      <w:pPr>
+        <w:ind w:firstLine="420"/>
+      </w:pPr>
+    </w:p>
+    <w:p>
+      <w:pPr>
+        <w:ind w:firstLine="420"/>
+      </w:pPr>
+    </w:p>
+    <w:p>
+      <w:pPr>
+        <w:ind w:firstLine="420"/>
+      </w:pPr>
+    </w:p>
+    <w:p>
+      <w:pPr>
+        <w:ind w:firstLine="420"/>
+      </w:pPr>
+    </w:p>
+    <w:p>
+      <w:pPr>
+        <w:ind w:firstLine="420"/>
+      </w:pPr>
+    </w:p>
+    <w:p>
+      <w:pPr>
+        <w:ind w:firstLine="420"/>
+      </w:pPr>
+    </w:p>
+    <w:p>
+      <w:pPr>
+        <w:ind w:firstLine="420"/>
+      </w:pPr>
+    </w:p>
+    <w:p>
+      <w:pPr>
+        <w:ind w:firstLine="420"/>
+      </w:pPr>
+    </w:p>
+    <w:p>
+      <w:pPr>
+        <w:ind w:firstLine="420"/>
+        <w:rPr>
+          <w:rFonts w:hint="eastAsia"/>
+        </w:rPr>
+      </w:pPr>
+    </w:p>
+    <w:p>
+      <w:pPr>
+        <w:ind w:firstLine="420"/>
+        <w:rPr>
+          <w:rFonts w:hint="eastAsia"/>
+        </w:rPr>
+      </w:pPr>
+    </w:p>
+    <w:p>
+      <w:pPr>
+        <w:ind w:firstLine="420"/>
+        <w:rPr>
+          <w:rFonts w:hint="eastAsia"/>
+        </w:rPr>
+      </w:pPr>
+    </w:p>
+    <w:p>
+      <w:pPr>
+        <w:ind w:firstLine="420"/>
+      </w:pPr>
+    </w:p>
+    <w:p>
+      <w:r>
+        <w:tab/>
+      </w:r>
+    </w:p>
+    <w:p>
+      <w:r>
+        <w:tab/>
+      </w:r>
+    </w:p>
+    <w:p>
+      <w:r>
+        <w:tab/>
+      </w:r>
+    </w:p>
+    <w:p>
+      <w:r>
+        <w:tab/>
+      </w:r>
+    </w:p>
+    <w:p>
+      <w:r>
+        <w:tab/>
+      </w:r>
+    </w:p>
+    <w:p>
+      <w:r>
+        <w:lastRenderedPageBreak/>
+        <w:tab/>
+      </w:r>
+    </w:p>
+    <w:p>
+      <w:r>
+        <w:tab/>
+      </w:r>
+    </w:p>
+    <w:p>
+      <w:r>
+        <w:tab/>
+      </w:r>
+    </w:p>
+    <w:p>
+      <w:r>
+        <w:tab/>
+      </w:r>
+    </w:p>
+    <w:p>
+      <w:r>
+        <w:tab/>
+      </w:r>
+    </w:p>
     <w:p/>
-    <w:p/>
-    <w:p/>
-    <w:p/>
-    <w:p>
-      <w:pPr>
-        <w:rPr>
-          <w:rFonts w:hint="eastAsia"/>
-        </w:rPr>
-      </w:pPr>
-      <w:r>
-        <w:tab/>
-        <w:t xml:space="preserve">1.4 </w:t>
-      </w:r>
-      <w:r>
-        <w:rPr>
-          <w:rFonts w:hint="eastAsia"/>
-        </w:rPr>
-        <w:t>调用</w:t>
-      </w:r>
-      <w:r>
-        <w:t>函数测试ffmpeg</w:t>
-      </w:r>
-      <w:r>
-        <w:rPr>
-          <w:rFonts w:hint="eastAsia"/>
-        </w:rPr>
-        <w:t>是否可以</w:t>
-      </w:r>
-      <w:r>
-        <w:t>正常工作</w:t>
-      </w:r>
-    </w:p>
-    <w:p>
-      <w:r>
-        <w:tab/>
-      </w:r>
-      <w:r>
-        <w:t>hello += avcodec_configuration();</w:t>
-      </w:r>
-    </w:p>
-    <w:p>
-      <w:pPr>
-        <w:rPr>
-          <w:rFonts w:hint="eastAsia"/>
-        </w:rPr>
-      </w:pPr>
-      <w:r>
-        <w:tab/>
-      </w:r>
-      <w:r>
-        <w:t xml:space="preserve">1.5 </w:t>
-      </w:r>
-      <w:r>
-        <w:rPr>
-          <w:rFonts w:hint="eastAsia"/>
-        </w:rPr>
-        <w:t>加载</w:t>
-      </w:r>
-      <w:r>
-        <w:t>ffmpeg</w:t>
-      </w:r>
-      <w:r>
-        <w:rPr>
-          <w:rFonts w:hint="eastAsia"/>
-        </w:rPr>
-        <w:t>的库</w:t>
-      </w:r>
-      <w:r>
-        <w:t>文件，否则如果调用avcodec_configuration()</w:t>
-      </w:r>
-      <w:r>
-        <w:rPr>
-          <w:rFonts w:hint="eastAsia"/>
-        </w:rPr>
-        <w:t>会</w:t>
-      </w:r>
-      <w:r>
-        <w:t>报函数未定义。</w:t>
-      </w:r>
-    </w:p>
-    <w:p>
-      <w:pPr>
-        <w:rPr>
-          <w:rFonts w:hint="eastAsia"/>
-        </w:rPr>
-      </w:pPr>
-      <w:r>
-        <w:tab/>
-      </w:r>
-      <w:r>
-        <w:tab/>
-      </w:r>
-      <w:r>
-        <w:rPr>
-          <w:rFonts w:hint="eastAsia"/>
-        </w:rPr>
-        <w:t>将</w:t>
-      </w:r>
-      <w:r>
-        <w:t>编译生成的so</w:t>
-      </w:r>
-      <w:r>
-        <w:rPr>
-          <w:rFonts w:hint="eastAsia"/>
-        </w:rPr>
-        <w:t>库</w:t>
-      </w:r>
-      <w:r>
-        <w:t>拷贝到</w:t>
-      </w:r>
-      <w:r>
-        <w:rPr>
-          <w:rFonts w:hint="eastAsia"/>
-        </w:rPr>
-        <w:t xml:space="preserve"> 项目</w:t>
-      </w:r>
-      <w:r>
-        <w:t>的app/libs/armeabi-v7a</w:t>
-      </w:r>
-      <w:r>
-        <w:rPr>
-          <w:rFonts w:hint="eastAsia"/>
-        </w:rPr>
-        <w:t>目录</w:t>
-      </w:r>
-      <w:r>
-        <w:t>下。</w:t>
-      </w:r>
-    </w:p>
-    <w:p>
-      <w:r>
-        <w:tab/>
-      </w:r>
-      <w:r>
-        <w:t xml:space="preserve">1.6 </w:t>
-      </w:r>
-      <w:r>
-        <w:rPr>
-          <w:rFonts w:hint="eastAsia"/>
-        </w:rPr>
-        <w:t>在CM</w:t>
-      </w:r>
-      <w:r>
-        <w:t>akeList</w:t>
-      </w:r>
-      <w:r>
-        <w:rPr>
-          <w:rFonts w:hint="eastAsia"/>
-        </w:rPr>
-        <w:t>.txt中</w:t>
-      </w:r>
-      <w:r>
-        <w:t>添加</w:t>
-      </w:r>
-      <w:r>
-        <w:rPr>
-          <w:rFonts w:hint="eastAsia"/>
-        </w:rPr>
-        <w:t>FFM</w:t>
-      </w:r>
-      <w:r>
-        <w:t>peg库所</w:t>
-      </w:r>
-      <w:r>
-        <w:rPr>
-          <w:rFonts w:hint="eastAsia"/>
-        </w:rPr>
-        <w:t>在</w:t>
-      </w:r>
-      <w:r>
-        <w:t>路径的变量</w:t>
-      </w:r>
-    </w:p>
-    <w:p>
-      <w:r>
-        <w:tab/>
-      </w:r>
-      <w:r>
-        <w:tab/>
-      </w:r>
-      <w:r>
-        <w:t>set {FF ${CMAKE_CURRENT_SOURCE_DIR}/libs/${ANDROID_ABI}}</w:t>
-      </w:r>
-    </w:p>
-    <w:p>
-      <w:pPr>
-        <w:rPr>
-          <w:rFonts w:hint="eastAsia"/>
-        </w:rPr>
-      </w:pPr>
-      <w:r>
-        <w:tab/>
-      </w:r>
-      <w:r>
-        <w:tab/>
-        <w:t>add_library(avcodec SHARED IMPORTED )</w:t>
-      </w:r>
-    </w:p>
-    <w:p>
-      <w:pPr>
-        <w:rPr>
-          <w:rFonts w:hint="eastAsia"/>
-        </w:rPr>
-      </w:pPr>
-      <w:r>
-        <w:tab/>
-      </w:r>
-      <w:r>
-        <w:tab/>
-        <w:t>set_target_properties(avcodec PROPERTIES IMPORTED_locaton ${FF} /libavcodec.so)</w:t>
-      </w:r>
-      <w:r>
-        <w:t xml:space="preserve"> // </w:t>
-      </w:r>
-      <w:r>
-        <w:rPr>
-          <w:rFonts w:hint="eastAsia"/>
-        </w:rPr>
-        <w:t>与A</w:t>
-      </w:r>
-      <w:r>
-        <w:t>ndroid</w:t>
-      </w:r>
-      <w:r>
-        <w:rPr>
-          <w:rFonts w:hint="eastAsia"/>
-        </w:rPr>
-        <w:t>.mk不</w:t>
-      </w:r>
-      <w:r>
-        <w:t>同，这里还需要加lib</w:t>
-      </w:r>
-      <w:r>
-        <w:rPr>
-          <w:rFonts w:hint="eastAsia"/>
-        </w:rPr>
-        <w:t>前缀</w:t>
-      </w:r>
-      <w:r>
-        <w:t>和</w:t>
-      </w:r>
-      <w:r>
-        <w:rPr>
-          <w:rFonts w:hint="eastAsia"/>
-        </w:rPr>
-        <w:t>.so后缀</w:t>
-      </w:r>
-    </w:p>
-    <w:p>
-      <w:pPr>
-        <w:rPr>
-          <w:rFonts w:hint="eastAsia"/>
-        </w:rPr>
-      </w:pPr>
-      <w:r>
-        <w:tab/>
-      </w:r>
-      <w:r>
-        <w:t xml:space="preserve">1.7 </w:t>
-      </w:r>
-      <w:r>
-        <w:rPr>
-          <w:rFonts w:hint="eastAsia"/>
-        </w:rPr>
-        <w:t>在</w:t>
-      </w:r>
-      <w:r>
-        <w:t>CMakeList</w:t>
-      </w:r>
-      <w:r>
-        <w:rPr>
-          <w:rFonts w:hint="eastAsia"/>
-        </w:rPr>
-        <w:t>.txt中</w:t>
-      </w:r>
-      <w:r>
-        <w:t>对将要添加的库进行链接</w:t>
-      </w:r>
-    </w:p>
-    <w:p>
-      <w:r>
-        <w:tab/>
-      </w:r>
-      <w:r>
-        <w:tab/>
-      </w:r>
-      <w:r>
-        <w:t>target_Link_librarise</w:t>
-      </w:r>
-    </w:p>
-    <w:p>
-      <w:r>
-        <w:tab/>
-      </w:r>
-      <w:r>
-        <w:tab/>
-        <w:t>native_lib</w:t>
-      </w:r>
-    </w:p>
-    <w:p>
-      <w:r>
-        <w:tab/>
-      </w:r>
-      <w:r>
-        <w:tab/>
-        <w:t>avcodec</w:t>
-      </w:r>
-    </w:p>
-    <w:p>
-      <w:pPr>
-        <w:rPr>
-          <w:rFonts w:hint="eastAsia"/>
-        </w:rPr>
-      </w:pPr>
-      <w:r>
-        <w:tab/>
-      </w:r>
-      <w:r>
-        <w:tab/>
-      </w:r>
-    </w:p>
-    <w:p>
-      <w:r>
-        <w:tab/>
-      </w:r>
-      <w:r>
-        <w:t xml:space="preserve">1.8 </w:t>
-      </w:r>
-      <w:r>
-        <w:rPr>
-          <w:rFonts w:hint="eastAsia"/>
-        </w:rPr>
-        <w:t>在</w:t>
-      </w:r>
-      <w:r>
-        <w:t>app/build.gralde</w:t>
-      </w:r>
-      <w:r>
-        <w:rPr>
-          <w:rFonts w:hint="eastAsia"/>
-        </w:rPr>
-        <w:t>中</w:t>
-      </w:r>
-      <w:r>
-        <w:t>defaultConfig</w:t>
-      </w:r>
-      <w:r>
-        <w:rPr>
-          <w:rFonts w:hint="eastAsia"/>
-        </w:rPr>
-        <w:t>这</w:t>
-      </w:r>
-      <w:r>
-        <w:t>一层</w:t>
-      </w:r>
-      <w:r>
-        <w:rPr>
-          <w:rFonts w:hint="eastAsia"/>
-        </w:rPr>
-        <w:t>的</w:t>
-      </w:r>
-      <w:r>
-        <w:t>externNativeBuild</w:t>
-      </w:r>
-      <w:r>
-        <w:rPr>
-          <w:rFonts w:hint="eastAsia"/>
-        </w:rPr>
-        <w:t>中</w:t>
-      </w:r>
-      <w:r>
-        <w:t>添</w:t>
-      </w:r>
-      <w:r>
-        <w:rPr>
-          <w:rFonts w:hint="eastAsia"/>
-        </w:rPr>
-        <w:t>加</w:t>
-      </w:r>
-    </w:p>
-    <w:p>
-      <w:r>
-        <w:tab/>
-      </w:r>
-      <w:r>
-        <w:tab/>
-        <w:t>ndk {</w:t>
-      </w:r>
-    </w:p>
-    <w:p>
-      <w:pPr>
-        <w:rPr>
-          <w:rFonts w:hint="eastAsia"/>
-        </w:rPr>
-      </w:pPr>
-      <w:r>
-        <w:tab/>
-      </w:r>
-      <w:r>
-        <w:tab/>
-      </w:r>
-      <w:r>
-        <w:tab/>
-        <w:t>abiFilters “armeabi-v7a”</w:t>
-      </w:r>
-    </w:p>
-    <w:p>
-      <w:pPr>
-        <w:ind w:firstLine="420"/>
-      </w:pPr>
-      <w:r>
-        <w:t>}</w:t>
-      </w:r>
-      <w:r>
-        <w:tab/>
-      </w:r>
-    </w:p>
-    <w:p>
-      <w:pPr>
-        <w:ind w:firstLine="420"/>
-      </w:pPr>
-    </w:p>
-    <w:p>
-      <w:pPr>
-        <w:ind w:firstLine="420"/>
-      </w:pPr>
-      <w:r>
-        <w:t xml:space="preserve">1.9 </w:t>
-      </w:r>
-      <w:r>
-        <w:rPr>
-          <w:rFonts w:hint="eastAsia"/>
-        </w:rPr>
-        <w:t>指定指定JN目录</w:t>
-      </w:r>
-    </w:p>
-    <w:p>
-      <w:pPr>
-        <w:ind w:firstLine="420"/>
-      </w:pPr>
-      <w:r>
-        <w:t>main {</w:t>
-      </w:r>
-    </w:p>
-    <w:p>
-      <w:pPr>
-        <w:ind w:firstLine="420"/>
-        <w:rPr>
-          <w:rFonts w:hint="eastAsia"/>
-        </w:rPr>
-      </w:pPr>
-      <w:r>
-        <w:tab/>
-        <w:t>jniLibs.srcDirs = [‘libs’]</w:t>
-      </w:r>
-    </w:p>
-    <w:p>
-      <w:pPr>
-        <w:ind w:left="420" w:firstLine="420"/>
-        <w:rPr>
-          <w:rFonts w:hint="eastAsia"/>
-        </w:rPr>
-      </w:pPr>
-      <w:r>
-        <w:lastRenderedPageBreak/>
-        <w:t>}</w:t>
-      </w:r>
-    </w:p>
-    <w:p>
-      <w:pPr>
-        <w:rPr>
-          <w:rFonts w:hint="eastAsia"/>
-        </w:rPr>
-      </w:pPr>
-      <w:r>
-        <w:tab/>
-        <w:t xml:space="preserve">2.0 </w:t>
-      </w:r>
-      <w:r>
-        <w:rPr>
-          <w:rFonts w:hint="eastAsia"/>
-        </w:rPr>
-        <w:t>测试JN函数</w:t>
-      </w:r>
-    </w:p>
-    <w:p>
-      <w:pPr>
-        <w:rPr>
-          <w:rFonts w:hint="eastAsia"/>
-        </w:rPr>
-      </w:pPr>
-      <w:r>
-        <w:tab/>
-      </w:r>
-      <w:r>
-        <w:t>public native boolean Open(String url, Object handle)</w:t>
-      </w:r>
-    </w:p>
-    <w:p>
-      <w:r>
-        <w:tab/>
-      </w:r>
-    </w:p>
-    <w:p>
-      <w:r>
-        <w:tab/>
-        <w:t>FILE *fp = foen(url, “rb”);</w:t>
-      </w:r>
-    </w:p>
-    <w:p>
-      <w:r>
-        <w:tab/>
-        <w:t>if (!fp) {</w:t>
-      </w:r>
-    </w:p>
-    <w:p>
-      <w:pPr>
-        <w:rPr>
-          <w:rFonts w:hint="eastAsia"/>
-        </w:rPr>
-      </w:pPr>
-      <w:r>
-        <w:tab/>
-      </w:r>
-      <w:r>
-        <w:tab/>
-      </w:r>
-      <w:bookmarkStart w:id="0" w:name="_GoBack"/>
-      <w:bookmarkEnd w:id="0"/>
-    </w:p>
-    <w:p>
-      <w:pPr>
-        <w:ind w:firstLine="420"/>
-        <w:rPr>
-          <w:rFonts w:hint="eastAsia"/>
-        </w:rPr>
-      </w:pPr>
-      <w:r>
-        <w:t>}</w:t>
-      </w:r>
-    </w:p>
-    <w:p>
-      <w:pPr>
-        <w:rPr>
-          <w:rFonts w:hint="eastAsia"/>
-        </w:rPr>
-      </w:pPr>
-      <w:r>
-        <w:tab/>
-      </w:r>
-    </w:p>
-    <w:p>
-      <w:pPr>
-        <w:rPr>
-          <w:rFonts w:hint="eastAsia"/>
-        </w:rPr>
-      </w:pPr>
-      <w:r>
-        <w:tab/>
-      </w:r>
-    </w:p>
-    <w:p>
-      <w:pPr>
-        <w:rPr>
-          <w:rFonts w:hint="eastAsia"/>
-        </w:rPr>
-      </w:pPr>
-      <w:r>
-        <w:tab/>
-      </w:r>
-    </w:p>
-    <w:p>
-      <w:pPr>
-        <w:rPr>
-          <w:rFonts w:hint="eastAsia"/>
-        </w:rPr>
-      </w:pPr>
-      <w:r>
-        <w:tab/>
-      </w:r>
-    </w:p>
-    <w:p>
-      <w:pPr>
-        <w:rPr>
-          <w:rFonts w:hint="eastAsia"/>
-        </w:rPr>
-      </w:pPr>
-      <w:r>
-        <w:tab/>
-      </w:r>
-    </w:p>
-    <w:p>
-      <w:pPr>
-        <w:rPr>
-          <w:rFonts w:hint="eastAsia"/>
-        </w:rPr>
-      </w:pPr>
-      <w:r>
-        <w:tab/>
-      </w:r>
-    </w:p>
-    <w:p>
-      <w:pPr>
-        <w:rPr>
-          <w:rFonts w:hint="eastAsia"/>
-        </w:rPr>
-      </w:pPr>
-      <w:r>
-        <w:tab/>
-      </w:r>
-    </w:p>
-    <w:p>
-      <w:pPr>
-        <w:rPr>
-          <w:rFonts w:hint="eastAsia"/>
-        </w:rPr>
-      </w:pPr>
-      <w:r>
-        <w:tab/>
-      </w:r>
-    </w:p>
-    <w:p>
-      <w:pPr>
-        <w:rPr>
-          <w:rFonts w:hint="eastAsia"/>
-        </w:rPr>
-      </w:pPr>
-      <w:r>
-        <w:tab/>
-      </w:r>
-    </w:p>
-    <w:p>
-      <w:pPr>
-        <w:rPr>
-          <w:rFonts w:hint="eastAsia"/>
-        </w:rPr>
-      </w:pPr>
-      <w:r>
-        <w:tab/>
-      </w:r>
-    </w:p>
-    <w:p>
-      <w:pPr>
-        <w:rPr>
-          <w:rFonts w:hint="eastAsia"/>
-        </w:rPr>
-      </w:pPr>
-    </w:p>
     <w:sectPr>
       <w:pgSz w:w="16838" w:h="11906" w:orient="landscape"/>
       <w:pgMar w:top="1800" w:right="1440" w:bottom="1800" w:left="1440" w:header="851" w:footer="992" w:gutter="0"/>
@@ -2765,16 +4426,16 @@
 <file path=word/numbering.xml><?xml version="1.0" encoding="utf-8"?>
 <w:numbering xmlns:wpc="http://schemas.microsoft.com/office/word/2010/wordprocessingCanvas" xmlns:cx="http://schemas.microsoft.com/office/drawing/2014/chartex" xmlns:cx1="http://schemas.microsoft.com/office/drawing/2015/9/8/chartex" xmlns:mc="http://schemas.openxmlformats.org/markup-compatibility/2006" xmlns:o="urn:schemas-microsoft-com:office:office" xmlns:r="http://schemas.openxmlformats.org/officeDocument/2006/relationships" xmlns:m="http://schemas.openxmlformats.org/officeDocument/2006/math" xmlns:v="urn:schemas-microsoft-com:vml" xmlns:wp14="http://schemas.microsoft.com/office/word/2010/wordprocessingDrawing" xmlns:wp="http://schemas.openxmlformats.org/drawingml/2006/wordprocessingDrawing" xmlns:w10="urn:schemas-microsoft-com:office:word" xmlns:w="http://schemas.openxmlformats.org/wordprocessingml/2006/main" xmlns:w14="http://schemas.microsoft.com/office/word/2010/wordml" xmlns:w15="http://schemas.microsoft.com/office/word/2012/wordml" xmlns:w16se="http://schemas.microsoft.com/office/word/2015/wordml/symex" xmlns:wpg="http://schemas.microsoft.com/office/word/2010/wordprocessingGroup" xmlns:wpi="http://schemas.microsoft.com/office/word/2010/wordprocessingInk" xmlns:wne="http://schemas.microsoft.com/office/word/2006/wordml" xmlns:wps="http://schemas.microsoft.com/office/word/2010/wordprocessingShape" mc:Ignorable="w14 w15 w16se wp14">
   <w:abstractNum w:abstractNumId="0" w15:restartNumberingAfterBreak="0">
-    <w:nsid w:val="21B13A2F"/>
+    <w:nsid w:val="1CC14394"/>
     <w:multiLevelType w:val="hybridMultilevel"/>
-    <w:tmpl w:val="DEFA9D7A"/>
-    <w:lvl w:ilvl="0" w:tplc="9AC89738">
+    <w:tmpl w:val="EE9455EC"/>
+    <w:lvl w:ilvl="0" w:tplc="C0AE52AC">
       <w:start w:val="1"/>
       <w:numFmt w:val="decimal"/>
       <w:lvlText w:val="%1."/>
       <w:lvlJc w:val="left"/>
       <w:pPr>
-        <w:ind w:left="360" w:hanging="360"/>
+        <w:ind w:left="780" w:hanging="360"/>
       </w:pPr>
       <w:rPr>
         <w:rFonts w:hint="default"/>
@@ -2786,7 +4447,7 @@
       <w:lvlText w:val="%2)"/>
       <w:lvlJc w:val="left"/>
       <w:pPr>
-        <w:ind w:left="840" w:hanging="420"/>
+        <w:ind w:left="1260" w:hanging="420"/>
       </w:pPr>
     </w:lvl>
     <w:lvl w:ilvl="2" w:tplc="0409001B" w:tentative="1">
@@ -2795,7 +4456,7 @@
       <w:lvlText w:val="%3."/>
       <w:lvlJc w:val="right"/>
       <w:pPr>
-        <w:ind w:left="1260" w:hanging="420"/>
+        <w:ind w:left="1680" w:hanging="420"/>
       </w:pPr>
     </w:lvl>
     <w:lvl w:ilvl="3" w:tplc="0409000F" w:tentative="1">
@@ -2804,7 +4465,7 @@
       <w:lvlText w:val="%4."/>
       <w:lvlJc w:val="left"/>
       <w:pPr>
-        <w:ind w:left="1680" w:hanging="420"/>
+        <w:ind w:left="2100" w:hanging="420"/>
       </w:pPr>
     </w:lvl>
     <w:lvl w:ilvl="4" w:tplc="04090019" w:tentative="1">
@@ -2813,7 +4474,7 @@
       <w:lvlText w:val="%5)"/>
       <w:lvlJc w:val="left"/>
       <w:pPr>
-        <w:ind w:left="2100" w:hanging="420"/>
+        <w:ind w:left="2520" w:hanging="420"/>
       </w:pPr>
     </w:lvl>
     <w:lvl w:ilvl="5" w:tplc="0409001B" w:tentative="1">
@@ -2822,7 +4483,7 @@
       <w:lvlText w:val="%6."/>
       <w:lvlJc w:val="right"/>
       <w:pPr>
-        <w:ind w:left="2520" w:hanging="420"/>
+        <w:ind w:left="2940" w:hanging="420"/>
       </w:pPr>
     </w:lvl>
     <w:lvl w:ilvl="6" w:tplc="0409000F" w:tentative="1">
@@ -2831,7 +4492,7 @@
       <w:lvlText w:val="%7."/>
       <w:lvlJc w:val="left"/>
       <w:pPr>
-        <w:ind w:left="2940" w:hanging="420"/>
+        <w:ind w:left="3360" w:hanging="420"/>
       </w:pPr>
     </w:lvl>
     <w:lvl w:ilvl="7" w:tplc="04090019" w:tentative="1">
@@ -2840,7 +4501,7 @@
       <w:lvlText w:val="%8)"/>
       <w:lvlJc w:val="left"/>
       <w:pPr>
-        <w:ind w:left="3360" w:hanging="420"/>
+        <w:ind w:left="3780" w:hanging="420"/>
       </w:pPr>
     </w:lvl>
     <w:lvl w:ilvl="8" w:tplc="0409001B" w:tentative="1">
@@ -2849,21 +4510,21 @@
       <w:lvlText w:val="%9."/>
       <w:lvlJc w:val="right"/>
       <w:pPr>
-        <w:ind w:left="3780" w:hanging="420"/>
+        <w:ind w:left="4200" w:hanging="420"/>
       </w:pPr>
     </w:lvl>
   </w:abstractNum>
   <w:abstractNum w:abstractNumId="1" w15:restartNumberingAfterBreak="0">
-    <w:nsid w:val="4A6135C3"/>
+    <w:nsid w:val="21B13A2F"/>
     <w:multiLevelType w:val="hybridMultilevel"/>
-    <w:tmpl w:val="C5A60422"/>
-    <w:lvl w:ilvl="0" w:tplc="6FE6681C">
+    <w:tmpl w:val="DEFA9D7A"/>
+    <w:lvl w:ilvl="0" w:tplc="9AC89738">
       <w:start w:val="1"/>
-      <w:numFmt w:val="none"/>
-      <w:lvlText w:val="一．"/>
+      <w:numFmt w:val="decimal"/>
+      <w:lvlText w:val="%1."/>
       <w:lvlJc w:val="left"/>
       <w:pPr>
-        <w:ind w:left="420" w:hanging="420"/>
+        <w:ind w:left="360" w:hanging="360"/>
       </w:pPr>
       <w:rPr>
         <w:rFonts w:hint="default"/>
@@ -2942,11 +4603,195 @@
       </w:pPr>
     </w:lvl>
   </w:abstractNum>
+  <w:abstractNum w:abstractNumId="2" w15:restartNumberingAfterBreak="0">
+    <w:nsid w:val="4A6135C3"/>
+    <w:multiLevelType w:val="hybridMultilevel"/>
+    <w:tmpl w:val="C5A60422"/>
+    <w:lvl w:ilvl="0" w:tplc="6FE6681C">
+      <w:start w:val="1"/>
+      <w:numFmt w:val="none"/>
+      <w:lvlText w:val="一．"/>
+      <w:lvlJc w:val="left"/>
+      <w:pPr>
+        <w:ind w:left="420" w:hanging="420"/>
+      </w:pPr>
+      <w:rPr>
+        <w:rFonts w:hint="default"/>
+      </w:rPr>
+    </w:lvl>
+    <w:lvl w:ilvl="1" w:tplc="04090019" w:tentative="1">
+      <w:start w:val="1"/>
+      <w:numFmt w:val="lowerLetter"/>
+      <w:lvlText w:val="%2)"/>
+      <w:lvlJc w:val="left"/>
+      <w:pPr>
+        <w:ind w:left="840" w:hanging="420"/>
+      </w:pPr>
+    </w:lvl>
+    <w:lvl w:ilvl="2" w:tplc="0409001B" w:tentative="1">
+      <w:start w:val="1"/>
+      <w:numFmt w:val="lowerRoman"/>
+      <w:lvlText w:val="%3."/>
+      <w:lvlJc w:val="right"/>
+      <w:pPr>
+        <w:ind w:left="1260" w:hanging="420"/>
+      </w:pPr>
+    </w:lvl>
+    <w:lvl w:ilvl="3" w:tplc="0409000F" w:tentative="1">
+      <w:start w:val="1"/>
+      <w:numFmt w:val="decimal"/>
+      <w:lvlText w:val="%4."/>
+      <w:lvlJc w:val="left"/>
+      <w:pPr>
+        <w:ind w:left="1680" w:hanging="420"/>
+      </w:pPr>
+    </w:lvl>
+    <w:lvl w:ilvl="4" w:tplc="04090019" w:tentative="1">
+      <w:start w:val="1"/>
+      <w:numFmt w:val="lowerLetter"/>
+      <w:lvlText w:val="%5)"/>
+      <w:lvlJc w:val="left"/>
+      <w:pPr>
+        <w:ind w:left="2100" w:hanging="420"/>
+      </w:pPr>
+    </w:lvl>
+    <w:lvl w:ilvl="5" w:tplc="0409001B" w:tentative="1">
+      <w:start w:val="1"/>
+      <w:numFmt w:val="lowerRoman"/>
+      <w:lvlText w:val="%6."/>
+      <w:lvlJc w:val="right"/>
+      <w:pPr>
+        <w:ind w:left="2520" w:hanging="420"/>
+      </w:pPr>
+    </w:lvl>
+    <w:lvl w:ilvl="6" w:tplc="0409000F" w:tentative="1">
+      <w:start w:val="1"/>
+      <w:numFmt w:val="decimal"/>
+      <w:lvlText w:val="%7."/>
+      <w:lvlJc w:val="left"/>
+      <w:pPr>
+        <w:ind w:left="2940" w:hanging="420"/>
+      </w:pPr>
+    </w:lvl>
+    <w:lvl w:ilvl="7" w:tplc="04090019" w:tentative="1">
+      <w:start w:val="1"/>
+      <w:numFmt w:val="lowerLetter"/>
+      <w:lvlText w:val="%8)"/>
+      <w:lvlJc w:val="left"/>
+      <w:pPr>
+        <w:ind w:left="3360" w:hanging="420"/>
+      </w:pPr>
+    </w:lvl>
+    <w:lvl w:ilvl="8" w:tplc="0409001B" w:tentative="1">
+      <w:start w:val="1"/>
+      <w:numFmt w:val="lowerRoman"/>
+      <w:lvlText w:val="%9."/>
+      <w:lvlJc w:val="right"/>
+      <w:pPr>
+        <w:ind w:left="3780" w:hanging="420"/>
+      </w:pPr>
+    </w:lvl>
+  </w:abstractNum>
+  <w:abstractNum w:abstractNumId="3" w15:restartNumberingAfterBreak="0">
+    <w:nsid w:val="52C5264E"/>
+    <w:multiLevelType w:val="hybridMultilevel"/>
+    <w:tmpl w:val="7A6CFB7C"/>
+    <w:lvl w:ilvl="0" w:tplc="B46C24A0">
+      <w:start w:val="1"/>
+      <w:numFmt w:val="decimal"/>
+      <w:lvlText w:val="%1."/>
+      <w:lvlJc w:val="left"/>
+      <w:pPr>
+        <w:ind w:left="780" w:hanging="360"/>
+      </w:pPr>
+      <w:rPr>
+        <w:rFonts w:hint="default"/>
+      </w:rPr>
+    </w:lvl>
+    <w:lvl w:ilvl="1" w:tplc="04090019" w:tentative="1">
+      <w:start w:val="1"/>
+      <w:numFmt w:val="lowerLetter"/>
+      <w:lvlText w:val="%2)"/>
+      <w:lvlJc w:val="left"/>
+      <w:pPr>
+        <w:ind w:left="1260" w:hanging="420"/>
+      </w:pPr>
+    </w:lvl>
+    <w:lvl w:ilvl="2" w:tplc="0409001B" w:tentative="1">
+      <w:start w:val="1"/>
+      <w:numFmt w:val="lowerRoman"/>
+      <w:lvlText w:val="%3."/>
+      <w:lvlJc w:val="right"/>
+      <w:pPr>
+        <w:ind w:left="1680" w:hanging="420"/>
+      </w:pPr>
+    </w:lvl>
+    <w:lvl w:ilvl="3" w:tplc="0409000F" w:tentative="1">
+      <w:start w:val="1"/>
+      <w:numFmt w:val="decimal"/>
+      <w:lvlText w:val="%4."/>
+      <w:lvlJc w:val="left"/>
+      <w:pPr>
+        <w:ind w:left="2100" w:hanging="420"/>
+      </w:pPr>
+    </w:lvl>
+    <w:lvl w:ilvl="4" w:tplc="04090019" w:tentative="1">
+      <w:start w:val="1"/>
+      <w:numFmt w:val="lowerLetter"/>
+      <w:lvlText w:val="%5)"/>
+      <w:lvlJc w:val="left"/>
+      <w:pPr>
+        <w:ind w:left="2520" w:hanging="420"/>
+      </w:pPr>
+    </w:lvl>
+    <w:lvl w:ilvl="5" w:tplc="0409001B" w:tentative="1">
+      <w:start w:val="1"/>
+      <w:numFmt w:val="lowerRoman"/>
+      <w:lvlText w:val="%6."/>
+      <w:lvlJc w:val="right"/>
+      <w:pPr>
+        <w:ind w:left="2940" w:hanging="420"/>
+      </w:pPr>
+    </w:lvl>
+    <w:lvl w:ilvl="6" w:tplc="0409000F" w:tentative="1">
+      <w:start w:val="1"/>
+      <w:numFmt w:val="decimal"/>
+      <w:lvlText w:val="%7."/>
+      <w:lvlJc w:val="left"/>
+      <w:pPr>
+        <w:ind w:left="3360" w:hanging="420"/>
+      </w:pPr>
+    </w:lvl>
+    <w:lvl w:ilvl="7" w:tplc="04090019" w:tentative="1">
+      <w:start w:val="1"/>
+      <w:numFmt w:val="lowerLetter"/>
+      <w:lvlText w:val="%8)"/>
+      <w:lvlJc w:val="left"/>
+      <w:pPr>
+        <w:ind w:left="3780" w:hanging="420"/>
+      </w:pPr>
+    </w:lvl>
+    <w:lvl w:ilvl="8" w:tplc="0409001B" w:tentative="1">
+      <w:start w:val="1"/>
+      <w:numFmt w:val="lowerRoman"/>
+      <w:lvlText w:val="%9."/>
+      <w:lvlJc w:val="right"/>
+      <w:pPr>
+        <w:ind w:left="4200" w:hanging="420"/>
+      </w:pPr>
+    </w:lvl>
+  </w:abstractNum>
   <w:num w:numId="1">
+    <w:abstractNumId w:val="2"/>
+  </w:num>
+  <w:num w:numId="2">
     <w:abstractNumId w:val="1"/>
   </w:num>
-  <w:num w:numId="2">
+  <w:num w:numId="3">
     <w:abstractNumId w:val="0"/>
+  </w:num>
+  <w:num w:numId="4">
+    <w:abstractNumId w:val="3"/>
   </w:num>
 </w:numbering>
 </file>
@@ -3663,7 +5508,7 @@
 </file>
 
 <file path=customXml/itemProps1.xml><?xml version="1.0" encoding="utf-8"?>
-<ds:datastoreItem xmlns:ds="http://schemas.openxmlformats.org/officeDocument/2006/customXml" ds:itemID="{29F5EB77-91D7-422E-9302-A707B63C5BBD}">
+<ds:datastoreItem xmlns:ds="http://schemas.openxmlformats.org/officeDocument/2006/customXml" ds:itemID="{5E7BF0C8-5669-499E-A968-87DF25CE00C2}">
   <ds:schemaRefs>
     <ds:schemaRef ds:uri="http://schemas.openxmlformats.org/officeDocument/2006/bibliography"/>
   </ds:schemaRefs>

</xml_diff>

<commit_message>
ffmpeg: add AVPacket description
</commit_message>
<xml_diff>
--- a/player.docx
+++ b/player.docx
@@ -2996,9 +2996,6 @@
       <w:pPr>
         <w:pStyle w:val="a3"/>
         <w:ind w:left="780" w:firstLineChars="0" w:firstLine="0"/>
-        <w:rPr>
-          <w:rFonts w:hint="eastAsia"/>
-        </w:rPr>
       </w:pPr>
       <w:r>
         <w:rPr>
@@ -3032,9 +3029,6 @@
       <w:pPr>
         <w:pStyle w:val="a3"/>
         <w:ind w:left="780" w:firstLineChars="0" w:firstLine="0"/>
-        <w:rPr>
-          <w:rFonts w:hint="eastAsia"/>
-        </w:rPr>
       </w:pPr>
       <w:r>
         <w:rPr>
@@ -3068,9 +3062,6 @@
       <w:pPr>
         <w:pStyle w:val="a3"/>
         <w:ind w:left="780" w:firstLineChars="0" w:firstLine="0"/>
-        <w:rPr>
-          <w:rFonts w:hint="eastAsia"/>
-        </w:rPr>
       </w:pPr>
       <w:r>
         <w:rPr>
@@ -3184,13 +3175,7 @@
         <w:ind w:left="780" w:firstLineChars="0" w:firstLine="0"/>
       </w:pPr>
     </w:p>
-    <w:p>
-      <w:pPr>
-        <w:rPr>
-          <w:rFonts w:hint="eastAsia"/>
-        </w:rPr>
-      </w:pPr>
-    </w:p>
+    <w:p/>
     <w:p>
       <w:pPr>
         <w:ind w:firstLine="420"/>
@@ -3256,8 +3241,6 @@
         </w:rPr>
         <w:t>。</w:t>
       </w:r>
-      <w:bookmarkStart w:id="0" w:name="_GoBack"/>
-      <w:bookmarkEnd w:id="0"/>
       <w:r>
         <w:rPr>
           <w:rFonts w:hint="eastAsia"/>
@@ -3310,9 +3293,6 @@
     <w:p>
       <w:pPr>
         <w:ind w:firstLine="420"/>
-        <w:rPr>
-          <w:rFonts w:hint="eastAsia"/>
-        </w:rPr>
       </w:pPr>
       <w:r>
         <w:rPr>
@@ -3327,9 +3307,6 @@
     <w:p>
       <w:pPr>
         <w:ind w:firstLine="420"/>
-        <w:rPr>
-          <w:rFonts w:hint="eastAsia"/>
-        </w:rPr>
       </w:pPr>
       <w:r>
         <w:t xml:space="preserve">AVFormatContext **ps, </w:t>
@@ -3410,9 +3387,6 @@
     <w:p>
       <w:pPr>
         <w:ind w:firstLine="420"/>
-        <w:rPr>
-          <w:rFonts w:hint="eastAsia"/>
-        </w:rPr>
       </w:pPr>
       <w:r>
         <w:t>const char *url</w:t>
@@ -3475,9 +3449,6 @@
     <w:p>
       <w:pPr>
         <w:ind w:firstLine="420"/>
-        <w:rPr>
-          <w:rFonts w:hint="eastAsia"/>
-        </w:rPr>
       </w:pPr>
       <w:r>
         <w:t>AVInputFormat *fmt</w:t>
@@ -3522,9 +3493,6 @@
     <w:p>
       <w:pPr>
         <w:ind w:firstLine="420"/>
-        <w:rPr>
-          <w:rFonts w:hint="eastAsia"/>
-        </w:rPr>
       </w:pPr>
       <w:r>
         <w:t>AVDictionary **options</w:t>
@@ -3592,9 +3560,6 @@
     <w:p>
       <w:pPr>
         <w:ind w:firstLine="420"/>
-        <w:rPr>
-          <w:rFonts w:hint="eastAsia"/>
-        </w:rPr>
       </w:pPr>
       <w:r>
         <w:rPr>
@@ -3677,22 +3642,15 @@
                             </w:r>
                           </w:p>
                           <w:p>
-                            <w:pPr>
-                              <w:rPr>
-                                <w:rFonts w:hint="eastAsia"/>
-                              </w:rPr>
-                            </w:pPr>
                             <w:r>
                               <w:tab/>
-                              <w:t>avformat_register_all()</w:t>
+                              <w:t>av</w:t>
+                            </w:r>
+                            <w:r>
+                              <w:t>_register_all()</w:t>
                             </w:r>
                           </w:p>
                           <w:p>
-                            <w:pPr>
-                              <w:rPr>
-                                <w:rFonts w:hint="eastAsia"/>
-                              </w:rPr>
-                            </w:pPr>
                             <w:r>
                               <w:tab/>
                               <w:t xml:space="preserve">// </w:t>
@@ -3738,11 +3696,6 @@
                             </w:r>
                           </w:p>
                           <w:p>
-                            <w:pPr>
-                              <w:rPr>
-                                <w:rFonts w:hint="eastAsia"/>
-                              </w:rPr>
-                            </w:pPr>
                             <w:r>
                               <w:tab/>
                               <w:t>char path[] = “</w:t>
@@ -3781,11 +3734,6 @@
                             </w:r>
                           </w:p>
                           <w:p>
-                            <w:pPr>
-                              <w:rPr>
-                                <w:rFonts w:hint="eastAsia"/>
-                              </w:rPr>
-                            </w:pPr>
                             <w:r>
                               <w:tab/>
                             </w:r>
@@ -3805,19 +3753,10 @@
                           <w:p>
                             <w:pPr>
                               <w:ind w:firstLine="420"/>
-                              <w:rPr>
-                                <w:rFonts w:hint="eastAsia"/>
-                              </w:rPr>
                             </w:pPr>
                             <w:r>
                               <w:tab/>
-                              <w:t>LOGE(“avformat_open_input failed. %s”</w:t>
-                            </w:r>
-                            <w:r>
-                              <w:t>av_err2str(ret;</w:t>
-                            </w:r>
-                            <w:r>
-                              <w:t>)</w:t>
+                              <w:t>LOGE(“avformat_open_input failed. %s”av_err2str(ret;)</w:t>
                             </w:r>
                           </w:p>
                           <w:p>
@@ -3829,34 +3768,17 @@
                             </w:r>
                           </w:p>
                           <w:p>
-                            <w:pPr>
-                              <w:rPr>
-                                <w:rFonts w:hint="eastAsia"/>
-                              </w:rPr>
-                            </w:pPr>
                             <w:r>
                               <w:tab/>
                             </w:r>
                           </w:p>
-                          <w:p>
-                            <w:pPr>
-                              <w:rPr>
-                                <w:rFonts w:hint="eastAsia"/>
-                              </w:rPr>
-                            </w:pPr>
-                          </w:p>
+                          <w:p/>
                           <w:p>
                             <w:r>
                               <w:t>}</w:t>
                             </w:r>
                           </w:p>
-                          <w:p>
-                            <w:pPr>
-                              <w:rPr>
-                                <w:rFonts w:hint="eastAsia"/>
-                              </w:rPr>
-                            </w:pPr>
-                          </w:p>
+                          <w:p/>
                         </w:txbxContent>
                       </wps:txbx>
                       <wps:bodyPr rot="0" spcFirstLastPara="0" vertOverflow="overflow" horzOverflow="overflow" vert="horz" wrap="square" lIns="91440" tIns="45720" rIns="91440" bIns="45720" numCol="1" spcCol="0" rtlCol="0" fromWordArt="0" anchor="t" anchorCtr="0" forceAA="0" compatLnSpc="1">
@@ -3920,22 +3842,15 @@
                       </w:r>
                     </w:p>
                     <w:p>
-                      <w:pPr>
-                        <w:rPr>
-                          <w:rFonts w:hint="eastAsia"/>
-                        </w:rPr>
-                      </w:pPr>
                       <w:r>
                         <w:tab/>
-                        <w:t>avformat_register_all()</w:t>
+                        <w:t>av</w:t>
+                      </w:r>
+                      <w:r>
+                        <w:t>_register_all()</w:t>
                       </w:r>
                     </w:p>
                     <w:p>
-                      <w:pPr>
-                        <w:rPr>
-                          <w:rFonts w:hint="eastAsia"/>
-                        </w:rPr>
-                      </w:pPr>
                       <w:r>
                         <w:tab/>
                         <w:t xml:space="preserve">// </w:t>
@@ -3981,11 +3896,6 @@
                       </w:r>
                     </w:p>
                     <w:p>
-                      <w:pPr>
-                        <w:rPr>
-                          <w:rFonts w:hint="eastAsia"/>
-                        </w:rPr>
-                      </w:pPr>
                       <w:r>
                         <w:tab/>
                         <w:t>char path[] = “</w:t>
@@ -4024,11 +3934,6 @@
                       </w:r>
                     </w:p>
                     <w:p>
-                      <w:pPr>
-                        <w:rPr>
-                          <w:rFonts w:hint="eastAsia"/>
-                        </w:rPr>
-                      </w:pPr>
                       <w:r>
                         <w:tab/>
                       </w:r>
@@ -4048,19 +3953,10 @@
                     <w:p>
                       <w:pPr>
                         <w:ind w:firstLine="420"/>
-                        <w:rPr>
-                          <w:rFonts w:hint="eastAsia"/>
-                        </w:rPr>
                       </w:pPr>
                       <w:r>
                         <w:tab/>
-                        <w:t>LOGE(“avformat_open_input failed. %s”</w:t>
-                      </w:r>
-                      <w:r>
-                        <w:t>av_err2str(ret;</w:t>
-                      </w:r>
-                      <w:r>
-                        <w:t>)</w:t>
+                        <w:t>LOGE(“avformat_open_input failed. %s”av_err2str(ret;)</w:t>
                       </w:r>
                     </w:p>
                     <w:p>
@@ -4072,34 +3968,17 @@
                       </w:r>
                     </w:p>
                     <w:p>
-                      <w:pPr>
-                        <w:rPr>
-                          <w:rFonts w:hint="eastAsia"/>
-                        </w:rPr>
-                      </w:pPr>
                       <w:r>
                         <w:tab/>
                       </w:r>
                     </w:p>
-                    <w:p>
-                      <w:pPr>
-                        <w:rPr>
-                          <w:rFonts w:hint="eastAsia"/>
-                        </w:rPr>
-                      </w:pPr>
-                    </w:p>
+                    <w:p/>
                     <w:p>
                       <w:r>
                         <w:t>}</w:t>
                       </w:r>
                     </w:p>
-                    <w:p>
-                      <w:pPr>
-                        <w:rPr>
-                          <w:rFonts w:hint="eastAsia"/>
-                        </w:rPr>
-                      </w:pPr>
-                    </w:p>
+                    <w:p/>
                   </w:txbxContent>
                 </v:textbox>
               </v:shape>
@@ -4111,25 +3990,16 @@
     <w:p>
       <w:pPr>
         <w:ind w:firstLine="420"/>
-        <w:rPr>
-          <w:rFonts w:hint="eastAsia"/>
-        </w:rPr>
-      </w:pPr>
-    </w:p>
-    <w:p>
-      <w:pPr>
-        <w:ind w:firstLine="420"/>
-        <w:rPr>
-          <w:rFonts w:hint="eastAsia"/>
-        </w:rPr>
-      </w:pPr>
-    </w:p>
-    <w:p>
-      <w:pPr>
-        <w:ind w:firstLine="420"/>
-        <w:rPr>
-          <w:rFonts w:hint="eastAsia"/>
-        </w:rPr>
+      </w:pPr>
+    </w:p>
+    <w:p>
+      <w:pPr>
+        <w:ind w:firstLine="420"/>
+      </w:pPr>
+    </w:p>
+    <w:p>
+      <w:pPr>
+        <w:ind w:firstLine="420"/>
       </w:pPr>
     </w:p>
     <w:p>
@@ -4257,138 +4127,3346 @@
     <w:p>
       <w:pPr>
         <w:ind w:firstLine="420"/>
-        <w:rPr>
-          <w:rFonts w:hint="eastAsia"/>
-        </w:rPr>
-      </w:pPr>
-    </w:p>
-    <w:p>
-      <w:pPr>
-        <w:ind w:firstLine="420"/>
-      </w:pPr>
-    </w:p>
-    <w:p>
-      <w:pPr>
-        <w:ind w:firstLine="420"/>
-      </w:pPr>
-    </w:p>
-    <w:p>
-      <w:pPr>
-        <w:ind w:firstLine="420"/>
-      </w:pPr>
-    </w:p>
-    <w:p>
-      <w:pPr>
-        <w:ind w:firstLine="420"/>
-      </w:pPr>
-    </w:p>
-    <w:p>
-      <w:pPr>
-        <w:ind w:firstLine="420"/>
-      </w:pPr>
-    </w:p>
-    <w:p>
-      <w:pPr>
-        <w:ind w:firstLine="420"/>
-      </w:pPr>
-    </w:p>
-    <w:p>
-      <w:pPr>
-        <w:ind w:firstLine="420"/>
-      </w:pPr>
-    </w:p>
-    <w:p>
-      <w:pPr>
-        <w:ind w:firstLine="420"/>
-      </w:pPr>
-    </w:p>
-    <w:p>
-      <w:pPr>
-        <w:ind w:firstLine="420"/>
-      </w:pPr>
-    </w:p>
-    <w:p>
-      <w:pPr>
-        <w:ind w:firstLine="420"/>
-      </w:pPr>
-    </w:p>
-    <w:p>
-      <w:pPr>
-        <w:ind w:firstLine="420"/>
-      </w:pPr>
-    </w:p>
-    <w:p>
-      <w:pPr>
-        <w:ind w:firstLine="420"/>
-      </w:pPr>
-    </w:p>
-    <w:p>
-      <w:pPr>
-        <w:ind w:firstLine="420"/>
-      </w:pPr>
-    </w:p>
-    <w:p>
-      <w:pPr>
-        <w:ind w:firstLine="420"/>
-      </w:pPr>
-    </w:p>
-    <w:p>
-      <w:pPr>
-        <w:ind w:firstLine="420"/>
-        <w:rPr>
-          <w:rFonts w:hint="eastAsia"/>
-        </w:rPr>
-      </w:pPr>
-    </w:p>
-    <w:p>
-      <w:pPr>
-        <w:ind w:firstLine="420"/>
-        <w:rPr>
-          <w:rFonts w:hint="eastAsia"/>
-        </w:rPr>
-      </w:pPr>
-    </w:p>
-    <w:p>
-      <w:pPr>
-        <w:ind w:firstLine="420"/>
-        <w:rPr>
-          <w:rFonts w:hint="eastAsia"/>
-        </w:rPr>
-      </w:pPr>
-    </w:p>
-    <w:p>
-      <w:pPr>
-        <w:ind w:firstLine="420"/>
-      </w:pPr>
-    </w:p>
-    <w:p>
-      <w:r>
-        <w:tab/>
-      </w:r>
-    </w:p>
-    <w:p>
-      <w:r>
-        <w:tab/>
-      </w:r>
-    </w:p>
-    <w:p>
-      <w:r>
-        <w:tab/>
-      </w:r>
-    </w:p>
-    <w:p>
-      <w:r>
-        <w:tab/>
-      </w:r>
-    </w:p>
-    <w:p>
-      <w:r>
-        <w:tab/>
-      </w:r>
-    </w:p>
-    <w:p>
-      <w:r>
+      </w:pPr>
+      <w:r>
+        <w:br/>
+      </w:r>
+      <w:r>
+        <w:tab/>
+      </w:r>
+      <w:r>
+        <w:t>==============================================================================</w:t>
+      </w:r>
+    </w:p>
+    <w:p>
+      <w:pPr>
+        <w:ind w:firstLine="420"/>
+        <w:rPr>
+          <w:rFonts w:hint="eastAsia"/>
+          <w:b/>
+        </w:rPr>
+      </w:pPr>
+      <w:r>
+        <w:rPr>
+          <w:rFonts w:hint="eastAsia"/>
+          <w:b/>
+        </w:rPr>
+        <w:t>AVFormatContext</w:t>
+      </w:r>
+      <w:r>
+        <w:rPr>
+          <w:rFonts w:hint="eastAsia"/>
+          <w:b/>
+        </w:rPr>
+        <w:t>成员</w:t>
+      </w:r>
+      <w:r>
+        <w:rPr>
+          <w:b/>
+        </w:rPr>
+        <w:t>分析</w:t>
+      </w:r>
+    </w:p>
+    <w:p>
+      <w:pPr>
+        <w:ind w:firstLine="420"/>
+      </w:pPr>
+    </w:p>
+    <w:p>
+      <w:pPr>
+        <w:ind w:firstLine="420"/>
+        <w:rPr>
+          <w:rFonts w:hint="eastAsia"/>
+        </w:rPr>
+      </w:pPr>
+      <w:r>
+        <w:t>AVIOContext *pb</w:t>
+      </w:r>
+      <w:r>
+        <w:tab/>
+      </w:r>
+      <w:r>
+        <w:tab/>
+      </w:r>
+      <w:r>
+        <w:tab/>
+      </w:r>
+      <w:r>
+        <w:tab/>
+      </w:r>
+      <w:r>
+        <w:t xml:space="preserve">IO Context,, </w:t>
+      </w:r>
+      <w:r>
+        <w:rPr>
+          <w:rFonts w:hint="eastAsia"/>
+        </w:rPr>
+        <w:t>自</w:t>
+      </w:r>
+      <w:r>
+        <w:t>定义</w:t>
+      </w:r>
+      <w:r>
+        <w:rPr>
+          <w:rFonts w:hint="eastAsia"/>
+        </w:rPr>
+        <w:t>一些读</w:t>
+      </w:r>
+      <w:r>
+        <w:t>写格式</w:t>
+      </w:r>
+      <w:r>
+        <w:rPr>
+          <w:rFonts w:hint="eastAsia"/>
+        </w:rPr>
+        <w:t>或者从</w:t>
+      </w:r>
+      <w:r>
+        <w:t>内存当中读，</w:t>
+      </w:r>
+    </w:p>
+    <w:p>
+      <w:pPr>
+        <w:ind w:firstLine="420"/>
+      </w:pPr>
+      <w:r>
+        <w:t>char filename[1024];</w:t>
+      </w:r>
+      <w:r>
+        <w:tab/>
+      </w:r>
+      <w:r>
+        <w:tab/>
+      </w:r>
+      <w:r>
+        <w:tab/>
+      </w:r>
+      <w:r>
+        <w:rPr>
+          <w:rFonts w:hint="eastAsia"/>
+        </w:rPr>
+        <w:t>文件</w:t>
+      </w:r>
+      <w:r>
+        <w:t>名</w:t>
+      </w:r>
+      <w:r>
+        <w:rPr>
+          <w:rFonts w:hint="eastAsia"/>
+        </w:rPr>
+        <w:t>，</w:t>
+      </w:r>
+      <w:r>
+        <w:t>它会把打开的文件名存下来</w:t>
+      </w:r>
+      <w:r>
+        <w:rPr>
+          <w:rFonts w:hint="eastAsia"/>
+        </w:rPr>
+        <w:t>(经常</w:t>
+      </w:r>
+      <w:r>
+        <w:t>会</w:t>
+      </w:r>
+      <w:r>
+        <w:rPr>
+          <w:rFonts w:hint="eastAsia"/>
+        </w:rPr>
+        <w:t>用到</w:t>
+      </w:r>
+      <w:r>
+        <w:t>断开</w:t>
+      </w:r>
+      <w:r>
+        <w:rPr>
+          <w:rFonts w:hint="eastAsia"/>
+        </w:rPr>
+        <w:t>重</w:t>
+      </w:r>
+      <w:r>
+        <w:t>连的操作</w:t>
+      </w:r>
+      <w:r>
+        <w:rPr>
+          <w:rFonts w:hint="eastAsia"/>
+        </w:rPr>
+        <w:t>)</w:t>
+      </w:r>
+    </w:p>
+    <w:p>
+      <w:pPr>
+        <w:ind w:firstLine="420"/>
+        <w:rPr>
+          <w:rFonts w:hint="eastAsia"/>
+        </w:rPr>
+      </w:pPr>
+      <w:r>
+        <w:t>unsigned int nb_streams</w:t>
+      </w:r>
+      <w:r>
+        <w:tab/>
+      </w:r>
+      <w:r>
+        <w:tab/>
+      </w:r>
+      <w:r>
+        <w:rPr>
+          <w:rFonts w:hint="eastAsia"/>
+        </w:rPr>
+        <w:t>代表</w:t>
+      </w:r>
+      <w:r>
+        <w:t>流的</w:t>
+      </w:r>
+      <w:r>
+        <w:rPr>
+          <w:rFonts w:hint="eastAsia"/>
+        </w:rPr>
+        <w:t>数量</w:t>
+      </w:r>
+    </w:p>
+    <w:p>
+      <w:pPr>
+        <w:ind w:firstLine="420"/>
+      </w:pPr>
+      <w:r>
+        <w:t>AVStream **streams</w:t>
+      </w:r>
+      <w:r>
+        <w:tab/>
+      </w:r>
+      <w:r>
+        <w:tab/>
+      </w:r>
+      <w:r>
+        <w:tab/>
+      </w:r>
+      <w:r>
+        <w:rPr>
+          <w:rFonts w:hint="eastAsia"/>
+        </w:rPr>
+        <w:t>流</w:t>
+      </w:r>
+      <w:r>
+        <w:t>，一般</w:t>
+      </w:r>
+      <w:r>
+        <w:rPr>
+          <w:rFonts w:hint="eastAsia"/>
+        </w:rPr>
+        <w:t>存放</w:t>
+      </w:r>
+      <w:r>
+        <w:t>的是音频或者是视频数据</w:t>
+      </w:r>
+      <w:r>
+        <w:rPr>
+          <w:rFonts w:hint="eastAsia"/>
+        </w:rPr>
+        <w:t>的</w:t>
+      </w:r>
+      <w:r>
+        <w:t>信息</w:t>
+      </w:r>
+      <w:r>
+        <w:rPr>
+          <w:rFonts w:hint="eastAsia"/>
+        </w:rPr>
+        <w:t>，正常</w:t>
+      </w:r>
+      <w:r>
+        <w:t>情况下</w:t>
+      </w:r>
+      <w:r>
+        <w:rPr>
+          <w:rFonts w:hint="eastAsia"/>
+        </w:rPr>
+        <w:t>0是</w:t>
+      </w:r>
+      <w:r>
+        <w:t>视频下标，</w:t>
+      </w:r>
+      <w:r>
+        <w:rPr>
+          <w:rFonts w:hint="eastAsia"/>
+        </w:rPr>
+        <w:t>1是</w:t>
+      </w:r>
+      <w:r>
+        <w:t>音频下标</w:t>
+      </w:r>
+    </w:p>
+    <w:p>
+      <w:pPr>
+        <w:ind w:firstLine="420"/>
+        <w:rPr>
+          <w:rFonts w:hint="eastAsia"/>
+        </w:rPr>
+      </w:pPr>
+      <w:r>
+        <w:t>int64_t duration</w:t>
+      </w:r>
+      <w:r>
+        <w:tab/>
+      </w:r>
+      <w:r>
+        <w:tab/>
+      </w:r>
+      <w:r>
+        <w:tab/>
+      </w:r>
+      <w:r>
+        <w:tab/>
+      </w:r>
+      <w:r>
+        <w:rPr>
+          <w:rFonts w:hint="eastAsia"/>
+        </w:rPr>
+        <w:t>总</w:t>
+      </w:r>
+      <w:r>
+        <w:t>长度。表示我们整个媒体文件的长度，</w:t>
+      </w:r>
+      <w:r>
+        <w:rPr>
+          <w:rFonts w:hint="eastAsia"/>
+        </w:rPr>
+        <w:t>以AV</w:t>
+      </w:r>
+      <w:r>
+        <w:t>_TIME_BASE</w:t>
+      </w:r>
+      <w:r>
+        <w:rPr>
+          <w:rFonts w:hint="eastAsia"/>
+        </w:rPr>
+        <w:t>这个</w:t>
+      </w:r>
+      <w:r>
+        <w:t>时间基数为单位，</w:t>
+      </w:r>
+      <w:r>
+        <w:rPr>
+          <w:rFonts w:hint="eastAsia"/>
+        </w:rPr>
+        <w:t>1000000，实际上</w:t>
+      </w:r>
+      <w:r>
+        <w:t>它是一个微秒值</w:t>
+      </w:r>
+      <w:r>
+        <w:rPr>
+          <w:rFonts w:hint="eastAsia"/>
+        </w:rPr>
+        <w:t>，</w:t>
+      </w:r>
+      <w:r>
+        <w:t>除以</w:t>
+      </w:r>
+      <w:r>
+        <w:rPr>
+          <w:rFonts w:hint="eastAsia"/>
+        </w:rPr>
+        <w:t>1000就</w:t>
+      </w:r>
+      <w:r>
+        <w:t>是毫秒</w:t>
+      </w:r>
+      <w:r>
+        <w:rPr>
+          <w:rFonts w:hint="eastAsia"/>
+        </w:rPr>
+        <w:t>，这个</w:t>
+      </w:r>
+      <w:r>
+        <w:t>值可能</w:t>
+      </w:r>
+      <w:r>
+        <w:rPr>
+          <w:rFonts w:hint="eastAsia"/>
+        </w:rPr>
+        <w:t>无法</w:t>
+      </w:r>
+      <w:r>
+        <w:t>获取到。</w:t>
+      </w:r>
+    </w:p>
+    <w:p>
+      <w:pPr>
+        <w:ind w:firstLine="420"/>
+      </w:pPr>
+      <w:r>
+        <w:rPr>
+          <w:rFonts w:hint="eastAsia"/>
+        </w:rPr>
+        <w:t>int</w:t>
+      </w:r>
+      <w:r>
+        <w:t>64 bit_rate</w:t>
+      </w:r>
+      <w:r>
+        <w:tab/>
+      </w:r>
+      <w:r>
+        <w:tab/>
+      </w:r>
+      <w:r>
+        <w:tab/>
+      </w:r>
+      <w:r>
+        <w:tab/>
+      </w:r>
+      <w:r>
+        <w:tab/>
+      </w:r>
+      <w:r>
+        <w:rPr>
+          <w:rFonts w:hint="eastAsia"/>
+        </w:rPr>
+        <w:t>比特</w:t>
+      </w:r>
+      <w:r>
+        <w:t>率</w:t>
+      </w:r>
+    </w:p>
+    <w:p>
+      <w:pPr>
+        <w:ind w:firstLine="420"/>
+      </w:pPr>
+      <w:r>
+        <w:rPr>
+          <w:rFonts w:hint="eastAsia"/>
+        </w:rPr>
+        <w:t xml:space="preserve">void </w:t>
+      </w:r>
+      <w:r>
+        <w:t xml:space="preserve">avformat_close_input(AVFormatContext **s) </w:t>
+      </w:r>
+      <w:r>
+        <w:rPr>
+          <w:rFonts w:hint="eastAsia"/>
+        </w:rPr>
+        <w:t>关闭输入</w:t>
+      </w:r>
+      <w:r>
+        <w:t>的上下文</w:t>
+      </w:r>
+    </w:p>
+    <w:p>
+      <w:pPr>
+        <w:ind w:firstLine="420"/>
+        <w:rPr>
+          <w:rFonts w:hint="eastAsia"/>
+        </w:rPr>
+      </w:pPr>
+    </w:p>
+    <w:p>
+      <w:pPr>
+        <w:ind w:firstLine="420"/>
+        <w:rPr>
+          <w:rFonts w:hint="eastAsia"/>
+        </w:rPr>
+      </w:pPr>
+    </w:p>
+    <w:p>
+      <w:pPr>
+        <w:ind w:firstLine="420"/>
+        <w:rPr>
+          <w:b/>
+        </w:rPr>
+      </w:pPr>
+      <w:r>
+        <w:rPr>
+          <w:rFonts w:hint="eastAsia"/>
+          <w:b/>
+        </w:rPr>
+        <w:t>avformat_find_stream_info</w:t>
+      </w:r>
+    </w:p>
+    <w:p>
+      <w:pPr>
+        <w:ind w:firstLine="420"/>
+        <w:rPr>
+          <w:rFonts w:hint="eastAsia"/>
+          <w:b/>
+        </w:rPr>
+      </w:pPr>
+      <w:r>
+        <w:rPr>
+          <w:rFonts w:hint="eastAsia"/>
+          <w:b/>
+        </w:rPr>
+        <w:t>第</w:t>
+      </w:r>
+      <w:r>
+        <w:rPr>
+          <w:b/>
+        </w:rPr>
+        <w:t>一个参数是ic的指针，第二个参数传</w:t>
+      </w:r>
+      <w:r>
+        <w:rPr>
+          <w:rFonts w:hint="eastAsia"/>
+          <w:b/>
+        </w:rPr>
+        <w:t>NULL</w:t>
+      </w:r>
+      <w:r>
+        <w:rPr>
+          <w:rFonts w:hint="eastAsia"/>
+          <w:b/>
+        </w:rPr>
+        <w:t>，</w:t>
+      </w:r>
+      <w:r>
+        <w:rPr>
+          <w:b/>
+        </w:rPr>
+        <w:t>主要用于做探测。</w:t>
+      </w:r>
+    </w:p>
+    <w:p>
+      <w:pPr>
+        <w:ind w:firstLine="420"/>
+        <w:rPr>
+          <w:rFonts w:hint="eastAsia"/>
+          <w:b/>
+        </w:rPr>
+      </w:pPr>
+    </w:p>
+    <w:p>
+      <w:pPr>
+        <w:ind w:firstLine="420"/>
+      </w:pPr>
+      <w:r>
+        <w:rPr>
+          <w:rFonts w:hint="eastAsia"/>
+        </w:rPr>
+        <w:t>获取</w:t>
+      </w:r>
+      <w:r>
+        <w:t>视频流信息</w:t>
+      </w:r>
+      <w:r>
+        <w:rPr>
+          <w:rFonts w:hint="eastAsia"/>
+        </w:rPr>
+        <w:t>。</w:t>
+      </w:r>
+      <w:r>
+        <w:t>在一些格式当中没有头部信息，如flv</w:t>
+      </w:r>
+      <w:r>
+        <w:rPr>
+          <w:rFonts w:hint="eastAsia"/>
+        </w:rPr>
+        <w:t>格式</w:t>
+      </w:r>
+      <w:r>
+        <w:t>，</w:t>
+      </w:r>
+      <w:r>
+        <w:rPr>
+          <w:rFonts w:hint="eastAsia"/>
+        </w:rPr>
+        <w:t>h264格式</w:t>
+      </w:r>
+      <w:r>
+        <w:t>，这个时候调用avformat_open_input()</w:t>
+      </w:r>
+      <w:r>
+        <w:rPr>
+          <w:rFonts w:hint="eastAsia"/>
+        </w:rPr>
+        <w:t>在</w:t>
+      </w:r>
+      <w:r>
+        <w:t>打开之后就没有参数，</w:t>
+      </w:r>
+      <w:r>
+        <w:rPr>
+          <w:rFonts w:hint="eastAsia"/>
+        </w:rPr>
+        <w:t>也</w:t>
+      </w:r>
+      <w:r>
+        <w:t>就无法</w:t>
+      </w:r>
+      <w:r>
+        <w:rPr>
+          <w:rFonts w:hint="eastAsia"/>
+        </w:rPr>
+        <w:t>获取</w:t>
+      </w:r>
+      <w:r>
+        <w:t>到里面的信息。</w:t>
+      </w:r>
+      <w:r>
+        <w:rPr>
+          <w:rFonts w:hint="eastAsia"/>
+        </w:rPr>
+        <w:t>这</w:t>
+      </w:r>
+      <w:r>
+        <w:t>个时候就可以调用此函数，因为它会试着</w:t>
+      </w:r>
+      <w:r>
+        <w:rPr>
+          <w:rFonts w:hint="eastAsia"/>
+        </w:rPr>
+        <w:t>去</w:t>
+      </w:r>
+      <w:r>
+        <w:t>探测文件的格式</w:t>
+      </w:r>
+      <w:r>
+        <w:rPr>
+          <w:rFonts w:hint="eastAsia"/>
+        </w:rPr>
+        <w:t>，</w:t>
+      </w:r>
+      <w:r>
+        <w:t>但是如果格式当中没有头</w:t>
+      </w:r>
+      <w:r>
+        <w:rPr>
+          <w:rFonts w:hint="eastAsia"/>
+        </w:rPr>
+        <w:t>部</w:t>
+      </w:r>
+      <w:r>
+        <w:t>信息，那么它只能</w:t>
+      </w:r>
+      <w:r>
+        <w:rPr>
+          <w:rFonts w:hint="eastAsia"/>
+        </w:rPr>
+        <w:t>获取</w:t>
+      </w:r>
+      <w:r>
+        <w:t>到编码、宽高这些信息。</w:t>
+      </w:r>
+      <w:r>
+        <w:rPr>
+          <w:rFonts w:hint="eastAsia"/>
+        </w:rPr>
+        <w:t>还</w:t>
+      </w:r>
+      <w:r>
+        <w:t>是无法</w:t>
+      </w:r>
+      <w:r>
+        <w:rPr>
+          <w:rFonts w:hint="eastAsia"/>
+        </w:rPr>
+        <w:t>获得</w:t>
+      </w:r>
+      <w:r>
+        <w:t>总时长。</w:t>
+      </w:r>
+      <w:r>
+        <w:rPr>
+          <w:rFonts w:hint="eastAsia"/>
+        </w:rPr>
+        <w:t>如果</w:t>
+      </w:r>
+      <w:r>
+        <w:t>总时长无法获取到，则仍需要把整个文件读一遍，计算一下它的总</w:t>
+      </w:r>
+      <w:r>
+        <w:rPr>
+          <w:rFonts w:hint="eastAsia"/>
+        </w:rPr>
+        <w:t>帧数。</w:t>
+      </w:r>
+    </w:p>
+    <w:p>
+      <w:pPr>
+        <w:ind w:firstLine="420"/>
+      </w:pPr>
+    </w:p>
+    <w:p>
+      <w:r>
+        <w:tab/>
+      </w:r>
+      <w:r>
+        <w:rPr>
+          <w:rFonts w:hint="eastAsia"/>
+        </w:rPr>
+        <w:t>读</w:t>
+      </w:r>
+      <w:r>
+        <w:t>取流的</w:t>
+      </w:r>
+      <w:r>
+        <w:rPr>
+          <w:rFonts w:hint="eastAsia"/>
+        </w:rPr>
+        <w:t>信息</w:t>
+      </w:r>
+      <w:r>
+        <w:t>和流的数量</w:t>
+      </w:r>
+    </w:p>
+    <w:p/>
+    <w:p>
+      <w:r>
+        <w:tab/>
+        <w:t xml:space="preserve">flv </w:t>
+      </w:r>
+      <w:r>
+        <w:rPr>
+          <w:rFonts w:hint="eastAsia"/>
+        </w:rPr>
+        <w:t>格式</w:t>
+      </w:r>
+      <w:r>
+        <w:t>无法读取到</w:t>
+      </w:r>
+      <w:r>
+        <w:rPr>
+          <w:rFonts w:hint="eastAsia"/>
+        </w:rPr>
+        <w:t>，</w:t>
+      </w:r>
+    </w:p>
+    <w:p>
+      <w:pPr>
+        <w:rPr>
+          <w:b/>
+        </w:rPr>
+      </w:pPr>
+      <w:r>
+        <w:rPr>
+          <w:rFonts w:hint="eastAsia"/>
+          <w:b/>
+        </w:rPr>
         <w:lastRenderedPageBreak/>
+        <w:t>AVS</w:t>
+      </w:r>
+      <w:r>
+        <w:rPr>
+          <w:b/>
+        </w:rPr>
+        <w:t>tream</w:t>
+      </w:r>
+    </w:p>
+    <w:p>
+      <w:pPr>
+        <w:rPr>
+          <w:rFonts w:hint="eastAsia"/>
+        </w:rPr>
+      </w:pPr>
+      <w:r>
+        <w:rPr>
+          <w:rFonts w:hint="eastAsia"/>
+        </w:rPr>
+        <w:t>AVC</w:t>
+      </w:r>
+      <w:r>
+        <w:t xml:space="preserve">odecContext *codec; // </w:t>
+      </w:r>
+      <w:r>
+        <w:rPr>
+          <w:rFonts w:hint="eastAsia"/>
+        </w:rPr>
+        <w:t>过时</w:t>
+      </w:r>
+      <w:r>
+        <w:t>了</w:t>
+      </w:r>
+      <w:r>
+        <w:rPr>
+          <w:rFonts w:hint="eastAsia"/>
+        </w:rPr>
+        <w:t>，</w:t>
+      </w:r>
+      <w:r>
+        <w:t>以它</w:t>
+      </w:r>
+      <w:r>
+        <w:rPr>
+          <w:rFonts w:hint="eastAsia"/>
+        </w:rPr>
+        <w:t>作</w:t>
+      </w:r>
+      <w:r>
+        <w:t>解码器</w:t>
+      </w:r>
+    </w:p>
+    <w:p>
+      <w:r>
+        <w:rPr>
+          <w:rFonts w:hint="eastAsia"/>
+        </w:rPr>
+        <w:t>AVR</w:t>
+      </w:r>
+      <w:r>
+        <w:t xml:space="preserve">ational time_base // </w:t>
+      </w:r>
+      <w:r>
+        <w:rPr>
+          <w:rFonts w:hint="eastAsia"/>
+        </w:rPr>
+        <w:t>时间</w:t>
+      </w:r>
+      <w:r>
+        <w:t>基数</w:t>
+      </w:r>
+      <w:r>
+        <w:rPr>
+          <w:rFonts w:hint="eastAsia"/>
+        </w:rPr>
+        <w:t>，</w:t>
+      </w:r>
+      <w:r>
+        <w:t>其实就是一个分数</w:t>
+      </w:r>
+      <w:r>
+        <w:rPr>
+          <w:rFonts w:hint="eastAsia"/>
+        </w:rPr>
+        <w:t>，</w:t>
+      </w:r>
+      <w:r>
+        <w:t>因为用浮点数运算有精度损失</w:t>
+      </w:r>
+      <w:r>
+        <w:rPr>
+          <w:rFonts w:hint="eastAsia"/>
+        </w:rPr>
+        <w:t>,</w:t>
+      </w:r>
+    </w:p>
+    <w:p>
+      <w:pPr>
+        <w:rPr>
+          <w:rFonts w:hint="eastAsia"/>
+        </w:rPr>
+      </w:pPr>
+      <w:r>
+        <w:rPr>
+          <w:rFonts w:hint="eastAsia"/>
+        </w:rPr>
+        <w:t>int</w:t>
+      </w:r>
+      <w:r>
+        <w:t xml:space="preserve">64_t duration; // </w:t>
+      </w:r>
+      <w:r>
+        <w:rPr>
+          <w:rFonts w:hint="eastAsia"/>
+        </w:rPr>
+        <w:t>转换</w:t>
+      </w:r>
+      <w:r>
+        <w:t>成毫秒，</w:t>
+      </w:r>
+      <w:r>
+        <w:rPr>
+          <w:rFonts w:hint="eastAsia"/>
+        </w:rPr>
+        <w:t>du</w:t>
+      </w:r>
+      <w:r>
+        <w:t xml:space="preserve">ration*( time_base.num / time_base.dem) </w:t>
+      </w:r>
+      <w:r>
+        <w:rPr>
+          <w:rFonts w:hint="eastAsia"/>
+        </w:rPr>
+        <w:t>参</w:t>
+      </w:r>
+      <w:r>
+        <w:t>看ppt,</w:t>
+      </w:r>
+      <w:r>
+        <w:rPr>
+          <w:rFonts w:hint="eastAsia"/>
+        </w:rPr>
+        <w:t>总时长</w:t>
+      </w:r>
+      <w:r>
+        <w:t>，有时候不一定有</w:t>
+      </w:r>
+      <w:r>
+        <w:rPr>
+          <w:rFonts w:hint="eastAsia"/>
+        </w:rPr>
+        <w:t>,不</w:t>
+      </w:r>
+      <w:r>
+        <w:t>可靠</w:t>
+      </w:r>
+    </w:p>
+    <w:p>
+      <w:r>
+        <w:t xml:space="preserve">AVRational avg_frame_rate, </w:t>
+      </w:r>
+      <w:r>
+        <w:rPr>
+          <w:rFonts w:hint="eastAsia"/>
+        </w:rPr>
+        <w:t>帧</w:t>
+      </w:r>
+      <w:r>
+        <w:t>率</w:t>
+      </w:r>
+      <w:r>
+        <w:rPr>
+          <w:rFonts w:hint="eastAsia"/>
+        </w:rPr>
+        <w:t>，</w:t>
+      </w:r>
+      <w:r>
+        <w:t>同样是用分数表示</w:t>
+      </w:r>
+    </w:p>
+    <w:p>
+      <w:pPr>
+        <w:rPr>
+          <w:rFonts w:hint="eastAsia"/>
+        </w:rPr>
+      </w:pPr>
+      <w:r>
+        <w:rPr>
+          <w:rFonts w:hint="eastAsia"/>
+        </w:rPr>
+        <w:t>AVC</w:t>
+      </w:r>
+      <w:r>
+        <w:t xml:space="preserve">odecParameters *codecpar; </w:t>
+      </w:r>
+      <w:r>
+        <w:rPr>
+          <w:rFonts w:hint="eastAsia"/>
+        </w:rPr>
+        <w:t>// 音</w:t>
+      </w:r>
+      <w:r>
+        <w:t>视频参数</w:t>
+      </w:r>
+      <w:r>
+        <w:rPr>
+          <w:rFonts w:hint="eastAsia"/>
+        </w:rPr>
+        <w:t xml:space="preserve"> （宽度</w:t>
+      </w:r>
+      <w:r>
+        <w:t>，高度）</w:t>
+      </w:r>
+      <w:r>
+        <w:rPr>
+          <w:rFonts w:hint="eastAsia"/>
+        </w:rPr>
+        <w:t>用来</w:t>
+      </w:r>
+      <w:r>
+        <w:t>替代上面的</w:t>
+      </w:r>
+      <w:r>
+        <w:rPr>
+          <w:rFonts w:hint="eastAsia"/>
+        </w:rPr>
+        <w:t>AVC</w:t>
+      </w:r>
+      <w:r>
+        <w:t>odecContext</w:t>
+      </w:r>
+    </w:p>
+    <w:p/>
+    <w:p/>
+    <w:p>
+      <w:pPr>
+        <w:rPr>
+          <w:rFonts w:hint="eastAsia"/>
+        </w:rPr>
+      </w:pPr>
+    </w:p>
+    <w:p>
+      <w:r>
+        <w:rPr>
+          <w:rFonts w:hint="eastAsia"/>
+        </w:rPr>
+        <w:t>AVC</w:t>
+      </w:r>
+      <w:r>
+        <w:t xml:space="preserve">odecParameters </w:t>
+      </w:r>
+      <w:r>
+        <w:rPr>
+          <w:rFonts w:hint="eastAsia"/>
+        </w:rPr>
+        <w:t>详解</w:t>
+      </w:r>
+    </w:p>
+    <w:p>
+      <w:pPr>
+        <w:rPr>
+          <w:rFonts w:hint="eastAsia"/>
+        </w:rPr>
+      </w:pPr>
+      <w:r>
+        <w:rPr>
+          <w:rFonts w:hint="eastAsia"/>
+        </w:rPr>
+        <w:t>en</w:t>
+      </w:r>
+      <w:r>
+        <w:t xml:space="preserve">um AVMediaType codec_type; // </w:t>
+      </w:r>
+      <w:r>
+        <w:rPr>
+          <w:rFonts w:hint="eastAsia"/>
+        </w:rPr>
+        <w:t>编码</w:t>
+      </w:r>
+      <w:r>
+        <w:t>类型（</w:t>
+      </w:r>
+      <w:r>
+        <w:rPr>
+          <w:rFonts w:hint="eastAsia"/>
+        </w:rPr>
+        <w:t>音频</w:t>
+      </w:r>
+      <w:r>
+        <w:t>/</w:t>
+      </w:r>
+      <w:r>
+        <w:rPr>
+          <w:rFonts w:hint="eastAsia"/>
+        </w:rPr>
+        <w:t>视频</w:t>
+      </w:r>
+      <w:r>
+        <w:t>）</w:t>
+      </w:r>
+    </w:p>
+    <w:p>
+      <w:pPr>
+        <w:rPr>
+          <w:rFonts w:hint="eastAsia"/>
+        </w:rPr>
+      </w:pPr>
+      <w:r>
+        <w:t>enum AVCodecID codec_id</w:t>
+      </w:r>
+      <w:r>
+        <w:t xml:space="preserve">     </w:t>
+      </w:r>
+      <w:r>
+        <w:rPr>
+          <w:rFonts w:hint="eastAsia"/>
+        </w:rPr>
+        <w:t>// 编码</w:t>
+      </w:r>
+      <w:r>
+        <w:t>格式</w:t>
+      </w:r>
+      <w:r>
+        <w:rPr>
+          <w:rFonts w:hint="eastAsia"/>
+        </w:rPr>
+        <w:t xml:space="preserve"> </w:t>
+      </w:r>
+      <w:r>
+        <w:rPr>
+          <w:rFonts w:hint="eastAsia"/>
+        </w:rPr>
+        <w:t>(</w:t>
+      </w:r>
+      <w:r>
+        <w:rPr>
+          <w:rFonts w:hint="eastAsia"/>
+        </w:rPr>
+        <w:t>内部</w:t>
+      </w:r>
+      <w:r>
+        <w:t>是一个枚举h264</w:t>
+      </w:r>
+      <w:r>
+        <w:rPr>
+          <w:rFonts w:hint="eastAsia"/>
+        </w:rPr>
+        <w:t>，</w:t>
+      </w:r>
+      <w:r>
+        <w:t>mpeg4, mjpeg</w:t>
+      </w:r>
+      <w:r>
+        <w:rPr>
+          <w:rFonts w:hint="eastAsia"/>
+        </w:rPr>
+        <w:t>)</w:t>
+      </w:r>
+    </w:p>
+    <w:p>
+      <w:pPr>
+        <w:rPr>
+          <w:rFonts w:hint="eastAsia"/>
+        </w:rPr>
+      </w:pPr>
+      <w:r>
+        <w:t>uint32_t  codecTag;</w:t>
+      </w:r>
+      <w:r>
+        <w:tab/>
+      </w:r>
+      <w:r>
+        <w:tab/>
+      </w:r>
+      <w:r>
+        <w:tab/>
+      </w:r>
+      <w:r>
+        <w:rPr>
+          <w:rFonts w:hint="eastAsia"/>
+        </w:rPr>
+        <w:t>//  可以</w:t>
+      </w:r>
+      <w:r>
+        <w:t>不用</w:t>
+      </w:r>
+    </w:p>
+    <w:p>
+      <w:pPr>
+        <w:rPr>
+          <w:rFonts w:hint="eastAsia"/>
+        </w:rPr>
+      </w:pPr>
+      <w:r>
+        <w:t>int format;</w:t>
+      </w:r>
+      <w:r>
+        <w:tab/>
+      </w:r>
+      <w:r>
+        <w:tab/>
+      </w:r>
+      <w:r>
+        <w:tab/>
+      </w:r>
+      <w:r>
+        <w:tab/>
+      </w:r>
+      <w:r>
+        <w:tab/>
+      </w:r>
+      <w:r>
+        <w:rPr>
+          <w:rFonts w:hint="eastAsia"/>
+        </w:rPr>
+        <w:t>// 格式</w:t>
+      </w:r>
+      <w:r>
+        <w:t>。</w:t>
+      </w:r>
+      <w:r>
+        <w:rPr>
+          <w:rFonts w:hint="eastAsia"/>
+        </w:rPr>
+        <w:t>对</w:t>
+      </w:r>
+      <w:r>
+        <w:t>于视频来说指的是像素格式，</w:t>
+      </w:r>
+      <w:r>
+        <w:rPr>
+          <w:rFonts w:hint="eastAsia"/>
+        </w:rPr>
+        <w:t>对于</w:t>
+      </w:r>
+      <w:r>
+        <w:t>音频来说，是音频的采样格式</w:t>
+      </w:r>
+    </w:p>
+    <w:p>
+      <w:pPr>
+        <w:rPr>
+          <w:rFonts w:hint="eastAsia"/>
+        </w:rPr>
+      </w:pPr>
+      <w:r>
+        <w:t>int width, int height;</w:t>
+      </w:r>
+      <w:r>
+        <w:tab/>
+      </w:r>
+      <w:r>
+        <w:tab/>
+      </w:r>
+      <w:r>
+        <w:tab/>
+      </w:r>
+      <w:r>
+        <w:rPr>
+          <w:rFonts w:hint="eastAsia"/>
+        </w:rPr>
+        <w:t>// 视频</w:t>
+      </w:r>
+      <w:r>
+        <w:t>的宽</w:t>
+      </w:r>
+      <w:r>
+        <w:rPr>
+          <w:rFonts w:hint="eastAsia"/>
+        </w:rPr>
+        <w:t>高</w:t>
+      </w:r>
+      <w:r>
+        <w:t>，</w:t>
+      </w:r>
+      <w:r>
+        <w:rPr>
+          <w:rFonts w:hint="eastAsia"/>
+        </w:rPr>
+        <w:t>只</w:t>
+      </w:r>
+      <w:r>
+        <w:t>有视频有</w:t>
+      </w:r>
+    </w:p>
+    <w:p>
+      <w:pPr>
+        <w:rPr>
+          <w:rFonts w:hint="eastAsia"/>
+        </w:rPr>
+      </w:pPr>
+      <w:r>
+        <w:t>uint64_t channel_layout;</w:t>
+      </w:r>
+      <w:r>
+        <w:tab/>
+      </w:r>
+      <w:r>
+        <w:tab/>
+        <w:t xml:space="preserve">// </w:t>
+      </w:r>
+      <w:r>
+        <w:rPr>
+          <w:rFonts w:hint="eastAsia"/>
+        </w:rPr>
+        <w:t>取</w:t>
+      </w:r>
+      <w:r>
+        <w:t>默认值即可</w:t>
+      </w:r>
+    </w:p>
+    <w:p>
+      <w:pPr>
+        <w:rPr>
+          <w:rFonts w:hint="eastAsia"/>
+        </w:rPr>
+      </w:pPr>
+      <w:r>
+        <w:t>int channels;</w:t>
+      </w:r>
+      <w:r>
+        <w:tab/>
+      </w:r>
+      <w:r>
+        <w:tab/>
+      </w:r>
+      <w:r>
+        <w:tab/>
+      </w:r>
+      <w:r>
+        <w:tab/>
+      </w:r>
+      <w:r>
+        <w:tab/>
+      </w:r>
+      <w:r>
+        <w:rPr>
+          <w:rFonts w:hint="eastAsia"/>
+        </w:rPr>
+        <w:t>// 声道</w:t>
+      </w:r>
+      <w:r>
+        <w:t>数</w:t>
+      </w:r>
+    </w:p>
+    <w:p>
+      <w:pPr>
+        <w:rPr>
+          <w:rFonts w:hint="eastAsia"/>
+        </w:rPr>
+      </w:pPr>
+      <w:r>
+        <w:t>int sample_rate;</w:t>
+      </w:r>
+      <w:r>
+        <w:t xml:space="preserve">        </w:t>
+      </w:r>
+      <w:r>
+        <w:tab/>
+      </w:r>
+      <w:r>
+        <w:tab/>
+        <w:t xml:space="preserve">// </w:t>
+      </w:r>
+      <w:r>
+        <w:rPr>
+          <w:rFonts w:hint="eastAsia"/>
+        </w:rPr>
+        <w:t>样本率</w:t>
+      </w:r>
+    </w:p>
+    <w:p>
+      <w:r>
+        <w:t>int frame_size;</w:t>
+      </w:r>
+      <w:r>
+        <w:tab/>
+      </w:r>
+      <w:r>
+        <w:tab/>
+      </w:r>
+      <w:r>
+        <w:tab/>
+      </w:r>
+      <w:r>
+        <w:tab/>
+        <w:t xml:space="preserve">// </w:t>
+      </w:r>
+      <w:r>
+        <w:rPr>
+          <w:rFonts w:hint="eastAsia"/>
+        </w:rPr>
+        <w:t>只</w:t>
+      </w:r>
+      <w:r>
+        <w:t>针对音频，一帧音频的大小</w:t>
+      </w:r>
+    </w:p>
+    <w:p/>
+    <w:p>
+      <w:pPr>
+        <w:rPr>
+          <w:rFonts w:hint="eastAsia"/>
+        </w:rPr>
+      </w:pPr>
+    </w:p>
+    <w:p/>
+    <w:p>
+      <w:pPr>
+        <w:rPr>
+          <w:rFonts w:hint="eastAsia"/>
+        </w:rPr>
+      </w:pPr>
+    </w:p>
+    <w:p>
+      <w:r>
+        <w:rPr>
+          <w:rFonts w:hint="eastAsia"/>
+        </w:rPr>
+        <w:t>打印音</w:t>
+      </w:r>
+      <w:r>
+        <w:t>视频对应的格式</w:t>
+      </w:r>
+    </w:p>
+    <w:p>
+      <w:pPr>
+        <w:rPr>
+          <w:rFonts w:hint="eastAsia"/>
+        </w:rPr>
+      </w:pPr>
+    </w:p>
+    <w:p>
+      <w:pPr>
+        <w:rPr>
+          <w:rFonts w:hint="eastAsia"/>
+        </w:rPr>
+      </w:pPr>
+      <w:r>
+        <w:rPr>
+          <w:rFonts w:hint="eastAsia"/>
+        </w:rPr>
+        <w:t xml:space="preserve">static double </w:t>
+      </w:r>
+    </w:p>
+    <w:p>
+      <w:pPr>
+        <w:rPr>
+          <w:rFonts w:hint="eastAsia"/>
+        </w:rPr>
+      </w:pPr>
+    </w:p>
+    <w:p>
+      <w:r>
+        <w:rPr>
+          <w:rFonts w:hint="eastAsia"/>
+        </w:rPr>
+        <w:t>通过</w:t>
+      </w:r>
+      <w:r>
+        <w:t>av_find_best_stream</w:t>
+      </w:r>
+      <w:r>
+        <w:rPr>
+          <w:rFonts w:hint="eastAsia"/>
+        </w:rPr>
+        <w:t>获取</w:t>
+      </w:r>
+      <w:r>
+        <w:t>音视频流索引</w:t>
+      </w:r>
+    </w:p>
+    <w:p>
+      <w:r>
+        <w:rPr>
+          <w:rFonts w:hint="eastAsia"/>
+        </w:rPr>
+        <w:t>av_</w:t>
+      </w:r>
+      <w:r>
+        <w:t>find_best_stream</w:t>
+      </w:r>
+    </w:p>
+    <w:p>
+      <w:pPr>
+        <w:rPr>
+          <w:rFonts w:hint="eastAsia"/>
+        </w:rPr>
+      </w:pPr>
+      <w:r>
+        <w:t xml:space="preserve">AVFormatContext </w:t>
+      </w:r>
+      <w:r>
+        <w:rPr>
+          <w:rFonts w:hint="eastAsia"/>
+        </w:rPr>
+        <w:t xml:space="preserve"> *ic打开</w:t>
+      </w:r>
+      <w:r>
+        <w:t>的</w:t>
+      </w:r>
+      <w:r>
+        <w:rPr>
+          <w:rFonts w:hint="eastAsia"/>
+        </w:rPr>
+        <w:t>上</w:t>
+      </w:r>
+      <w:r>
+        <w:t>下文</w:t>
+      </w:r>
+    </w:p>
+    <w:p>
+      <w:pPr>
+        <w:rPr>
+          <w:rFonts w:hint="eastAsia"/>
+        </w:rPr>
+      </w:pPr>
+      <w:r>
+        <w:rPr>
+          <w:rFonts w:hint="eastAsia"/>
+        </w:rPr>
+        <w:t>en</w:t>
+      </w:r>
+      <w:r>
+        <w:t xml:space="preserve">um AVMediaType type              // </w:t>
+      </w:r>
+      <w:r>
+        <w:rPr>
+          <w:rFonts w:hint="eastAsia"/>
+        </w:rPr>
+        <w:t>我们</w:t>
+      </w:r>
+      <w:r>
+        <w:t>要获取的类型。是</w:t>
+      </w:r>
+      <w:r>
+        <w:rPr>
+          <w:rFonts w:hint="eastAsia"/>
+        </w:rPr>
+        <w:t>获取</w:t>
+      </w:r>
+      <w:r>
+        <w:t>音频流信息还是视频流信息。</w:t>
+      </w:r>
+    </w:p>
+    <w:p>
+      <w:r>
+        <w:rPr>
+          <w:rFonts w:hint="eastAsia"/>
+        </w:rPr>
+        <w:t>int</w:t>
+      </w:r>
+      <w:r>
+        <w:t xml:space="preserve"> wanted_stream_nb</w:t>
+      </w:r>
+      <w:r>
+        <w:tab/>
+      </w:r>
+      <w:r>
+        <w:tab/>
+      </w:r>
+      <w:r>
+        <w:tab/>
+      </w:r>
+      <w:r>
+        <w:tab/>
+        <w:t xml:space="preserve">   </w:t>
+      </w:r>
+      <w:r>
+        <w:rPr>
+          <w:rFonts w:hint="eastAsia"/>
+        </w:rPr>
+        <w:t>// 指定流</w:t>
+      </w:r>
+      <w:r>
+        <w:t>的信息，取哪</w:t>
+      </w:r>
+      <w:r>
+        <w:rPr>
+          <w:rFonts w:hint="eastAsia"/>
+        </w:rPr>
+        <w:t>一</w:t>
+      </w:r>
+      <w:r>
+        <w:t>个流</w:t>
+      </w:r>
+      <w:r>
+        <w:rPr>
+          <w:rFonts w:hint="eastAsia"/>
+        </w:rPr>
+        <w:t>。可以</w:t>
+      </w:r>
+      <w:r>
+        <w:t>传-1</w:t>
+      </w:r>
+    </w:p>
+    <w:p>
+      <w:r>
+        <w:t xml:space="preserve">int related_stream </w:t>
+      </w:r>
+      <w:r>
+        <w:tab/>
+      </w:r>
+      <w:r>
+        <w:tab/>
+      </w:r>
+      <w:r>
+        <w:tab/>
+      </w:r>
+      <w:r>
+        <w:tab/>
+        <w:t xml:space="preserve">   </w:t>
+      </w:r>
+      <w:r>
+        <w:rPr>
+          <w:rFonts w:hint="eastAsia"/>
+        </w:rPr>
+        <w:t>// 相关</w:t>
+      </w:r>
+      <w:r>
+        <w:t>的流信息</w:t>
+      </w:r>
+    </w:p>
+    <w:p>
+      <w:r>
+        <w:rPr>
+          <w:rFonts w:hint="eastAsia"/>
+        </w:rPr>
+        <w:t>AVC</w:t>
+      </w:r>
+      <w:r>
+        <w:t xml:space="preserve">odec  **decoder_ret </w:t>
+      </w:r>
+      <w:r>
+        <w:tab/>
+      </w:r>
+      <w:r>
+        <w:tab/>
+      </w:r>
+      <w:r>
+        <w:tab/>
+      </w:r>
+      <w:r>
+        <w:tab/>
+        <w:t xml:space="preserve">// </w:t>
+      </w:r>
+      <w:r>
+        <w:rPr>
+          <w:rFonts w:hint="eastAsia"/>
+        </w:rPr>
+        <w:t>最终</w:t>
+      </w:r>
+      <w:r>
+        <w:t>的</w:t>
+      </w:r>
+      <w:r>
+        <w:rPr>
+          <w:rFonts w:hint="eastAsia"/>
+        </w:rPr>
+        <w:t>解</w:t>
+      </w:r>
+      <w:r>
+        <w:t>码器信息，</w:t>
+      </w:r>
+      <w:r>
+        <w:rPr>
+          <w:rFonts w:hint="eastAsia"/>
+        </w:rPr>
+        <w:t>传NULL即可</w:t>
+      </w:r>
+    </w:p>
+    <w:p>
+      <w:r>
+        <w:rPr>
+          <w:rFonts w:hint="eastAsia"/>
+        </w:rPr>
+        <w:t>int</w:t>
+      </w:r>
+      <w:r>
+        <w:t xml:space="preserve"> flags </w:t>
+      </w:r>
+      <w:r>
+        <w:tab/>
+      </w:r>
+      <w:r>
+        <w:tab/>
+      </w:r>
+      <w:r>
+        <w:tab/>
+      </w:r>
+      <w:r>
+        <w:tab/>
+      </w:r>
+      <w:r>
+        <w:tab/>
+      </w:r>
+      <w:r>
+        <w:tab/>
+      </w:r>
+      <w:r>
+        <w:tab/>
+      </w:r>
+      <w:r>
+        <w:tab/>
+        <w:t xml:space="preserve">// </w:t>
+      </w:r>
+      <w:r>
+        <w:rPr>
+          <w:rFonts w:hint="eastAsia"/>
+        </w:rPr>
+        <w:t>暂时</w:t>
+      </w:r>
+      <w:r>
+        <w:t>不用</w:t>
+      </w:r>
+    </w:p>
+    <w:p>
+      <w:pPr>
+        <w:pBdr>
+          <w:bottom w:val="double" w:sz="6" w:space="1" w:color="auto"/>
+        </w:pBdr>
+        <w:rPr>
+          <w:rFonts w:hint="eastAsia"/>
+        </w:rPr>
+      </w:pPr>
+    </w:p>
+    <w:p/>
+    <w:p>
+      <w:pPr>
+        <w:rPr>
+          <w:b/>
+        </w:rPr>
+      </w:pPr>
+      <w:r>
+        <w:rPr>
+          <w:rFonts w:hint="eastAsia"/>
+          <w:b/>
+        </w:rPr>
+        <w:t>av</w:t>
+      </w:r>
+      <w:r>
+        <w:rPr>
+          <w:b/>
+        </w:rPr>
+        <w:t>_read_frame</w:t>
+      </w:r>
+    </w:p>
+    <w:p>
+      <w:r>
+        <w:rPr>
+          <w:rFonts w:hint="eastAsia"/>
+        </w:rPr>
+        <w:t>读</w:t>
+      </w:r>
+      <w:r>
+        <w:t>取具体的音视频</w:t>
+      </w:r>
+      <w:r>
+        <w:rPr>
+          <w:rFonts w:hint="eastAsia"/>
+        </w:rPr>
+        <w:t>帧</w:t>
+      </w:r>
+      <w:r>
+        <w:t>数据</w:t>
+      </w:r>
+    </w:p>
+    <w:p>
+      <w:r>
+        <w:rPr>
+          <w:rFonts w:hint="eastAsia"/>
+        </w:rPr>
+        <w:t>AVF</w:t>
+      </w:r>
+      <w:r>
+        <w:t xml:space="preserve">ormatContext *s </w:t>
+      </w:r>
+      <w:r>
+        <w:tab/>
+      </w:r>
+      <w:r>
+        <w:tab/>
+      </w:r>
+      <w:r>
+        <w:tab/>
+        <w:t xml:space="preserve">// </w:t>
+      </w:r>
+      <w:r>
+        <w:rPr>
+          <w:rFonts w:hint="eastAsia"/>
+        </w:rPr>
+        <w:t>文件</w:t>
+      </w:r>
+      <w:r>
+        <w:t>格式</w:t>
+      </w:r>
+      <w:r>
+        <w:rPr>
+          <w:rFonts w:hint="eastAsia"/>
+        </w:rPr>
+        <w:t>上</w:t>
+      </w:r>
+      <w:r>
+        <w:t>下文</w:t>
+      </w:r>
+    </w:p>
+    <w:p>
+      <w:pPr>
+        <w:rPr>
+          <w:rFonts w:hint="eastAsia"/>
+        </w:rPr>
+      </w:pPr>
+      <w:r>
+        <w:rPr>
+          <w:rFonts w:hint="eastAsia"/>
+        </w:rPr>
+        <w:t>AV</w:t>
+      </w:r>
+      <w:r>
+        <w:t xml:space="preserve">Packet *pkt </w:t>
+      </w:r>
+      <w:r>
+        <w:tab/>
+      </w:r>
+      <w:r>
+        <w:tab/>
+      </w:r>
+      <w:r>
+        <w:tab/>
+      </w:r>
+      <w:r>
+        <w:tab/>
+        <w:t xml:space="preserve">// </w:t>
+      </w:r>
+      <w:r>
+        <w:rPr>
+          <w:rFonts w:hint="eastAsia"/>
+        </w:rPr>
+        <w:t>这个</w:t>
+      </w:r>
+      <w:r>
+        <w:t>值不能传</w:t>
+      </w:r>
+      <w:r>
+        <w:rPr>
+          <w:rFonts w:hint="eastAsia"/>
+        </w:rPr>
+        <w:t>NULL，</w:t>
+      </w:r>
+      <w:r>
+        <w:t>必须是一个空间，</w:t>
+      </w:r>
+    </w:p>
+    <w:p>
+      <w:r>
+        <w:rPr>
+          <w:rFonts w:hint="eastAsia"/>
+        </w:rPr>
+        <w:t>re</w:t>
+      </w:r>
+      <w:r>
+        <w:t>turn 0 is OK, &lt;0 on error or end of file</w:t>
+      </w:r>
+    </w:p>
+    <w:p>
+      <w:pPr>
+        <w:rPr>
+          <w:rFonts w:hint="eastAsia"/>
+        </w:rPr>
+      </w:pPr>
+    </w:p>
+    <w:p>
+      <w:pPr>
+        <w:rPr>
+          <w:b/>
+        </w:rPr>
+      </w:pPr>
+      <w:r>
+        <w:rPr>
+          <w:b/>
+        </w:rPr>
+        <w:t>AVPacket</w:t>
+      </w:r>
+    </w:p>
+    <w:p>
+      <w:r>
+        <w:rPr>
+          <w:rFonts w:hint="eastAsia"/>
+        </w:rPr>
+        <w:t>AV</w:t>
+      </w:r>
+      <w:r>
+        <w:t>BufferRef buf;</w:t>
+      </w:r>
+      <w:r>
+        <w:tab/>
+      </w:r>
+      <w:r>
+        <w:tab/>
+      </w:r>
+      <w:r>
+        <w:tab/>
+      </w:r>
+      <w:r>
+        <w:tab/>
+        <w:t xml:space="preserve">// </w:t>
+      </w:r>
+      <w:r>
+        <w:rPr>
+          <w:rFonts w:hint="eastAsia"/>
+        </w:rPr>
+        <w:t>指向</w:t>
+      </w:r>
+      <w:r>
+        <w:t>一个buf</w:t>
+      </w:r>
+      <w:r>
+        <w:rPr>
+          <w:rFonts w:hint="eastAsia"/>
+        </w:rPr>
+        <w:t>空间</w:t>
+      </w:r>
+      <w:r>
+        <w:t>，该空间是用来</w:t>
+      </w:r>
+      <w:r>
+        <w:rPr>
+          <w:rFonts w:hint="eastAsia"/>
+        </w:rPr>
+        <w:t>存储</w:t>
+      </w:r>
+      <w:r>
+        <w:t>引用计数的。</w:t>
+      </w:r>
+      <w:r>
+        <w:rPr>
+          <w:rFonts w:hint="eastAsia"/>
+        </w:rPr>
+        <w:t>有</w:t>
+      </w:r>
+      <w:r>
+        <w:t>可能多个</w:t>
+      </w:r>
+      <w:r>
+        <w:rPr>
+          <w:rFonts w:hint="eastAsia"/>
+        </w:rPr>
+        <w:t>AVP</w:t>
+      </w:r>
+      <w:r>
+        <w:t>acket</w:t>
+      </w:r>
+      <w:r>
+        <w:rPr>
+          <w:rFonts w:hint="eastAsia"/>
+        </w:rPr>
+        <w:t>指向的</w:t>
+      </w:r>
+      <w:r>
+        <w:t>都是这个buf的空间。</w:t>
+      </w:r>
+      <w:r>
+        <w:rPr>
+          <w:rFonts w:hint="eastAsia"/>
+        </w:rPr>
+        <w:t>因此</w:t>
+      </w:r>
+      <w:r>
+        <w:t>要</w:t>
+      </w:r>
+      <w:r>
+        <w:rPr>
+          <w:rFonts w:hint="eastAsia"/>
+        </w:rPr>
+        <w:t>在</w:t>
+      </w:r>
+      <w:r>
+        <w:t>每</w:t>
+      </w:r>
+      <w:r>
+        <w:rPr>
+          <w:rFonts w:hint="eastAsia"/>
+        </w:rPr>
+        <w:t>次</w:t>
+      </w:r>
+      <w:r>
+        <w:t>拷贝的时候对其进行+1</w:t>
+      </w:r>
+      <w:r>
+        <w:rPr>
+          <w:rFonts w:hint="eastAsia"/>
+        </w:rPr>
+        <w:t>，删除</w:t>
+      </w:r>
+      <w:r>
+        <w:t>的时候对其进行-1.</w:t>
+      </w:r>
+    </w:p>
+    <w:p>
+      <w:r>
+        <w:t>int64_t pts</w:t>
+      </w:r>
+      <w:r>
+        <w:tab/>
+      </w:r>
+      <w:r>
+        <w:tab/>
+      </w:r>
+      <w:r>
+        <w:tab/>
+      </w:r>
+      <w:r>
+        <w:tab/>
+      </w:r>
+      <w:r>
+        <w:tab/>
+        <w:t xml:space="preserve">// </w:t>
+      </w:r>
+      <w:r>
+        <w:rPr>
+          <w:rFonts w:hint="eastAsia"/>
+        </w:rPr>
+        <w:t>显示</w:t>
+      </w:r>
+      <w:r>
+        <w:t>时间。</w:t>
+      </w:r>
+      <w:r>
+        <w:rPr>
+          <w:rFonts w:hint="eastAsia"/>
+        </w:rPr>
+        <w:t>是</w:t>
+      </w:r>
+      <w:r>
+        <w:t xml:space="preserve">一个long long </w:t>
+      </w:r>
+      <w:r>
+        <w:rPr>
+          <w:rFonts w:hint="eastAsia"/>
+        </w:rPr>
+        <w:t>的</w:t>
+      </w:r>
+      <w:r>
+        <w:t>类型。</w:t>
+      </w:r>
+      <w:r>
+        <w:rPr>
+          <w:rFonts w:hint="eastAsia"/>
+        </w:rPr>
+        <w:t>因为</w:t>
+      </w:r>
+      <w:r>
+        <w:t>它有时候是用微秒来做的。</w:t>
+      </w:r>
+    </w:p>
+    <w:p>
+      <w:r>
+        <w:rPr>
+          <w:rFonts w:hint="eastAsia"/>
+        </w:rPr>
+        <w:t>int</w:t>
+      </w:r>
+      <w:r>
+        <w:t>64_t des</w:t>
+      </w:r>
+      <w:r>
+        <w:tab/>
+      </w:r>
+      <w:r>
+        <w:tab/>
+      </w:r>
+      <w:r>
+        <w:tab/>
+      </w:r>
+      <w:r>
+        <w:tab/>
+      </w:r>
+      <w:r>
+        <w:tab/>
+        <w:t xml:space="preserve">// </w:t>
+      </w:r>
+      <w:r>
+        <w:rPr>
+          <w:rFonts w:hint="eastAsia"/>
+        </w:rPr>
+        <w:t>解码</w:t>
+      </w:r>
+      <w:r>
+        <w:t>时间。同上。</w:t>
+      </w:r>
+    </w:p>
+    <w:p>
+      <w:r>
+        <w:rPr>
+          <w:rFonts w:hint="eastAsia"/>
+        </w:rPr>
+        <w:t>uint</w:t>
+      </w:r>
+      <w:r>
+        <w:t>8_t data; int size</w:t>
+      </w:r>
+      <w:r>
+        <w:tab/>
+      </w:r>
+      <w:r>
+        <w:tab/>
+      </w:r>
+      <w:r>
+        <w:tab/>
+        <w:t xml:space="preserve">// </w:t>
+      </w:r>
+      <w:r>
+        <w:rPr>
+          <w:rFonts w:hint="eastAsia"/>
+        </w:rPr>
+        <w:t>指向</w:t>
+      </w:r>
+      <w:r>
+        <w:t>的是</w:t>
+      </w:r>
+      <w:r>
+        <w:rPr>
+          <w:rFonts w:hint="eastAsia"/>
+        </w:rPr>
+        <w:t>AVB</w:t>
+      </w:r>
+      <w:r>
+        <w:t>uffer</w:t>
+      </w:r>
+      <w:r>
+        <w:t>Ref</w:t>
+      </w:r>
+      <w:r>
+        <w:rPr>
+          <w:rFonts w:hint="eastAsia"/>
+        </w:rPr>
+        <w:t>里面</w:t>
+      </w:r>
+      <w:r>
+        <w:t>再分配</w:t>
+      </w:r>
+      <w:r>
+        <w:rPr>
+          <w:rFonts w:hint="eastAsia"/>
+        </w:rPr>
+        <w:t>的</w:t>
+      </w:r>
+      <w:r>
+        <w:t>空间。该</w:t>
+      </w:r>
+      <w:r>
+        <w:rPr>
+          <w:rFonts w:hint="eastAsia"/>
+        </w:rPr>
+        <w:t>空间无法</w:t>
+      </w:r>
+      <w:r>
+        <w:t>手动删除，因为是在动态库中创建的，需要调用</w:t>
+      </w:r>
+      <w:r>
+        <w:rPr>
+          <w:rFonts w:hint="eastAsia"/>
+        </w:rPr>
+        <w:t>FF</w:t>
+      </w:r>
+      <w:r>
+        <w:t>mpeg</w:t>
+      </w:r>
+      <w:r>
+        <w:rPr>
+          <w:rFonts w:hint="eastAsia"/>
+        </w:rPr>
+        <w:t>提供</w:t>
+      </w:r>
+      <w:r>
+        <w:t>的接口来删除。</w:t>
+      </w:r>
+    </w:p>
+    <w:p>
+      <w:pPr>
+        <w:rPr>
+          <w:rFonts w:hint="eastAsia"/>
+        </w:rPr>
+      </w:pPr>
+    </w:p>
+    <w:p>
+      <w:pPr>
+        <w:rPr>
+          <w:rFonts w:hint="eastAsia"/>
+          <w:b/>
+        </w:rPr>
+      </w:pPr>
+      <w:r>
+        <w:rPr>
+          <w:b/>
+        </w:rPr>
+        <w:t>AVPacket</w:t>
+      </w:r>
+      <w:r>
+        <w:rPr>
+          <w:rFonts w:hint="eastAsia"/>
+          <w:b/>
+        </w:rPr>
+        <w:t>相关</w:t>
+      </w:r>
+      <w:r>
+        <w:rPr>
+          <w:b/>
+        </w:rPr>
+        <w:t>函数</w:t>
+      </w:r>
+    </w:p>
+    <w:p>
+      <w:r>
+        <w:lastRenderedPageBreak/>
+        <w:t>AV</w:t>
+      </w:r>
+      <w:r>
+        <w:t xml:space="preserve">Packet *av_packet_alloc(void)  </w:t>
+      </w:r>
+      <w:r>
+        <w:tab/>
+      </w:r>
+      <w:r>
+        <w:tab/>
+        <w:t>// AVPacket</w:t>
+      </w:r>
+      <w:r>
+        <w:rPr>
+          <w:rFonts w:hint="eastAsia"/>
+        </w:rPr>
+        <w:t>空间</w:t>
+      </w:r>
+      <w:r>
+        <w:t>的创建和初始化。</w:t>
+      </w:r>
+      <w:r>
+        <w:rPr>
+          <w:rFonts w:hint="eastAsia"/>
+        </w:rPr>
+        <w:t>创建一个AVP</w:t>
+      </w:r>
+      <w:r>
+        <w:t>acket</w:t>
+      </w:r>
+      <w:r>
+        <w:rPr>
+          <w:rFonts w:hint="eastAsia"/>
+        </w:rPr>
+        <w:t>对象</w:t>
+      </w:r>
+      <w:r>
+        <w:t>，它会在堆上面申请空间，</w:t>
+      </w:r>
+      <w:r>
+        <w:rPr>
+          <w:rFonts w:hint="eastAsia"/>
+        </w:rPr>
+        <w:t>因此</w:t>
+      </w:r>
+      <w:r>
+        <w:t>还需要去手动释放。</w:t>
+      </w:r>
+    </w:p>
+    <w:p>
+      <w:pPr>
+        <w:rPr>
+          <w:rFonts w:hint="eastAsia"/>
+        </w:rPr>
+      </w:pPr>
+      <w:r>
+        <w:rPr>
+          <w:rFonts w:hint="eastAsia"/>
+        </w:rPr>
+        <w:t>AVP</w:t>
+      </w:r>
+      <w:r>
+        <w:t>acket *av_packet_clone(const AVPacket *src);</w:t>
+      </w:r>
+      <w:r>
+        <w:tab/>
+        <w:t>// AVPacket</w:t>
+      </w:r>
+      <w:r>
+        <w:rPr>
+          <w:rFonts w:hint="eastAsia"/>
+        </w:rPr>
+        <w:t>空间</w:t>
+      </w:r>
+      <w:r>
+        <w:t>的复制。</w:t>
+      </w:r>
+      <w:r>
+        <w:rPr>
+          <w:rFonts w:hint="eastAsia"/>
+        </w:rPr>
+        <w:t>创建</w:t>
+      </w:r>
+      <w:r>
+        <w:t>并应用引用计数</w:t>
+      </w:r>
+      <w:r>
+        <w:rPr>
+          <w:rFonts w:hint="eastAsia"/>
+        </w:rPr>
+        <w:t>， 分配</w:t>
+      </w:r>
+      <w:r>
+        <w:t>空间&amp;</w:t>
+      </w:r>
+      <w:r>
+        <w:rPr>
+          <w:rFonts w:hint="eastAsia"/>
+        </w:rPr>
+        <w:t>增加</w:t>
+      </w:r>
+      <w:r>
+        <w:t>引用</w:t>
+      </w:r>
+    </w:p>
+    <w:p>
+      <w:pPr>
+        <w:rPr>
+          <w:rFonts w:hint="eastAsia"/>
+        </w:rPr>
+      </w:pPr>
+      <w:r>
+        <w:rPr>
+          <w:rFonts w:hint="eastAsia"/>
+        </w:rPr>
+        <w:t>int</w:t>
+      </w:r>
+      <w:r>
+        <w:t xml:space="preserve"> av_packet_ref(AVPacket *dst, const AVPacket *src);</w:t>
+      </w:r>
+      <w:r>
+        <w:tab/>
+        <w:t xml:space="preserve">// </w:t>
+      </w:r>
+      <w:r>
+        <w:rPr>
+          <w:rFonts w:hint="eastAsia"/>
+        </w:rPr>
+        <w:t>手动</w:t>
+      </w:r>
+      <w:r>
+        <w:t>对</w:t>
+      </w:r>
+      <w:r>
+        <w:rPr>
+          <w:rFonts w:hint="eastAsia"/>
+        </w:rPr>
+        <w:t>AVP</w:t>
+      </w:r>
+      <w:r>
+        <w:t>acket</w:t>
+      </w:r>
+      <w:r>
+        <w:rPr>
+          <w:rFonts w:hint="eastAsia"/>
+        </w:rPr>
+        <w:t>的</w:t>
+      </w:r>
+      <w:r>
+        <w:t>引用计数+1</w:t>
+      </w:r>
+    </w:p>
+    <w:p>
+      <w:r>
+        <w:t>int av_packet_unref(AVPacket *pkt);</w:t>
+      </w:r>
+    </w:p>
+    <w:p>
+      <w:r>
+        <w:t>void av_packet_free(AVPacket **pkt);</w:t>
+      </w:r>
+      <w:r>
+        <w:tab/>
+      </w:r>
+      <w:r>
+        <w:tab/>
+      </w:r>
+      <w:r>
+        <w:tab/>
+      </w:r>
+      <w:r>
+        <w:tab/>
+      </w:r>
+      <w:r>
+        <w:tab/>
+        <w:t xml:space="preserve">// </w:t>
+      </w:r>
+      <w:r>
+        <w:rPr>
+          <w:rFonts w:hint="eastAsia"/>
+        </w:rPr>
+        <w:t>清空</w:t>
+      </w:r>
+      <w:r>
+        <w:t>对象并减引用计数</w:t>
+      </w:r>
+    </w:p>
+    <w:p>
+      <w:pPr>
+        <w:rPr>
+          <w:rFonts w:hint="eastAsia"/>
+        </w:rPr>
+      </w:pPr>
+      <w:r>
+        <w:rPr>
+          <w:rFonts w:hint="eastAsia"/>
+        </w:rPr>
+        <w:t>void</w:t>
+      </w:r>
+      <w:r>
+        <w:t xml:space="preserve"> av_init_packet(AVPacket *pkt);</w:t>
+      </w:r>
+      <w:r>
+        <w:tab/>
+      </w:r>
+      <w:r>
+        <w:tab/>
+      </w:r>
+      <w:r>
+        <w:tab/>
+      </w:r>
+      <w:r>
+        <w:tab/>
+      </w:r>
+      <w:r>
+        <w:tab/>
+        <w:t xml:space="preserve">// </w:t>
+      </w:r>
+      <w:r>
+        <w:rPr>
+          <w:rFonts w:hint="eastAsia"/>
+        </w:rPr>
+        <w:t>默认</w:t>
+      </w:r>
+      <w:r>
+        <w:t>值。</w:t>
+      </w:r>
+      <w:r>
+        <w:rPr>
+          <w:rFonts w:hint="eastAsia"/>
+        </w:rPr>
+        <w:t>方便</w:t>
+      </w:r>
+      <w:r>
+        <w:t>初始化的一个接口，如果</w:t>
+      </w:r>
+      <w:r>
+        <w:rPr>
+          <w:rFonts w:hint="eastAsia"/>
+        </w:rPr>
+        <w:t>只</w:t>
+      </w:r>
+      <w:r>
+        <w:t>是在</w:t>
+      </w:r>
+      <w:r>
+        <w:rPr>
+          <w:rFonts w:hint="eastAsia"/>
+        </w:rPr>
+        <w:t>栈</w:t>
+      </w:r>
+      <w:r>
+        <w:t>中或者是new了一个对象，可以利用此函数进行初始化。</w:t>
+      </w:r>
+    </w:p>
+    <w:p>
+      <w:r>
+        <w:rPr>
+          <w:rFonts w:hint="eastAsia"/>
+        </w:rPr>
+        <w:t>int</w:t>
+      </w:r>
+      <w:r>
+        <w:t xml:space="preserve"> av_packet_from_data(AVPacket *pkt, uint8_t *data, int size); // </w:t>
+      </w:r>
+      <w:r>
+        <w:rPr>
+          <w:rFonts w:hint="eastAsia"/>
+        </w:rPr>
+        <w:t>分配</w:t>
+      </w:r>
+      <w:r>
+        <w:t>空间的函数。如果创建了</w:t>
+      </w:r>
+      <w:r>
+        <w:rPr>
+          <w:rFonts w:hint="eastAsia"/>
+        </w:rPr>
+        <w:t>一个AVP</w:t>
+      </w:r>
+      <w:r>
+        <w:t>acke</w:t>
+      </w:r>
+      <w:r>
+        <w:rPr>
+          <w:rFonts w:hint="eastAsia"/>
+        </w:rPr>
+        <w:t>t</w:t>
+      </w:r>
+      <w:r>
+        <w:t>,</w:t>
+      </w:r>
+      <w:r>
+        <w:rPr>
+          <w:rFonts w:hint="eastAsia"/>
+        </w:rPr>
+        <w:t>需要分配</w:t>
+      </w:r>
+      <w:r>
+        <w:t>空间的话，可以调用该函数来分配空间。</w:t>
+      </w:r>
+    </w:p>
+    <w:p>
+      <w:r>
+        <w:t>int av_copy_packet(AVPacket *dst, const AVPacket *src);</w:t>
+      </w:r>
+      <w:r>
+        <w:t xml:space="preserve"> </w:t>
+      </w:r>
+      <w:r>
+        <w:tab/>
+        <w:t xml:space="preserve">// </w:t>
+      </w:r>
+      <w:r>
+        <w:rPr>
+          <w:rFonts w:hint="eastAsia"/>
+        </w:rPr>
+        <w:t>早期</w:t>
+      </w:r>
+      <w:r>
+        <w:t>函数，已不</w:t>
+      </w:r>
+      <w:r>
+        <w:rPr>
+          <w:rFonts w:hint="eastAsia"/>
+        </w:rPr>
+        <w:t>推荐</w:t>
+      </w:r>
+      <w:r>
+        <w:t>使用。</w:t>
+      </w:r>
+    </w:p>
+    <w:p/>
+    <w:p>
+      <w:pPr>
+        <w:rPr>
+          <w:b/>
+        </w:rPr>
+      </w:pPr>
+      <w:r>
+        <w:rPr>
+          <w:rFonts w:hint="eastAsia"/>
+          <w:b/>
+        </w:rPr>
+        <w:t>av</w:t>
+      </w:r>
+      <w:r>
+        <w:rPr>
+          <w:b/>
+        </w:rPr>
+        <w:t>_seek_frame</w:t>
+      </w:r>
+    </w:p>
+    <w:p>
+      <w:r>
+        <w:rPr>
+          <w:rFonts w:hint="eastAsia"/>
+        </w:rPr>
+        <w:t>当</w:t>
+      </w:r>
+      <w:r>
+        <w:t>滑动条</w:t>
+      </w:r>
+      <w:r>
+        <w:rPr>
+          <w:rFonts w:hint="eastAsia"/>
+        </w:rPr>
+        <w:t>拖</w:t>
+      </w:r>
+      <w:r>
+        <w:t>动的时候，我们</w:t>
+      </w:r>
+      <w:r>
+        <w:rPr>
+          <w:rFonts w:hint="eastAsia"/>
+        </w:rPr>
+        <w:t>需要</w:t>
+      </w:r>
+      <w:r>
+        <w:t>做一个seek操作，也就是说</w:t>
+      </w:r>
+      <w:r>
+        <w:rPr>
+          <w:rFonts w:hint="eastAsia"/>
+        </w:rPr>
+        <w:t>我们</w:t>
+      </w:r>
+      <w:r>
+        <w:t>要把它移动到相应的位置</w:t>
+      </w:r>
+      <w:r>
+        <w:rPr>
+          <w:rFonts w:hint="eastAsia"/>
+        </w:rPr>
+        <w:t>。</w:t>
+      </w:r>
+      <w:r>
+        <w:t>此时</w:t>
+      </w:r>
+      <w:r>
+        <w:rPr>
+          <w:rFonts w:hint="eastAsia"/>
+        </w:rPr>
+        <w:t>就</w:t>
+      </w:r>
+      <w:r>
+        <w:t>用到了这个av_seek_frame</w:t>
+      </w:r>
+      <w:r>
+        <w:rPr>
+          <w:rFonts w:hint="eastAsia"/>
+        </w:rPr>
+        <w:t>()函数</w:t>
+      </w:r>
+      <w:r>
+        <w:t>。</w:t>
+      </w:r>
+    </w:p>
+    <w:p>
+      <w:pPr>
+        <w:rPr>
+          <w:rFonts w:hint="eastAsia"/>
+        </w:rPr>
+      </w:pPr>
+      <w:r>
+        <w:rPr>
+          <w:rFonts w:hint="eastAsia"/>
+        </w:rPr>
+        <w:t>AVF</w:t>
+      </w:r>
+      <w:r>
+        <w:t>ormatContext *s</w:t>
+      </w:r>
+      <w:r>
+        <w:tab/>
+      </w:r>
+      <w:r>
+        <w:tab/>
+      </w:r>
+      <w:r>
+        <w:tab/>
+      </w:r>
+      <w:r>
+        <w:tab/>
+        <w:t xml:space="preserve">// </w:t>
+      </w:r>
+      <w:r>
+        <w:rPr>
+          <w:rFonts w:hint="eastAsia"/>
+        </w:rPr>
+        <w:t>封装</w:t>
+      </w:r>
+      <w:r>
+        <w:t>格式上下文</w:t>
+      </w:r>
+    </w:p>
+    <w:p>
+      <w:pPr>
+        <w:rPr>
+          <w:rFonts w:hint="eastAsia"/>
+        </w:rPr>
+      </w:pPr>
+      <w:r>
+        <w:t>int streamIndex</w:t>
+      </w:r>
+      <w:r>
+        <w:tab/>
+      </w:r>
+      <w:r>
+        <w:tab/>
+      </w:r>
+      <w:r>
+        <w:tab/>
+      </w:r>
+      <w:r>
+        <w:tab/>
+      </w:r>
+      <w:r>
+        <w:tab/>
+        <w:t>// -1 default</w:t>
+      </w:r>
+      <w:r>
+        <w:rPr>
+          <w:rFonts w:hint="eastAsia"/>
+        </w:rPr>
+        <w:t>。</w:t>
+      </w:r>
+      <w:r>
+        <w:rPr>
+          <w:rFonts w:hint="eastAsia"/>
+        </w:rPr>
+        <w:t>流</w:t>
+      </w:r>
+      <w:r>
+        <w:t>索引。</w:t>
+      </w:r>
+      <w:r>
+        <w:rPr>
+          <w:rFonts w:hint="eastAsia"/>
+        </w:rPr>
+        <w:t>你</w:t>
+      </w:r>
+      <w:r>
+        <w:t>的媒体文件中既包含视频又包含音频，</w:t>
+      </w:r>
+      <w:r>
+        <w:rPr>
+          <w:rFonts w:hint="eastAsia"/>
+        </w:rPr>
+        <w:t>可以指定</w:t>
+      </w:r>
+      <w:r>
+        <w:t>究竟是视频来</w:t>
+      </w:r>
+      <w:r>
+        <w:rPr>
+          <w:rFonts w:hint="eastAsia"/>
+        </w:rPr>
+        <w:t>移</w:t>
+      </w:r>
+      <w:r>
+        <w:t>还是音频来移。</w:t>
+      </w:r>
+      <w:r>
+        <w:rPr>
+          <w:rFonts w:hint="eastAsia"/>
+        </w:rPr>
+        <w:t>-</w:t>
+      </w:r>
+      <w:r>
+        <w:t>1</w:t>
+      </w:r>
+      <w:r>
+        <w:rPr>
+          <w:rFonts w:hint="eastAsia"/>
+        </w:rPr>
+        <w:t>默认</w:t>
+      </w:r>
+      <w:r>
+        <w:t>一般是视频。</w:t>
+      </w:r>
+      <w:r>
+        <w:rPr>
+          <w:rFonts w:hint="eastAsia"/>
+        </w:rPr>
+        <w:t>针对</w:t>
+      </w:r>
+      <w:r>
+        <w:t>于视频，必须要移到关键</w:t>
+      </w:r>
+      <w:r>
+        <w:rPr>
+          <w:rFonts w:hint="eastAsia"/>
+        </w:rPr>
+        <w:t>帧</w:t>
+      </w:r>
+      <w:r>
+        <w:t>的位置。</w:t>
+      </w:r>
+      <w:r>
+        <w:rPr>
+          <w:rFonts w:hint="eastAsia"/>
+        </w:rPr>
+        <w:t>所以一般</w:t>
+      </w:r>
+      <w:r>
+        <w:t>要选视频</w:t>
+      </w:r>
+      <w:r>
+        <w:rPr>
+          <w:rFonts w:hint="eastAsia"/>
+        </w:rPr>
+        <w:t>要</w:t>
+      </w:r>
+      <w:r>
+        <w:t>做seek</w:t>
+      </w:r>
+      <w:r>
+        <w:rPr>
+          <w:rFonts w:hint="eastAsia"/>
+        </w:rPr>
+        <w:t>。</w:t>
+      </w:r>
+    </w:p>
+    <w:p>
+      <w:pPr>
+        <w:rPr>
+          <w:rFonts w:hint="eastAsia"/>
+        </w:rPr>
+      </w:pPr>
+      <w:r>
+        <w:rPr>
+          <w:rFonts w:hint="eastAsia"/>
+        </w:rPr>
+        <w:t>int</w:t>
+      </w:r>
+      <w:r>
+        <w:t>64_t timestamp.</w:t>
+      </w:r>
+      <w:r>
+        <w:tab/>
+      </w:r>
+      <w:r>
+        <w:tab/>
+      </w:r>
+      <w:r>
+        <w:tab/>
+      </w:r>
+      <w:r>
+        <w:tab/>
+      </w:r>
+      <w:r>
+        <w:tab/>
+        <w:t xml:space="preserve">// </w:t>
+      </w:r>
+      <w:r>
+        <w:rPr>
+          <w:rFonts w:hint="eastAsia"/>
+        </w:rPr>
+        <w:t>时间</w:t>
+      </w:r>
+      <w:r>
+        <w:t>戳。你要移动到哪个时间位置。</w:t>
+      </w:r>
+    </w:p>
+    <w:p>
+      <w:r>
+        <w:rPr>
+          <w:rFonts w:hint="eastAsia"/>
+        </w:rPr>
+        <w:t>int</w:t>
+      </w:r>
+      <w:r>
+        <w:t xml:space="preserve"> flag</w:t>
+      </w:r>
+      <w:r>
+        <w:tab/>
+      </w:r>
+      <w:r>
+        <w:tab/>
+      </w:r>
+      <w:r>
+        <w:tab/>
+      </w:r>
+      <w:r>
+        <w:tab/>
+      </w:r>
+      <w:r>
+        <w:tab/>
+      </w:r>
+      <w:r>
+        <w:tab/>
+      </w:r>
+      <w:r>
+        <w:tab/>
+        <w:t xml:space="preserve">// </w:t>
+      </w:r>
+      <w:r>
+        <w:rPr>
+          <w:rFonts w:hint="eastAsia"/>
+        </w:rPr>
+        <w:t>标识</w:t>
+      </w:r>
+      <w:r>
+        <w:t>位。表示我们</w:t>
+      </w:r>
+      <w:r>
+        <w:rPr>
+          <w:rFonts w:hint="eastAsia"/>
+        </w:rPr>
+        <w:t>移</w:t>
+      </w:r>
+      <w:r>
+        <w:t>的方法。</w:t>
+      </w:r>
+    </w:p>
+    <w:p/>
+    <w:p>
+      <w:r>
+        <w:rPr>
+          <w:rFonts w:hint="eastAsia"/>
+        </w:rPr>
+        <w:t>av</w:t>
+      </w:r>
+      <w:r>
+        <w:t>_seek_frame flag</w:t>
+      </w:r>
+    </w:p>
+    <w:p>
+      <w:r>
+        <w:t xml:space="preserve">#define AVSEEK_FLAG_BACKGROUND 1              ///&lt;&lt;Seek Background </w:t>
+      </w:r>
+      <w:r>
+        <w:rPr>
+          <w:rFonts w:hint="eastAsia"/>
+        </w:rPr>
+        <w:t>往</w:t>
+      </w:r>
+      <w:r>
+        <w:t>后走</w:t>
+      </w:r>
+      <w:r>
+        <w:rPr>
+          <w:rFonts w:hint="eastAsia"/>
+        </w:rPr>
+        <w:t>,</w:t>
+      </w:r>
+    </w:p>
+    <w:p>
+      <w:r>
+        <w:rPr>
+          <w:rFonts w:hint="eastAsia"/>
+        </w:rPr>
+        <w:t>#define AVSEEK_</w:t>
+      </w:r>
+      <w:r>
+        <w:t>FALG_BYTE</w:t>
+      </w:r>
+      <w:r>
+        <w:tab/>
+      </w:r>
+      <w:r>
+        <w:tab/>
+      </w:r>
+      <w:r>
+        <w:tab/>
+      </w:r>
+      <w:r>
+        <w:tab/>
+      </w:r>
+      <w:r>
+        <w:tab/>
+      </w:r>
+      <w:r>
+        <w:tab/>
+        <w:t>///&lt;&lt;&lt;seeking based on position in bytes</w:t>
+      </w:r>
+    </w:p>
+    <w:p>
+      <w:pPr>
+        <w:rPr>
+          <w:rFonts w:hint="eastAsia"/>
+        </w:rPr>
+      </w:pPr>
+      <w:r>
+        <w:t>#define AVSEEK_FLAG_ANY</w:t>
+      </w:r>
+      <w:r>
+        <w:tab/>
+      </w:r>
+      <w:r>
+        <w:tab/>
+      </w:r>
+      <w:r>
+        <w:tab/>
+      </w:r>
+      <w:r>
+        <w:tab/>
+      </w:r>
+      <w:r>
+        <w:tab/>
+      </w:r>
+      <w:r>
+        <w:tab/>
+      </w:r>
+      <w:r>
+        <w:tab/>
+        <w:t>///&lt;&lt;&lt;seek to any frame, even non-keyframes</w:t>
+      </w:r>
+      <w:r>
+        <w:t xml:space="preserve"> // </w:t>
+      </w:r>
+      <w:r>
+        <w:rPr>
+          <w:rFonts w:hint="eastAsia"/>
+        </w:rPr>
+        <w:t>任意帧</w:t>
+      </w:r>
+      <w:bookmarkStart w:id="0" w:name="_GoBack"/>
+      <w:bookmarkEnd w:id="0"/>
+    </w:p>
+    <w:p>
+      <w:r>
+        <w:t>#define AVSEEK_FLAG_FRAME</w:t>
+      </w:r>
+      <w:r>
+        <w:tab/>
+      </w:r>
+      <w:r>
+        <w:tab/>
+      </w:r>
+      <w:r>
+        <w:tab/>
+      </w:r>
+      <w:r>
+        <w:tab/>
+      </w:r>
+      <w:r>
+        <w:tab/>
+      </w:r>
+      <w:r>
+        <w:tab/>
+        <w:t xml:space="preserve">///&lt;&lt;&lt;seeking based on frame number // </w:t>
+      </w:r>
+      <w:r>
+        <w:rPr>
+          <w:rFonts w:hint="eastAsia"/>
+        </w:rPr>
+        <w:t>找</w:t>
+      </w:r>
+      <w:r>
+        <w:t>关键帧</w:t>
+      </w:r>
+      <w:r>
+        <w:rPr>
+          <w:rFonts w:hint="eastAsia"/>
+        </w:rPr>
+        <w:t>，</w:t>
+      </w:r>
+      <w:r>
+        <w:t>一般</w:t>
+      </w:r>
+      <w:r>
+        <w:rPr>
+          <w:rFonts w:hint="eastAsia"/>
+        </w:rPr>
+        <w:t>与</w:t>
+      </w:r>
+      <w:r>
+        <w:t>AVSEEK_FLAG_BACKGROUND</w:t>
+      </w:r>
+      <w:r>
+        <w:rPr>
+          <w:rFonts w:hint="eastAsia"/>
+        </w:rPr>
+        <w:t>一起</w:t>
+      </w:r>
+      <w:r>
+        <w:t>用</w:t>
+      </w:r>
+    </w:p>
+    <w:p/>
+    <w:p>
+      <w:pPr>
+        <w:rPr>
+          <w:rFonts w:hint="eastAsia"/>
+        </w:rPr>
+      </w:pPr>
+    </w:p>
+    <w:p>
+      <w:pPr>
+        <w:rPr>
+          <w:rFonts w:hint="eastAsia"/>
+        </w:rPr>
+      </w:pPr>
+    </w:p>
+    <w:p>
+      <w:pPr>
+        <w:rPr>
+          <w:rFonts w:hint="eastAsia"/>
+        </w:rPr>
+      </w:pPr>
+    </w:p>
+    <w:p>
+      <w:pPr>
+        <w:rPr>
+          <w:rFonts w:hint="eastAsia"/>
+        </w:rPr>
+      </w:pPr>
+    </w:p>
+    <w:p/>
+    <w:p>
+      <w:pPr>
+        <w:rPr>
+          <w:rFonts w:hint="eastAsia"/>
+        </w:rPr>
+      </w:pPr>
+    </w:p>
+    <w:p>
+      <w:pPr>
+        <w:rPr>
+          <w:rFonts w:hint="eastAsia"/>
+        </w:rPr>
+      </w:pPr>
+    </w:p>
+    <w:p>
+      <w:pPr>
+        <w:rPr>
+          <w:rFonts w:hint="eastAsia"/>
+        </w:rPr>
+      </w:pPr>
+    </w:p>
+    <w:p/>
+    <w:p/>
+    <w:p>
+      <w:pPr>
+        <w:rPr>
+          <w:rFonts w:hint="eastAsia"/>
+        </w:rPr>
+      </w:pPr>
+    </w:p>
+    <w:p/>
+    <w:p/>
+    <w:p/>
+    <w:p>
+      <w:pPr>
+        <w:rPr>
+          <w:rFonts w:hint="eastAsia"/>
+        </w:rPr>
+      </w:pPr>
+    </w:p>
+    <w:p/>
+    <w:p/>
+    <w:p>
+      <w:pPr>
+        <w:rPr>
+          <w:rFonts w:hint="eastAsia"/>
+        </w:rPr>
+      </w:pPr>
+    </w:p>
+    <w:p>
+      <w:pPr>
+        <w:rPr>
+          <w:rFonts w:hint="eastAsia"/>
+        </w:rPr>
+      </w:pPr>
+    </w:p>
+    <w:p>
+      <w:pPr>
+        <w:rPr>
+          <w:rFonts w:hint="eastAsia"/>
+        </w:rPr>
+      </w:pPr>
+    </w:p>
+    <w:p>
+      <w:pPr>
+        <w:rPr>
+          <w:rFonts w:hint="eastAsia"/>
+        </w:rPr>
+      </w:pPr>
+    </w:p>
+    <w:p>
+      <w:pPr>
+        <w:rPr>
+          <w:rFonts w:hint="eastAsia"/>
+        </w:rPr>
+      </w:pPr>
+    </w:p>
+    <w:p/>
+    <w:p>
+      <w:pPr>
+        <w:rPr>
+          <w:rFonts w:hint="eastAsia"/>
+        </w:rPr>
+      </w:pPr>
+    </w:p>
+    <w:p/>
+    <w:p/>
+    <w:p/>
+    <w:p/>
+    <w:p/>
+    <w:p/>
+    <w:p/>
+    <w:p/>
+    <w:p/>
+    <w:p/>
+    <w:p/>
+    <w:p/>
+    <w:p>
+      <w:pPr>
+        <w:rPr>
+          <w:rFonts w:hint="eastAsia"/>
+        </w:rPr>
+      </w:pPr>
+    </w:p>
+    <w:p>
+      <w:pPr>
+        <w:rPr>
+          <w:rFonts w:hint="eastAsia"/>
+        </w:rPr>
+      </w:pPr>
+      <w:r>
+        <w:tab/>
+      </w:r>
+    </w:p>
+    <w:p/>
+    <w:p/>
+    <w:p>
+      <w:pPr>
+        <w:rPr>
+          <w:rFonts w:hint="eastAsia"/>
+        </w:rPr>
+      </w:pPr>
+    </w:p>
+    <w:p/>
+    <w:p/>
+    <w:p/>
+    <w:p>
+      <w:pPr>
+        <w:rPr>
+          <w:rFonts w:hint="eastAsia"/>
+        </w:rPr>
+      </w:pPr>
+    </w:p>
+    <w:p>
+      <w:r>
+        <w:tab/>
+      </w:r>
+    </w:p>
+    <w:p/>
+    <w:p/>
+    <w:p>
+      <w:pPr>
+        <w:rPr>
+          <w:rFonts w:hint="eastAsia"/>
+        </w:rPr>
+      </w:pPr>
+    </w:p>
+    <w:p>
+      <w:pPr>
+        <w:ind w:firstLine="420"/>
+        <w:rPr>
+          <w:rFonts w:hint="eastAsia"/>
+        </w:rPr>
+      </w:pPr>
+    </w:p>
+    <w:p>
+      <w:pPr>
+        <w:ind w:firstLine="420"/>
+        <w:rPr>
+          <w:rFonts w:hint="eastAsia"/>
+        </w:rPr>
+      </w:pPr>
+    </w:p>
+    <w:p>
+      <w:pPr>
+        <w:ind w:firstLine="420"/>
+      </w:pPr>
+    </w:p>
+    <w:p>
+      <w:pPr>
+        <w:ind w:firstLine="420"/>
+      </w:pPr>
+    </w:p>
+    <w:p>
+      <w:pPr>
+        <w:ind w:firstLine="420"/>
+      </w:pPr>
+    </w:p>
+    <w:p>
+      <w:pPr>
+        <w:ind w:firstLine="420"/>
+      </w:pPr>
+    </w:p>
+    <w:p>
+      <w:pPr>
+        <w:ind w:firstLine="420"/>
+      </w:pPr>
+    </w:p>
+    <w:p>
+      <w:pPr>
+        <w:ind w:firstLine="420"/>
+        <w:rPr>
+          <w:rFonts w:hint="eastAsia"/>
+        </w:rPr>
+      </w:pPr>
+    </w:p>
+    <w:p>
+      <w:pPr>
+        <w:ind w:firstLine="420"/>
+        <w:rPr>
+          <w:rFonts w:hint="eastAsia"/>
+        </w:rPr>
+      </w:pPr>
+    </w:p>
+    <w:p>
+      <w:pPr>
+        <w:ind w:firstLine="420"/>
+      </w:pPr>
+    </w:p>
+    <w:p>
+      <w:pPr>
+        <w:ind w:firstLine="420"/>
+      </w:pPr>
+    </w:p>
+    <w:p>
+      <w:pPr>
+        <w:ind w:firstLine="420"/>
+      </w:pPr>
+    </w:p>
+    <w:p>
+      <w:pPr>
+        <w:ind w:firstLine="420"/>
+        <w:rPr>
+          <w:rFonts w:hint="eastAsia"/>
+        </w:rPr>
+      </w:pPr>
+    </w:p>
+    <w:p>
+      <w:pPr>
+        <w:ind w:firstLine="420"/>
+      </w:pPr>
+    </w:p>
+    <w:p>
+      <w:pPr>
+        <w:ind w:firstLine="420"/>
+      </w:pPr>
+    </w:p>
+    <w:p>
+      <w:pPr>
+        <w:ind w:firstLine="420"/>
+      </w:pPr>
+    </w:p>
+    <w:p>
+      <w:pPr>
+        <w:ind w:firstLine="420"/>
+      </w:pPr>
+    </w:p>
+    <w:p>
+      <w:pPr>
+        <w:ind w:firstLine="420"/>
+      </w:pPr>
+    </w:p>
+    <w:p>
+      <w:pPr>
+        <w:ind w:firstLine="420"/>
+      </w:pPr>
+    </w:p>
+    <w:p>
+      <w:pPr>
+        <w:ind w:firstLine="420"/>
+      </w:pPr>
+    </w:p>
+    <w:p>
+      <w:pPr>
+        <w:ind w:firstLine="420"/>
+      </w:pPr>
+    </w:p>
+    <w:p>
+      <w:pPr>
+        <w:ind w:firstLine="420"/>
+      </w:pPr>
+    </w:p>
+    <w:p>
+      <w:pPr>
+        <w:ind w:firstLine="420"/>
+      </w:pPr>
+    </w:p>
+    <w:p>
+      <w:pPr>
+        <w:ind w:firstLine="420"/>
+      </w:pPr>
+    </w:p>
+    <w:p>
+      <w:pPr>
+        <w:ind w:firstLine="420"/>
+      </w:pPr>
+    </w:p>
+    <w:p>
+      <w:pPr>
+        <w:ind w:firstLine="420"/>
+      </w:pPr>
+    </w:p>
+    <w:p>
+      <w:pPr>
+        <w:ind w:firstLine="420"/>
+      </w:pPr>
+    </w:p>
+    <w:p>
+      <w:pPr>
+        <w:ind w:firstLine="420"/>
+      </w:pPr>
+    </w:p>
+    <w:p>
+      <w:pPr>
+        <w:ind w:firstLine="420"/>
+      </w:pPr>
+    </w:p>
+    <w:p>
+      <w:pPr>
+        <w:ind w:firstLine="420"/>
+      </w:pPr>
+    </w:p>
+    <w:p>
+      <w:r>
+        <w:tab/>
+      </w:r>
+    </w:p>
+    <w:p>
+      <w:r>
+        <w:tab/>
+      </w:r>
+    </w:p>
+    <w:p>
+      <w:r>
+        <w:tab/>
+      </w:r>
+    </w:p>
+    <w:p>
+      <w:r>
+        <w:tab/>
+      </w:r>
+    </w:p>
+    <w:p>
+      <w:r>
+        <w:tab/>
+      </w:r>
+    </w:p>
+    <w:p>
+      <w:r>
         <w:tab/>
       </w:r>
     </w:p>
@@ -5508,7 +8586,7 @@
 </file>
 
 <file path=customXml/itemProps1.xml><?xml version="1.0" encoding="utf-8"?>
-<ds:datastoreItem xmlns:ds="http://schemas.openxmlformats.org/officeDocument/2006/customXml" ds:itemID="{5E7BF0C8-5669-499E-A968-87DF25CE00C2}">
+<ds:datastoreItem xmlns:ds="http://schemas.openxmlformats.org/officeDocument/2006/customXml" ds:itemID="{CFE8A26A-75F5-4BDC-A0BE-7F5EB89414AB}">
   <ds:schemaRefs>
     <ds:schemaRef ds:uri="http://schemas.openxmlformats.org/officeDocument/2006/bibliography"/>
   </ds:schemaRefs>

</xml_diff>

<commit_message>
ff: update log file
</commit_message>
<xml_diff>
--- a/player.docx
+++ b/player.docx
@@ -4142,7 +4142,6 @@
       <w:pPr>
         <w:ind w:firstLine="420"/>
         <w:rPr>
-          <w:rFonts w:hint="eastAsia"/>
           <w:b/>
         </w:rPr>
       </w:pPr>
@@ -4175,9 +4174,6 @@
     <w:p>
       <w:pPr>
         <w:ind w:firstLine="420"/>
-        <w:rPr>
-          <w:rFonts w:hint="eastAsia"/>
-        </w:rPr>
       </w:pPr>
       <w:r>
         <w:t>AVIOContext *pb</w:t>
@@ -4296,9 +4292,6 @@
     <w:p>
       <w:pPr>
         <w:ind w:firstLine="420"/>
-        <w:rPr>
-          <w:rFonts w:hint="eastAsia"/>
-        </w:rPr>
       </w:pPr>
       <w:r>
         <w:t>unsigned int nb_streams</w:t>
@@ -4399,9 +4392,6 @@
     <w:p>
       <w:pPr>
         <w:ind w:firstLine="420"/>
-        <w:rPr>
-          <w:rFonts w:hint="eastAsia"/>
-        </w:rPr>
       </w:pPr>
       <w:r>
         <w:t>int64_t duration</w:t>
@@ -4555,17 +4545,11 @@
     <w:p>
       <w:pPr>
         <w:ind w:firstLine="420"/>
-        <w:rPr>
-          <w:rFonts w:hint="eastAsia"/>
-        </w:rPr>
       </w:pPr>
     </w:p>
     <w:p>
       <w:pPr>
         <w:ind w:firstLine="420"/>
-        <w:rPr>
-          <w:rFonts w:hint="eastAsia"/>
-        </w:rPr>
       </w:pPr>
     </w:p>
     <w:p>
@@ -4587,7 +4571,6 @@
       <w:pPr>
         <w:ind w:firstLine="420"/>
         <w:rPr>
-          <w:rFonts w:hint="eastAsia"/>
           <w:b/>
         </w:rPr>
       </w:pPr>
@@ -4629,7 +4612,6 @@
       <w:pPr>
         <w:ind w:firstLine="420"/>
         <w:rPr>
-          <w:rFonts w:hint="eastAsia"/>
           <w:b/>
         </w:rPr>
       </w:pPr>
@@ -4852,11 +4834,6 @@
       </w:r>
     </w:p>
     <w:p>
-      <w:pPr>
-        <w:rPr>
-          <w:rFonts w:hint="eastAsia"/>
-        </w:rPr>
-      </w:pPr>
       <w:r>
         <w:rPr>
           <w:rFonts w:hint="eastAsia"/>
@@ -4939,11 +4916,6 @@
       </w:r>
     </w:p>
     <w:p>
-      <w:pPr>
-        <w:rPr>
-          <w:rFonts w:hint="eastAsia"/>
-        </w:rPr>
-      </w:pPr>
       <w:r>
         <w:rPr>
           <w:rFonts w:hint="eastAsia"/>
@@ -5023,11 +4995,6 @@
       </w:r>
     </w:p>
     <w:p>
-      <w:pPr>
-        <w:rPr>
-          <w:rFonts w:hint="eastAsia"/>
-        </w:rPr>
-      </w:pPr>
       <w:r>
         <w:rPr>
           <w:rFonts w:hint="eastAsia"/>
@@ -5076,13 +5043,7 @@
     </w:p>
     <w:p/>
     <w:p/>
-    <w:p>
-      <w:pPr>
-        <w:rPr>
-          <w:rFonts w:hint="eastAsia"/>
-        </w:rPr>
-      </w:pPr>
-    </w:p>
+    <w:p/>
     <w:p>
       <w:r>
         <w:rPr>
@@ -5101,11 +5062,6 @@
       </w:r>
     </w:p>
     <w:p>
-      <w:pPr>
-        <w:rPr>
-          <w:rFonts w:hint="eastAsia"/>
-        </w:rPr>
-      </w:pPr>
       <w:r>
         <w:rPr>
           <w:rFonts w:hint="eastAsia"/>
@@ -5144,11 +5100,6 @@
       </w:r>
     </w:p>
     <w:p>
-      <w:pPr>
-        <w:rPr>
-          <w:rFonts w:hint="eastAsia"/>
-        </w:rPr>
-      </w:pPr>
       <w:r>
         <w:t>enum AVCodecID codec_id</w:t>
       </w:r>
@@ -5202,11 +5153,6 @@
       </w:r>
     </w:p>
     <w:p>
-      <w:pPr>
-        <w:rPr>
-          <w:rFonts w:hint="eastAsia"/>
-        </w:rPr>
-      </w:pPr>
       <w:r>
         <w:t>uint32_t  codecTag;</w:t>
       </w:r>
@@ -5230,11 +5176,6 @@
       </w:r>
     </w:p>
     <w:p>
-      <w:pPr>
-        <w:rPr>
-          <w:rFonts w:hint="eastAsia"/>
-        </w:rPr>
-      </w:pPr>
       <w:r>
         <w:t>int format;</w:t>
       </w:r>
@@ -5282,11 +5223,6 @@
       </w:r>
     </w:p>
     <w:p>
-      <w:pPr>
-        <w:rPr>
-          <w:rFonts w:hint="eastAsia"/>
-        </w:rPr>
-      </w:pPr>
       <w:r>
         <w:t>int width, int height;</w:t>
       </w:r>
@@ -5328,11 +5264,6 @@
       </w:r>
     </w:p>
     <w:p>
-      <w:pPr>
-        <w:rPr>
-          <w:rFonts w:hint="eastAsia"/>
-        </w:rPr>
-      </w:pPr>
       <w:r>
         <w:t>uint64_t channel_layout;</w:t>
       </w:r>
@@ -5354,11 +5285,6 @@
       </w:r>
     </w:p>
     <w:p>
-      <w:pPr>
-        <w:rPr>
-          <w:rFonts w:hint="eastAsia"/>
-        </w:rPr>
-      </w:pPr>
       <w:r>
         <w:t>int channels;</w:t>
       </w:r>
@@ -5388,11 +5314,6 @@
       </w:r>
     </w:p>
     <w:p>
-      <w:pPr>
-        <w:rPr>
-          <w:rFonts w:hint="eastAsia"/>
-        </w:rPr>
-      </w:pPr>
       <w:r>
         <w:t>int sample_rate;</w:t>
       </w:r>
@@ -5441,21 +5362,9 @@
       </w:r>
     </w:p>
     <w:p/>
-    <w:p>
-      <w:pPr>
-        <w:rPr>
-          <w:rFonts w:hint="eastAsia"/>
-        </w:rPr>
-      </w:pPr>
-    </w:p>
     <w:p/>
-    <w:p>
-      <w:pPr>
-        <w:rPr>
-          <w:rFonts w:hint="eastAsia"/>
-        </w:rPr>
-      </w:pPr>
-    </w:p>
+    <w:p/>
+    <w:p/>
     <w:p>
       <w:r>
         <w:rPr>
@@ -5467,19 +5376,8 @@
         <w:t>视频对应的格式</w:t>
       </w:r>
     </w:p>
-    <w:p>
-      <w:pPr>
-        <w:rPr>
-          <w:rFonts w:hint="eastAsia"/>
-        </w:rPr>
-      </w:pPr>
-    </w:p>
-    <w:p>
-      <w:pPr>
-        <w:rPr>
-          <w:rFonts w:hint="eastAsia"/>
-        </w:rPr>
-      </w:pPr>
+    <w:p/>
+    <w:p>
       <w:r>
         <w:rPr>
           <w:rFonts w:hint="eastAsia"/>
@@ -5487,13 +5385,7 @@
         <w:t xml:space="preserve">static double </w:t>
       </w:r>
     </w:p>
-    <w:p>
-      <w:pPr>
-        <w:rPr>
-          <w:rFonts w:hint="eastAsia"/>
-        </w:rPr>
-      </w:pPr>
-    </w:p>
+    <w:p/>
     <w:p>
       <w:r>
         <w:rPr>
@@ -5526,11 +5418,6 @@
       </w:r>
     </w:p>
     <w:p>
-      <w:pPr>
-        <w:rPr>
-          <w:rFonts w:hint="eastAsia"/>
-        </w:rPr>
-      </w:pPr>
       <w:r>
         <w:t xml:space="preserve">AVFormatContext </w:t>
       </w:r>
@@ -5554,11 +5441,6 @@
       </w:r>
     </w:p>
     <w:p>
-      <w:pPr>
-        <w:rPr>
-          <w:rFonts w:hint="eastAsia"/>
-        </w:rPr>
-      </w:pPr>
       <w:r>
         <w:rPr>
           <w:rFonts w:hint="eastAsia"/>
@@ -5763,9 +5645,6 @@
         <w:pBdr>
           <w:bottom w:val="double" w:sz="6" w:space="1" w:color="auto"/>
         </w:pBdr>
-        <w:rPr>
-          <w:rFonts w:hint="eastAsia"/>
-        </w:rPr>
       </w:pPr>
     </w:p>
     <w:p/>
@@ -5849,11 +5728,6 @@
       </w:r>
     </w:p>
     <w:p>
-      <w:pPr>
-        <w:rPr>
-          <w:rFonts w:hint="eastAsia"/>
-        </w:rPr>
-      </w:pPr>
       <w:r>
         <w:rPr>
           <w:rFonts w:hint="eastAsia"/>
@@ -5906,13 +5780,7 @@
         <w:t>turn 0 is OK, &lt;0 on error or end of file</w:t>
       </w:r>
     </w:p>
-    <w:p>
-      <w:pPr>
-        <w:rPr>
-          <w:rFonts w:hint="eastAsia"/>
-        </w:rPr>
-      </w:pPr>
-    </w:p>
+    <w:p/>
     <w:p>
       <w:pPr>
         <w:rPr>
@@ -6220,17 +6088,10 @@
         <w:t>的接口来删除。</w:t>
       </w:r>
     </w:p>
-    <w:p>
-      <w:pPr>
-        <w:rPr>
-          <w:rFonts w:hint="eastAsia"/>
-        </w:rPr>
-      </w:pPr>
-    </w:p>
-    <w:p>
-      <w:pPr>
-        <w:rPr>
-          <w:rFonts w:hint="eastAsia"/>
+    <w:p/>
+    <w:p>
+      <w:pPr>
+        <w:rPr>
           <w:b/>
         </w:rPr>
       </w:pPr>
@@ -6307,11 +6168,6 @@
       </w:r>
     </w:p>
     <w:p>
-      <w:pPr>
-        <w:rPr>
-          <w:rFonts w:hint="eastAsia"/>
-        </w:rPr>
-      </w:pPr>
       <w:r>
         <w:rPr>
           <w:rFonts w:hint="eastAsia"/>
@@ -6363,11 +6219,6 @@
       </w:r>
     </w:p>
     <w:p>
-      <w:pPr>
-        <w:rPr>
-          <w:rFonts w:hint="eastAsia"/>
-        </w:rPr>
-      </w:pPr>
       <w:r>
         <w:rPr>
           <w:rFonts w:hint="eastAsia"/>
@@ -6445,11 +6296,6 @@
       </w:r>
     </w:p>
     <w:p>
-      <w:pPr>
-        <w:rPr>
-          <w:rFonts w:hint="eastAsia"/>
-        </w:rPr>
-      </w:pPr>
       <w:r>
         <w:rPr>
           <w:rFonts w:hint="eastAsia"/>
@@ -6676,11 +6522,6 @@
       </w:r>
     </w:p>
     <w:p>
-      <w:pPr>
-        <w:rPr>
-          <w:rFonts w:hint="eastAsia"/>
-        </w:rPr>
-      </w:pPr>
       <w:r>
         <w:rPr>
           <w:rFonts w:hint="eastAsia"/>
@@ -6714,11 +6555,6 @@
       </w:r>
     </w:p>
     <w:p>
-      <w:pPr>
-        <w:rPr>
-          <w:rFonts w:hint="eastAsia"/>
-        </w:rPr>
-      </w:pPr>
       <w:r>
         <w:t>int streamIndex</w:t>
       </w:r>
@@ -6842,11 +6678,6 @@
       </w:r>
     </w:p>
     <w:p>
-      <w:pPr>
-        <w:rPr>
-          <w:rFonts w:hint="eastAsia"/>
-        </w:rPr>
-      </w:pPr>
       <w:r>
         <w:rPr>
           <w:rFonts w:hint="eastAsia"/>
@@ -6996,11 +6827,6 @@
       </w:r>
     </w:p>
     <w:p>
-      <w:pPr>
-        <w:rPr>
-          <w:rFonts w:hint="eastAsia"/>
-        </w:rPr>
-      </w:pPr>
       <w:r>
         <w:t>#define AVSEEK_FLAG_ANY</w:t>
       </w:r>
@@ -7034,123 +6860,3204 @@
           <w:rFonts w:hint="eastAsia"/>
         </w:rPr>
         <w:t>任意帧</w:t>
+      </w:r>
+    </w:p>
+    <w:p>
+      <w:r>
+        <w:t>#define AVSEEK_FLAG_FRAME</w:t>
+      </w:r>
+      <w:r>
+        <w:tab/>
+      </w:r>
+      <w:r>
+        <w:tab/>
+      </w:r>
+      <w:r>
+        <w:tab/>
+      </w:r>
+      <w:r>
+        <w:tab/>
+      </w:r>
+      <w:r>
+        <w:tab/>
+      </w:r>
+      <w:r>
+        <w:tab/>
+        <w:t xml:space="preserve">///&lt;&lt;&lt;seeking based on frame number // </w:t>
+      </w:r>
+      <w:r>
+        <w:rPr>
+          <w:rFonts w:hint="eastAsia"/>
+        </w:rPr>
+        <w:t>找</w:t>
+      </w:r>
+      <w:r>
+        <w:t>关键帧</w:t>
+      </w:r>
+      <w:r>
+        <w:rPr>
+          <w:rFonts w:hint="eastAsia"/>
+        </w:rPr>
+        <w:t>，</w:t>
+      </w:r>
+      <w:r>
+        <w:t>一般</w:t>
+      </w:r>
+      <w:r>
+        <w:rPr>
+          <w:rFonts w:hint="eastAsia"/>
+        </w:rPr>
+        <w:t>与</w:t>
+      </w:r>
+      <w:r>
+        <w:t>AVSEEK_FLAG_BACKGROUND</w:t>
+      </w:r>
+      <w:r>
+        <w:rPr>
+          <w:rFonts w:hint="eastAsia"/>
+        </w:rPr>
+        <w:t>一起</w:t>
+      </w:r>
+      <w:r>
+        <w:t>用</w:t>
+      </w:r>
+    </w:p>
+    <w:p/>
+    <w:p>
+      <w:r>
+        <w:rPr>
+          <w:rFonts w:hint="eastAsia"/>
+        </w:rPr>
+        <w:lastRenderedPageBreak/>
+        <w:t>=================================================</w:t>
+      </w:r>
+    </w:p>
+    <w:p>
+      <w:r>
+        <w:rPr>
+          <w:rFonts w:hint="eastAsia"/>
+        </w:rPr>
+        <w:t>解</w:t>
+      </w:r>
+      <w:r>
+        <w:t>码部分</w:t>
+      </w:r>
+    </w:p>
+    <w:p>
+      <w:r>
+        <w:rPr>
+          <w:rFonts w:hint="eastAsia"/>
+        </w:rPr>
+        <w:t>avcodec_find_decoder</w:t>
+      </w:r>
+      <w:r>
+        <w:rPr>
+          <w:rFonts w:hint="eastAsia"/>
+        </w:rPr>
+        <w:tab/>
+      </w:r>
+      <w:r>
+        <w:rPr>
+          <w:rFonts w:hint="eastAsia"/>
+        </w:rPr>
+        <w:t>// 获取</w:t>
+      </w:r>
+      <w:r>
+        <w:t>解码器</w:t>
+      </w:r>
+      <w:r>
+        <w:rPr>
+          <w:rFonts w:hint="eastAsia"/>
+        </w:rPr>
+        <w:t>，在</w:t>
+      </w:r>
+      <w:r>
+        <w:t>使用之前</w:t>
+      </w:r>
+      <w:r>
+        <w:rPr>
+          <w:rFonts w:hint="eastAsia"/>
+        </w:rPr>
+        <w:t>必须</w:t>
+      </w:r>
+      <w:r>
+        <w:t>保证所用到的解码器已经注册，最简单的就是调用</w:t>
+      </w:r>
+      <w:r>
+        <w:rPr>
+          <w:color w:val="5B9BD5" w:themeColor="accent1"/>
+        </w:rPr>
+        <w:t>avcodec_register_all(</w:t>
+      </w:r>
+      <w:r>
+        <w:t xml:space="preserve">) </w:t>
+      </w:r>
+      <w:r>
+        <w:rPr>
+          <w:rFonts w:hint="eastAsia"/>
+        </w:rPr>
+        <w:t>函数</w:t>
+      </w:r>
+      <w:r>
+        <w:rPr>
+          <w:rFonts w:hint="eastAsia"/>
+        </w:rPr>
+        <w:t>，</w:t>
+      </w:r>
+      <w:r>
+        <w:t>就像之前注册</w:t>
+      </w:r>
+      <w:r>
+        <w:rPr>
+          <w:rFonts w:hint="eastAsia"/>
+        </w:rPr>
+        <w:t>解</w:t>
+      </w:r>
+      <w:r>
+        <w:t>封装器的时候，也要注册一下。</w:t>
+      </w:r>
+      <w:r>
+        <w:t>。</w:t>
+      </w:r>
+    </w:p>
+    <w:p>
+      <w:pPr>
+        <w:rPr>
+          <w:rFonts w:hint="eastAsia"/>
+        </w:rPr>
+      </w:pPr>
+      <w:r>
+        <w:rPr>
+          <w:rFonts w:hint="eastAsia"/>
+        </w:rPr>
+        <w:t>AVC</w:t>
+      </w:r>
+      <w:r>
+        <w:t>odec *avcodec_find_decoder(enum AVCodecID id);</w:t>
+      </w:r>
+      <w:r>
+        <w:t xml:space="preserve"> // </w:t>
+      </w:r>
+      <w:r>
+        <w:rPr>
+          <w:rFonts w:hint="eastAsia"/>
+        </w:rPr>
+        <w:t>查找</w:t>
+      </w:r>
+      <w:r>
+        <w:t>解码器，</w:t>
+      </w:r>
+      <w:r>
+        <w:rPr>
+          <w:rFonts w:hint="eastAsia"/>
+        </w:rPr>
+        <w:t>第</w:t>
+      </w:r>
+      <w:r>
+        <w:t>一种方法就是直接</w:t>
+      </w:r>
+      <w:r>
+        <w:t>通过</w:t>
+      </w:r>
+      <w:r>
+        <w:rPr>
+          <w:rFonts w:hint="eastAsia"/>
+        </w:rPr>
+        <w:t>ID号查找</w:t>
+      </w:r>
+      <w:r>
+        <w:rPr>
+          <w:rFonts w:hint="eastAsia"/>
+        </w:rPr>
+        <w:t>，</w:t>
+      </w:r>
+      <w:r>
+        <w:rPr>
+          <w:rFonts w:hint="eastAsia"/>
+        </w:rPr>
+        <w:t>这个ID号从</w:t>
+      </w:r>
+      <w:r>
+        <w:t>哪里获取呢？就</w:t>
+      </w:r>
+      <w:r>
+        <w:rPr>
+          <w:rFonts w:hint="eastAsia"/>
+        </w:rPr>
+        <w:t>像</w:t>
+      </w:r>
+      <w:r>
+        <w:t>刚才我们解封装之后，你可以发现我们的</w:t>
+      </w:r>
+      <w:r>
+        <w:rPr>
+          <w:rFonts w:hint="eastAsia"/>
+        </w:rPr>
+        <w:t>AVS</w:t>
+      </w:r>
+      <w:r>
+        <w:t>tream</w:t>
+      </w:r>
+      <w:r>
+        <w:rPr>
+          <w:rFonts w:hint="eastAsia"/>
+        </w:rPr>
+        <w:t>里面</w:t>
+      </w:r>
+      <w:r>
+        <w:t xml:space="preserve">其实是有一个codecID, </w:t>
+      </w:r>
+      <w:r>
+        <w:rPr>
+          <w:rFonts w:hint="eastAsia"/>
+        </w:rPr>
+        <w:t>那个co</w:t>
+      </w:r>
+      <w:r>
+        <w:t>decID</w:t>
+      </w:r>
+      <w:r>
+        <w:rPr>
+          <w:rFonts w:hint="eastAsia"/>
+        </w:rPr>
+        <w:t>号</w:t>
+      </w:r>
+      <w:r>
+        <w:t>，那个</w:t>
+      </w:r>
+      <w:r>
+        <w:rPr>
+          <w:rFonts w:hint="eastAsia"/>
+        </w:rPr>
+        <w:t>ID号就</w:t>
+      </w:r>
+      <w:r>
+        <w:t>是我们</w:t>
+      </w:r>
+      <w:r>
+        <w:rPr>
+          <w:rFonts w:hint="eastAsia"/>
+        </w:rPr>
+        <w:t>要</w:t>
+      </w:r>
+      <w:r>
+        <w:t>用到的</w:t>
+      </w:r>
+      <w:r>
+        <w:rPr>
+          <w:rFonts w:hint="eastAsia"/>
+        </w:rPr>
+        <w:t>解</w:t>
+      </w:r>
+      <w:r>
+        <w:t>码器的</w:t>
+      </w:r>
+      <w:r>
+        <w:rPr>
+          <w:rFonts w:hint="eastAsia"/>
+        </w:rPr>
+        <w:t>ID号</w:t>
+      </w:r>
+      <w:r>
+        <w:t>。当然</w:t>
+      </w:r>
+      <w:r>
+        <w:rPr>
+          <w:rFonts w:hint="eastAsia"/>
+        </w:rPr>
+        <w:t>如果</w:t>
+      </w:r>
+      <w:r>
+        <w:t>本身知道格式的</w:t>
+      </w:r>
+      <w:r>
+        <w:rPr>
+          <w:rFonts w:hint="eastAsia"/>
+        </w:rPr>
+        <w:t>ID号</w:t>
+      </w:r>
+      <w:r>
+        <w:t>，也可以直接传进去</w:t>
+      </w:r>
+      <w:r>
+        <w:rPr>
+          <w:rFonts w:hint="eastAsia"/>
+        </w:rPr>
+        <w:t>(一般</w:t>
+      </w:r>
+      <w:r>
+        <w:t>我们用h264,</w:t>
+      </w:r>
+      <w:r>
+        <w:rPr>
+          <w:rFonts w:hint="eastAsia"/>
+        </w:rPr>
+        <w:t>那</w:t>
+      </w:r>
+      <w:r>
+        <w:t>这个codecID</w:t>
+      </w:r>
+      <w:r>
+        <w:rPr>
+          <w:rFonts w:hint="eastAsia"/>
+        </w:rPr>
+        <w:t>就</w:t>
+      </w:r>
+      <w:r>
+        <w:t>是</w:t>
+      </w:r>
+      <w:r>
+        <w:rPr>
+          <w:rFonts w:hint="eastAsia"/>
+        </w:rPr>
+        <w:t>28)。</w:t>
+      </w:r>
+      <w:r>
+        <w:rPr>
+          <w:rFonts w:hint="eastAsia"/>
+        </w:rPr>
+        <w:t>找到</w:t>
+      </w:r>
+      <w:r>
+        <w:t>这个解码器，然后返回到</w:t>
+      </w:r>
+      <w:r>
+        <w:rPr>
+          <w:rFonts w:hint="eastAsia"/>
+        </w:rPr>
+        <w:t>AVC</w:t>
+      </w:r>
+      <w:r>
+        <w:t>odec</w:t>
+      </w:r>
+      <w:r>
+        <w:rPr>
+          <w:rFonts w:hint="eastAsia"/>
+        </w:rPr>
+        <w:t>当中</w:t>
+      </w:r>
+      <w:r>
+        <w:t>去。</w:t>
+      </w:r>
+      <w:r>
+        <w:rPr>
+          <w:rFonts w:hint="eastAsia"/>
+        </w:rPr>
+        <w:t>AVC</w:t>
+      </w:r>
+      <w:r>
+        <w:t>odec</w:t>
+      </w:r>
+      <w:r>
+        <w:rPr>
+          <w:rFonts w:hint="eastAsia"/>
+        </w:rPr>
+        <w:t>当中</w:t>
+      </w:r>
+      <w:r>
+        <w:t>存放的是</w:t>
+      </w:r>
+      <w:r>
+        <w:rPr>
+          <w:rFonts w:hint="eastAsia"/>
+        </w:rPr>
+        <w:t>解码</w:t>
+      </w:r>
+      <w:r>
+        <w:t>器格式的配置信息</w:t>
+      </w:r>
+      <w:r>
+        <w:rPr>
+          <w:rFonts w:hint="eastAsia"/>
+        </w:rPr>
+        <w:t>，</w:t>
+      </w:r>
+      <w:r>
+        <w:t>并不代表</w:t>
+      </w:r>
+      <w:r>
+        <w:rPr>
+          <w:rFonts w:hint="eastAsia"/>
+        </w:rPr>
+        <w:t>最终</w:t>
+      </w:r>
+      <w:r>
+        <w:t>要处理的解码器。</w:t>
+      </w:r>
+    </w:p>
+    <w:p>
+      <w:pPr>
+        <w:rPr>
+          <w:rFonts w:hint="eastAsia"/>
+        </w:rPr>
+      </w:pPr>
+      <w:r>
+        <w:rPr>
+          <w:rFonts w:hint="eastAsia"/>
+        </w:rPr>
+        <w:t>AVC</w:t>
+      </w:r>
+      <w:r>
+        <w:t xml:space="preserve">odec *avcodec_find_decoder_by_name(const char name); // </w:t>
+      </w:r>
+      <w:r>
+        <w:rPr>
+          <w:rFonts w:hint="eastAsia"/>
+        </w:rPr>
+        <w:t>除了</w:t>
+      </w:r>
+      <w:r>
+        <w:t>通过解码器的</w:t>
+      </w:r>
+      <w:r>
+        <w:rPr>
+          <w:rFonts w:hint="eastAsia"/>
+        </w:rPr>
+        <w:t>ID号来</w:t>
+      </w:r>
+      <w:r>
+        <w:t>查找</w:t>
+      </w:r>
+      <w:r>
+        <w:rPr>
+          <w:rFonts w:hint="eastAsia"/>
+        </w:rPr>
+        <w:t>解码器</w:t>
+      </w:r>
+      <w:r>
+        <w:t>，还可能通过</w:t>
+      </w:r>
+      <w:r>
+        <w:rPr>
+          <w:rFonts w:hint="eastAsia"/>
+        </w:rPr>
+        <w:t>名字</w:t>
+      </w:r>
+      <w:r>
+        <w:t>打开解码器。</w:t>
+      </w:r>
+    </w:p>
+    <w:p>
+      <w:r>
+        <w:rPr>
+          <w:rFonts w:hint="eastAsia"/>
+        </w:rPr>
+        <w:t>av</w:t>
+      </w:r>
+      <w:r>
+        <w:t>codec_find_decoder_by_name(“h264_mediacodec”);</w:t>
+      </w:r>
+      <w:r>
+        <w:tab/>
+        <w:t xml:space="preserve">// </w:t>
+      </w:r>
+      <w:r>
+        <w:rPr>
+          <w:rFonts w:hint="eastAsia"/>
+        </w:rPr>
+        <w:t>用A</w:t>
+      </w:r>
+      <w:r>
+        <w:t>ndroid</w:t>
+      </w:r>
+      <w:r>
+        <w:rPr>
+          <w:rFonts w:hint="eastAsia"/>
+        </w:rPr>
+        <w:t>里面</w:t>
+      </w:r>
+      <w:r>
+        <w:t>自带的</w:t>
+      </w:r>
+      <w:r>
+        <w:rPr>
+          <w:rFonts w:hint="eastAsia"/>
+        </w:rPr>
+        <w:t>解码模块</w:t>
+      </w:r>
+      <w:r>
+        <w:rPr>
+          <w:rFonts w:hint="eastAsia"/>
+        </w:rPr>
+        <w:t>(如果</w:t>
+      </w:r>
+      <w:r>
+        <w:t>是硬解码可能直接传名称</w:t>
+      </w:r>
+      <w:r>
+        <w:rPr>
+          <w:rFonts w:hint="eastAsia"/>
+        </w:rPr>
+        <w:t>)</w:t>
+      </w:r>
+    </w:p>
+    <w:p>
+      <w:pPr>
+        <w:rPr>
+          <w:rFonts w:hint="eastAsia"/>
+        </w:rPr>
+      </w:pPr>
+    </w:p>
+    <w:p>
+      <w:pPr>
+        <w:rPr>
+          <w:rFonts w:hint="eastAsia"/>
+          <w:b/>
+        </w:rPr>
+      </w:pPr>
+      <w:r>
+        <w:rPr>
+          <w:rFonts w:hint="eastAsia"/>
+          <w:b/>
+        </w:rPr>
+        <w:t>AVC</w:t>
+      </w:r>
+      <w:r>
+        <w:rPr>
+          <w:b/>
+        </w:rPr>
+        <w:t>odecContext</w:t>
+      </w:r>
+      <w:r>
+        <w:rPr>
+          <w:b/>
+        </w:rPr>
+        <w:t xml:space="preserve"> </w:t>
+      </w:r>
+      <w:r>
+        <w:rPr>
+          <w:rFonts w:hint="eastAsia"/>
+          <w:b/>
+        </w:rPr>
+        <w:t>解</w:t>
+      </w:r>
+      <w:r>
+        <w:rPr>
+          <w:rFonts w:hint="eastAsia"/>
+          <w:b/>
+        </w:rPr>
+        <w:t>码</w:t>
+      </w:r>
+      <w:r>
+        <w:rPr>
+          <w:b/>
+        </w:rPr>
+        <w:t>环境</w:t>
+      </w:r>
+      <w:r>
+        <w:rPr>
+          <w:rFonts w:hint="eastAsia"/>
+          <w:b/>
+        </w:rPr>
+        <w:t>、</w:t>
+      </w:r>
+      <w:r>
+        <w:rPr>
+          <w:b/>
+        </w:rPr>
+        <w:t>解码器上下文</w:t>
+      </w:r>
+    </w:p>
+    <w:p>
+      <w:pPr>
+        <w:rPr>
+          <w:rFonts w:hint="eastAsia"/>
+        </w:rPr>
+      </w:pPr>
+      <w:r>
+        <w:rPr>
+          <w:rFonts w:hint="eastAsia"/>
+        </w:rPr>
+        <w:t>AVC</w:t>
+      </w:r>
+      <w:r>
+        <w:t>odecContext *avcode_alloc_context3(const AVCodec *codec);</w:t>
+      </w:r>
+      <w:r>
+        <w:tab/>
+        <w:t xml:space="preserve">// </w:t>
+      </w:r>
+      <w:r>
+        <w:rPr>
+          <w:rFonts w:hint="eastAsia"/>
+        </w:rPr>
+        <w:t>申请AV</w:t>
+      </w:r>
+      <w:r>
+        <w:t>CodecContext</w:t>
+      </w:r>
+      <w:r>
+        <w:rPr>
+          <w:rFonts w:hint="eastAsia"/>
+        </w:rPr>
+        <w:t>空间</w:t>
+      </w:r>
+      <w:r>
+        <w:t>。</w:t>
+      </w:r>
+      <w:r>
+        <w:rPr>
+          <w:rFonts w:hint="eastAsia"/>
+        </w:rPr>
+        <w:t>需要</w:t>
+      </w:r>
+      <w:r>
+        <w:t>传递一个编码器，也可以不传，但不会</w:t>
+      </w:r>
+      <w:r>
+        <w:rPr>
+          <w:rFonts w:hint="eastAsia"/>
+        </w:rPr>
+        <w:t>包含</w:t>
+      </w:r>
+      <w:r>
+        <w:t>编码</w:t>
+      </w:r>
+      <w:r>
+        <w:rPr>
+          <w:rFonts w:hint="eastAsia"/>
+        </w:rPr>
+        <w:t>器</w:t>
+      </w:r>
+      <w:r>
+        <w:t>。</w:t>
+      </w:r>
+    </w:p>
+    <w:p>
+      <w:pPr>
+        <w:rPr>
+          <w:rFonts w:hint="eastAsia"/>
+        </w:rPr>
+      </w:pPr>
+      <w:r>
+        <w:rPr>
+          <w:rFonts w:hint="eastAsia"/>
+        </w:rPr>
+        <w:t>void</w:t>
+      </w:r>
+      <w:r>
+        <w:t xml:space="preserve"> avcodec_free_context(AVCodecContext **avctx);</w:t>
+      </w:r>
+      <w:r>
+        <w:tab/>
+      </w:r>
+      <w:r>
+        <w:tab/>
+      </w:r>
+      <w:r>
+        <w:tab/>
+      </w:r>
+      <w:r>
+        <w:tab/>
+        <w:t xml:space="preserve">// </w:t>
+      </w:r>
+      <w:r>
+        <w:rPr>
+          <w:rFonts w:hint="eastAsia"/>
+        </w:rPr>
+        <w:t>清理AV</w:t>
+      </w:r>
+      <w:r>
+        <w:t>CodecContext</w:t>
+      </w:r>
+      <w:r>
+        <w:rPr>
+          <w:rFonts w:hint="eastAsia"/>
+        </w:rPr>
+        <w:t>空间</w:t>
+      </w:r>
+      <w:r>
+        <w:t>的释放。</w:t>
+      </w:r>
+    </w:p>
+    <w:p>
+      <w:pPr>
+        <w:rPr>
+          <w:rFonts w:hint="eastAsia"/>
+        </w:rPr>
+      </w:pPr>
+      <w:r>
+        <w:rPr>
+          <w:rFonts w:hint="eastAsia"/>
+        </w:rPr>
+        <w:t>int</w:t>
+      </w:r>
+      <w:r>
+        <w:t xml:space="preserve"> avcodec_open2(AVCodecContext *avctx, const AVCodec *codec, AVDictionary **options); // </w:t>
+      </w:r>
+      <w:r>
+        <w:rPr>
+          <w:rFonts w:hint="eastAsia"/>
+        </w:rPr>
+        <w:t>打开</w:t>
+      </w:r>
+      <w:r>
+        <w:rPr>
+          <w:rFonts w:hint="eastAsia"/>
+        </w:rPr>
+        <w:t>视频</w:t>
+      </w:r>
+      <w:r>
+        <w:rPr>
+          <w:rFonts w:hint="eastAsia"/>
+        </w:rPr>
+        <w:t>解码</w:t>
+      </w:r>
+      <w:r>
+        <w:t>器</w:t>
+      </w:r>
+      <w:r>
+        <w:rPr>
+          <w:rFonts w:hint="eastAsia"/>
+        </w:rPr>
+        <w:t>。</w:t>
+      </w:r>
+      <w:r>
+        <w:t>第</w:t>
+      </w:r>
+      <w:r>
+        <w:rPr>
+          <w:rFonts w:hint="eastAsia"/>
+        </w:rPr>
+        <w:t>二</w:t>
+      </w:r>
+      <w:r>
+        <w:t>个参数如果在申请的时候没有传编码</w:t>
+      </w:r>
+      <w:r>
+        <w:rPr>
+          <w:rFonts w:hint="eastAsia"/>
+        </w:rPr>
+        <w:t>器</w:t>
+      </w:r>
+      <w:r>
+        <w:t>，</w:t>
+      </w:r>
+      <w:r>
+        <w:rPr>
+          <w:rFonts w:hint="eastAsia"/>
+        </w:rPr>
+        <w:t>则</w:t>
+      </w:r>
+      <w:r>
+        <w:t>在此需要</w:t>
+      </w:r>
+      <w:r>
+        <w:rPr>
+          <w:rFonts w:hint="eastAsia"/>
+        </w:rPr>
+        <w:t>进行</w:t>
+      </w:r>
+      <w:r>
+        <w:t>传递</w:t>
+      </w:r>
+      <w:r>
+        <w:rPr>
+          <w:rFonts w:hint="eastAsia"/>
+        </w:rPr>
+        <w:t>，</w:t>
+      </w:r>
+      <w:r>
+        <w:t>后面的options</w:t>
+      </w:r>
+      <w:r>
+        <w:rPr>
+          <w:rFonts w:hint="eastAsia"/>
+        </w:rPr>
+        <w:t>与</w:t>
+      </w:r>
+      <w:r>
+        <w:t>封装器，设</w:t>
+      </w:r>
+      <w:r>
+        <w:rPr>
+          <w:rFonts w:hint="eastAsia"/>
+        </w:rPr>
+        <w:t>定</w:t>
+      </w:r>
+      <w:r>
+        <w:t>了一</w:t>
+      </w:r>
+      <w:r>
+        <w:rPr>
+          <w:rFonts w:hint="eastAsia"/>
+        </w:rPr>
+        <w:t>系列</w:t>
+      </w:r>
+      <w:r>
+        <w:t>的</w:t>
+      </w:r>
+      <w:r>
+        <w:rPr>
+          <w:rFonts w:hint="eastAsia"/>
+        </w:rPr>
+        <w:t>字符</w:t>
+      </w:r>
+      <w:r>
+        <w:t>串的</w:t>
+      </w:r>
+      <w:r>
+        <w:rPr>
+          <w:rFonts w:hint="eastAsia"/>
+        </w:rPr>
+        <w:t>解释</w:t>
+      </w:r>
+      <w:r>
+        <w:t>方式</w:t>
+      </w:r>
+      <w:r>
+        <w:rPr>
+          <w:rFonts w:hint="eastAsia"/>
+        </w:rPr>
+        <w:t>。参见</w:t>
+      </w:r>
+      <w:r>
+        <w:t>：libavcodec/options_table.h</w:t>
+      </w:r>
+      <w:r>
+        <w:rPr>
+          <w:rFonts w:hint="eastAsia"/>
+        </w:rPr>
+        <w:t>。</w:t>
+      </w:r>
+      <w:r>
+        <w:rPr>
+          <w:rFonts w:hint="eastAsia"/>
+        </w:rPr>
+        <w:t>而</w:t>
+      </w:r>
+      <w:r>
+        <w:t>我们</w:t>
+      </w:r>
+      <w:r>
+        <w:rPr>
+          <w:rFonts w:hint="eastAsia"/>
+        </w:rPr>
+        <w:t>需要</w:t>
+      </w:r>
+      <w:r>
+        <w:t>进行多线程解码设置。</w:t>
+      </w:r>
+    </w:p>
+    <w:p>
+      <w:pPr>
+        <w:rPr>
+          <w:rFonts w:hint="eastAsia"/>
+        </w:rPr>
+      </w:pPr>
+      <w:r>
+        <w:rPr>
+          <w:rFonts w:hint="eastAsia"/>
+        </w:rPr>
+        <w:t>常用</w:t>
+      </w:r>
+      <w:r>
+        <w:t>参数：</w:t>
+      </w:r>
+    </w:p>
+    <w:p>
+      <w:r>
+        <w:rPr>
+          <w:rFonts w:hint="eastAsia"/>
+        </w:rPr>
+        <w:t>int</w:t>
+      </w:r>
+      <w:r>
+        <w:t xml:space="preserve"> thread_count; </w:t>
+      </w:r>
+    </w:p>
+    <w:p>
+      <w:pPr>
+        <w:rPr>
+          <w:rFonts w:hint="eastAsia"/>
+        </w:rPr>
+      </w:pPr>
+      <w:r>
+        <w:rPr>
+          <w:rFonts w:hint="eastAsia"/>
+        </w:rPr>
+        <w:t>time_base</w:t>
+      </w:r>
+      <w:r>
+        <w:tab/>
+      </w:r>
+      <w:r>
+        <w:tab/>
+        <w:t xml:space="preserve">// </w:t>
+      </w:r>
+      <w:r>
+        <w:rPr>
+          <w:rFonts w:hint="eastAsia"/>
+        </w:rPr>
+        <w:t>时间</w:t>
+      </w:r>
+      <w:r>
+        <w:t>基数</w:t>
+      </w:r>
+      <w:r>
+        <w:rPr>
+          <w:rFonts w:hint="eastAsia"/>
+        </w:rPr>
+        <w:t>。</w:t>
+      </w:r>
+    </w:p>
+    <w:p>
+      <w:pPr>
+        <w:rPr>
+          <w:rFonts w:hint="eastAsia"/>
+        </w:rPr>
+      </w:pPr>
+    </w:p>
+    <w:p>
+      <w:pPr>
+        <w:rPr>
+          <w:rFonts w:hint="eastAsia"/>
+          <w:b/>
+        </w:rPr>
+      </w:pPr>
+      <w:r>
+        <w:rPr>
+          <w:rFonts w:hint="eastAsia"/>
+          <w:b/>
+        </w:rPr>
+        <w:t>av</w:t>
+      </w:r>
+      <w:r>
+        <w:rPr>
+          <w:b/>
+        </w:rPr>
+        <w:t>codec_parameters_to_context</w:t>
+      </w:r>
+    </w:p>
+    <w:p>
+      <w:pPr>
+        <w:rPr>
+          <w:rFonts w:hint="eastAsia"/>
+        </w:rPr>
+      </w:pPr>
+      <w:r>
+        <w:rPr>
+          <w:rFonts w:hint="eastAsia"/>
+        </w:rPr>
+        <w:t>av</w:t>
+      </w:r>
+      <w:r>
+        <w:t>codec_parameters_to_context(</w:t>
+      </w:r>
+      <w:r>
+        <w:t>codec, p</w:t>
+      </w:r>
+      <w:r>
+        <w:t xml:space="preserve">); </w:t>
+      </w:r>
+      <w:r>
+        <w:tab/>
+      </w:r>
+      <w:r>
+        <w:tab/>
+      </w:r>
+      <w:r>
+        <w:tab/>
+        <w:t xml:space="preserve">// </w:t>
+      </w:r>
+      <w:r>
+        <w:rPr>
+          <w:rFonts w:hint="eastAsia"/>
+        </w:rPr>
+        <w:t>把AVS</w:t>
+      </w:r>
+      <w:r>
+        <w:t>tream</w:t>
+      </w:r>
+      <w:r>
+        <w:rPr>
+          <w:rFonts w:hint="eastAsia"/>
+        </w:rPr>
+        <w:t>里</w:t>
+      </w:r>
+      <w:r>
+        <w:t>的</w:t>
+      </w:r>
+      <w:r>
+        <w:rPr>
+          <w:rFonts w:hint="eastAsia"/>
+        </w:rPr>
+        <w:t>参数</w:t>
+      </w:r>
+      <w:r>
+        <w:t>直接复制到</w:t>
+      </w:r>
+      <w:r>
+        <w:rPr>
+          <w:rFonts w:hint="eastAsia"/>
+        </w:rPr>
+        <w:t>上</w:t>
+      </w:r>
+      <w:r>
+        <w:t>下文</w:t>
+      </w:r>
+      <w:r>
+        <w:rPr>
+          <w:rFonts w:hint="eastAsia"/>
+        </w:rPr>
+        <w:t>当中</w:t>
+      </w:r>
+      <w:r>
+        <w:t>。</w:t>
+      </w:r>
+    </w:p>
+    <w:p>
+      <w:pPr>
+        <w:rPr>
+          <w:rFonts w:hint="eastAsia"/>
+        </w:rPr>
+      </w:pPr>
+    </w:p>
+    <w:p>
+      <w:pPr>
+        <w:rPr>
+          <w:b/>
+        </w:rPr>
+      </w:pPr>
+      <w:r>
+        <w:rPr>
+          <w:rFonts w:hint="eastAsia"/>
+          <w:b/>
+        </w:rPr>
+        <w:t>代码</w:t>
+      </w:r>
+      <w:r>
+        <w:rPr>
+          <w:b/>
+        </w:rPr>
+        <w:t>部分</w:t>
+      </w:r>
+    </w:p>
+    <w:p>
+      <w:pPr>
+        <w:rPr>
+          <w:rFonts w:hint="eastAsia"/>
+          <w:b/>
+        </w:rPr>
+      </w:pPr>
+      <w:r>
+        <w:rPr>
+          <w:rFonts w:hint="eastAsia"/>
+          <w:b/>
+        </w:rPr>
+        <w:lastRenderedPageBreak/>
+        <w:t>打开</w:t>
+      </w:r>
+      <w:r>
+        <w:rPr>
+          <w:rFonts w:hint="eastAsia"/>
+          <w:b/>
+        </w:rPr>
+        <w:t>音频</w:t>
+      </w:r>
+      <w:r>
+        <w:rPr>
+          <w:b/>
+        </w:rPr>
+        <w:t>解码器</w:t>
+      </w:r>
+    </w:p>
+    <w:p>
+      <w:r>
+        <w:rPr>
+          <w:rFonts w:hint="eastAsia"/>
+        </w:rPr>
+        <w:t>同</w:t>
+      </w:r>
+      <w:r>
+        <w:t>上。</w:t>
+      </w:r>
+    </w:p>
+    <w:p/>
+    <w:p>
+      <w:pPr>
+        <w:rPr>
+          <w:b/>
+        </w:rPr>
+      </w:pPr>
+      <w:r>
+        <w:rPr>
+          <w:rFonts w:hint="eastAsia"/>
+          <w:b/>
+        </w:rPr>
+        <w:t>解码</w:t>
+      </w:r>
+    </w:p>
+    <w:p>
+      <w:r>
+        <w:rPr>
+          <w:rFonts w:hint="eastAsia"/>
+        </w:rPr>
+        <w:t>只</w:t>
+      </w:r>
+      <w:r>
+        <w:t>测试视频解码</w:t>
+      </w:r>
+    </w:p>
+    <w:p/>
+    <w:p>
+      <w:pPr>
+        <w:rPr>
+          <w:b/>
+        </w:rPr>
+      </w:pPr>
+      <w:r>
+        <w:rPr>
+          <w:rFonts w:hint="eastAsia"/>
+          <w:b/>
+        </w:rPr>
+        <w:t>AVF</w:t>
+      </w:r>
+      <w:r>
+        <w:rPr>
+          <w:b/>
+        </w:rPr>
+        <w:t xml:space="preserve">rame </w:t>
+      </w:r>
+    </w:p>
+    <w:p>
+      <w:r>
+        <w:rPr>
+          <w:rFonts w:hint="eastAsia"/>
+        </w:rPr>
+        <w:t>用来</w:t>
+      </w:r>
+      <w:r>
+        <w:t>存放</w:t>
+      </w:r>
+      <w:r>
+        <w:rPr>
+          <w:rFonts w:hint="eastAsia"/>
+        </w:rPr>
+        <w:t>解码</w:t>
+      </w:r>
+      <w:r>
+        <w:t>后的数据</w:t>
+      </w:r>
+    </w:p>
+    <w:p>
+      <w:pPr>
+        <w:rPr>
+          <w:rFonts w:hint="eastAsia"/>
+        </w:rPr>
+      </w:pPr>
+      <w:r>
+        <w:sym w:font="Wingdings" w:char="F0E0"/>
+      </w:r>
+      <w:r>
+        <w:rPr>
+          <w:rFonts w:hint="eastAsia"/>
+        </w:rPr>
+        <w:t>相关</w:t>
+      </w:r>
+      <w:r>
+        <w:t>函数</w:t>
+      </w:r>
+    </w:p>
+    <w:p>
+      <w:r>
+        <w:rPr>
+          <w:rFonts w:hint="eastAsia"/>
+        </w:rPr>
+        <w:t>AVF</w:t>
+      </w:r>
+      <w:r>
+        <w:t>rame *frame = av_frame_alloc();</w:t>
+      </w:r>
+      <w:r>
+        <w:tab/>
+      </w:r>
+      <w:r>
+        <w:tab/>
+      </w:r>
+      <w:r>
+        <w:tab/>
+      </w:r>
+      <w:r>
+        <w:tab/>
+        <w:t xml:space="preserve">// </w:t>
+      </w:r>
+      <w:r>
+        <w:rPr>
+          <w:rFonts w:hint="eastAsia"/>
+        </w:rPr>
+        <w:t>空间</w:t>
+      </w:r>
+      <w:r>
+        <w:t>分配，分配一个空间并初始化。</w:t>
+      </w:r>
+    </w:p>
+    <w:p>
+      <w:pPr>
+        <w:rPr>
+          <w:rFonts w:hint="eastAsia"/>
+        </w:rPr>
+      </w:pPr>
+      <w:r>
+        <w:t>void av_frame_free(</w:t>
+      </w:r>
+      <w:r>
+        <w:t>AVFrame **frame</w:t>
+      </w:r>
+      <w:r>
+        <w:t>)</w:t>
+      </w:r>
+      <w:r>
+        <w:t>;</w:t>
+      </w:r>
+      <w:r>
+        <w:tab/>
+      </w:r>
+      <w:r>
+        <w:tab/>
+      </w:r>
+      <w:r>
+        <w:tab/>
+      </w:r>
+      <w:r>
+        <w:t xml:space="preserve">// </w:t>
+      </w:r>
+      <w:r>
+        <w:rPr>
+          <w:rFonts w:hint="eastAsia"/>
+        </w:rPr>
+        <w:t>空间释放</w:t>
+      </w:r>
+      <w:r>
+        <w:t>。</w:t>
+      </w:r>
+      <w:r>
+        <w:rPr>
+          <w:rFonts w:hint="eastAsia"/>
+        </w:rPr>
+        <w:t>两种</w:t>
+      </w:r>
+      <w:r>
+        <w:t>释放方式</w:t>
+      </w:r>
+      <w:r>
+        <w:rPr>
+          <w:rFonts w:hint="eastAsia"/>
+        </w:rPr>
+        <w:t>，</w:t>
+      </w:r>
+      <w:r>
+        <w:t>一种是将引用计数-1,</w:t>
+      </w:r>
+    </w:p>
+    <w:p>
+      <w:r>
+        <w:rPr>
+          <w:rFonts w:hint="eastAsia"/>
+        </w:rPr>
+        <w:t>int av_frame_ref(</w:t>
+      </w:r>
+      <w:r>
+        <w:t>AVFrame *dst, const AVFrame *src</w:t>
+      </w:r>
+      <w:r>
+        <w:rPr>
+          <w:rFonts w:hint="eastAsia"/>
+        </w:rPr>
+        <w:t>);</w:t>
+      </w:r>
+      <w:r>
+        <w:t xml:space="preserve"> // </w:t>
+      </w:r>
+      <w:r>
+        <w:rPr>
+          <w:rFonts w:hint="eastAsia"/>
+        </w:rPr>
+        <w:t>引用</w:t>
+      </w:r>
+      <w:r>
+        <w:t>计数增加</w:t>
+      </w:r>
+      <w:r>
+        <w:rPr>
+          <w:rFonts w:hint="eastAsia"/>
+        </w:rPr>
+        <w:t>1。</w:t>
+      </w:r>
+      <w:r>
+        <w:t>比如</w:t>
+      </w:r>
+      <w:r>
+        <w:rPr>
+          <w:rFonts w:hint="eastAsia"/>
+        </w:rPr>
+        <w:t>要</w:t>
+      </w:r>
+      <w:r>
+        <w:t>在</w:t>
+      </w:r>
+      <w:r>
+        <w:rPr>
+          <w:rFonts w:hint="eastAsia"/>
+        </w:rPr>
+        <w:t>多</w:t>
+      </w:r>
+      <w:r>
+        <w:t>线程访问的时候复制到</w:t>
+      </w:r>
+      <w:r>
+        <w:rPr>
+          <w:rFonts w:hint="eastAsia"/>
+        </w:rPr>
+        <w:t>另外</w:t>
+      </w:r>
+      <w:r>
+        <w:t>一边</w:t>
+      </w:r>
+      <w:r>
+        <w:rPr>
+          <w:rFonts w:hint="eastAsia"/>
+        </w:rPr>
+        <w:t>，</w:t>
+      </w:r>
+      <w:r>
+        <w:t>就</w:t>
+      </w:r>
+      <w:r>
+        <w:rPr>
+          <w:rFonts w:hint="eastAsia"/>
+        </w:rPr>
+        <w:t>可以</w:t>
+      </w:r>
+      <w:r>
+        <w:t>利用引用计数的变化。</w:t>
+      </w:r>
+    </w:p>
+    <w:p>
+      <w:pPr>
+        <w:rPr>
+          <w:rFonts w:hint="eastAsia"/>
+        </w:rPr>
+      </w:pPr>
+      <w:r>
+        <w:t>AVFrame *av_frame_clone(const AVFrame *src);</w:t>
+      </w:r>
+      <w:r>
+        <w:tab/>
+        <w:t xml:space="preserve">// </w:t>
+      </w:r>
+      <w:r>
+        <w:rPr>
+          <w:rFonts w:hint="eastAsia"/>
+        </w:rPr>
+        <w:t>复制</w:t>
+      </w:r>
+      <w:r>
+        <w:t>。</w:t>
+      </w:r>
+      <w:r>
+        <w:rPr>
+          <w:rFonts w:hint="eastAsia"/>
+        </w:rPr>
+        <w:t>也</w:t>
+      </w:r>
+      <w:r>
+        <w:t>是</w:t>
+      </w:r>
+      <w:r>
+        <w:rPr>
+          <w:rFonts w:hint="eastAsia"/>
+        </w:rPr>
+        <w:t>重新</w:t>
+      </w:r>
+      <w:r>
+        <w:t>创建一个空间，然后引用计数加</w:t>
+      </w:r>
+      <w:r>
+        <w:t>+1</w:t>
+      </w:r>
+      <w:r>
+        <w:rPr>
+          <w:rFonts w:hint="eastAsia"/>
+        </w:rPr>
+        <w:t>。</w:t>
+      </w:r>
+      <w:r>
+        <w:rPr>
+          <w:rFonts w:hint="eastAsia"/>
+        </w:rPr>
+        <w:t>与AV</w:t>
+      </w:r>
+      <w:r>
+        <w:t>Packet</w:t>
+      </w:r>
+      <w:r>
+        <w:rPr>
+          <w:rFonts w:hint="eastAsia"/>
+        </w:rPr>
+        <w:t>的</w:t>
+      </w:r>
+      <w:r>
+        <w:t>区别</w:t>
+      </w:r>
+      <w:r>
+        <w:rPr>
+          <w:rFonts w:hint="eastAsia"/>
+        </w:rPr>
+        <w:t>在于</w:t>
+      </w:r>
+      <w:r>
+        <w:t>：</w:t>
+      </w:r>
+      <w:r>
+        <w:rPr>
+          <w:rFonts w:hint="eastAsia"/>
+        </w:rPr>
+        <w:t>AVF</w:t>
+      </w:r>
+      <w:r>
+        <w:t>rame</w:t>
+      </w:r>
+      <w:r>
+        <w:rPr>
+          <w:rFonts w:hint="eastAsia"/>
+        </w:rPr>
+        <w:t>的</w:t>
+      </w:r>
+      <w:r>
+        <w:t>复制开销更大。</w:t>
+      </w:r>
+      <w:r>
+        <w:rPr>
+          <w:rFonts w:hint="eastAsia"/>
+        </w:rPr>
+        <w:t>1920</w:t>
+      </w:r>
+      <w:r>
+        <w:t>*1080p的视频，一帧可能就有几</w:t>
+      </w:r>
+      <w:r>
+        <w:rPr>
+          <w:rFonts w:hint="eastAsia"/>
+        </w:rPr>
+        <w:t>M</w:t>
+      </w:r>
+      <w:r>
+        <w:t>B</w:t>
+      </w:r>
+      <w:r>
+        <w:rPr>
+          <w:rFonts w:hint="eastAsia"/>
+        </w:rPr>
+        <w:t>，</w:t>
+      </w:r>
+      <w:r>
+        <w:t>一</w:t>
+      </w:r>
+      <w:r>
+        <w:rPr>
+          <w:rFonts w:hint="eastAsia"/>
+        </w:rPr>
+        <w:t>秒钟</w:t>
+      </w:r>
+      <w:r>
+        <w:t>可能就有</w:t>
+      </w:r>
+      <w:r>
+        <w:rPr>
+          <w:rFonts w:hint="eastAsia"/>
+        </w:rPr>
+        <w:t>几百MB，所</w:t>
+      </w:r>
+      <w:r>
+        <w:t>以做一帧画面的内存</w:t>
+      </w:r>
+      <w:r>
+        <w:rPr>
+          <w:rFonts w:hint="eastAsia"/>
+        </w:rPr>
+        <w:t>复制</w:t>
+      </w:r>
+      <w:r>
+        <w:t>可能</w:t>
+      </w:r>
+      <w:r>
+        <w:rPr>
+          <w:rFonts w:hint="eastAsia"/>
+        </w:rPr>
+        <w:t>都</w:t>
+      </w:r>
+      <w:r>
+        <w:t>耗费到毫秒级别，不像</w:t>
+      </w:r>
+      <w:r>
+        <w:rPr>
+          <w:rFonts w:hint="eastAsia"/>
+        </w:rPr>
+        <w:t>AVP</w:t>
+      </w:r>
+      <w:r>
+        <w:t>acket</w:t>
+      </w:r>
+      <w:r>
+        <w:rPr>
+          <w:rFonts w:hint="eastAsia"/>
+        </w:rPr>
+        <w:t>可能</w:t>
+      </w:r>
+      <w:r>
+        <w:t>只有微秒级别</w:t>
+      </w:r>
+      <w:r>
+        <w:rPr>
+          <w:rFonts w:hint="eastAsia"/>
+        </w:rPr>
+        <w:t>，</w:t>
+      </w:r>
+      <w:r>
+        <w:t>会影响帧率</w:t>
+      </w:r>
+      <w:r>
+        <w:rPr>
+          <w:rFonts w:hint="eastAsia"/>
+        </w:rPr>
+        <w:t>。</w:t>
+      </w:r>
+      <w:r>
+        <w:rPr>
+          <w:rFonts w:hint="eastAsia"/>
+        </w:rPr>
+        <w:t>所以</w:t>
+      </w:r>
+      <w:r>
+        <w:t>在它的空间复制上一定要慎重，所以我们一般</w:t>
+      </w:r>
+      <w:r>
+        <w:rPr>
+          <w:rFonts w:hint="eastAsia"/>
+        </w:rPr>
+        <w:t>用</w:t>
+      </w:r>
+      <w:r>
+        <w:t>引用计数</w:t>
+      </w:r>
+      <w:r>
+        <w:rPr>
+          <w:rFonts w:hint="eastAsia"/>
+        </w:rPr>
+        <w:t>的</w:t>
+      </w:r>
+      <w:r>
+        <w:t>方式</w:t>
+      </w:r>
+      <w:r>
+        <w:t>来做。</w:t>
+      </w:r>
+    </w:p>
+    <w:p>
+      <w:r>
+        <w:t>void av_frame_unref(AVFrame *frame);</w:t>
+      </w:r>
+      <w:r>
+        <w:tab/>
+      </w:r>
+      <w:r>
+        <w:tab/>
+      </w:r>
+      <w:r>
+        <w:tab/>
+        <w:t xml:space="preserve">// </w:t>
+      </w:r>
+      <w:r>
+        <w:rPr>
+          <w:rFonts w:hint="eastAsia"/>
+        </w:rPr>
+        <w:t>直接</w:t>
+      </w:r>
+      <w:r>
+        <w:t>把对象的</w:t>
+      </w:r>
+      <w:r>
+        <w:rPr>
+          <w:rFonts w:hint="eastAsia"/>
+        </w:rPr>
+        <w:t>引用</w:t>
+      </w:r>
+      <w:r>
+        <w:t>计数-1.</w:t>
+      </w:r>
+    </w:p>
+    <w:p/>
+    <w:p>
+      <w:pPr>
+        <w:rPr>
+          <w:rFonts w:hint="eastAsia"/>
+        </w:rPr>
+      </w:pPr>
+      <w:r>
+        <w:sym w:font="Wingdings" w:char="F0E0"/>
+      </w:r>
+      <w:r>
+        <w:rPr>
+          <w:rFonts w:hint="eastAsia"/>
+        </w:rPr>
+        <w:t>结构</w:t>
+      </w:r>
+      <w:r>
+        <w:t>体包含的内容</w:t>
+      </w:r>
+    </w:p>
+    <w:p>
+      <w:pPr>
+        <w:rPr>
+          <w:rFonts w:hint="eastAsia"/>
+        </w:rPr>
+      </w:pPr>
+      <w:r>
+        <w:rPr>
+          <w:rFonts w:hint="eastAsia"/>
+        </w:rPr>
+        <w:t>uint8_t *data[</w:t>
+      </w:r>
+      <w:r>
+        <w:t>AV_NUM_DATA,POINTERS</w:t>
+      </w:r>
+      <w:r>
+        <w:rPr>
+          <w:rFonts w:hint="eastAsia"/>
+        </w:rPr>
+        <w:t>]</w:t>
+      </w:r>
+      <w:r>
+        <w:tab/>
+      </w:r>
+      <w:r>
+        <w:tab/>
+      </w:r>
+      <w:r>
+        <w:tab/>
+        <w:t xml:space="preserve">// </w:t>
+      </w:r>
+      <w:r>
+        <w:rPr>
+          <w:rFonts w:hint="eastAsia"/>
+        </w:rPr>
+        <w:t>存放</w:t>
+      </w:r>
+      <w:r>
+        <w:t>的</w:t>
+      </w:r>
+      <w:r>
+        <w:rPr>
+          <w:rFonts w:hint="eastAsia"/>
+        </w:rPr>
+        <w:t>数据</w:t>
+      </w:r>
+      <w:r>
+        <w:t>。</w:t>
+      </w:r>
+    </w:p>
+    <w:p>
+      <w:r>
+        <w:t>int linesize[</w:t>
+      </w:r>
+      <w:r>
+        <w:t>AV_NUM_DATA,POINTERS</w:t>
+      </w:r>
+      <w:r>
+        <w:t>]</w:t>
+      </w:r>
+      <w:r>
+        <w:tab/>
+      </w:r>
+      <w:r>
+        <w:tab/>
+      </w:r>
+      <w:r>
+        <w:tab/>
+        <w:t xml:space="preserve">// </w:t>
+      </w:r>
+      <w:r>
+        <w:rPr>
+          <w:rFonts w:hint="eastAsia"/>
+        </w:rPr>
+        <w:t>对于</w:t>
+      </w:r>
+      <w:r>
+        <w:t>视频</w:t>
+      </w:r>
+      <w:r>
+        <w:rPr>
+          <w:rFonts w:hint="eastAsia"/>
+        </w:rPr>
+        <w:t>就是一</w:t>
+      </w:r>
+      <w:r>
+        <w:t>行</w:t>
+      </w:r>
+      <w:r>
+        <w:rPr>
+          <w:rFonts w:hint="eastAsia"/>
+        </w:rPr>
+        <w:t>数据</w:t>
+      </w:r>
+      <w:r>
+        <w:t>的大小。</w:t>
+      </w:r>
+      <w:r>
+        <w:rPr>
+          <w:rFonts w:hint="eastAsia"/>
+        </w:rPr>
+        <w:t>对于</w:t>
+      </w:r>
+      <w:r>
+        <w:t>音频就是一个</w:t>
+      </w:r>
+      <w:r>
+        <w:rPr>
+          <w:rFonts w:hint="eastAsia"/>
+        </w:rPr>
+        <w:t>通道</w:t>
+      </w:r>
+      <w:r>
+        <w:t>数据的大小。</w:t>
+      </w:r>
+    </w:p>
+    <w:p>
+      <w:pPr>
+        <w:rPr>
+          <w:rFonts w:hint="eastAsia"/>
+        </w:rPr>
+      </w:pPr>
+      <w:r>
+        <w:rPr>
+          <w:rFonts w:hint="eastAsia"/>
+        </w:rPr>
+        <w:t>int</w:t>
+      </w:r>
+      <w:r>
+        <w:t xml:space="preserve"> width, int height, int nb_samples</w:t>
+      </w:r>
+      <w:r>
+        <w:tab/>
+      </w:r>
+      <w:r>
+        <w:tab/>
+      </w:r>
+      <w:r>
+        <w:tab/>
+      </w:r>
+      <w:r>
+        <w:tab/>
+        <w:t xml:space="preserve">// </w:t>
+      </w:r>
+      <w:r>
+        <w:rPr>
+          <w:rFonts w:hint="eastAsia"/>
+        </w:rPr>
+        <w:t>视频</w:t>
+      </w:r>
+      <w:r>
+        <w:t>部分</w:t>
+      </w:r>
+      <w:r>
+        <w:rPr>
+          <w:rFonts w:hint="eastAsia"/>
+        </w:rPr>
+        <w:t>， 音频</w:t>
+      </w:r>
+      <w:r>
+        <w:t>相关</w:t>
+      </w:r>
+      <w:r>
+        <w:rPr>
+          <w:rFonts w:hint="eastAsia"/>
+        </w:rPr>
+        <w:t>(单</w:t>
+      </w:r>
+      <w:r>
+        <w:t>通道的</w:t>
+      </w:r>
+      <w:r>
+        <w:rPr>
+          <w:rFonts w:hint="eastAsia"/>
+        </w:rPr>
+        <w:t>样本</w:t>
+      </w:r>
+      <w:r>
+        <w:t>数量</w:t>
+      </w:r>
+      <w:r>
+        <w:rPr>
+          <w:rFonts w:hint="eastAsia"/>
+        </w:rPr>
+        <w:t>)</w:t>
+      </w:r>
+    </w:p>
+    <w:p>
+      <w:pPr>
+        <w:rPr>
+          <w:rFonts w:hint="eastAsia"/>
+        </w:rPr>
+      </w:pPr>
+      <w:r>
+        <w:rPr>
+          <w:rFonts w:hint="eastAsia"/>
+        </w:rPr>
+        <w:t>int</w:t>
+      </w:r>
+      <w:r>
+        <w:t>64_ t pts</w:t>
+      </w:r>
+      <w:r>
+        <w:tab/>
+      </w:r>
+      <w:r>
+        <w:tab/>
+      </w:r>
+      <w:r>
+        <w:tab/>
+      </w:r>
+      <w:r>
+        <w:tab/>
+      </w:r>
+      <w:r>
+        <w:tab/>
+      </w:r>
+      <w:r>
+        <w:tab/>
+      </w:r>
+      <w:r>
+        <w:tab/>
+      </w:r>
+      <w:r>
+        <w:tab/>
+      </w:r>
+      <w:r>
+        <w:tab/>
+        <w:t xml:space="preserve">// </w:t>
+      </w:r>
+      <w:r>
+        <w:rPr>
+          <w:rFonts w:hint="eastAsia"/>
+        </w:rPr>
+        <w:t>实际</w:t>
+      </w:r>
+      <w:r>
+        <w:t>这一帧的pts</w:t>
+      </w:r>
+      <w:r>
+        <w:rPr>
+          <w:rFonts w:hint="eastAsia"/>
+        </w:rPr>
+        <w:t>。</w:t>
+      </w:r>
+    </w:p>
+    <w:p>
+      <w:pPr>
+        <w:rPr>
+          <w:rFonts w:hint="eastAsia"/>
+        </w:rPr>
+      </w:pPr>
+      <w:r>
+        <w:t>int64_t pkt_dts</w:t>
+      </w:r>
+      <w:r>
+        <w:tab/>
+      </w:r>
+      <w:r>
+        <w:tab/>
+      </w:r>
+      <w:r>
+        <w:tab/>
+      </w:r>
+      <w:r>
+        <w:tab/>
+      </w:r>
+      <w:r>
+        <w:tab/>
+      </w:r>
+      <w:r>
+        <w:tab/>
+      </w:r>
+      <w:r>
+        <w:tab/>
+      </w:r>
+      <w:r>
+        <w:tab/>
+        <w:t xml:space="preserve">// </w:t>
+      </w:r>
+      <w:r>
+        <w:rPr>
+          <w:rFonts w:hint="eastAsia"/>
+        </w:rPr>
+        <w:t>对应</w:t>
+      </w:r>
+      <w:r>
+        <w:t>包</w:t>
+      </w:r>
+      <w:r>
+        <w:rPr>
+          <w:rFonts w:hint="eastAsia"/>
+        </w:rPr>
+        <w:t>当中</w:t>
+      </w:r>
+      <w:r>
+        <w:t>的dts</w:t>
+      </w:r>
+      <w:r>
+        <w:rPr>
+          <w:rFonts w:hint="eastAsia"/>
+        </w:rPr>
+        <w:t>。</w:t>
+      </w:r>
+    </w:p>
+    <w:p>
+      <w:pPr>
+        <w:rPr>
+          <w:rFonts w:hint="eastAsia"/>
+        </w:rPr>
+      </w:pPr>
+      <w:r>
+        <w:rPr>
+          <w:rFonts w:hint="eastAsia"/>
+        </w:rPr>
+        <w:t>int</w:t>
+      </w:r>
+      <w:r>
+        <w:t xml:space="preserve"> sample_rate;</w:t>
+      </w:r>
+      <w:r>
+        <w:tab/>
+      </w:r>
+      <w:r>
+        <w:tab/>
+      </w:r>
+      <w:r>
+        <w:tab/>
+      </w:r>
+      <w:r>
+        <w:tab/>
+      </w:r>
+      <w:r>
+        <w:tab/>
+      </w:r>
+      <w:r>
+        <w:tab/>
+      </w:r>
+      <w:r>
+        <w:tab/>
+      </w:r>
+      <w:r>
+        <w:tab/>
+        <w:t xml:space="preserve">// </w:t>
+      </w:r>
+      <w:r>
+        <w:rPr>
+          <w:rFonts w:hint="eastAsia"/>
+        </w:rPr>
+        <w:t>样本率</w:t>
+      </w:r>
+    </w:p>
+    <w:p>
+      <w:pPr>
+        <w:rPr>
+          <w:rFonts w:hint="eastAsia"/>
+        </w:rPr>
+      </w:pPr>
+      <w:r>
+        <w:t>uint64_t channel_layout;</w:t>
+      </w:r>
+      <w:r>
+        <w:tab/>
+      </w:r>
+      <w:r>
+        <w:tab/>
+      </w:r>
+      <w:r>
+        <w:tab/>
+      </w:r>
+      <w:r>
+        <w:tab/>
+      </w:r>
+      <w:r>
+        <w:tab/>
+      </w:r>
+      <w:r>
+        <w:tab/>
+      </w:r>
+      <w:r>
+        <w:rPr>
+          <w:rFonts w:hint="eastAsia"/>
+        </w:rPr>
+        <w:t>// 通道</w:t>
+      </w:r>
+      <w:r>
+        <w:t>类型</w:t>
+      </w:r>
+    </w:p>
+    <w:p>
+      <w:r>
+        <w:t>int channels;</w:t>
+      </w:r>
+      <w:r>
+        <w:tab/>
+      </w:r>
+      <w:r>
+        <w:tab/>
+      </w:r>
+      <w:r>
+        <w:tab/>
+      </w:r>
+      <w:r>
+        <w:tab/>
+      </w:r>
+      <w:r>
+        <w:tab/>
+      </w:r>
+      <w:r>
+        <w:tab/>
+      </w:r>
+      <w:r>
+        <w:tab/>
+      </w:r>
+      <w:r>
+        <w:tab/>
+      </w:r>
+      <w:r>
+        <w:tab/>
+        <w:t xml:space="preserve">// </w:t>
+      </w:r>
+      <w:r>
+        <w:rPr>
+          <w:rFonts w:hint="eastAsia"/>
+        </w:rPr>
+        <w:t>通道</w:t>
+      </w:r>
+      <w:r>
+        <w:t>数量</w:t>
+      </w:r>
+    </w:p>
+    <w:p>
+      <w:r>
+        <w:rPr>
+          <w:rFonts w:hint="eastAsia"/>
+        </w:rPr>
+        <w:lastRenderedPageBreak/>
+        <w:t>int</w:t>
+      </w:r>
+      <w:r>
+        <w:t xml:space="preserve"> format;</w:t>
+      </w:r>
+      <w:r>
+        <w:tab/>
+      </w:r>
+      <w:r>
+        <w:tab/>
+      </w:r>
+      <w:r>
+        <w:tab/>
+      </w:r>
+      <w:r>
+        <w:tab/>
+      </w:r>
+      <w:r>
+        <w:tab/>
+      </w:r>
+      <w:r>
+        <w:tab/>
+      </w:r>
+      <w:r>
+        <w:tab/>
+      </w:r>
+      <w:r>
+        <w:tab/>
+      </w:r>
+      <w:r>
+        <w:tab/>
+        <w:t xml:space="preserve">// </w:t>
+      </w:r>
+      <w:r>
+        <w:rPr>
+          <w:rFonts w:hint="eastAsia"/>
+        </w:rPr>
+        <w:t>像素</w:t>
+      </w:r>
+      <w:r>
+        <w:t>格式。</w:t>
+      </w:r>
+      <w:r>
+        <w:rPr>
+          <w:rFonts w:hint="eastAsia"/>
+        </w:rPr>
+        <w:t>区分</w:t>
+      </w:r>
+      <w:r>
+        <w:t>音频和视频。视频的话就是</w:t>
+      </w:r>
+      <w:r>
+        <w:rPr>
+          <w:rFonts w:hint="eastAsia"/>
+        </w:rPr>
+        <w:t>AVP</w:t>
+      </w:r>
+      <w:r>
+        <w:t>ixelFormat</w:t>
+      </w:r>
+      <w:r>
+        <w:rPr>
+          <w:rFonts w:hint="eastAsia"/>
+        </w:rPr>
+        <w:t>，</w:t>
+      </w:r>
+      <w:r>
+        <w:t>音频的话就是</w:t>
+      </w:r>
+      <w:r>
+        <w:rPr>
+          <w:rFonts w:hint="eastAsia"/>
+        </w:rPr>
+        <w:t>AVS</w:t>
+      </w:r>
+      <w:r>
+        <w:t>ampleFormat</w:t>
+      </w:r>
+    </w:p>
+    <w:p/>
+    <w:p>
+      <w:pPr>
+        <w:rPr>
+          <w:b/>
+        </w:rPr>
+      </w:pPr>
+      <w:r>
+        <w:rPr>
+          <w:b/>
+        </w:rPr>
+        <w:t>linesize</w:t>
+      </w:r>
+    </w:p>
+    <w:p>
+      <w:pPr>
+        <w:rPr>
+          <w:b/>
+        </w:rPr>
+      </w:pPr>
+      <w:r>
+        <w:rPr>
+          <w:rFonts w:hint="eastAsia"/>
+          <w:b/>
+        </w:rPr>
+        <w:t>平面</w:t>
+      </w:r>
+      <w:r>
+        <w:rPr>
+          <w:b/>
+        </w:rPr>
+        <w:t>类型</w:t>
+      </w:r>
+      <w:r>
+        <w:rPr>
+          <w:rFonts w:hint="eastAsia"/>
+          <w:b/>
+        </w:rPr>
+        <w:t>的</w:t>
+      </w:r>
+      <w:r>
+        <w:rPr>
+          <w:b/>
+        </w:rPr>
+        <w:t>linesize</w:t>
+      </w:r>
+      <w:r>
+        <w:rPr>
+          <w:rFonts w:hint="eastAsia"/>
+          <w:b/>
+        </w:rPr>
+        <w:t xml:space="preserve"> </w:t>
+      </w:r>
+    </w:p>
+    <w:p>
+      <w:pPr>
+        <w:rPr>
+          <w:rFonts w:hint="eastAsia"/>
+          <w:b/>
+        </w:rPr>
+      </w:pPr>
+      <w:r>
+        <w:rPr>
+          <w:rFonts w:hint="eastAsia"/>
+          <w:b/>
+        </w:rPr>
+        <w:t>图像</w:t>
+      </w:r>
+      <w:r>
+        <w:rPr>
+          <w:b/>
+        </w:rPr>
+        <w:t>格式</w:t>
+      </w:r>
+    </w:p>
+    <w:tbl>
+      <w:tblPr>
+        <w:tblStyle w:val="4-1"/>
+        <w:tblW w:w="0" w:type="auto"/>
+        <w:tblLook w:val="04A0" w:firstRow="1" w:lastRow="0" w:firstColumn="1" w:lastColumn="0" w:noHBand="0" w:noVBand="1"/>
+      </w:tblPr>
+      <w:tblGrid>
+        <w:gridCol w:w="846"/>
+        <w:gridCol w:w="2934"/>
+      </w:tblGrid>
+      <w:tr>
+        <w:trPr>
+          <w:cnfStyle w:val="100000000000" w:firstRow="1" w:lastRow="0" w:firstColumn="0" w:lastColumn="0" w:oddVBand="0" w:evenVBand="0" w:oddHBand="0" w:evenHBand="0" w:firstRowFirstColumn="0" w:firstRowLastColumn="0" w:lastRowFirstColumn="0" w:lastRowLastColumn="0"/>
+          <w:trHeight w:val="390"/>
+        </w:trPr>
+        <w:tc>
+          <w:tcPr>
+            <w:cnfStyle w:val="001000000000" w:firstRow="0" w:lastRow="0" w:firstColumn="1" w:lastColumn="0" w:oddVBand="0" w:evenVBand="0" w:oddHBand="0" w:evenHBand="0" w:firstRowFirstColumn="0" w:firstRowLastColumn="0" w:lastRowFirstColumn="0" w:lastRowLastColumn="0"/>
+            <w:tcW w:w="846" w:type="dxa"/>
+          </w:tcPr>
+          <w:p>
+            <w:r>
+              <w:rPr>
+                <w:rFonts w:hint="eastAsia"/>
+              </w:rPr>
+              <w:t>0</w:t>
+            </w:r>
+          </w:p>
+        </w:tc>
+        <w:tc>
+          <w:tcPr>
+            <w:tcW w:w="2934" w:type="dxa"/>
+          </w:tcPr>
+          <w:p>
+            <w:pPr>
+              <w:cnfStyle w:val="100000000000" w:firstRow="1" w:lastRow="0" w:firstColumn="0" w:lastColumn="0" w:oddVBand="0" w:evenVBand="0" w:oddHBand="0" w:evenHBand="0" w:firstRowFirstColumn="0" w:firstRowLastColumn="0" w:lastRowFirstColumn="0" w:lastRowLastColumn="0"/>
+            </w:pPr>
+            <w:r>
+              <w:rPr>
+                <w:rFonts w:hint="eastAsia"/>
+              </w:rPr>
+              <w:t>Y</w:t>
+            </w:r>
+          </w:p>
+        </w:tc>
+      </w:tr>
+      <w:tr>
+        <w:trPr>
+          <w:cnfStyle w:val="000000100000" w:firstRow="0" w:lastRow="0" w:firstColumn="0" w:lastColumn="0" w:oddVBand="0" w:evenVBand="0" w:oddHBand="1" w:evenHBand="0" w:firstRowFirstColumn="0" w:firstRowLastColumn="0" w:lastRowFirstColumn="0" w:lastRowLastColumn="0"/>
+          <w:trHeight w:val="410"/>
+        </w:trPr>
+        <w:tc>
+          <w:tcPr>
+            <w:cnfStyle w:val="001000000000" w:firstRow="0" w:lastRow="0" w:firstColumn="1" w:lastColumn="0" w:oddVBand="0" w:evenVBand="0" w:oddHBand="0" w:evenHBand="0" w:firstRowFirstColumn="0" w:firstRowLastColumn="0" w:lastRowFirstColumn="0" w:lastRowLastColumn="0"/>
+            <w:tcW w:w="846" w:type="dxa"/>
+          </w:tcPr>
+          <w:p>
+            <w:r>
+              <w:rPr>
+                <w:rFonts w:hint="eastAsia"/>
+              </w:rPr>
+              <w:t>1</w:t>
+            </w:r>
+          </w:p>
+        </w:tc>
+        <w:tc>
+          <w:tcPr>
+            <w:tcW w:w="2934" w:type="dxa"/>
+          </w:tcPr>
+          <w:p>
+            <w:pPr>
+              <w:cnfStyle w:val="000000100000" w:firstRow="0" w:lastRow="0" w:firstColumn="0" w:lastColumn="0" w:oddVBand="0" w:evenVBand="0" w:oddHBand="1" w:evenHBand="0" w:firstRowFirstColumn="0" w:firstRowLastColumn="0" w:lastRowFirstColumn="0" w:lastRowLastColumn="0"/>
+              <w:rPr>
+                <w:b/>
+              </w:rPr>
+            </w:pPr>
+            <w:r>
+              <w:rPr>
+                <w:rFonts w:hint="eastAsia"/>
+                <w:b/>
+              </w:rPr>
+              <w:t>U</w:t>
+            </w:r>
+          </w:p>
+        </w:tc>
+      </w:tr>
+      <w:tr>
+        <w:trPr>
+          <w:trHeight w:val="390"/>
+        </w:trPr>
+        <w:tc>
+          <w:tcPr>
+            <w:cnfStyle w:val="001000000000" w:firstRow="0" w:lastRow="0" w:firstColumn="1" w:lastColumn="0" w:oddVBand="0" w:evenVBand="0" w:oddHBand="0" w:evenHBand="0" w:firstRowFirstColumn="0" w:firstRowLastColumn="0" w:lastRowFirstColumn="0" w:lastRowLastColumn="0"/>
+            <w:tcW w:w="846" w:type="dxa"/>
+          </w:tcPr>
+          <w:p>
+            <w:r>
+              <w:rPr>
+                <w:rFonts w:hint="eastAsia"/>
+              </w:rPr>
+              <w:t>2</w:t>
+            </w:r>
+          </w:p>
+        </w:tc>
+        <w:tc>
+          <w:tcPr>
+            <w:tcW w:w="2934" w:type="dxa"/>
+          </w:tcPr>
+          <w:p>
+            <w:pPr>
+              <w:cnfStyle w:val="000000000000" w:firstRow="0" w:lastRow="0" w:firstColumn="0" w:lastColumn="0" w:oddVBand="0" w:evenVBand="0" w:oddHBand="0" w:evenHBand="0" w:firstRowFirstColumn="0" w:firstRowLastColumn="0" w:lastRowFirstColumn="0" w:lastRowLastColumn="0"/>
+              <w:rPr>
+                <w:b/>
+              </w:rPr>
+            </w:pPr>
+            <w:r>
+              <w:rPr>
+                <w:b/>
+              </w:rPr>
+              <w:t>V</w:t>
+            </w:r>
+          </w:p>
+        </w:tc>
+      </w:tr>
+      <w:tr>
+        <w:trPr>
+          <w:cnfStyle w:val="000000100000" w:firstRow="0" w:lastRow="0" w:firstColumn="0" w:lastColumn="0" w:oddVBand="0" w:evenVBand="0" w:oddHBand="1" w:evenHBand="0" w:firstRowFirstColumn="0" w:firstRowLastColumn="0" w:lastRowFirstColumn="0" w:lastRowLastColumn="0"/>
+          <w:trHeight w:val="410"/>
+        </w:trPr>
+        <w:tc>
+          <w:tcPr>
+            <w:cnfStyle w:val="001000000000" w:firstRow="0" w:lastRow="0" w:firstColumn="1" w:lastColumn="0" w:oddVBand="0" w:evenVBand="0" w:oddHBand="0" w:evenHBand="0" w:firstRowFirstColumn="0" w:firstRowLastColumn="0" w:lastRowFirstColumn="0" w:lastRowLastColumn="0"/>
+            <w:tcW w:w="846" w:type="dxa"/>
+          </w:tcPr>
+          <w:p>
+            <w:r>
+              <w:rPr>
+                <w:rFonts w:hint="eastAsia"/>
+              </w:rPr>
+              <w:t>3</w:t>
+            </w:r>
+          </w:p>
+        </w:tc>
+        <w:tc>
+          <w:tcPr>
+            <w:tcW w:w="2934" w:type="dxa"/>
+          </w:tcPr>
+          <w:p>
+            <w:pPr>
+              <w:cnfStyle w:val="000000100000" w:firstRow="0" w:lastRow="0" w:firstColumn="0" w:lastColumn="0" w:oddVBand="0" w:evenVBand="0" w:oddHBand="1" w:evenHBand="0" w:firstRowFirstColumn="0" w:firstRowLastColumn="0" w:lastRowFirstColumn="0" w:lastRowLastColumn="0"/>
+              <w:rPr>
+                <w:b/>
+              </w:rPr>
+            </w:pPr>
+            <w:r>
+              <w:rPr>
+                <w:rFonts w:hint="eastAsia"/>
+                <w:b/>
+              </w:rPr>
+              <w:t>NULL</w:t>
+            </w:r>
+          </w:p>
+        </w:tc>
+      </w:tr>
+    </w:tbl>
+    <w:p>
+      <w:pPr>
+        <w:rPr>
+          <w:rFonts w:hint="eastAsia"/>
+        </w:rPr>
+      </w:pPr>
+      <w:r>
+        <w:rPr>
+          <w:rFonts w:hint="eastAsia"/>
+        </w:rPr>
+        <w:t>这</w:t>
+      </w:r>
+      <w:r>
+        <w:t>一行数据的大小</w:t>
+      </w:r>
+      <w:r>
+        <w:rPr>
+          <w:rFonts w:hint="eastAsia"/>
+        </w:rPr>
+        <w:t>。</w:t>
+      </w:r>
+      <w:r>
+        <w:t>分别</w:t>
+      </w:r>
+      <w:r>
+        <w:rPr>
+          <w:rFonts w:hint="eastAsia"/>
+        </w:rPr>
+        <w:t>对应</w:t>
+      </w:r>
+      <w:r>
+        <w:t>的是一行数据</w:t>
+      </w:r>
+      <w:r>
+        <w:rPr>
+          <w:rFonts w:hint="eastAsia"/>
+        </w:rPr>
+        <w:t>Y的</w:t>
+      </w:r>
+      <w:r>
+        <w:t>大小，</w:t>
+      </w:r>
+      <w:r>
+        <w:rPr>
+          <w:rFonts w:hint="eastAsia"/>
+        </w:rPr>
+        <w:t>一</w:t>
+      </w:r>
+      <w:r>
+        <w:t>行数据</w:t>
+      </w:r>
+      <w:r>
+        <w:rPr>
+          <w:rFonts w:hint="eastAsia"/>
+        </w:rPr>
+        <w:t>U的</w:t>
+      </w:r>
+      <w:r>
+        <w:t>大小，一行数据</w:t>
+      </w:r>
+      <w:r>
+        <w:rPr>
+          <w:rFonts w:hint="eastAsia"/>
+        </w:rPr>
+        <w:t>V的</w:t>
+      </w:r>
+      <w:r>
+        <w:t>大小。</w:t>
+      </w:r>
+      <w:r>
+        <w:rPr>
+          <w:rFonts w:hint="eastAsia"/>
+        </w:rPr>
+        <w:t>最后</w:t>
+      </w:r>
+      <w:r>
+        <w:t>以</w:t>
+      </w:r>
+      <w:r>
+        <w:rPr>
+          <w:rFonts w:hint="eastAsia"/>
+        </w:rPr>
+        <w:t>一个NULL为</w:t>
+      </w:r>
+      <w:r>
+        <w:t>结尾。</w:t>
+      </w:r>
+      <w:r>
+        <w:rPr>
+          <w:rFonts w:hint="eastAsia"/>
+        </w:rPr>
+        <w:t>这</w:t>
+      </w:r>
+      <w:r>
+        <w:t>是一个</w:t>
+      </w:r>
+      <w:r>
+        <w:rPr>
+          <w:rFonts w:hint="eastAsia"/>
+        </w:rPr>
+        <w:t>C语言</w:t>
+      </w:r>
+      <w:r>
+        <w:t>分隔的类型，</w:t>
+      </w:r>
+      <w:r>
+        <w:rPr>
+          <w:rFonts w:hint="eastAsia"/>
+        </w:rPr>
+        <w:t>(二</w:t>
+      </w:r>
+      <w:r>
+        <w:t>维数组的话，</w:t>
+      </w:r>
+      <w:r>
+        <w:rPr>
+          <w:rFonts w:hint="eastAsia"/>
+        </w:rPr>
+        <w:t>都</w:t>
+      </w:r>
+      <w:r>
+        <w:t>是以</w:t>
+      </w:r>
+      <w:r>
+        <w:rPr>
+          <w:rFonts w:hint="eastAsia"/>
+        </w:rPr>
+        <w:t>NULL为</w:t>
+      </w:r>
+      <w:r>
+        <w:t>结尾。</w:t>
+      </w:r>
+      <w:r>
+        <w:rPr>
+          <w:rFonts w:hint="eastAsia"/>
+        </w:rPr>
+        <w:t>)</w:t>
+      </w:r>
+    </w:p>
+    <w:p>
+      <w:pPr>
+        <w:rPr>
+          <w:rFonts w:hint="eastAsia"/>
+        </w:rPr>
+      </w:pPr>
+    </w:p>
+    <w:tbl>
+      <w:tblPr>
+        <w:tblStyle w:val="4-1"/>
+        <w:tblW w:w="0" w:type="auto"/>
+        <w:tblLook w:val="04A0" w:firstRow="1" w:lastRow="0" w:firstColumn="1" w:lastColumn="0" w:noHBand="0" w:noVBand="1"/>
+      </w:tblPr>
+      <w:tblGrid>
+        <w:gridCol w:w="846"/>
+        <w:gridCol w:w="2994"/>
+      </w:tblGrid>
+      <w:tr>
+        <w:trPr>
+          <w:cnfStyle w:val="100000000000" w:firstRow="1" w:lastRow="0" w:firstColumn="0" w:lastColumn="0" w:oddVBand="0" w:evenVBand="0" w:oddHBand="0" w:evenHBand="0" w:firstRowFirstColumn="0" w:firstRowLastColumn="0" w:lastRowFirstColumn="0" w:lastRowLastColumn="0"/>
+          <w:trHeight w:val="252"/>
+        </w:trPr>
+        <w:tc>
+          <w:tcPr>
+            <w:cnfStyle w:val="001000000000" w:firstRow="0" w:lastRow="0" w:firstColumn="1" w:lastColumn="0" w:oddVBand="0" w:evenVBand="0" w:oddHBand="0" w:evenHBand="0" w:firstRowFirstColumn="0" w:firstRowLastColumn="0" w:lastRowFirstColumn="0" w:lastRowLastColumn="0"/>
+            <w:tcW w:w="846" w:type="dxa"/>
+          </w:tcPr>
+          <w:p>
+            <w:r>
+              <w:rPr>
+                <w:rFonts w:hint="eastAsia"/>
+              </w:rPr>
+              <w:t>0</w:t>
+            </w:r>
+          </w:p>
+        </w:tc>
+        <w:tc>
+          <w:tcPr>
+            <w:tcW w:w="2994" w:type="dxa"/>
+          </w:tcPr>
+          <w:p>
+            <w:pPr>
+              <w:cnfStyle w:val="100000000000" w:firstRow="1" w:lastRow="0" w:firstColumn="0" w:lastColumn="0" w:oddVBand="0" w:evenVBand="0" w:oddHBand="0" w:evenHBand="0" w:firstRowFirstColumn="0" w:firstRowLastColumn="0" w:lastRowFirstColumn="0" w:lastRowLastColumn="0"/>
+              <w:rPr>
+                <w:rFonts w:hint="eastAsia"/>
+              </w:rPr>
+            </w:pPr>
+            <w:r>
+              <w:rPr>
+                <w:rFonts w:hint="eastAsia"/>
+              </w:rPr>
+              <w:t>左声</w:t>
+            </w:r>
+            <w:r>
+              <w:t>道</w:t>
+            </w:r>
+            <w:r>
+              <w:rPr>
+                <w:rFonts w:hint="eastAsia"/>
+              </w:rPr>
+              <w:t>(</w:t>
+            </w:r>
+            <w:r>
+              <w:t>planner</w:t>
+            </w:r>
+            <w:r>
+              <w:rPr>
+                <w:rFonts w:hint="eastAsia"/>
+              </w:rPr>
+              <w:t>)</w:t>
+            </w:r>
+          </w:p>
+        </w:tc>
+      </w:tr>
+      <w:tr>
+        <w:trPr>
+          <w:cnfStyle w:val="000000100000" w:firstRow="0" w:lastRow="0" w:firstColumn="0" w:lastColumn="0" w:oddVBand="0" w:evenVBand="0" w:oddHBand="1" w:evenHBand="0" w:firstRowFirstColumn="0" w:firstRowLastColumn="0" w:lastRowFirstColumn="0" w:lastRowLastColumn="0"/>
+          <w:trHeight w:val="265"/>
+        </w:trPr>
+        <w:tc>
+          <w:tcPr>
+            <w:cnfStyle w:val="001000000000" w:firstRow="0" w:lastRow="0" w:firstColumn="1" w:lastColumn="0" w:oddVBand="0" w:evenVBand="0" w:oddHBand="0" w:evenHBand="0" w:firstRowFirstColumn="0" w:firstRowLastColumn="0" w:lastRowFirstColumn="0" w:lastRowLastColumn="0"/>
+            <w:tcW w:w="846" w:type="dxa"/>
+          </w:tcPr>
+          <w:p>
+            <w:r>
+              <w:rPr>
+                <w:rFonts w:hint="eastAsia"/>
+              </w:rPr>
+              <w:t>1</w:t>
+            </w:r>
+          </w:p>
+        </w:tc>
+        <w:tc>
+          <w:tcPr>
+            <w:tcW w:w="2994" w:type="dxa"/>
+          </w:tcPr>
+          <w:p>
+            <w:pPr>
+              <w:cnfStyle w:val="000000100000" w:firstRow="0" w:lastRow="0" w:firstColumn="0" w:lastColumn="0" w:oddVBand="0" w:evenVBand="0" w:oddHBand="1" w:evenHBand="0" w:firstRowFirstColumn="0" w:firstRowLastColumn="0" w:lastRowFirstColumn="0" w:lastRowLastColumn="0"/>
+              <w:rPr>
+                <w:rFonts w:hint="eastAsia"/>
+                <w:b/>
+              </w:rPr>
+            </w:pPr>
+            <w:r>
+              <w:rPr>
+                <w:rFonts w:hint="eastAsia"/>
+                <w:b/>
+              </w:rPr>
+              <w:t>右</w:t>
+            </w:r>
+            <w:r>
+              <w:rPr>
+                <w:b/>
+              </w:rPr>
+              <w:t>声道</w:t>
+            </w:r>
+          </w:p>
+        </w:tc>
+      </w:tr>
+      <w:tr>
+        <w:trPr>
+          <w:trHeight w:val="252"/>
+        </w:trPr>
+        <w:tc>
+          <w:tcPr>
+            <w:cnfStyle w:val="001000000000" w:firstRow="0" w:lastRow="0" w:firstColumn="1" w:lastColumn="0" w:oddVBand="0" w:evenVBand="0" w:oddHBand="0" w:evenHBand="0" w:firstRowFirstColumn="0" w:firstRowLastColumn="0" w:lastRowFirstColumn="0" w:lastRowLastColumn="0"/>
+            <w:tcW w:w="846" w:type="dxa"/>
+          </w:tcPr>
+          <w:p>
+            <w:r>
+              <w:rPr>
+                <w:rFonts w:hint="eastAsia"/>
+              </w:rPr>
+              <w:t>2</w:t>
+            </w:r>
+          </w:p>
+        </w:tc>
+        <w:tc>
+          <w:tcPr>
+            <w:tcW w:w="2994" w:type="dxa"/>
+          </w:tcPr>
+          <w:p>
+            <w:pPr>
+              <w:cnfStyle w:val="000000000000" w:firstRow="0" w:lastRow="0" w:firstColumn="0" w:lastColumn="0" w:oddVBand="0" w:evenVBand="0" w:oddHBand="0" w:evenHBand="0" w:firstRowFirstColumn="0" w:firstRowLastColumn="0" w:lastRowFirstColumn="0" w:lastRowLastColumn="0"/>
+              <w:rPr>
+                <w:b/>
+              </w:rPr>
+            </w:pPr>
+            <w:r>
+              <w:rPr>
+                <w:rFonts w:hint="eastAsia"/>
+                <w:b/>
+              </w:rPr>
+              <w:t>NULL</w:t>
+            </w:r>
+          </w:p>
+        </w:tc>
+      </w:tr>
+    </w:tbl>
+    <w:p>
+      <w:pPr>
+        <w:rPr>
+          <w:rFonts w:hint="eastAsia"/>
+        </w:rPr>
+      </w:pPr>
+      <w:r>
+        <w:rPr>
+          <w:rFonts w:hint="eastAsia"/>
+        </w:rPr>
+        <w:t>由</w:t>
+      </w:r>
+      <w:r>
+        <w:t>左声道的大小、右</w:t>
+      </w:r>
+      <w:r>
+        <w:rPr>
+          <w:rFonts w:hint="eastAsia"/>
+        </w:rPr>
+        <w:t>声道</w:t>
+      </w:r>
+      <w:r>
+        <w:t>的大小。</w:t>
+      </w:r>
+      <w:r>
+        <w:rPr>
+          <w:rFonts w:hint="eastAsia"/>
+        </w:rPr>
+        <w:t>一</w:t>
+      </w:r>
+      <w:r>
+        <w:t>个声道数据的大小</w:t>
+      </w:r>
+    </w:p>
+    <w:p/>
+    <w:p>
+      <w:pPr>
+        <w:rPr>
+          <w:rFonts w:hint="eastAsia"/>
+          <w:b/>
+        </w:rPr>
+      </w:pPr>
+      <w:r>
+        <w:rPr>
+          <w:rFonts w:hint="eastAsia"/>
+          <w:b/>
+        </w:rPr>
+        <w:t>非</w:t>
+      </w:r>
+      <w:r>
+        <w:rPr>
+          <w:b/>
+        </w:rPr>
+        <w:t>平面类型</w:t>
+      </w:r>
+      <w:r>
+        <w:rPr>
+          <w:rFonts w:hint="eastAsia"/>
+          <w:b/>
+        </w:rPr>
+        <w:t>，</w:t>
+      </w:r>
+      <w:r>
+        <w:rPr>
+          <w:b/>
+        </w:rPr>
+        <w:t>交错类型</w:t>
+      </w:r>
+    </w:p>
+    <w:tbl>
+      <w:tblPr>
+        <w:tblStyle w:val="4-1"/>
+        <w:tblW w:w="0" w:type="auto"/>
+        <w:tblLook w:val="04A0" w:firstRow="1" w:lastRow="0" w:firstColumn="1" w:lastColumn="0" w:noHBand="0" w:noVBand="1"/>
+      </w:tblPr>
+      <w:tblGrid>
+        <w:gridCol w:w="846"/>
+        <w:gridCol w:w="3024"/>
+      </w:tblGrid>
+      <w:tr>
+        <w:trPr>
+          <w:cnfStyle w:val="100000000000" w:firstRow="1" w:lastRow="0" w:firstColumn="0" w:lastColumn="0" w:oddVBand="0" w:evenVBand="0" w:oddHBand="0" w:evenHBand="0" w:firstRowFirstColumn="0" w:firstRowLastColumn="0" w:lastRowFirstColumn="0" w:lastRowLastColumn="0"/>
+          <w:trHeight w:val="286"/>
+        </w:trPr>
+        <w:tc>
+          <w:tcPr>
+            <w:cnfStyle w:val="001000000000" w:firstRow="0" w:lastRow="0" w:firstColumn="1" w:lastColumn="0" w:oddVBand="0" w:evenVBand="0" w:oddHBand="0" w:evenHBand="0" w:firstRowFirstColumn="0" w:firstRowLastColumn="0" w:lastRowFirstColumn="0" w:lastRowLastColumn="0"/>
+            <w:tcW w:w="846" w:type="dxa"/>
+          </w:tcPr>
+          <w:p>
+            <w:pPr>
+              <w:rPr>
+                <w:rFonts w:hint="eastAsia"/>
+              </w:rPr>
+            </w:pPr>
+            <w:r>
+              <w:rPr>
+                <w:rFonts w:hint="eastAsia"/>
+              </w:rPr>
+              <w:t>0</w:t>
+            </w:r>
+          </w:p>
+        </w:tc>
+        <w:tc>
+          <w:tcPr>
+            <w:tcW w:w="3024" w:type="dxa"/>
+          </w:tcPr>
+          <w:p>
+            <w:pPr>
+              <w:cnfStyle w:val="100000000000" w:firstRow="1" w:lastRow="0" w:firstColumn="0" w:lastColumn="0" w:oddVBand="0" w:evenVBand="0" w:oddHBand="0" w:evenHBand="0" w:firstRowFirstColumn="0" w:firstRowLastColumn="0" w:lastRowFirstColumn="0" w:lastRowLastColumn="0"/>
+              <w:rPr>
+                <w:rFonts w:hint="eastAsia"/>
+              </w:rPr>
+            </w:pPr>
+            <w:r>
+              <w:rPr>
+                <w:rFonts w:hint="eastAsia"/>
+              </w:rPr>
+              <w:t>RGBRGBRGB</w:t>
+            </w:r>
+          </w:p>
+        </w:tc>
+      </w:tr>
+      <w:tr>
+        <w:trPr>
+          <w:cnfStyle w:val="000000100000" w:firstRow="0" w:lastRow="0" w:firstColumn="0" w:lastColumn="0" w:oddVBand="0" w:evenVBand="0" w:oddHBand="1" w:evenHBand="0" w:firstRowFirstColumn="0" w:firstRowLastColumn="0" w:lastRowFirstColumn="0" w:lastRowLastColumn="0"/>
+          <w:trHeight w:val="300"/>
+        </w:trPr>
+        <w:tc>
+          <w:tcPr>
+            <w:cnfStyle w:val="001000000000" w:firstRow="0" w:lastRow="0" w:firstColumn="1" w:lastColumn="0" w:oddVBand="0" w:evenVBand="0" w:oddHBand="0" w:evenHBand="0" w:firstRowFirstColumn="0" w:firstRowLastColumn="0" w:lastRowFirstColumn="0" w:lastRowLastColumn="0"/>
+            <w:tcW w:w="846" w:type="dxa"/>
+          </w:tcPr>
+          <w:p>
+            <w:pPr>
+              <w:rPr>
+                <w:rFonts w:hint="eastAsia"/>
+              </w:rPr>
+            </w:pPr>
+            <w:r>
+              <w:rPr>
+                <w:rFonts w:hint="eastAsia"/>
+              </w:rPr>
+              <w:t>1</w:t>
+            </w:r>
+          </w:p>
+        </w:tc>
+        <w:tc>
+          <w:tcPr>
+            <w:tcW w:w="3024" w:type="dxa"/>
+          </w:tcPr>
+          <w:p>
+            <w:pPr>
+              <w:cnfStyle w:val="000000100000" w:firstRow="0" w:lastRow="0" w:firstColumn="0" w:lastColumn="0" w:oddVBand="0" w:evenVBand="0" w:oddHBand="1" w:evenHBand="0" w:firstRowFirstColumn="0" w:firstRowLastColumn="0" w:lastRowFirstColumn="0" w:lastRowLastColumn="0"/>
+              <w:rPr>
+                <w:rFonts w:hint="eastAsia"/>
+                <w:b/>
+              </w:rPr>
+            </w:pPr>
+            <w:r>
+              <w:rPr>
+                <w:rFonts w:hint="eastAsia"/>
+                <w:b/>
+              </w:rPr>
+              <w:t>NULL</w:t>
+            </w:r>
+          </w:p>
+        </w:tc>
+      </w:tr>
+    </w:tbl>
+    <w:p>
+      <w:r>
+        <w:rPr>
+          <w:rFonts w:hint="eastAsia"/>
+        </w:rPr>
+        <w:t>RGB这</w:t>
+      </w:r>
+      <w:r>
+        <w:t>一行数据的大小。</w:t>
+      </w:r>
+    </w:p>
+    <w:p/>
+    <w:p>
+      <w:r>
+        <w:rPr>
+          <w:rFonts w:hint="eastAsia"/>
+        </w:rPr>
+        <w:t>存放</w:t>
+      </w:r>
+      <w:r>
+        <w:t>数据</w:t>
+      </w:r>
+      <w:r>
+        <w:rPr>
+          <w:rFonts w:hint="eastAsia"/>
+        </w:rPr>
+        <w:t>大小</w:t>
+      </w:r>
+      <w:r>
+        <w:t>的目的在于：</w:t>
+      </w:r>
+      <w:r>
+        <w:rPr>
+          <w:rFonts w:hint="eastAsia"/>
+        </w:rPr>
+        <w:t>对齐</w:t>
+      </w:r>
+      <w:r>
+        <w:t>。</w:t>
+      </w:r>
+    </w:p>
+    <w:p>
+      <w:pPr>
+        <w:rPr>
+          <w:rFonts w:hint="eastAsia"/>
+        </w:rPr>
+      </w:pPr>
+    </w:p>
+    <w:p>
+      <w:pPr>
+        <w:rPr>
+          <w:rFonts w:hint="eastAsia"/>
+        </w:rPr>
+      </w:pPr>
+    </w:p>
+    <w:p>
+      <w:pPr>
+        <w:rPr>
+          <w:b/>
+        </w:rPr>
+      </w:pPr>
+      <w:r>
+        <w:rPr>
+          <w:rFonts w:hint="eastAsia"/>
+          <w:b/>
+        </w:rPr>
+        <w:lastRenderedPageBreak/>
+        <w:t>具体</w:t>
+      </w:r>
+      <w:r>
+        <w:rPr>
+          <w:b/>
+        </w:rPr>
+        <w:t>的解码函数</w:t>
+      </w:r>
+    </w:p>
+    <w:p>
+      <w:r>
+        <w:rPr>
+          <w:rFonts w:hint="eastAsia"/>
+        </w:rPr>
+        <w:t>avcodec_send_packet</w:t>
+      </w:r>
+    </w:p>
+    <w:p>
+      <w:pPr>
+        <w:rPr>
+          <w:rFonts w:hint="eastAsia"/>
+        </w:rPr>
+      </w:pPr>
+      <w:r>
+        <w:rPr>
+          <w:rFonts w:hint="eastAsia"/>
+        </w:rPr>
+        <w:t>int avcodec_send_packet(</w:t>
+      </w:r>
+      <w:r>
+        <w:t>AVCodecContext *avctx, const AVPacket *avpkt</w:t>
+      </w:r>
+      <w:r>
+        <w:rPr>
+          <w:rFonts w:hint="eastAsia"/>
+        </w:rPr>
+        <w:t>);</w:t>
+      </w:r>
+      <w:r>
+        <w:tab/>
+      </w:r>
+      <w:r>
+        <w:tab/>
+      </w:r>
+      <w:r>
+        <w:tab/>
+        <w:t xml:space="preserve">// </w:t>
+      </w:r>
+      <w:r>
+        <w:rPr>
+          <w:rFonts w:hint="eastAsia"/>
+        </w:rPr>
+        <w:t>会</w:t>
+      </w:r>
+      <w:r>
+        <w:t>把</w:t>
+      </w:r>
+      <w:r>
+        <w:rPr>
+          <w:rFonts w:hint="eastAsia"/>
+        </w:rPr>
+        <w:t>P</w:t>
+      </w:r>
+      <w:r>
+        <w:t>acket</w:t>
+      </w:r>
+      <w:r>
+        <w:rPr>
+          <w:rFonts w:hint="eastAsia"/>
+        </w:rPr>
+        <w:t>放到</w:t>
+      </w:r>
+      <w:r>
+        <w:t>缓</w:t>
+      </w:r>
+      <w:r>
+        <w:rPr>
+          <w:rFonts w:hint="eastAsia"/>
+        </w:rPr>
+        <w:t>存</w:t>
+      </w:r>
+      <w:r>
+        <w:t>当中，解码和解封装是两个线程</w:t>
+      </w:r>
+    </w:p>
+    <w:p>
+      <w:pPr>
+        <w:rPr>
+          <w:rFonts w:hint="eastAsia"/>
+        </w:rPr>
+      </w:pPr>
+      <w:r>
+        <w:rPr>
+          <w:rFonts w:hint="eastAsia"/>
+        </w:rPr>
+        <w:t>把P</w:t>
+      </w:r>
+      <w:r>
+        <w:t>acket</w:t>
+      </w:r>
+      <w:r>
+        <w:rPr>
+          <w:rFonts w:hint="eastAsia"/>
+        </w:rPr>
+        <w:t>写入</w:t>
+      </w:r>
+      <w:r>
+        <w:t>到解码队列当中去。</w:t>
+      </w:r>
+    </w:p>
+    <w:p>
+      <w:pPr>
+        <w:rPr>
+          <w:rFonts w:hint="eastAsia"/>
+        </w:rPr>
+      </w:pPr>
+      <w:r>
+        <w:rPr>
+          <w:rFonts w:hint="eastAsia"/>
+        </w:rPr>
+        <w:t>avcodec_receive_frame</w:t>
+      </w:r>
+    </w:p>
+    <w:p>
+      <w:pPr>
+        <w:rPr>
+          <w:rFonts w:hint="eastAsia"/>
+        </w:rPr>
+      </w:pPr>
+      <w:r>
+        <w:rPr>
+          <w:rFonts w:hint="eastAsia"/>
+        </w:rPr>
+        <w:t>int</w:t>
+      </w:r>
+      <w:r>
+        <w:t xml:space="preserve"> </w:t>
+      </w:r>
+      <w:r>
+        <w:rPr>
+          <w:rFonts w:hint="eastAsia"/>
+        </w:rPr>
+        <w:t>avcodec_receive_frame</w:t>
+      </w:r>
+      <w:r>
+        <w:t>(</w:t>
+      </w:r>
+      <w:r>
+        <w:t>AVCodecContext</w:t>
+      </w:r>
+      <w:r>
+        <w:t xml:space="preserve"> *avctx, AVFrame *frame</w:t>
+      </w:r>
+      <w:r>
+        <w:t>)</w:t>
+      </w:r>
+      <w:r>
+        <w:t>;</w:t>
+      </w:r>
+      <w:r>
+        <w:tab/>
+      </w:r>
+      <w:r>
+        <w:tab/>
+      </w:r>
+      <w:r>
+        <w:tab/>
+      </w:r>
+      <w:r>
+        <w:tab/>
+        <w:t xml:space="preserve">// </w:t>
+      </w:r>
+      <w:r>
+        <w:rPr>
+          <w:rFonts w:hint="eastAsia"/>
+        </w:rPr>
+        <w:t>可以反复</w:t>
+      </w:r>
+      <w:r>
+        <w:t>传</w:t>
+      </w:r>
+      <w:r>
+        <w:rPr>
+          <w:rFonts w:hint="eastAsia"/>
+        </w:rPr>
+        <w:t>同</w:t>
+      </w:r>
+      <w:r>
+        <w:t>一个对象。</w:t>
+      </w:r>
+    </w:p>
+    <w:p>
+      <w:r>
+        <w:rPr>
+          <w:rFonts w:hint="eastAsia"/>
+        </w:rPr>
+        <w:t>从</w:t>
+      </w:r>
+      <w:r>
+        <w:t>已</w:t>
+      </w:r>
+      <w:r>
+        <w:rPr>
+          <w:rFonts w:hint="eastAsia"/>
+        </w:rPr>
+        <w:t>解码</w:t>
+      </w:r>
+      <w:r>
+        <w:t>成功的数据当中取出一个frame</w:t>
+      </w:r>
+      <w:r>
+        <w:rPr>
+          <w:rFonts w:hint="eastAsia"/>
+        </w:rPr>
+        <w:t>。</w:t>
+      </w:r>
+    </w:p>
+    <w:p/>
+    <w:p>
+      <w:r>
+        <w:t>PS</w:t>
+      </w:r>
+      <w:r>
+        <w:rPr>
+          <w:rFonts w:hint="eastAsia"/>
+        </w:rPr>
+        <w:t>：</w:t>
       </w:r>
       <w:bookmarkStart w:id="0" w:name="_GoBack"/>
       <w:bookmarkEnd w:id="0"/>
-    </w:p>
-    <w:p>
-      <w:r>
-        <w:t>#define AVSEEK_FLAG_FRAME</w:t>
-      </w:r>
-      <w:r>
-        <w:tab/>
-      </w:r>
-      <w:r>
-        <w:tab/>
-      </w:r>
-      <w:r>
-        <w:tab/>
-      </w:r>
-      <w:r>
-        <w:tab/>
-      </w:r>
-      <w:r>
-        <w:tab/>
-      </w:r>
-      <w:r>
-        <w:tab/>
-        <w:t xml:space="preserve">///&lt;&lt;&lt;seeking based on frame number // </w:t>
-      </w:r>
-      <w:r>
-        <w:rPr>
-          <w:rFonts w:hint="eastAsia"/>
-        </w:rPr>
-        <w:t>找</w:t>
-      </w:r>
-      <w:r>
-        <w:t>关键帧</w:t>
-      </w:r>
-      <w:r>
-        <w:rPr>
-          <w:rFonts w:hint="eastAsia"/>
-        </w:rPr>
-        <w:t>，</w:t>
-      </w:r>
-      <w:r>
-        <w:t>一般</w:t>
-      </w:r>
-      <w:r>
-        <w:rPr>
-          <w:rFonts w:hint="eastAsia"/>
-        </w:rPr>
-        <w:t>与</w:t>
-      </w:r>
-      <w:r>
-        <w:t>AVSEEK_FLAG_BACKGROUND</w:t>
-      </w:r>
-      <w:r>
-        <w:rPr>
-          <w:rFonts w:hint="eastAsia"/>
-        </w:rPr>
-        <w:t>一起</w:t>
-      </w:r>
-      <w:r>
-        <w:t>用</w:t>
-      </w:r>
-    </w:p>
-    <w:p/>
-    <w:p>
-      <w:pPr>
-        <w:rPr>
-          <w:rFonts w:hint="eastAsia"/>
-        </w:rPr>
-      </w:pPr>
-    </w:p>
-    <w:p>
-      <w:pPr>
-        <w:rPr>
-          <w:rFonts w:hint="eastAsia"/>
-        </w:rPr>
-      </w:pPr>
-    </w:p>
-    <w:p>
-      <w:pPr>
-        <w:rPr>
-          <w:rFonts w:hint="eastAsia"/>
-        </w:rPr>
-      </w:pPr>
-    </w:p>
-    <w:p>
-      <w:pPr>
-        <w:rPr>
-          <w:rFonts w:hint="eastAsia"/>
-        </w:rPr>
-      </w:pPr>
-    </w:p>
-    <w:p/>
-    <w:p>
-      <w:pPr>
-        <w:rPr>
-          <w:rFonts w:hint="eastAsia"/>
-        </w:rPr>
-      </w:pPr>
-    </w:p>
-    <w:p>
-      <w:pPr>
-        <w:rPr>
-          <w:rFonts w:hint="eastAsia"/>
-        </w:rPr>
-      </w:pPr>
-    </w:p>
-    <w:p>
-      <w:pPr>
-        <w:rPr>
-          <w:rFonts w:hint="eastAsia"/>
-        </w:rPr>
-      </w:pPr>
-    </w:p>
-    <w:p/>
-    <w:p/>
+      <w:r>
+        <w:rPr>
+          <w:rFonts w:hint="eastAsia"/>
+        </w:rPr>
+        <w:t>se</w:t>
+      </w:r>
+      <w:r>
+        <w:t>nd</w:t>
+      </w:r>
+      <w:r>
+        <w:rPr>
+          <w:rFonts w:hint="eastAsia"/>
+        </w:rPr>
+        <w:t>一</w:t>
+      </w:r>
+      <w:r>
+        <w:t>次，receive</w:t>
+      </w:r>
+      <w:r>
+        <w:rPr>
+          <w:rFonts w:hint="eastAsia"/>
+        </w:rPr>
+        <w:t>不一定</w:t>
+      </w:r>
+      <w:r>
+        <w:t>是一次。</w:t>
+      </w:r>
+    </w:p>
     <w:p>
       <w:pPr>
         <w:rPr>
@@ -7161,43 +10068,31 @@
     <w:p/>
     <w:p/>
     <w:p/>
-    <w:p>
-      <w:pPr>
-        <w:rPr>
-          <w:rFonts w:hint="eastAsia"/>
-        </w:rPr>
-      </w:pPr>
-    </w:p>
     <w:p/>
     <w:p/>
-    <w:p>
-      <w:pPr>
-        <w:rPr>
-          <w:rFonts w:hint="eastAsia"/>
-        </w:rPr>
-      </w:pPr>
-    </w:p>
-    <w:p>
-      <w:pPr>
-        <w:rPr>
-          <w:rFonts w:hint="eastAsia"/>
-        </w:rPr>
-      </w:pPr>
-    </w:p>
-    <w:p>
-      <w:pPr>
-        <w:rPr>
-          <w:rFonts w:hint="eastAsia"/>
-        </w:rPr>
-      </w:pPr>
-    </w:p>
-    <w:p>
-      <w:pPr>
-        <w:rPr>
-          <w:rFonts w:hint="eastAsia"/>
-        </w:rPr>
-      </w:pPr>
-    </w:p>
+    <w:p/>
+    <w:p/>
+    <w:p/>
+    <w:p/>
+    <w:p/>
+    <w:p/>
+    <w:p>
+      <w:pPr>
+        <w:rPr>
+          <w:rFonts w:hint="eastAsia"/>
+        </w:rPr>
+      </w:pPr>
+    </w:p>
+    <w:p>
+      <w:pPr>
+        <w:rPr>
+          <w:rFonts w:hint="eastAsia"/>
+        </w:rPr>
+      </w:pPr>
+    </w:p>
+    <w:p/>
+    <w:p/>
+    <w:p/>
     <w:p>
       <w:pPr>
         <w:rPr>
@@ -7225,70 +10120,57 @@
     <w:p/>
     <w:p/>
     <w:p/>
-    <w:p>
-      <w:pPr>
-        <w:rPr>
-          <w:rFonts w:hint="eastAsia"/>
-        </w:rPr>
-      </w:pPr>
-    </w:p>
-    <w:p>
-      <w:pPr>
-        <w:rPr>
-          <w:rFonts w:hint="eastAsia"/>
-        </w:rPr>
-      </w:pPr>
-      <w:r>
-        <w:tab/>
-      </w:r>
-    </w:p>
-    <w:p/>
-    <w:p/>
-    <w:p>
-      <w:pPr>
-        <w:rPr>
-          <w:rFonts w:hint="eastAsia"/>
-        </w:rPr>
-      </w:pPr>
-    </w:p>
     <w:p/>
     <w:p/>
     <w:p/>
-    <w:p>
-      <w:pPr>
-        <w:rPr>
-          <w:rFonts w:hint="eastAsia"/>
-        </w:rPr>
-      </w:pPr>
-    </w:p>
-    <w:p>
-      <w:r>
-        <w:tab/>
-      </w:r>
-    </w:p>
     <w:p/>
     <w:p/>
-    <w:p>
-      <w:pPr>
-        <w:rPr>
-          <w:rFonts w:hint="eastAsia"/>
-        </w:rPr>
-      </w:pPr>
-    </w:p>
+    <w:p/>
+    <w:p/>
+    <w:p/>
+    <w:p/>
+    <w:p/>
+    <w:p/>
+    <w:p/>
+    <w:p/>
+    <w:p/>
+    <w:p/>
+    <w:p/>
+    <w:p/>
+    <w:p/>
+    <w:p/>
+    <w:p/>
+    <w:p/>
+    <w:p/>
+    <w:p/>
+    <w:p>
+      <w:r>
+        <w:tab/>
+      </w:r>
+    </w:p>
+    <w:p/>
+    <w:p/>
+    <w:p/>
+    <w:p/>
+    <w:p/>
+    <w:p/>
+    <w:p/>
+    <w:p>
+      <w:r>
+        <w:tab/>
+      </w:r>
+    </w:p>
+    <w:p/>
+    <w:p/>
+    <w:p/>
     <w:p>
       <w:pPr>
         <w:ind w:firstLine="420"/>
-        <w:rPr>
-          <w:rFonts w:hint="eastAsia"/>
-        </w:rPr>
       </w:pPr>
     </w:p>
     <w:p>
       <w:pPr>
         <w:ind w:firstLine="420"/>
-        <w:rPr>
-          <w:rFonts w:hint="eastAsia"/>
-        </w:rPr>
       </w:pPr>
     </w:p>
     <w:p>
@@ -7319,17 +10201,11 @@
     <w:p>
       <w:pPr>
         <w:ind w:firstLine="420"/>
-        <w:rPr>
-          <w:rFonts w:hint="eastAsia"/>
-        </w:rPr>
       </w:pPr>
     </w:p>
     <w:p>
       <w:pPr>
         <w:ind w:firstLine="420"/>
-        <w:rPr>
-          <w:rFonts w:hint="eastAsia"/>
-        </w:rPr>
       </w:pPr>
     </w:p>
     <w:p>
@@ -7350,9 +10226,6 @@
     <w:p>
       <w:pPr>
         <w:ind w:firstLine="420"/>
-        <w:rPr>
-          <w:rFonts w:hint="eastAsia"/>
-        </w:rPr>
       </w:pPr>
     </w:p>
     <w:p>
@@ -8317,6 +11190,198 @@
       <w:u w:val="single"/>
     </w:rPr>
   </w:style>
+  <w:style w:type="table" w:styleId="a5">
+    <w:name w:val="Table Grid"/>
+    <w:basedOn w:val="a1"/>
+    <w:uiPriority w:val="39"/>
+    <w:rsid w:val="00AB6989"/>
+    <w:tblPr>
+      <w:tblBorders>
+        <w:top w:val="single" w:sz="4" w:space="0" w:color="auto"/>
+        <w:left w:val="single" w:sz="4" w:space="0" w:color="auto"/>
+        <w:bottom w:val="single" w:sz="4" w:space="0" w:color="auto"/>
+        <w:right w:val="single" w:sz="4" w:space="0" w:color="auto"/>
+        <w:insideH w:val="single" w:sz="4" w:space="0" w:color="auto"/>
+        <w:insideV w:val="single" w:sz="4" w:space="0" w:color="auto"/>
+      </w:tblBorders>
+    </w:tblPr>
+  </w:style>
+  <w:style w:type="table" w:styleId="5-1">
+    <w:name w:val="Grid Table 5 Dark Accent 1"/>
+    <w:basedOn w:val="a1"/>
+    <w:uiPriority w:val="50"/>
+    <w:rsid w:val="00E81AB0"/>
+    <w:tblPr>
+      <w:tblStyleRowBandSize w:val="1"/>
+      <w:tblStyleColBandSize w:val="1"/>
+      <w:tblBorders>
+        <w:top w:val="single" w:sz="4" w:space="0" w:color="FFFFFF" w:themeColor="background1"/>
+        <w:left w:val="single" w:sz="4" w:space="0" w:color="FFFFFF" w:themeColor="background1"/>
+        <w:bottom w:val="single" w:sz="4" w:space="0" w:color="FFFFFF" w:themeColor="background1"/>
+        <w:right w:val="single" w:sz="4" w:space="0" w:color="FFFFFF" w:themeColor="background1"/>
+        <w:insideH w:val="single" w:sz="4" w:space="0" w:color="FFFFFF" w:themeColor="background1"/>
+        <w:insideV w:val="single" w:sz="4" w:space="0" w:color="FFFFFF" w:themeColor="background1"/>
+      </w:tblBorders>
+    </w:tblPr>
+    <w:tcPr>
+      <w:shd w:val="clear" w:color="auto" w:fill="DEEAF6" w:themeFill="accent1" w:themeFillTint="33"/>
+    </w:tcPr>
+    <w:tblStylePr w:type="firstRow">
+      <w:rPr>
+        <w:b/>
+        <w:bCs/>
+        <w:color w:val="FFFFFF" w:themeColor="background1"/>
+      </w:rPr>
+      <w:tblPr/>
+      <w:tcPr>
+        <w:tcBorders>
+          <w:top w:val="single" w:sz="4" w:space="0" w:color="FFFFFF" w:themeColor="background1"/>
+          <w:left w:val="single" w:sz="4" w:space="0" w:color="FFFFFF" w:themeColor="background1"/>
+          <w:right w:val="single" w:sz="4" w:space="0" w:color="FFFFFF" w:themeColor="background1"/>
+          <w:insideH w:val="nil"/>
+          <w:insideV w:val="nil"/>
+        </w:tcBorders>
+        <w:shd w:val="clear" w:color="auto" w:fill="5B9BD5" w:themeFill="accent1"/>
+      </w:tcPr>
+    </w:tblStylePr>
+    <w:tblStylePr w:type="lastRow">
+      <w:rPr>
+        <w:b/>
+        <w:bCs/>
+        <w:color w:val="FFFFFF" w:themeColor="background1"/>
+      </w:rPr>
+      <w:tblPr/>
+      <w:tcPr>
+        <w:tcBorders>
+          <w:left w:val="single" w:sz="4" w:space="0" w:color="FFFFFF" w:themeColor="background1"/>
+          <w:bottom w:val="single" w:sz="4" w:space="0" w:color="FFFFFF" w:themeColor="background1"/>
+          <w:right w:val="single" w:sz="4" w:space="0" w:color="FFFFFF" w:themeColor="background1"/>
+          <w:insideH w:val="nil"/>
+          <w:insideV w:val="nil"/>
+        </w:tcBorders>
+        <w:shd w:val="clear" w:color="auto" w:fill="5B9BD5" w:themeFill="accent1"/>
+      </w:tcPr>
+    </w:tblStylePr>
+    <w:tblStylePr w:type="firstCol">
+      <w:rPr>
+        <w:b/>
+        <w:bCs/>
+        <w:color w:val="FFFFFF" w:themeColor="background1"/>
+      </w:rPr>
+      <w:tblPr/>
+      <w:tcPr>
+        <w:tcBorders>
+          <w:top w:val="single" w:sz="4" w:space="0" w:color="FFFFFF" w:themeColor="background1"/>
+          <w:left w:val="single" w:sz="4" w:space="0" w:color="FFFFFF" w:themeColor="background1"/>
+          <w:bottom w:val="single" w:sz="4" w:space="0" w:color="FFFFFF" w:themeColor="background1"/>
+          <w:insideV w:val="nil"/>
+        </w:tcBorders>
+        <w:shd w:val="clear" w:color="auto" w:fill="5B9BD5" w:themeFill="accent1"/>
+      </w:tcPr>
+    </w:tblStylePr>
+    <w:tblStylePr w:type="lastCol">
+      <w:rPr>
+        <w:b/>
+        <w:bCs/>
+        <w:color w:val="FFFFFF" w:themeColor="background1"/>
+      </w:rPr>
+      <w:tblPr/>
+      <w:tcPr>
+        <w:tcBorders>
+          <w:top w:val="single" w:sz="4" w:space="0" w:color="FFFFFF" w:themeColor="background1"/>
+          <w:bottom w:val="single" w:sz="4" w:space="0" w:color="FFFFFF" w:themeColor="background1"/>
+          <w:right w:val="single" w:sz="4" w:space="0" w:color="FFFFFF" w:themeColor="background1"/>
+          <w:insideV w:val="nil"/>
+        </w:tcBorders>
+        <w:shd w:val="clear" w:color="auto" w:fill="5B9BD5" w:themeFill="accent1"/>
+      </w:tcPr>
+    </w:tblStylePr>
+    <w:tblStylePr w:type="band1Vert">
+      <w:tblPr/>
+      <w:tcPr>
+        <w:shd w:val="clear" w:color="auto" w:fill="BDD6EE" w:themeFill="accent1" w:themeFillTint="66"/>
+      </w:tcPr>
+    </w:tblStylePr>
+    <w:tblStylePr w:type="band1Horz">
+      <w:tblPr/>
+      <w:tcPr>
+        <w:shd w:val="clear" w:color="auto" w:fill="BDD6EE" w:themeFill="accent1" w:themeFillTint="66"/>
+      </w:tcPr>
+    </w:tblStylePr>
+  </w:style>
+  <w:style w:type="table" w:styleId="4-1">
+    <w:name w:val="Grid Table 4 Accent 1"/>
+    <w:basedOn w:val="a1"/>
+    <w:uiPriority w:val="49"/>
+    <w:rsid w:val="00E81AB0"/>
+    <w:tblPr>
+      <w:tblStyleRowBandSize w:val="1"/>
+      <w:tblStyleColBandSize w:val="1"/>
+      <w:tblBorders>
+        <w:top w:val="single" w:sz="4" w:space="0" w:color="9CC2E5" w:themeColor="accent1" w:themeTint="99"/>
+        <w:left w:val="single" w:sz="4" w:space="0" w:color="9CC2E5" w:themeColor="accent1" w:themeTint="99"/>
+        <w:bottom w:val="single" w:sz="4" w:space="0" w:color="9CC2E5" w:themeColor="accent1" w:themeTint="99"/>
+        <w:right w:val="single" w:sz="4" w:space="0" w:color="9CC2E5" w:themeColor="accent1" w:themeTint="99"/>
+        <w:insideH w:val="single" w:sz="4" w:space="0" w:color="9CC2E5" w:themeColor="accent1" w:themeTint="99"/>
+        <w:insideV w:val="single" w:sz="4" w:space="0" w:color="9CC2E5" w:themeColor="accent1" w:themeTint="99"/>
+      </w:tblBorders>
+    </w:tblPr>
+    <w:tblStylePr w:type="firstRow">
+      <w:rPr>
+        <w:b/>
+        <w:bCs/>
+        <w:color w:val="FFFFFF" w:themeColor="background1"/>
+      </w:rPr>
+      <w:tblPr/>
+      <w:tcPr>
+        <w:tcBorders>
+          <w:top w:val="single" w:sz="4" w:space="0" w:color="5B9BD5" w:themeColor="accent1"/>
+          <w:left w:val="single" w:sz="4" w:space="0" w:color="5B9BD5" w:themeColor="accent1"/>
+          <w:bottom w:val="single" w:sz="4" w:space="0" w:color="5B9BD5" w:themeColor="accent1"/>
+          <w:right w:val="single" w:sz="4" w:space="0" w:color="5B9BD5" w:themeColor="accent1"/>
+          <w:insideH w:val="nil"/>
+          <w:insideV w:val="nil"/>
+        </w:tcBorders>
+        <w:shd w:val="clear" w:color="auto" w:fill="5B9BD5" w:themeFill="accent1"/>
+      </w:tcPr>
+    </w:tblStylePr>
+    <w:tblStylePr w:type="lastRow">
+      <w:rPr>
+        <w:b/>
+        <w:bCs/>
+      </w:rPr>
+      <w:tblPr/>
+      <w:tcPr>
+        <w:tcBorders>
+          <w:top w:val="double" w:sz="4" w:space="0" w:color="5B9BD5" w:themeColor="accent1"/>
+        </w:tcBorders>
+      </w:tcPr>
+    </w:tblStylePr>
+    <w:tblStylePr w:type="firstCol">
+      <w:rPr>
+        <w:b/>
+        <w:bCs/>
+      </w:rPr>
+    </w:tblStylePr>
+    <w:tblStylePr w:type="lastCol">
+      <w:rPr>
+        <w:b/>
+        <w:bCs/>
+      </w:rPr>
+    </w:tblStylePr>
+    <w:tblStylePr w:type="band1Vert">
+      <w:tblPr/>
+      <w:tcPr>
+        <w:shd w:val="clear" w:color="auto" w:fill="DEEAF6" w:themeFill="accent1" w:themeFillTint="33"/>
+      </w:tcPr>
+    </w:tblStylePr>
+    <w:tblStylePr w:type="band1Horz">
+      <w:tblPr/>
+      <w:tcPr>
+        <w:shd w:val="clear" w:color="auto" w:fill="DEEAF6" w:themeFill="accent1" w:themeFillTint="33"/>
+      </w:tcPr>
+    </w:tblStylePr>
+  </w:style>
 </w:styles>
 </file>
 
@@ -8586,7 +11651,7 @@
 </file>
 
 <file path=customXml/itemProps1.xml><?xml version="1.0" encoding="utf-8"?>
-<ds:datastoreItem xmlns:ds="http://schemas.openxmlformats.org/officeDocument/2006/customXml" ds:itemID="{CFE8A26A-75F5-4BDC-A0BE-7F5EB89414AB}">
+<ds:datastoreItem xmlns:ds="http://schemas.openxmlformats.org/officeDocument/2006/customXml" ds:itemID="{7C63FD52-34CB-4678-8CA0-1BEC1D4B51A5}">
   <ds:schemaRefs>
     <ds:schemaRef ds:uri="http://schemas.openxmlformats.org/officeDocument/2006/bibliography"/>
   </ds:schemaRefs>

</xml_diff>

<commit_message>
ffmpeg: update log file
</commit_message>
<xml_diff>
--- a/player.docx
+++ b/player.docx
@@ -7021,11 +7021,6 @@
       </w:r>
     </w:p>
     <w:p>
-      <w:pPr>
-        <w:rPr>
-          <w:rFonts w:hint="eastAsia"/>
-        </w:rPr>
-      </w:pPr>
       <w:r>
         <w:rPr>
           <w:rFonts w:hint="eastAsia"/>
@@ -7286,11 +7281,6 @@
       </w:r>
     </w:p>
     <w:p>
-      <w:pPr>
-        <w:rPr>
-          <w:rFonts w:hint="eastAsia"/>
-        </w:rPr>
-      </w:pPr>
       <w:r>
         <w:rPr>
           <w:rFonts w:hint="eastAsia"/>
@@ -7391,17 +7381,10 @@
         <w:t>)</w:t>
       </w:r>
     </w:p>
-    <w:p>
-      <w:pPr>
-        <w:rPr>
-          <w:rFonts w:hint="eastAsia"/>
-        </w:rPr>
-      </w:pPr>
-    </w:p>
-    <w:p>
-      <w:pPr>
-        <w:rPr>
-          <w:rFonts w:hint="eastAsia"/>
+    <w:p/>
+    <w:p>
+      <w:pPr>
+        <w:rPr>
           <w:b/>
         </w:rPr>
       </w:pPr>
@@ -7459,11 +7442,6 @@
       </w:r>
     </w:p>
     <w:p>
-      <w:pPr>
-        <w:rPr>
-          <w:rFonts w:hint="eastAsia"/>
-        </w:rPr>
-      </w:pPr>
       <w:r>
         <w:rPr>
           <w:rFonts w:hint="eastAsia"/>
@@ -7524,11 +7502,6 @@
       </w:r>
     </w:p>
     <w:p>
-      <w:pPr>
-        <w:rPr>
-          <w:rFonts w:hint="eastAsia"/>
-        </w:rPr>
-      </w:pPr>
       <w:r>
         <w:rPr>
           <w:rFonts w:hint="eastAsia"/>
@@ -7571,11 +7544,6 @@
       </w:r>
     </w:p>
     <w:p>
-      <w:pPr>
-        <w:rPr>
-          <w:rFonts w:hint="eastAsia"/>
-        </w:rPr>
-      </w:pPr>
       <w:r>
         <w:rPr>
           <w:rFonts w:hint="eastAsia"/>
@@ -7740,11 +7708,6 @@
       </w:r>
     </w:p>
     <w:p>
-      <w:pPr>
-        <w:rPr>
-          <w:rFonts w:hint="eastAsia"/>
-        </w:rPr>
-      </w:pPr>
       <w:r>
         <w:rPr>
           <w:rFonts w:hint="eastAsia"/>
@@ -7767,11 +7730,6 @@
       </w:r>
     </w:p>
     <w:p>
-      <w:pPr>
-        <w:rPr>
-          <w:rFonts w:hint="eastAsia"/>
-        </w:rPr>
-      </w:pPr>
       <w:r>
         <w:rPr>
           <w:rFonts w:hint="eastAsia"/>
@@ -7801,17 +7759,10 @@
         <w:t>。</w:t>
       </w:r>
     </w:p>
-    <w:p>
-      <w:pPr>
-        <w:rPr>
-          <w:rFonts w:hint="eastAsia"/>
-        </w:rPr>
-      </w:pPr>
-    </w:p>
-    <w:p>
-      <w:pPr>
-        <w:rPr>
-          <w:rFonts w:hint="eastAsia"/>
+    <w:p/>
+    <w:p>
+      <w:pPr>
+        <w:rPr>
           <w:b/>
         </w:rPr>
       </w:pPr>
@@ -7830,11 +7781,6 @@
       </w:r>
     </w:p>
     <w:p>
-      <w:pPr>
-        <w:rPr>
-          <w:rFonts w:hint="eastAsia"/>
-        </w:rPr>
-      </w:pPr>
       <w:r>
         <w:rPr>
           <w:rFonts w:hint="eastAsia"/>
@@ -7906,13 +7852,7 @@
         <w:t>。</w:t>
       </w:r>
     </w:p>
-    <w:p>
-      <w:pPr>
-        <w:rPr>
-          <w:rFonts w:hint="eastAsia"/>
-        </w:rPr>
-      </w:pPr>
-    </w:p>
+    <w:p/>
     <w:p>
       <w:pPr>
         <w:rPr>
@@ -7936,7 +7876,6 @@
     <w:p>
       <w:pPr>
         <w:rPr>
-          <w:rFonts w:hint="eastAsia"/>
           <w:b/>
         </w:rPr>
       </w:pPr>
@@ -8041,11 +7980,6 @@
       </w:r>
     </w:p>
     <w:p>
-      <w:pPr>
-        <w:rPr>
-          <w:rFonts w:hint="eastAsia"/>
-        </w:rPr>
-      </w:pPr>
       <w:r>
         <w:sym w:font="Wingdings" w:char="F0E0"/>
       </w:r>
@@ -8093,11 +8027,6 @@
       </w:r>
     </w:p>
     <w:p>
-      <w:pPr>
-        <w:rPr>
-          <w:rFonts w:hint="eastAsia"/>
-        </w:rPr>
-      </w:pPr>
       <w:r>
         <w:t>void av_frame_free(</w:t>
       </w:r>
@@ -8234,11 +8163,6 @@
       </w:r>
     </w:p>
     <w:p>
-      <w:pPr>
-        <w:rPr>
-          <w:rFonts w:hint="eastAsia"/>
-        </w:rPr>
-      </w:pPr>
       <w:r>
         <w:t>AVFrame *av_frame_clone(const AVFrame *src);</w:t>
       </w:r>
@@ -8489,11 +8413,6 @@
     </w:p>
     <w:p/>
     <w:p>
-      <w:pPr>
-        <w:rPr>
-          <w:rFonts w:hint="eastAsia"/>
-        </w:rPr>
-      </w:pPr>
       <w:r>
         <w:sym w:font="Wingdings" w:char="F0E0"/>
       </w:r>
@@ -8508,11 +8427,6 @@
       </w:r>
     </w:p>
     <w:p>
-      <w:pPr>
-        <w:rPr>
-          <w:rFonts w:hint="eastAsia"/>
-        </w:rPr>
-      </w:pPr>
       <w:r>
         <w:rPr>
           <w:rFonts w:hint="eastAsia"/>
@@ -8559,13 +8473,7 @@
     </w:p>
     <w:p>
       <w:r>
-        <w:t>int linesize[</w:t>
-      </w:r>
-      <w:r>
-        <w:t>AV_NUM_DATA,POINTERS</w:t>
-      </w:r>
-      <w:r>
-        <w:t>]</w:t>
+        <w:t>int linesize[AV_NUM_DATA,POINTERS]</w:t>
       </w:r>
       <w:r>
         <w:tab/>
@@ -8624,11 +8532,6 @@
       </w:r>
     </w:p>
     <w:p>
-      <w:pPr>
-        <w:rPr>
-          <w:rFonts w:hint="eastAsia"/>
-        </w:rPr>
-      </w:pPr>
       <w:r>
         <w:rPr>
           <w:rFonts w:hint="eastAsia"/>
@@ -8695,11 +8598,6 @@
       </w:r>
     </w:p>
     <w:p>
-      <w:pPr>
-        <w:rPr>
-          <w:rFonts w:hint="eastAsia"/>
-        </w:rPr>
-      </w:pPr>
       <w:r>
         <w:rPr>
           <w:rFonts w:hint="eastAsia"/>
@@ -8754,11 +8652,6 @@
       </w:r>
     </w:p>
     <w:p>
-      <w:pPr>
-        <w:rPr>
-          <w:rFonts w:hint="eastAsia"/>
-        </w:rPr>
-      </w:pPr>
       <w:r>
         <w:t>int64_t pkt_dts</w:t>
       </w:r>
@@ -8813,11 +8706,6 @@
       </w:r>
     </w:p>
     <w:p>
-      <w:pPr>
-        <w:rPr>
-          <w:rFonts w:hint="eastAsia"/>
-        </w:rPr>
-      </w:pPr>
       <w:r>
         <w:rPr>
           <w:rFonts w:hint="eastAsia"/>
@@ -8860,11 +8748,6 @@
       </w:r>
     </w:p>
     <w:p>
-      <w:pPr>
-        <w:rPr>
-          <w:rFonts w:hint="eastAsia"/>
-        </w:rPr>
-      </w:pPr>
       <w:r>
         <w:t>uint64_t channel_layout;</w:t>
       </w:r>
@@ -9080,7 +8963,6 @@
     <w:p>
       <w:pPr>
         <w:rPr>
-          <w:rFonts w:hint="eastAsia"/>
           <w:b/>
         </w:rPr>
       </w:pPr>
@@ -9264,11 +9146,6 @@
       </w:tr>
     </w:tbl>
     <w:p>
-      <w:pPr>
-        <w:rPr>
-          <w:rFonts w:hint="eastAsia"/>
-        </w:rPr>
-      </w:pPr>
       <w:r>
         <w:rPr>
           <w:rFonts w:hint="eastAsia"/>
@@ -9402,13 +9279,7 @@
         <w:t>)</w:t>
       </w:r>
     </w:p>
-    <w:p>
-      <w:pPr>
-        <w:rPr>
-          <w:rFonts w:hint="eastAsia"/>
-        </w:rPr>
-      </w:pPr>
-    </w:p>
+    <w:p/>
     <w:tbl>
       <w:tblPr>
         <w:tblStyle w:val="4-1"/>
@@ -9445,9 +9316,6 @@
           <w:p>
             <w:pPr>
               <w:cnfStyle w:val="100000000000" w:firstRow="1" w:lastRow="0" w:firstColumn="0" w:lastColumn="0" w:oddVBand="0" w:evenVBand="0" w:oddHBand="0" w:evenHBand="0" w:firstRowFirstColumn="0" w:firstRowLastColumn="0" w:lastRowFirstColumn="0" w:lastRowLastColumn="0"/>
-              <w:rPr>
-                <w:rFonts w:hint="eastAsia"/>
-              </w:rPr>
             </w:pPr>
             <w:r>
               <w:rPr>
@@ -9503,7 +9371,6 @@
             <w:pPr>
               <w:cnfStyle w:val="000000100000" w:firstRow="0" w:lastRow="0" w:firstColumn="0" w:lastColumn="0" w:oddVBand="0" w:evenVBand="0" w:oddHBand="1" w:evenHBand="0" w:firstRowFirstColumn="0" w:firstRowLastColumn="0" w:lastRowFirstColumn="0" w:lastRowLastColumn="0"/>
               <w:rPr>
-                <w:rFonts w:hint="eastAsia"/>
                 <w:b/>
               </w:rPr>
             </w:pPr>
@@ -9564,11 +9431,6 @@
       </w:tr>
     </w:tbl>
     <w:p>
-      <w:pPr>
-        <w:rPr>
-          <w:rFonts w:hint="eastAsia"/>
-        </w:rPr>
-      </w:pPr>
       <w:r>
         <w:rPr>
           <w:rFonts w:hint="eastAsia"/>
@@ -9601,7 +9463,6 @@
     <w:p>
       <w:pPr>
         <w:rPr>
-          <w:rFonts w:hint="eastAsia"/>
           <w:b/>
         </w:rPr>
       </w:pPr>
@@ -9653,11 +9514,6 @@
             <w:tcW w:w="846" w:type="dxa"/>
           </w:tcPr>
           <w:p>
-            <w:pPr>
-              <w:rPr>
-                <w:rFonts w:hint="eastAsia"/>
-              </w:rPr>
-            </w:pPr>
             <w:r>
               <w:rPr>
                 <w:rFonts w:hint="eastAsia"/>
@@ -9673,9 +9529,6 @@
           <w:p>
             <w:pPr>
               <w:cnfStyle w:val="100000000000" w:firstRow="1" w:lastRow="0" w:firstColumn="0" w:lastColumn="0" w:oddVBand="0" w:evenVBand="0" w:oddHBand="0" w:evenHBand="0" w:firstRowFirstColumn="0" w:firstRowLastColumn="0" w:lastRowFirstColumn="0" w:lastRowLastColumn="0"/>
-              <w:rPr>
-                <w:rFonts w:hint="eastAsia"/>
-              </w:rPr>
             </w:pPr>
             <w:r>
               <w:rPr>
@@ -9697,11 +9550,6 @@
             <w:tcW w:w="846" w:type="dxa"/>
           </w:tcPr>
           <w:p>
-            <w:pPr>
-              <w:rPr>
-                <w:rFonts w:hint="eastAsia"/>
-              </w:rPr>
-            </w:pPr>
             <w:r>
               <w:rPr>
                 <w:rFonts w:hint="eastAsia"/>
@@ -9718,7 +9566,6 @@
             <w:pPr>
               <w:cnfStyle w:val="000000100000" w:firstRow="0" w:lastRow="0" w:firstColumn="0" w:lastColumn="0" w:oddVBand="0" w:evenVBand="0" w:oddHBand="1" w:evenHBand="0" w:firstRowFirstColumn="0" w:firstRowLastColumn="0" w:lastRowFirstColumn="0" w:lastRowLastColumn="0"/>
               <w:rPr>
-                <w:rFonts w:hint="eastAsia"/>
                 <w:b/>
               </w:rPr>
             </w:pPr>
@@ -9774,20 +9621,8 @@
         <w:t>。</w:t>
       </w:r>
     </w:p>
-    <w:p>
-      <w:pPr>
-        <w:rPr>
-          <w:rFonts w:hint="eastAsia"/>
-        </w:rPr>
-      </w:pPr>
-    </w:p>
-    <w:p>
-      <w:pPr>
-        <w:rPr>
-          <w:rFonts w:hint="eastAsia"/>
-        </w:rPr>
-      </w:pPr>
-    </w:p>
+    <w:p/>
+    <w:p/>
     <w:p>
       <w:pPr>
         <w:rPr>
@@ -9818,11 +9653,6 @@
       </w:r>
     </w:p>
     <w:p>
-      <w:pPr>
-        <w:rPr>
-          <w:rFonts w:hint="eastAsia"/>
-        </w:rPr>
-      </w:pPr>
       <w:r>
         <w:rPr>
           <w:rFonts w:hint="eastAsia"/>
@@ -9886,11 +9716,6 @@
       </w:r>
     </w:p>
     <w:p>
-      <w:pPr>
-        <w:rPr>
-          <w:rFonts w:hint="eastAsia"/>
-        </w:rPr>
-      </w:pPr>
       <w:r>
         <w:rPr>
           <w:rFonts w:hint="eastAsia"/>
@@ -9911,11 +9736,6 @@
       </w:r>
     </w:p>
     <w:p>
-      <w:pPr>
-        <w:rPr>
-          <w:rFonts w:hint="eastAsia"/>
-        </w:rPr>
-      </w:pPr>
       <w:r>
         <w:rPr>
           <w:rFonts w:hint="eastAsia"/>
@@ -9924,11 +9744,6 @@
       </w:r>
     </w:p>
     <w:p>
-      <w:pPr>
-        <w:rPr>
-          <w:rFonts w:hint="eastAsia"/>
-        </w:rPr>
-      </w:pPr>
       <w:r>
         <w:rPr>
           <w:rFonts w:hint="eastAsia"/>
@@ -9945,22 +9760,980 @@
         <w:t>avcodec_receive_frame</w:t>
       </w:r>
       <w:r>
+        <w:t>(AVCodecContext *avctx, AVFrame *frame);</w:t>
+      </w:r>
+      <w:r>
+        <w:tab/>
+      </w:r>
+      <w:r>
+        <w:tab/>
+      </w:r>
+      <w:r>
+        <w:tab/>
+      </w:r>
+      <w:r>
+        <w:tab/>
+        <w:t xml:space="preserve">// </w:t>
+      </w:r>
+      <w:r>
+        <w:rPr>
+          <w:rFonts w:hint="eastAsia"/>
+        </w:rPr>
+        <w:t>可以反复</w:t>
+      </w:r>
+      <w:r>
+        <w:t>传</w:t>
+      </w:r>
+      <w:r>
+        <w:rPr>
+          <w:rFonts w:hint="eastAsia"/>
+        </w:rPr>
+        <w:t>同</w:t>
+      </w:r>
+      <w:r>
+        <w:t>一个对象。</w:t>
+      </w:r>
+    </w:p>
+    <w:p>
+      <w:r>
+        <w:rPr>
+          <w:rFonts w:hint="eastAsia"/>
+        </w:rPr>
+        <w:t>从</w:t>
+      </w:r>
+      <w:r>
+        <w:t>已</w:t>
+      </w:r>
+      <w:r>
+        <w:rPr>
+          <w:rFonts w:hint="eastAsia"/>
+        </w:rPr>
+        <w:t>解码</w:t>
+      </w:r>
+      <w:r>
+        <w:t>成功的数据当中取出一个frame</w:t>
+      </w:r>
+      <w:r>
+        <w:rPr>
+          <w:rFonts w:hint="eastAsia"/>
+        </w:rPr>
+        <w:t>。</w:t>
+      </w:r>
+    </w:p>
+    <w:p/>
+    <w:p>
+      <w:r>
+        <w:t>PS</w:t>
+      </w:r>
+      <w:r>
+        <w:rPr>
+          <w:rFonts w:hint="eastAsia"/>
+        </w:rPr>
+        <w:t>：</w:t>
+      </w:r>
+      <w:r>
+        <w:rPr>
+          <w:rFonts w:hint="eastAsia"/>
+        </w:rPr>
+        <w:t>se</w:t>
+      </w:r>
+      <w:r>
+        <w:t>nd</w:t>
+      </w:r>
+      <w:r>
+        <w:rPr>
+          <w:rFonts w:hint="eastAsia"/>
+        </w:rPr>
+        <w:t>一</w:t>
+      </w:r>
+      <w:r>
+        <w:t>次，receive</w:t>
+      </w:r>
+      <w:r>
+        <w:rPr>
+          <w:rFonts w:hint="eastAsia"/>
+        </w:rPr>
+        <w:t>不一定</w:t>
+      </w:r>
+      <w:r>
+        <w:t>是一次。</w:t>
+      </w:r>
+    </w:p>
+    <w:p/>
+    <w:p/>
+    <w:p>
+      <w:pPr>
+        <w:rPr>
+          <w:b/>
+        </w:rPr>
+      </w:pPr>
+      <w:r>
+        <w:rPr>
+          <w:rFonts w:hint="eastAsia"/>
+          <w:b/>
+        </w:rPr>
+        <w:t>测试</w:t>
+      </w:r>
+      <w:r>
+        <w:rPr>
+          <w:b/>
+        </w:rPr>
+        <w:t>解码性能</w:t>
+      </w:r>
+    </w:p>
+    <w:p>
+      <w:r>
+        <w:rPr>
+          <w:rFonts w:hint="eastAsia"/>
+        </w:rPr>
+        <w:t>关心</w:t>
+      </w:r>
+      <w:r>
+        <w:t>1s</w:t>
+      </w:r>
+      <w:r>
+        <w:rPr>
+          <w:rFonts w:hint="eastAsia"/>
+        </w:rPr>
+        <w:t>种</w:t>
+      </w:r>
+      <w:r>
+        <w:t>能解多少帧</w:t>
+      </w:r>
+      <w:r>
+        <w:rPr>
+          <w:rFonts w:hint="eastAsia"/>
+        </w:rPr>
+        <w:t xml:space="preserve">  </w:t>
+      </w:r>
+      <w:r>
+        <w:t>fps</w:t>
+      </w:r>
+    </w:p>
+    <w:p/>
+    <w:p>
+      <w:r>
+        <w:rPr>
+          <w:rFonts w:hint="eastAsia"/>
+        </w:rPr>
+        <w:t>tv_usec 微</w:t>
+      </w:r>
+      <w:r>
+        <w:t>秒</w:t>
+      </w:r>
+    </w:p>
+    <w:p/>
+    <w:p>
+      <w:r>
+        <w:rPr>
+          <w:rFonts w:hint="eastAsia"/>
+        </w:rPr>
+        <w:t>硬件</w:t>
+      </w:r>
+      <w:r>
+        <w:t>解码需要注册解码器</w:t>
+      </w:r>
+      <w:r>
+        <w:rPr>
+          <w:rFonts w:hint="eastAsia"/>
+        </w:rPr>
+        <w:t xml:space="preserve"> 把</w:t>
+      </w:r>
+      <w:r>
+        <w:t>java</w:t>
+      </w:r>
+      <w:r>
+        <w:rPr>
+          <w:rFonts w:hint="eastAsia"/>
+        </w:rPr>
+        <w:t>虚拟</w:t>
+      </w:r>
+      <w:r>
+        <w:t>机的环境，传递</w:t>
+      </w:r>
+      <w:r>
+        <w:rPr>
+          <w:rFonts w:hint="eastAsia"/>
+        </w:rPr>
+        <w:t>给FF</w:t>
+      </w:r>
+      <w:r>
+        <w:t>mpeg</w:t>
+      </w:r>
+    </w:p>
+    <w:p/>
+    <w:p>
+      <w:pPr>
+        <w:rPr>
+          <w:rFonts w:hint="eastAsia"/>
+        </w:rPr>
+      </w:pPr>
+      <w:r>
+        <w:rPr>
+          <w:rFonts w:hint="eastAsia"/>
+        </w:rPr>
+        <w:t>java加载</w:t>
+      </w:r>
+      <w:r>
+        <w:t>的时候会自动调用</w:t>
+      </w:r>
+    </w:p>
+    <w:p>
+      <w:pPr>
+        <w:pBdr>
+          <w:bottom w:val="double" w:sz="6" w:space="1" w:color="auto"/>
+        </w:pBdr>
+        <w:rPr>
+          <w:rFonts w:hint="eastAsia"/>
+        </w:rPr>
+      </w:pPr>
+    </w:p>
+    <w:p>
+      <w:r>
+        <w:rPr>
+          <w:rFonts w:hint="eastAsia"/>
+        </w:rPr>
+        <w:t>下面来</w:t>
+      </w:r>
+      <w:r>
+        <w:t>学习利用</w:t>
+      </w:r>
+      <w:r>
+        <w:rPr>
+          <w:rFonts w:hint="eastAsia"/>
+        </w:rPr>
+        <w:t>FF</w:t>
+      </w:r>
+      <w:r>
+        <w:t xml:space="preserve">mpeg </w:t>
+      </w:r>
+      <w:r>
+        <w:rPr>
+          <w:rFonts w:hint="eastAsia"/>
+        </w:rPr>
+        <w:t>来</w:t>
+      </w:r>
+      <w:r>
+        <w:t>进行</w:t>
+      </w:r>
+      <w:r>
+        <w:rPr>
+          <w:rFonts w:hint="eastAsia"/>
+        </w:rPr>
+        <w:t>图像</w:t>
+      </w:r>
+      <w:r>
+        <w:rPr>
+          <w:rFonts w:hint="eastAsia"/>
+        </w:rPr>
+        <w:t>视频</w:t>
+      </w:r>
+      <w:r>
+        <w:t>像素和尺寸的转换。</w:t>
+      </w:r>
+    </w:p>
+    <w:p/>
+    <w:p>
+      <w:r>
+        <w:rPr>
+          <w:rFonts w:hint="eastAsia"/>
+        </w:rPr>
+        <w:t>解码用</w:t>
+      </w:r>
+      <w:r>
+        <w:t>硬解码</w:t>
+      </w:r>
+    </w:p>
+    <w:p>
+      <w:r>
+        <w:rPr>
+          <w:rFonts w:hint="eastAsia"/>
+        </w:rPr>
+        <w:t>显示部分</w:t>
+      </w:r>
+      <w:r>
+        <w:t>最好用shade</w:t>
+      </w:r>
+      <w:r>
+        <w:rPr>
+          <w:rFonts w:hint="eastAsia"/>
+        </w:rPr>
+        <w:t>来</w:t>
+      </w:r>
+      <w:r>
+        <w:t>做</w:t>
+      </w:r>
+    </w:p>
+    <w:p>
+      <w:r>
+        <w:rPr>
+          <w:rFonts w:hint="eastAsia"/>
+        </w:rPr>
+        <w:t>因为</w:t>
+      </w:r>
+      <w:r>
+        <w:t>硬解码</w:t>
+      </w:r>
+      <w:r>
+        <w:t>出来的格式和</w:t>
+      </w:r>
+      <w:r>
+        <w:rPr>
+          <w:rFonts w:hint="eastAsia"/>
+        </w:rPr>
+        <w:t>软</w:t>
+      </w:r>
+      <w:r>
+        <w:t>解码出来的格式是不一样的，</w:t>
+      </w:r>
+      <w:r>
+        <w:rPr>
+          <w:rFonts w:hint="eastAsia"/>
+        </w:rPr>
+        <w:t>用FF</w:t>
+      </w:r>
+      <w:r>
+        <w:t>mpeg</w:t>
+      </w:r>
+      <w:r>
+        <w:rPr>
+          <w:rFonts w:hint="eastAsia"/>
+        </w:rPr>
+        <w:t>的</w:t>
+      </w:r>
+      <w:r>
+        <w:t>接口很方便。</w:t>
+      </w:r>
+    </w:p>
+    <w:p/>
+    <w:p>
+      <w:pPr>
+        <w:rPr>
+          <w:rFonts w:hint="eastAsia"/>
+          <w:b/>
+        </w:rPr>
+      </w:pPr>
+      <w:r>
+        <w:rPr>
+          <w:rFonts w:hint="eastAsia"/>
+          <w:b/>
+        </w:rPr>
+        <w:lastRenderedPageBreak/>
+        <w:t>函数</w:t>
+      </w:r>
+      <w:r>
+        <w:rPr>
+          <w:b/>
+        </w:rPr>
+        <w:t>说明</w:t>
+      </w:r>
+    </w:p>
+    <w:p>
+      <w:pPr>
+        <w:rPr>
+          <w:rFonts w:hint="eastAsia"/>
+        </w:rPr>
+      </w:pPr>
+      <w:r>
+        <w:rPr>
+          <w:rFonts w:hint="eastAsia"/>
+        </w:rPr>
+        <w:t>sw</w:t>
+      </w:r>
+      <w:r>
+        <w:t>s_getContext()</w:t>
+      </w:r>
+      <w:r>
+        <w:tab/>
+      </w:r>
+      <w:r>
+        <w:tab/>
+      </w:r>
+      <w:r>
+        <w:tab/>
+      </w:r>
+      <w:r>
+        <w:tab/>
+      </w:r>
+      <w:r>
+        <w:tab/>
+      </w:r>
+      <w:r>
+        <w:tab/>
+      </w:r>
+      <w:r>
+        <w:tab/>
+      </w:r>
+      <w:r>
+        <w:tab/>
+        <w:t xml:space="preserve">// </w:t>
+      </w:r>
+      <w:r>
+        <w:rPr>
+          <w:rFonts w:hint="eastAsia"/>
+        </w:rPr>
+        <w:t>像素</w:t>
+      </w:r>
+      <w:r>
+        <w:t>格式转换的上下文。</w:t>
+      </w:r>
+      <w:r>
+        <w:rPr>
+          <w:rFonts w:hint="eastAsia"/>
+        </w:rPr>
+        <w:t>会</w:t>
+      </w:r>
+      <w:r>
+        <w:t>创建新的空间</w:t>
+      </w:r>
+    </w:p>
+    <w:p>
+      <w:r>
+        <w:rPr>
+          <w:rFonts w:hint="eastAsia"/>
+        </w:rPr>
+        <w:t xml:space="preserve">struct </w:t>
+      </w:r>
+      <w:r>
+        <w:t>SwsContext *sws_getCachedContext();</w:t>
+      </w:r>
+      <w:r>
+        <w:tab/>
+      </w:r>
+      <w:r>
+        <w:tab/>
+        <w:t xml:space="preserve">// </w:t>
+      </w:r>
+      <w:r>
+        <w:rPr>
+          <w:rFonts w:hint="eastAsia"/>
+        </w:rPr>
+        <w:t>函数</w:t>
+      </w:r>
+      <w:r>
+        <w:t>名</w:t>
+      </w:r>
+      <w:r>
+        <w:rPr>
+          <w:rFonts w:hint="eastAsia"/>
+        </w:rPr>
+        <w:t>补</w:t>
+      </w:r>
+      <w:r>
+        <w:t>全</w:t>
+      </w:r>
+      <w:r>
+        <w:rPr>
+          <w:rFonts w:hint="eastAsia"/>
+        </w:rPr>
+        <w:t>。会</w:t>
+      </w:r>
+      <w:r>
+        <w:t>根据传入的上下文到缓冲</w:t>
+      </w:r>
+      <w:r>
+        <w:rPr>
+          <w:rFonts w:hint="eastAsia"/>
+        </w:rPr>
+        <w:t>里面</w:t>
+      </w:r>
+      <w:r>
+        <w:t>去找。</w:t>
+      </w:r>
+    </w:p>
+    <w:p>
+      <w:r>
+        <w:rPr>
+          <w:rFonts w:hint="eastAsia"/>
+        </w:rPr>
+        <w:t>参数</w:t>
+      </w:r>
+      <w:r>
+        <w:t>说明：</w:t>
+      </w:r>
+    </w:p>
+    <w:p>
+      <w:pPr>
+        <w:pStyle w:val="a3"/>
+        <w:numPr>
+          <w:ilvl w:val="0"/>
+          <w:numId w:val="5"/>
+        </w:numPr>
+        <w:ind w:firstLineChars="0"/>
+      </w:pPr>
+      <w:r>
+        <w:t>第一</w:t>
+      </w:r>
+      <w:r>
+        <w:rPr>
+          <w:rFonts w:hint="eastAsia"/>
+        </w:rPr>
+        <w:t>参数</w:t>
+      </w:r>
+      <w:r>
+        <w:t>可以传</w:t>
+      </w:r>
+      <w:r>
+        <w:rPr>
+          <w:rFonts w:hint="eastAsia"/>
+        </w:rPr>
+        <w:t>NULL，</w:t>
+      </w:r>
+      <w:r>
+        <w:t>默认会开辟一块</w:t>
+      </w:r>
+      <w:r>
+        <w:rPr>
+          <w:rFonts w:hint="eastAsia"/>
+        </w:rPr>
+        <w:t>新</w:t>
+      </w:r>
+      <w:r>
+        <w:t>的空间。</w:t>
+      </w:r>
+    </w:p>
+    <w:p>
+      <w:pPr>
+        <w:pStyle w:val="a3"/>
+        <w:numPr>
+          <w:ilvl w:val="0"/>
+          <w:numId w:val="5"/>
+        </w:numPr>
+        <w:ind w:firstLineChars="0"/>
+      </w:pPr>
+      <w:r>
+        <w:rPr>
+          <w:rFonts w:hint="eastAsia"/>
+        </w:rPr>
+        <w:t>src</w:t>
+      </w:r>
+      <w:r>
+        <w:t>W,srcH, srcFormat</w:t>
+      </w:r>
+      <w:r>
+        <w:rPr>
+          <w:rFonts w:hint="eastAsia"/>
+        </w:rPr>
+        <w:t>， 原始</w:t>
+      </w:r>
+      <w:r>
+        <w:t>数据的宽高和</w:t>
+      </w:r>
+      <w:r>
+        <w:rPr>
+          <w:rFonts w:hint="eastAsia"/>
+        </w:rPr>
+        <w:t>原始</w:t>
+      </w:r>
+      <w:r>
+        <w:t>像素格式</w:t>
+      </w:r>
+      <w:r>
+        <w:rPr>
+          <w:rFonts w:hint="eastAsia"/>
+        </w:rPr>
         <w:t>(</w:t>
       </w:r>
       <w:r>
-        <w:t>AVCodecContext</w:t>
-      </w:r>
-      <w:r>
-        <w:t xml:space="preserve"> *avctx, AVFrame *frame</w:t>
-      </w:r>
-      <w:r>
+        <w:t>YUV420</w:t>
+      </w:r>
+      <w:r>
+        <w:rPr>
+          <w:rFonts w:hint="eastAsia"/>
+        </w:rPr>
         <w:t>)</w:t>
       </w:r>
       <w:r>
-        <w:t>;</w:t>
-      </w:r>
-      <w:r>
-        <w:tab/>
+        <w:t>，</w:t>
+      </w:r>
+    </w:p>
+    <w:p>
+      <w:pPr>
+        <w:pStyle w:val="a3"/>
+        <w:numPr>
+          <w:ilvl w:val="0"/>
+          <w:numId w:val="5"/>
+        </w:numPr>
+        <w:ind w:firstLineChars="0"/>
+      </w:pPr>
+      <w:r>
+        <w:rPr>
+          <w:rFonts w:hint="eastAsia"/>
+        </w:rPr>
+        <w:t>d</w:t>
+      </w:r>
+      <w:r>
+        <w:t xml:space="preserve">stW,dstH,dstFormat;   </w:t>
+      </w:r>
+      <w:r>
+        <w:rPr>
+          <w:rFonts w:hint="eastAsia"/>
+        </w:rPr>
+        <w:t>目标</w:t>
+      </w:r>
+      <w:r>
+        <w:t>宽，目标高，目标的像素格式(</w:t>
+      </w:r>
+      <w:r>
+        <w:rPr>
+          <w:rFonts w:hint="eastAsia"/>
+        </w:rPr>
+        <w:t>这</w:t>
+      </w:r>
+      <w:r>
+        <w:t>里的宽高</w:t>
+      </w:r>
+      <w:r>
+        <w:rPr>
+          <w:rFonts w:hint="eastAsia"/>
+        </w:rPr>
+        <w:t>可能</w:t>
+      </w:r>
+      <w:r>
+        <w:t>是</w:t>
+      </w:r>
+      <w:r>
+        <w:rPr>
+          <w:rFonts w:hint="eastAsia"/>
+        </w:rPr>
+        <w:t>手机</w:t>
+      </w:r>
+      <w:r>
+        <w:t>屏幕</w:t>
+      </w:r>
+      <w:r>
+        <w:rPr>
+          <w:rFonts w:hint="eastAsia"/>
+        </w:rPr>
+        <w:t>分辨率，RGBA</w:t>
+      </w:r>
+      <w:r>
+        <w:t>8888)</w:t>
+      </w:r>
+      <w:r>
+        <w:rPr>
+          <w:rFonts w:hint="eastAsia"/>
+        </w:rPr>
+        <w:t>，</w:t>
+      </w:r>
+      <w:r>
+        <w:t>这</w:t>
+      </w:r>
+      <w:r>
+        <w:rPr>
+          <w:rFonts w:hint="eastAsia"/>
+        </w:rPr>
+        <w:t>里</w:t>
+      </w:r>
+      <w:r>
+        <w:t>不</w:t>
+      </w:r>
+      <w:r>
+        <w:rPr>
+          <w:rFonts w:hint="eastAsia"/>
+        </w:rPr>
+        <w:t>仅仅</w:t>
+      </w:r>
+      <w:r>
+        <w:t>包含了</w:t>
+      </w:r>
+      <w:r>
+        <w:rPr>
+          <w:rFonts w:hint="eastAsia"/>
+        </w:rPr>
+        <w:t>尺寸</w:t>
+      </w:r>
+      <w:r>
+        <w:t>的转换和像素格式的转换</w:t>
+      </w:r>
+    </w:p>
+    <w:p>
+      <w:pPr>
+        <w:pStyle w:val="a3"/>
+        <w:numPr>
+          <w:ilvl w:val="0"/>
+          <w:numId w:val="5"/>
+        </w:numPr>
+        <w:ind w:firstLineChars="0"/>
+      </w:pPr>
+      <w:r>
+        <w:t>flag</w:t>
+      </w:r>
+      <w:r>
+        <w:t xml:space="preserve"> </w:t>
+      </w:r>
+      <w:r>
+        <w:rPr>
+          <w:rFonts w:hint="eastAsia"/>
+        </w:rPr>
+        <w:t>提供</w:t>
+      </w:r>
+      <w:r>
+        <w:t>了一</w:t>
+      </w:r>
+      <w:r>
+        <w:rPr>
+          <w:rFonts w:hint="eastAsia"/>
+        </w:rPr>
+        <w:t>系列</w:t>
+      </w:r>
+      <w:r>
+        <w:t>的算法，快速线性，差值，矩阵</w:t>
+      </w:r>
+      <w:r>
+        <w:rPr>
+          <w:rFonts w:hint="eastAsia"/>
+        </w:rPr>
+        <w:t>，</w:t>
+      </w:r>
+      <w:r>
+        <w:t>不</w:t>
+      </w:r>
+      <w:r>
+        <w:rPr>
+          <w:rFonts w:hint="eastAsia"/>
+        </w:rPr>
+        <w:t>同</w:t>
+      </w:r>
+      <w:r>
+        <w:t>的算法性能</w:t>
+      </w:r>
+      <w:r>
+        <w:rPr>
+          <w:rFonts w:hint="eastAsia"/>
+        </w:rPr>
+        <w:t>也</w:t>
+      </w:r>
+      <w:r>
+        <w:t>不同，快速线性算法性能相对较高。</w:t>
+      </w:r>
+      <w:r>
+        <w:rPr>
+          <w:rFonts w:hint="eastAsia"/>
+        </w:rPr>
+        <w:t>只</w:t>
+      </w:r>
+      <w:r>
+        <w:t>针对尺寸的</w:t>
+      </w:r>
+      <w:r>
+        <w:rPr>
+          <w:rFonts w:hint="eastAsia"/>
+        </w:rPr>
+        <w:t>变换</w:t>
+      </w:r>
+      <w:r>
+        <w:t>。</w:t>
+      </w:r>
+      <w:r>
+        <w:rPr>
+          <w:rFonts w:hint="eastAsia"/>
+        </w:rPr>
+        <w:t>对</w:t>
+      </w:r>
+      <w:r>
+        <w:t>像素格式转换无此问题</w:t>
+      </w:r>
+    </w:p>
+    <w:p>
+      <w:pPr>
+        <w:pStyle w:val="a3"/>
+        <w:ind w:left="360" w:firstLineChars="0" w:firstLine="0"/>
+      </w:pPr>
+      <w:r>
+        <w:rPr>
+          <w:rFonts w:hint="eastAsia"/>
+        </w:rPr>
+        <w:t xml:space="preserve">#define </w:t>
+      </w:r>
+      <w:r>
+        <w:t>SWS_FAST_BILINEAR 1</w:t>
+      </w:r>
+    </w:p>
+    <w:p>
+      <w:pPr>
+        <w:pStyle w:val="a3"/>
+        <w:ind w:left="360" w:firstLineChars="0" w:firstLine="0"/>
+      </w:pPr>
+      <w:r>
+        <w:t>#define SWS_BILINEAR 2</w:t>
+      </w:r>
+    </w:p>
+    <w:p>
+      <w:pPr>
+        <w:pStyle w:val="a3"/>
+        <w:ind w:left="360" w:firstLineChars="0" w:firstLine="0"/>
+      </w:pPr>
+      <w:r>
+        <w:rPr>
+          <w:rFonts w:hint="eastAsia"/>
+        </w:rPr>
+        <w:t xml:space="preserve">#define </w:t>
+      </w:r>
+      <w:r>
+        <w:t>SWS_BICUBIC 4</w:t>
+      </w:r>
+    </w:p>
+    <w:p>
+      <w:pPr>
+        <w:pStyle w:val="a3"/>
+        <w:ind w:left="360" w:firstLineChars="0" w:firstLine="0"/>
+      </w:pPr>
+      <w:r>
+        <w:t>#define SWS_X</w:t>
+      </w:r>
+      <w:r>
+        <w:tab/>
+        <w:t>8</w:t>
+      </w:r>
+    </w:p>
+    <w:p>
+      <w:pPr>
+        <w:pStyle w:val="a3"/>
+        <w:ind w:left="360" w:firstLineChars="0" w:firstLine="0"/>
+      </w:pPr>
+      <w:r>
+        <w:t>#define SWS_POINT 0x10</w:t>
+      </w:r>
+    </w:p>
+    <w:p>
+      <w:pPr>
+        <w:pStyle w:val="a3"/>
+        <w:ind w:left="360" w:firstLineChars="0" w:firstLine="0"/>
+      </w:pPr>
+      <w:r>
+        <w:t>#define SWS_AREA 0x20</w:t>
+      </w:r>
+    </w:p>
+    <w:p>
+      <w:pPr>
+        <w:pStyle w:val="a3"/>
+        <w:ind w:left="360" w:firstLineChars="0" w:firstLine="0"/>
+      </w:pPr>
+      <w:r>
+        <w:t>#define SWS_BICUBLIN 0x40</w:t>
+      </w:r>
+    </w:p>
+    <w:p>
+      <w:pPr>
+        <w:pStyle w:val="a3"/>
+        <w:ind w:left="360" w:firstLineChars="0" w:firstLine="0"/>
+        <w:rPr>
+          <w:rFonts w:hint="eastAsia"/>
+        </w:rPr>
+      </w:pPr>
+      <w:r>
+        <w:rPr>
+          <w:rFonts w:hint="eastAsia"/>
+        </w:rPr>
+        <w:t>后面还</w:t>
+      </w:r>
+      <w:r>
+        <w:t>有两个参数</w:t>
+      </w:r>
+      <w:r>
+        <w:rPr>
+          <w:rFonts w:hint="eastAsia"/>
+        </w:rPr>
+        <w:t>是</w:t>
+      </w:r>
+      <w:r>
+        <w:t>做过滤器用的，一般用不到，传</w:t>
+      </w:r>
+      <w:r>
+        <w:rPr>
+          <w:rFonts w:hint="eastAsia"/>
+        </w:rPr>
+        <w:t>NULL，最后一个</w:t>
+      </w:r>
+      <w:r>
+        <w:t>参数是跟flag</w:t>
+      </w:r>
+      <w:r>
+        <w:rPr>
+          <w:rFonts w:hint="eastAsia"/>
+        </w:rPr>
+        <w:t>算法</w:t>
+      </w:r>
+      <w:r>
+        <w:t>相关</w:t>
+      </w:r>
+      <w:r>
+        <w:rPr>
+          <w:rFonts w:hint="eastAsia"/>
+        </w:rPr>
+        <w:t>，</w:t>
+      </w:r>
+      <w:r>
+        <w:t>也可以传</w:t>
+      </w:r>
+      <w:r>
+        <w:rPr>
+          <w:rFonts w:hint="eastAsia"/>
+        </w:rPr>
+        <w:t>NULL。</w:t>
+      </w:r>
+    </w:p>
+    <w:p>
+      <w:pPr>
+        <w:pStyle w:val="a3"/>
+        <w:ind w:left="360" w:firstLineChars="0" w:firstLine="0"/>
+        <w:rPr>
+          <w:rFonts w:hint="eastAsia"/>
+        </w:rPr>
+      </w:pPr>
+    </w:p>
+    <w:p>
+      <w:pPr>
+        <w:pStyle w:val="a3"/>
+        <w:numPr>
+          <w:ilvl w:val="0"/>
+          <w:numId w:val="5"/>
+        </w:numPr>
+        <w:ind w:firstLineChars="0"/>
+      </w:pPr>
+      <w:r>
+        <w:t>int sws_scale();</w:t>
+      </w:r>
+    </w:p>
+    <w:p>
+      <w:pPr>
+        <w:ind w:left="360"/>
+      </w:pPr>
+      <w:r>
+        <w:rPr>
+          <w:rFonts w:hint="eastAsia"/>
+        </w:rPr>
+        <w:t>具体</w:t>
+      </w:r>
+      <w:r>
+        <w:t>每一帧</w:t>
+      </w:r>
+      <w:r>
+        <w:rPr>
+          <w:rFonts w:hint="eastAsia"/>
+        </w:rPr>
+        <w:t>数据</w:t>
+      </w:r>
+      <w:r>
+        <w:t>的处理。</w:t>
+      </w:r>
+    </w:p>
+    <w:p>
+      <w:pPr>
+        <w:ind w:left="360"/>
+        <w:rPr>
+          <w:rFonts w:hint="eastAsia"/>
+        </w:rPr>
+      </w:pPr>
+      <w:r>
+        <w:rPr>
+          <w:rFonts w:hint="eastAsia"/>
+        </w:rPr>
+        <w:t xml:space="preserve">struct </w:t>
+      </w:r>
+      <w:r>
+        <w:t>SwsContext *c</w:t>
       </w:r>
       <w:r>
         <w:tab/>
@@ -9976,138 +10749,665 @@
         <w:rPr>
           <w:rFonts w:hint="eastAsia"/>
         </w:rPr>
-        <w:t>可以反复</w:t>
-      </w:r>
-      <w:r>
-        <w:t>传</w:t>
-      </w:r>
-      <w:r>
-        <w:rPr>
-          <w:rFonts w:hint="eastAsia"/>
-        </w:rPr>
-        <w:t>同</w:t>
-      </w:r>
-      <w:r>
-        <w:t>一个对象。</w:t>
-      </w:r>
-    </w:p>
-    <w:p>
-      <w:r>
-        <w:rPr>
-          <w:rFonts w:hint="eastAsia"/>
-        </w:rPr>
-        <w:t>从</w:t>
-      </w:r>
-      <w:r>
-        <w:t>已</w:t>
-      </w:r>
-      <w:r>
-        <w:rPr>
-          <w:rFonts w:hint="eastAsia"/>
-        </w:rPr>
-        <w:t>解码</w:t>
-      </w:r>
-      <w:r>
-        <w:t>成功的数据当中取出一个frame</w:t>
-      </w:r>
-      <w:r>
-        <w:rPr>
-          <w:rFonts w:hint="eastAsia"/>
-        </w:rPr>
+        <w:t>像素</w:t>
+      </w:r>
+      <w:r>
+        <w:t>格式转换的上下文</w:t>
+      </w:r>
+    </w:p>
+    <w:p>
+      <w:pPr>
+        <w:ind w:left="360"/>
+        <w:rPr>
+          <w:rFonts w:hint="eastAsia"/>
+        </w:rPr>
+      </w:pPr>
+      <w:r>
+        <w:t>uint8_t *const srcSlice[]</w:t>
+      </w:r>
+      <w:r>
+        <w:tab/>
+      </w:r>
+      <w:r>
+        <w:tab/>
+      </w:r>
+      <w:r>
+        <w:tab/>
+      </w:r>
+      <w:r>
+        <w:rPr>
+          <w:rFonts w:hint="eastAsia"/>
+        </w:rPr>
+        <w:t>// sr</w:t>
+      </w:r>
+      <w:r>
+        <w:t>c的Slice</w:t>
+      </w:r>
+      <w:r>
+        <w:rPr>
+          <w:rFonts w:hint="eastAsia"/>
+        </w:rPr>
+        <w:t>，</w:t>
+      </w:r>
+      <w:r>
+        <w:rPr>
+          <w:rFonts w:hint="eastAsia"/>
+        </w:rPr>
+        <w:t>对应</w:t>
+      </w:r>
+      <w:r>
+        <w:t>的</w:t>
+      </w:r>
+      <w:r>
+        <w:rPr>
+          <w:rFonts w:hint="eastAsia"/>
+        </w:rPr>
+        <w:t>具体</w:t>
+      </w:r>
+      <w:r>
+        <w:t>数据的数组，是指针</w:t>
+      </w:r>
+      <w:r>
+        <w:rPr>
+          <w:rFonts w:hint="eastAsia"/>
+        </w:rPr>
+        <w:t>数组</w:t>
+      </w:r>
+      <w:r>
+        <w:t>，也就是二维</w:t>
+      </w:r>
+      <w:r>
+        <w:rPr>
+          <w:rFonts w:hint="eastAsia"/>
+        </w:rPr>
+        <w:t>数组</w:t>
+      </w:r>
+      <w:r>
+        <w:t>，</w:t>
+      </w:r>
+      <w:r>
+        <w:rPr>
+          <w:rFonts w:hint="eastAsia"/>
+        </w:rPr>
+        <w:t>YUV420P(三</w:t>
+      </w:r>
+      <w:r>
+        <w:t>行数据</w:t>
+      </w:r>
+      <w:r>
+        <w:rPr>
+          <w:rFonts w:hint="eastAsia"/>
+        </w:rPr>
+        <w:t>)</w:t>
+      </w:r>
+    </w:p>
+    <w:p>
+      <w:pPr>
+        <w:ind w:left="360"/>
+        <w:rPr>
+          <w:rFonts w:hint="eastAsia"/>
+        </w:rPr>
+      </w:pPr>
+      <w:r>
+        <w:t>const int srcStride[]</w:t>
+      </w:r>
+      <w:r>
+        <w:tab/>
+      </w:r>
+      <w:r>
+        <w:tab/>
+      </w:r>
+      <w:r>
+        <w:tab/>
+      </w:r>
+      <w:r>
+        <w:tab/>
+      </w:r>
+      <w:r>
+        <w:rPr>
+          <w:rFonts w:hint="eastAsia"/>
+        </w:rPr>
+        <w:t xml:space="preserve">// </w:t>
+      </w:r>
+      <w:r>
+        <w:t xml:space="preserve">linesize, </w:t>
+      </w:r>
+      <w:r>
+        <w:rPr>
+          <w:rFonts w:hint="eastAsia"/>
+        </w:rPr>
+        <w:t>一</w:t>
+      </w:r>
+      <w:r>
+        <w:t>行</w:t>
+      </w:r>
+      <w:r>
+        <w:rPr>
+          <w:rFonts w:hint="eastAsia"/>
+        </w:rPr>
+        <w:t>对应</w:t>
+      </w:r>
+      <w:r>
+        <w:t>的大小。</w:t>
+      </w:r>
+    </w:p>
+    <w:p>
+      <w:pPr>
+        <w:ind w:left="360"/>
+        <w:rPr>
+          <w:rFonts w:hint="eastAsia"/>
+        </w:rPr>
+      </w:pPr>
+      <w:r>
+        <w:t>int srcSliceY</w:t>
+      </w:r>
+      <w:r>
+        <w:tab/>
+      </w:r>
+      <w:r>
+        <w:tab/>
+      </w:r>
+      <w:r>
+        <w:tab/>
+      </w:r>
+      <w:r>
+        <w:tab/>
+      </w:r>
+      <w:r>
+        <w:tab/>
+      </w:r>
+      <w:r>
+        <w:rPr>
+          <w:rFonts w:hint="eastAsia"/>
+        </w:rPr>
+        <w:t>// 用</w:t>
+      </w:r>
+      <w:r>
+        <w:t>不到，直接传</w:t>
+      </w:r>
+      <w:r>
+        <w:rPr>
+          <w:rFonts w:hint="eastAsia"/>
+        </w:rPr>
+        <w:t>0即可</w:t>
+      </w:r>
+      <w:r>
         <w:t>。</w:t>
       </w:r>
     </w:p>
-    <w:p/>
-    <w:p>
-      <w:r>
-        <w:t>PS</w:t>
-      </w:r>
-      <w:r>
-        <w:rPr>
-          <w:rFonts w:hint="eastAsia"/>
-        </w:rPr>
-        <w:t>：</w:t>
-      </w:r>
-      <w:bookmarkStart w:id="0" w:name="_GoBack"/>
-      <w:bookmarkEnd w:id="0"/>
-      <w:r>
-        <w:rPr>
-          <w:rFonts w:hint="eastAsia"/>
-        </w:rPr>
-        <w:t>se</w:t>
-      </w:r>
-      <w:r>
-        <w:t>nd</w:t>
-      </w:r>
-      <w:r>
-        <w:rPr>
-          <w:rFonts w:hint="eastAsia"/>
-        </w:rPr>
-        <w:t>一</w:t>
-      </w:r>
-      <w:r>
-        <w:t>次，receive</w:t>
-      </w:r>
-      <w:r>
-        <w:rPr>
-          <w:rFonts w:hint="eastAsia"/>
-        </w:rPr>
-        <w:t>不一定</w:t>
-      </w:r>
-      <w:r>
-        <w:t>是一次。</w:t>
-      </w:r>
-    </w:p>
-    <w:p>
-      <w:pPr>
-        <w:rPr>
-          <w:rFonts w:hint="eastAsia"/>
-        </w:rPr>
-      </w:pPr>
-    </w:p>
-    <w:p/>
-    <w:p/>
-    <w:p/>
-    <w:p/>
-    <w:p/>
-    <w:p/>
-    <w:p/>
-    <w:p/>
-    <w:p/>
-    <w:p/>
-    <w:p/>
-    <w:p>
-      <w:pPr>
-        <w:rPr>
-          <w:rFonts w:hint="eastAsia"/>
-        </w:rPr>
-      </w:pPr>
-    </w:p>
-    <w:p>
-      <w:pPr>
-        <w:rPr>
-          <w:rFonts w:hint="eastAsia"/>
-        </w:rPr>
-      </w:pPr>
-    </w:p>
-    <w:p/>
-    <w:p/>
-    <w:p/>
-    <w:p>
-      <w:pPr>
-        <w:rPr>
-          <w:rFonts w:hint="eastAsia"/>
-        </w:rPr>
-      </w:pPr>
-    </w:p>
-    <w:p/>
-    <w:p>
-      <w:pPr>
-        <w:rPr>
-          <w:rFonts w:hint="eastAsia"/>
-        </w:rPr>
-      </w:pPr>
-    </w:p>
+    <w:p>
+      <w:pPr>
+        <w:ind w:left="360"/>
+        <w:rPr>
+          <w:rFonts w:hint="eastAsia"/>
+        </w:rPr>
+      </w:pPr>
+      <w:r>
+        <w:t>int srcSliceH</w:t>
+      </w:r>
+      <w:r>
+        <w:tab/>
+      </w:r>
+      <w:r>
+        <w:tab/>
+      </w:r>
+      <w:r>
+        <w:tab/>
+      </w:r>
+      <w:r>
+        <w:tab/>
+      </w:r>
+      <w:r>
+        <w:tab/>
+      </w:r>
+      <w:r>
+        <w:rPr>
+          <w:rFonts w:hint="eastAsia"/>
+        </w:rPr>
+        <w:t>// 图像</w:t>
+      </w:r>
+      <w:r>
+        <w:t>的高度。</w:t>
+      </w:r>
+    </w:p>
+    <w:p>
+      <w:pPr>
+        <w:ind w:left="360"/>
+        <w:rPr>
+          <w:rFonts w:hint="eastAsia"/>
+        </w:rPr>
+      </w:pPr>
+      <w:r>
+        <w:lastRenderedPageBreak/>
+        <w:t>uint8_t *const dst[]</w:t>
+      </w:r>
+      <w:r>
+        <w:tab/>
+      </w:r>
+      <w:r>
+        <w:tab/>
+      </w:r>
+      <w:r>
+        <w:tab/>
+      </w:r>
+      <w:r>
+        <w:tab/>
+      </w:r>
+      <w:r>
+        <w:rPr>
+          <w:rFonts w:hint="eastAsia"/>
+        </w:rPr>
+        <w:t xml:space="preserve">// </w:t>
+      </w:r>
+      <w:r>
+        <w:rPr>
+          <w:rFonts w:hint="eastAsia"/>
+        </w:rPr>
+        <w:t>目标</w:t>
+      </w:r>
+      <w:r>
+        <w:t>的地址。也是一个指针数组。</w:t>
+      </w:r>
+    </w:p>
+    <w:p>
+      <w:pPr>
+        <w:ind w:left="360"/>
+        <w:rPr>
+          <w:rFonts w:hint="eastAsia"/>
+        </w:rPr>
+      </w:pPr>
+      <w:r>
+        <w:t>const int dstStride[]</w:t>
+      </w:r>
+      <w:r>
+        <w:tab/>
+      </w:r>
+      <w:r>
+        <w:tab/>
+      </w:r>
+      <w:r>
+        <w:tab/>
+      </w:r>
+      <w:r>
+        <w:rPr>
+          <w:rFonts w:hint="eastAsia"/>
+        </w:rPr>
+        <w:t xml:space="preserve">// </w:t>
+      </w:r>
+      <w:r>
+        <w:rPr>
+          <w:rFonts w:hint="eastAsia"/>
+        </w:rPr>
+        <w:t>输入</w:t>
+      </w:r>
+      <w:r>
+        <w:t>的linesize</w:t>
+      </w:r>
+    </w:p>
+    <w:p>
+      <w:pPr>
+        <w:ind w:left="360"/>
+      </w:pPr>
+    </w:p>
+    <w:p>
+      <w:pPr>
+        <w:rPr>
+          <w:rFonts w:hint="eastAsia"/>
+        </w:rPr>
+      </w:pPr>
+    </w:p>
+    <w:p>
+      <w:pPr>
+        <w:rPr>
+          <w:rFonts w:hint="eastAsia"/>
+        </w:rPr>
+      </w:pPr>
+      <w:r>
+        <w:t>6.</w:t>
+      </w:r>
+      <w:r>
+        <w:tab/>
+        <w:t>void sws_free_Context(</w:t>
+      </w:r>
+      <w:r>
+        <w:t>struct SwsContext *swsContext</w:t>
+      </w:r>
+      <w:r>
+        <w:t>);</w:t>
+      </w:r>
+    </w:p>
+    <w:p/>
+    <w:p>
+      <w:pPr>
+        <w:rPr>
+          <w:b/>
+        </w:rPr>
+      </w:pPr>
+      <w:r>
+        <w:rPr>
+          <w:rFonts w:hint="eastAsia"/>
+          <w:b/>
+        </w:rPr>
+        <w:t>sws</w:t>
+      </w:r>
+      <w:r>
+        <w:rPr>
+          <w:b/>
+        </w:rPr>
+        <w:t xml:space="preserve">_scale </w:t>
+      </w:r>
+      <w:r>
+        <w:rPr>
+          <w:rFonts w:hint="eastAsia"/>
+          <w:b/>
+        </w:rPr>
+        <w:t>像素</w:t>
+      </w:r>
+      <w:r>
+        <w:rPr>
+          <w:b/>
+        </w:rPr>
+        <w:t>格式</w:t>
+      </w:r>
+      <w:r>
+        <w:rPr>
+          <w:rFonts w:hint="eastAsia"/>
+          <w:b/>
+        </w:rPr>
+        <w:t>代码转换</w:t>
+      </w:r>
+      <w:r>
+        <w:rPr>
+          <w:b/>
+        </w:rPr>
+        <w:t>示例</w:t>
+      </w:r>
+    </w:p>
+    <w:p>
+      <w:r>
+        <w:rPr>
+          <w:noProof/>
+        </w:rPr>
+        <mc:AlternateContent>
+          <mc:Choice Requires="wps">
+            <w:drawing>
+              <wp:anchor distT="0" distB="0" distL="114300" distR="114300" simplePos="0" relativeHeight="251662336" behindDoc="0" locked="0" layoutInCell="1" allowOverlap="1">
+                <wp:simplePos x="0" y="0"/>
+                <wp:positionH relativeFrom="column">
+                  <wp:posOffset>19050</wp:posOffset>
+                </wp:positionH>
+                <wp:positionV relativeFrom="paragraph">
+                  <wp:posOffset>108585</wp:posOffset>
+                </wp:positionV>
+                <wp:extent cx="7077075" cy="2133600"/>
+                <wp:effectExtent l="0" t="0" r="28575" b="19050"/>
+                <wp:wrapNone/>
+                <wp:docPr id="4" name="文本框 4"/>
+                <wp:cNvGraphicFramePr/>
+                <a:graphic xmlns:a="http://schemas.openxmlformats.org/drawingml/2006/main">
+                  <a:graphicData uri="http://schemas.microsoft.com/office/word/2010/wordprocessingShape">
+                    <wps:wsp>
+                      <wps:cNvSpPr txBox="1"/>
+                      <wps:spPr>
+                        <a:xfrm>
+                          <a:off x="0" y="0"/>
+                          <a:ext cx="7077075" cy="2133600"/>
+                        </a:xfrm>
+                        <a:prstGeom prst="rect">
+                          <a:avLst/>
+                        </a:prstGeom>
+                        <a:solidFill>
+                          <a:schemeClr val="lt1"/>
+                        </a:solidFill>
+                        <a:ln w="6350">
+                          <a:solidFill>
+                            <a:prstClr val="black"/>
+                          </a:solidFill>
+                        </a:ln>
+                      </wps:spPr>
+                      <wps:txbx>
+                        <w:txbxContent>
+                          <w:p>
+                            <w:bookmarkStart w:id="0" w:name="_GoBack"/>
+                            <w:bookmarkEnd w:id="0"/>
+                          </w:p>
+                        </w:txbxContent>
+                      </wps:txbx>
+                      <wps:bodyPr rot="0" spcFirstLastPara="0" vertOverflow="overflow" horzOverflow="overflow" vert="horz" wrap="square" lIns="91440" tIns="45720" rIns="91440" bIns="45720" numCol="1" spcCol="0" rtlCol="0" fromWordArt="0" anchor="t" anchorCtr="0" forceAA="0" compatLnSpc="1">
+                        <a:prstTxWarp prst="textNoShape">
+                          <a:avLst/>
+                        </a:prstTxWarp>
+                        <a:noAutofit/>
+                      </wps:bodyPr>
+                    </wps:wsp>
+                  </a:graphicData>
+                </a:graphic>
+              </wp:anchor>
+            </w:drawing>
+          </mc:Choice>
+          <mc:Fallback>
+            <w:pict>
+              <v:shapetype id="_x0000_t202" coordsize="21600,21600" o:spt="202" path="m,l,21600r21600,l21600,xe">
+                <v:stroke joinstyle="miter"/>
+                <v:path gradientshapeok="t" o:connecttype="rect"/>
+              </v:shapetype>
+              <v:shape id="文本框 4" o:spid="_x0000_s1029" type="#_x0000_t202" style="position:absolute;left:0;text-align:left;margin-left:1.5pt;margin-top:8.55pt;width:557.25pt;height:168pt;z-index:251662336;visibility:visible;mso-wrap-style:square;mso-wrap-distance-left:9pt;mso-wrap-distance-top:0;mso-wrap-distance-right:9pt;mso-wrap-distance-bottom:0;mso-position-horizontal:absolute;mso-position-horizontal-relative:text;mso-position-vertical:absolute;mso-position-vertical-relative:text;v-text-anchor:top" o:gfxdata="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" fillcolor="white [3201]" strokeweight=".5pt">
+                <v:textbox>
+                  <w:txbxContent>
+                    <w:p>
+                      <w:bookmarkStart w:id="1" w:name="_GoBack"/>
+                      <w:bookmarkEnd w:id="1"/>
+                    </w:p>
+                  </w:txbxContent>
+                </v:textbox>
+              </v:shape>
+            </w:pict>
+          </mc:Fallback>
+        </mc:AlternateContent>
+      </w:r>
+    </w:p>
+    <w:p/>
+    <w:p/>
+    <w:p/>
+    <w:p>
+      <w:pPr>
+        <w:rPr>
+          <w:rFonts w:hint="eastAsia"/>
+        </w:rPr>
+      </w:pPr>
+    </w:p>
+    <w:p>
+      <w:pPr>
+        <w:rPr>
+          <w:rFonts w:hint="eastAsia"/>
+        </w:rPr>
+      </w:pPr>
+    </w:p>
+    <w:p>
+      <w:pPr>
+        <w:rPr>
+          <w:rFonts w:hint="eastAsia"/>
+        </w:rPr>
+      </w:pPr>
+    </w:p>
+    <w:p/>
+    <w:p>
+      <w:pPr>
+        <w:rPr>
+          <w:rFonts w:hint="eastAsia"/>
+        </w:rPr>
+      </w:pPr>
+    </w:p>
+    <w:p/>
+    <w:p/>
+    <w:p/>
+    <w:p>
+      <w:pPr>
+        <w:rPr>
+          <w:rFonts w:hint="eastAsia"/>
+        </w:rPr>
+      </w:pPr>
+    </w:p>
+    <w:p>
+      <w:pPr>
+        <w:rPr>
+          <w:rFonts w:hint="eastAsia"/>
+        </w:rPr>
+      </w:pPr>
+      <w:r>
+        <w:br/>
+      </w:r>
+      <w:r>
+        <w:br/>
+      </w:r>
+      <w:r>
+        <w:br/>
+      </w:r>
+      <w:r>
+        <w:br/>
+      </w:r>
+    </w:p>
+    <w:p/>
+    <w:p/>
+    <w:p>
+      <w:pPr>
+        <w:rPr>
+          <w:rFonts w:hint="eastAsia"/>
+        </w:rPr>
+      </w:pPr>
+    </w:p>
+    <w:p>
+      <w:pPr>
+        <w:pStyle w:val="a3"/>
+        <w:ind w:left="360" w:firstLineChars="0" w:firstLine="0"/>
+        <w:rPr>
+          <w:rFonts w:hint="eastAsia"/>
+        </w:rPr>
+      </w:pPr>
+    </w:p>
+    <w:p>
+      <w:pPr>
+        <w:pStyle w:val="a3"/>
+        <w:ind w:left="360" w:firstLineChars="0" w:firstLine="0"/>
+        <w:rPr>
+          <w:rFonts w:hint="eastAsia"/>
+        </w:rPr>
+      </w:pPr>
+    </w:p>
+    <w:p>
+      <w:pPr>
+        <w:pStyle w:val="a3"/>
+        <w:ind w:left="360" w:firstLineChars="0" w:firstLine="0"/>
+      </w:pPr>
+    </w:p>
+    <w:p>
+      <w:pPr>
+        <w:pStyle w:val="a3"/>
+        <w:ind w:left="360" w:firstLineChars="0" w:firstLine="0"/>
+      </w:pPr>
+    </w:p>
+    <w:p>
+      <w:pPr>
+        <w:pStyle w:val="a3"/>
+        <w:ind w:left="360" w:firstLineChars="0" w:firstLine="0"/>
+      </w:pPr>
+    </w:p>
+    <w:p>
+      <w:pPr>
+        <w:pStyle w:val="a3"/>
+        <w:ind w:left="360" w:firstLineChars="0" w:firstLine="0"/>
+      </w:pPr>
+    </w:p>
+    <w:p>
+      <w:pPr>
+        <w:pStyle w:val="a3"/>
+        <w:ind w:left="360" w:firstLineChars="0" w:firstLine="0"/>
+      </w:pPr>
+    </w:p>
+    <w:p>
+      <w:pPr>
+        <w:pStyle w:val="a3"/>
+        <w:ind w:left="360" w:firstLineChars="0" w:firstLine="0"/>
+      </w:pPr>
+    </w:p>
+    <w:p>
+      <w:pPr>
+        <w:pStyle w:val="a3"/>
+        <w:ind w:left="360" w:firstLineChars="0" w:firstLine="0"/>
+      </w:pPr>
+    </w:p>
+    <w:p>
+      <w:pPr>
+        <w:pStyle w:val="a3"/>
+        <w:ind w:left="360" w:firstLineChars="0" w:firstLine="0"/>
+      </w:pPr>
+    </w:p>
+    <w:p>
+      <w:pPr>
+        <w:pStyle w:val="a3"/>
+        <w:ind w:left="360" w:firstLineChars="0" w:firstLine="0"/>
+      </w:pPr>
+    </w:p>
+    <w:p>
+      <w:pPr>
+        <w:pStyle w:val="a3"/>
+        <w:ind w:left="360" w:firstLineChars="0" w:firstLine="0"/>
+      </w:pPr>
+    </w:p>
+    <w:p>
+      <w:pPr>
+        <w:pStyle w:val="a3"/>
+        <w:ind w:left="360" w:firstLineChars="0" w:firstLine="0"/>
+      </w:pPr>
+    </w:p>
+    <w:p>
+      <w:pPr>
+        <w:pStyle w:val="a3"/>
+        <w:ind w:left="360" w:firstLineChars="0" w:firstLine="0"/>
+        <w:rPr>
+          <w:rFonts w:hint="eastAsia"/>
+        </w:rPr>
+      </w:pPr>
+    </w:p>
+    <w:p>
+      <w:pPr>
+        <w:rPr>
+          <w:rFonts w:hint="eastAsia"/>
+        </w:rPr>
+      </w:pPr>
+    </w:p>
+    <w:p/>
+    <w:p>
+      <w:pPr>
+        <w:rPr>
+          <w:rFonts w:hint="eastAsia"/>
+        </w:rPr>
+      </w:pPr>
+    </w:p>
+    <w:p>
+      <w:pPr>
+        <w:rPr>
+          <w:rFonts w:hint="eastAsia"/>
+        </w:rPr>
+      </w:pPr>
+    </w:p>
+    <w:p/>
+    <w:p/>
+    <w:p/>
+    <w:p/>
+    <w:p/>
+    <w:p/>
+    <w:p/>
+    <w:p/>
+    <w:p/>
+    <w:p/>
+    <w:p/>
+    <w:p/>
+    <w:p/>
+    <w:p/>
+    <w:p/>
+    <w:p/>
+    <w:p/>
     <w:p/>
     <w:p/>
     <w:p/>
@@ -10732,6 +12032,95 @@
       </w:pPr>
     </w:lvl>
   </w:abstractNum>
+  <w:abstractNum w:abstractNumId="4" w15:restartNumberingAfterBreak="0">
+    <w:nsid w:val="66104844"/>
+    <w:multiLevelType w:val="hybridMultilevel"/>
+    <w:tmpl w:val="688A14AC"/>
+    <w:lvl w:ilvl="0" w:tplc="E0C23870">
+      <w:start w:val="1"/>
+      <w:numFmt w:val="decimal"/>
+      <w:lvlText w:val="%1."/>
+      <w:lvlJc w:val="left"/>
+      <w:pPr>
+        <w:ind w:left="360" w:hanging="360"/>
+      </w:pPr>
+      <w:rPr>
+        <w:rFonts w:hint="default"/>
+      </w:rPr>
+    </w:lvl>
+    <w:lvl w:ilvl="1" w:tplc="04090019">
+      <w:start w:val="1"/>
+      <w:numFmt w:val="lowerLetter"/>
+      <w:lvlText w:val="%2)"/>
+      <w:lvlJc w:val="left"/>
+      <w:pPr>
+        <w:ind w:left="840" w:hanging="420"/>
+      </w:pPr>
+    </w:lvl>
+    <w:lvl w:ilvl="2" w:tplc="0409001B">
+      <w:start w:val="1"/>
+      <w:numFmt w:val="lowerRoman"/>
+      <w:lvlText w:val="%3."/>
+      <w:lvlJc w:val="right"/>
+      <w:pPr>
+        <w:ind w:left="1260" w:hanging="420"/>
+      </w:pPr>
+    </w:lvl>
+    <w:lvl w:ilvl="3" w:tplc="0409000F">
+      <w:start w:val="1"/>
+      <w:numFmt w:val="decimal"/>
+      <w:lvlText w:val="%4."/>
+      <w:lvlJc w:val="left"/>
+      <w:pPr>
+        <w:ind w:left="1680" w:hanging="420"/>
+      </w:pPr>
+    </w:lvl>
+    <w:lvl w:ilvl="4" w:tplc="04090019" w:tentative="1">
+      <w:start w:val="1"/>
+      <w:numFmt w:val="lowerLetter"/>
+      <w:lvlText w:val="%5)"/>
+      <w:lvlJc w:val="left"/>
+      <w:pPr>
+        <w:ind w:left="2100" w:hanging="420"/>
+      </w:pPr>
+    </w:lvl>
+    <w:lvl w:ilvl="5" w:tplc="0409001B" w:tentative="1">
+      <w:start w:val="1"/>
+      <w:numFmt w:val="lowerRoman"/>
+      <w:lvlText w:val="%6."/>
+      <w:lvlJc w:val="right"/>
+      <w:pPr>
+        <w:ind w:left="2520" w:hanging="420"/>
+      </w:pPr>
+    </w:lvl>
+    <w:lvl w:ilvl="6" w:tplc="0409000F" w:tentative="1">
+      <w:start w:val="1"/>
+      <w:numFmt w:val="decimal"/>
+      <w:lvlText w:val="%7."/>
+      <w:lvlJc w:val="left"/>
+      <w:pPr>
+        <w:ind w:left="2940" w:hanging="420"/>
+      </w:pPr>
+    </w:lvl>
+    <w:lvl w:ilvl="7" w:tplc="04090019" w:tentative="1">
+      <w:start w:val="1"/>
+      <w:numFmt w:val="lowerLetter"/>
+      <w:lvlText w:val="%8)"/>
+      <w:lvlJc w:val="left"/>
+      <w:pPr>
+        <w:ind w:left="3360" w:hanging="420"/>
+      </w:pPr>
+    </w:lvl>
+    <w:lvl w:ilvl="8" w:tplc="0409001B" w:tentative="1">
+      <w:start w:val="1"/>
+      <w:numFmt w:val="lowerRoman"/>
+      <w:lvlText w:val="%9."/>
+      <w:lvlJc w:val="right"/>
+      <w:pPr>
+        <w:ind w:left="3780" w:hanging="420"/>
+      </w:pPr>
+    </w:lvl>
+  </w:abstractNum>
   <w:num w:numId="1">
     <w:abstractNumId w:val="2"/>
   </w:num>
@@ -10743,6 +12132,9 @@
   </w:num>
   <w:num w:numId="4">
     <w:abstractNumId w:val="3"/>
+  </w:num>
+  <w:num w:numId="5">
+    <w:abstractNumId w:val="4"/>
   </w:num>
 </w:numbering>
 </file>
@@ -11651,7 +13043,7 @@
 </file>
 
 <file path=customXml/itemProps1.xml><?xml version="1.0" encoding="utf-8"?>
-<ds:datastoreItem xmlns:ds="http://schemas.openxmlformats.org/officeDocument/2006/customXml" ds:itemID="{7C63FD52-34CB-4678-8CA0-1BEC1D4B51A5}">
+<ds:datastoreItem xmlns:ds="http://schemas.openxmlformats.org/officeDocument/2006/customXml" ds:itemID="{19AAE257-724C-450F-85B6-5AEF977A9C0A}">
   <ds:schemaRefs>
     <ds:schemaRef ds:uri="http://schemas.openxmlformats.org/officeDocument/2006/bibliography"/>
   </ds:schemaRefs>

</xml_diff>

<commit_message>
ffmpeg: use ndk ANativeWindow display image
</commit_message>
<xml_diff>
--- a/player.docx
+++ b/player.docx
@@ -283,7 +283,7 @@
       <w:r>
         <w:t xml:space="preserve"> </w:t>
       </w:r>
-      <w:hyperlink r:id="rId6" w:history="1">
+      <w:hyperlink r:id="rId8" w:history="1">
         <w:r>
           <w:rPr>
             <w:rStyle w:val="a4"/>
@@ -353,7 +353,7 @@
       <w:r>
         <w:t xml:space="preserve">git clone </w:t>
       </w:r>
-      <w:hyperlink r:id="rId7" w:history="1">
+      <w:hyperlink r:id="rId9" w:history="1">
         <w:r>
           <w:rPr>
             <w:rStyle w:val="a4"/>
@@ -396,7 +396,7 @@
       <w:r>
         <w:t xml:space="preserve">wget </w:t>
       </w:r>
-      <w:hyperlink r:id="rId8" w:history="1">
+      <w:hyperlink r:id="rId10" w:history="1">
         <w:r>
           <w:rPr>
             <w:rStyle w:val="a4"/>
@@ -406,7 +406,7 @@
       </w:hyperlink>
     </w:p>
     <w:p>
-      <w:hyperlink r:id="rId9" w:history="1">
+      <w:hyperlink r:id="rId11" w:history="1">
         <w:r>
           <w:rPr>
             <w:rStyle w:val="a4"/>
@@ -1642,17 +1642,12 @@
                               <w:t xml:space="preserve">extern </w:t>
                             </w:r>
                             <w:r>
-                              <w:t>“C”{</w:t>
-                            </w:r>
-                            <w:r>
-                              <w:t xml:space="preserve"> </w:t>
+                              <w:t xml:space="preserve">“C”{ </w:t>
                             </w:r>
                           </w:p>
                           <w:p>
                             <w:r>
                               <w:tab/>
-                            </w:r>
-                            <w:r>
                               <w:t>#include &lt;libavcodec/avcodec.h&gt;</w:t>
                             </w:r>
                           </w:p>
@@ -1746,11 +1741,6 @@
                 <v:textbox>
                   <w:txbxContent>
                     <w:p>
-                      <w:pPr>
-                        <w:rPr>
-                          <w:rFonts w:hint="eastAsia"/>
-                        </w:rPr>
-                      </w:pPr>
                       <w:r>
                         <w:rPr>
                           <w:rFonts w:hint="eastAsia"/>
@@ -1758,22 +1748,12 @@
                         <w:t xml:space="preserve">extern </w:t>
                       </w:r>
                       <w:r>
-                        <w:t>“C”{</w:t>
-                      </w:r>
-                      <w:r>
-                        <w:t xml:space="preserve"> </w:t>
+                        <w:t xml:space="preserve">“C”{ </w:t>
                       </w:r>
                     </w:p>
                     <w:p>
-                      <w:pPr>
-                        <w:rPr>
-                          <w:rFonts w:hint="eastAsia"/>
-                        </w:rPr>
-                      </w:pPr>
                       <w:r>
                         <w:tab/>
-                      </w:r>
-                      <w:r>
                         <w:t>#include &lt;libavcodec/avcodec.h&gt;</w:t>
                       </w:r>
                     </w:p>
@@ -1812,11 +1792,6 @@
                       </w:r>
                     </w:p>
                     <w:p>
-                      <w:pPr>
-                        <w:rPr>
-                          <w:rFonts w:hint="eastAsia"/>
-                        </w:rPr>
-                      </w:pPr>
                       <w:r>
                         <w:rPr>
                           <w:rFonts w:hint="eastAsia"/>
@@ -2049,13 +2024,7 @@
                         <w:t>路径的名称是include</w:t>
                       </w:r>
                     </w:p>
-                    <w:p>
-                      <w:pPr>
-                        <w:rPr>
-                          <w:rFonts w:hint="eastAsia"/>
-                        </w:rPr>
-                      </w:pPr>
-                    </w:p>
+                    <w:p/>
                   </w:txbxContent>
                 </v:textbox>
               </v:shape>
@@ -3644,10 +3613,7 @@
                           <w:p>
                             <w:r>
                               <w:tab/>
-                              <w:t>av</w:t>
-                            </w:r>
-                            <w:r>
-                              <w:t>_register_all()</w:t>
+                              <w:t>av_register_all()</w:t>
                             </w:r>
                           </w:p>
                           <w:p>
@@ -3698,33 +3664,13 @@
                           <w:p>
                             <w:r>
                               <w:tab/>
-                              <w:t>char path[] = “</w:t>
-                            </w:r>
-                            <w:r>
-                              <w:t>sdcard/1080.mp4</w:t>
-                            </w:r>
-                            <w:r>
-                              <w:t>”;</w:t>
+                              <w:t>char path[] = “sdcard/1080.mp4”;</w:t>
                             </w:r>
                           </w:p>
                           <w:p>
                             <w:r>
                               <w:tab/>
-                            </w:r>
-                            <w:r>
-                              <w:t xml:space="preserve">int ret = </w:t>
-                            </w:r>
-                            <w:r>
-                              <w:t xml:space="preserve">avformat_open_input(&amp;ic, </w:t>
-                            </w:r>
-                            <w:r>
-                              <w:t>path, 0, 0</w:t>
-                            </w:r>
-                            <w:r>
-                              <w:t>)</w:t>
-                            </w:r>
-                            <w:r>
-                              <w:t>;</w:t>
+                              <w:t>int ret = avformat_open_input(&amp;ic, path, 0, 0);</w:t>
                             </w:r>
                           </w:p>
                           <w:p>
@@ -3798,10 +3744,6 @@
           </mc:Choice>
           <mc:Fallback>
             <w:pict>
-              <v:shapetype id="_x0000_t202" coordsize="21600,21600" o:spt="202" path="m,l,21600r21600,l21600,xe">
-                <v:stroke joinstyle="miter"/>
-                <v:path gradientshapeok="t" o:connecttype="rect"/>
-              </v:shapetype>
               <v:shape id="文本框 3" o:spid="_x0000_s1028" type="#_x0000_t202" style="position:absolute;left:0;text-align:left;margin-left:22.5pt;margin-top:7.5pt;width:606.75pt;height:248.25pt;z-index:251661312;visibility:visible;mso-wrap-style:square;mso-height-percent:0;mso-wrap-distance-left:9pt;mso-wrap-distance-top:0;mso-wrap-distance-right:9pt;mso-wrap-distance-bottom:0;mso-position-horizontal:absolute;mso-position-horizontal-relative:text;mso-position-vertical:absolute;mso-position-vertical-relative:text;mso-height-percent:0;mso-height-relative:margin;v-text-anchor:top" o:gfxdata="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" fillcolor="white [3201]" strokeweight=".5pt">
                 <v:textbox>
                   <w:txbxContent>
@@ -3844,10 +3786,7 @@
                     <w:p>
                       <w:r>
                         <w:tab/>
-                        <w:t>av</w:t>
-                      </w:r>
-                      <w:r>
-                        <w:t>_register_all()</w:t>
+                        <w:t>av_register_all()</w:t>
                       </w:r>
                     </w:p>
                     <w:p>
@@ -3898,33 +3837,13 @@
                     <w:p>
                       <w:r>
                         <w:tab/>
-                        <w:t>char path[] = “</w:t>
-                      </w:r>
-                      <w:r>
-                        <w:t>sdcard/1080.mp4</w:t>
-                      </w:r>
-                      <w:r>
-                        <w:t>”;</w:t>
+                        <w:t>char path[] = “sdcard/1080.mp4”;</w:t>
                       </w:r>
                     </w:p>
                     <w:p>
                       <w:r>
                         <w:tab/>
-                      </w:r>
-                      <w:r>
-                        <w:t xml:space="preserve">int ret = </w:t>
-                      </w:r>
-                      <w:r>
-                        <w:t xml:space="preserve">avformat_open_input(&amp;ic, </w:t>
-                      </w:r>
-                      <w:r>
-                        <w:t>path, 0, 0</w:t>
-                      </w:r>
-                      <w:r>
-                        <w:t>)</w:t>
-                      </w:r>
-                      <w:r>
-                        <w:t>;</w:t>
+                        <w:t>int ret = avformat_open_input(&amp;ic, path, 0, 0);</w:t>
                       </w:r>
                     </w:p>
                     <w:p>
@@ -9963,11 +9882,6 @@
     </w:p>
     <w:p/>
     <w:p>
-      <w:pPr>
-        <w:rPr>
-          <w:rFonts w:hint="eastAsia"/>
-        </w:rPr>
-      </w:pPr>
       <w:r>
         <w:rPr>
           <w:rFonts w:hint="eastAsia"/>
@@ -9983,9 +9897,6 @@
         <w:pBdr>
           <w:bottom w:val="double" w:sz="6" w:space="1" w:color="auto"/>
         </w:pBdr>
-        <w:rPr>
-          <w:rFonts w:hint="eastAsia"/>
-        </w:rPr>
       </w:pPr>
     </w:p>
     <w:p>
@@ -10109,7 +10020,6 @@
     <w:p>
       <w:pPr>
         <w:rPr>
-          <w:rFonts w:hint="eastAsia"/>
           <w:b/>
         </w:rPr>
       </w:pPr>
@@ -10129,11 +10039,6 @@
       </w:r>
     </w:p>
     <w:p>
-      <w:pPr>
-        <w:rPr>
-          <w:rFonts w:hint="eastAsia"/>
-        </w:rPr>
-      </w:pPr>
       <w:r>
         <w:rPr>
           <w:rFonts w:hint="eastAsia"/>
@@ -10618,9 +10523,6 @@
       <w:pPr>
         <w:pStyle w:val="a3"/>
         <w:ind w:left="360" w:firstLineChars="0" w:firstLine="0"/>
-        <w:rPr>
-          <w:rFonts w:hint="eastAsia"/>
-        </w:rPr>
       </w:pPr>
       <w:r>
         <w:rPr>
@@ -10678,9 +10580,6 @@
       <w:pPr>
         <w:pStyle w:val="a3"/>
         <w:ind w:left="360" w:firstLineChars="0" w:firstLine="0"/>
-        <w:rPr>
-          <w:rFonts w:hint="eastAsia"/>
-        </w:rPr>
       </w:pPr>
     </w:p>
     <w:p>
@@ -10722,9 +10621,6 @@
     <w:p>
       <w:pPr>
         <w:ind w:left="360"/>
-        <w:rPr>
-          <w:rFonts w:hint="eastAsia"/>
-        </w:rPr>
       </w:pPr>
       <w:r>
         <w:rPr>
@@ -10758,9 +10654,6 @@
     <w:p>
       <w:pPr>
         <w:ind w:left="360"/>
-        <w:rPr>
-          <w:rFonts w:hint="eastAsia"/>
-        </w:rPr>
       </w:pPr>
       <w:r>
         <w:t>uint8_t *const srcSlice[]</w:t>
@@ -10844,9 +10737,6 @@
     <w:p>
       <w:pPr>
         <w:ind w:left="360"/>
-        <w:rPr>
-          <w:rFonts w:hint="eastAsia"/>
-        </w:rPr>
       </w:pPr>
       <w:r>
         <w:t>const int srcStride[]</w:t>
@@ -10894,9 +10784,6 @@
     <w:p>
       <w:pPr>
         <w:ind w:left="360"/>
-        <w:rPr>
-          <w:rFonts w:hint="eastAsia"/>
-        </w:rPr>
       </w:pPr>
       <w:r>
         <w:t>int srcSliceY</w:t>
@@ -10938,9 +10825,6 @@
     <w:p>
       <w:pPr>
         <w:ind w:left="360"/>
-        <w:rPr>
-          <w:rFonts w:hint="eastAsia"/>
-        </w:rPr>
       </w:pPr>
       <w:r>
         <w:t>int srcSliceH</w:t>
@@ -10973,9 +10857,6 @@
     <w:p>
       <w:pPr>
         <w:ind w:left="360"/>
-        <w:rPr>
-          <w:rFonts w:hint="eastAsia"/>
-        </w:rPr>
       </w:pPr>
       <w:r>
         <w:lastRenderedPageBreak/>
@@ -11012,9 +10893,6 @@
     <w:p>
       <w:pPr>
         <w:ind w:left="360"/>
-        <w:rPr>
-          <w:rFonts w:hint="eastAsia"/>
-        </w:rPr>
       </w:pPr>
       <w:r>
         <w:t>const int dstStride[]</w:t>
@@ -11049,19 +10927,8 @@
         <w:ind w:left="360"/>
       </w:pPr>
     </w:p>
-    <w:p>
-      <w:pPr>
-        <w:rPr>
-          <w:rFonts w:hint="eastAsia"/>
-        </w:rPr>
-      </w:pPr>
-    </w:p>
-    <w:p>
-      <w:pPr>
-        <w:rPr>
-          <w:rFonts w:hint="eastAsia"/>
-        </w:rPr>
-      </w:pPr>
+    <w:p/>
+    <w:p>
       <w:r>
         <w:t>6.</w:t>
       </w:r>
@@ -11123,6 +10990,103 @@
         <w:t>示例</w:t>
       </w:r>
     </w:p>
+    <w:p/>
+    <w:p>
+      <w:r>
+        <w:rPr>
+          <w:rFonts w:hint="eastAsia"/>
+        </w:rPr>
+        <w:t>加载</w:t>
+      </w:r>
+      <w:r>
+        <w:t>头文件和库文件</w:t>
+      </w:r>
+      <w:r>
+        <w:rPr>
+          <w:rFonts w:hint="eastAsia"/>
+        </w:rPr>
+        <w:t xml:space="preserve"> (图像</w:t>
+      </w:r>
+      <w:r>
+        <w:t>像素格式转换</w:t>
+      </w:r>
+      <w:r>
+        <w:rPr>
+          <w:rFonts w:hint="eastAsia"/>
+        </w:rPr>
+        <w:t>)</w:t>
+      </w:r>
+    </w:p>
+    <w:p>
+      <w:r>
+        <w:rPr>
+          <w:rFonts w:hint="eastAsia"/>
+        </w:rPr>
+        <w:t>#in</w:t>
+      </w:r>
+      <w:r>
+        <w:t>clude &lt;</w:t>
+      </w:r>
+      <w:r>
+        <w:t>lib</w:t>
+      </w:r>
+      <w:r>
+        <w:t>swscale/swscale.h&gt;</w:t>
+      </w:r>
+    </w:p>
+    <w:p>
+      <w:r>
+        <w:rPr>
+          <w:rFonts w:hint="eastAsia"/>
+        </w:rPr>
+        <w:t>还</w:t>
+      </w:r>
+      <w:r>
+        <w:t>需要在</w:t>
+      </w:r>
+      <w:r>
+        <w:rPr>
+          <w:rFonts w:hint="eastAsia"/>
+        </w:rPr>
+        <w:t>CM</w:t>
+      </w:r>
+      <w:r>
+        <w:t>ake</w:t>
+      </w:r>
+      <w:r>
+        <w:rPr>
+          <w:rFonts w:hint="eastAsia"/>
+        </w:rPr>
+        <w:t>中</w:t>
+      </w:r>
+      <w:r>
+        <w:t>配置一下</w:t>
+      </w:r>
+      <w:r>
+        <w:rPr>
+          <w:rFonts w:hint="eastAsia"/>
+        </w:rPr>
+        <w:t xml:space="preserve"> </w:t>
+      </w:r>
+      <w:r>
+        <w:t>swscale libswscale.so</w:t>
+      </w:r>
+    </w:p>
+    <w:p/>
+    <w:p/>
+    <w:p/>
+    <w:p>
+      <w:r>
+        <w:rPr>
+          <w:rFonts w:hint="eastAsia"/>
+        </w:rPr>
+        <w:t>SwsContext *vctx = NULL;</w:t>
+      </w:r>
+    </w:p>
+    <w:p/>
+    <w:p/>
+    <w:p/>
+    <w:p/>
     <w:p>
       <w:r>
         <w:rPr>
@@ -11139,8 +11103,8 @@
                 <wp:positionV relativeFrom="paragraph">
                   <wp:posOffset>108585</wp:posOffset>
                 </wp:positionV>
-                <wp:extent cx="7077075" cy="2133600"/>
-                <wp:effectExtent l="0" t="0" r="28575" b="19050"/>
+                <wp:extent cx="7077075" cy="6143625"/>
+                <wp:effectExtent l="0" t="0" r="28575" b="28575"/>
                 <wp:wrapNone/>
                 <wp:docPr id="4" name="文本框 4"/>
                 <wp:cNvGraphicFramePr/>
@@ -11151,7 +11115,7 @@
                       <wps:spPr>
                         <a:xfrm>
                           <a:off x="0" y="0"/>
-                          <a:ext cx="7077075" cy="2133600"/>
+                          <a:ext cx="7077075" cy="6143625"/>
                         </a:xfrm>
                         <a:prstGeom prst="rect">
                           <a:avLst/>
@@ -11167,10 +11131,92 @@
                       </wps:spPr>
                       <wps:txbx>
                         <w:txbxContent>
+                          <w:p/>
+                          <w:p/>
                           <w:p>
-                            <w:bookmarkStart w:id="0" w:name="_GoBack"/>
-                            <w:bookmarkEnd w:id="0"/>
+                            <w:r>
+                              <w:rPr>
+                                <w:rFonts w:hint="eastAsia"/>
+                              </w:rPr>
+                              <w:t>int out</w:t>
+                            </w:r>
+                            <w:r>
+                              <w:t>Width = 1280;</w:t>
+                            </w:r>
                           </w:p>
+                          <w:p>
+                            <w:r>
+                              <w:t>int outHeight = 720;</w:t>
+                            </w:r>
+                          </w:p>
+                          <w:p/>
+                          <w:p/>
+                          <w:p>
+                            <w:r>
+                              <w:rPr>
+                                <w:rFonts w:hint="eastAsia"/>
+                              </w:rPr>
+                              <w:t>// 在</w:t>
+                            </w:r>
+                            <w:r>
+                              <w:t>解码成功之后再获取</w:t>
+                            </w:r>
+                          </w:p>
+                          <w:p>
+                            <w:r>
+                              <w:t>SwsContext *vctx = sws_get_CachedContext(vctx);</w:t>
+                            </w:r>
+                          </w:p>
+                          <w:p/>
+                          <w:p>
+                            <w:r>
+                              <w:t xml:space="preserve">frame-&gt;width, frame-&gt;height, frame-&gt;format, </w:t>
+                            </w:r>
+                          </w:p>
+                          <w:p>
+                            <w:r>
+                              <w:rPr>
+                                <w:rFonts w:hint="eastAsia"/>
+                              </w:rPr>
+                              <w:t>out</w:t>
+                            </w:r>
+                            <w:r>
+                              <w:t>Width, outHeight, AV_PIX_FMT_RGBA</w:t>
+                            </w:r>
+                          </w:p>
+                          <w:p>
+                            <w:r>
+                              <w:t>SWS_FAST_BILINEAR, 0, 0, 0)</w:t>
+                            </w:r>
+                          </w:p>
+                          <w:p/>
+                          <w:p>
+                            <w:r>
+                              <w:t>if (!vctx)</w:t>
+                            </w:r>
+                          </w:p>
+                          <w:p>
+                            <w:r>
+                              <w:rPr>
+                                <w:rFonts w:hint="eastAsia"/>
+                              </w:rPr>
+                              <w:t>{</w:t>
+                            </w:r>
+                          </w:p>
+                          <w:p>
+                            <w:r>
+                              <w:tab/>
+                            </w:r>
+                          </w:p>
+                          <w:p>
+                            <w:r>
+                              <w:rPr>
+                                <w:rFonts w:hint="eastAsia"/>
+                              </w:rPr>
+                              <w:t>}</w:t>
+                            </w:r>
+                          </w:p>
+                          <w:p/>
                         </w:txbxContent>
                       </wps:txbx>
                       <wps:bodyPr rot="0" spcFirstLastPara="0" vertOverflow="overflow" horzOverflow="overflow" vert="horz" wrap="square" lIns="91440" tIns="45720" rIns="91440" bIns="45720" numCol="1" spcCol="0" rtlCol="0" fromWordArt="0" anchor="t" anchorCtr="0" forceAA="0" compatLnSpc="1">
@@ -11182,22 +11228,103 @@
                     </wps:wsp>
                   </a:graphicData>
                 </a:graphic>
+                <wp14:sizeRelV relativeFrom="margin">
+                  <wp14:pctHeight>0</wp14:pctHeight>
+                </wp14:sizeRelV>
               </wp:anchor>
             </w:drawing>
           </mc:Choice>
           <mc:Fallback>
             <w:pict>
-              <v:shapetype id="_x0000_t202" coordsize="21600,21600" o:spt="202" path="m,l,21600r21600,l21600,xe">
-                <v:stroke joinstyle="miter"/>
-                <v:path gradientshapeok="t" o:connecttype="rect"/>
-              </v:shapetype>
-              <v:shape id="文本框 4" o:spid="_x0000_s1029" type="#_x0000_t202" style="position:absolute;left:0;text-align:left;margin-left:1.5pt;margin-top:8.55pt;width:557.25pt;height:168pt;z-index:251662336;visibility:visible;mso-wrap-style:square;mso-wrap-distance-left:9pt;mso-wrap-distance-top:0;mso-wrap-distance-right:9pt;mso-wrap-distance-bottom:0;mso-position-horizontal:absolute;mso-position-horizontal-relative:text;mso-position-vertical:absolute;mso-position-vertical-relative:text;v-text-anchor:top" o:gfxdata="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" fillcolor="white [3201]" strokeweight=".5pt">
+              <v:shape id="文本框 4" o:spid="_x0000_s1029" type="#_x0000_t202" style="position:absolute;left:0;text-align:left;margin-left:1.5pt;margin-top:8.55pt;width:557.25pt;height:483.75pt;z-index:251662336;visibility:visible;mso-wrap-style:square;mso-height-percent:0;mso-wrap-distance-left:9pt;mso-wrap-distance-top:0;mso-wrap-distance-right:9pt;mso-wrap-distance-bottom:0;mso-position-horizontal:absolute;mso-position-horizontal-relative:text;mso-position-vertical:absolute;mso-position-vertical-relative:text;mso-height-percent:0;mso-height-relative:margin;v-text-anchor:top" o:gfxdata="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" fillcolor="white [3201]" strokeweight=".5pt">
                 <v:textbox>
                   <w:txbxContent>
+                    <w:p/>
+                    <w:p/>
                     <w:p>
-                      <w:bookmarkStart w:id="1" w:name="_GoBack"/>
-                      <w:bookmarkEnd w:id="1"/>
+                      <w:r>
+                        <w:rPr>
+                          <w:rFonts w:hint="eastAsia"/>
+                        </w:rPr>
+                        <w:t>int out</w:t>
+                      </w:r>
+                      <w:r>
+                        <w:t>Width = 1280;</w:t>
+                      </w:r>
                     </w:p>
+                    <w:p>
+                      <w:r>
+                        <w:t>int outHeight = 720;</w:t>
+                      </w:r>
+                    </w:p>
+                    <w:p/>
+                    <w:p/>
+                    <w:p>
+                      <w:r>
+                        <w:rPr>
+                          <w:rFonts w:hint="eastAsia"/>
+                        </w:rPr>
+                        <w:t>// 在</w:t>
+                      </w:r>
+                      <w:r>
+                        <w:t>解码成功之后再获取</w:t>
+                      </w:r>
+                    </w:p>
+                    <w:p>
+                      <w:r>
+                        <w:t>SwsContext *vctx = sws_get_CachedContext(vctx);</w:t>
+                      </w:r>
+                    </w:p>
+                    <w:p/>
+                    <w:p>
+                      <w:r>
+                        <w:t xml:space="preserve">frame-&gt;width, frame-&gt;height, frame-&gt;format, </w:t>
+                      </w:r>
+                    </w:p>
+                    <w:p>
+                      <w:r>
+                        <w:rPr>
+                          <w:rFonts w:hint="eastAsia"/>
+                        </w:rPr>
+                        <w:t>out</w:t>
+                      </w:r>
+                      <w:r>
+                        <w:t>Width, outHeight, AV_PIX_FMT_RGBA</w:t>
+                      </w:r>
+                    </w:p>
+                    <w:p>
+                      <w:r>
+                        <w:t>SWS_FAST_BILINEAR, 0, 0, 0)</w:t>
+                      </w:r>
+                    </w:p>
+                    <w:p/>
+                    <w:p>
+                      <w:r>
+                        <w:t>if (!vctx)</w:t>
+                      </w:r>
+                    </w:p>
+                    <w:p>
+                      <w:r>
+                        <w:rPr>
+                          <w:rFonts w:hint="eastAsia"/>
+                        </w:rPr>
+                        <w:t>{</w:t>
+                      </w:r>
+                    </w:p>
+                    <w:p>
+                      <w:r>
+                        <w:tab/>
+                      </w:r>
+                    </w:p>
+                    <w:p>
+                      <w:r>
+                        <w:rPr>
+                          <w:rFonts w:hint="eastAsia"/>
+                        </w:rPr>
+                        <w:t>}</w:t>
+                      </w:r>
+                    </w:p>
+                    <w:p/>
                   </w:txbxContent>
                 </v:textbox>
               </v:shape>
@@ -11209,89 +11336,25 @@
     <w:p/>
     <w:p/>
     <w:p/>
-    <w:p>
-      <w:pPr>
-        <w:rPr>
-          <w:rFonts w:hint="eastAsia"/>
-        </w:rPr>
-      </w:pPr>
-    </w:p>
-    <w:p>
-      <w:pPr>
-        <w:rPr>
-          <w:rFonts w:hint="eastAsia"/>
-        </w:rPr>
-      </w:pPr>
-    </w:p>
-    <w:p>
-      <w:pPr>
-        <w:rPr>
-          <w:rFonts w:hint="eastAsia"/>
-        </w:rPr>
-      </w:pPr>
-    </w:p>
-    <w:p/>
-    <w:p>
-      <w:pPr>
-        <w:rPr>
-          <w:rFonts w:hint="eastAsia"/>
-        </w:rPr>
-      </w:pPr>
-    </w:p>
-    <w:p/>
-    <w:p/>
-    <w:p/>
-    <w:p>
-      <w:pPr>
-        <w:rPr>
-          <w:rFonts w:hint="eastAsia"/>
-        </w:rPr>
-      </w:pPr>
-    </w:p>
-    <w:p>
-      <w:pPr>
-        <w:rPr>
-          <w:rFonts w:hint="eastAsia"/>
-        </w:rPr>
-      </w:pPr>
-      <w:r>
-        <w:br/>
-      </w:r>
-      <w:r>
-        <w:br/>
-      </w:r>
-      <w:r>
-        <w:br/>
-      </w:r>
-      <w:r>
-        <w:br/>
-      </w:r>
-    </w:p>
-    <w:p/>
-    <w:p/>
-    <w:p>
-      <w:pPr>
-        <w:rPr>
-          <w:rFonts w:hint="eastAsia"/>
-        </w:rPr>
-      </w:pPr>
-    </w:p>
+    <w:p/>
+    <w:p/>
+    <w:p/>
+    <w:p/>
+    <w:p/>
+    <w:p/>
+    <w:p/>
+    <w:p/>
+    <w:p/>
     <w:p>
       <w:pPr>
         <w:pStyle w:val="a3"/>
         <w:ind w:left="360" w:firstLineChars="0" w:firstLine="0"/>
-        <w:rPr>
-          <w:rFonts w:hint="eastAsia"/>
-        </w:rPr>
       </w:pPr>
     </w:p>
     <w:p>
       <w:pPr>
         <w:pStyle w:val="a3"/>
         <w:ind w:left="360" w:firstLineChars="0" w:firstLine="0"/>
-        <w:rPr>
-          <w:rFonts w:hint="eastAsia"/>
-        </w:rPr>
       </w:pPr>
     </w:p>
     <w:p>
@@ -11299,6 +11362,21 @@
         <w:pStyle w:val="a3"/>
         <w:ind w:left="360" w:firstLineChars="0" w:firstLine="0"/>
       </w:pPr>
+      <w:r>
+        <w:rPr>
+          <w:rFonts w:hint="eastAsia"/>
+        </w:rPr>
+        <w:t>sws_scale(</w:t>
+      </w:r>
+      <w:r>
+        <w:t xml:space="preserve">vctx, frame-&gt;data, frame-&gt;linesize, 0, farme-&gt;height, </w:t>
+      </w:r>
+      <w:r>
+        <w:rPr>
+          <w:rFonts w:hint="eastAsia"/>
+        </w:rPr>
+        <w:t>);</w:t>
+      </w:r>
     </w:p>
     <w:p>
       <w:pPr>
@@ -11311,12 +11389,30 @@
         <w:pStyle w:val="a3"/>
         <w:ind w:left="360" w:firstLineChars="0" w:firstLine="0"/>
       </w:pPr>
+      <w:r>
+        <w:rPr>
+          <w:rFonts w:hint="eastAsia"/>
+        </w:rPr>
+        <w:t>输出</w:t>
+      </w:r>
+      <w:r>
+        <w:t>数据使用data,</w:t>
+      </w:r>
     </w:p>
     <w:p>
       <w:pPr>
         <w:pStyle w:val="a3"/>
         <w:ind w:left="360" w:firstLineChars="0" w:firstLine="0"/>
       </w:pPr>
+      <w:r>
+        <w:rPr>
+          <w:rFonts w:hint="eastAsia"/>
+        </w:rPr>
+        <w:t>返回</w:t>
+      </w:r>
+      <w:r>
+        <w:t>值是输出数据的高度。</w:t>
+      </w:r>
     </w:p>
     <w:p>
       <w:pPr>
@@ -11340,6 +11436,1775 @@
       <w:pPr>
         <w:pStyle w:val="a3"/>
         <w:ind w:left="360" w:firstLineChars="0" w:firstLine="0"/>
+        <w:rPr>
+          <w:rFonts w:hint="eastAsia"/>
+          <w:b/>
+        </w:rPr>
+      </w:pPr>
+      <w:r>
+        <w:rPr>
+          <w:rFonts w:hint="eastAsia"/>
+          <w:b/>
+        </w:rPr>
+        <w:t>基于FF</w:t>
+      </w:r>
+      <w:r>
+        <w:rPr>
+          <w:b/>
+        </w:rPr>
+        <w:t>mpeg</w:t>
+      </w:r>
+      <w:r>
+        <w:rPr>
+          <w:rFonts w:hint="eastAsia"/>
+          <w:b/>
+        </w:rPr>
+        <w:t>像素</w:t>
+      </w:r>
+      <w:r>
+        <w:rPr>
+          <w:b/>
+        </w:rPr>
+        <w:t>格式</w:t>
+      </w:r>
+      <w:r>
+        <w:rPr>
+          <w:rFonts w:hint="eastAsia"/>
+          <w:b/>
+        </w:rPr>
+        <w:t>的</w:t>
+      </w:r>
+      <w:r>
+        <w:rPr>
+          <w:rFonts w:hint="eastAsia"/>
+          <w:b/>
+        </w:rPr>
+        <w:t>转换</w:t>
+      </w:r>
+      <w:r>
+        <w:rPr>
+          <w:rFonts w:hint="eastAsia"/>
+          <w:b/>
+        </w:rPr>
+        <w:t xml:space="preserve"> </w:t>
+      </w:r>
+      <w:r>
+        <w:rPr>
+          <w:b/>
+        </w:rPr>
+        <w:t>sws_scale</w:t>
+      </w:r>
+    </w:p>
+    <w:p>
+      <w:pPr>
+        <w:pStyle w:val="a3"/>
+        <w:numPr>
+          <w:ilvl w:val="0"/>
+          <w:numId w:val="6"/>
+        </w:numPr>
+        <w:ind w:firstLineChars="0"/>
+      </w:pPr>
+      <w:r>
+        <w:rPr>
+          <w:rFonts w:hint="eastAsia"/>
+        </w:rPr>
+        <w:t>包括</w:t>
+      </w:r>
+      <w:r>
+        <w:t>头文件和库</w:t>
+      </w:r>
+      <w:r>
+        <w:rPr>
+          <w:rFonts w:hint="eastAsia"/>
+        </w:rPr>
+        <w:t>文件</w:t>
+      </w:r>
+    </w:p>
+    <w:p>
+      <w:pPr>
+        <w:pStyle w:val="a3"/>
+        <w:ind w:left="720" w:firstLineChars="0" w:firstLine="0"/>
+      </w:pPr>
+      <w:r>
+        <w:rPr>
+          <w:rFonts w:hint="eastAsia"/>
+        </w:rPr>
+        <w:t>#</w:t>
+      </w:r>
+      <w:r>
+        <w:t>include &lt;libswscale/swscale.h&gt;</w:t>
+      </w:r>
+    </w:p>
+    <w:p>
+      <w:pPr>
+        <w:pStyle w:val="a3"/>
+        <w:ind w:left="720" w:firstLineChars="0" w:firstLine="0"/>
+      </w:pPr>
+      <w:r>
+        <w:t>CMake</w:t>
+      </w:r>
+      <w:r>
+        <w:rPr>
+          <w:rFonts w:hint="eastAsia"/>
+        </w:rPr>
+        <w:t>中</w:t>
+      </w:r>
+      <w:r>
+        <w:t>的add_library</w:t>
+      </w:r>
+      <w:r>
+        <w:rPr>
+          <w:rFonts w:hint="eastAsia"/>
+        </w:rPr>
+        <w:t>、</w:t>
+      </w:r>
+      <w:r>
+        <w:t>target_link_libraries</w:t>
+      </w:r>
+    </w:p>
+    <w:p>
+      <w:pPr>
+        <w:pStyle w:val="a3"/>
+        <w:ind w:left="720" w:firstLineChars="0" w:firstLine="0"/>
+        <w:rPr>
+          <w:rFonts w:hint="eastAsia"/>
+        </w:rPr>
+      </w:pPr>
+    </w:p>
+    <w:p>
+      <w:pPr>
+        <w:pStyle w:val="a3"/>
+        <w:numPr>
+          <w:ilvl w:val="0"/>
+          <w:numId w:val="6"/>
+        </w:numPr>
+        <w:ind w:firstLineChars="0"/>
+      </w:pPr>
+      <w:r>
+        <w:rPr>
+          <w:rFonts w:hint="eastAsia"/>
+        </w:rPr>
+        <w:t>初始化</w:t>
+      </w:r>
+      <w:r>
+        <w:t>像素格式转换的上下文</w:t>
+      </w:r>
+    </w:p>
+    <w:p>
+      <w:pPr>
+        <w:pStyle w:val="a3"/>
+        <w:ind w:left="720" w:firstLineChars="0" w:firstLine="0"/>
+      </w:pPr>
+      <w:r>
+        <w:rPr>
+          <w:rFonts w:hint="eastAsia"/>
+        </w:rPr>
+        <w:t>sws</w:t>
+      </w:r>
+      <w:r>
+        <w:t>_get_cached_context();</w:t>
+      </w:r>
+    </w:p>
+    <w:p>
+      <w:pPr>
+        <w:pStyle w:val="a3"/>
+        <w:ind w:left="720" w:firstLineChars="0" w:firstLine="0"/>
+      </w:pPr>
+      <w:r>
+        <w:rPr>
+          <w:rFonts w:hint="eastAsia"/>
+        </w:rPr>
+        <w:t>在</w:t>
+      </w:r>
+      <w:r>
+        <w:t>解码成功之后做这件事情</w:t>
+      </w:r>
+      <w:r>
+        <w:rPr>
+          <w:rFonts w:hint="eastAsia"/>
+        </w:rPr>
+        <w:t>。</w:t>
+      </w:r>
+    </w:p>
+    <w:p>
+      <w:pPr>
+        <w:pStyle w:val="a3"/>
+        <w:ind w:left="720" w:firstLineChars="0" w:firstLine="0"/>
+        <w:rPr>
+          <w:rFonts w:hint="eastAsia"/>
+        </w:rPr>
+      </w:pPr>
+      <w:r>
+        <w:rPr>
+          <w:rFonts w:hint="eastAsia"/>
+        </w:rPr>
+        <w:t>int width = 1280;</w:t>
+      </w:r>
+    </w:p>
+    <w:p>
+      <w:pPr>
+        <w:pStyle w:val="a3"/>
+        <w:ind w:left="720" w:firstLineChars="0" w:firstLine="0"/>
+        <w:rPr>
+          <w:rFonts w:hint="eastAsia"/>
+        </w:rPr>
+      </w:pPr>
+      <w:r>
+        <w:t>int outHeight = 720</w:t>
+      </w:r>
+    </w:p>
+    <w:p>
+      <w:pPr>
+        <w:pStyle w:val="a3"/>
+        <w:ind w:left="720" w:firstLineChars="0" w:firstLine="0"/>
+      </w:pPr>
+      <w:r>
+        <w:rPr>
+          <w:rFonts w:hint="eastAsia"/>
+        </w:rPr>
+        <w:t>v</w:t>
+      </w:r>
+      <w:r>
+        <w:t xml:space="preserve">ctx = sws_getCachedContext(vctx, frame-&gt;width, frame-&gt;height, frame-&gt;format, outWidth, outHeight, AV_PIX_FMT_RGBA, SWS_FAST_BILINEAR, </w:t>
+      </w:r>
+      <w:r>
+        <w:lastRenderedPageBreak/>
+        <w:t>0, 0, 0);</w:t>
+      </w:r>
+    </w:p>
+    <w:p>
+      <w:pPr>
+        <w:pStyle w:val="a3"/>
+        <w:ind w:left="720" w:firstLineChars="0" w:firstLine="0"/>
+      </w:pPr>
+    </w:p>
+    <w:p>
+      <w:pPr>
+        <w:pStyle w:val="a3"/>
+        <w:ind w:left="720" w:firstLineChars="0" w:firstLine="0"/>
+      </w:pPr>
+      <w:r>
+        <w:t>char *rgb = new char[1920*1080*4];</w:t>
+      </w:r>
+    </w:p>
+    <w:p>
+      <w:pPr>
+        <w:pStyle w:val="a3"/>
+        <w:ind w:left="720" w:firstLineChars="0" w:firstLine="0"/>
+      </w:pPr>
+      <w:r>
+        <w:t>if (!vctx) {</w:t>
+      </w:r>
+    </w:p>
+    <w:p>
+      <w:pPr>
+        <w:pStyle w:val="a3"/>
+        <w:ind w:left="720" w:firstLineChars="0" w:firstLine="0"/>
+        <w:rPr>
+          <w:rFonts w:hint="eastAsia"/>
+        </w:rPr>
+      </w:pPr>
+      <w:r>
+        <w:tab/>
+      </w:r>
+      <w:r>
+        <w:tab/>
+        <w:t>LOGW(“get_cached_context failure”);</w:t>
+      </w:r>
+    </w:p>
+    <w:p>
+      <w:pPr>
+        <w:pStyle w:val="a3"/>
+        <w:ind w:left="720" w:firstLineChars="0" w:firstLine="0"/>
+      </w:pPr>
+      <w:r>
+        <w:t>}</w:t>
+      </w:r>
+      <w:r>
+        <w:t xml:space="preserve"> else {</w:t>
+      </w:r>
+    </w:p>
+    <w:p>
+      <w:pPr>
+        <w:pStyle w:val="a3"/>
+        <w:ind w:left="720" w:firstLineChars="0" w:firstLine="0"/>
+        <w:rPr>
+          <w:rFonts w:hint="eastAsia"/>
+        </w:rPr>
+      </w:pPr>
+      <w:r>
+        <w:tab/>
+      </w:r>
+      <w:r>
+        <w:tab/>
+        <w:t xml:space="preserve">// </w:t>
+      </w:r>
+      <w:r>
+        <w:rPr>
+          <w:rFonts w:hint="eastAsia"/>
+        </w:rPr>
+        <w:t>上下文</w:t>
+      </w:r>
+    </w:p>
+    <w:p>
+      <w:pPr>
+        <w:pStyle w:val="a3"/>
+        <w:ind w:left="720" w:firstLineChars="0" w:firstLine="0"/>
+        <w:rPr>
+          <w:rFonts w:hint="eastAsia"/>
+        </w:rPr>
+      </w:pPr>
+      <w:r>
+        <w:tab/>
+      </w:r>
+      <w:r>
+        <w:tab/>
+      </w:r>
+      <w:r>
+        <w:rPr>
+          <w:rFonts w:hint="eastAsia"/>
+        </w:rPr>
+        <w:t>// 数据</w:t>
+      </w:r>
+      <w:r>
+        <w:t>源</w:t>
+      </w:r>
+    </w:p>
+    <w:p>
+      <w:pPr>
+        <w:pStyle w:val="a3"/>
+        <w:ind w:left="720" w:firstLineChars="0" w:firstLine="0"/>
+      </w:pPr>
+      <w:r>
+        <w:tab/>
+      </w:r>
+      <w:r>
+        <w:tab/>
+        <w:t xml:space="preserve">// </w:t>
+      </w:r>
+    </w:p>
+    <w:p>
+      <w:pPr>
+        <w:pStyle w:val="a3"/>
+        <w:ind w:left="720" w:firstLineChars="0" w:firstLine="0"/>
+      </w:pPr>
+      <w:r>
+        <w:tab/>
+      </w:r>
+      <w:r>
+        <w:tab/>
+        <w:t>uint8_t *data[av_num_DATA_POINTERS] = {0};</w:t>
+      </w:r>
+    </w:p>
+    <w:p>
+      <w:pPr>
+        <w:pStyle w:val="a3"/>
+        <w:ind w:left="720" w:firstLineChars="0" w:firstLine="0"/>
+      </w:pPr>
+      <w:r>
+        <w:tab/>
+      </w:r>
+      <w:r>
+        <w:tab/>
+        <w:t>data = rgb;</w:t>
+      </w:r>
+    </w:p>
+    <w:p>
+      <w:pPr>
+        <w:pStyle w:val="a3"/>
+        <w:ind w:left="720" w:firstLineChars="0" w:firstLine="0"/>
+      </w:pPr>
+      <w:r>
+        <w:tab/>
+      </w:r>
+      <w:r>
+        <w:tab/>
+        <w:t>int line[]</w:t>
+      </w:r>
+    </w:p>
+    <w:p>
+      <w:pPr>
+        <w:pStyle w:val="a3"/>
+        <w:ind w:left="720" w:firstLineChars="0" w:firstLine="0"/>
+        <w:rPr>
+          <w:rFonts w:hint="eastAsia"/>
+        </w:rPr>
+      </w:pPr>
+      <w:r>
+        <w:tab/>
+      </w:r>
+      <w:r>
+        <w:tab/>
+        <w:t>int</w:t>
+      </w:r>
+    </w:p>
+    <w:p>
+      <w:pPr>
+        <w:pStyle w:val="a3"/>
+        <w:ind w:left="720" w:firstLineChars="0" w:firstLine="0"/>
+      </w:pPr>
+      <w:r>
+        <w:tab/>
+      </w:r>
+      <w:r>
+        <w:tab/>
+      </w:r>
+      <w:r>
+        <w:t>int h = sws_scale(vctx, frame,-&gt;data, frame-&gt;linesize, 0, frame-&gt;height</w:t>
+      </w:r>
+    </w:p>
+    <w:p>
+      <w:pPr>
+        <w:pStyle w:val="a3"/>
+        <w:ind w:left="2400" w:firstLineChars="0" w:firstLine="120"/>
+      </w:pPr>
+      <w:r>
+        <w:t xml:space="preserve">data, </w:t>
+      </w:r>
+      <w:r>
+        <w:t>);</w:t>
+      </w:r>
+    </w:p>
+    <w:p>
+      <w:pPr>
+        <w:pStyle w:val="a3"/>
+        <w:ind w:left="2400" w:firstLineChars="0" w:firstLine="120"/>
+        <w:rPr>
+          <w:rFonts w:hint="eastAsia"/>
+        </w:rPr>
+      </w:pPr>
+    </w:p>
+    <w:p>
+      <w:pPr>
+        <w:pStyle w:val="a3"/>
+        <w:ind w:left="720" w:firstLineChars="0" w:firstLine="0"/>
+      </w:pPr>
+      <w:r>
+        <w:t>}</w:t>
+      </w:r>
+    </w:p>
+    <w:p>
+      <w:pPr>
+        <w:pStyle w:val="a3"/>
+        <w:ind w:left="720" w:firstLineChars="0" w:firstLine="0"/>
+      </w:pPr>
+      <w:r>
+        <w:rPr>
+          <w:rFonts w:hint="eastAsia"/>
+        </w:rPr>
+        <w:t>返回</w:t>
+      </w:r>
+      <w:r>
+        <w:t>值是输出数据的高度。</w:t>
+      </w:r>
+    </w:p>
+    <w:p>
+      <w:pPr>
+        <w:pStyle w:val="a3"/>
+        <w:ind w:left="720" w:firstLineChars="0" w:firstLine="0"/>
+        <w:rPr>
+          <w:rFonts w:hint="eastAsia"/>
+        </w:rPr>
+      </w:pPr>
+    </w:p>
+    <w:p>
+      <w:pPr>
+        <w:pStyle w:val="a3"/>
+        <w:ind w:left="720" w:firstLineChars="0" w:firstLine="0"/>
+      </w:pPr>
+    </w:p>
+    <w:p>
+      <w:pPr>
+        <w:pStyle w:val="a3"/>
+        <w:ind w:left="720" w:firstLineChars="0" w:firstLine="0"/>
+      </w:pPr>
+      <w:r>
+        <w:rPr>
+          <w:rFonts w:hint="eastAsia"/>
+        </w:rPr>
+        <w:t>delete rgb;</w:t>
+      </w:r>
+    </w:p>
+    <w:p>
+      <w:pPr>
+        <w:pStyle w:val="a3"/>
+        <w:ind w:left="720" w:firstLineChars="0" w:firstLine="0"/>
+        <w:rPr>
+          <w:rFonts w:hint="eastAsia"/>
+        </w:rPr>
+      </w:pPr>
+    </w:p>
+    <w:p>
+      <w:pPr>
+        <w:pStyle w:val="a3"/>
+        <w:numPr>
+          <w:ilvl w:val="0"/>
+          <w:numId w:val="6"/>
+        </w:numPr>
+        <w:ind w:firstLineChars="0"/>
+      </w:pPr>
+      <w:r>
+        <w:rPr>
+          <w:rFonts w:hint="eastAsia"/>
+        </w:rPr>
+        <w:t>音频</w:t>
+      </w:r>
+      <w:r>
+        <w:t>重采样</w:t>
+      </w:r>
+    </w:p>
+    <w:p>
+      <w:pPr>
+        <w:pStyle w:val="a3"/>
+        <w:ind w:left="720" w:firstLineChars="0" w:firstLine="0"/>
+      </w:pPr>
+      <w:r>
+        <w:rPr>
+          <w:rFonts w:hint="eastAsia"/>
+        </w:rPr>
+        <w:t>S</w:t>
+      </w:r>
+      <w:r>
+        <w:t>wrContext *swr_alloc(void);</w:t>
+      </w:r>
+      <w:r>
+        <w:tab/>
+        <w:t xml:space="preserve">// </w:t>
+      </w:r>
+      <w:r>
+        <w:rPr>
+          <w:rFonts w:hint="eastAsia"/>
+        </w:rPr>
+        <w:t>分配</w:t>
+      </w:r>
+      <w:r>
+        <w:t>重采样的上下文。</w:t>
+      </w:r>
+    </w:p>
+    <w:p>
+      <w:pPr>
+        <w:pStyle w:val="a3"/>
+        <w:ind w:left="720" w:firstLineChars="0" w:firstLine="0"/>
+      </w:pPr>
+      <w:r>
+        <w:rPr>
+          <w:rFonts w:hint="eastAsia"/>
+        </w:rPr>
+        <w:t>Swr</w:t>
+      </w:r>
+      <w:r>
+        <w:t>Context *swr_alloc_set_opts(struct SwrContext *s, int64_t out_ch_layout, AVSampleFormat out_sample_fmt, int out_sample_rate</w:t>
+      </w:r>
+    </w:p>
+    <w:p>
+      <w:pPr>
+        <w:pStyle w:val="a3"/>
+        <w:ind w:left="720" w:firstLineChars="0" w:firstLine="0"/>
+        <w:rPr>
+          <w:rFonts w:hint="eastAsia"/>
+        </w:rPr>
+      </w:pPr>
+      <w:r>
+        <w:rPr>
+          <w:rFonts w:hint="eastAsia"/>
+        </w:rPr>
+        <w:t xml:space="preserve">, int64_t in_ch_layout, </w:t>
+      </w:r>
+      <w:r>
+        <w:t>AVSampleFormat in_sample_fmt, int in_sample_rate</w:t>
+      </w:r>
+      <w:r>
+        <w:rPr>
+          <w:rFonts w:hint="eastAsia"/>
+        </w:rPr>
+        <w:t>, int log_offset, void *log_ctx</w:t>
+      </w:r>
+    </w:p>
+    <w:p>
+      <w:pPr>
+        <w:pStyle w:val="a3"/>
+        <w:ind w:left="720" w:firstLineChars="0" w:firstLine="0"/>
+        <w:rPr>
+          <w:rFonts w:hint="eastAsia"/>
+        </w:rPr>
+      </w:pPr>
+      <w:r>
+        <w:lastRenderedPageBreak/>
+        <w:t>);</w:t>
+      </w:r>
+    </w:p>
+    <w:p>
+      <w:pPr>
+        <w:pStyle w:val="a3"/>
+        <w:ind w:left="720" w:firstLineChars="0" w:firstLine="0"/>
+      </w:pPr>
+      <w:r>
+        <w:rPr>
+          <w:rFonts w:hint="eastAsia"/>
+        </w:rPr>
+        <w:t>参数</w:t>
+      </w:r>
+      <w:r>
+        <w:t>1</w:t>
+      </w:r>
+      <w:r>
+        <w:rPr>
+          <w:rFonts w:hint="eastAsia"/>
+        </w:rPr>
+        <w:t>：</w:t>
+      </w:r>
+      <w:r>
+        <w:t>哪一个重</w:t>
+      </w:r>
+      <w:r>
+        <w:rPr>
+          <w:rFonts w:hint="eastAsia"/>
+        </w:rPr>
+        <w:t>采样</w:t>
+      </w:r>
+      <w:r>
+        <w:t>上下文</w:t>
+      </w:r>
+    </w:p>
+    <w:p>
+      <w:pPr>
+        <w:pStyle w:val="a3"/>
+        <w:ind w:left="720" w:firstLineChars="0" w:firstLine="0"/>
+      </w:pPr>
+      <w:r>
+        <w:rPr>
+          <w:rFonts w:hint="eastAsia"/>
+        </w:rPr>
+        <w:t>参数2：</w:t>
+      </w:r>
+      <w:r>
+        <w:t>输出的layout, 5.1</w:t>
+      </w:r>
+      <w:r>
+        <w:rPr>
+          <w:rFonts w:hint="eastAsia"/>
+        </w:rPr>
+        <w:t>声道</w:t>
+      </w:r>
+      <w:r>
+        <w:t>…</w:t>
+      </w:r>
+    </w:p>
+    <w:p>
+      <w:pPr>
+        <w:pStyle w:val="a3"/>
+        <w:ind w:left="720" w:firstLineChars="0" w:firstLine="0"/>
+      </w:pPr>
+      <w:r>
+        <w:rPr>
+          <w:rFonts w:hint="eastAsia"/>
+        </w:rPr>
+        <w:t>参数3：</w:t>
+      </w:r>
+      <w:r>
+        <w:t>输出的样本格式</w:t>
+      </w:r>
+      <w:r>
+        <w:rPr>
+          <w:rFonts w:hint="eastAsia"/>
+        </w:rPr>
+        <w:t>。F</w:t>
+      </w:r>
+      <w:r>
+        <w:t>loat, S16, S24</w:t>
+      </w:r>
+    </w:p>
+    <w:p>
+      <w:pPr>
+        <w:pStyle w:val="a3"/>
+        <w:ind w:left="720" w:firstLineChars="0" w:firstLine="0"/>
+        <w:rPr>
+          <w:rFonts w:hint="eastAsia"/>
+        </w:rPr>
+      </w:pPr>
+      <w:r>
+        <w:rPr>
+          <w:rFonts w:hint="eastAsia"/>
+        </w:rPr>
+        <w:t>参数4：</w:t>
+      </w:r>
+      <w:r>
+        <w:t>输出的样本率。</w:t>
+      </w:r>
+      <w:r>
+        <w:rPr>
+          <w:rFonts w:hint="eastAsia"/>
+        </w:rPr>
+        <w:t>可以</w:t>
+      </w:r>
+      <w:r>
+        <w:t>不变</w:t>
+      </w:r>
+    </w:p>
+    <w:p>
+      <w:pPr>
+        <w:pStyle w:val="a3"/>
+        <w:ind w:left="720" w:firstLineChars="0" w:firstLine="0"/>
+      </w:pPr>
+      <w:r>
+        <w:rPr>
+          <w:rFonts w:hint="eastAsia"/>
+        </w:rPr>
+        <w:t>参数5：输入</w:t>
+      </w:r>
+      <w:r>
+        <w:t>的layout</w:t>
+      </w:r>
+    </w:p>
+    <w:p>
+      <w:pPr>
+        <w:pStyle w:val="a3"/>
+        <w:ind w:left="720" w:firstLineChars="0" w:firstLine="0"/>
+      </w:pPr>
+      <w:r>
+        <w:rPr>
+          <w:rFonts w:hint="eastAsia"/>
+        </w:rPr>
+        <w:t>参数6：</w:t>
+      </w:r>
+      <w:r>
+        <w:t>输入的样本格式。</w:t>
+      </w:r>
+    </w:p>
+    <w:p>
+      <w:pPr>
+        <w:pStyle w:val="a3"/>
+        <w:ind w:left="720" w:firstLineChars="0" w:firstLine="0"/>
+        <w:rPr>
+          <w:rFonts w:hint="eastAsia"/>
+        </w:rPr>
+      </w:pPr>
+      <w:r>
+        <w:rPr>
+          <w:rFonts w:hint="eastAsia"/>
+        </w:rPr>
+        <w:t>参数7：</w:t>
+      </w:r>
+      <w:r>
+        <w:t>输入的样本率。</w:t>
+      </w:r>
+    </w:p>
+    <w:p>
+      <w:pPr>
+        <w:pStyle w:val="a3"/>
+        <w:ind w:left="720" w:firstLineChars="0" w:firstLine="0"/>
+        <w:rPr>
+          <w:rFonts w:hint="eastAsia"/>
+        </w:rPr>
+      </w:pPr>
+      <w:r>
+        <w:rPr>
+          <w:rFonts w:hint="eastAsia"/>
+        </w:rPr>
+        <w:t>参数8，</w:t>
+      </w:r>
+      <w:r>
+        <w:t>参数</w:t>
+      </w:r>
+      <w:r>
+        <w:rPr>
+          <w:rFonts w:hint="eastAsia"/>
+        </w:rPr>
+        <w:t>9，</w:t>
+      </w:r>
+      <w:r>
+        <w:t>日志，不</w:t>
+      </w:r>
+      <w:r>
+        <w:rPr>
+          <w:rFonts w:hint="eastAsia"/>
+        </w:rPr>
+        <w:t>用</w:t>
+      </w:r>
+      <w:r>
+        <w:t>管，可直接传</w:t>
+      </w:r>
+      <w:r>
+        <w:rPr>
+          <w:rFonts w:hint="eastAsia"/>
+        </w:rPr>
+        <w:t>0</w:t>
+      </w:r>
+    </w:p>
+    <w:p>
+      <w:pPr>
+        <w:pStyle w:val="a3"/>
+        <w:ind w:left="720" w:firstLineChars="0" w:firstLine="0"/>
+      </w:pPr>
+    </w:p>
+    <w:p>
+      <w:pPr>
+        <w:pStyle w:val="a3"/>
+        <w:ind w:left="720" w:firstLineChars="0" w:firstLine="0"/>
+      </w:pPr>
+      <w:r>
+        <w:rPr>
+          <w:rFonts w:hint="eastAsia"/>
+        </w:rPr>
+        <w:t>针对</w:t>
+      </w:r>
+      <w:r>
+        <w:t>音频的播放速度，可以通过样本率的改变而改变。</w:t>
+      </w:r>
+    </w:p>
+    <w:p>
+      <w:pPr>
+        <w:pStyle w:val="a3"/>
+        <w:ind w:left="720" w:firstLineChars="0" w:firstLine="0"/>
+      </w:pPr>
+      <w:r>
+        <w:rPr>
+          <w:rFonts w:hint="eastAsia"/>
+        </w:rPr>
+        <w:t>int</w:t>
+      </w:r>
+      <w:r>
+        <w:t xml:space="preserve"> swr_init(struct SwrContext *s);</w:t>
+      </w:r>
+      <w:r>
+        <w:tab/>
+      </w:r>
+      <w:r>
+        <w:tab/>
+      </w:r>
+      <w:r>
+        <w:tab/>
+      </w:r>
+      <w:r>
+        <w:tab/>
+        <w:t xml:space="preserve">// </w:t>
+      </w:r>
+      <w:r>
+        <w:rPr>
+          <w:rFonts w:hint="eastAsia"/>
+        </w:rPr>
+        <w:t>初始化上下文</w:t>
+      </w:r>
+    </w:p>
+    <w:p>
+      <w:pPr>
+        <w:pStyle w:val="a3"/>
+        <w:ind w:left="720" w:firstLineChars="0" w:firstLine="0"/>
+      </w:pPr>
+      <w:r>
+        <w:t>void swr_free(struct SwrContext **s);</w:t>
+      </w:r>
+      <w:r>
+        <w:tab/>
+      </w:r>
+      <w:r>
+        <w:tab/>
+      </w:r>
+      <w:r>
+        <w:tab/>
+        <w:t xml:space="preserve">// </w:t>
+      </w:r>
+      <w:r>
+        <w:rPr>
+          <w:rFonts w:hint="eastAsia"/>
+        </w:rPr>
+        <w:t>释放</w:t>
+      </w:r>
+      <w:r>
+        <w:t>上下文空间。</w:t>
+      </w:r>
+    </w:p>
+    <w:p>
+      <w:pPr>
+        <w:pStyle w:val="a3"/>
+        <w:ind w:left="720" w:firstLineChars="0" w:firstLine="0"/>
+      </w:pPr>
+    </w:p>
+    <w:p>
+      <w:pPr>
+        <w:pStyle w:val="a3"/>
+        <w:ind w:left="720" w:firstLineChars="0" w:firstLine="0"/>
+      </w:pPr>
+      <w:r>
+        <w:rPr>
+          <w:rFonts w:hint="eastAsia"/>
+        </w:rPr>
+        <w:t>swr</w:t>
+      </w:r>
+      <w:r>
+        <w:t>_convert</w:t>
+      </w:r>
+    </w:p>
+    <w:p>
+      <w:pPr>
+        <w:pStyle w:val="a3"/>
+        <w:ind w:left="720" w:firstLineChars="0" w:firstLine="0"/>
+        <w:rPr>
+          <w:rFonts w:hint="eastAsia"/>
+        </w:rPr>
+      </w:pPr>
+      <w:r>
+        <w:rPr>
+          <w:rFonts w:hint="eastAsia"/>
+        </w:rPr>
+        <w:t>针对</w:t>
+      </w:r>
+      <w:r>
+        <w:t>每一帧音频的处理</w:t>
+      </w:r>
+      <w:r>
+        <w:rPr>
+          <w:rFonts w:hint="eastAsia"/>
+        </w:rPr>
+        <w:t>。把</w:t>
+      </w:r>
+      <w:r>
+        <w:t>一</w:t>
+      </w:r>
+      <w:r>
+        <w:rPr>
+          <w:rFonts w:hint="eastAsia"/>
+        </w:rPr>
+        <w:t>帧</w:t>
+      </w:r>
+      <w:r>
+        <w:t>帧的音频作相应的重采样</w:t>
+      </w:r>
+    </w:p>
+    <w:p>
+      <w:pPr>
+        <w:pStyle w:val="a3"/>
+        <w:ind w:left="720" w:firstLineChars="0" w:firstLine="0"/>
+        <w:rPr>
+          <w:rFonts w:hint="eastAsia"/>
+        </w:rPr>
+      </w:pPr>
+      <w:r>
+        <w:rPr>
+          <w:rFonts w:hint="eastAsia"/>
+        </w:rPr>
+        <w:t>int</w:t>
+      </w:r>
+      <w:r>
+        <w:t xml:space="preserve"> swr_convert(struct SwrContext </w:t>
+      </w:r>
+      <w:r>
+        <w:t>*s, uint8_t **out, int out_count, const uint8_t **in, int in_count</w:t>
+      </w:r>
+      <w:r>
+        <w:t>);</w:t>
+      </w:r>
+    </w:p>
+    <w:p>
+      <w:pPr>
+        <w:pStyle w:val="a3"/>
+        <w:ind w:left="720" w:firstLineChars="0" w:firstLine="0"/>
+      </w:pPr>
+      <w:r>
+        <w:rPr>
+          <w:rFonts w:hint="eastAsia"/>
+        </w:rPr>
+        <w:t>参数1：</w:t>
+      </w:r>
+      <w:r>
+        <w:rPr>
+          <w:rFonts w:hint="eastAsia"/>
+        </w:rPr>
+        <w:t>音频</w:t>
+      </w:r>
+      <w:r>
+        <w:rPr>
+          <w:rFonts w:hint="eastAsia"/>
+        </w:rPr>
+        <w:t>重</w:t>
+      </w:r>
+      <w:r>
+        <w:t>采样的上下文</w:t>
+      </w:r>
+    </w:p>
+    <w:p>
+      <w:pPr>
+        <w:pStyle w:val="a3"/>
+        <w:ind w:left="720" w:firstLineChars="0" w:firstLine="0"/>
+      </w:pPr>
+      <w:r>
+        <w:rPr>
+          <w:rFonts w:hint="eastAsia"/>
+        </w:rPr>
+        <w:t>参数2：</w:t>
+      </w:r>
+      <w:r>
+        <w:rPr>
+          <w:rFonts w:hint="eastAsia"/>
+        </w:rPr>
+        <w:t>输出</w:t>
+      </w:r>
+      <w:r>
+        <w:t>的指针。</w:t>
+      </w:r>
+      <w:r>
+        <w:rPr>
+          <w:rFonts w:hint="eastAsia"/>
+        </w:rPr>
+        <w:t>传递</w:t>
+      </w:r>
+      <w:r>
+        <w:t>的</w:t>
+      </w:r>
+      <w:r>
+        <w:rPr>
+          <w:rFonts w:hint="eastAsia"/>
+        </w:rPr>
+        <w:t>输出</w:t>
+      </w:r>
+      <w:r>
+        <w:t>的数组</w:t>
+      </w:r>
+    </w:p>
+    <w:p>
+      <w:pPr>
+        <w:pStyle w:val="a3"/>
+        <w:ind w:left="720" w:firstLineChars="0" w:firstLine="0"/>
+        <w:rPr>
+          <w:rFonts w:hint="eastAsia"/>
+        </w:rPr>
+      </w:pPr>
+      <w:r>
+        <w:rPr>
+          <w:rFonts w:hint="eastAsia"/>
+        </w:rPr>
+        <w:t>参数3：</w:t>
+      </w:r>
+      <w:r>
+        <w:t>输</w:t>
+      </w:r>
+      <w:r>
+        <w:rPr>
+          <w:rFonts w:hint="eastAsia"/>
+        </w:rPr>
+        <w:t>出</w:t>
+      </w:r>
+      <w:r>
+        <w:t>的样本数量，</w:t>
+      </w:r>
+      <w:r>
+        <w:rPr>
+          <w:rFonts w:hint="eastAsia"/>
+        </w:rPr>
+        <w:t>不</w:t>
+      </w:r>
+      <w:r>
+        <w:t>是</w:t>
+      </w:r>
+      <w:r>
+        <w:rPr>
+          <w:rFonts w:hint="eastAsia"/>
+        </w:rPr>
+        <w:t>字节</w:t>
+      </w:r>
+      <w:r>
+        <w:t>数。</w:t>
+      </w:r>
+      <w:r>
+        <w:rPr>
+          <w:rFonts w:hint="eastAsia"/>
+        </w:rPr>
+        <w:t>单</w:t>
+      </w:r>
+      <w:r>
+        <w:t>通道的样本数量。</w:t>
+      </w:r>
+    </w:p>
+    <w:p>
+      <w:pPr>
+        <w:pStyle w:val="a3"/>
+        <w:ind w:left="720" w:firstLineChars="0" w:firstLine="0"/>
+      </w:pPr>
+      <w:r>
+        <w:rPr>
+          <w:rFonts w:hint="eastAsia"/>
+        </w:rPr>
+        <w:t>参数4：</w:t>
+      </w:r>
+      <w:r>
+        <w:rPr>
+          <w:rFonts w:hint="eastAsia"/>
+        </w:rPr>
+        <w:t>输入</w:t>
+      </w:r>
+      <w:r>
+        <w:t>的数组，</w:t>
+      </w:r>
+      <w:r>
+        <w:rPr>
+          <w:rFonts w:hint="eastAsia"/>
+        </w:rPr>
+        <w:t>AVF</w:t>
+      </w:r>
+      <w:r>
+        <w:t>rame</w:t>
+      </w:r>
+      <w:r>
+        <w:rPr>
+          <w:rFonts w:hint="eastAsia"/>
+        </w:rPr>
+        <w:t>解码</w:t>
+      </w:r>
+      <w:r>
+        <w:t>出来的</w:t>
+      </w:r>
+      <w:r>
+        <w:rPr>
+          <w:rFonts w:hint="eastAsia"/>
+        </w:rPr>
+        <w:t>DATA</w:t>
+      </w:r>
+    </w:p>
+    <w:p>
+      <w:pPr>
+        <w:pStyle w:val="a3"/>
+        <w:ind w:left="720" w:firstLineChars="0" w:firstLine="0"/>
+      </w:pPr>
+      <w:r>
+        <w:rPr>
+          <w:rFonts w:hint="eastAsia"/>
+        </w:rPr>
+        <w:t>参数5：</w:t>
+      </w:r>
+      <w:r>
+        <w:t>输入的</w:t>
+      </w:r>
+      <w:r>
+        <w:rPr>
+          <w:rFonts w:hint="eastAsia"/>
+        </w:rPr>
+        <w:t>单</w:t>
+      </w:r>
+      <w:r>
+        <w:t>通道的样本数量。</w:t>
+      </w:r>
+    </w:p>
+    <w:p>
+      <w:pPr>
+        <w:pStyle w:val="a3"/>
+        <w:ind w:left="720" w:firstLineChars="0" w:firstLine="0"/>
+      </w:pPr>
+    </w:p>
+    <w:p>
+      <w:pPr>
+        <w:rPr>
+          <w:rFonts w:hint="eastAsia"/>
+        </w:rPr>
+      </w:pPr>
+    </w:p>
+    <w:p>
+      <w:pPr>
+        <w:pStyle w:val="a3"/>
+        <w:numPr>
+          <w:ilvl w:val="0"/>
+          <w:numId w:val="6"/>
+        </w:numPr>
+        <w:ind w:firstLineChars="0"/>
+      </w:pPr>
+      <w:r>
+        <w:rPr>
+          <w:rFonts w:hint="eastAsia"/>
+        </w:rPr>
+        <w:t>代码示例</w:t>
+      </w:r>
+    </w:p>
+    <w:p>
+      <w:pPr>
+        <w:pStyle w:val="a3"/>
+        <w:ind w:left="720" w:firstLineChars="0" w:firstLine="0"/>
+      </w:pPr>
+      <w:r>
+        <w:rPr>
+          <w:rFonts w:hint="eastAsia"/>
+        </w:rPr>
+        <w:t>包含</w:t>
+      </w:r>
+      <w:r>
+        <w:t>头文件</w:t>
+      </w:r>
+    </w:p>
+    <w:p>
+      <w:pPr>
+        <w:pStyle w:val="a3"/>
+        <w:ind w:left="720" w:firstLineChars="0" w:firstLine="0"/>
+        <w:rPr>
+          <w:rFonts w:hint="eastAsia"/>
+        </w:rPr>
+      </w:pPr>
+      <w:r>
+        <w:rPr>
+          <w:rFonts w:hint="eastAsia"/>
+        </w:rPr>
+        <w:lastRenderedPageBreak/>
+        <w:t>#</w:t>
+      </w:r>
+      <w:r>
+        <w:t>include &lt;libresample/swresample.h&gt;</w:t>
+      </w:r>
+    </w:p>
+    <w:p>
+      <w:pPr>
+        <w:pStyle w:val="a3"/>
+        <w:ind w:left="720" w:firstLineChars="0" w:firstLine="0"/>
+      </w:pPr>
+      <w:r>
+        <w:rPr>
+          <w:rFonts w:hint="eastAsia"/>
+        </w:rPr>
+        <w:t>库</w:t>
+      </w:r>
+      <w:r>
+        <w:t>文件</w:t>
+      </w:r>
+      <w:r>
+        <w:rPr>
+          <w:rFonts w:hint="eastAsia"/>
+        </w:rPr>
+        <w:t xml:space="preserve"> </w:t>
+      </w:r>
+      <w:r>
+        <w:t>CMakeLists.txt</w:t>
+      </w:r>
+    </w:p>
+    <w:p>
+      <w:pPr>
+        <w:pStyle w:val="a3"/>
+        <w:ind w:left="720" w:firstLineChars="0" w:firstLine="0"/>
+      </w:pPr>
+      <w:r>
+        <w:rPr>
+          <w:rFonts w:hint="eastAsia"/>
+        </w:rPr>
+        <w:t>代码</w:t>
+      </w:r>
+      <w:r>
+        <w:t>下面需要做delete</w:t>
+      </w:r>
+      <w:r>
+        <w:rPr>
+          <w:rFonts w:hint="eastAsia"/>
+        </w:rPr>
+        <w:t>。</w:t>
+      </w:r>
+    </w:p>
+    <w:p>
+      <w:pPr>
+        <w:pStyle w:val="a3"/>
+        <w:ind w:left="720" w:firstLineChars="0" w:firstLine="0"/>
+        <w:rPr>
+          <w:rFonts w:hint="eastAsia"/>
+        </w:rPr>
+      </w:pPr>
+    </w:p>
+    <w:p>
+      <w:pPr>
+        <w:pStyle w:val="a3"/>
+        <w:ind w:left="720" w:firstLineChars="0" w:firstLine="0"/>
+      </w:pPr>
+    </w:p>
+    <w:p>
+      <w:pPr>
+        <w:pStyle w:val="a3"/>
+        <w:ind w:left="720" w:firstLineChars="0" w:firstLine="0"/>
+        <w:rPr>
+          <w:rFonts w:hint="eastAsia"/>
+        </w:rPr>
+      </w:pPr>
+    </w:p>
+    <w:p>
+      <w:pPr>
+        <w:pStyle w:val="a3"/>
+        <w:ind w:left="720" w:firstLineChars="0" w:firstLine="0"/>
+        <w:rPr>
+          <w:rFonts w:hint="eastAsia"/>
+        </w:rPr>
+      </w:pPr>
+    </w:p>
+    <w:p>
+      <w:pPr>
+        <w:pStyle w:val="a3"/>
+        <w:numPr>
+          <w:ilvl w:val="0"/>
+          <w:numId w:val="6"/>
+        </w:numPr>
+        <w:ind w:firstLineChars="0"/>
+      </w:pPr>
+      <w:r>
+        <w:rPr>
+          <w:rFonts w:hint="eastAsia"/>
+        </w:rPr>
+        <w:t>GLS</w:t>
+      </w:r>
+      <w:r>
+        <w:t>urfaceView</w:t>
+      </w:r>
+      <w:r>
+        <w:rPr>
+          <w:rFonts w:hint="eastAsia"/>
+        </w:rPr>
+        <w:t>播放视频</w:t>
+      </w:r>
+    </w:p>
+    <w:p>
+      <w:pPr>
+        <w:pStyle w:val="a3"/>
+        <w:ind w:left="720" w:firstLineChars="0" w:firstLine="0"/>
+        <w:rPr>
+          <w:rFonts w:hint="eastAsia"/>
+        </w:rPr>
+      </w:pPr>
+      <w:r>
+        <w:rPr>
+          <w:rFonts w:hint="eastAsia"/>
+        </w:rPr>
+        <w:t>RGB的</w:t>
+      </w:r>
+      <w:r>
+        <w:t>直接显示</w:t>
+      </w:r>
+      <w:r>
+        <w:rPr>
+          <w:rFonts w:hint="eastAsia"/>
+        </w:rPr>
+        <w:t>，FF</w:t>
+      </w:r>
+      <w:r>
+        <w:t>mpeg</w:t>
+      </w:r>
+      <w:r>
+        <w:rPr>
+          <w:rFonts w:hint="eastAsia"/>
+        </w:rPr>
+        <w:t>的</w:t>
+      </w:r>
+      <w:r>
+        <w:t>像素格式转换</w:t>
+      </w:r>
+    </w:p>
+    <w:p>
+      <w:pPr>
+        <w:pStyle w:val="a3"/>
+        <w:ind w:left="720" w:firstLineChars="0" w:firstLine="0"/>
+        <w:rPr>
+          <w:rFonts w:hint="eastAsia"/>
+        </w:rPr>
+      </w:pPr>
+      <w:r>
+        <w:rPr>
+          <w:rFonts w:hint="eastAsia"/>
+        </w:rPr>
+        <w:t>S</w:t>
+      </w:r>
+      <w:r>
+        <w:t>hade</w:t>
+      </w:r>
+      <w:r>
+        <w:rPr>
+          <w:rFonts w:hint="eastAsia"/>
+        </w:rPr>
+        <w:t>来显示YUV</w:t>
+      </w:r>
+    </w:p>
+    <w:p>
+      <w:pPr>
+        <w:pStyle w:val="a3"/>
+        <w:ind w:left="720" w:firstLineChars="0" w:firstLine="0"/>
+      </w:pPr>
+      <w:r>
+        <w:rPr>
+          <w:rFonts w:hint="eastAsia"/>
+        </w:rPr>
+        <w:t>get</w:t>
+      </w:r>
+      <w:r>
+        <w:t>Holder.getSurface()</w:t>
+      </w:r>
+      <w:r>
+        <w:tab/>
+        <w:t>SurfaceHolder</w:t>
+      </w:r>
+    </w:p>
+    <w:p>
+      <w:pPr>
+        <w:pStyle w:val="a3"/>
+        <w:ind w:left="720" w:firstLineChars="0" w:firstLine="0"/>
+      </w:pPr>
+    </w:p>
+    <w:p>
+      <w:pPr>
+        <w:pStyle w:val="a3"/>
+        <w:ind w:left="720" w:firstLineChars="0" w:firstLine="0"/>
+      </w:pPr>
+    </w:p>
+    <w:p>
+      <w:pPr>
+        <w:pStyle w:val="a3"/>
+        <w:ind w:left="720" w:firstLineChars="0" w:firstLine="0"/>
+        <w:rPr>
+          <w:rFonts w:hint="eastAsia"/>
+        </w:rPr>
+      </w:pPr>
+    </w:p>
+    <w:p>
+      <w:pPr>
+        <w:pStyle w:val="a3"/>
+        <w:ind w:left="720" w:firstLineChars="0" w:firstLine="0"/>
+      </w:pPr>
+    </w:p>
+    <w:p>
+      <w:pPr>
+        <w:pStyle w:val="a3"/>
+        <w:ind w:left="720" w:firstLineChars="0" w:firstLine="0"/>
+      </w:pPr>
+    </w:p>
+    <w:p>
+      <w:pPr>
+        <w:pStyle w:val="a3"/>
+        <w:ind w:left="720" w:firstLineChars="0" w:firstLine="0"/>
+        <w:rPr>
+          <w:rFonts w:hint="eastAsia"/>
+        </w:rPr>
+      </w:pPr>
+    </w:p>
+    <w:p>
+      <w:pPr>
+        <w:pStyle w:val="a3"/>
+        <w:numPr>
+          <w:ilvl w:val="0"/>
+          <w:numId w:val="6"/>
+        </w:numPr>
+        <w:ind w:firstLineChars="0"/>
+      </w:pPr>
+      <w:r>
+        <w:rPr>
+          <w:rFonts w:hint="eastAsia"/>
+        </w:rPr>
+        <w:t>NDK绘制S</w:t>
+      </w:r>
+      <w:r>
+        <w:t>urfaceView</w:t>
+      </w:r>
+    </w:p>
+    <w:p>
+      <w:pPr>
+        <w:pStyle w:val="a3"/>
+        <w:ind w:left="720" w:firstLineChars="0" w:firstLine="0"/>
+      </w:pPr>
+      <w:r>
+        <w:rPr>
+          <w:rFonts w:hint="eastAsia"/>
+        </w:rPr>
+        <w:t>包含</w:t>
+      </w:r>
+      <w:r>
+        <w:t>头文件</w:t>
+      </w:r>
+    </w:p>
+    <w:p>
+      <w:pPr>
+        <w:pStyle w:val="a3"/>
+        <w:ind w:left="720" w:firstLineChars="0" w:firstLine="0"/>
+      </w:pPr>
+      <w:r>
+        <w:rPr>
+          <w:rFonts w:hint="eastAsia"/>
+        </w:rPr>
+        <w:t>#</w:t>
+      </w:r>
+      <w:r>
+        <w:t>include &lt;android/native_window.h&gt;</w:t>
+      </w:r>
+    </w:p>
+    <w:p>
+      <w:pPr>
+        <w:pStyle w:val="a3"/>
+        <w:ind w:left="720" w:firstLineChars="0" w:firstLine="0"/>
+        <w:rPr>
+          <w:rFonts w:hint="eastAsia"/>
+        </w:rPr>
+      </w:pPr>
+      <w:r>
+        <w:t>#include &lt;android/native_window_jni.h&gt;</w:t>
+      </w:r>
+    </w:p>
+    <w:p>
+      <w:pPr>
+        <w:pStyle w:val="a3"/>
+        <w:ind w:left="720" w:firstLineChars="0" w:firstLine="0"/>
+        <w:rPr>
+          <w:rFonts w:hint="eastAsia"/>
+        </w:rPr>
+      </w:pPr>
+      <w:r>
+        <w:rPr>
+          <w:rFonts w:hint="eastAsia"/>
+        </w:rPr>
+        <w:t>// 显示</w:t>
+      </w:r>
+      <w:r>
+        <w:t>窗口</w:t>
+      </w:r>
+    </w:p>
+    <w:p>
+      <w:pPr>
+        <w:pStyle w:val="a3"/>
+        <w:ind w:left="720" w:firstLineChars="0" w:firstLine="0"/>
+      </w:pPr>
+      <w:r>
+        <w:rPr>
+          <w:rFonts w:hint="eastAsia"/>
+        </w:rPr>
+        <w:t>A</w:t>
+      </w:r>
+      <w:r>
+        <w:t>NativeWindow *nwin = ANativeWindow_fromSurface(env, surface);</w:t>
+      </w:r>
+    </w:p>
+    <w:p>
+      <w:pPr>
+        <w:pStyle w:val="a3"/>
+        <w:ind w:left="720" w:firstLineChars="0" w:firstLine="0"/>
+        <w:rPr>
+          <w:rFonts w:hint="eastAsia"/>
+        </w:rPr>
+      </w:pPr>
+      <w:r>
+        <w:rPr>
+          <w:rFonts w:hint="eastAsia"/>
+        </w:rPr>
+        <w:t xml:space="preserve">// </w:t>
+      </w:r>
+      <w:r>
+        <w:t xml:space="preserve">TODO </w:t>
+      </w:r>
+      <w:r>
+        <w:rPr>
+          <w:rFonts w:hint="eastAsia"/>
+        </w:rPr>
+        <w:t>需要</w:t>
+      </w:r>
+      <w:r>
+        <w:t>添加错误判断</w:t>
+      </w:r>
+    </w:p>
+    <w:p>
+      <w:pPr>
+        <w:pStyle w:val="a3"/>
+        <w:ind w:left="720" w:firstLineChars="0" w:firstLine="0"/>
+      </w:pPr>
+    </w:p>
+    <w:p>
+      <w:pPr>
+        <w:pStyle w:val="a3"/>
+        <w:ind w:left="720" w:firstLineChars="0" w:firstLine="0"/>
+      </w:pPr>
+    </w:p>
+    <w:p>
+      <w:pPr>
+        <w:pStyle w:val="a3"/>
+        <w:ind w:left="720" w:firstLineChars="0" w:firstLine="0"/>
+      </w:pPr>
+      <w:r>
+        <w:rPr>
+          <w:rFonts w:hint="eastAsia"/>
+        </w:rPr>
+        <w:lastRenderedPageBreak/>
+        <w:t>int</w:t>
+      </w:r>
+      <w:r>
+        <w:t xml:space="preserve"> videoW = vc-&gt;width;</w:t>
+      </w:r>
+    </w:p>
+    <w:p>
+      <w:pPr>
+        <w:pStyle w:val="a3"/>
+        <w:ind w:left="720" w:firstLineChars="0" w:firstLine="0"/>
+      </w:pPr>
+      <w:r>
+        <w:t>int videoH = vc-&gt;height;</w:t>
+      </w:r>
+    </w:p>
+    <w:p>
+      <w:pPr>
+        <w:pStyle w:val="a3"/>
+        <w:ind w:left="720" w:firstLineChars="0" w:firstLine="0"/>
+      </w:pPr>
+      <w:r>
+        <w:t>ANativeWindos_setBufferGeometry(nWin, videoW, videoH, WINDOW_FORMAT_RGBA_8888);</w:t>
+      </w:r>
+    </w:p>
+    <w:p>
+      <w:pPr>
+        <w:pStyle w:val="a3"/>
+        <w:ind w:left="720" w:firstLineChars="0" w:firstLine="0"/>
+      </w:pPr>
+      <w:r>
+        <w:t>ANativeWindow_Buffer *buf;</w:t>
+      </w:r>
+    </w:p>
+    <w:p>
+      <w:pPr>
+        <w:pStyle w:val="a3"/>
+        <w:ind w:left="720" w:firstLineChars="0" w:firstLine="0"/>
+        <w:rPr>
+          <w:rFonts w:hint="eastAsia"/>
+        </w:rPr>
+      </w:pPr>
+      <w:r>
+        <w:t xml:space="preserve">ANativeWindow_lock() </w:t>
+      </w:r>
+      <w:r>
+        <w:rPr>
+          <w:rFonts w:hint="eastAsia"/>
+        </w:rPr>
+        <w:t>矩阵</w:t>
+      </w:r>
+      <w:r>
+        <w:t>位置，全部</w:t>
+      </w:r>
+      <w:r>
+        <w:rPr>
+          <w:rFonts w:hint="eastAsia"/>
+        </w:rPr>
+        <w:t>传</w:t>
+      </w:r>
+      <w:bookmarkStart w:id="0" w:name="_GoBack"/>
+      <w:bookmarkEnd w:id="0"/>
+      <w:r>
+        <w:rPr>
+          <w:rFonts w:hint="eastAsia"/>
+        </w:rPr>
+        <w:t>0</w:t>
+      </w:r>
+    </w:p>
+    <w:p>
+      <w:pPr>
+        <w:pStyle w:val="a3"/>
+        <w:ind w:left="720" w:firstLineChars="0" w:firstLine="0"/>
+      </w:pPr>
+      <w:r>
+        <w:t>;</w:t>
+      </w:r>
+    </w:p>
+    <w:p>
+      <w:pPr>
+        <w:pStyle w:val="a3"/>
+        <w:ind w:left="720" w:firstLineChars="0" w:firstLine="0"/>
+      </w:pPr>
+      <w:r>
+        <w:rPr>
+          <w:rFonts w:hint="eastAsia"/>
+        </w:rPr>
+        <w:t>dst是</w:t>
+      </w:r>
+      <w:r>
+        <w:t>用于</w:t>
+      </w:r>
+      <w:r>
+        <w:rPr>
+          <w:rFonts w:hint="eastAsia"/>
+        </w:rPr>
+        <w:t>交换</w:t>
+      </w:r>
+      <w:r>
+        <w:t>的内存。</w:t>
+      </w:r>
+    </w:p>
+    <w:p>
+      <w:pPr>
+        <w:pStyle w:val="a3"/>
+        <w:ind w:left="720" w:firstLineChars="0" w:firstLine="0"/>
+        <w:rPr>
+          <w:rFonts w:hint="eastAsia"/>
+        </w:rPr>
+      </w:pPr>
+    </w:p>
+    <w:p>
+      <w:pPr>
+        <w:pStyle w:val="a3"/>
+        <w:ind w:left="720" w:firstLineChars="0" w:firstLine="0"/>
+      </w:pPr>
+      <w:r>
+        <w:rPr>
+          <w:rFonts w:hint="eastAsia"/>
+        </w:rPr>
+        <w:t>加入</w:t>
+      </w:r>
+      <w:r>
+        <w:t>android</w:t>
+      </w:r>
+      <w:r>
+        <w:rPr>
+          <w:rFonts w:hint="eastAsia"/>
+        </w:rPr>
+        <w:t>的</w:t>
+      </w:r>
+      <w:r>
+        <w:t>库</w:t>
+      </w:r>
+    </w:p>
+    <w:p>
+      <w:pPr>
+        <w:pStyle w:val="a3"/>
+        <w:ind w:left="720" w:firstLineChars="0" w:firstLine="0"/>
+        <w:rPr>
+          <w:rFonts w:hint="eastAsia"/>
+        </w:rPr>
+      </w:pPr>
+      <w:r>
+        <w:rPr>
+          <w:rFonts w:hint="eastAsia"/>
+        </w:rPr>
+        <w:t>and</w:t>
+      </w:r>
+      <w:r>
+        <w:t>roid</w:t>
+      </w:r>
+    </w:p>
+    <w:p>
+      <w:pPr>
+        <w:pStyle w:val="a3"/>
+        <w:ind w:left="720" w:firstLineChars="0" w:firstLine="0"/>
+        <w:rPr>
+          <w:rFonts w:hint="eastAsia"/>
+        </w:rPr>
+      </w:pPr>
+    </w:p>
+    <w:p>
+      <w:pPr>
+        <w:pStyle w:val="a3"/>
+        <w:numPr>
+          <w:ilvl w:val="0"/>
+          <w:numId w:val="6"/>
+        </w:numPr>
+        <w:ind w:firstLineChars="0"/>
+      </w:pPr>
+      <w:r>
+        <w:rPr>
+          <w:rFonts w:hint="eastAsia"/>
+        </w:rPr>
+        <w:t>城</w:t>
+      </w:r>
+      <w:r>
+        <w:t>城</w:t>
+      </w:r>
+    </w:p>
+    <w:p>
+      <w:pPr>
+        <w:pStyle w:val="a3"/>
+        <w:numPr>
+          <w:ilvl w:val="0"/>
+          <w:numId w:val="6"/>
+        </w:numPr>
+        <w:ind w:firstLineChars="0"/>
+        <w:rPr>
+          <w:rFonts w:hint="eastAsia"/>
+        </w:rPr>
       </w:pPr>
     </w:p>
     <w:p>
@@ -11352,6 +13217,9 @@
       <w:pPr>
         <w:pStyle w:val="a3"/>
         <w:ind w:left="360" w:firstLineChars="0" w:firstLine="0"/>
+        <w:rPr>
+          <w:rFonts w:hint="eastAsia"/>
+        </w:rPr>
       </w:pPr>
     </w:p>
     <w:p>
@@ -11371,26 +13239,62 @@
     </w:p>
     <w:p>
       <w:pPr>
-        <w:rPr>
-          <w:rFonts w:hint="eastAsia"/>
-        </w:rPr>
-      </w:pPr>
-    </w:p>
-    <w:p/>
-    <w:p>
-      <w:pPr>
-        <w:rPr>
-          <w:rFonts w:hint="eastAsia"/>
-        </w:rPr>
-      </w:pPr>
-    </w:p>
-    <w:p>
-      <w:pPr>
-        <w:rPr>
-          <w:rFonts w:hint="eastAsia"/>
-        </w:rPr>
-      </w:pPr>
-    </w:p>
+        <w:pStyle w:val="a3"/>
+        <w:ind w:left="360" w:firstLineChars="0" w:firstLine="0"/>
+      </w:pPr>
+    </w:p>
+    <w:p>
+      <w:pPr>
+        <w:pStyle w:val="a3"/>
+        <w:ind w:left="360" w:firstLineChars="0" w:firstLine="0"/>
+      </w:pPr>
+    </w:p>
+    <w:p>
+      <w:pPr>
+        <w:pStyle w:val="a3"/>
+        <w:ind w:left="360" w:firstLineChars="0" w:firstLine="0"/>
+      </w:pPr>
+    </w:p>
+    <w:p>
+      <w:pPr>
+        <w:pStyle w:val="a3"/>
+        <w:ind w:left="360" w:firstLineChars="0" w:firstLine="0"/>
+      </w:pPr>
+    </w:p>
+    <w:p>
+      <w:pPr>
+        <w:pStyle w:val="a3"/>
+        <w:ind w:left="360" w:firstLineChars="0" w:firstLine="0"/>
+      </w:pPr>
+    </w:p>
+    <w:p>
+      <w:pPr>
+        <w:pStyle w:val="a3"/>
+        <w:ind w:left="360" w:firstLineChars="0" w:firstLine="0"/>
+      </w:pPr>
+    </w:p>
+    <w:p>
+      <w:pPr>
+        <w:pStyle w:val="a3"/>
+        <w:ind w:left="360" w:firstLineChars="0" w:firstLine="0"/>
+      </w:pPr>
+    </w:p>
+    <w:p>
+      <w:pPr>
+        <w:pStyle w:val="a3"/>
+        <w:ind w:left="360" w:firstLineChars="0" w:firstLine="0"/>
+      </w:pPr>
+    </w:p>
+    <w:p>
+      <w:pPr>
+        <w:pStyle w:val="a3"/>
+        <w:ind w:left="360" w:firstLineChars="0" w:firstLine="0"/>
+      </w:pPr>
+    </w:p>
+    <w:p/>
+    <w:p/>
+    <w:p/>
+    <w:p/>
     <w:p/>
     <w:p/>
     <w:p/>
@@ -11645,6 +13549,7 @@
     </w:p>
     <w:p>
       <w:r>
+        <w:lastRenderedPageBreak/>
         <w:tab/>
       </w:r>
     </w:p>
@@ -11672,6 +13577,44 @@
     </w:sectPr>
   </w:body>
 </w:document>
+</file>
+
+<file path=word/endnotes.xml><?xml version="1.0" encoding="utf-8"?>
+<w:endnotes xmlns:wpc="http://schemas.microsoft.com/office/word/2010/wordprocessingCanvas" xmlns:cx="http://schemas.microsoft.com/office/drawing/2014/chartex" xmlns:cx1="http://schemas.microsoft.com/office/drawing/2015/9/8/chartex" xmlns:mc="http://schemas.openxmlformats.org/markup-compatibility/2006" xmlns:o="urn:schemas-microsoft-com:office:office" xmlns:r="http://schemas.openxmlformats.org/officeDocument/2006/relationships" xmlns:m="http://schemas.openxmlformats.org/officeDocument/2006/math" xmlns:v="urn:schemas-microsoft-com:vml" xmlns:wp14="http://schemas.microsoft.com/office/word/2010/wordprocessingDrawing" xmlns:wp="http://schemas.openxmlformats.org/drawingml/2006/wordprocessingDrawing" xmlns:w10="urn:schemas-microsoft-com:office:word" xmlns:w="http://schemas.openxmlformats.org/wordprocessingml/2006/main" xmlns:w14="http://schemas.microsoft.com/office/word/2010/wordml" xmlns:w15="http://schemas.microsoft.com/office/word/2012/wordml" xmlns:w16se="http://schemas.microsoft.com/office/word/2015/wordml/symex" xmlns:wpg="http://schemas.microsoft.com/office/word/2010/wordprocessingGroup" xmlns:wpi="http://schemas.microsoft.com/office/word/2010/wordprocessingInk" xmlns:wne="http://schemas.microsoft.com/office/word/2006/wordml" xmlns:wps="http://schemas.microsoft.com/office/word/2010/wordprocessingShape" mc:Ignorable="w14 w15 w16se wp14">
+  <w:endnote w:type="separator" w:id="-1">
+    <w:p>
+      <w:r>
+        <w:separator/>
+      </w:r>
+    </w:p>
+  </w:endnote>
+  <w:endnote w:type="continuationSeparator" w:id="0">
+    <w:p>
+      <w:r>
+        <w:continuationSeparator/>
+      </w:r>
+    </w:p>
+  </w:endnote>
+</w:endnotes>
+</file>
+
+<file path=word/footnotes.xml><?xml version="1.0" encoding="utf-8"?>
+<w:footnotes xmlns:wpc="http://schemas.microsoft.com/office/word/2010/wordprocessingCanvas" xmlns:cx="http://schemas.microsoft.com/office/drawing/2014/chartex" xmlns:cx1="http://schemas.microsoft.com/office/drawing/2015/9/8/chartex" xmlns:mc="http://schemas.openxmlformats.org/markup-compatibility/2006" xmlns:o="urn:schemas-microsoft-com:office:office" xmlns:r="http://schemas.openxmlformats.org/officeDocument/2006/relationships" xmlns:m="http://schemas.openxmlformats.org/officeDocument/2006/math" xmlns:v="urn:schemas-microsoft-com:vml" xmlns:wp14="http://schemas.microsoft.com/office/word/2010/wordprocessingDrawing" xmlns:wp="http://schemas.openxmlformats.org/drawingml/2006/wordprocessingDrawing" xmlns:w10="urn:schemas-microsoft-com:office:word" xmlns:w="http://schemas.openxmlformats.org/wordprocessingml/2006/main" xmlns:w14="http://schemas.microsoft.com/office/word/2010/wordml" xmlns:w15="http://schemas.microsoft.com/office/word/2012/wordml" xmlns:w16se="http://schemas.microsoft.com/office/word/2015/wordml/symex" xmlns:wpg="http://schemas.microsoft.com/office/word/2010/wordprocessingGroup" xmlns:wpi="http://schemas.microsoft.com/office/word/2010/wordprocessingInk" xmlns:wne="http://schemas.microsoft.com/office/word/2006/wordml" xmlns:wps="http://schemas.microsoft.com/office/word/2010/wordprocessingShape" mc:Ignorable="w14 w15 w16se wp14">
+  <w:footnote w:type="separator" w:id="-1">
+    <w:p>
+      <w:r>
+        <w:separator/>
+      </w:r>
+    </w:p>
+  </w:footnote>
+  <w:footnote w:type="continuationSeparator" w:id="0">
+    <w:p>
+      <w:r>
+        <w:continuationSeparator/>
+      </w:r>
+    </w:p>
+  </w:footnote>
+</w:footnotes>
 </file>
 
 <file path=word/numbering.xml><?xml version="1.0" encoding="utf-8"?>
@@ -11855,16 +13798,16 @@
     </w:lvl>
   </w:abstractNum>
   <w:abstractNum w:abstractNumId="2" w15:restartNumberingAfterBreak="0">
-    <w:nsid w:val="4A6135C3"/>
+    <w:nsid w:val="33E80AF5"/>
     <w:multiLevelType w:val="hybridMultilevel"/>
-    <w:tmpl w:val="C5A60422"/>
-    <w:lvl w:ilvl="0" w:tplc="6FE6681C">
+    <w:tmpl w:val="4B6E307A"/>
+    <w:lvl w:ilvl="0" w:tplc="BA34F428">
       <w:start w:val="1"/>
-      <w:numFmt w:val="none"/>
-      <w:lvlText w:val="一．"/>
+      <w:numFmt w:val="decimal"/>
+      <w:lvlText w:val="%1."/>
       <w:lvlJc w:val="left"/>
       <w:pPr>
-        <w:ind w:left="420" w:hanging="420"/>
+        <w:ind w:left="720" w:hanging="360"/>
       </w:pPr>
       <w:rPr>
         <w:rFonts w:hint="default"/>
@@ -11876,7 +13819,7 @@
       <w:lvlText w:val="%2)"/>
       <w:lvlJc w:val="left"/>
       <w:pPr>
-        <w:ind w:left="840" w:hanging="420"/>
+        <w:ind w:left="1200" w:hanging="420"/>
       </w:pPr>
     </w:lvl>
     <w:lvl w:ilvl="2" w:tplc="0409001B" w:tentative="1">
@@ -11885,7 +13828,7 @@
       <w:lvlText w:val="%3."/>
       <w:lvlJc w:val="right"/>
       <w:pPr>
-        <w:ind w:left="1260" w:hanging="420"/>
+        <w:ind w:left="1620" w:hanging="420"/>
       </w:pPr>
     </w:lvl>
     <w:lvl w:ilvl="3" w:tplc="0409000F" w:tentative="1">
@@ -11894,7 +13837,7 @@
       <w:lvlText w:val="%4."/>
       <w:lvlJc w:val="left"/>
       <w:pPr>
-        <w:ind w:left="1680" w:hanging="420"/>
+        <w:ind w:left="2040" w:hanging="420"/>
       </w:pPr>
     </w:lvl>
     <w:lvl w:ilvl="4" w:tplc="04090019" w:tentative="1">
@@ -11903,7 +13846,7 @@
       <w:lvlText w:val="%5)"/>
       <w:lvlJc w:val="left"/>
       <w:pPr>
-        <w:ind w:left="2100" w:hanging="420"/>
+        <w:ind w:left="2460" w:hanging="420"/>
       </w:pPr>
     </w:lvl>
     <w:lvl w:ilvl="5" w:tplc="0409001B" w:tentative="1">
@@ -11912,7 +13855,7 @@
       <w:lvlText w:val="%6."/>
       <w:lvlJc w:val="right"/>
       <w:pPr>
-        <w:ind w:left="2520" w:hanging="420"/>
+        <w:ind w:left="2880" w:hanging="420"/>
       </w:pPr>
     </w:lvl>
     <w:lvl w:ilvl="6" w:tplc="0409000F" w:tentative="1">
@@ -11921,7 +13864,7 @@
       <w:lvlText w:val="%7."/>
       <w:lvlJc w:val="left"/>
       <w:pPr>
-        <w:ind w:left="2940" w:hanging="420"/>
+        <w:ind w:left="3300" w:hanging="420"/>
       </w:pPr>
     </w:lvl>
     <w:lvl w:ilvl="7" w:tplc="04090019" w:tentative="1">
@@ -11930,7 +13873,7 @@
       <w:lvlText w:val="%8)"/>
       <w:lvlJc w:val="left"/>
       <w:pPr>
-        <w:ind w:left="3360" w:hanging="420"/>
+        <w:ind w:left="3720" w:hanging="420"/>
       </w:pPr>
     </w:lvl>
     <w:lvl w:ilvl="8" w:tplc="0409001B" w:tentative="1">
@@ -11939,21 +13882,21 @@
       <w:lvlText w:val="%9."/>
       <w:lvlJc w:val="right"/>
       <w:pPr>
-        <w:ind w:left="3780" w:hanging="420"/>
+        <w:ind w:left="4140" w:hanging="420"/>
       </w:pPr>
     </w:lvl>
   </w:abstractNum>
   <w:abstractNum w:abstractNumId="3" w15:restartNumberingAfterBreak="0">
-    <w:nsid w:val="52C5264E"/>
+    <w:nsid w:val="4A6135C3"/>
     <w:multiLevelType w:val="hybridMultilevel"/>
-    <w:tmpl w:val="7A6CFB7C"/>
-    <w:lvl w:ilvl="0" w:tplc="B46C24A0">
+    <w:tmpl w:val="C5A60422"/>
+    <w:lvl w:ilvl="0" w:tplc="6FE6681C">
       <w:start w:val="1"/>
-      <w:numFmt w:val="decimal"/>
-      <w:lvlText w:val="%1."/>
+      <w:numFmt w:val="none"/>
+      <w:lvlText w:val="一．"/>
       <w:lvlJc w:val="left"/>
       <w:pPr>
-        <w:ind w:left="780" w:hanging="360"/>
+        <w:ind w:left="420" w:hanging="420"/>
       </w:pPr>
       <w:rPr>
         <w:rFonts w:hint="default"/>
@@ -11965,7 +13908,7 @@
       <w:lvlText w:val="%2)"/>
       <w:lvlJc w:val="left"/>
       <w:pPr>
-        <w:ind w:left="1260" w:hanging="420"/>
+        <w:ind w:left="840" w:hanging="420"/>
       </w:pPr>
     </w:lvl>
     <w:lvl w:ilvl="2" w:tplc="0409001B" w:tentative="1">
@@ -11974,7 +13917,7 @@
       <w:lvlText w:val="%3."/>
       <w:lvlJc w:val="right"/>
       <w:pPr>
-        <w:ind w:left="1680" w:hanging="420"/>
+        <w:ind w:left="1260" w:hanging="420"/>
       </w:pPr>
     </w:lvl>
     <w:lvl w:ilvl="3" w:tplc="0409000F" w:tentative="1">
@@ -11983,7 +13926,7 @@
       <w:lvlText w:val="%4."/>
       <w:lvlJc w:val="left"/>
       <w:pPr>
-        <w:ind w:left="2100" w:hanging="420"/>
+        <w:ind w:left="1680" w:hanging="420"/>
       </w:pPr>
     </w:lvl>
     <w:lvl w:ilvl="4" w:tplc="04090019" w:tentative="1">
@@ -11992,7 +13935,7 @@
       <w:lvlText w:val="%5)"/>
       <w:lvlJc w:val="left"/>
       <w:pPr>
-        <w:ind w:left="2520" w:hanging="420"/>
+        <w:ind w:left="2100" w:hanging="420"/>
       </w:pPr>
     </w:lvl>
     <w:lvl w:ilvl="5" w:tplc="0409001B" w:tentative="1">
@@ -12001,7 +13944,7 @@
       <w:lvlText w:val="%6."/>
       <w:lvlJc w:val="right"/>
       <w:pPr>
-        <w:ind w:left="2940" w:hanging="420"/>
+        <w:ind w:left="2520" w:hanging="420"/>
       </w:pPr>
     </w:lvl>
     <w:lvl w:ilvl="6" w:tplc="0409000F" w:tentative="1">
@@ -12010,7 +13953,7 @@
       <w:lvlText w:val="%7."/>
       <w:lvlJc w:val="left"/>
       <w:pPr>
-        <w:ind w:left="3360" w:hanging="420"/>
+        <w:ind w:left="2940" w:hanging="420"/>
       </w:pPr>
     </w:lvl>
     <w:lvl w:ilvl="7" w:tplc="04090019" w:tentative="1">
@@ -12019,7 +13962,7 @@
       <w:lvlText w:val="%8)"/>
       <w:lvlJc w:val="left"/>
       <w:pPr>
-        <w:ind w:left="3780" w:hanging="420"/>
+        <w:ind w:left="3360" w:hanging="420"/>
       </w:pPr>
     </w:lvl>
     <w:lvl w:ilvl="8" w:tplc="0409001B" w:tentative="1">
@@ -12028,11 +13971,100 @@
       <w:lvlText w:val="%9."/>
       <w:lvlJc w:val="right"/>
       <w:pPr>
-        <w:ind w:left="4200" w:hanging="420"/>
+        <w:ind w:left="3780" w:hanging="420"/>
       </w:pPr>
     </w:lvl>
   </w:abstractNum>
   <w:abstractNum w:abstractNumId="4" w15:restartNumberingAfterBreak="0">
+    <w:nsid w:val="52C5264E"/>
+    <w:multiLevelType w:val="hybridMultilevel"/>
+    <w:tmpl w:val="7A6CFB7C"/>
+    <w:lvl w:ilvl="0" w:tplc="B46C24A0">
+      <w:start w:val="1"/>
+      <w:numFmt w:val="decimal"/>
+      <w:lvlText w:val="%1."/>
+      <w:lvlJc w:val="left"/>
+      <w:pPr>
+        <w:ind w:left="780" w:hanging="360"/>
+      </w:pPr>
+      <w:rPr>
+        <w:rFonts w:hint="default"/>
+      </w:rPr>
+    </w:lvl>
+    <w:lvl w:ilvl="1" w:tplc="04090019" w:tentative="1">
+      <w:start w:val="1"/>
+      <w:numFmt w:val="lowerLetter"/>
+      <w:lvlText w:val="%2)"/>
+      <w:lvlJc w:val="left"/>
+      <w:pPr>
+        <w:ind w:left="1260" w:hanging="420"/>
+      </w:pPr>
+    </w:lvl>
+    <w:lvl w:ilvl="2" w:tplc="0409001B" w:tentative="1">
+      <w:start w:val="1"/>
+      <w:numFmt w:val="lowerRoman"/>
+      <w:lvlText w:val="%3."/>
+      <w:lvlJc w:val="right"/>
+      <w:pPr>
+        <w:ind w:left="1680" w:hanging="420"/>
+      </w:pPr>
+    </w:lvl>
+    <w:lvl w:ilvl="3" w:tplc="0409000F" w:tentative="1">
+      <w:start w:val="1"/>
+      <w:numFmt w:val="decimal"/>
+      <w:lvlText w:val="%4."/>
+      <w:lvlJc w:val="left"/>
+      <w:pPr>
+        <w:ind w:left="2100" w:hanging="420"/>
+      </w:pPr>
+    </w:lvl>
+    <w:lvl w:ilvl="4" w:tplc="04090019" w:tentative="1">
+      <w:start w:val="1"/>
+      <w:numFmt w:val="lowerLetter"/>
+      <w:lvlText w:val="%5)"/>
+      <w:lvlJc w:val="left"/>
+      <w:pPr>
+        <w:ind w:left="2520" w:hanging="420"/>
+      </w:pPr>
+    </w:lvl>
+    <w:lvl w:ilvl="5" w:tplc="0409001B" w:tentative="1">
+      <w:start w:val="1"/>
+      <w:numFmt w:val="lowerRoman"/>
+      <w:lvlText w:val="%6."/>
+      <w:lvlJc w:val="right"/>
+      <w:pPr>
+        <w:ind w:left="2940" w:hanging="420"/>
+      </w:pPr>
+    </w:lvl>
+    <w:lvl w:ilvl="6" w:tplc="0409000F" w:tentative="1">
+      <w:start w:val="1"/>
+      <w:numFmt w:val="decimal"/>
+      <w:lvlText w:val="%7."/>
+      <w:lvlJc w:val="left"/>
+      <w:pPr>
+        <w:ind w:left="3360" w:hanging="420"/>
+      </w:pPr>
+    </w:lvl>
+    <w:lvl w:ilvl="7" w:tplc="04090019" w:tentative="1">
+      <w:start w:val="1"/>
+      <w:numFmt w:val="lowerLetter"/>
+      <w:lvlText w:val="%8)"/>
+      <w:lvlJc w:val="left"/>
+      <w:pPr>
+        <w:ind w:left="3780" w:hanging="420"/>
+      </w:pPr>
+    </w:lvl>
+    <w:lvl w:ilvl="8" w:tplc="0409001B" w:tentative="1">
+      <w:start w:val="1"/>
+      <w:numFmt w:val="lowerRoman"/>
+      <w:lvlText w:val="%9."/>
+      <w:lvlJc w:val="right"/>
+      <w:pPr>
+        <w:ind w:left="4200" w:hanging="420"/>
+      </w:pPr>
+    </w:lvl>
+  </w:abstractNum>
+  <w:abstractNum w:abstractNumId="5" w15:restartNumberingAfterBreak="0">
     <w:nsid w:val="66104844"/>
     <w:multiLevelType w:val="hybridMultilevel"/>
     <w:tmpl w:val="688A14AC"/>
@@ -12122,7 +14154,7 @@
     </w:lvl>
   </w:abstractNum>
   <w:num w:numId="1">
-    <w:abstractNumId w:val="2"/>
+    <w:abstractNumId w:val="3"/>
   </w:num>
   <w:num w:numId="2">
     <w:abstractNumId w:val="1"/>
@@ -12131,10 +14163,13 @@
     <w:abstractNumId w:val="0"/>
   </w:num>
   <w:num w:numId="4">
-    <w:abstractNumId w:val="3"/>
+    <w:abstractNumId w:val="4"/>
   </w:num>
   <w:num w:numId="5">
-    <w:abstractNumId w:val="4"/>
+    <w:abstractNumId w:val="5"/>
+  </w:num>
+  <w:num w:numId="6">
+    <w:abstractNumId w:val="2"/>
   </w:num>
 </w:numbering>
 </file>
@@ -12774,6 +14809,71 @@
       </w:tcPr>
     </w:tblStylePr>
   </w:style>
+  <w:style w:type="paragraph" w:styleId="a6">
+    <w:name w:val="header"/>
+    <w:basedOn w:val="a"/>
+    <w:link w:val="a7"/>
+    <w:uiPriority w:val="99"/>
+    <w:unhideWhenUsed/>
+    <w:rsid w:val="00C03954"/>
+    <w:pPr>
+      <w:pBdr>
+        <w:bottom w:val="single" w:sz="6" w:space="1" w:color="auto"/>
+      </w:pBdr>
+      <w:tabs>
+        <w:tab w:val="center" w:pos="4153"/>
+        <w:tab w:val="right" w:pos="8306"/>
+      </w:tabs>
+      <w:snapToGrid w:val="0"/>
+      <w:jc w:val="center"/>
+    </w:pPr>
+    <w:rPr>
+      <w:sz w:val="18"/>
+      <w:szCs w:val="18"/>
+    </w:rPr>
+  </w:style>
+  <w:style w:type="character" w:customStyle="1" w:styleId="a7">
+    <w:name w:val="页眉 字符"/>
+    <w:basedOn w:val="a0"/>
+    <w:link w:val="a6"/>
+    <w:uiPriority w:val="99"/>
+    <w:rsid w:val="00C03954"/>
+    <w:rPr>
+      <w:sz w:val="18"/>
+      <w:szCs w:val="18"/>
+    </w:rPr>
+  </w:style>
+  <w:style w:type="paragraph" w:styleId="a8">
+    <w:name w:val="footer"/>
+    <w:basedOn w:val="a"/>
+    <w:link w:val="a9"/>
+    <w:uiPriority w:val="99"/>
+    <w:unhideWhenUsed/>
+    <w:rsid w:val="00C03954"/>
+    <w:pPr>
+      <w:tabs>
+        <w:tab w:val="center" w:pos="4153"/>
+        <w:tab w:val="right" w:pos="8306"/>
+      </w:tabs>
+      <w:snapToGrid w:val="0"/>
+      <w:jc w:val="left"/>
+    </w:pPr>
+    <w:rPr>
+      <w:sz w:val="18"/>
+      <w:szCs w:val="18"/>
+    </w:rPr>
+  </w:style>
+  <w:style w:type="character" w:customStyle="1" w:styleId="a9">
+    <w:name w:val="页脚 字符"/>
+    <w:basedOn w:val="a0"/>
+    <w:link w:val="a8"/>
+    <w:uiPriority w:val="99"/>
+    <w:rsid w:val="00C03954"/>
+    <w:rPr>
+      <w:sz w:val="18"/>
+      <w:szCs w:val="18"/>
+    </w:rPr>
+  </w:style>
 </w:styles>
 </file>
 
@@ -13043,7 +15143,7 @@
 </file>
 
 <file path=customXml/itemProps1.xml><?xml version="1.0" encoding="utf-8"?>
-<ds:datastoreItem xmlns:ds="http://schemas.openxmlformats.org/officeDocument/2006/customXml" ds:itemID="{19AAE257-724C-450F-85B6-5AEF977A9C0A}">
+<ds:datastoreItem xmlns:ds="http://schemas.openxmlformats.org/officeDocument/2006/customXml" ds:itemID="{3E0E74B0-8A65-49B0-A1A8-924968C6FCE5}">
   <ds:schemaRefs>
     <ds:schemaRef ds:uri="http://schemas.openxmlformats.org/officeDocument/2006/bibliography"/>
   </ds:schemaRefs>

</xml_diff>

<commit_message>
OpenSLES: add test OpenSLES proj
</commit_message>
<xml_diff>
--- a/player.docx
+++ b/player.docx
@@ -11437,7 +11437,6 @@
         <w:pStyle w:val="a3"/>
         <w:ind w:left="360" w:firstLineChars="0" w:firstLine="0"/>
         <w:rPr>
-          <w:rFonts w:hint="eastAsia"/>
           <w:b/>
         </w:rPr>
       </w:pPr>
@@ -11566,9 +11565,6 @@
       <w:pPr>
         <w:pStyle w:val="a3"/>
         <w:ind w:left="720" w:firstLineChars="0" w:firstLine="0"/>
-        <w:rPr>
-          <w:rFonts w:hint="eastAsia"/>
-        </w:rPr>
       </w:pPr>
     </w:p>
     <w:p>
@@ -11630,9 +11626,6 @@
       <w:pPr>
         <w:pStyle w:val="a3"/>
         <w:ind w:left="720" w:firstLineChars="0" w:firstLine="0"/>
-        <w:rPr>
-          <w:rFonts w:hint="eastAsia"/>
-        </w:rPr>
       </w:pPr>
       <w:r>
         <w:rPr>
@@ -11645,9 +11638,6 @@
       <w:pPr>
         <w:pStyle w:val="a3"/>
         <w:ind w:left="720" w:firstLineChars="0" w:firstLine="0"/>
-        <w:rPr>
-          <w:rFonts w:hint="eastAsia"/>
-        </w:rPr>
       </w:pPr>
       <w:r>
         <w:t>int outHeight = 720</w:t>
@@ -11700,9 +11690,6 @@
       <w:pPr>
         <w:pStyle w:val="a3"/>
         <w:ind w:left="720" w:firstLineChars="0" w:firstLine="0"/>
-        <w:rPr>
-          <w:rFonts w:hint="eastAsia"/>
-        </w:rPr>
       </w:pPr>
       <w:r>
         <w:tab/>
@@ -11728,9 +11715,6 @@
       <w:pPr>
         <w:pStyle w:val="a3"/>
         <w:ind w:left="720" w:firstLineChars="0" w:firstLine="0"/>
-        <w:rPr>
-          <w:rFonts w:hint="eastAsia"/>
-        </w:rPr>
       </w:pPr>
       <w:r>
         <w:tab/>
@@ -11750,9 +11734,6 @@
       <w:pPr>
         <w:pStyle w:val="a3"/>
         <w:ind w:left="720" w:firstLineChars="0" w:firstLine="0"/>
-        <w:rPr>
-          <w:rFonts w:hint="eastAsia"/>
-        </w:rPr>
       </w:pPr>
       <w:r>
         <w:tab/>
@@ -11826,9 +11807,6 @@
       <w:pPr>
         <w:pStyle w:val="a3"/>
         <w:ind w:left="720" w:firstLineChars="0" w:firstLine="0"/>
-        <w:rPr>
-          <w:rFonts w:hint="eastAsia"/>
-        </w:rPr>
       </w:pPr>
       <w:r>
         <w:tab/>
@@ -11869,9 +11847,6 @@
       <w:pPr>
         <w:pStyle w:val="a3"/>
         <w:ind w:left="2400" w:firstLineChars="0" w:firstLine="120"/>
-        <w:rPr>
-          <w:rFonts w:hint="eastAsia"/>
-        </w:rPr>
       </w:pPr>
     </w:p>
     <w:p>
@@ -11902,9 +11877,6 @@
       <w:pPr>
         <w:pStyle w:val="a3"/>
         <w:ind w:left="720" w:firstLineChars="0" w:firstLine="0"/>
-        <w:rPr>
-          <w:rFonts w:hint="eastAsia"/>
-        </w:rPr>
       </w:pPr>
     </w:p>
     <w:p>
@@ -11929,9 +11901,6 @@
       <w:pPr>
         <w:pStyle w:val="a3"/>
         <w:ind w:left="720" w:firstLineChars="0" w:firstLine="0"/>
-        <w:rPr>
-          <w:rFonts w:hint="eastAsia"/>
-        </w:rPr>
       </w:pPr>
     </w:p>
     <w:p>
@@ -12000,9 +11969,6 @@
       <w:pPr>
         <w:pStyle w:val="a3"/>
         <w:ind w:left="720" w:firstLineChars="0" w:firstLine="0"/>
-        <w:rPr>
-          <w:rFonts w:hint="eastAsia"/>
-        </w:rPr>
       </w:pPr>
       <w:r>
         <w:rPr>
@@ -12024,9 +11990,6 @@
       <w:pPr>
         <w:pStyle w:val="a3"/>
         <w:ind w:left="720" w:firstLineChars="0" w:firstLine="0"/>
-        <w:rPr>
-          <w:rFonts w:hint="eastAsia"/>
-        </w:rPr>
       </w:pPr>
       <w:r>
         <w:lastRenderedPageBreak/>
@@ -12118,9 +12081,6 @@
       <w:pPr>
         <w:pStyle w:val="a3"/>
         <w:ind w:left="720" w:firstLineChars="0" w:firstLine="0"/>
-        <w:rPr>
-          <w:rFonts w:hint="eastAsia"/>
-        </w:rPr>
       </w:pPr>
       <w:r>
         <w:rPr>
@@ -12175,9 +12135,6 @@
       <w:pPr>
         <w:pStyle w:val="a3"/>
         <w:ind w:left="720" w:firstLineChars="0" w:firstLine="0"/>
-        <w:rPr>
-          <w:rFonts w:hint="eastAsia"/>
-        </w:rPr>
       </w:pPr>
       <w:r>
         <w:rPr>
@@ -12193,9 +12150,6 @@
       <w:pPr>
         <w:pStyle w:val="a3"/>
         <w:ind w:left="720" w:firstLineChars="0" w:firstLine="0"/>
-        <w:rPr>
-          <w:rFonts w:hint="eastAsia"/>
-        </w:rPr>
       </w:pPr>
       <w:r>
         <w:rPr>
@@ -12339,9 +12293,6 @@
       <w:pPr>
         <w:pStyle w:val="a3"/>
         <w:ind w:left="720" w:firstLineChars="0" w:firstLine="0"/>
-        <w:rPr>
-          <w:rFonts w:hint="eastAsia"/>
-        </w:rPr>
       </w:pPr>
       <w:r>
         <w:rPr>
@@ -12375,9 +12326,6 @@
       <w:pPr>
         <w:pStyle w:val="a3"/>
         <w:ind w:left="720" w:firstLineChars="0" w:firstLine="0"/>
-        <w:rPr>
-          <w:rFonts w:hint="eastAsia"/>
-        </w:rPr>
       </w:pPr>
       <w:r>
         <w:rPr>
@@ -12465,9 +12413,6 @@
       <w:pPr>
         <w:pStyle w:val="a3"/>
         <w:ind w:left="720" w:firstLineChars="0" w:firstLine="0"/>
-        <w:rPr>
-          <w:rFonts w:hint="eastAsia"/>
-        </w:rPr>
       </w:pPr>
       <w:r>
         <w:rPr>
@@ -12590,13 +12535,7 @@
         <w:ind w:left="720" w:firstLineChars="0" w:firstLine="0"/>
       </w:pPr>
     </w:p>
-    <w:p>
-      <w:pPr>
-        <w:rPr>
-          <w:rFonts w:hint="eastAsia"/>
-        </w:rPr>
-      </w:pPr>
-    </w:p>
+    <w:p/>
     <w:p>
       <w:pPr>
         <w:pStyle w:val="a3"/>
@@ -12632,9 +12571,6 @@
       <w:pPr>
         <w:pStyle w:val="a3"/>
         <w:ind w:left="720" w:firstLineChars="0" w:firstLine="0"/>
-        <w:rPr>
-          <w:rFonts w:hint="eastAsia"/>
-        </w:rPr>
       </w:pPr>
       <w:r>
         <w:rPr>
@@ -12696,9 +12632,6 @@
       <w:pPr>
         <w:pStyle w:val="a3"/>
         <w:ind w:left="720" w:firstLineChars="0" w:firstLine="0"/>
-        <w:rPr>
-          <w:rFonts w:hint="eastAsia"/>
-        </w:rPr>
       </w:pPr>
     </w:p>
     <w:p>
@@ -12711,18 +12644,12 @@
       <w:pPr>
         <w:pStyle w:val="a3"/>
         <w:ind w:left="720" w:firstLineChars="0" w:firstLine="0"/>
-        <w:rPr>
-          <w:rFonts w:hint="eastAsia"/>
-        </w:rPr>
       </w:pPr>
     </w:p>
     <w:p>
       <w:pPr>
         <w:pStyle w:val="a3"/>
         <w:ind w:left="720" w:firstLineChars="0" w:firstLine="0"/>
-        <w:rPr>
-          <w:rFonts w:hint="eastAsia"/>
-        </w:rPr>
       </w:pPr>
     </w:p>
     <w:p>
@@ -12754,9 +12681,6 @@
       <w:pPr>
         <w:pStyle w:val="a3"/>
         <w:ind w:left="720" w:firstLineChars="0" w:firstLine="0"/>
-        <w:rPr>
-          <w:rFonts w:hint="eastAsia"/>
-        </w:rPr>
       </w:pPr>
       <w:r>
         <w:rPr>
@@ -12790,9 +12714,6 @@
       <w:pPr>
         <w:pStyle w:val="a3"/>
         <w:ind w:left="720" w:firstLineChars="0" w:firstLine="0"/>
-        <w:rPr>
-          <w:rFonts w:hint="eastAsia"/>
-        </w:rPr>
       </w:pPr>
       <w:r>
         <w:rPr>
@@ -12845,9 +12766,6 @@
       <w:pPr>
         <w:pStyle w:val="a3"/>
         <w:ind w:left="720" w:firstLineChars="0" w:firstLine="0"/>
-        <w:rPr>
-          <w:rFonts w:hint="eastAsia"/>
-        </w:rPr>
       </w:pPr>
     </w:p>
     <w:p>
@@ -12866,9 +12784,6 @@
       <w:pPr>
         <w:pStyle w:val="a3"/>
         <w:ind w:left="720" w:firstLineChars="0" w:firstLine="0"/>
-        <w:rPr>
-          <w:rFonts w:hint="eastAsia"/>
-        </w:rPr>
       </w:pPr>
     </w:p>
     <w:p>
@@ -12924,9 +12839,6 @@
       <w:pPr>
         <w:pStyle w:val="a3"/>
         <w:ind w:left="720" w:firstLineChars="0" w:firstLine="0"/>
-        <w:rPr>
-          <w:rFonts w:hint="eastAsia"/>
-        </w:rPr>
       </w:pPr>
       <w:r>
         <w:t>#include &lt;android/native_window_jni.h&gt;</w:t>
@@ -12936,9 +12848,6 @@
       <w:pPr>
         <w:pStyle w:val="a3"/>
         <w:ind w:left="720" w:firstLineChars="0" w:firstLine="0"/>
-        <w:rPr>
-          <w:rFonts w:hint="eastAsia"/>
-        </w:rPr>
       </w:pPr>
       <w:r>
         <w:rPr>
@@ -12969,9 +12878,6 @@
       <w:pPr>
         <w:pStyle w:val="a3"/>
         <w:ind w:left="720" w:firstLineChars="0" w:firstLine="0"/>
-        <w:rPr>
-          <w:rFonts w:hint="eastAsia"/>
-        </w:rPr>
       </w:pPr>
       <w:r>
         <w:rPr>
@@ -13051,9 +12957,6 @@
       <w:pPr>
         <w:pStyle w:val="a3"/>
         <w:ind w:left="720" w:firstLineChars="0" w:firstLine="0"/>
-        <w:rPr>
-          <w:rFonts w:hint="eastAsia"/>
-        </w:rPr>
       </w:pPr>
       <w:r>
         <w:t xml:space="preserve">ANativeWindow_lock() </w:t>
@@ -13071,15 +12974,7 @@
         <w:rPr>
           <w:rFonts w:hint="eastAsia"/>
         </w:rPr>
-        <w:t>传</w:t>
-      </w:r>
-      <w:bookmarkStart w:id="0" w:name="_GoBack"/>
-      <w:bookmarkEnd w:id="0"/>
-      <w:r>
-        <w:rPr>
-          <w:rFonts w:hint="eastAsia"/>
-        </w:rPr>
-        <w:t>0</w:t>
+        <w:t>传0</w:t>
       </w:r>
     </w:p>
     <w:p>
@@ -13119,9 +13014,6 @@
       <w:pPr>
         <w:pStyle w:val="a3"/>
         <w:ind w:left="720" w:firstLineChars="0" w:firstLine="0"/>
-        <w:rPr>
-          <w:rFonts w:hint="eastAsia"/>
-        </w:rPr>
       </w:pPr>
     </w:p>
     <w:p>
@@ -13152,9 +13044,6 @@
       <w:pPr>
         <w:pStyle w:val="a3"/>
         <w:ind w:left="720" w:firstLineChars="0" w:firstLine="0"/>
-        <w:rPr>
-          <w:rFonts w:hint="eastAsia"/>
-        </w:rPr>
       </w:pPr>
       <w:r>
         <w:rPr>
@@ -13170,9 +13059,6 @@
       <w:pPr>
         <w:pStyle w:val="a3"/>
         <w:ind w:left="720" w:firstLineChars="0" w:firstLine="0"/>
-        <w:rPr>
-          <w:rFonts w:hint="eastAsia"/>
-        </w:rPr>
       </w:pPr>
     </w:p>
     <w:p>
@@ -13188,11 +13074,83 @@
         <w:rPr>
           <w:rFonts w:hint="eastAsia"/>
         </w:rPr>
-        <w:t>城</w:t>
-      </w:r>
-      <w:r>
-        <w:t>城</w:t>
-      </w:r>
+        <w:t>安卓</w:t>
+      </w:r>
+      <w:r>
+        <w:t>去掉标题栏、</w:t>
+      </w:r>
+      <w:r>
+        <w:rPr>
+          <w:rFonts w:hint="eastAsia"/>
+        </w:rPr>
+        <w:t>全屏</w:t>
+      </w:r>
+      <w:r>
+        <w:t>、横屏</w:t>
+      </w:r>
+    </w:p>
+    <w:p>
+      <w:pPr>
+        <w:pStyle w:val="a3"/>
+        <w:ind w:left="720" w:firstLineChars="0" w:firstLine="0"/>
+      </w:pPr>
+      <w:r>
+        <w:t>onCreate()</w:t>
+      </w:r>
+    </w:p>
+    <w:p>
+      <w:pPr>
+        <w:pStyle w:val="a3"/>
+        <w:ind w:left="720" w:firstLineChars="0" w:firstLine="0"/>
+      </w:pPr>
+      <w:r>
+        <w:t>supportRequestWindowFeature();</w:t>
+      </w:r>
+    </w:p>
+    <w:p>
+      <w:pPr>
+        <w:pStyle w:val="a3"/>
+        <w:ind w:left="720" w:firstLineChars="0" w:firstLine="0"/>
+      </w:pPr>
+      <w:r>
+        <w:t>getWindow.setFlags</w:t>
+      </w:r>
+    </w:p>
+    <w:p>
+      <w:pPr>
+        <w:pStyle w:val="a3"/>
+        <w:ind w:left="720" w:firstLineChars="0" w:firstLine="0"/>
+      </w:pPr>
+    </w:p>
+    <w:p>
+      <w:pPr>
+        <w:pStyle w:val="a3"/>
+        <w:ind w:left="720" w:firstLineChars="0" w:firstLine="0"/>
+      </w:pPr>
+    </w:p>
+    <w:p>
+      <w:pPr>
+        <w:pStyle w:val="a3"/>
+        <w:ind w:left="720" w:firstLineChars="0" w:firstLine="0"/>
+      </w:pPr>
+    </w:p>
+    <w:p>
+      <w:pPr>
+        <w:pStyle w:val="a3"/>
+        <w:ind w:left="720" w:firstLineChars="0" w:firstLine="0"/>
+      </w:pPr>
+    </w:p>
+    <w:p>
+      <w:pPr>
+        <w:pStyle w:val="a3"/>
+        <w:ind w:left="720" w:firstLineChars="0" w:firstLine="0"/>
+      </w:pPr>
+    </w:p>
+    <w:p>
+      <w:pPr>
+        <w:pStyle w:val="a3"/>
+        <w:ind w:left="720" w:firstLineChars="0" w:firstLine="0"/>
+      </w:pPr>
     </w:p>
     <w:p>
       <w:pPr>
@@ -13202,9 +13160,2207 @@
           <w:numId w:val="6"/>
         </w:numPr>
         <w:ind w:firstLineChars="0"/>
-        <w:rPr>
-          <w:rFonts w:hint="eastAsia"/>
-        </w:rPr>
+      </w:pPr>
+      <w:r>
+        <w:rPr>
+          <w:rFonts w:hint="eastAsia"/>
+        </w:rPr>
+        <w:t>O</w:t>
+      </w:r>
+      <w:r>
+        <w:t xml:space="preserve">penSLES </w:t>
+      </w:r>
+      <w:r>
+        <w:rPr>
+          <w:rFonts w:hint="eastAsia"/>
+        </w:rPr>
+        <w:t>播放</w:t>
+      </w:r>
+      <w:r>
+        <w:t>音频</w:t>
+      </w:r>
+      <w:r>
+        <w:rPr>
+          <w:rFonts w:hint="eastAsia"/>
+        </w:rPr>
+        <w:t>及</w:t>
+      </w:r>
+      <w:r>
+        <w:t>接口详解</w:t>
+      </w:r>
+    </w:p>
+    <w:p>
+      <w:pPr>
+        <w:pStyle w:val="a3"/>
+        <w:ind w:left="720" w:firstLineChars="0" w:firstLine="0"/>
+      </w:pPr>
+      <w:r>
+        <w:rPr>
+          <w:rFonts w:hint="eastAsia"/>
+        </w:rPr>
+        <w:t>可以</w:t>
+      </w:r>
+      <w:r>
+        <w:t>解码音频、也可以来做录音、可以播放音频</w:t>
+      </w:r>
+    </w:p>
+    <w:p>
+      <w:pPr>
+        <w:pStyle w:val="a3"/>
+        <w:ind w:left="720" w:firstLineChars="0" w:firstLine="0"/>
+      </w:pPr>
+    </w:p>
+    <w:p>
+      <w:pPr>
+        <w:pStyle w:val="a3"/>
+        <w:ind w:left="720" w:firstLineChars="0" w:firstLine="0"/>
+      </w:pPr>
+    </w:p>
+    <w:p>
+      <w:pPr>
+        <w:pStyle w:val="a3"/>
+        <w:ind w:left="720" w:firstLineChars="0" w:firstLine="0"/>
+      </w:pPr>
+    </w:p>
+    <w:p>
+      <w:pPr>
+        <w:pStyle w:val="a3"/>
+        <w:ind w:left="720" w:firstLineChars="0" w:firstLine="0"/>
+      </w:pPr>
+      <w:r>
+        <w:rPr>
+          <w:rFonts w:hint="eastAsia"/>
+        </w:rPr>
+        <w:lastRenderedPageBreak/>
+        <w:t>SLO</w:t>
+      </w:r>
+      <w:r>
+        <w:t xml:space="preserve">bjecttlf </w:t>
+      </w:r>
+      <w:r>
+        <w:rPr>
+          <w:rFonts w:hint="eastAsia"/>
+        </w:rPr>
+        <w:t>引擎</w:t>
+      </w:r>
+      <w:r>
+        <w:t>对象</w:t>
+      </w:r>
+    </w:p>
+    <w:p>
+      <w:pPr>
+        <w:pStyle w:val="a3"/>
+        <w:ind w:left="720" w:firstLineChars="0" w:firstLine="0"/>
+      </w:pPr>
+    </w:p>
+    <w:p>
+      <w:pPr>
+        <w:pStyle w:val="a3"/>
+        <w:ind w:left="720" w:firstLineChars="0" w:firstLine="0"/>
+      </w:pPr>
+      <w:r>
+        <w:rPr>
+          <w:rFonts w:hint="eastAsia"/>
+        </w:rPr>
+        <w:t>获取接口</w:t>
+      </w:r>
+    </w:p>
+    <w:p>
+      <w:pPr>
+        <w:pStyle w:val="a3"/>
+        <w:ind w:left="720" w:firstLineChars="0" w:firstLine="0"/>
+      </w:pPr>
+      <w:r>
+        <w:rPr>
+          <w:rFonts w:hint="eastAsia"/>
+        </w:rPr>
+        <w:t>对象</w:t>
+      </w:r>
+    </w:p>
+    <w:p>
+      <w:pPr>
+        <w:pStyle w:val="a3"/>
+        <w:ind w:left="720" w:firstLineChars="0" w:firstLine="0"/>
+      </w:pPr>
+      <w:r>
+        <w:rPr>
+          <w:rFonts w:hint="eastAsia"/>
+        </w:rPr>
+        <w:t>获取</w:t>
+      </w:r>
+      <w:r>
+        <w:t>接口类型</w:t>
+      </w:r>
+    </w:p>
+    <w:p>
+      <w:pPr>
+        <w:pStyle w:val="a3"/>
+        <w:ind w:left="720" w:firstLineChars="0" w:firstLine="0"/>
+      </w:pPr>
+    </w:p>
+    <w:p>
+      <w:pPr>
+        <w:pStyle w:val="a3"/>
+        <w:ind w:left="720" w:firstLineChars="0" w:firstLine="0"/>
+      </w:pPr>
+    </w:p>
+    <w:p>
+      <w:pPr>
+        <w:pStyle w:val="a3"/>
+        <w:ind w:left="720" w:firstLineChars="0" w:firstLine="0"/>
+      </w:pPr>
+    </w:p>
+    <w:p>
+      <w:pPr>
+        <w:pStyle w:val="a3"/>
+        <w:ind w:left="720" w:firstLineChars="0" w:firstLine="0"/>
+      </w:pPr>
+      <w:r>
+        <w:rPr>
+          <w:rFonts w:hint="eastAsia"/>
+        </w:rPr>
+        <w:t>创建</w:t>
+      </w:r>
+      <w:r>
+        <w:t>输出设备</w:t>
+      </w:r>
+    </w:p>
+    <w:p>
+      <w:pPr>
+        <w:pStyle w:val="a3"/>
+        <w:ind w:left="720" w:firstLineChars="0" w:firstLine="0"/>
+      </w:pPr>
+    </w:p>
+    <w:p>
+      <w:pPr>
+        <w:pStyle w:val="a3"/>
+        <w:ind w:left="720" w:firstLineChars="0" w:firstLine="0"/>
+      </w:pPr>
+      <w:r>
+        <w:rPr>
+          <w:rFonts w:hint="eastAsia"/>
+        </w:rPr>
+        <w:t>创建</w:t>
+      </w:r>
+      <w:r>
+        <w:t>播放器</w:t>
+      </w:r>
+    </w:p>
+    <w:p>
+      <w:pPr>
+        <w:pStyle w:val="a3"/>
+        <w:numPr>
+          <w:ilvl w:val="0"/>
+          <w:numId w:val="7"/>
+        </w:numPr>
+        <w:ind w:firstLineChars="0"/>
+      </w:pPr>
+      <w:r>
+        <w:t>前面创建的引擎接口</w:t>
+      </w:r>
+    </w:p>
+    <w:p>
+      <w:pPr>
+        <w:ind w:left="720"/>
+      </w:pPr>
+      <w:r>
+        <w:rPr>
+          <w:rFonts w:hint="eastAsia"/>
+        </w:rPr>
+        <w:t>2 在</w:t>
+      </w:r>
+    </w:p>
+    <w:p/>
+    <w:p/>
+    <w:p/>
+    <w:p/>
+    <w:p/>
+    <w:p/>
+    <w:p/>
+    <w:p/>
+    <w:p/>
+    <w:p/>
+    <w:p/>
+    <w:p/>
+    <w:p>
+      <w:pPr>
+        <w:pStyle w:val="a3"/>
+        <w:numPr>
+          <w:ilvl w:val="0"/>
+          <w:numId w:val="1"/>
+        </w:numPr>
+        <w:ind w:firstLineChars="0"/>
+      </w:pPr>
+      <w:r>
+        <w:rPr>
+          <w:rFonts w:hint="eastAsia"/>
+        </w:rPr>
+        <w:t>创建</w:t>
+      </w:r>
+      <w:r>
+        <w:t>引擎</w:t>
+      </w:r>
+    </w:p>
+    <w:p>
+      <w:pPr>
+        <w:pStyle w:val="a3"/>
+        <w:ind w:left="420" w:firstLineChars="0" w:firstLine="0"/>
+      </w:pPr>
+      <w:r>
+        <w:rPr>
+          <w:rFonts w:hint="eastAsia"/>
+        </w:rPr>
+        <w:lastRenderedPageBreak/>
+        <w:t>包含</w:t>
+      </w:r>
+      <w:r>
+        <w:t>头文件</w:t>
+      </w:r>
+      <w:r>
+        <w:rPr>
+          <w:rFonts w:hint="eastAsia"/>
+        </w:rPr>
+        <w:t>和</w:t>
+      </w:r>
+      <w:r>
+        <w:t>库文件</w:t>
+      </w:r>
+    </w:p>
+    <w:p>
+      <w:pPr>
+        <w:pStyle w:val="a3"/>
+        <w:ind w:left="420" w:firstLineChars="0" w:firstLine="0"/>
+      </w:pPr>
+      <w:r>
+        <w:rPr>
+          <w:rFonts w:hint="eastAsia"/>
+        </w:rPr>
+        <w:t>#</w:t>
+      </w:r>
+      <w:r>
+        <w:t>include &lt;SLES/OpenSLES.h&gt;</w:t>
+      </w:r>
+    </w:p>
+    <w:p>
+      <w:pPr>
+        <w:pStyle w:val="a3"/>
+        <w:ind w:left="420" w:firstLineChars="0" w:firstLine="0"/>
+      </w:pPr>
+      <w:r>
+        <w:rPr>
+          <w:rFonts w:hint="eastAsia"/>
+        </w:rPr>
+        <w:t>#include &lt;</w:t>
+      </w:r>
+      <w:r>
+        <w:t>SLES/OpenSLES_Android.h</w:t>
+      </w:r>
+      <w:r>
+        <w:rPr>
+          <w:rFonts w:hint="eastAsia"/>
+        </w:rPr>
+        <w:t>&gt;</w:t>
+      </w:r>
+    </w:p>
+    <w:p>
+      <w:pPr>
+        <w:pStyle w:val="a3"/>
+        <w:ind w:left="420" w:firstLineChars="0" w:firstLine="0"/>
+      </w:pPr>
+      <w:r>
+        <w:rPr>
+          <w:rFonts w:hint="eastAsia"/>
+        </w:rPr>
+        <w:t xml:space="preserve">static </w:t>
+      </w:r>
+      <w:r>
+        <w:t>SLObject</w:t>
+      </w:r>
+      <w:r>
+        <w:t>Itf engineSL = null;</w:t>
+      </w:r>
+    </w:p>
+    <w:p>
+      <w:pPr>
+        <w:pStyle w:val="a3"/>
+        <w:ind w:left="420" w:firstLineChars="0" w:firstLine="0"/>
+      </w:pPr>
+    </w:p>
+    <w:p>
+      <w:pPr>
+        <w:pStyle w:val="a3"/>
+        <w:ind w:left="420" w:firstLineChars="0" w:firstLine="0"/>
+      </w:pPr>
+      <w:r>
+        <w:rPr>
+          <w:rFonts w:hint="eastAsia"/>
+        </w:rPr>
+        <w:t>CM</w:t>
+      </w:r>
+      <w:r>
+        <w:t xml:space="preserve">akeList tar_link_libraries </w:t>
+      </w:r>
+      <w:r>
+        <w:rPr>
+          <w:rFonts w:hint="eastAsia"/>
+        </w:rPr>
+        <w:t>中</w:t>
+      </w:r>
+      <w:r>
+        <w:t>添加：</w:t>
+      </w:r>
+    </w:p>
+    <w:p>
+      <w:pPr>
+        <w:pStyle w:val="a3"/>
+        <w:ind w:left="420" w:firstLineChars="0" w:firstLine="0"/>
+      </w:pPr>
+      <w:r>
+        <w:rPr>
+          <w:rFonts w:hint="eastAsia"/>
+        </w:rPr>
+        <w:t>O</w:t>
+      </w:r>
+      <w:r>
+        <w:t>penSLES</w:t>
+      </w:r>
+    </w:p>
+    <w:p>
+      <w:pPr>
+        <w:pStyle w:val="a3"/>
+        <w:ind w:left="420" w:firstLineChars="0" w:firstLine="0"/>
+      </w:pPr>
+      <w:r>
+        <w:rPr>
+          <w:rFonts w:hint="eastAsia"/>
+        </w:rPr>
+        <w:t>SLEngine</w:t>
+      </w:r>
+      <w:r>
+        <w:t>Itf CreateSL()</w:t>
+      </w:r>
+    </w:p>
+    <w:p>
+      <w:pPr>
+        <w:pStyle w:val="a3"/>
+        <w:ind w:left="420" w:firstLineChars="0" w:firstLine="0"/>
+      </w:pPr>
+      <w:r>
+        <w:t>{</w:t>
+      </w:r>
+    </w:p>
+    <w:p>
+      <w:pPr>
+        <w:pStyle w:val="a3"/>
+        <w:ind w:left="420" w:firstLineChars="0" w:firstLine="0"/>
+      </w:pPr>
+      <w:r>
+        <w:tab/>
+      </w:r>
+      <w:r>
+        <w:t>SLResult ret;</w:t>
+      </w:r>
+    </w:p>
+    <w:p>
+      <w:pPr>
+        <w:pStyle w:val="a3"/>
+        <w:ind w:left="420" w:firstLineChars="0" w:firstLine="0"/>
+      </w:pPr>
+      <w:r>
+        <w:tab/>
+        <w:t>SLEngineItf en;</w:t>
+      </w:r>
+    </w:p>
+    <w:p>
+      <w:pPr>
+        <w:pStyle w:val="a3"/>
+        <w:ind w:left="420" w:firstLineChars="0" w:firstLine="0"/>
+      </w:pPr>
+      <w:r>
+        <w:tab/>
+      </w:r>
+      <w:r>
+        <w:t>ret = slCreateEngine(</w:t>
+      </w:r>
+      <w:r>
+        <w:t>&amp;engineSL, 0, 0, 0, 0, 0</w:t>
+      </w:r>
+      <w:r>
+        <w:t>);</w:t>
+      </w:r>
+      <w:r>
+        <w:tab/>
+      </w:r>
+      <w:r>
+        <w:tab/>
+      </w:r>
+      <w:r>
+        <w:tab/>
+        <w:t xml:space="preserve">// </w:t>
+      </w:r>
+      <w:r>
+        <w:rPr>
+          <w:rFonts w:hint="eastAsia"/>
+        </w:rPr>
+        <w:t>创建</w:t>
+      </w:r>
+      <w:r>
+        <w:rPr>
+          <w:rFonts w:hint="eastAsia"/>
+        </w:rPr>
+        <w:t>一个</w:t>
+      </w:r>
+      <w:r>
+        <w:t>引擎</w:t>
+      </w:r>
+      <w:r>
+        <w:t>对象</w:t>
+      </w:r>
+      <w:r>
+        <w:rPr>
+          <w:rFonts w:hint="eastAsia"/>
+        </w:rPr>
+        <w:t>， 后面</w:t>
+      </w:r>
+      <w:r>
+        <w:t>的</w:t>
+      </w:r>
+      <w:r>
+        <w:rPr>
+          <w:rFonts w:hint="eastAsia"/>
+        </w:rPr>
+        <w:t>配置</w:t>
+      </w:r>
+      <w:r>
+        <w:t>参数，全</w:t>
+      </w:r>
+      <w:r>
+        <w:rPr>
+          <w:rFonts w:hint="eastAsia"/>
+        </w:rPr>
+        <w:t>部</w:t>
+      </w:r>
+      <w:r>
+        <w:t>使用默认即可。</w:t>
+      </w:r>
+    </w:p>
+    <w:p>
+      <w:pPr>
+        <w:pStyle w:val="a3"/>
+        <w:ind w:left="420" w:firstLineChars="0" w:firstLine="0"/>
+      </w:pPr>
+      <w:r>
+        <w:tab/>
+        <w:t>if (ret != SL_RESULT_SUCCESS) {</w:t>
+      </w:r>
+    </w:p>
+    <w:p>
+      <w:pPr>
+        <w:pStyle w:val="a3"/>
+        <w:ind w:left="420" w:firstLineChars="0" w:firstLine="0"/>
+      </w:pPr>
+      <w:r>
+        <w:tab/>
+      </w:r>
+      <w:r>
+        <w:tab/>
+      </w:r>
+    </w:p>
+    <w:p>
+      <w:pPr>
+        <w:pStyle w:val="a3"/>
+        <w:ind w:left="420" w:firstLineChars="0"/>
+      </w:pPr>
+      <w:r>
+        <w:t>}</w:t>
+      </w:r>
+    </w:p>
+    <w:p>
+      <w:pPr>
+        <w:pStyle w:val="a3"/>
+        <w:ind w:left="420" w:firstLineChars="0"/>
+      </w:pPr>
+      <w:r>
+        <w:t xml:space="preserve">ret = </w:t>
+      </w:r>
+      <w:r>
+        <w:t>(*engineSL)-&gt;Realize(engineSL, SL_BOOLEAN_FALSE);</w:t>
+      </w:r>
+      <w:r>
+        <w:t xml:space="preserve"> </w:t>
+      </w:r>
+      <w:r>
+        <w:rPr>
+          <w:rFonts w:hint="eastAsia"/>
+        </w:rPr>
+        <w:t>// 实例</w:t>
+      </w:r>
+      <w:r>
+        <w:t>化。</w:t>
+      </w:r>
+      <w:r>
+        <w:rPr>
+          <w:rFonts w:hint="eastAsia"/>
+        </w:rPr>
+        <w:t>是否</w:t>
+      </w:r>
+      <w:r>
+        <w:t>等待</w:t>
+      </w:r>
+      <w:r>
+        <w:rPr>
+          <w:rFonts w:hint="eastAsia"/>
+        </w:rPr>
+        <w:t>对象</w:t>
+      </w:r>
+      <w:r>
+        <w:t>创建，</w:t>
+      </w:r>
+      <w:r>
+        <w:rPr>
+          <w:rFonts w:hint="eastAsia"/>
+        </w:rPr>
+        <w:t>FLASE为</w:t>
+      </w:r>
+      <w:r>
+        <w:t>阻塞等待。</w:t>
+      </w:r>
+    </w:p>
+    <w:p>
+      <w:pPr>
+        <w:pStyle w:val="a3"/>
+        <w:ind w:left="420" w:firstLineChars="0"/>
+      </w:pPr>
+      <w:r>
+        <w:rPr>
+          <w:rFonts w:hint="eastAsia"/>
+        </w:rPr>
+        <w:t>if (</w:t>
+      </w:r>
+      <w:r>
+        <w:t xml:space="preserve">ret </w:t>
+      </w:r>
+      <w:r>
+        <w:rPr>
+          <w:rFonts w:hint="eastAsia"/>
+        </w:rPr>
+        <w:t>)</w:t>
+      </w:r>
+    </w:p>
+    <w:p>
+      <w:pPr>
+        <w:pStyle w:val="a3"/>
+        <w:ind w:left="420" w:firstLineChars="0"/>
+      </w:pPr>
+    </w:p>
+    <w:p>
+      <w:pPr>
+        <w:pStyle w:val="a3"/>
+        <w:ind w:left="420" w:firstLineChars="0"/>
+      </w:pPr>
+      <w:r>
+        <w:rPr>
+          <w:rFonts w:hint="eastAsia"/>
+        </w:rPr>
+        <w:t>ret</w:t>
+      </w:r>
+      <w:r>
+        <w:t xml:space="preserve"> = (*engineSL)-&gt;GetInterface(engineSL, SL_IID_ENGINE, )</w:t>
+      </w:r>
+      <w:r>
+        <w:tab/>
+        <w:t xml:space="preserve">// </w:t>
+      </w:r>
+      <w:r>
+        <w:rPr>
+          <w:rFonts w:hint="eastAsia"/>
+        </w:rPr>
+        <w:t>获取</w:t>
+      </w:r>
+      <w:r>
+        <w:t>接口。</w:t>
+      </w:r>
+      <w:r>
+        <w:rPr>
+          <w:rFonts w:hint="eastAsia"/>
+        </w:rPr>
+        <w:t>获取</w:t>
+      </w:r>
+      <w:r>
+        <w:t>整个引擎的接口，存放到哪个对象当中去。</w:t>
+      </w:r>
+    </w:p>
+    <w:p>
+      <w:pPr>
+        <w:pStyle w:val="a3"/>
+        <w:ind w:left="420" w:firstLineChars="0" w:firstLine="0"/>
+      </w:pPr>
+      <w:r>
+        <w:tab/>
+      </w:r>
+      <w:r>
+        <w:t>return NULL;</w:t>
+      </w:r>
+    </w:p>
+    <w:p>
+      <w:pPr>
+        <w:pStyle w:val="a3"/>
+        <w:ind w:left="420" w:firstLineChars="0" w:firstLine="0"/>
+      </w:pPr>
+      <w:r>
+        <w:t>}</w:t>
+      </w:r>
+    </w:p>
+    <w:p>
+      <w:pPr>
+        <w:pStyle w:val="a3"/>
+        <w:ind w:left="420" w:firstLineChars="0" w:firstLine="0"/>
+      </w:pPr>
+    </w:p>
+    <w:p>
+      <w:pPr>
+        <w:pStyle w:val="a3"/>
+        <w:ind w:left="420" w:firstLineChars="0" w:firstLine="0"/>
+      </w:pPr>
+      <w:r>
+        <w:rPr>
+          <w:rFonts w:hint="eastAsia"/>
+        </w:rPr>
+        <w:t>创建</w:t>
+      </w:r>
+      <w:r>
+        <w:t>混音器</w:t>
+      </w:r>
+    </w:p>
+    <w:p>
+      <w:pPr>
+        <w:pStyle w:val="a3"/>
+        <w:ind w:left="420" w:firstLineChars="0" w:firstLine="0"/>
+      </w:pPr>
+      <w:r>
+        <w:rPr>
+          <w:rFonts w:hint="eastAsia"/>
+        </w:rPr>
+        <w:t>(</w:t>
+      </w:r>
+      <w:r>
+        <w:t>*eng</w:t>
+      </w:r>
+      <w:r>
+        <w:rPr>
+          <w:rFonts w:hint="eastAsia"/>
+        </w:rPr>
+        <w:t>)</w:t>
+      </w:r>
+      <w:r>
+        <w:t>-&gt;</w:t>
+      </w:r>
+      <w:r>
+        <w:t>CreateOutputMix()</w:t>
+      </w:r>
+    </w:p>
+    <w:p>
+      <w:pPr>
+        <w:pStyle w:val="a3"/>
+        <w:ind w:left="420" w:firstLineChars="0" w:firstLine="0"/>
+      </w:pPr>
+      <w:r>
+        <w:rPr>
+          <w:rFonts w:hint="eastAsia"/>
+        </w:rPr>
+        <w:t>参数说明</w:t>
+      </w:r>
+      <w:r>
+        <w:t>：</w:t>
+      </w:r>
+    </w:p>
+    <w:p>
+      <w:pPr>
+        <w:pStyle w:val="a3"/>
+        <w:numPr>
+          <w:ilvl w:val="0"/>
+          <w:numId w:val="8"/>
+        </w:numPr>
+        <w:ind w:firstLineChars="0"/>
+      </w:pPr>
+      <w:r>
+        <w:t>引擎</w:t>
+      </w:r>
+    </w:p>
+    <w:p>
+      <w:pPr>
+        <w:pStyle w:val="a3"/>
+        <w:numPr>
+          <w:ilvl w:val="0"/>
+          <w:numId w:val="8"/>
+        </w:numPr>
+        <w:ind w:firstLineChars="0"/>
+      </w:pPr>
+      <w:r>
+        <w:rPr>
+          <w:rFonts w:hint="eastAsia"/>
+        </w:rPr>
+        <w:lastRenderedPageBreak/>
+        <w:t>对应</w:t>
+      </w:r>
+      <w:r>
+        <w:t>输出的混音器（</w:t>
+      </w:r>
+      <w:r>
+        <w:rPr>
+          <w:rFonts w:hint="eastAsia"/>
+        </w:rPr>
+        <w:t>SLO</w:t>
+      </w:r>
+      <w:r>
+        <w:t>bjectItf mix = NULL）</w:t>
+      </w:r>
+    </w:p>
+    <w:p>
+      <w:pPr>
+        <w:pStyle w:val="a3"/>
+        <w:numPr>
+          <w:ilvl w:val="0"/>
+          <w:numId w:val="8"/>
+        </w:numPr>
+        <w:ind w:firstLineChars="0"/>
+      </w:pPr>
+      <w:r>
+        <w:rPr>
+          <w:rFonts w:hint="eastAsia"/>
+        </w:rPr>
+        <w:t>配置</w:t>
+      </w:r>
+      <w:r>
+        <w:t>项</w:t>
+      </w:r>
+      <w:r>
+        <w:rPr>
+          <w:rFonts w:hint="eastAsia"/>
+        </w:rPr>
+        <w:t xml:space="preserve"> 环境</w:t>
+      </w:r>
+      <w:r>
+        <w:t>音效</w:t>
+      </w:r>
+      <w:r>
+        <w:rPr>
+          <w:rFonts w:hint="eastAsia"/>
+        </w:rPr>
+        <w:t xml:space="preserve"> 混音特效</w:t>
+      </w:r>
+    </w:p>
+    <w:p>
+      <w:pPr>
+        <w:ind w:left="420"/>
+      </w:pPr>
+    </w:p>
+    <w:p>
+      <w:pPr>
+        <w:ind w:left="420"/>
+      </w:pPr>
+      <w:r>
+        <w:rPr>
+          <w:rFonts w:hint="eastAsia"/>
+        </w:rPr>
+        <w:t>实例</w:t>
+      </w:r>
+      <w:r>
+        <w:t>化对象</w:t>
+      </w:r>
+    </w:p>
+    <w:p>
+      <w:pPr>
+        <w:ind w:left="420"/>
+      </w:pPr>
+      <w:r>
+        <w:rPr>
+          <w:rFonts w:hint="eastAsia"/>
+        </w:rPr>
+        <w:t>(</w:t>
+      </w:r>
+      <w:r>
+        <w:t>*mix</w:t>
+      </w:r>
+      <w:r>
+        <w:rPr>
+          <w:rFonts w:hint="eastAsia"/>
+        </w:rPr>
+        <w:t>)</w:t>
+      </w:r>
+      <w:r>
+        <w:t>-&gt;Realize(mix, SL_BOOLEAN_FALSE);</w:t>
+      </w:r>
+    </w:p>
+    <w:p>
+      <w:pPr>
+        <w:ind w:left="420"/>
+      </w:pPr>
+      <w:r>
+        <w:rPr>
+          <w:rFonts w:hint="eastAsia"/>
+        </w:rPr>
+        <w:t>SL</w:t>
+      </w:r>
+      <w:r>
+        <w:t>DataLocator_OutputMix outmix = {SL_DATALOCATOR_OUTPUTMIX, mix};</w:t>
+      </w:r>
+    </w:p>
+    <w:p>
+      <w:pPr>
+        <w:ind w:left="420"/>
+      </w:pPr>
+    </w:p>
+    <w:p>
+      <w:pPr>
+        <w:ind w:left="420"/>
+      </w:pPr>
+      <w:r>
+        <w:rPr>
+          <w:rFonts w:hint="eastAsia"/>
+        </w:rPr>
+        <w:t>队列</w:t>
+      </w:r>
+      <w:r>
+        <w:t>的配置信息</w:t>
+      </w:r>
+    </w:p>
+    <w:p>
+      <w:pPr>
+        <w:ind w:left="420"/>
+      </w:pPr>
+      <w:r>
+        <w:rPr>
+          <w:rFonts w:hint="eastAsia"/>
+        </w:rPr>
+        <w:t>缓冲</w:t>
+      </w:r>
+      <w:r>
+        <w:t>队列</w:t>
+      </w:r>
+    </w:p>
+    <w:p>
+      <w:pPr>
+        <w:ind w:left="420"/>
+      </w:pPr>
+      <w:r>
+        <w:rPr>
+          <w:rFonts w:hint="eastAsia"/>
+        </w:rPr>
+        <w:t>SLD</w:t>
+      </w:r>
+      <w:r>
+        <w:t>ata</w:t>
+      </w:r>
+    </w:p>
+    <w:p>
+      <w:pPr>
+        <w:ind w:left="420"/>
+      </w:pPr>
+    </w:p>
+    <w:p>
+      <w:pPr>
+        <w:pStyle w:val="a3"/>
+        <w:ind w:left="420" w:firstLineChars="0" w:firstLine="0"/>
+      </w:pPr>
+      <w:r>
+        <w:rPr>
+          <w:rFonts w:hint="eastAsia"/>
+        </w:rPr>
+        <w:t>声道</w:t>
+      </w:r>
+      <w:r>
+        <w:t>数</w:t>
+      </w:r>
+    </w:p>
+    <w:p>
+      <w:pPr>
+        <w:pStyle w:val="a3"/>
+        <w:ind w:left="420" w:firstLineChars="0" w:firstLine="0"/>
+      </w:pPr>
+      <w:r>
+        <w:rPr>
+          <w:rFonts w:hint="eastAsia"/>
+        </w:rPr>
+        <w:t>采样</w:t>
+      </w:r>
+      <w:r>
+        <w:t>率</w:t>
+      </w:r>
+    </w:p>
+    <w:p>
+      <w:pPr>
+        <w:pStyle w:val="a3"/>
+        <w:ind w:left="420" w:firstLineChars="0" w:firstLine="0"/>
+      </w:pPr>
+      <w:r>
+        <w:rPr>
+          <w:rFonts w:hint="eastAsia"/>
+        </w:rPr>
+        <w:t>位数</w:t>
+      </w:r>
+    </w:p>
+    <w:p>
+      <w:pPr>
+        <w:pStyle w:val="a3"/>
+        <w:ind w:left="420" w:firstLineChars="0" w:firstLine="0"/>
+      </w:pPr>
+    </w:p>
+    <w:p>
+      <w:pPr>
+        <w:pStyle w:val="a3"/>
+        <w:ind w:left="420" w:firstLineChars="0" w:firstLine="0"/>
+        <w:rPr>
+          <w:b/>
+        </w:rPr>
+      </w:pPr>
+      <w:r>
+        <w:rPr>
+          <w:rFonts w:hint="eastAsia"/>
+          <w:b/>
+        </w:rPr>
+        <w:t>读取PCM文件</w:t>
+      </w:r>
+      <w:r>
+        <w:rPr>
+          <w:b/>
+        </w:rPr>
+        <w:t>，并使用</w:t>
+      </w:r>
+      <w:r>
+        <w:rPr>
+          <w:rFonts w:hint="eastAsia"/>
+          <w:b/>
+        </w:rPr>
+        <w:t>O</w:t>
+      </w:r>
+      <w:r>
+        <w:rPr>
+          <w:b/>
+        </w:rPr>
+        <w:t>pen</w:t>
+      </w:r>
+      <w:r>
+        <w:rPr>
+          <w:rFonts w:hint="eastAsia"/>
+          <w:b/>
+        </w:rPr>
+        <w:t>SL播放</w:t>
+      </w:r>
+    </w:p>
+    <w:p>
+      <w:pPr>
+        <w:pStyle w:val="a3"/>
+        <w:ind w:left="420" w:firstLineChars="0" w:firstLine="0"/>
+      </w:pPr>
+    </w:p>
+    <w:p>
+      <w:pPr>
+        <w:pStyle w:val="a3"/>
+        <w:ind w:left="420" w:firstLineChars="0" w:firstLine="0"/>
+      </w:pPr>
+      <w:r>
+        <w:rPr>
+          <w:rFonts w:hint="eastAsia"/>
+        </w:rPr>
+        <w:t>(</w:t>
+      </w:r>
+      <w:r>
+        <w:t>*eng</w:t>
+      </w:r>
+      <w:r>
+        <w:rPr>
+          <w:rFonts w:hint="eastAsia"/>
+        </w:rPr>
+        <w:t>)</w:t>
+      </w:r>
+      <w:r>
+        <w:t>-&gt;CreateAudioPlayer</w:t>
+      </w:r>
+    </w:p>
+    <w:p>
+      <w:pPr>
+        <w:pStyle w:val="a3"/>
+        <w:ind w:left="420" w:firstLineChars="0" w:firstLine="0"/>
+      </w:pPr>
+    </w:p>
+    <w:p>
+      <w:pPr>
+        <w:pStyle w:val="a3"/>
+        <w:ind w:left="420" w:firstLineChars="0" w:firstLine="0"/>
+      </w:pPr>
+    </w:p>
+    <w:p>
+      <w:pPr>
+        <w:pStyle w:val="a3"/>
+        <w:ind w:left="420" w:firstLineChars="0" w:firstLine="0"/>
+      </w:pPr>
+      <w:r>
+        <w:rPr>
+          <w:rFonts w:hint="eastAsia"/>
+        </w:rPr>
+        <w:t>获取</w:t>
+      </w:r>
+      <w:r>
+        <w:t>队列接口</w:t>
+      </w:r>
+    </w:p>
+    <w:p>
+      <w:pPr>
+        <w:pStyle w:val="a3"/>
+        <w:ind w:left="420" w:firstLineChars="0" w:firstLine="0"/>
+      </w:pPr>
+    </w:p>
+    <w:p>
+      <w:pPr>
+        <w:pStyle w:val="a3"/>
+        <w:ind w:left="420" w:firstLineChars="0" w:firstLine="0"/>
+      </w:pPr>
+      <w:r>
+        <w:rPr>
+          <w:rFonts w:hint="eastAsia"/>
+        </w:rPr>
+        <w:t>// 设置回调</w:t>
+      </w:r>
+      <w:r>
+        <w:t>函数</w:t>
+      </w:r>
+      <w:r>
+        <w:rPr>
+          <w:rFonts w:hint="eastAsia"/>
+        </w:rPr>
+        <w:t>，</w:t>
+      </w:r>
+      <w:r>
+        <w:t>队列空的时候调用</w:t>
+      </w:r>
+    </w:p>
+    <w:p>
+      <w:pPr>
+        <w:pStyle w:val="a3"/>
+        <w:ind w:left="420" w:firstLineChars="0" w:firstLine="0"/>
+      </w:pPr>
+      <w:r>
+        <w:rPr>
+          <w:rFonts w:hint="eastAsia"/>
+        </w:rPr>
+        <w:t>(</w:t>
+      </w:r>
+      <w:r>
+        <w:t>*pcmQue</w:t>
+      </w:r>
+      <w:r>
+        <w:rPr>
+          <w:rFonts w:hint="eastAsia"/>
+        </w:rPr>
+        <w:t>)</w:t>
+      </w:r>
+      <w:r>
+        <w:t>-&gt;RegisterCallBack(</w:t>
+      </w:r>
+      <w:r>
+        <w:t xml:space="preserve">pcmQue, </w:t>
+      </w:r>
+      <w:r>
+        <w:t>);</w:t>
+      </w:r>
+    </w:p>
+    <w:p>
+      <w:pPr>
+        <w:pStyle w:val="a3"/>
+        <w:ind w:left="420" w:firstLineChars="0" w:firstLine="0"/>
+      </w:pPr>
+      <w:r>
+        <w:rPr>
+          <w:rFonts w:hint="eastAsia"/>
+        </w:rPr>
+        <w:t>编写</w:t>
+      </w:r>
+      <w:r>
+        <w:t>回调函数</w:t>
+      </w:r>
+    </w:p>
+    <w:p>
+      <w:pPr>
+        <w:pStyle w:val="a3"/>
+        <w:ind w:left="420" w:firstLineChars="0" w:firstLine="0"/>
+      </w:pPr>
+      <w:r>
+        <w:rPr>
+          <w:rFonts w:hint="eastAsia"/>
+        </w:rPr>
+        <w:t>该回调</w:t>
+      </w:r>
+      <w:r>
+        <w:t>函数的主要目的是：当一个队形清空之后，继续向</w:t>
+      </w:r>
+      <w:r>
+        <w:rPr>
+          <w:rFonts w:hint="eastAsia"/>
+        </w:rPr>
+        <w:t>该</w:t>
+      </w:r>
+      <w:r>
+        <w:t>队列里面加内容。</w:t>
+      </w:r>
+    </w:p>
+    <w:p>
+      <w:pPr>
+        <w:pStyle w:val="a3"/>
+        <w:ind w:left="420" w:firstLineChars="0" w:firstLine="0"/>
+      </w:pPr>
+      <w:r>
+        <w:rPr>
+          <w:rFonts w:hint="eastAsia"/>
+        </w:rPr>
+        <w:lastRenderedPageBreak/>
+        <w:t>// 设置</w:t>
+      </w:r>
+      <w:r>
+        <w:t>状态</w:t>
+      </w:r>
+    </w:p>
+    <w:p>
+      <w:pPr>
+        <w:pStyle w:val="a3"/>
+        <w:ind w:left="420" w:firstLineChars="0" w:firstLine="0"/>
+      </w:pPr>
+      <w:r>
+        <w:rPr>
+          <w:rFonts w:hint="eastAsia"/>
+        </w:rPr>
+        <w:t>(</w:t>
+      </w:r>
+      <w:r>
+        <w:t>*iplayer</w:t>
+      </w:r>
+      <w:r>
+        <w:rPr>
+          <w:rFonts w:hint="eastAsia"/>
+        </w:rPr>
+        <w:t>)</w:t>
+      </w:r>
+      <w:r>
+        <w:t>-&gt;SetPl</w:t>
+      </w:r>
+    </w:p>
+    <w:p>
+      <w:pPr>
+        <w:pStyle w:val="a3"/>
+        <w:ind w:left="420" w:firstLineChars="0" w:firstLine="0"/>
+      </w:pPr>
+    </w:p>
+    <w:p>
+      <w:pPr>
+        <w:pStyle w:val="a3"/>
+        <w:ind w:left="420" w:firstLineChars="0" w:firstLine="0"/>
+      </w:pPr>
+      <w:r>
+        <w:rPr>
+          <w:rFonts w:hint="eastAsia"/>
+        </w:rPr>
+        <w:t>// 启动</w:t>
+      </w:r>
+      <w:r>
+        <w:t>队列回调</w:t>
+      </w:r>
+    </w:p>
+    <w:p>
+      <w:pPr>
+        <w:pStyle w:val="a3"/>
+        <w:ind w:left="420" w:firstLineChars="0" w:firstLine="0"/>
+      </w:pPr>
+    </w:p>
+    <w:p>
+      <w:pPr>
+        <w:pStyle w:val="a3"/>
+        <w:ind w:left="420" w:firstLineChars="0" w:firstLine="0"/>
+      </w:pPr>
+    </w:p>
+    <w:p>
+      <w:pPr>
+        <w:pStyle w:val="a3"/>
+        <w:ind w:left="420" w:firstLineChars="0" w:firstLine="0"/>
+      </w:pPr>
+    </w:p>
+    <w:p>
+      <w:pPr>
+        <w:pStyle w:val="a3"/>
+        <w:ind w:left="420" w:firstLineChars="0" w:firstLine="0"/>
+      </w:pPr>
+    </w:p>
+    <w:p>
+      <w:pPr>
+        <w:pStyle w:val="a3"/>
+        <w:ind w:left="420" w:firstLineChars="0" w:firstLine="0"/>
+      </w:pPr>
+    </w:p>
+    <w:p>
+      <w:pPr>
+        <w:pStyle w:val="a3"/>
+        <w:ind w:left="420" w:firstLineChars="0" w:firstLine="0"/>
+      </w:pPr>
+    </w:p>
+    <w:p>
+      <w:pPr>
+        <w:pStyle w:val="a3"/>
+        <w:ind w:left="420" w:firstLineChars="0" w:firstLine="0"/>
+      </w:pPr>
+    </w:p>
+    <w:p/>
+    <w:p>
+      <w:pPr>
+        <w:rPr>
+          <w:b/>
+        </w:rPr>
+      </w:pPr>
+      <w:r>
+        <w:rPr>
+          <w:rFonts w:hint="eastAsia"/>
+          <w:b/>
+        </w:rPr>
+        <w:t>O</w:t>
+      </w:r>
+      <w:r>
+        <w:rPr>
+          <w:b/>
+        </w:rPr>
+        <w:t>penSL ES</w:t>
+      </w:r>
+    </w:p>
+    <w:p>
+      <w:r>
+        <w:rPr>
+          <w:rFonts w:hint="eastAsia"/>
+        </w:rPr>
+        <w:t>O</w:t>
+      </w:r>
+      <w:r>
+        <w:t>penSL ES</w:t>
+      </w:r>
+      <w:r>
+        <w:rPr>
+          <w:rFonts w:hint="eastAsia"/>
+        </w:rPr>
+        <w:t>本身就是NDK的</w:t>
+      </w:r>
+      <w:r>
+        <w:t>一部分，可以用来解码音频，</w:t>
+      </w:r>
+      <w:r>
+        <w:rPr>
+          <w:rFonts w:hint="eastAsia"/>
+        </w:rPr>
+        <w:t>但</w:t>
+      </w:r>
+      <w:r>
+        <w:t>我们前面解码音频仍然使用</w:t>
+      </w:r>
+      <w:r>
+        <w:rPr>
+          <w:rFonts w:hint="eastAsia"/>
+        </w:rPr>
+        <w:t>FF</w:t>
+      </w:r>
+      <w:r>
+        <w:t>mpeg来做。</w:t>
+      </w:r>
+    </w:p>
+    <w:p>
+      <w:pPr>
+        <w:pStyle w:val="a3"/>
+        <w:numPr>
+          <w:ilvl w:val="0"/>
+          <w:numId w:val="1"/>
+        </w:numPr>
+        <w:ind w:firstLineChars="0"/>
+      </w:pPr>
+      <w:r>
+        <w:rPr>
+          <w:rFonts w:hint="eastAsia"/>
+        </w:rPr>
+        <w:t>O</w:t>
+      </w:r>
+      <w:r>
+        <w:t>penSL ES</w:t>
+      </w:r>
+      <w:r>
+        <w:rPr>
+          <w:rFonts w:hint="eastAsia"/>
+        </w:rPr>
+        <w:t>播放</w:t>
+      </w:r>
+      <w:r>
+        <w:t>音频的步骤</w:t>
+      </w:r>
+    </w:p>
+    <w:p>
+      <w:pPr>
+        <w:pStyle w:val="a3"/>
+        <w:ind w:left="420" w:firstLineChars="0" w:firstLine="0"/>
+      </w:pPr>
+      <w:r>
+        <w:rPr>
+          <w:rFonts w:hint="eastAsia"/>
+        </w:rPr>
+        <w:t>创建</w:t>
+      </w:r>
+      <w:r>
+        <w:t>并设置</w:t>
+      </w:r>
+      <w:r>
+        <w:rPr>
+          <w:rFonts w:hint="eastAsia"/>
+        </w:rPr>
+        <w:t>SL引擎</w:t>
+      </w:r>
+    </w:p>
+    <w:p>
+      <w:pPr>
+        <w:pStyle w:val="a3"/>
+        <w:ind w:left="420" w:firstLineChars="0" w:firstLine="0"/>
+      </w:pPr>
+      <w:r>
+        <w:rPr>
+          <w:rFonts w:hint="eastAsia"/>
+        </w:rPr>
+        <w:t>创建</w:t>
+      </w:r>
+      <w:r>
+        <w:t>并</w:t>
+      </w:r>
+      <w:r>
+        <w:rPr>
+          <w:rFonts w:hint="eastAsia"/>
+        </w:rPr>
+        <w:t>设置</w:t>
+      </w:r>
+      <w:r>
+        <w:t>混音器</w:t>
+      </w:r>
+      <w:r>
+        <w:rPr>
+          <w:rFonts w:hint="eastAsia"/>
+        </w:rPr>
+        <w:t>(具体</w:t>
+      </w:r>
+      <w:r>
+        <w:t>的播放设备</w:t>
+      </w:r>
+      <w:r>
+        <w:rPr>
+          <w:rFonts w:hint="eastAsia"/>
+        </w:rPr>
+        <w:t>)</w:t>
+      </w:r>
+    </w:p>
+    <w:p>
+      <w:pPr>
+        <w:pStyle w:val="a3"/>
+        <w:ind w:left="420" w:firstLineChars="0" w:firstLine="0"/>
+        <w:rPr>
+          <w:rFonts w:hint="eastAsia"/>
+        </w:rPr>
+      </w:pPr>
+      <w:r>
+        <w:rPr>
+          <w:rFonts w:hint="eastAsia"/>
+        </w:rPr>
+        <w:t>创建</w:t>
+      </w:r>
+      <w:r>
+        <w:t>并设置播放器</w:t>
+      </w:r>
+    </w:p>
+    <w:p>
+      <w:pPr>
+        <w:pStyle w:val="a3"/>
+        <w:ind w:left="420" w:firstLineChars="0" w:firstLine="0"/>
+        <w:rPr>
+          <w:rFonts w:hint="eastAsia"/>
+        </w:rPr>
+      </w:pPr>
+      <w:r>
+        <w:rPr>
+          <w:rFonts w:hint="eastAsia"/>
+        </w:rPr>
+        <w:t>设置</w:t>
+      </w:r>
+      <w:r>
+        <w:t>回调并写入缓冲</w:t>
+      </w:r>
+      <w:r>
+        <w:rPr>
+          <w:rFonts w:hint="eastAsia"/>
+        </w:rPr>
+        <w:t>队列(用于</w:t>
+      </w:r>
+      <w:r>
+        <w:t>存储播放的数据。</w:t>
+      </w:r>
+      <w:r>
+        <w:rPr>
+          <w:rFonts w:hint="eastAsia"/>
+        </w:rPr>
+        <w:t>播放</w:t>
+      </w:r>
+      <w:r>
+        <w:t>的时候会从缓冲队列里读</w:t>
+      </w:r>
+      <w:r>
+        <w:rPr>
+          <w:rFonts w:hint="eastAsia"/>
+        </w:rPr>
+        <w:t>数据</w:t>
+      </w:r>
+      <w:r>
+        <w:rPr>
+          <w:rFonts w:hint="eastAsia"/>
+        </w:rPr>
+        <w:t>，</w:t>
+      </w:r>
+      <w:r>
+        <w:rPr>
+          <w:rFonts w:hint="eastAsia"/>
+        </w:rPr>
+        <w:t>读</w:t>
+      </w:r>
+      <w:r>
+        <w:t>完之后就会调一下回调函数</w:t>
+      </w:r>
+      <w:r>
+        <w:rPr>
+          <w:rFonts w:hint="eastAsia"/>
+        </w:rPr>
+        <w:t>)</w:t>
+      </w:r>
+    </w:p>
+    <w:p>
+      <w:pPr>
+        <w:pStyle w:val="a3"/>
+        <w:ind w:left="420" w:firstLineChars="0" w:firstLine="0"/>
+        <w:rPr>
+          <w:rFonts w:hint="eastAsia"/>
+        </w:rPr>
+      </w:pPr>
+    </w:p>
+    <w:p>
+      <w:pPr>
+        <w:pStyle w:val="a3"/>
+        <w:ind w:left="420" w:firstLineChars="0" w:firstLine="0"/>
+        <w:rPr>
+          <w:rFonts w:hint="eastAsia"/>
+        </w:rPr>
+      </w:pPr>
+      <w:r>
+        <w:rPr>
+          <w:rFonts w:hint="eastAsia"/>
+        </w:rPr>
+        <w:t>播放流程</w:t>
+      </w:r>
+      <w:r>
+        <w:t>截图</w:t>
+      </w:r>
+    </w:p>
+    <w:p>
+      <w:pPr>
+        <w:pStyle w:val="a3"/>
+        <w:ind w:left="420" w:firstLineChars="0" w:firstLine="0"/>
+      </w:pPr>
+    </w:p>
+    <w:p>
+      <w:pPr>
+        <w:pStyle w:val="a3"/>
+        <w:ind w:left="420" w:firstLineChars="0" w:firstLine="0"/>
+        <w:rPr>
+          <w:rFonts w:hint="eastAsia"/>
+        </w:rPr>
+      </w:pPr>
+    </w:p>
+    <w:p>
+      <w:pPr>
+        <w:pStyle w:val="a3"/>
+        <w:ind w:left="420" w:firstLineChars="0" w:firstLine="0"/>
+        <w:rPr>
+          <w:rFonts w:hint="eastAsia"/>
+        </w:rPr>
+      </w:pPr>
+    </w:p>
+    <w:p>
+      <w:r>
+        <w:rPr>
+          <w:rFonts w:hint="eastAsia"/>
+        </w:rPr>
+        <w:t>二.</w:t>
+      </w:r>
+      <w:r>
+        <w:rPr>
+          <w:rFonts w:hint="eastAsia"/>
+        </w:rPr>
+        <w:tab/>
+        <w:t>初始化</w:t>
+      </w:r>
+      <w:r>
+        <w:t>引擎的接口</w:t>
+      </w:r>
+    </w:p>
+    <w:p>
+      <w:r>
+        <w:tab/>
+      </w:r>
+    </w:p>
+    <w:p>
+      <w:pPr>
+        <w:rPr>
+          <w:rFonts w:hint="eastAsia"/>
+        </w:rPr>
+      </w:pPr>
+      <w:r>
+        <w:rPr>
+          <w:rFonts w:hint="eastAsia"/>
+        </w:rPr>
+        <w:lastRenderedPageBreak/>
+        <w:t>SLO</w:t>
+      </w:r>
+      <w:r>
+        <w:t>bjectItf engineObject = NULL;</w:t>
+      </w:r>
+      <w:r>
+        <w:tab/>
+      </w:r>
+      <w:r>
+        <w:tab/>
+      </w:r>
+      <w:r>
+        <w:tab/>
+      </w:r>
+      <w:r>
+        <w:rPr>
+          <w:rFonts w:hint="eastAsia"/>
+        </w:rPr>
+        <w:t>// 存放</w:t>
+      </w:r>
+      <w:r>
+        <w:t>的是引擎</w:t>
+      </w:r>
+      <w:r>
+        <w:rPr>
+          <w:rFonts w:hint="eastAsia"/>
+        </w:rPr>
+        <w:t>本身</w:t>
+      </w:r>
+      <w:r>
+        <w:rPr>
+          <w:rFonts w:hint="eastAsia"/>
+        </w:rPr>
+        <w:t>，</w:t>
+      </w:r>
+      <w:r>
+        <w:t>引擎的上下文</w:t>
+      </w:r>
+    </w:p>
+    <w:p>
+      <w:pPr>
+        <w:rPr>
+          <w:rFonts w:hint="eastAsia"/>
+        </w:rPr>
+      </w:pPr>
+      <w:r>
+        <w:t>SLEngineItf engineEngine = NULL;</w:t>
+      </w:r>
+      <w:r>
+        <w:tab/>
+      </w:r>
+      <w:r>
+        <w:tab/>
+      </w:r>
+      <w:r>
+        <w:tab/>
+      </w:r>
+      <w:r>
+        <w:rPr>
+          <w:rFonts w:hint="eastAsia"/>
+        </w:rPr>
+        <w:t>// 存放</w:t>
+      </w:r>
+      <w:r>
+        <w:t>的是引擎的接口。</w:t>
+      </w:r>
+    </w:p>
+    <w:p>
+      <w:pPr>
+        <w:rPr>
+          <w:rFonts w:hint="eastAsia"/>
+        </w:rPr>
+      </w:pPr>
+      <w:r>
+        <w:t>slCreateEngine(&amp;engineObject, 0, NULL, 0, NULL, NULL);</w:t>
+      </w:r>
+      <w:r>
+        <w:tab/>
+      </w:r>
+      <w:r>
+        <w:tab/>
+      </w:r>
+      <w:r>
+        <w:rPr>
+          <w:rFonts w:hint="eastAsia"/>
+        </w:rPr>
+        <w:t>// 创建</w:t>
+      </w:r>
+      <w:r>
+        <w:t>引擎对象，后面的参数是配置项</w:t>
+      </w:r>
+      <w:r>
+        <w:rPr>
+          <w:rFonts w:hint="eastAsia"/>
+        </w:rPr>
+        <w:t>，</w:t>
+      </w:r>
+      <w:r>
+        <w:t>和一些参数</w:t>
+      </w:r>
+    </w:p>
+    <w:p>
+      <w:pPr>
+        <w:rPr>
+          <w:rFonts w:hint="eastAsia"/>
+        </w:rPr>
+      </w:pPr>
+      <w:r>
+        <w:t>(*engineObject)-&gt;Realize(engineObject, SL_BOOLEAN_FALSE);</w:t>
+      </w:r>
+      <w:r>
+        <w:tab/>
+      </w:r>
+      <w:r>
+        <w:rPr>
+          <w:rFonts w:hint="eastAsia"/>
+        </w:rPr>
+        <w:t xml:space="preserve">// </w:t>
+      </w:r>
+      <w:r>
+        <w:rPr>
+          <w:rFonts w:hint="eastAsia"/>
+        </w:rPr>
+        <w:t>实例</w:t>
+      </w:r>
+      <w:r>
+        <w:t>化</w:t>
+      </w:r>
+      <w:r>
+        <w:rPr>
+          <w:rFonts w:hint="eastAsia"/>
+        </w:rPr>
+        <w:t>, 把</w:t>
+      </w:r>
+      <w:r>
+        <w:t>内部的存储做好，</w:t>
+      </w:r>
+      <w:r>
+        <w:t>SL_BOOLEAN_FALSE</w:t>
+      </w:r>
+      <w:r>
+        <w:rPr>
+          <w:rFonts w:hint="eastAsia"/>
+        </w:rPr>
+        <w:t>表示</w:t>
+      </w:r>
+      <w:r>
+        <w:t>阻塞</w:t>
+      </w:r>
+    </w:p>
+    <w:p>
+      <w:r>
+        <w:t>(*engineObject)-&gt;</w:t>
+      </w:r>
+      <w:r>
+        <w:t>GetInterface(engineObject, SL_IID_ENGINE, &amp;</w:t>
+      </w:r>
+      <w:r>
+        <w:t>engineEngine)</w:t>
+      </w:r>
+      <w:r>
+        <w:t>;</w:t>
+      </w:r>
+      <w:r>
+        <w:t xml:space="preserve"> </w:t>
+      </w:r>
+    </w:p>
+    <w:p>
+      <w:pPr>
+        <w:rPr>
+          <w:rFonts w:hint="eastAsia"/>
+        </w:rPr>
+      </w:pPr>
+      <w:r>
+        <w:rPr>
+          <w:rFonts w:hint="eastAsia"/>
+        </w:rPr>
+        <w:t xml:space="preserve">// </w:t>
+      </w:r>
+      <w:r>
+        <w:rPr>
+          <w:rFonts w:hint="eastAsia"/>
+        </w:rPr>
+        <w:t>获取</w:t>
+      </w:r>
+      <w:r>
+        <w:t>接口。</w:t>
+      </w:r>
+      <w:r>
+        <w:rPr>
+          <w:rFonts w:hint="eastAsia"/>
+        </w:rPr>
+        <w:t>该</w:t>
+      </w:r>
+      <w:r>
+        <w:t>函数是一个通用函数，针对</w:t>
+      </w:r>
+      <w:r>
+        <w:t>engineObject</w:t>
+      </w:r>
+      <w:r>
+        <w:rPr>
+          <w:rFonts w:hint="eastAsia"/>
+        </w:rPr>
+        <w:t>获取</w:t>
+      </w:r>
+      <w:r>
+        <w:t>一个通用接口</w:t>
+      </w:r>
+      <w:r>
+        <w:rPr>
+          <w:rFonts w:hint="eastAsia"/>
+        </w:rPr>
+        <w:t>,针对</w:t>
+      </w:r>
+      <w:r>
+        <w:t>哪个对象</w:t>
+      </w:r>
+      <w:r>
+        <w:rPr>
+          <w:rFonts w:hint="eastAsia"/>
+        </w:rPr>
+        <w:t>获取</w:t>
+      </w:r>
+      <w:r>
+        <w:t>什么接口</w:t>
+      </w:r>
+      <w:r>
+        <w:rPr>
+          <w:rFonts w:hint="eastAsia"/>
+        </w:rPr>
+        <w:t>类型</w:t>
+      </w:r>
+      <w:r>
+        <w:t>。</w:t>
+      </w:r>
+    </w:p>
+    <w:p>
+      <w:pPr>
+        <w:rPr>
+          <w:rFonts w:hint="eastAsia"/>
+        </w:rPr>
+      </w:pPr>
+      <w:r>
+        <w:t>engineObject</w:t>
+      </w:r>
+      <w:r>
+        <w:rPr>
+          <w:rFonts w:hint="eastAsia"/>
+        </w:rPr>
+        <w:t>。</w:t>
+      </w:r>
+      <w:r>
+        <w:t>代表针对的是</w:t>
+      </w:r>
+      <w:r>
+        <w:t>engineObject</w:t>
+      </w:r>
+      <w:r>
+        <w:rPr>
+          <w:rFonts w:hint="eastAsia"/>
+        </w:rPr>
+        <w:t>这个</w:t>
+      </w:r>
+      <w:r>
+        <w:t>对象</w:t>
+      </w:r>
+    </w:p>
+    <w:p>
+      <w:r>
+        <w:t>SL_IID_ENGINE</w:t>
+      </w:r>
+      <w:r>
+        <w:rPr>
+          <w:rFonts w:hint="eastAsia"/>
+        </w:rPr>
+        <w:t>。</w:t>
+      </w:r>
+      <w:r>
+        <w:rPr>
+          <w:rFonts w:hint="eastAsia"/>
+        </w:rPr>
+        <w:t>要</w:t>
+      </w:r>
+      <w:r>
+        <w:t>获取</w:t>
+      </w:r>
+      <w:r>
+        <w:rPr>
+          <w:rFonts w:hint="eastAsia"/>
+        </w:rPr>
+        <w:t>什么</w:t>
+      </w:r>
+      <w:r>
+        <w:t>接口类型，</w:t>
+      </w:r>
+      <w:r>
+        <w:t>SL_IID_ENGINE</w:t>
+      </w:r>
+      <w:r>
+        <w:rPr>
+          <w:rFonts w:hint="eastAsia"/>
+        </w:rPr>
+        <w:t>，</w:t>
+      </w:r>
+      <w:r>
+        <w:t>engine</w:t>
+      </w:r>
+      <w:r>
+        <w:rPr>
+          <w:rFonts w:hint="eastAsia"/>
+        </w:rPr>
+        <w:t>引擎</w:t>
+      </w:r>
+      <w:r>
+        <w:t>的所有操作接口。</w:t>
+      </w:r>
+    </w:p>
+    <w:p/>
+    <w:p>
+      <w:pPr>
+        <w:rPr>
+          <w:rFonts w:hint="eastAsia"/>
+        </w:rPr>
+      </w:pPr>
+      <w:r>
+        <w:rPr>
+          <w:rFonts w:hint="eastAsia"/>
+        </w:rPr>
+        <w:t>三．</w:t>
+      </w:r>
+      <w:r>
+        <w:t>slCreateEngine</w:t>
+      </w:r>
+    </w:p>
+    <w:p>
+      <w:r>
+        <w:rPr>
+          <w:rFonts w:hint="eastAsia"/>
+        </w:rPr>
+        <w:t>SLO</w:t>
+      </w:r>
+      <w:r>
+        <w:t>bjectItf *pEngine;</w:t>
+      </w:r>
+    </w:p>
+    <w:p>
+      <w:pPr>
+        <w:rPr>
+          <w:rFonts w:hint="eastAsia"/>
+        </w:rPr>
+      </w:pPr>
+      <w:r>
+        <w:t>SLuint32 numOptions</w:t>
+      </w:r>
+      <w:r>
+        <w:tab/>
+      </w:r>
+      <w:r>
+        <w:tab/>
+      </w:r>
+      <w:r>
+        <w:tab/>
+      </w:r>
+      <w:r>
+        <w:tab/>
+      </w:r>
+      <w:r>
+        <w:tab/>
+        <w:t xml:space="preserve">// </w:t>
+      </w:r>
+      <w:r>
+        <w:rPr>
+          <w:rFonts w:hint="eastAsia"/>
+        </w:rPr>
+        <w:t>选择</w:t>
+      </w:r>
+      <w:r>
+        <w:t>项的数量</w:t>
+      </w:r>
+    </w:p>
+    <w:p>
+      <w:pPr>
+        <w:rPr>
+          <w:rFonts w:hint="eastAsia"/>
+        </w:rPr>
+      </w:pPr>
+      <w:r>
+        <w:t>const SLEngineOption *pEngineOptions;</w:t>
+      </w:r>
+      <w:r>
+        <w:t xml:space="preserve"> </w:t>
+      </w:r>
+      <w:r>
+        <w:rPr>
+          <w:rFonts w:hint="eastAsia"/>
+        </w:rPr>
+        <w:t xml:space="preserve"> // 具体</w:t>
+      </w:r>
+      <w:r>
+        <w:t>的</w:t>
+      </w:r>
+      <w:r>
+        <w:rPr>
+          <w:rFonts w:hint="eastAsia"/>
+        </w:rPr>
+        <w:t>选择</w:t>
+      </w:r>
+      <w:r>
+        <w:t>项</w:t>
+      </w:r>
+    </w:p>
+    <w:p>
+      <w:r>
+        <w:t>SLuint32 numInterfaces</w:t>
+      </w:r>
+      <w:r>
+        <w:tab/>
+      </w:r>
+      <w:r>
+        <w:tab/>
+      </w:r>
+      <w:r>
+        <w:tab/>
+      </w:r>
+      <w:r>
+        <w:tab/>
+        <w:t xml:space="preserve">// </w:t>
+      </w:r>
+      <w:r>
+        <w:rPr>
+          <w:rFonts w:hint="eastAsia"/>
+        </w:rPr>
+        <w:t>支持</w:t>
+      </w:r>
+      <w:r>
+        <w:t>接口的数量</w:t>
+      </w:r>
+    </w:p>
+    <w:p>
+      <w:r>
+        <w:rPr>
+          <w:rFonts w:hint="eastAsia"/>
+        </w:rPr>
+        <w:t xml:space="preserve">const </w:t>
+      </w:r>
+      <w:r>
+        <w:t>SLInterfaceID *pInterfaceIds</w:t>
+      </w:r>
+      <w:r>
+        <w:tab/>
+      </w:r>
+      <w:r>
+        <w:tab/>
+        <w:t xml:space="preserve">// </w:t>
+      </w:r>
+      <w:r>
+        <w:rPr>
+          <w:rFonts w:hint="eastAsia"/>
+        </w:rPr>
+        <w:t>支持</w:t>
+      </w:r>
+      <w:r>
+        <w:t>的接口</w:t>
+      </w:r>
+    </w:p>
+    <w:p>
+      <w:r>
+        <w:rPr>
+          <w:rFonts w:hint="eastAsia"/>
+        </w:rPr>
+        <w:t xml:space="preserve">const </w:t>
+      </w:r>
+      <w:r>
+        <w:t>SLboolean *pInterfaceRequired</w:t>
+      </w:r>
+      <w:r>
+        <w:tab/>
+      </w:r>
+      <w:r>
+        <w:tab/>
+        <w:t xml:space="preserve">// </w:t>
+      </w:r>
+      <w:r>
+        <w:rPr>
+          <w:rFonts w:hint="eastAsia"/>
+        </w:rPr>
+        <w:t>标识</w:t>
+      </w:r>
+      <w:r>
+        <w:t>某个接口是否被</w:t>
+      </w:r>
+      <w:r>
+        <w:rPr>
+          <w:rFonts w:hint="eastAsia"/>
+        </w:rPr>
+        <w:t>支持</w:t>
+      </w:r>
+    </w:p>
+    <w:p>
+      <w:bookmarkStart w:id="0" w:name="_GoBack"/>
+      <w:bookmarkEnd w:id="0"/>
+    </w:p>
+    <w:p/>
+    <w:p>
+      <w:pPr>
+        <w:rPr>
+          <w:rFonts w:hint="eastAsia"/>
+        </w:rPr>
+      </w:pPr>
+    </w:p>
+    <w:p/>
+    <w:p>
+      <w:pPr>
+        <w:rPr>
+          <w:rFonts w:hint="eastAsia"/>
+        </w:rPr>
+      </w:pPr>
+    </w:p>
+    <w:p>
+      <w:pPr>
+        <w:rPr>
+          <w:rFonts w:hint="eastAsia"/>
+        </w:rPr>
+      </w:pPr>
+    </w:p>
+    <w:p/>
+    <w:p>
+      <w:pPr>
+        <w:rPr>
+          <w:rFonts w:hint="eastAsia"/>
+        </w:rPr>
+      </w:pPr>
+    </w:p>
+    <w:p/>
+    <w:p/>
+    <w:p/>
+    <w:p/>
+    <w:p/>
+    <w:p/>
+    <w:p/>
+    <w:p/>
+    <w:p/>
+    <w:p/>
+    <w:p/>
+    <w:p/>
+    <w:p/>
+    <w:p/>
+    <w:p/>
+    <w:p/>
+    <w:p/>
+    <w:p>
+      <w:r>
+        <w:tab/>
+      </w:r>
+      <w:r>
+        <w:tab/>
+      </w:r>
+    </w:p>
+    <w:p>
+      <w:pPr>
+        <w:pStyle w:val="a3"/>
+        <w:ind w:left="720" w:firstLineChars="0" w:firstLine="0"/>
+      </w:pPr>
+    </w:p>
+    <w:p>
+      <w:pPr>
+        <w:pStyle w:val="a3"/>
+        <w:ind w:left="720" w:firstLineChars="0" w:firstLine="0"/>
+      </w:pPr>
+    </w:p>
+    <w:p>
+      <w:pPr>
+        <w:pStyle w:val="a3"/>
+        <w:ind w:left="720" w:firstLineChars="0" w:firstLine="0"/>
+      </w:pPr>
+    </w:p>
+    <w:p>
+      <w:pPr>
+        <w:pStyle w:val="a3"/>
+        <w:ind w:left="720" w:firstLineChars="0" w:firstLine="0"/>
+      </w:pPr>
+    </w:p>
+    <w:p>
+      <w:pPr>
+        <w:pStyle w:val="a3"/>
+        <w:ind w:left="720" w:firstLineChars="0" w:firstLine="0"/>
+      </w:pPr>
+    </w:p>
+    <w:p>
+      <w:pPr>
+        <w:pStyle w:val="a3"/>
+        <w:ind w:left="720" w:firstLineChars="0" w:firstLine="0"/>
+      </w:pPr>
+    </w:p>
+    <w:p>
+      <w:pPr>
+        <w:pStyle w:val="a3"/>
+        <w:ind w:left="720" w:firstLineChars="0" w:firstLine="0"/>
+      </w:pPr>
+    </w:p>
+    <w:p>
+      <w:pPr>
+        <w:pStyle w:val="a3"/>
+        <w:ind w:left="720" w:firstLineChars="0" w:firstLine="0"/>
+      </w:pPr>
+    </w:p>
+    <w:p>
+      <w:pPr>
+        <w:pStyle w:val="a3"/>
+        <w:ind w:left="720" w:firstLineChars="0" w:firstLine="0"/>
+      </w:pPr>
+    </w:p>
+    <w:p>
+      <w:pPr>
+        <w:pStyle w:val="a3"/>
+        <w:ind w:left="720" w:firstLineChars="0" w:firstLine="0"/>
+      </w:pPr>
+    </w:p>
+    <w:p>
+      <w:pPr>
+        <w:pStyle w:val="a3"/>
+        <w:ind w:left="720" w:firstLineChars="0" w:firstLine="0"/>
+      </w:pPr>
+    </w:p>
+    <w:p>
+      <w:pPr>
+        <w:pStyle w:val="a3"/>
+        <w:ind w:left="720" w:firstLineChars="0" w:firstLine="0"/>
+      </w:pPr>
+    </w:p>
+    <w:p>
+      <w:pPr>
+        <w:pStyle w:val="a3"/>
+        <w:ind w:left="720" w:firstLineChars="0" w:firstLine="0"/>
+      </w:pPr>
+    </w:p>
+    <w:p>
+      <w:pPr>
+        <w:pStyle w:val="a3"/>
+        <w:ind w:left="720" w:firstLineChars="0" w:firstLine="0"/>
       </w:pPr>
     </w:p>
     <w:p>
@@ -13217,9 +15373,6 @@
       <w:pPr>
         <w:pStyle w:val="a3"/>
         <w:ind w:left="360" w:firstLineChars="0" w:firstLine="0"/>
-        <w:rPr>
-          <w:rFonts w:hint="eastAsia"/>
-        </w:rPr>
       </w:pPr>
     </w:p>
     <w:p>
@@ -13232,9 +15385,6 @@
       <w:pPr>
         <w:pStyle w:val="a3"/>
         <w:ind w:left="360" w:firstLineChars="0" w:firstLine="0"/>
-        <w:rPr>
-          <w:rFonts w:hint="eastAsia"/>
-        </w:rPr>
       </w:pPr>
     </w:p>
     <w:p>
@@ -13549,7 +15699,6 @@
     </w:p>
     <w:p>
       <w:r>
-        <w:lastRenderedPageBreak/>
         <w:tab/>
       </w:r>
     </w:p>
@@ -13620,16 +15769,16 @@
 <file path=word/numbering.xml><?xml version="1.0" encoding="utf-8"?>
 <w:numbering xmlns:wpc="http://schemas.microsoft.com/office/word/2010/wordprocessingCanvas" xmlns:cx="http://schemas.microsoft.com/office/drawing/2014/chartex" xmlns:cx1="http://schemas.microsoft.com/office/drawing/2015/9/8/chartex" xmlns:mc="http://schemas.openxmlformats.org/markup-compatibility/2006" xmlns:o="urn:schemas-microsoft-com:office:office" xmlns:r="http://schemas.openxmlformats.org/officeDocument/2006/relationships" xmlns:m="http://schemas.openxmlformats.org/officeDocument/2006/math" xmlns:v="urn:schemas-microsoft-com:vml" xmlns:wp14="http://schemas.microsoft.com/office/word/2010/wordprocessingDrawing" xmlns:wp="http://schemas.openxmlformats.org/drawingml/2006/wordprocessingDrawing" xmlns:w10="urn:schemas-microsoft-com:office:word" xmlns:w="http://schemas.openxmlformats.org/wordprocessingml/2006/main" xmlns:w14="http://schemas.microsoft.com/office/word/2010/wordml" xmlns:w15="http://schemas.microsoft.com/office/word/2012/wordml" xmlns:w16se="http://schemas.microsoft.com/office/word/2015/wordml/symex" xmlns:wpg="http://schemas.microsoft.com/office/word/2010/wordprocessingGroup" xmlns:wpi="http://schemas.microsoft.com/office/word/2010/wordprocessingInk" xmlns:wne="http://schemas.microsoft.com/office/word/2006/wordml" xmlns:wps="http://schemas.microsoft.com/office/word/2010/wordprocessingShape" mc:Ignorable="w14 w15 w16se wp14">
   <w:abstractNum w:abstractNumId="0" w15:restartNumberingAfterBreak="0">
-    <w:nsid w:val="1CC14394"/>
+    <w:nsid w:val="0634318B"/>
     <w:multiLevelType w:val="hybridMultilevel"/>
-    <w:tmpl w:val="EE9455EC"/>
-    <w:lvl w:ilvl="0" w:tplc="C0AE52AC">
+    <w:tmpl w:val="2782F766"/>
+    <w:lvl w:ilvl="0" w:tplc="952094D4">
       <w:start w:val="1"/>
       <w:numFmt w:val="decimal"/>
       <w:lvlText w:val="%1."/>
       <w:lvlJc w:val="left"/>
       <w:pPr>
-        <w:ind w:left="780" w:hanging="360"/>
+        <w:ind w:left="1080" w:hanging="360"/>
       </w:pPr>
       <w:rPr>
         <w:rFonts w:hint="default"/>
@@ -13641,7 +15790,7 @@
       <w:lvlText w:val="%2)"/>
       <w:lvlJc w:val="left"/>
       <w:pPr>
-        <w:ind w:left="1260" w:hanging="420"/>
+        <w:ind w:left="1560" w:hanging="420"/>
       </w:pPr>
     </w:lvl>
     <w:lvl w:ilvl="2" w:tplc="0409001B" w:tentative="1">
@@ -13650,7 +15799,7 @@
       <w:lvlText w:val="%3."/>
       <w:lvlJc w:val="right"/>
       <w:pPr>
-        <w:ind w:left="1680" w:hanging="420"/>
+        <w:ind w:left="1980" w:hanging="420"/>
       </w:pPr>
     </w:lvl>
     <w:lvl w:ilvl="3" w:tplc="0409000F" w:tentative="1">
@@ -13659,7 +15808,7 @@
       <w:lvlText w:val="%4."/>
       <w:lvlJc w:val="left"/>
       <w:pPr>
-        <w:ind w:left="2100" w:hanging="420"/>
+        <w:ind w:left="2400" w:hanging="420"/>
       </w:pPr>
     </w:lvl>
     <w:lvl w:ilvl="4" w:tplc="04090019" w:tentative="1">
@@ -13668,7 +15817,7 @@
       <w:lvlText w:val="%5)"/>
       <w:lvlJc w:val="left"/>
       <w:pPr>
-        <w:ind w:left="2520" w:hanging="420"/>
+        <w:ind w:left="2820" w:hanging="420"/>
       </w:pPr>
     </w:lvl>
     <w:lvl w:ilvl="5" w:tplc="0409001B" w:tentative="1">
@@ -13677,7 +15826,7 @@
       <w:lvlText w:val="%6."/>
       <w:lvlJc w:val="right"/>
       <w:pPr>
-        <w:ind w:left="2940" w:hanging="420"/>
+        <w:ind w:left="3240" w:hanging="420"/>
       </w:pPr>
     </w:lvl>
     <w:lvl w:ilvl="6" w:tplc="0409000F" w:tentative="1">
@@ -13686,7 +15835,7 @@
       <w:lvlText w:val="%7."/>
       <w:lvlJc w:val="left"/>
       <w:pPr>
-        <w:ind w:left="3360" w:hanging="420"/>
+        <w:ind w:left="3660" w:hanging="420"/>
       </w:pPr>
     </w:lvl>
     <w:lvl w:ilvl="7" w:tplc="04090019" w:tentative="1">
@@ -13695,7 +15844,7 @@
       <w:lvlText w:val="%8)"/>
       <w:lvlJc w:val="left"/>
       <w:pPr>
-        <w:ind w:left="3780" w:hanging="420"/>
+        <w:ind w:left="4080" w:hanging="420"/>
       </w:pPr>
     </w:lvl>
     <w:lvl w:ilvl="8" w:tplc="0409001B" w:tentative="1">
@@ -13704,21 +15853,21 @@
       <w:lvlText w:val="%9."/>
       <w:lvlJc w:val="right"/>
       <w:pPr>
-        <w:ind w:left="4200" w:hanging="420"/>
+        <w:ind w:left="4500" w:hanging="420"/>
       </w:pPr>
     </w:lvl>
   </w:abstractNum>
   <w:abstractNum w:abstractNumId="1" w15:restartNumberingAfterBreak="0">
-    <w:nsid w:val="21B13A2F"/>
+    <w:nsid w:val="1CC14394"/>
     <w:multiLevelType w:val="hybridMultilevel"/>
-    <w:tmpl w:val="DEFA9D7A"/>
-    <w:lvl w:ilvl="0" w:tplc="9AC89738">
+    <w:tmpl w:val="EE9455EC"/>
+    <w:lvl w:ilvl="0" w:tplc="C0AE52AC">
       <w:start w:val="1"/>
       <w:numFmt w:val="decimal"/>
       <w:lvlText w:val="%1."/>
       <w:lvlJc w:val="left"/>
       <w:pPr>
-        <w:ind w:left="360" w:hanging="360"/>
+        <w:ind w:left="780" w:hanging="360"/>
       </w:pPr>
       <w:rPr>
         <w:rFonts w:hint="default"/>
@@ -13730,7 +15879,7 @@
       <w:lvlText w:val="%2)"/>
       <w:lvlJc w:val="left"/>
       <w:pPr>
-        <w:ind w:left="840" w:hanging="420"/>
+        <w:ind w:left="1260" w:hanging="420"/>
       </w:pPr>
     </w:lvl>
     <w:lvl w:ilvl="2" w:tplc="0409001B" w:tentative="1">
@@ -13739,7 +15888,7 @@
       <w:lvlText w:val="%3."/>
       <w:lvlJc w:val="right"/>
       <w:pPr>
-        <w:ind w:left="1260" w:hanging="420"/>
+        <w:ind w:left="1680" w:hanging="420"/>
       </w:pPr>
     </w:lvl>
     <w:lvl w:ilvl="3" w:tplc="0409000F" w:tentative="1">
@@ -13748,7 +15897,7 @@
       <w:lvlText w:val="%4."/>
       <w:lvlJc w:val="left"/>
       <w:pPr>
-        <w:ind w:left="1680" w:hanging="420"/>
+        <w:ind w:left="2100" w:hanging="420"/>
       </w:pPr>
     </w:lvl>
     <w:lvl w:ilvl="4" w:tplc="04090019" w:tentative="1">
@@ -13757,7 +15906,7 @@
       <w:lvlText w:val="%5)"/>
       <w:lvlJc w:val="left"/>
       <w:pPr>
-        <w:ind w:left="2100" w:hanging="420"/>
+        <w:ind w:left="2520" w:hanging="420"/>
       </w:pPr>
     </w:lvl>
     <w:lvl w:ilvl="5" w:tplc="0409001B" w:tentative="1">
@@ -13766,7 +15915,7 @@
       <w:lvlText w:val="%6."/>
       <w:lvlJc w:val="right"/>
       <w:pPr>
-        <w:ind w:left="2520" w:hanging="420"/>
+        <w:ind w:left="2940" w:hanging="420"/>
       </w:pPr>
     </w:lvl>
     <w:lvl w:ilvl="6" w:tplc="0409000F" w:tentative="1">
@@ -13775,7 +15924,7 @@
       <w:lvlText w:val="%7."/>
       <w:lvlJc w:val="left"/>
       <w:pPr>
-        <w:ind w:left="2940" w:hanging="420"/>
+        <w:ind w:left="3360" w:hanging="420"/>
       </w:pPr>
     </w:lvl>
     <w:lvl w:ilvl="7" w:tplc="04090019" w:tentative="1">
@@ -13784,7 +15933,7 @@
       <w:lvlText w:val="%8)"/>
       <w:lvlJc w:val="left"/>
       <w:pPr>
-        <w:ind w:left="3360" w:hanging="420"/>
+        <w:ind w:left="3780" w:hanging="420"/>
       </w:pPr>
     </w:lvl>
     <w:lvl w:ilvl="8" w:tplc="0409001B" w:tentative="1">
@@ -13793,21 +15942,21 @@
       <w:lvlText w:val="%9."/>
       <w:lvlJc w:val="right"/>
       <w:pPr>
-        <w:ind w:left="3780" w:hanging="420"/>
+        <w:ind w:left="4200" w:hanging="420"/>
       </w:pPr>
     </w:lvl>
   </w:abstractNum>
   <w:abstractNum w:abstractNumId="2" w15:restartNumberingAfterBreak="0">
-    <w:nsid w:val="33E80AF5"/>
+    <w:nsid w:val="21B13A2F"/>
     <w:multiLevelType w:val="hybridMultilevel"/>
-    <w:tmpl w:val="4B6E307A"/>
-    <w:lvl w:ilvl="0" w:tplc="BA34F428">
+    <w:tmpl w:val="DEFA9D7A"/>
+    <w:lvl w:ilvl="0" w:tplc="9AC89738">
       <w:start w:val="1"/>
       <w:numFmt w:val="decimal"/>
       <w:lvlText w:val="%1."/>
       <w:lvlJc w:val="left"/>
       <w:pPr>
-        <w:ind w:left="720" w:hanging="360"/>
+        <w:ind w:left="360" w:hanging="360"/>
       </w:pPr>
       <w:rPr>
         <w:rFonts w:hint="default"/>
@@ -13819,7 +15968,7 @@
       <w:lvlText w:val="%2)"/>
       <w:lvlJc w:val="left"/>
       <w:pPr>
-        <w:ind w:left="1200" w:hanging="420"/>
+        <w:ind w:left="840" w:hanging="420"/>
       </w:pPr>
     </w:lvl>
     <w:lvl w:ilvl="2" w:tplc="0409001B" w:tentative="1">
@@ -13828,7 +15977,7 @@
       <w:lvlText w:val="%3."/>
       <w:lvlJc w:val="right"/>
       <w:pPr>
-        <w:ind w:left="1620" w:hanging="420"/>
+        <w:ind w:left="1260" w:hanging="420"/>
       </w:pPr>
     </w:lvl>
     <w:lvl w:ilvl="3" w:tplc="0409000F" w:tentative="1">
@@ -13837,7 +15986,7 @@
       <w:lvlText w:val="%4."/>
       <w:lvlJc w:val="left"/>
       <w:pPr>
-        <w:ind w:left="2040" w:hanging="420"/>
+        <w:ind w:left="1680" w:hanging="420"/>
       </w:pPr>
     </w:lvl>
     <w:lvl w:ilvl="4" w:tplc="04090019" w:tentative="1">
@@ -13846,7 +15995,7 @@
       <w:lvlText w:val="%5)"/>
       <w:lvlJc w:val="left"/>
       <w:pPr>
-        <w:ind w:left="2460" w:hanging="420"/>
+        <w:ind w:left="2100" w:hanging="420"/>
       </w:pPr>
     </w:lvl>
     <w:lvl w:ilvl="5" w:tplc="0409001B" w:tentative="1">
@@ -13855,7 +16004,7 @@
       <w:lvlText w:val="%6."/>
       <w:lvlJc w:val="right"/>
       <w:pPr>
-        <w:ind w:left="2880" w:hanging="420"/>
+        <w:ind w:left="2520" w:hanging="420"/>
       </w:pPr>
     </w:lvl>
     <w:lvl w:ilvl="6" w:tplc="0409000F" w:tentative="1">
@@ -13864,7 +16013,7 @@
       <w:lvlText w:val="%7."/>
       <w:lvlJc w:val="left"/>
       <w:pPr>
-        <w:ind w:left="3300" w:hanging="420"/>
+        <w:ind w:left="2940" w:hanging="420"/>
       </w:pPr>
     </w:lvl>
     <w:lvl w:ilvl="7" w:tplc="04090019" w:tentative="1">
@@ -13873,7 +16022,7 @@
       <w:lvlText w:val="%8)"/>
       <w:lvlJc w:val="left"/>
       <w:pPr>
-        <w:ind w:left="3720" w:hanging="420"/>
+        <w:ind w:left="3360" w:hanging="420"/>
       </w:pPr>
     </w:lvl>
     <w:lvl w:ilvl="8" w:tplc="0409001B" w:tentative="1">
@@ -13882,21 +16031,21 @@
       <w:lvlText w:val="%9."/>
       <w:lvlJc w:val="right"/>
       <w:pPr>
-        <w:ind w:left="4140" w:hanging="420"/>
+        <w:ind w:left="3780" w:hanging="420"/>
       </w:pPr>
     </w:lvl>
   </w:abstractNum>
   <w:abstractNum w:abstractNumId="3" w15:restartNumberingAfterBreak="0">
-    <w:nsid w:val="4A6135C3"/>
+    <w:nsid w:val="33E80AF5"/>
     <w:multiLevelType w:val="hybridMultilevel"/>
-    <w:tmpl w:val="C5A60422"/>
-    <w:lvl w:ilvl="0" w:tplc="6FE6681C">
+    <w:tmpl w:val="4B6E307A"/>
+    <w:lvl w:ilvl="0" w:tplc="BA34F428">
       <w:start w:val="1"/>
-      <w:numFmt w:val="none"/>
-      <w:lvlText w:val="一．"/>
+      <w:numFmt w:val="decimal"/>
+      <w:lvlText w:val="%1."/>
       <w:lvlJc w:val="left"/>
       <w:pPr>
-        <w:ind w:left="420" w:hanging="420"/>
+        <w:ind w:left="720" w:hanging="360"/>
       </w:pPr>
       <w:rPr>
         <w:rFonts w:hint="default"/>
@@ -13908,7 +16057,7 @@
       <w:lvlText w:val="%2)"/>
       <w:lvlJc w:val="left"/>
       <w:pPr>
-        <w:ind w:left="840" w:hanging="420"/>
+        <w:ind w:left="1200" w:hanging="420"/>
       </w:pPr>
     </w:lvl>
     <w:lvl w:ilvl="2" w:tplc="0409001B" w:tentative="1">
@@ -13917,7 +16066,7 @@
       <w:lvlText w:val="%3."/>
       <w:lvlJc w:val="right"/>
       <w:pPr>
-        <w:ind w:left="1260" w:hanging="420"/>
+        <w:ind w:left="1620" w:hanging="420"/>
       </w:pPr>
     </w:lvl>
     <w:lvl w:ilvl="3" w:tplc="0409000F" w:tentative="1">
@@ -13926,7 +16075,7 @@
       <w:lvlText w:val="%4."/>
       <w:lvlJc w:val="left"/>
       <w:pPr>
-        <w:ind w:left="1680" w:hanging="420"/>
+        <w:ind w:left="2040" w:hanging="420"/>
       </w:pPr>
     </w:lvl>
     <w:lvl w:ilvl="4" w:tplc="04090019" w:tentative="1">
@@ -13935,7 +16084,7 @@
       <w:lvlText w:val="%5)"/>
       <w:lvlJc w:val="left"/>
       <w:pPr>
-        <w:ind w:left="2100" w:hanging="420"/>
+        <w:ind w:left="2460" w:hanging="420"/>
       </w:pPr>
     </w:lvl>
     <w:lvl w:ilvl="5" w:tplc="0409001B" w:tentative="1">
@@ -13944,7 +16093,7 @@
       <w:lvlText w:val="%6."/>
       <w:lvlJc w:val="right"/>
       <w:pPr>
-        <w:ind w:left="2520" w:hanging="420"/>
+        <w:ind w:left="2880" w:hanging="420"/>
       </w:pPr>
     </w:lvl>
     <w:lvl w:ilvl="6" w:tplc="0409000F" w:tentative="1">
@@ -13953,7 +16102,7 @@
       <w:lvlText w:val="%7."/>
       <w:lvlJc w:val="left"/>
       <w:pPr>
-        <w:ind w:left="2940" w:hanging="420"/>
+        <w:ind w:left="3300" w:hanging="420"/>
       </w:pPr>
     </w:lvl>
     <w:lvl w:ilvl="7" w:tplc="04090019" w:tentative="1">
@@ -13962,7 +16111,7 @@
       <w:lvlText w:val="%8)"/>
       <w:lvlJc w:val="left"/>
       <w:pPr>
-        <w:ind w:left="3360" w:hanging="420"/>
+        <w:ind w:left="3720" w:hanging="420"/>
       </w:pPr>
     </w:lvl>
     <w:lvl w:ilvl="8" w:tplc="0409001B" w:tentative="1">
@@ -13971,15 +16120,15 @@
       <w:lvlText w:val="%9."/>
       <w:lvlJc w:val="right"/>
       <w:pPr>
-        <w:ind w:left="3780" w:hanging="420"/>
+        <w:ind w:left="4140" w:hanging="420"/>
       </w:pPr>
     </w:lvl>
   </w:abstractNum>
   <w:abstractNum w:abstractNumId="4" w15:restartNumberingAfterBreak="0">
-    <w:nsid w:val="52C5264E"/>
+    <w:nsid w:val="35B51587"/>
     <w:multiLevelType w:val="hybridMultilevel"/>
-    <w:tmpl w:val="7A6CFB7C"/>
-    <w:lvl w:ilvl="0" w:tplc="B46C24A0">
+    <w:tmpl w:val="FAAC3B8C"/>
+    <w:lvl w:ilvl="0" w:tplc="9FC4C292">
       <w:start w:val="1"/>
       <w:numFmt w:val="decimal"/>
       <w:lvlText w:val="%1."/>
@@ -14065,6 +16214,184 @@
     </w:lvl>
   </w:abstractNum>
   <w:abstractNum w:abstractNumId="5" w15:restartNumberingAfterBreak="0">
+    <w:nsid w:val="4A6135C3"/>
+    <w:multiLevelType w:val="hybridMultilevel"/>
+    <w:tmpl w:val="C5A60422"/>
+    <w:lvl w:ilvl="0" w:tplc="6FE6681C">
+      <w:start w:val="1"/>
+      <w:numFmt w:val="none"/>
+      <w:lvlText w:val="一．"/>
+      <w:lvlJc w:val="left"/>
+      <w:pPr>
+        <w:ind w:left="420" w:hanging="420"/>
+      </w:pPr>
+      <w:rPr>
+        <w:rFonts w:hint="default"/>
+      </w:rPr>
+    </w:lvl>
+    <w:lvl w:ilvl="1" w:tplc="04090019" w:tentative="1">
+      <w:start w:val="1"/>
+      <w:numFmt w:val="lowerLetter"/>
+      <w:lvlText w:val="%2)"/>
+      <w:lvlJc w:val="left"/>
+      <w:pPr>
+        <w:ind w:left="840" w:hanging="420"/>
+      </w:pPr>
+    </w:lvl>
+    <w:lvl w:ilvl="2" w:tplc="0409001B" w:tentative="1">
+      <w:start w:val="1"/>
+      <w:numFmt w:val="lowerRoman"/>
+      <w:lvlText w:val="%3."/>
+      <w:lvlJc w:val="right"/>
+      <w:pPr>
+        <w:ind w:left="1260" w:hanging="420"/>
+      </w:pPr>
+    </w:lvl>
+    <w:lvl w:ilvl="3" w:tplc="0409000F" w:tentative="1">
+      <w:start w:val="1"/>
+      <w:numFmt w:val="decimal"/>
+      <w:lvlText w:val="%4."/>
+      <w:lvlJc w:val="left"/>
+      <w:pPr>
+        <w:ind w:left="1680" w:hanging="420"/>
+      </w:pPr>
+    </w:lvl>
+    <w:lvl w:ilvl="4" w:tplc="04090019" w:tentative="1">
+      <w:start w:val="1"/>
+      <w:numFmt w:val="lowerLetter"/>
+      <w:lvlText w:val="%5)"/>
+      <w:lvlJc w:val="left"/>
+      <w:pPr>
+        <w:ind w:left="2100" w:hanging="420"/>
+      </w:pPr>
+    </w:lvl>
+    <w:lvl w:ilvl="5" w:tplc="0409001B" w:tentative="1">
+      <w:start w:val="1"/>
+      <w:numFmt w:val="lowerRoman"/>
+      <w:lvlText w:val="%6."/>
+      <w:lvlJc w:val="right"/>
+      <w:pPr>
+        <w:ind w:left="2520" w:hanging="420"/>
+      </w:pPr>
+    </w:lvl>
+    <w:lvl w:ilvl="6" w:tplc="0409000F" w:tentative="1">
+      <w:start w:val="1"/>
+      <w:numFmt w:val="decimal"/>
+      <w:lvlText w:val="%7."/>
+      <w:lvlJc w:val="left"/>
+      <w:pPr>
+        <w:ind w:left="2940" w:hanging="420"/>
+      </w:pPr>
+    </w:lvl>
+    <w:lvl w:ilvl="7" w:tplc="04090019" w:tentative="1">
+      <w:start w:val="1"/>
+      <w:numFmt w:val="lowerLetter"/>
+      <w:lvlText w:val="%8)"/>
+      <w:lvlJc w:val="left"/>
+      <w:pPr>
+        <w:ind w:left="3360" w:hanging="420"/>
+      </w:pPr>
+    </w:lvl>
+    <w:lvl w:ilvl="8" w:tplc="0409001B" w:tentative="1">
+      <w:start w:val="1"/>
+      <w:numFmt w:val="lowerRoman"/>
+      <w:lvlText w:val="%9."/>
+      <w:lvlJc w:val="right"/>
+      <w:pPr>
+        <w:ind w:left="3780" w:hanging="420"/>
+      </w:pPr>
+    </w:lvl>
+  </w:abstractNum>
+  <w:abstractNum w:abstractNumId="6" w15:restartNumberingAfterBreak="0">
+    <w:nsid w:val="52C5264E"/>
+    <w:multiLevelType w:val="hybridMultilevel"/>
+    <w:tmpl w:val="7A6CFB7C"/>
+    <w:lvl w:ilvl="0" w:tplc="B46C24A0">
+      <w:start w:val="1"/>
+      <w:numFmt w:val="decimal"/>
+      <w:lvlText w:val="%1."/>
+      <w:lvlJc w:val="left"/>
+      <w:pPr>
+        <w:ind w:left="780" w:hanging="360"/>
+      </w:pPr>
+      <w:rPr>
+        <w:rFonts w:hint="default"/>
+      </w:rPr>
+    </w:lvl>
+    <w:lvl w:ilvl="1" w:tplc="04090019" w:tentative="1">
+      <w:start w:val="1"/>
+      <w:numFmt w:val="lowerLetter"/>
+      <w:lvlText w:val="%2)"/>
+      <w:lvlJc w:val="left"/>
+      <w:pPr>
+        <w:ind w:left="1260" w:hanging="420"/>
+      </w:pPr>
+    </w:lvl>
+    <w:lvl w:ilvl="2" w:tplc="0409001B" w:tentative="1">
+      <w:start w:val="1"/>
+      <w:numFmt w:val="lowerRoman"/>
+      <w:lvlText w:val="%3."/>
+      <w:lvlJc w:val="right"/>
+      <w:pPr>
+        <w:ind w:left="1680" w:hanging="420"/>
+      </w:pPr>
+    </w:lvl>
+    <w:lvl w:ilvl="3" w:tplc="0409000F" w:tentative="1">
+      <w:start w:val="1"/>
+      <w:numFmt w:val="decimal"/>
+      <w:lvlText w:val="%4."/>
+      <w:lvlJc w:val="left"/>
+      <w:pPr>
+        <w:ind w:left="2100" w:hanging="420"/>
+      </w:pPr>
+    </w:lvl>
+    <w:lvl w:ilvl="4" w:tplc="04090019" w:tentative="1">
+      <w:start w:val="1"/>
+      <w:numFmt w:val="lowerLetter"/>
+      <w:lvlText w:val="%5)"/>
+      <w:lvlJc w:val="left"/>
+      <w:pPr>
+        <w:ind w:left="2520" w:hanging="420"/>
+      </w:pPr>
+    </w:lvl>
+    <w:lvl w:ilvl="5" w:tplc="0409001B" w:tentative="1">
+      <w:start w:val="1"/>
+      <w:numFmt w:val="lowerRoman"/>
+      <w:lvlText w:val="%6."/>
+      <w:lvlJc w:val="right"/>
+      <w:pPr>
+        <w:ind w:left="2940" w:hanging="420"/>
+      </w:pPr>
+    </w:lvl>
+    <w:lvl w:ilvl="6" w:tplc="0409000F" w:tentative="1">
+      <w:start w:val="1"/>
+      <w:numFmt w:val="decimal"/>
+      <w:lvlText w:val="%7."/>
+      <w:lvlJc w:val="left"/>
+      <w:pPr>
+        <w:ind w:left="3360" w:hanging="420"/>
+      </w:pPr>
+    </w:lvl>
+    <w:lvl w:ilvl="7" w:tplc="04090019" w:tentative="1">
+      <w:start w:val="1"/>
+      <w:numFmt w:val="lowerLetter"/>
+      <w:lvlText w:val="%8)"/>
+      <w:lvlJc w:val="left"/>
+      <w:pPr>
+        <w:ind w:left="3780" w:hanging="420"/>
+      </w:pPr>
+    </w:lvl>
+    <w:lvl w:ilvl="8" w:tplc="0409001B" w:tentative="1">
+      <w:start w:val="1"/>
+      <w:numFmt w:val="lowerRoman"/>
+      <w:lvlText w:val="%9."/>
+      <w:lvlJc w:val="right"/>
+      <w:pPr>
+        <w:ind w:left="4200" w:hanging="420"/>
+      </w:pPr>
+    </w:lvl>
+  </w:abstractNum>
+  <w:abstractNum w:abstractNumId="7" w15:restartNumberingAfterBreak="0">
     <w:nsid w:val="66104844"/>
     <w:multiLevelType w:val="hybridMultilevel"/>
     <w:tmpl w:val="688A14AC"/>
@@ -14154,22 +16481,28 @@
     </w:lvl>
   </w:abstractNum>
   <w:num w:numId="1">
+    <w:abstractNumId w:val="5"/>
+  </w:num>
+  <w:num w:numId="2">
+    <w:abstractNumId w:val="2"/>
+  </w:num>
+  <w:num w:numId="3">
+    <w:abstractNumId w:val="1"/>
+  </w:num>
+  <w:num w:numId="4">
+    <w:abstractNumId w:val="6"/>
+  </w:num>
+  <w:num w:numId="5">
+    <w:abstractNumId w:val="7"/>
+  </w:num>
+  <w:num w:numId="6">
     <w:abstractNumId w:val="3"/>
   </w:num>
-  <w:num w:numId="2">
-    <w:abstractNumId w:val="1"/>
-  </w:num>
-  <w:num w:numId="3">
+  <w:num w:numId="7">
     <w:abstractNumId w:val="0"/>
   </w:num>
-  <w:num w:numId="4">
+  <w:num w:numId="8">
     <w:abstractNumId w:val="4"/>
-  </w:num>
-  <w:num w:numId="5">
-    <w:abstractNumId w:val="5"/>
-  </w:num>
-  <w:num w:numId="6">
-    <w:abstractNumId w:val="2"/>
   </w:num>
 </w:numbering>
 </file>
@@ -15143,7 +17476,7 @@
 </file>
 
 <file path=customXml/itemProps1.xml><?xml version="1.0" encoding="utf-8"?>
-<ds:datastoreItem xmlns:ds="http://schemas.openxmlformats.org/officeDocument/2006/customXml" ds:itemID="{3E0E74B0-8A65-49B0-A1A8-924968C6FCE5}">
+<ds:datastoreItem xmlns:ds="http://schemas.openxmlformats.org/officeDocument/2006/customXml" ds:itemID="{CD322306-285C-4BA3-8272-BB18146B505C}">
   <ds:schemaRefs>
     <ds:schemaRef ds:uri="http://schemas.openxmlformats.org/officeDocument/2006/bibliography"/>
   </ds:schemaRefs>

</xml_diff>

<commit_message>
OpenGLES: add EGL test demo
</commit_message>
<xml_diff>
--- a/player.docx
+++ b/player.docx
@@ -15219,18 +15219,2942 @@
         <w:t>支持</w:t>
       </w:r>
     </w:p>
-    <w:p>
+    <w:p/>
+    <w:p/>
+    <w:p>
+      <w:pPr>
+        <w:rPr>
+          <w:rFonts w:hint="eastAsia"/>
+        </w:rPr>
+      </w:pPr>
+    </w:p>
+    <w:p/>
+    <w:p>
+      <w:pPr>
+        <w:pStyle w:val="a3"/>
+        <w:numPr>
+          <w:ilvl w:val="0"/>
+          <w:numId w:val="1"/>
+        </w:numPr>
+        <w:ind w:firstLineChars="0"/>
+      </w:pPr>
+      <w:r>
+        <w:rPr>
+          <w:rFonts w:hint="eastAsia"/>
+        </w:rPr>
+        <w:t>使用Open</w:t>
+      </w:r>
+      <w:r>
+        <w:t xml:space="preserve">GL ES </w:t>
+      </w:r>
+      <w:r>
+        <w:rPr>
+          <w:rFonts w:hint="eastAsia"/>
+        </w:rPr>
+        <w:t>直接</w:t>
+      </w:r>
+      <w:r>
+        <w:t>绘制</w:t>
+      </w:r>
+      <w:r>
+        <w:rPr>
+          <w:rFonts w:hint="eastAsia"/>
+        </w:rPr>
+        <w:t>YUV</w:t>
+      </w:r>
+    </w:p>
+    <w:p>
+      <w:pPr>
+        <w:rPr>
+          <w:rFonts w:hint="eastAsia"/>
+        </w:rPr>
+      </w:pPr>
+      <w:r>
+        <w:t>EGL</w:t>
+      </w:r>
+      <w:r>
+        <w:tab/>
+        <w:t>opengl</w:t>
+      </w:r>
+      <w:r>
+        <w:rPr>
+          <w:rFonts w:hint="eastAsia"/>
+        </w:rPr>
+        <w:t>与窗口</w:t>
+      </w:r>
+      <w:r>
+        <w:t>交互的库</w:t>
+      </w:r>
+    </w:p>
+    <w:p>
+      <w:r>
+        <w:t>opengles</w:t>
+      </w:r>
+    </w:p>
+    <w:p>
+      <w:r>
+        <w:t>shader</w:t>
+      </w:r>
+    </w:p>
+    <w:p>
+      <w:r>
+        <w:t xml:space="preserve">glsl </w:t>
+      </w:r>
+      <w:r>
+        <w:rPr>
+          <w:rFonts w:hint="eastAsia"/>
+        </w:rPr>
+        <w:t>语言</w:t>
+      </w:r>
+      <w:r>
+        <w:t>来写shade</w:t>
+      </w:r>
+    </w:p>
+    <w:p/>
+    <w:p/>
+    <w:p/>
+    <w:p/>
+    <w:p>
+      <w:pPr>
+        <w:rPr>
+          <w:rFonts w:hint="eastAsia"/>
+        </w:rPr>
+      </w:pPr>
+    </w:p>
+    <w:p>
+      <w:pPr>
+        <w:rPr>
+          <w:rFonts w:hint="eastAsia"/>
+          <w:b/>
+        </w:rPr>
+      </w:pPr>
+      <w:r>
+        <w:rPr>
+          <w:rFonts w:hint="eastAsia"/>
+          <w:b/>
+        </w:rPr>
+        <w:t>EGL</w:t>
+      </w:r>
+    </w:p>
+    <w:p>
+      <w:r>
+        <w:t>OpenGL</w:t>
+      </w:r>
+      <w:r>
+        <w:rPr>
+          <w:rFonts w:hint="eastAsia"/>
+        </w:rPr>
+        <w:t>与</w:t>
+      </w:r>
+      <w:r>
+        <w:t>窗口系统对应的</w:t>
+      </w:r>
+      <w:r>
+        <w:rPr>
+          <w:rFonts w:hint="eastAsia"/>
+        </w:rPr>
+        <w:t>适</w:t>
+      </w:r>
+      <w:r>
+        <w:t>配层</w:t>
+      </w:r>
+      <w:r>
+        <w:rPr>
+          <w:rFonts w:hint="eastAsia"/>
+        </w:rPr>
+        <w:t>、</w:t>
+      </w:r>
+      <w:r>
+        <w:rPr>
+          <w:rFonts w:hint="eastAsia"/>
+        </w:rPr>
+        <w:t>EGL就</w:t>
+      </w:r>
+      <w:r>
+        <w:t>是针对于</w:t>
+      </w:r>
+      <w:r>
+        <w:rPr>
+          <w:rFonts w:hint="eastAsia"/>
+        </w:rPr>
+        <w:t>A</w:t>
+      </w:r>
+      <w:r>
+        <w:t>ndroid</w:t>
+      </w:r>
+      <w:r>
+        <w:rPr>
+          <w:rFonts w:hint="eastAsia"/>
+        </w:rPr>
+        <w:t>的</w:t>
+      </w:r>
+      <w:r>
+        <w:t>适配器，通过它</w:t>
+      </w:r>
+      <w:r>
+        <w:t>与原始的</w:t>
+      </w:r>
+      <w:r>
+        <w:rPr>
+          <w:rFonts w:hint="eastAsia"/>
+        </w:rPr>
+        <w:t>窗口</w:t>
+      </w:r>
+      <w:r>
+        <w:t>系统进行交互。</w:t>
+      </w:r>
+      <w:r>
+        <w:t>是</w:t>
+      </w:r>
+      <w:r>
+        <w:rPr>
+          <w:rFonts w:hint="eastAsia"/>
+        </w:rPr>
+        <w:t>O</w:t>
+      </w:r>
+      <w:r>
+        <w:t>penGL</w:t>
+      </w:r>
+      <w:r>
+        <w:rPr>
+          <w:rFonts w:hint="eastAsia"/>
+        </w:rPr>
+        <w:t>与</w:t>
+      </w:r>
+      <w:r>
+        <w:t>窗口交互的库。</w:t>
+      </w:r>
+      <w:r>
+        <w:rPr>
+          <w:rFonts w:hint="eastAsia"/>
+        </w:rPr>
+        <w:t>本身O</w:t>
+      </w:r>
+      <w:r>
+        <w:t xml:space="preserve">pGL ES </w:t>
+      </w:r>
+    </w:p>
+    <w:p>
+      <w:r>
+        <w:rPr>
+          <w:noProof/>
+        </w:rPr>
+        <w:drawing>
+          <wp:inline distT="0" distB="0" distL="0" distR="0">
+            <wp:extent cx="7105650" cy="3848100"/>
+            <wp:effectExtent l="0" t="0" r="0" b="0"/>
+            <wp:docPr id="5" name="图片 5" descr="C:\Users\xp.chen\Desktop\2018-10-24_150154.png"/>
+            <wp:cNvGraphicFramePr>
+              <a:graphicFrameLocks xmlns:a="http://schemas.openxmlformats.org/drawingml/2006/main" noChangeAspect="1"/>
+            </wp:cNvGraphicFramePr>
+            <a:graphic xmlns:a="http://schemas.openxmlformats.org/drawingml/2006/main">
+              <a:graphicData uri="http://schemas.openxmlformats.org/drawingml/2006/picture">
+                <pic:pic xmlns:pic="http://schemas.openxmlformats.org/drawingml/2006/picture">
+                  <pic:nvPicPr>
+                    <pic:cNvPr id="0" name="Picture 1" descr="C:\Users\xp.chen\Desktop\2018-10-24_150154.png"/>
+                    <pic:cNvPicPr>
+                      <a:picLocks noChangeAspect="1" noChangeArrowheads="1"/>
+                    </pic:cNvPicPr>
+                  </pic:nvPicPr>
+                  <pic:blipFill>
+                    <a:blip r:embed="rId12">
+                      <a:extLst>
+                        <a:ext uri="{28A0092B-C50C-407E-A947-70E740481C1C}">
+                          <a14:useLocalDpi xmlns:a14="http://schemas.microsoft.com/office/drawing/2010/main" val="0"/>
+                        </a:ext>
+                      </a:extLst>
+                    </a:blip>
+                    <a:srcRect/>
+                    <a:stretch>
+                      <a:fillRect/>
+                    </a:stretch>
+                  </pic:blipFill>
+                  <pic:spPr bwMode="auto">
+                    <a:xfrm>
+                      <a:off x="0" y="0"/>
+                      <a:ext cx="7105650" cy="3848100"/>
+                    </a:xfrm>
+                    <a:prstGeom prst="rect">
+                      <a:avLst/>
+                    </a:prstGeom>
+                    <a:noFill/>
+                    <a:ln>
+                      <a:noFill/>
+                    </a:ln>
+                  </pic:spPr>
+                </pic:pic>
+              </a:graphicData>
+            </a:graphic>
+          </wp:inline>
+        </w:drawing>
+      </w:r>
+    </w:p>
+    <w:p>
+      <w:r>
+        <w:rPr>
+          <w:rFonts w:hint="eastAsia"/>
+        </w:rPr>
+        <w:lastRenderedPageBreak/>
+        <w:t>用</w:t>
+      </w:r>
+      <w:r>
+        <w:t>它开发需要做哪些事情</w:t>
+      </w:r>
+      <w:r>
+        <w:rPr>
+          <w:rFonts w:hint="eastAsia"/>
+        </w:rPr>
+        <w:t>。</w:t>
+      </w:r>
+    </w:p>
+    <w:p>
+      <w:pPr>
+        <w:rPr>
+          <w:rFonts w:hint="eastAsia"/>
+        </w:rPr>
+      </w:pPr>
+    </w:p>
+    <w:p>
+      <w:pPr>
+        <w:rPr>
+          <w:rFonts w:hint="eastAsia"/>
+        </w:rPr>
+      </w:pPr>
+      <w:r>
+        <w:rPr>
+          <w:rFonts w:hint="eastAsia"/>
+        </w:rPr>
+        <w:t>DI</w:t>
+      </w:r>
+      <w:r>
+        <w:t xml:space="preserve">splay </w:t>
+      </w:r>
+      <w:r>
+        <w:rPr>
+          <w:rFonts w:hint="eastAsia"/>
+        </w:rPr>
+        <w:t>与</w:t>
+      </w:r>
+      <w:r>
+        <w:t>原生窗口</w:t>
+      </w:r>
+      <w:r>
+        <w:rPr>
+          <w:rFonts w:hint="eastAsia"/>
+        </w:rPr>
+        <w:t>建立</w:t>
+      </w:r>
+      <w:r>
+        <w:rPr>
+          <w:rFonts w:hint="eastAsia"/>
+        </w:rPr>
+        <w:t>链接</w:t>
+      </w:r>
+      <w:r>
+        <w:rPr>
+          <w:rFonts w:hint="eastAsia"/>
+        </w:rPr>
+        <w:t>。</w:t>
+      </w:r>
+      <w:r>
+        <w:rPr>
+          <w:rFonts w:hint="eastAsia"/>
+        </w:rPr>
+        <w:t>EGL在A</w:t>
+      </w:r>
+      <w:r>
+        <w:t>ndroid</w:t>
+      </w:r>
+      <w:r>
+        <w:rPr>
+          <w:rFonts w:hint="eastAsia"/>
+        </w:rPr>
+        <w:t>中</w:t>
+      </w:r>
+      <w:r>
+        <w:t>可以用java</w:t>
+      </w:r>
+      <w:r>
+        <w:rPr>
+          <w:rFonts w:hint="eastAsia"/>
+        </w:rPr>
+        <w:t>调</w:t>
+      </w:r>
+      <w:r>
+        <w:t>，也可以用</w:t>
+      </w:r>
+      <w:r>
+        <w:rPr>
+          <w:rFonts w:hint="eastAsia"/>
+        </w:rPr>
+        <w:t>C</w:t>
+      </w:r>
+      <w:r>
+        <w:t>++</w:t>
+      </w:r>
+      <w:r>
+        <w:rPr>
+          <w:rFonts w:hint="eastAsia"/>
+        </w:rPr>
+        <w:t>调</w:t>
+      </w:r>
+      <w:r>
+        <w:t>。</w:t>
+      </w:r>
+    </w:p>
+    <w:p>
+      <w:pPr>
+        <w:rPr>
+          <w:rFonts w:hint="eastAsia"/>
+        </w:rPr>
+      </w:pPr>
+      <w:r>
+        <w:tab/>
+        <w:t>EGLDisplay eglGetDisplay</w:t>
+      </w:r>
+      <w:r>
+        <w:tab/>
+      </w:r>
+      <w:r>
+        <w:tab/>
+      </w:r>
+      <w:r>
+        <w:tab/>
+      </w:r>
+      <w:r>
+        <w:tab/>
+      </w:r>
+      <w:r>
+        <w:tab/>
+      </w:r>
+      <w:r>
+        <w:rPr>
+          <w:rFonts w:hint="eastAsia"/>
+        </w:rPr>
+        <w:t>// 获取原生</w:t>
+      </w:r>
+      <w:r>
+        <w:t>窗口的链接</w:t>
+      </w:r>
+    </w:p>
+    <w:p>
+      <w:pPr>
+        <w:rPr>
+          <w:rFonts w:hint="eastAsia"/>
+        </w:rPr>
+      </w:pPr>
+      <w:r>
+        <w:tab/>
+        <w:t>EGLBoolean eglInitlize</w:t>
+      </w:r>
+      <w:r>
+        <w:tab/>
+      </w:r>
+      <w:r>
+        <w:tab/>
+      </w:r>
+      <w:r>
+        <w:tab/>
+      </w:r>
+      <w:r>
+        <w:tab/>
+      </w:r>
+      <w:r>
+        <w:tab/>
+      </w:r>
+      <w:r>
+        <w:tab/>
+      </w:r>
+      <w:r>
+        <w:rPr>
+          <w:rFonts w:hint="eastAsia"/>
+        </w:rPr>
+        <w:t xml:space="preserve">// </w:t>
+      </w:r>
+      <w:r>
+        <w:rPr>
+          <w:rFonts w:hint="eastAsia"/>
+        </w:rPr>
+        <w:t>再</w:t>
+      </w:r>
+      <w:r>
+        <w:t>进行窗口的初始化。</w:t>
+      </w:r>
+    </w:p>
+    <w:p>
+      <w:pPr>
+        <w:rPr>
+          <w:rFonts w:hint="eastAsia"/>
+        </w:rPr>
+      </w:pPr>
+    </w:p>
+    <w:p>
+      <w:pPr>
+        <w:rPr>
+          <w:rFonts w:hint="eastAsia"/>
+        </w:rPr>
+      </w:pPr>
+      <w:r>
+        <w:rPr>
+          <w:rFonts w:hint="eastAsia"/>
+        </w:rPr>
+        <w:t>S</w:t>
+      </w:r>
+      <w:r>
+        <w:t>urface</w:t>
+      </w:r>
+      <w:r>
+        <w:rPr>
+          <w:rFonts w:hint="eastAsia"/>
+        </w:rPr>
+        <w:t>配置</w:t>
+      </w:r>
+      <w:r>
+        <w:t>和创建</w:t>
+      </w:r>
+      <w:r>
+        <w:rPr>
+          <w:rFonts w:hint="eastAsia"/>
+        </w:rPr>
+        <w:t>S</w:t>
+      </w:r>
+      <w:r>
+        <w:t>urface</w:t>
+      </w:r>
+      <w:r>
+        <w:rPr>
+          <w:rFonts w:hint="eastAsia"/>
+        </w:rPr>
+        <w:t>。</w:t>
+      </w:r>
+      <w:r>
+        <w:rPr>
+          <w:rFonts w:hint="eastAsia"/>
+        </w:rPr>
+        <w:t>创建</w:t>
+      </w:r>
+      <w:r>
+        <w:t>一个渲染区域</w:t>
+      </w:r>
+      <w:r>
+        <w:rPr>
+          <w:rFonts w:hint="eastAsia"/>
+        </w:rPr>
+        <w:t>，</w:t>
+      </w:r>
+      <w:r>
+        <w:t>它是最终我们用来</w:t>
+      </w:r>
+      <w:r>
+        <w:rPr>
+          <w:rFonts w:hint="eastAsia"/>
+        </w:rPr>
+        <w:t>显示</w:t>
+      </w:r>
+      <w:r>
+        <w:t>的对象。</w:t>
+      </w:r>
+    </w:p>
+    <w:p>
+      <w:pPr>
+        <w:rPr>
+          <w:rFonts w:hint="eastAsia"/>
+        </w:rPr>
+      </w:pPr>
+      <w:r>
+        <w:rPr>
+          <w:rFonts w:hint="eastAsia"/>
+        </w:rPr>
+        <w:t>EGLB</w:t>
+      </w:r>
+      <w:r>
+        <w:t>oolean eglChooseConfig</w:t>
+      </w:r>
+      <w:r>
+        <w:tab/>
+      </w:r>
+      <w:r>
+        <w:tab/>
+      </w:r>
+      <w:r>
+        <w:tab/>
+      </w:r>
+      <w:r>
+        <w:tab/>
+      </w:r>
+      <w:r>
+        <w:tab/>
+        <w:t xml:space="preserve">// </w:t>
+      </w:r>
+      <w:r>
+        <w:rPr>
+          <w:rFonts w:hint="eastAsia"/>
+        </w:rPr>
+        <w:t>对</w:t>
+      </w:r>
+      <w:r>
+        <w:t>渲染区域进行参数</w:t>
+      </w:r>
+      <w:r>
+        <w:rPr>
+          <w:rFonts w:hint="eastAsia"/>
+        </w:rPr>
+        <w:t>的</w:t>
+      </w:r>
+      <w:r>
+        <w:t>配置。</w:t>
+      </w:r>
+      <w:r>
+        <w:rPr>
+          <w:rFonts w:hint="eastAsia"/>
+        </w:rPr>
+        <w:t>比方</w:t>
+      </w:r>
+      <w:r>
+        <w:t>说颜色的深度、红色、绿色对应的</w:t>
+      </w:r>
+      <w:r>
+        <w:rPr>
+          <w:rFonts w:hint="eastAsia"/>
+        </w:rPr>
+        <w:t>深度</w:t>
+      </w:r>
+      <w:r>
+        <w:rPr>
+          <w:rFonts w:hint="eastAsia"/>
+        </w:rPr>
+        <w:t>、</w:t>
+      </w:r>
+      <w:r>
+        <w:rPr>
+          <w:rFonts w:hint="eastAsia"/>
+        </w:rPr>
+        <w:t>颜色</w:t>
+      </w:r>
+      <w:r>
+        <w:t>的存储格式等</w:t>
+      </w:r>
+    </w:p>
+    <w:p>
+      <w:pPr>
+        <w:rPr>
+          <w:rFonts w:hint="eastAsia"/>
+        </w:rPr>
+      </w:pPr>
+      <w:r>
+        <w:t>EGLSurface eglCreateWindowSurface</w:t>
+      </w:r>
+      <w:r>
+        <w:tab/>
+      </w:r>
+      <w:r>
+        <w:tab/>
+      </w:r>
+      <w:r>
+        <w:tab/>
+      </w:r>
+      <w:r>
+        <w:tab/>
+      </w:r>
+      <w:r>
+        <w:rPr>
+          <w:rFonts w:hint="eastAsia"/>
+        </w:rPr>
+        <w:t xml:space="preserve">// </w:t>
+      </w:r>
+      <w:r>
+        <w:rPr>
+          <w:rFonts w:hint="eastAsia"/>
+        </w:rPr>
+        <w:t>创建</w:t>
+      </w:r>
+      <w:r>
+        <w:t>surface</w:t>
+      </w:r>
+    </w:p>
+    <w:p>
+      <w:r>
+        <w:rPr>
+          <w:rFonts w:hint="eastAsia"/>
+        </w:rPr>
+        <w:t>经过</w:t>
+      </w:r>
+      <w:r>
+        <w:t>上面两步操作后，会创建一个surface</w:t>
+      </w:r>
+      <w:r>
+        <w:rPr>
+          <w:rFonts w:hint="eastAsia"/>
+        </w:rPr>
+        <w:t>，</w:t>
+      </w:r>
+      <w:r>
+        <w:rPr>
+          <w:rFonts w:hint="eastAsia"/>
+        </w:rPr>
+        <w:t>我们</w:t>
+      </w:r>
+      <w:r>
+        <w:t>将来的画面就会渲染到这</w:t>
+      </w:r>
+      <w:r>
+        <w:rPr>
+          <w:rFonts w:hint="eastAsia"/>
+        </w:rPr>
+        <w:t>块</w:t>
+      </w:r>
+      <w:r>
+        <w:t>surface</w:t>
+      </w:r>
+      <w:r>
+        <w:rPr>
+          <w:rFonts w:hint="eastAsia"/>
+        </w:rPr>
+        <w:t>当中</w:t>
+      </w:r>
+      <w:r>
+        <w:t>去。</w:t>
+      </w:r>
+    </w:p>
+    <w:p>
+      <w:pPr>
+        <w:rPr>
+          <w:rFonts w:hint="eastAsia"/>
+        </w:rPr>
+      </w:pPr>
+      <w:r>
+        <w:rPr>
+          <w:rFonts w:hint="eastAsia"/>
+        </w:rPr>
+        <w:t xml:space="preserve"> </w:t>
+      </w:r>
+    </w:p>
+    <w:p>
+      <w:r>
+        <w:t>Con</w:t>
+      </w:r>
+      <w:r>
+        <w:rPr>
+          <w:rFonts w:hint="eastAsia"/>
+        </w:rPr>
+        <w:t>te</w:t>
+      </w:r>
+      <w:r>
+        <w:t xml:space="preserve">xt </w:t>
+      </w:r>
+      <w:r>
+        <w:rPr>
+          <w:rFonts w:hint="eastAsia"/>
+        </w:rPr>
+        <w:t>创建</w:t>
+      </w:r>
+      <w:r>
+        <w:t>渲染</w:t>
+      </w:r>
+      <w:r>
+        <w:rPr>
+          <w:rFonts w:hint="eastAsia"/>
+        </w:rPr>
+        <w:t>环境</w:t>
+      </w:r>
+      <w:r>
+        <w:t>。</w:t>
+      </w:r>
+      <w:r>
+        <w:rPr>
+          <w:rFonts w:hint="eastAsia"/>
+        </w:rPr>
+        <w:t>该</w:t>
+      </w:r>
+      <w:r>
+        <w:t>渲染环境主要用于描述</w:t>
+      </w:r>
+      <w:r>
+        <w:rPr>
+          <w:rFonts w:hint="eastAsia"/>
+        </w:rPr>
+        <w:t>O</w:t>
+      </w:r>
+      <w:r>
+        <w:t>penGL ES</w:t>
+      </w:r>
+      <w:r>
+        <w:rPr>
+          <w:rFonts w:hint="eastAsia"/>
+        </w:rPr>
+        <w:t>的</w:t>
+      </w:r>
+      <w:r>
+        <w:t>所有项目运行需要的数据结构</w:t>
+      </w:r>
+      <w:r>
+        <w:rPr>
+          <w:rFonts w:hint="eastAsia"/>
+        </w:rPr>
+        <w:t>(如用到</w:t>
+      </w:r>
+      <w:r>
+        <w:t>的</w:t>
+      </w:r>
+      <w:r>
+        <w:rPr>
+          <w:rFonts w:hint="eastAsia"/>
+        </w:rPr>
+        <w:t>顶点</w:t>
+      </w:r>
+      <w:r>
+        <w:t>数据怎么绘制</w:t>
+      </w:r>
+      <w:r>
+        <w:rPr>
+          <w:rFonts w:hint="eastAsia"/>
+        </w:rPr>
+        <w:t>)</w:t>
+      </w:r>
+      <w:r>
+        <w:t>。</w:t>
+      </w:r>
+      <w:r>
+        <w:rPr>
+          <w:rFonts w:hint="eastAsia"/>
+        </w:rPr>
+        <w:t>包括</w:t>
+      </w:r>
+      <w:r>
+        <w:rPr>
+          <w:rFonts w:hint="eastAsia"/>
+        </w:rPr>
+        <w:t>顶点</w:t>
+      </w:r>
+      <w:r>
+        <w:t>、片断着色</w:t>
+      </w:r>
+      <w:r>
+        <w:rPr>
+          <w:rFonts w:hint="eastAsia"/>
+        </w:rPr>
+        <w:t>器</w:t>
+      </w:r>
+      <w:r>
+        <w:t>、顶点数据矩阵。</w:t>
+      </w:r>
+    </w:p>
+    <w:p>
+      <w:r>
+        <w:t>eglCreateConrtext</w:t>
+      </w:r>
+    </w:p>
+    <w:p>
+      <w:r>
+        <w:t>eglMakeCurrent</w:t>
+      </w:r>
+    </w:p>
+    <w:p/>
+    <w:p>
+      <w:pPr>
+        <w:rPr>
+          <w:rFonts w:hint="eastAsia"/>
+        </w:rPr>
+      </w:pPr>
+    </w:p>
+    <w:p>
+      <w:pPr>
+        <w:rPr>
+          <w:b/>
+        </w:rPr>
+      </w:pPr>
+      <w:r>
+        <w:rPr>
+          <w:rFonts w:hint="eastAsia"/>
+          <w:b/>
+        </w:rPr>
+        <w:t>GLSL</w:t>
+      </w:r>
+    </w:p>
+    <w:p>
+      <w:pPr>
+        <w:rPr>
+          <w:rFonts w:hint="eastAsia"/>
+        </w:rPr>
+      </w:pPr>
+      <w:r>
+        <w:rPr>
+          <w:rFonts w:hint="eastAsia"/>
+        </w:rPr>
+        <w:t>具体</w:t>
+      </w:r>
+      <w:r>
+        <w:t>的显示</w:t>
+      </w:r>
+      <w:r>
+        <w:rPr>
+          <w:rFonts w:hint="eastAsia"/>
+        </w:rPr>
+        <w:t>YUV数据</w:t>
+      </w:r>
+      <w:r>
+        <w:t>。</w:t>
+      </w:r>
+      <w:r>
+        <w:rPr>
+          <w:rFonts w:hint="eastAsia"/>
+        </w:rPr>
+        <w:t>又</w:t>
+      </w:r>
+      <w:r>
+        <w:t>称之为shade,</w:t>
+      </w:r>
+      <w:r>
+        <w:rPr>
+          <w:rFonts w:hint="eastAsia"/>
+        </w:rPr>
+        <w:t>着色</w:t>
+      </w:r>
+      <w:r>
+        <w:rPr>
+          <w:rFonts w:hint="eastAsia"/>
+        </w:rPr>
+        <w:t>器</w:t>
+      </w:r>
+      <w:r>
+        <w:t>语言。</w:t>
+      </w:r>
+      <w:r>
+        <w:rPr>
+          <w:rFonts w:hint="eastAsia"/>
+        </w:rPr>
+        <w:t>它</w:t>
+      </w:r>
+      <w:r>
+        <w:t>主要包含下列两个模块</w:t>
+      </w:r>
+      <w:r>
+        <w:rPr>
+          <w:rFonts w:hint="eastAsia"/>
+        </w:rPr>
+        <w:t>：</w:t>
+      </w:r>
+      <w:r>
+        <w:rPr>
+          <w:rFonts w:hint="eastAsia"/>
+          <w:b/>
+        </w:rPr>
+        <w:t>顶点</w:t>
+      </w:r>
+      <w:r>
+        <w:rPr>
+          <w:b/>
+        </w:rPr>
+        <w:t>着色器</w:t>
+      </w:r>
+      <w:r>
+        <w:rPr>
+          <w:rFonts w:hint="eastAsia"/>
+        </w:rPr>
+        <w:t>和</w:t>
+      </w:r>
+      <w:r>
+        <w:rPr>
+          <w:rFonts w:hint="eastAsia"/>
+          <w:b/>
+        </w:rPr>
+        <w:t>片元</w:t>
+      </w:r>
+      <w:r>
+        <w:rPr>
+          <w:b/>
+        </w:rPr>
+        <w:t>着色器</w:t>
+      </w:r>
+      <w:r>
+        <w:rPr>
+          <w:rFonts w:hint="eastAsia"/>
+          <w:b/>
+        </w:rPr>
+        <w:t>。</w:t>
+      </w:r>
+    </w:p>
+    <w:p>
+      <w:pPr>
+        <w:rPr>
+          <w:rFonts w:hint="eastAsia"/>
+        </w:rPr>
+      </w:pPr>
+      <w:r>
+        <w:rPr>
+          <w:rFonts w:hint="eastAsia"/>
+          <w:b/>
+        </w:rPr>
+        <w:t>顶点</w:t>
+      </w:r>
+      <w:r>
+        <w:rPr>
+          <w:b/>
+        </w:rPr>
+        <w:t>着色器</w:t>
+      </w:r>
+      <w:r>
+        <w:t>是针对每个</w:t>
+      </w:r>
+      <w:r>
+        <w:rPr>
+          <w:rFonts w:hint="eastAsia"/>
+        </w:rPr>
+        <w:t>顶点</w:t>
+      </w:r>
+      <w:r>
+        <w:t>执行一次</w:t>
+      </w:r>
+      <w:r>
+        <w:rPr>
+          <w:rFonts w:hint="eastAsia"/>
+        </w:rPr>
+        <w:t>。</w:t>
+      </w:r>
+      <w:r>
+        <w:t>比方</w:t>
+      </w:r>
+      <w:r>
+        <w:rPr>
+          <w:rFonts w:hint="eastAsia"/>
+        </w:rPr>
+        <w:t>说</w:t>
+      </w:r>
+      <w:r>
+        <w:t>要画一个三维的</w:t>
+      </w:r>
+      <w:r>
+        <w:rPr>
+          <w:rFonts w:hint="eastAsia"/>
+        </w:rPr>
+        <w:t>模型</w:t>
+      </w:r>
+      <w:r>
+        <w:t>，这个时候就需要把每个顶点给计算出来</w:t>
+      </w:r>
+      <w:r>
+        <w:rPr>
+          <w:rFonts w:hint="eastAsia"/>
+        </w:rPr>
+        <w:t>，然后</w:t>
+      </w:r>
+      <w:r>
+        <w:t>跟</w:t>
+      </w:r>
+      <w:r>
+        <w:rPr>
+          <w:rFonts w:hint="eastAsia"/>
+        </w:rPr>
+        <w:t>着</w:t>
+      </w:r>
+      <w:r>
+        <w:t>光照</w:t>
+      </w:r>
+      <w:r>
+        <w:rPr>
+          <w:rFonts w:hint="eastAsia"/>
+        </w:rPr>
+        <w:t>的</w:t>
+      </w:r>
+      <w:r>
+        <w:t>改变而改变</w:t>
+      </w:r>
+      <w:r>
+        <w:rPr>
+          <w:rFonts w:hint="eastAsia"/>
+        </w:rPr>
+        <w:t>（</w:t>
+      </w:r>
+      <w:r>
+        <w:rPr>
+          <w:rFonts w:hint="eastAsia"/>
+        </w:rPr>
+        <w:t>因为</w:t>
+      </w:r>
+      <w:r>
+        <w:t>虽然三个三点的坐标是固定的，但是视角不</w:t>
+      </w:r>
+      <w:r>
+        <w:rPr>
+          <w:rFonts w:hint="eastAsia"/>
+        </w:rPr>
+        <w:t>同</w:t>
+      </w:r>
+      <w:r>
+        <w:rPr>
+          <w:rFonts w:hint="eastAsia"/>
+        </w:rPr>
+        <w:t>，这</w:t>
+      </w:r>
+      <w:r>
+        <w:t>三个值就会不一样</w:t>
+      </w:r>
+      <w:r>
+        <w:rPr>
+          <w:rFonts w:hint="eastAsia"/>
+        </w:rPr>
+        <w:t>，</w:t>
+      </w:r>
+      <w:r>
+        <w:t>这个时候就需要确定一个顶点着色器，把顶点的值给算出来</w:t>
+      </w:r>
+      <w:r>
+        <w:rPr>
+          <w:rFonts w:hint="eastAsia"/>
+        </w:rPr>
+        <w:t>，</w:t>
+      </w:r>
+      <w:r>
+        <w:t>绘制视频则无此问题</w:t>
+      </w:r>
+      <w:r>
+        <w:rPr>
+          <w:rFonts w:hint="eastAsia"/>
+        </w:rPr>
+        <w:t>，</w:t>
+      </w:r>
+      <w:r>
+        <w:t>只要绘制一个矩形就可以了</w:t>
+      </w:r>
+      <w:r>
+        <w:t>）</w:t>
+      </w:r>
+      <w:r>
+        <w:rPr>
+          <w:rFonts w:hint="eastAsia"/>
+        </w:rPr>
+        <w:t>。</w:t>
+      </w:r>
+    </w:p>
+    <w:p>
+      <w:r>
+        <w:rPr>
+          <w:rFonts w:hint="eastAsia"/>
+          <w:b/>
+        </w:rPr>
+        <w:t>片元</w:t>
+      </w:r>
+      <w:r>
+        <w:rPr>
+          <w:b/>
+        </w:rPr>
+        <w:t>着色器</w:t>
+      </w:r>
+      <w:r>
+        <w:t>是针对每个</w:t>
+      </w:r>
+      <w:r>
+        <w:rPr>
+          <w:rFonts w:hint="eastAsia"/>
+        </w:rPr>
+        <w:t>显示</w:t>
+      </w:r>
+      <w:r>
+        <w:t>的</w:t>
+      </w:r>
+      <w:r>
+        <w:t>片元</w:t>
+      </w:r>
+      <w:r>
+        <w:rPr>
+          <w:rFonts w:hint="eastAsia"/>
+        </w:rPr>
+        <w:t>(像素</w:t>
+      </w:r>
+      <w:r>
+        <w:rPr>
+          <w:rFonts w:hint="eastAsia"/>
+        </w:rPr>
+        <w:t>点</w:t>
+      </w:r>
+      <w:r>
+        <w:rPr>
+          <w:rFonts w:hint="eastAsia"/>
+        </w:rPr>
+        <w:t>)执行</w:t>
+      </w:r>
+      <w:r>
+        <w:t>一次，</w:t>
+      </w:r>
+      <w:r>
+        <w:rPr>
+          <w:rFonts w:hint="eastAsia"/>
+        </w:rPr>
+        <w:t>执行</w:t>
+      </w:r>
+      <w:r>
+        <w:t>的</w:t>
+      </w:r>
+      <w:r>
+        <w:rPr>
+          <w:rFonts w:hint="eastAsia"/>
+        </w:rPr>
+        <w:t>时候</w:t>
+      </w:r>
+      <w:r>
+        <w:t>会调用相应的代码，这个</w:t>
+      </w:r>
+      <w:r>
+        <w:rPr>
+          <w:rFonts w:hint="eastAsia"/>
+        </w:rPr>
+        <w:t>时候</w:t>
+      </w:r>
+      <w:r>
+        <w:t>就可以</w:t>
+      </w:r>
+      <w:r>
+        <w:rPr>
+          <w:rFonts w:hint="eastAsia"/>
+        </w:rPr>
+        <w:t>把</w:t>
+      </w:r>
+      <w:r>
+        <w:t>每个像素相应的颜色给改变掉</w:t>
+      </w:r>
+      <w:r>
+        <w:rPr>
+          <w:rFonts w:hint="eastAsia"/>
+        </w:rPr>
+        <w:t>(比方</w:t>
+      </w:r>
+      <w:r>
+        <w:t>说传递</w:t>
+      </w:r>
+      <w:r>
+        <w:rPr>
+          <w:rFonts w:hint="eastAsia"/>
+        </w:rPr>
+        <w:t>的</w:t>
+      </w:r>
+      <w:r>
+        <w:t>是</w:t>
+      </w:r>
+      <w:r>
+        <w:rPr>
+          <w:rFonts w:hint="eastAsia"/>
+        </w:rPr>
+        <w:t>YUV的</w:t>
+      </w:r>
+      <w:r>
+        <w:t>数据，</w:t>
+      </w:r>
+      <w:r>
+        <w:rPr>
+          <w:rFonts w:hint="eastAsia"/>
+        </w:rPr>
+        <w:t>但</w:t>
+      </w:r>
+      <w:r>
+        <w:t>是</w:t>
+      </w:r>
+      <w:r>
+        <w:rPr>
+          <w:rFonts w:hint="eastAsia"/>
+        </w:rPr>
+        <w:t>YUV的</w:t>
+      </w:r>
+      <w:r>
+        <w:t>数据是不能直接用来显示的，</w:t>
+      </w:r>
+      <w:r>
+        <w:rPr>
+          <w:rFonts w:hint="eastAsia"/>
+        </w:rPr>
+        <w:t>这个</w:t>
+      </w:r>
+      <w:r>
+        <w:t>时候就可以在片元着色</w:t>
+      </w:r>
+      <w:r>
+        <w:rPr>
+          <w:rFonts w:hint="eastAsia"/>
+        </w:rPr>
+        <w:t>器</w:t>
+      </w:r>
+      <w:r>
+        <w:t>里面把它的值</w:t>
+      </w:r>
+      <w:r>
+        <w:rPr>
+          <w:rFonts w:hint="eastAsia"/>
+        </w:rPr>
+        <w:t>进行</w:t>
+      </w:r>
+      <w:r>
+        <w:t>转换，转换成</w:t>
+      </w:r>
+      <w:r>
+        <w:rPr>
+          <w:rFonts w:hint="eastAsia"/>
+        </w:rPr>
+        <w:t>RGB的</w:t>
+      </w:r>
+      <w:r>
+        <w:t>值用于显示</w:t>
+      </w:r>
+      <w:r>
+        <w:rPr>
+          <w:rFonts w:hint="eastAsia"/>
+        </w:rPr>
+        <w:t>)</w:t>
+      </w:r>
+      <w:r>
+        <w:t>。</w:t>
+      </w:r>
+      <w:r>
+        <w:t xml:space="preserve"> </w:t>
+      </w:r>
+    </w:p>
+    <w:p>
+      <w:r>
+        <w:rPr>
+          <w:rFonts w:hint="eastAsia"/>
+        </w:rPr>
+        <w:t>GLSL的基本</w:t>
+      </w:r>
+      <w:r>
+        <w:t>语法与</w:t>
+      </w:r>
+      <w:r>
+        <w:rPr>
+          <w:rFonts w:hint="eastAsia"/>
+        </w:rPr>
+        <w:t>C相同</w:t>
+      </w:r>
+      <w:r>
+        <w:t>。</w:t>
+      </w:r>
+    </w:p>
+    <w:p>
+      <w:r>
+        <w:rPr>
+          <w:rFonts w:hint="eastAsia"/>
+        </w:rPr>
+        <w:t>它</w:t>
+      </w:r>
+      <w:r>
+        <w:t>支持</w:t>
+      </w:r>
+      <w:r>
+        <w:rPr>
+          <w:rFonts w:hint="eastAsia"/>
+        </w:rPr>
+        <w:t>向量</w:t>
+      </w:r>
+      <w:r>
+        <w:t>和矩阵的操作。</w:t>
+      </w:r>
+    </w:p>
+    <w:p>
+      <w:pPr>
+        <w:rPr>
+          <w:rFonts w:hint="eastAsia"/>
+        </w:rPr>
+      </w:pPr>
+      <w:r>
+        <w:lastRenderedPageBreak/>
+        <w:t>GLSL</w:t>
+      </w:r>
+      <w:r>
+        <w:rPr>
+          <w:rFonts w:hint="eastAsia"/>
+        </w:rPr>
+        <w:t>提供</w:t>
+      </w:r>
+      <w:r>
+        <w:t>了大量的内置函数来提供丰富的扩展功能。</w:t>
+      </w:r>
+    </w:p>
+    <w:p>
+      <w:r>
+        <w:rPr>
+          <w:rFonts w:hint="eastAsia"/>
+        </w:rPr>
+        <w:t>同时GLSL还</w:t>
+      </w:r>
+      <w:r>
+        <w:t>通过</w:t>
+      </w:r>
+      <w:r>
+        <w:rPr>
+          <w:rFonts w:hint="eastAsia"/>
+        </w:rPr>
+        <w:t>一些</w:t>
+      </w:r>
+      <w:r>
+        <w:t>限定符操作来管理输入输出</w:t>
+      </w:r>
+      <w:r>
+        <w:rPr>
+          <w:rFonts w:hint="eastAsia"/>
+        </w:rPr>
+        <w:t>的</w:t>
+      </w:r>
+      <w:r>
+        <w:rPr>
+          <w:rFonts w:hint="eastAsia"/>
+        </w:rPr>
+        <w:t>。</w:t>
+      </w:r>
+    </w:p>
+    <w:p/>
+    <w:p>
+      <w:pPr>
+        <w:rPr>
+          <w:b/>
+        </w:rPr>
+      </w:pPr>
+      <w:r>
+        <w:rPr>
+          <w:rFonts w:hint="eastAsia"/>
+          <w:b/>
+        </w:rPr>
+        <w:t>显示YUV代码</w:t>
+      </w:r>
+      <w:r>
+        <w:rPr>
+          <w:b/>
+        </w:rPr>
+        <w:t>演示</w:t>
+      </w:r>
+    </w:p>
+    <w:p>
+      <w:pPr>
+        <w:pStyle w:val="a3"/>
+        <w:numPr>
+          <w:ilvl w:val="0"/>
+          <w:numId w:val="10"/>
+        </w:numPr>
+        <w:ind w:firstLineChars="0"/>
+      </w:pPr>
+      <w:r>
+        <w:t>准备</w:t>
+      </w:r>
+      <w:r>
+        <w:rPr>
+          <w:rFonts w:hint="eastAsia"/>
+        </w:rPr>
+        <w:t>YUV数据</w:t>
+      </w:r>
+      <w:r>
+        <w:t>。</w:t>
+      </w:r>
+      <w:r>
+        <w:rPr>
+          <w:rFonts w:hint="eastAsia"/>
+        </w:rPr>
+        <w:t>通过FF</w:t>
+      </w:r>
+      <w:r>
+        <w:t>mpeg</w:t>
+      </w:r>
+      <w:r>
+        <w:rPr>
+          <w:rFonts w:hint="eastAsia"/>
+        </w:rPr>
+        <w:t>工具</w:t>
+      </w:r>
+      <w:r>
+        <w:t>生成一个</w:t>
+      </w:r>
+      <w:r>
+        <w:rPr>
+          <w:rFonts w:hint="eastAsia"/>
+        </w:rPr>
+        <w:t>YUV文件</w:t>
+      </w:r>
+    </w:p>
+    <w:p>
+      <w:r>
+        <w:t>ffmpeg –</w:t>
+      </w:r>
+      <w:r>
+        <w:t>i</w:t>
+      </w:r>
+      <w:r>
+        <w:t xml:space="preserve"> 720.mp4 –pix_fmt yuv420p –s 424*240 out.yuv</w:t>
+      </w:r>
+    </w:p>
+    <w:p>
+      <w:r>
+        <w:rPr>
+          <w:rFonts w:hint="eastAsia"/>
+        </w:rPr>
+        <w:t>把</w:t>
+      </w:r>
+      <w:r>
+        <w:t>生成的</w:t>
+      </w:r>
+      <w:r>
+        <w:rPr>
+          <w:rFonts w:hint="eastAsia"/>
+        </w:rPr>
+        <w:t>YUV数据</w:t>
+      </w:r>
+      <w:r>
+        <w:t>上传到模拟器</w:t>
+      </w:r>
+    </w:p>
+    <w:p>
+      <w:r>
+        <w:rPr>
+          <w:rFonts w:hint="eastAsia"/>
+        </w:rPr>
+        <w:t>PS：</w:t>
+      </w:r>
+      <w:r>
+        <w:t>需要下载FFmpeg.exe</w:t>
+      </w:r>
+      <w:r>
+        <w:rPr>
+          <w:rFonts w:hint="eastAsia"/>
+        </w:rPr>
+        <w:t>工具</w:t>
+      </w:r>
+      <w:r>
+        <w:t>。</w:t>
+      </w:r>
+    </w:p>
+    <w:p>
+      <w:r>
+        <w:rPr>
+          <w:rFonts w:hint="eastAsia"/>
+        </w:rPr>
+        <w:t xml:space="preserve">yuv420p, </w:t>
+      </w:r>
+    </w:p>
+    <w:p>
+      <w:pPr>
+        <w:rPr>
+          <w:rFonts w:hint="eastAsia"/>
+        </w:rPr>
+      </w:pPr>
+      <w:r>
+        <w:t>p</w:t>
+      </w:r>
+      <w:r>
+        <w:rPr>
+          <w:rFonts w:hint="eastAsia"/>
+        </w:rPr>
+        <w:t>是</w:t>
+      </w:r>
+      <w:r>
+        <w:t>平面格式</w:t>
+      </w:r>
+      <w:r>
+        <w:rPr>
+          <w:rFonts w:hint="eastAsia"/>
+        </w:rPr>
+        <w:t>(平面</w:t>
+      </w:r>
+      <w:r>
+        <w:t>格式就是针对一幅图像,</w:t>
+      </w:r>
+      <w:r>
+        <w:rPr>
+          <w:rFonts w:hint="eastAsia"/>
+        </w:rPr>
+        <w:t>，Y存在</w:t>
+      </w:r>
+      <w:r>
+        <w:t>第一位，再存</w:t>
+      </w:r>
+      <w:r>
+        <w:rPr>
+          <w:rFonts w:hint="eastAsia"/>
+        </w:rPr>
+        <w:t>U，</w:t>
+      </w:r>
+      <w:r>
+        <w:t>再存</w:t>
+      </w:r>
+      <w:r>
+        <w:rPr>
+          <w:rFonts w:hint="eastAsia"/>
+        </w:rPr>
+        <w:t>V</w:t>
+      </w:r>
+      <w:r>
+        <w:rPr>
+          <w:rFonts w:hint="eastAsia"/>
+        </w:rPr>
+        <w:t>，它们</w:t>
+      </w:r>
+      <w:r>
+        <w:t>是非交错的格式，就是</w:t>
+      </w:r>
+      <w:r>
+        <w:rPr>
+          <w:rFonts w:hint="eastAsia"/>
+        </w:rPr>
+        <w:t>Y全部</w:t>
+      </w:r>
+      <w:r>
+        <w:t>存完了，再存</w:t>
+      </w:r>
+      <w:r>
+        <w:rPr>
+          <w:rFonts w:hint="eastAsia"/>
+        </w:rPr>
+        <w:t>U，</w:t>
+      </w:r>
+      <w:r>
+        <w:t>再存</w:t>
+      </w:r>
+      <w:r>
+        <w:rPr>
+          <w:rFonts w:hint="eastAsia"/>
+        </w:rPr>
+        <w:t>V</w:t>
+      </w:r>
+      <w:r>
+        <w:rPr>
+          <w:rFonts w:hint="eastAsia"/>
+        </w:rPr>
+        <w:t>)</w:t>
+      </w:r>
+      <w:r>
+        <w:t>。</w:t>
+      </w:r>
+    </w:p>
+    <w:p>
+      <w:pPr>
+        <w:rPr>
+          <w:rFonts w:hint="eastAsia"/>
+        </w:rPr>
+      </w:pPr>
+      <w:r>
+        <w:rPr>
+          <w:rFonts w:hint="eastAsia"/>
+        </w:rPr>
+        <w:t>如果是</w:t>
+      </w:r>
+      <w:r>
+        <w:t>交错格式</w:t>
+      </w:r>
+      <w:r>
+        <w:rPr>
+          <w:rFonts w:hint="eastAsia"/>
+        </w:rPr>
+        <w:t>的</w:t>
+      </w:r>
+      <w:r>
+        <w:t>话</w:t>
+      </w:r>
+      <w:r>
+        <w:rPr>
+          <w:rFonts w:hint="eastAsia"/>
+        </w:rPr>
+        <w:t>可能</w:t>
+      </w:r>
+      <w:r>
+        <w:t>就是一个</w:t>
+      </w:r>
+      <w:r>
+        <w:rPr>
+          <w:rFonts w:hint="eastAsia"/>
+        </w:rPr>
+        <w:t>Y，</w:t>
+      </w:r>
+      <w:r>
+        <w:t>一个</w:t>
+      </w:r>
+      <w:r>
+        <w:rPr>
+          <w:rFonts w:hint="eastAsia"/>
+        </w:rPr>
+        <w:t>U，</w:t>
+      </w:r>
+      <w:r>
+        <w:t>一个</w:t>
+      </w:r>
+      <w:r>
+        <w:rPr>
+          <w:rFonts w:hint="eastAsia"/>
+        </w:rPr>
+        <w:t>V，</w:t>
+      </w:r>
+      <w:r>
+        <w:rPr>
+          <w:rFonts w:hint="eastAsia"/>
+        </w:rPr>
+        <w:t>这种</w:t>
+      </w:r>
+      <w:r>
+        <w:t>存放方式。</w:t>
+      </w:r>
+    </w:p>
+    <w:p>
+      <w:pPr>
+        <w:rPr>
+          <w:rFonts w:hint="eastAsia"/>
+        </w:rPr>
+      </w:pPr>
+    </w:p>
+    <w:p>
+      <w:pPr>
+        <w:pStyle w:val="a3"/>
+        <w:numPr>
+          <w:ilvl w:val="0"/>
+          <w:numId w:val="10"/>
+        </w:numPr>
+        <w:ind w:firstLineChars="0"/>
+      </w:pPr>
+      <w:r>
+        <w:rPr>
+          <w:rFonts w:hint="eastAsia"/>
+        </w:rPr>
+        <w:t>使用</w:t>
+      </w:r>
+      <w:r>
+        <w:t>shade</w:t>
+      </w:r>
+      <w:r>
+        <w:rPr>
+          <w:rFonts w:hint="eastAsia"/>
+        </w:rPr>
+        <w:t>来</w:t>
+      </w:r>
+      <w:r>
+        <w:t>显示准备好的</w:t>
+      </w:r>
+      <w:r>
+        <w:rPr>
+          <w:rFonts w:hint="eastAsia"/>
+        </w:rPr>
+        <w:t>YUV数据</w:t>
+      </w:r>
+    </w:p>
+    <w:p>
+      <w:pPr>
+        <w:rPr>
+          <w:rFonts w:hint="eastAsia"/>
+        </w:rPr>
+      </w:pPr>
+      <w:r>
+        <w:rPr>
+          <w:rFonts w:hint="eastAsia"/>
+        </w:rPr>
+        <w:t>新建</w:t>
+      </w:r>
+      <w:r>
+        <w:t>项目，添加三个库</w:t>
+      </w:r>
+      <w:r>
+        <w:rPr>
+          <w:rFonts w:hint="eastAsia"/>
+        </w:rPr>
+        <w:t>，</w:t>
+      </w:r>
+      <w:r>
+        <w:t>添加日志头文件</w:t>
+      </w:r>
+    </w:p>
+    <w:p>
+      <w:r>
+        <w:t>open</w:t>
+      </w:r>
+      <w:r>
+        <w:rPr>
+          <w:rFonts w:hint="eastAsia"/>
+        </w:rPr>
+        <w:t>()函数写</w:t>
+      </w:r>
+      <w:r>
+        <w:t>在</w:t>
+      </w:r>
+      <w:r>
+        <w:rPr>
+          <w:rFonts w:hint="eastAsia"/>
+        </w:rPr>
+        <w:t>on</w:t>
+      </w:r>
+      <w:r>
+        <w:t>SurfaceCreated</w:t>
+      </w:r>
+      <w:r>
+        <w:rPr>
+          <w:rFonts w:hint="eastAsia"/>
+        </w:rPr>
+        <w:t>是</w:t>
+      </w:r>
+      <w:r>
+        <w:t>为了</w:t>
+      </w:r>
+      <w:r>
+        <w:rPr>
+          <w:rFonts w:hint="eastAsia"/>
+        </w:rPr>
+        <w:t>保证</w:t>
+      </w:r>
+      <w:r>
+        <w:t>surface</w:t>
+      </w:r>
+      <w:r>
+        <w:rPr>
+          <w:rFonts w:hint="eastAsia"/>
+        </w:rPr>
+        <w:t>已经</w:t>
+      </w:r>
+      <w:r>
+        <w:t>初始化完毕。</w:t>
+      </w:r>
+    </w:p>
+    <w:p/>
+    <w:p>
+      <w:pPr>
+        <w:rPr>
+          <w:rFonts w:hint="eastAsia"/>
+        </w:rPr>
+      </w:pPr>
+      <w:r>
+        <w:rPr>
+          <w:rFonts w:hint="eastAsia"/>
+        </w:rPr>
+        <w:t>// 获取</w:t>
+      </w:r>
+      <w:r>
+        <w:t>android</w:t>
+      </w:r>
+      <w:r>
+        <w:rPr>
+          <w:rFonts w:hint="eastAsia"/>
+        </w:rPr>
+        <w:t>里</w:t>
+      </w:r>
+      <w:r>
+        <w:t>的</w:t>
+      </w:r>
+      <w:r>
+        <w:t>原始窗口</w:t>
+      </w:r>
+      <w:r>
+        <w:rPr>
+          <w:rFonts w:hint="eastAsia"/>
+        </w:rPr>
+        <w:t xml:space="preserve"> #include &lt;</w:t>
+      </w:r>
+      <w:r>
+        <w:t>android/native_window_jni.h</w:t>
+      </w:r>
+      <w:r>
+        <w:rPr>
+          <w:rFonts w:hint="eastAsia"/>
+        </w:rPr>
+        <w:t>&gt;</w:t>
+      </w:r>
+    </w:p>
+    <w:p>
+      <w:r>
+        <w:rPr>
+          <w:rFonts w:hint="eastAsia"/>
+        </w:rPr>
+        <w:t>A</w:t>
+      </w:r>
+      <w:r>
+        <w:t>NativeWindow</w:t>
+      </w:r>
+      <w:r>
+        <w:rPr>
+          <w:rFonts w:hint="eastAsia"/>
+        </w:rPr>
+        <w:t xml:space="preserve"> </w:t>
+      </w:r>
+      <w:r>
+        <w:t xml:space="preserve">*nWin = </w:t>
+      </w:r>
+      <w:r>
+        <w:rPr>
+          <w:rFonts w:hint="eastAsia"/>
+        </w:rPr>
+        <w:t>A</w:t>
+      </w:r>
+      <w:r>
+        <w:t>NativeWindow</w:t>
+      </w:r>
+      <w:r>
+        <w:t>_fromSurface(env, surface);</w:t>
+      </w:r>
+      <w:r>
+        <w:t xml:space="preserve"> </w:t>
+      </w:r>
+    </w:p>
+    <w:p>
+      <w:r>
+        <w:rPr>
+          <w:rFonts w:hint="eastAsia"/>
+        </w:rPr>
+        <w:t>// 创建EGL</w:t>
+      </w:r>
+      <w:r>
+        <w:t xml:space="preserve"> #include &lt;</w:t>
+      </w:r>
+      <w:r>
+        <w:t>EGL/egl.h</w:t>
+      </w:r>
+      <w:r>
+        <w:t>&gt;</w:t>
+      </w:r>
+    </w:p>
+    <w:p>
+      <w:pPr>
+        <w:rPr>
+          <w:rFonts w:hint="eastAsia"/>
+        </w:rPr>
+      </w:pPr>
+      <w:r>
+        <w:t xml:space="preserve">EGLDisplay display = </w:t>
+      </w:r>
+      <w:r>
+        <w:t>eglGetDisplay(</w:t>
+      </w:r>
+      <w:r>
+        <w:t>EGL_DEFAULT_DISPLAY</w:t>
+      </w:r>
+      <w:r>
+        <w:t>)</w:t>
+      </w:r>
+      <w:r>
+        <w:t>;</w:t>
+      </w:r>
+    </w:p>
+    <w:p>
+      <w:r>
+        <w:rPr>
+          <w:rFonts w:hint="eastAsia"/>
+        </w:rPr>
+        <w:t>if (</w:t>
+      </w:r>
+      <w:r>
+        <w:t>display</w:t>
+      </w:r>
+      <w:r>
+        <w:t xml:space="preserve"> == EGL_NO_DISPLAY</w:t>
+      </w:r>
+      <w:r>
+        <w:rPr>
+          <w:rFonts w:hint="eastAsia"/>
+        </w:rPr>
+        <w:t>)</w:t>
+      </w:r>
+    </w:p>
+    <w:p>
+      <w:r>
+        <w:t>{</w:t>
+      </w:r>
+    </w:p>
+    <w:p>
+      <w:r>
+        <w:tab/>
+      </w:r>
+      <w:r>
+        <w:t>LOGE(</w:t>
+      </w:r>
+      <w:r>
+        <w:t>“</w:t>
+      </w:r>
+      <w:r>
+        <w:t>eglGetDisplay</w:t>
+      </w:r>
+      <w:r>
+        <w:t xml:space="preserve"> failed”</w:t>
+      </w:r>
+      <w:r>
+        <w:t>);</w:t>
+      </w:r>
+    </w:p>
+    <w:p>
+      <w:pPr>
+        <w:rPr>
+          <w:rFonts w:hint="eastAsia"/>
+        </w:rPr>
+      </w:pPr>
+      <w:r>
+        <w:tab/>
+        <w:t>return;</w:t>
+      </w:r>
+    </w:p>
+    <w:p>
+      <w:r>
+        <w:t>}</w:t>
+      </w:r>
+    </w:p>
+    <w:p/>
+    <w:p>
+      <w:r>
+        <w:lastRenderedPageBreak/>
+        <w:t xml:space="preserve">if (EGL_TRUE != </w:t>
+      </w:r>
+      <w:r>
+        <w:rPr>
+          <w:rFonts w:hint="eastAsia"/>
+        </w:rPr>
+        <w:t>EGLI</w:t>
+      </w:r>
+      <w:r>
+        <w:t>nitialize(display, 0, 0)</w:t>
+      </w:r>
+      <w:r>
+        <w:t>)</w:t>
+      </w:r>
+      <w:r>
+        <w:tab/>
+      </w:r>
+      <w:r>
+        <w:tab/>
+        <w:t xml:space="preserve">// </w:t>
+      </w:r>
+      <w:r>
+        <w:rPr>
+          <w:rFonts w:hint="eastAsia"/>
+        </w:rPr>
+        <w:t>后</w:t>
+      </w:r>
+      <w:r>
+        <w:t>两个参数代表版本号</w:t>
+      </w:r>
+    </w:p>
+    <w:p>
+      <w:r>
+        <w:rPr>
+          <w:rFonts w:hint="eastAsia"/>
+        </w:rPr>
+        <w:t>{</w:t>
+      </w:r>
+    </w:p>
+    <w:p>
+      <w:r>
+        <w:tab/>
+      </w:r>
+      <w:r>
+        <w:t>LOGE(</w:t>
+      </w:r>
+      <w:r>
+        <w:t>“</w:t>
+      </w:r>
+      <w:r>
+        <w:rPr>
+          <w:rFonts w:hint="eastAsia"/>
+        </w:rPr>
+        <w:t>EGLI</w:t>
+      </w:r>
+      <w:r>
+        <w:t>nitialize</w:t>
+      </w:r>
+      <w:r>
+        <w:t xml:space="preserve"> failed”</w:t>
+      </w:r>
+      <w:r>
+        <w:t>);</w:t>
+      </w:r>
+    </w:p>
+    <w:p>
+      <w:pPr>
+        <w:rPr>
+          <w:rFonts w:hint="eastAsia"/>
+        </w:rPr>
+      </w:pPr>
+      <w:r>
+        <w:tab/>
+        <w:t>return;</w:t>
+      </w:r>
+    </w:p>
+    <w:p>
+      <w:pPr>
+        <w:rPr>
+          <w:rFonts w:hint="eastAsia"/>
+        </w:rPr>
+      </w:pPr>
+      <w:r>
+        <w:rPr>
+          <w:rFonts w:hint="eastAsia"/>
+        </w:rPr>
+        <w:t>}</w:t>
+      </w:r>
+    </w:p>
+    <w:p>
+      <w:pPr>
+        <w:rPr>
+          <w:rFonts w:hint="eastAsia"/>
+        </w:rPr>
+      </w:pPr>
+      <w:r>
+        <w:rPr>
+          <w:rFonts w:hint="eastAsia"/>
+        </w:rPr>
+        <w:t xml:space="preserve">// </w:t>
+      </w:r>
+      <w:r>
+        <w:t>Surface,</w:t>
+      </w:r>
+      <w:r>
+        <w:rPr>
+          <w:rFonts w:hint="eastAsia"/>
+        </w:rPr>
+        <w:t>包含</w:t>
+      </w:r>
+      <w:r>
+        <w:t>配置和创建</w:t>
+      </w:r>
+    </w:p>
+    <w:p>
+      <w:pPr>
+        <w:rPr>
+          <w:rFonts w:hint="eastAsia"/>
+        </w:rPr>
+      </w:pPr>
+      <w:r>
+        <w:t>EGLConfig config;</w:t>
+      </w:r>
+      <w:r>
+        <w:tab/>
+      </w:r>
+      <w:r>
+        <w:tab/>
+      </w:r>
+      <w:r>
+        <w:tab/>
+      </w:r>
+      <w:r>
+        <w:tab/>
+      </w:r>
+      <w:r>
+        <w:tab/>
+      </w:r>
+      <w:r>
+        <w:tab/>
+      </w:r>
+      <w:r>
+        <w:tab/>
+      </w:r>
+      <w:r>
+        <w:rPr>
+          <w:rFonts w:hint="eastAsia"/>
+        </w:rPr>
+        <w:t>// 输出</w:t>
+      </w:r>
+      <w:r>
+        <w:t>的配置项</w:t>
+      </w:r>
+    </w:p>
+    <w:p>
+      <w:r>
+        <w:t xml:space="preserve">EGLint </w:t>
+      </w:r>
+      <w:r>
+        <w:tab/>
+        <w:t xml:space="preserve"> configNum;</w:t>
+      </w:r>
+    </w:p>
+    <w:p>
+      <w:r>
+        <w:rPr>
+          <w:rFonts w:hint="eastAsia"/>
+        </w:rPr>
+        <w:t>EGL</w:t>
+      </w:r>
+      <w:r>
+        <w:t>int configSpec[] = {</w:t>
+      </w:r>
+    </w:p>
+    <w:p>
+      <w:r>
+        <w:tab/>
+      </w:r>
+      <w:r>
+        <w:t>EGL_RED_SIZE, 8</w:t>
+      </w:r>
+    </w:p>
+    <w:p>
+      <w:r>
+        <w:tab/>
+        <w:t>EGL_GREEN_SIZE, 8</w:t>
+      </w:r>
+    </w:p>
+    <w:p>
+      <w:pPr>
+        <w:rPr>
+          <w:rFonts w:hint="eastAsia"/>
+        </w:rPr>
+      </w:pPr>
+      <w:r>
+        <w:tab/>
+      </w:r>
+    </w:p>
+    <w:p/>
+    <w:p>
+      <w:pPr>
+        <w:rPr>
+          <w:rFonts w:hint="eastAsia"/>
+        </w:rPr>
+      </w:pPr>
+      <w:r>
+        <w:t>};</w:t>
+      </w:r>
+      <w:r>
+        <w:t xml:space="preserve">// </w:t>
+      </w:r>
+      <w:r>
+        <w:rPr>
+          <w:rFonts w:hint="eastAsia"/>
+        </w:rPr>
+        <w:t>输入</w:t>
+      </w:r>
+      <w:r>
+        <w:t>的配置项</w:t>
+      </w:r>
+    </w:p>
+    <w:p>
+      <w:r>
+        <w:t xml:space="preserve">if (EGL_TRUE = </w:t>
+      </w:r>
+      <w:r>
+        <w:rPr>
+          <w:rFonts w:hint="eastAsia"/>
+        </w:rPr>
+        <w:t>egl</w:t>
+      </w:r>
+      <w:r>
+        <w:t xml:space="preserve">ChooseConfig(display, </w:t>
+      </w:r>
+      <w:r>
+        <w:t>configSpec</w:t>
+      </w:r>
+      <w:r>
+        <w:t>, &amp;</w:t>
+      </w:r>
+      <w:r>
+        <w:t>config</w:t>
+      </w:r>
+      <w:r>
+        <w:t xml:space="preserve">, </w:t>
+      </w:r>
+      <w:r>
+        <w:t>1</w:t>
+      </w:r>
+      <w:r>
+        <w:t>, &amp;</w:t>
+      </w:r>
+      <w:r>
+        <w:t>configNum</w:t>
+      </w:r>
+      <w:r>
+        <w:t>))</w:t>
+      </w:r>
+    </w:p>
+    <w:p>
+      <w:r>
+        <w:t>{</w:t>
+      </w:r>
+    </w:p>
+    <w:p>
+      <w:pPr>
+        <w:rPr>
+          <w:rFonts w:hint="eastAsia"/>
+        </w:rPr>
+      </w:pPr>
+      <w:r>
+        <w:tab/>
+      </w:r>
+    </w:p>
+    <w:p>
+      <w:pPr>
+        <w:rPr>
+          <w:rFonts w:hint="eastAsia"/>
+        </w:rPr>
+      </w:pPr>
+      <w:r>
+        <w:t>}</w:t>
+      </w:r>
+    </w:p>
+    <w:p>
+      <w:pPr>
+        <w:rPr>
+          <w:rFonts w:hint="eastAsia"/>
+        </w:rPr>
+      </w:pPr>
+      <w:r>
+        <w:rPr>
+          <w:rFonts w:hint="eastAsia"/>
+        </w:rPr>
+        <w:t>// 创建S</w:t>
+      </w:r>
+      <w:r>
+        <w:t>urface</w:t>
+      </w:r>
+      <w:r>
+        <w:t xml:space="preserve">, </w:t>
+      </w:r>
+      <w:r>
+        <w:rPr>
+          <w:rFonts w:hint="eastAsia"/>
+        </w:rPr>
+        <w:t>与</w:t>
+      </w:r>
+      <w:r>
+        <w:t>android</w:t>
+      </w:r>
+      <w:r>
+        <w:rPr>
+          <w:rFonts w:hint="eastAsia"/>
+        </w:rPr>
+        <w:t>原始</w:t>
+      </w:r>
+      <w:r>
+        <w:t>窗口设备关联</w:t>
+      </w:r>
+    </w:p>
+    <w:p>
+      <w:r>
+        <w:t xml:space="preserve">EGLSurface winSurface = </w:t>
+      </w:r>
+      <w:r>
+        <w:rPr>
+          <w:rFonts w:hint="eastAsia"/>
+        </w:rPr>
+        <w:t>egl</w:t>
+      </w:r>
+      <w:r>
+        <w:t xml:space="preserve">CreateWindowSurface(display, config, </w:t>
+      </w:r>
+      <w:r>
+        <w:t xml:space="preserve">nwin, </w:t>
+      </w:r>
+      <w:r>
+        <w:t>0</w:t>
+      </w:r>
+      <w:r>
+        <w:t>);</w:t>
+      </w:r>
+    </w:p>
+    <w:p>
+      <w:r>
+        <w:rPr>
+          <w:rFonts w:hint="eastAsia"/>
+        </w:rPr>
+        <w:t>if (</w:t>
+      </w:r>
+      <w:r>
+        <w:t>EGL_TRUE</w:t>
+      </w:r>
+      <w:r>
+        <w:t xml:space="preserve"> != </w:t>
+      </w:r>
+      <w:r>
+        <w:t>winSurface</w:t>
+      </w:r>
+      <w:r>
+        <w:rPr>
+          <w:rFonts w:hint="eastAsia"/>
+        </w:rPr>
+        <w:t>)</w:t>
+      </w:r>
+      <w:r>
+        <w:t xml:space="preserve"> </w:t>
+      </w:r>
+    </w:p>
+    <w:p>
+      <w:r>
+        <w:t>{</w:t>
+      </w:r>
+    </w:p>
+    <w:p>
+      <w:pPr>
+        <w:rPr>
+          <w:rFonts w:hint="eastAsia"/>
+        </w:rPr>
+      </w:pPr>
+      <w:r>
+        <w:tab/>
+      </w:r>
+    </w:p>
+    <w:p>
+      <w:pPr>
+        <w:rPr>
+          <w:rFonts w:hint="eastAsia"/>
+        </w:rPr>
+      </w:pPr>
+      <w:r>
+        <w:t>}</w:t>
+      </w:r>
+    </w:p>
+    <w:p>
+      <w:pPr>
+        <w:rPr>
+          <w:rFonts w:hint="eastAsia"/>
+        </w:rPr>
+      </w:pPr>
+    </w:p>
+    <w:p/>
+    <w:p>
+      <w:r>
+        <w:rPr>
+          <w:rFonts w:hint="eastAsia"/>
+        </w:rPr>
+        <w:lastRenderedPageBreak/>
+        <w:t>// 创建</w:t>
+      </w:r>
+      <w:r>
+        <w:t>关联上下文，保证与</w:t>
+      </w:r>
+      <w:r>
+        <w:rPr>
+          <w:rFonts w:hint="eastAsia"/>
+        </w:rPr>
+        <w:t>O</w:t>
+      </w:r>
+      <w:r>
+        <w:t>penGL</w:t>
+      </w:r>
+      <w:r>
+        <w:rPr>
+          <w:rFonts w:hint="eastAsia"/>
+        </w:rPr>
+        <w:t>关联</w:t>
+      </w:r>
+      <w:r>
+        <w:t>起来</w:t>
+      </w:r>
+    </w:p>
+    <w:p>
+      <w:r>
+        <w:t>const EGLint ctxAttr[] = {</w:t>
+      </w:r>
+    </w:p>
+    <w:p>
+      <w:pPr>
+        <w:rPr>
+          <w:rFonts w:hint="eastAsia"/>
+        </w:rPr>
+      </w:pPr>
+      <w:r>
+        <w:tab/>
+      </w:r>
+    </w:p>
+    <w:p>
+      <w:pPr>
+        <w:rPr>
+          <w:rFonts w:hint="eastAsia"/>
+        </w:rPr>
+      </w:pPr>
+      <w:r>
+        <w:t>}</w:t>
+      </w:r>
+    </w:p>
+    <w:p>
+      <w:pPr>
+        <w:rPr>
+          <w:rFonts w:hint="eastAsia"/>
+        </w:rPr>
+      </w:pPr>
+      <w:r>
+        <w:t>eglCreateContext(display, confg, EGL_NO_CONTEXT, , );</w:t>
+      </w:r>
+    </w:p>
+    <w:p>
+      <w:r>
+        <w:rPr>
+          <w:rFonts w:hint="eastAsia"/>
+        </w:rPr>
+        <w:t>将</w:t>
+      </w:r>
+      <w:r>
+        <w:rPr>
+          <w:rFonts w:hint="eastAsia"/>
+        </w:rPr>
+        <w:t>上下文</w:t>
+      </w:r>
+      <w:r>
+        <w:t>和</w:t>
+      </w:r>
+      <w:r>
+        <w:rPr>
+          <w:rFonts w:hint="eastAsia"/>
+        </w:rPr>
+        <w:t>O</w:t>
+      </w:r>
+      <w:r>
+        <w:t>penGL</w:t>
+      </w:r>
+      <w:r>
+        <w:rPr>
+          <w:rFonts w:hint="eastAsia"/>
+        </w:rPr>
+        <w:t>关联</w:t>
+      </w:r>
+      <w:r>
+        <w:t>起来，</w:t>
+      </w:r>
+    </w:p>
+    <w:p>
+      <w:r>
+        <w:rPr>
+          <w:rFonts w:hint="eastAsia"/>
+        </w:rPr>
+        <w:t>// 一个是</w:t>
+      </w:r>
+      <w:r>
+        <w:t>用来绘制</w:t>
+      </w:r>
+    </w:p>
+    <w:p>
+      <w:pPr>
+        <w:rPr>
+          <w:rFonts w:hint="eastAsia"/>
+        </w:rPr>
+      </w:pPr>
+      <w:r>
+        <w:rPr>
+          <w:rFonts w:hint="eastAsia"/>
+        </w:rPr>
+        <w:t>// 一个</w:t>
+      </w:r>
+      <w:r>
+        <w:t>是用来</w:t>
+      </w:r>
+      <w:r>
+        <w:rPr>
+          <w:rFonts w:hint="eastAsia"/>
+        </w:rPr>
+        <w:t>读</w:t>
+      </w:r>
+      <w:r>
+        <w:t>取</w:t>
+      </w:r>
+    </w:p>
+    <w:p>
+      <w:pPr>
+        <w:rPr>
+          <w:rFonts w:hint="eastAsia"/>
+        </w:rPr>
+      </w:pPr>
+      <w:r>
+        <w:t>eglMakeCurrent(display, winSurface, winSurface, context</w:t>
+      </w:r>
       <w:bookmarkStart w:id="0" w:name="_GoBack"/>
       <w:bookmarkEnd w:id="0"/>
-    </w:p>
-    <w:p/>
-    <w:p>
-      <w:pPr>
-        <w:rPr>
-          <w:rFonts w:hint="eastAsia"/>
-        </w:rPr>
-      </w:pPr>
-    </w:p>
+      <w:r>
+        <w:t>);</w:t>
+      </w:r>
+    </w:p>
+    <w:p/>
+    <w:p>
+      <w:pPr>
+        <w:rPr>
+          <w:rFonts w:hint="eastAsia"/>
+        </w:rPr>
+      </w:pPr>
+    </w:p>
+    <w:p>
+      <w:pPr>
+        <w:rPr>
+          <w:rFonts w:hint="eastAsia"/>
+        </w:rPr>
+      </w:pPr>
+    </w:p>
+    <w:p>
+      <w:pPr>
+        <w:rPr>
+          <w:rFonts w:hint="eastAsia"/>
+        </w:rPr>
+      </w:pPr>
+    </w:p>
+    <w:p/>
+    <w:p>
+      <w:pPr>
+        <w:rPr>
+          <w:rFonts w:hint="eastAsia"/>
+        </w:rPr>
+      </w:pPr>
+    </w:p>
+    <w:p>
+      <w:pPr>
+        <w:pStyle w:val="a3"/>
+        <w:numPr>
+          <w:ilvl w:val="0"/>
+          <w:numId w:val="10"/>
+        </w:numPr>
+        <w:ind w:firstLineChars="0"/>
+        <w:rPr>
+          <w:rFonts w:hint="eastAsia"/>
+        </w:rPr>
+      </w:pPr>
+      <w:r>
+        <w:rPr>
+          <w:rFonts w:hint="eastAsia"/>
+        </w:rPr>
+        <w:t>封装EGL和</w:t>
+      </w:r>
+      <w:r>
+        <w:t>shader</w:t>
+      </w:r>
+    </w:p>
+    <w:p>
+      <w:pPr>
+        <w:rPr>
+          <w:rFonts w:hint="eastAsia"/>
+        </w:rPr>
+      </w:pPr>
+    </w:p>
+    <w:p>
+      <w:r>
+        <w:rPr>
+          <w:rFonts w:hint="eastAsia"/>
+        </w:rPr>
+        <w:t>在CM</w:t>
+      </w:r>
+      <w:r>
+        <w:t>akeList</w:t>
+      </w:r>
+      <w:r>
+        <w:rPr>
+          <w:rFonts w:hint="eastAsia"/>
+        </w:rPr>
+        <w:t>中</w:t>
+      </w:r>
+      <w:r>
+        <w:t>添加对应的库</w:t>
+      </w:r>
+    </w:p>
+    <w:p>
+      <w:r>
+        <w:rPr>
+          <w:rFonts w:hint="eastAsia"/>
+        </w:rPr>
+        <w:t>GLESv</w:t>
+      </w:r>
+      <w:r>
+        <w:t>2</w:t>
+      </w:r>
+    </w:p>
+    <w:p>
+      <w:r>
+        <w:t>EGL</w:t>
+      </w:r>
+    </w:p>
+    <w:p>
+      <w:r>
+        <w:t>android</w:t>
+      </w:r>
+      <w:r>
+        <w:t xml:space="preserve"> </w:t>
+      </w:r>
+      <w:r>
+        <w:rPr>
+          <w:rFonts w:hint="eastAsia"/>
+        </w:rPr>
+        <w:t>#获取</w:t>
+      </w:r>
+      <w:r>
+        <w:t>窗口的</w:t>
+      </w:r>
+      <w:r>
+        <w:rPr>
+          <w:rFonts w:hint="eastAsia"/>
+        </w:rPr>
+        <w:t>句</w:t>
+      </w:r>
+      <w:r>
+        <w:t>柄</w:t>
+      </w:r>
+    </w:p>
+    <w:p>
+      <w:pPr>
+        <w:rPr>
+          <w:rFonts w:hint="eastAsia"/>
+        </w:rPr>
+      </w:pPr>
+    </w:p>
+    <w:p>
+      <w:pPr>
+        <w:rPr>
+          <w:rFonts w:hint="eastAsia"/>
+        </w:rPr>
+      </w:pPr>
+      <w:r>
+        <w:rPr>
+          <w:rFonts w:hint="eastAsia"/>
+        </w:rPr>
+        <w:t>#include &lt;</w:t>
+      </w:r>
+      <w:r>
+        <w:t>androd/native_window_jni.h</w:t>
+      </w:r>
+      <w:r>
+        <w:rPr>
+          <w:rFonts w:hint="eastAsia"/>
+        </w:rPr>
+        <w:t>&gt;</w:t>
+      </w:r>
+    </w:p>
+    <w:p>
+      <w:r>
+        <w:rPr>
+          <w:rFonts w:hint="eastAsia"/>
+        </w:rPr>
+        <w:t>#include &lt;</w:t>
+      </w:r>
+      <w:r>
+        <w:t>EGL/egl.h</w:t>
+      </w:r>
+      <w:r>
+        <w:rPr>
+          <w:rFonts w:hint="eastAsia"/>
+        </w:rPr>
+        <w:t>&gt;</w:t>
+      </w:r>
+    </w:p>
+    <w:p/>
+    <w:p>
+      <w:pPr>
+        <w:rPr>
+          <w:rFonts w:hint="eastAsia"/>
+        </w:rPr>
+      </w:pPr>
+    </w:p>
+    <w:p>
+      <w:pPr>
+        <w:rPr>
+          <w:rFonts w:hint="eastAsia"/>
+        </w:rPr>
+      </w:pPr>
+      <w:r>
+        <w:rPr>
+          <w:rFonts w:hint="eastAsia"/>
+        </w:rPr>
+        <w:lastRenderedPageBreak/>
+        <w:t>// 获取</w:t>
+      </w:r>
+      <w:r>
+        <w:t>原始窗口</w:t>
+      </w:r>
+    </w:p>
+    <w:p>
+      <w:r>
+        <w:rPr>
+          <w:rFonts w:hint="eastAsia"/>
+        </w:rPr>
+        <w:t>A</w:t>
+      </w:r>
+      <w:r>
+        <w:t>NativeWindow</w:t>
+      </w:r>
+      <w:r>
+        <w:rPr>
+          <w:rFonts w:hint="eastAsia"/>
+        </w:rPr>
+        <w:t xml:space="preserve"> </w:t>
+      </w:r>
+      <w:r>
+        <w:t xml:space="preserve"> *nwin = </w:t>
+      </w:r>
+      <w:r>
+        <w:rPr>
+          <w:rFonts w:hint="eastAsia"/>
+        </w:rPr>
+        <w:t>A</w:t>
+      </w:r>
+      <w:r>
+        <w:t>NativeWindow_FromSurface(env, surface);</w:t>
+      </w:r>
+    </w:p>
+    <w:p>
+      <w:r>
+        <w:rPr>
+          <w:rFonts w:hint="eastAsia"/>
+        </w:rPr>
+        <w:t>// 创建</w:t>
+      </w:r>
+      <w:r>
+        <w:t>Display</w:t>
+      </w:r>
+    </w:p>
+    <w:p>
+      <w:r>
+        <w:t xml:space="preserve">EGLDisplay display = </w:t>
+      </w:r>
+      <w:r>
+        <w:rPr>
+          <w:rFonts w:hint="eastAsia"/>
+        </w:rPr>
+        <w:t>egl</w:t>
+      </w:r>
+      <w:r>
+        <w:t>GetDisplay(</w:t>
+      </w:r>
+      <w:r>
+        <w:t>EGL_GET_DISPLAY,</w:t>
+      </w:r>
+      <w:r>
+        <w:t>);</w:t>
+      </w:r>
+    </w:p>
+    <w:p>
+      <w:r>
+        <w:rPr>
+          <w:rFonts w:hint="eastAsia"/>
+        </w:rPr>
+        <w:t>if (</w:t>
+      </w:r>
+      <w:r>
+        <w:t xml:space="preserve">display == </w:t>
+      </w:r>
+      <w:r>
+        <w:rPr>
+          <w:rFonts w:hint="eastAsia"/>
+        </w:rPr>
+        <w:t>)</w:t>
+      </w:r>
+    </w:p>
+    <w:p/>
+    <w:p>
+      <w:pPr>
+        <w:rPr>
+          <w:rFonts w:hint="eastAsia"/>
+        </w:rPr>
+      </w:pPr>
+      <w:r>
+        <w:rPr>
+          <w:rFonts w:hint="eastAsia"/>
+        </w:rPr>
+        <w:t>egl</w:t>
+      </w:r>
+      <w:r>
+        <w:t>Initialize(display, 0, 0);</w:t>
+      </w:r>
+    </w:p>
+    <w:p>
+      <w:r>
+        <w:t xml:space="preserve">// </w:t>
+      </w:r>
+      <w:r>
+        <w:rPr>
+          <w:rFonts w:hint="eastAsia"/>
+        </w:rPr>
+        <w:t>创建S</w:t>
+      </w:r>
+      <w:r>
+        <w:t>urface</w:t>
+      </w:r>
+    </w:p>
+    <w:p/>
+    <w:p/>
+    <w:p/>
+    <w:p>
+      <w:pPr>
+        <w:rPr>
+          <w:rFonts w:hint="eastAsia"/>
+        </w:rPr>
+      </w:pPr>
+      <w:r>
+        <w:t xml:space="preserve">// </w:t>
+      </w:r>
+      <w:r>
+        <w:rPr>
+          <w:rFonts w:hint="eastAsia"/>
+        </w:rPr>
+        <w:t>创建C</w:t>
+      </w:r>
+      <w:r>
+        <w:t>ontext</w:t>
+      </w:r>
+    </w:p>
+    <w:p>
+      <w:pPr>
+        <w:rPr>
+          <w:rFonts w:hint="eastAsia"/>
+        </w:rPr>
+      </w:pPr>
+    </w:p>
+    <w:p>
+      <w:r>
+        <w:rPr>
+          <w:rFonts w:hint="eastAsia"/>
+        </w:rPr>
+        <w:t>创建S</w:t>
+      </w:r>
+      <w:r>
+        <w:t>urface</w:t>
+      </w:r>
+      <w:r>
+        <w:rPr>
+          <w:rFonts w:hint="eastAsia"/>
+        </w:rPr>
+        <w:t>与</w:t>
+      </w:r>
+      <w:r>
+        <w:t>窗口关联</w:t>
+      </w:r>
+    </w:p>
+    <w:p>
+      <w:r>
+        <w:rPr>
+          <w:rFonts w:hint="eastAsia"/>
+        </w:rPr>
+        <w:t>O</w:t>
+      </w:r>
+      <w:r>
+        <w:t>penGL</w:t>
+      </w:r>
+      <w:r>
+        <w:rPr>
+          <w:rFonts w:hint="eastAsia"/>
+        </w:rPr>
+        <w:t>函数</w:t>
+      </w:r>
+      <w:r>
+        <w:t>与</w:t>
+      </w:r>
+      <w:r>
+        <w:rPr>
+          <w:rFonts w:hint="eastAsia"/>
+        </w:rPr>
+        <w:t>EGL关联</w:t>
+      </w:r>
+      <w:r>
+        <w:t>起来</w:t>
+      </w:r>
+    </w:p>
+    <w:p>
+      <w:pPr>
+        <w:rPr>
+          <w:rFonts w:hint="eastAsia"/>
+        </w:rPr>
+      </w:pPr>
+    </w:p>
+    <w:p>
+      <w:pPr>
+        <w:rPr>
+          <w:rFonts w:hint="eastAsia"/>
+        </w:rPr>
+      </w:pPr>
+    </w:p>
+    <w:p/>
+    <w:p/>
+    <w:p/>
+    <w:p>
+      <w:pPr>
+        <w:rPr>
+          <w:rFonts w:hint="eastAsia"/>
+        </w:rPr>
+      </w:pPr>
+    </w:p>
+    <w:p>
+      <w:pPr>
+        <w:rPr>
+          <w:rFonts w:hint="eastAsia"/>
+        </w:rPr>
+      </w:pPr>
+    </w:p>
+    <w:p>
+      <w:pPr>
+        <w:rPr>
+          <w:rFonts w:hint="eastAsia"/>
+        </w:rPr>
+      </w:pPr>
+    </w:p>
+    <w:p/>
     <w:p/>
     <w:p>
       <w:pPr>
@@ -15499,6 +18423,7 @@
     <w:p/>
     <w:p>
       <w:r>
+        <w:lastRenderedPageBreak/>
         <w:tab/>
       </w:r>
     </w:p>
@@ -15858,6 +18783,95 @@
     </w:lvl>
   </w:abstractNum>
   <w:abstractNum w:abstractNumId="1" w15:restartNumberingAfterBreak="0">
+    <w:nsid w:val="06615E59"/>
+    <w:multiLevelType w:val="hybridMultilevel"/>
+    <w:tmpl w:val="B0AE921E"/>
+    <w:lvl w:ilvl="0" w:tplc="E548B712">
+      <w:start w:val="1"/>
+      <w:numFmt w:val="decimal"/>
+      <w:lvlText w:val="%1."/>
+      <w:lvlJc w:val="left"/>
+      <w:pPr>
+        <w:ind w:left="360" w:hanging="360"/>
+      </w:pPr>
+      <w:rPr>
+        <w:rFonts w:hint="default"/>
+      </w:rPr>
+    </w:lvl>
+    <w:lvl w:ilvl="1" w:tplc="04090019">
+      <w:start w:val="1"/>
+      <w:numFmt w:val="lowerLetter"/>
+      <w:lvlText w:val="%2)"/>
+      <w:lvlJc w:val="left"/>
+      <w:pPr>
+        <w:ind w:left="840" w:hanging="420"/>
+      </w:pPr>
+    </w:lvl>
+    <w:lvl w:ilvl="2" w:tplc="0409001B" w:tentative="1">
+      <w:start w:val="1"/>
+      <w:numFmt w:val="lowerRoman"/>
+      <w:lvlText w:val="%3."/>
+      <w:lvlJc w:val="right"/>
+      <w:pPr>
+        <w:ind w:left="1260" w:hanging="420"/>
+      </w:pPr>
+    </w:lvl>
+    <w:lvl w:ilvl="3" w:tplc="0409000F" w:tentative="1">
+      <w:start w:val="1"/>
+      <w:numFmt w:val="decimal"/>
+      <w:lvlText w:val="%4."/>
+      <w:lvlJc w:val="left"/>
+      <w:pPr>
+        <w:ind w:left="1680" w:hanging="420"/>
+      </w:pPr>
+    </w:lvl>
+    <w:lvl w:ilvl="4" w:tplc="04090019" w:tentative="1">
+      <w:start w:val="1"/>
+      <w:numFmt w:val="lowerLetter"/>
+      <w:lvlText w:val="%5)"/>
+      <w:lvlJc w:val="left"/>
+      <w:pPr>
+        <w:ind w:left="2100" w:hanging="420"/>
+      </w:pPr>
+    </w:lvl>
+    <w:lvl w:ilvl="5" w:tplc="0409001B" w:tentative="1">
+      <w:start w:val="1"/>
+      <w:numFmt w:val="lowerRoman"/>
+      <w:lvlText w:val="%6."/>
+      <w:lvlJc w:val="right"/>
+      <w:pPr>
+        <w:ind w:left="2520" w:hanging="420"/>
+      </w:pPr>
+    </w:lvl>
+    <w:lvl w:ilvl="6" w:tplc="0409000F" w:tentative="1">
+      <w:start w:val="1"/>
+      <w:numFmt w:val="decimal"/>
+      <w:lvlText w:val="%7."/>
+      <w:lvlJc w:val="left"/>
+      <w:pPr>
+        <w:ind w:left="2940" w:hanging="420"/>
+      </w:pPr>
+    </w:lvl>
+    <w:lvl w:ilvl="7" w:tplc="04090019" w:tentative="1">
+      <w:start w:val="1"/>
+      <w:numFmt w:val="lowerLetter"/>
+      <w:lvlText w:val="%8)"/>
+      <w:lvlJc w:val="left"/>
+      <w:pPr>
+        <w:ind w:left="3360" w:hanging="420"/>
+      </w:pPr>
+    </w:lvl>
+    <w:lvl w:ilvl="8" w:tplc="0409001B" w:tentative="1">
+      <w:start w:val="1"/>
+      <w:numFmt w:val="lowerRoman"/>
+      <w:lvlText w:val="%9."/>
+      <w:lvlJc w:val="right"/>
+      <w:pPr>
+        <w:ind w:left="3780" w:hanging="420"/>
+      </w:pPr>
+    </w:lvl>
+  </w:abstractNum>
+  <w:abstractNum w:abstractNumId="2" w15:restartNumberingAfterBreak="0">
     <w:nsid w:val="1CC14394"/>
     <w:multiLevelType w:val="hybridMultilevel"/>
     <w:tmpl w:val="EE9455EC"/>
@@ -15946,7 +18960,7 @@
       </w:pPr>
     </w:lvl>
   </w:abstractNum>
-  <w:abstractNum w:abstractNumId="2" w15:restartNumberingAfterBreak="0">
+  <w:abstractNum w:abstractNumId="3" w15:restartNumberingAfterBreak="0">
     <w:nsid w:val="21B13A2F"/>
     <w:multiLevelType w:val="hybridMultilevel"/>
     <w:tmpl w:val="DEFA9D7A"/>
@@ -16035,7 +19049,7 @@
       </w:pPr>
     </w:lvl>
   </w:abstractNum>
-  <w:abstractNum w:abstractNumId="3" w15:restartNumberingAfterBreak="0">
+  <w:abstractNum w:abstractNumId="4" w15:restartNumberingAfterBreak="0">
     <w:nsid w:val="33E80AF5"/>
     <w:multiLevelType w:val="hybridMultilevel"/>
     <w:tmpl w:val="4B6E307A"/>
@@ -16124,7 +19138,7 @@
       </w:pPr>
     </w:lvl>
   </w:abstractNum>
-  <w:abstractNum w:abstractNumId="4" w15:restartNumberingAfterBreak="0">
+  <w:abstractNum w:abstractNumId="5" w15:restartNumberingAfterBreak="0">
     <w:nsid w:val="35B51587"/>
     <w:multiLevelType w:val="hybridMultilevel"/>
     <w:tmpl w:val="FAAC3B8C"/>
@@ -16213,7 +19227,7 @@
       </w:pPr>
     </w:lvl>
   </w:abstractNum>
-  <w:abstractNum w:abstractNumId="5" w15:restartNumberingAfterBreak="0">
+  <w:abstractNum w:abstractNumId="6" w15:restartNumberingAfterBreak="0">
     <w:nsid w:val="4A6135C3"/>
     <w:multiLevelType w:val="hybridMultilevel"/>
     <w:tmpl w:val="C5A60422"/>
@@ -16302,7 +19316,7 @@
       </w:pPr>
     </w:lvl>
   </w:abstractNum>
-  <w:abstractNum w:abstractNumId="6" w15:restartNumberingAfterBreak="0">
+  <w:abstractNum w:abstractNumId="7" w15:restartNumberingAfterBreak="0">
     <w:nsid w:val="52C5264E"/>
     <w:multiLevelType w:val="hybridMultilevel"/>
     <w:tmpl w:val="7A6CFB7C"/>
@@ -16391,7 +19405,7 @@
       </w:pPr>
     </w:lvl>
   </w:abstractNum>
-  <w:abstractNum w:abstractNumId="7" w15:restartNumberingAfterBreak="0">
+  <w:abstractNum w:abstractNumId="8" w15:restartNumberingAfterBreak="0">
     <w:nsid w:val="66104844"/>
     <w:multiLevelType w:val="hybridMultilevel"/>
     <w:tmpl w:val="688A14AC"/>
@@ -16480,29 +19494,124 @@
       </w:pPr>
     </w:lvl>
   </w:abstractNum>
+  <w:abstractNum w:abstractNumId="9" w15:restartNumberingAfterBreak="0">
+    <w:nsid w:val="7406547B"/>
+    <w:multiLevelType w:val="hybridMultilevel"/>
+    <w:tmpl w:val="25EA068C"/>
+    <w:lvl w:ilvl="0" w:tplc="E56E32EE">
+      <w:start w:val="1"/>
+      <w:numFmt w:val="decimal"/>
+      <w:lvlText w:val="%1."/>
+      <w:lvlJc w:val="left"/>
+      <w:pPr>
+        <w:ind w:left="360" w:hanging="360"/>
+      </w:pPr>
+      <w:rPr>
+        <w:rFonts w:hint="default"/>
+      </w:rPr>
+    </w:lvl>
+    <w:lvl w:ilvl="1" w:tplc="04090019" w:tentative="1">
+      <w:start w:val="1"/>
+      <w:numFmt w:val="lowerLetter"/>
+      <w:lvlText w:val="%2)"/>
+      <w:lvlJc w:val="left"/>
+      <w:pPr>
+        <w:ind w:left="840" w:hanging="420"/>
+      </w:pPr>
+    </w:lvl>
+    <w:lvl w:ilvl="2" w:tplc="0409001B" w:tentative="1">
+      <w:start w:val="1"/>
+      <w:numFmt w:val="lowerRoman"/>
+      <w:lvlText w:val="%3."/>
+      <w:lvlJc w:val="right"/>
+      <w:pPr>
+        <w:ind w:left="1260" w:hanging="420"/>
+      </w:pPr>
+    </w:lvl>
+    <w:lvl w:ilvl="3" w:tplc="0409000F" w:tentative="1">
+      <w:start w:val="1"/>
+      <w:numFmt w:val="decimal"/>
+      <w:lvlText w:val="%4."/>
+      <w:lvlJc w:val="left"/>
+      <w:pPr>
+        <w:ind w:left="1680" w:hanging="420"/>
+      </w:pPr>
+    </w:lvl>
+    <w:lvl w:ilvl="4" w:tplc="04090019" w:tentative="1">
+      <w:start w:val="1"/>
+      <w:numFmt w:val="lowerLetter"/>
+      <w:lvlText w:val="%5)"/>
+      <w:lvlJc w:val="left"/>
+      <w:pPr>
+        <w:ind w:left="2100" w:hanging="420"/>
+      </w:pPr>
+    </w:lvl>
+    <w:lvl w:ilvl="5" w:tplc="0409001B" w:tentative="1">
+      <w:start w:val="1"/>
+      <w:numFmt w:val="lowerRoman"/>
+      <w:lvlText w:val="%6."/>
+      <w:lvlJc w:val="right"/>
+      <w:pPr>
+        <w:ind w:left="2520" w:hanging="420"/>
+      </w:pPr>
+    </w:lvl>
+    <w:lvl w:ilvl="6" w:tplc="0409000F" w:tentative="1">
+      <w:start w:val="1"/>
+      <w:numFmt w:val="decimal"/>
+      <w:lvlText w:val="%7."/>
+      <w:lvlJc w:val="left"/>
+      <w:pPr>
+        <w:ind w:left="2940" w:hanging="420"/>
+      </w:pPr>
+    </w:lvl>
+    <w:lvl w:ilvl="7" w:tplc="04090019" w:tentative="1">
+      <w:start w:val="1"/>
+      <w:numFmt w:val="lowerLetter"/>
+      <w:lvlText w:val="%8)"/>
+      <w:lvlJc w:val="left"/>
+      <w:pPr>
+        <w:ind w:left="3360" w:hanging="420"/>
+      </w:pPr>
+    </w:lvl>
+    <w:lvl w:ilvl="8" w:tplc="0409001B" w:tentative="1">
+      <w:start w:val="1"/>
+      <w:numFmt w:val="lowerRoman"/>
+      <w:lvlText w:val="%9."/>
+      <w:lvlJc w:val="right"/>
+      <w:pPr>
+        <w:ind w:left="3780" w:hanging="420"/>
+      </w:pPr>
+    </w:lvl>
+  </w:abstractNum>
   <w:num w:numId="1">
-    <w:abstractNumId w:val="5"/>
+    <w:abstractNumId w:val="6"/>
   </w:num>
   <w:num w:numId="2">
+    <w:abstractNumId w:val="3"/>
+  </w:num>
+  <w:num w:numId="3">
     <w:abstractNumId w:val="2"/>
   </w:num>
-  <w:num w:numId="3">
-    <w:abstractNumId w:val="1"/>
-  </w:num>
   <w:num w:numId="4">
-    <w:abstractNumId w:val="6"/>
+    <w:abstractNumId w:val="7"/>
   </w:num>
   <w:num w:numId="5">
-    <w:abstractNumId w:val="7"/>
+    <w:abstractNumId w:val="8"/>
   </w:num>
   <w:num w:numId="6">
-    <w:abstractNumId w:val="3"/>
+    <w:abstractNumId w:val="4"/>
   </w:num>
   <w:num w:numId="7">
     <w:abstractNumId w:val="0"/>
   </w:num>
   <w:num w:numId="8">
-    <w:abstractNumId w:val="4"/>
+    <w:abstractNumId w:val="5"/>
+  </w:num>
+  <w:num w:numId="9">
+    <w:abstractNumId w:val="9"/>
+  </w:num>
+  <w:num w:numId="10">
+    <w:abstractNumId w:val="1"/>
   </w:num>
 </w:numbering>
 </file>
@@ -17476,7 +20585,7 @@
 </file>
 
 <file path=customXml/itemProps1.xml><?xml version="1.0" encoding="utf-8"?>
-<ds:datastoreItem xmlns:ds="http://schemas.openxmlformats.org/officeDocument/2006/customXml" ds:itemID="{CD322306-285C-4BA3-8272-BB18146B505C}">
+<ds:datastoreItem xmlns:ds="http://schemas.openxmlformats.org/officeDocument/2006/customXml" ds:itemID="{846CCDB5-2305-49E4-9D27-40A9615B270E}">
   <ds:schemaRefs>
     <ds:schemaRef ds:uri="http://schemas.openxmlformats.org/officeDocument/2006/bibliography"/>
   </ds:schemaRefs>

</xml_diff>

<commit_message>
Player: update shader code
</commit_message>
<xml_diff>
--- a/player.docx
+++ b/player.docx
@@ -14558,9 +14558,6 @@
       <w:pPr>
         <w:pStyle w:val="a3"/>
         <w:ind w:left="420" w:firstLineChars="0" w:firstLine="0"/>
-        <w:rPr>
-          <w:rFonts w:hint="eastAsia"/>
-        </w:rPr>
       </w:pPr>
       <w:r>
         <w:rPr>
@@ -14576,9 +14573,6 @@
       <w:pPr>
         <w:pStyle w:val="a3"/>
         <w:ind w:left="420" w:firstLineChars="0" w:firstLine="0"/>
-        <w:rPr>
-          <w:rFonts w:hint="eastAsia"/>
-        </w:rPr>
       </w:pPr>
       <w:r>
         <w:rPr>
@@ -14639,18 +14633,12 @@
       <w:pPr>
         <w:pStyle w:val="a3"/>
         <w:ind w:left="420" w:firstLineChars="0" w:firstLine="0"/>
-        <w:rPr>
-          <w:rFonts w:hint="eastAsia"/>
-        </w:rPr>
       </w:pPr>
     </w:p>
     <w:p>
       <w:pPr>
         <w:pStyle w:val="a3"/>
         <w:ind w:left="420" w:firstLineChars="0" w:firstLine="0"/>
-        <w:rPr>
-          <w:rFonts w:hint="eastAsia"/>
-        </w:rPr>
       </w:pPr>
       <w:r>
         <w:rPr>
@@ -14672,18 +14660,12 @@
       <w:pPr>
         <w:pStyle w:val="a3"/>
         <w:ind w:left="420" w:firstLineChars="0" w:firstLine="0"/>
-        <w:rPr>
-          <w:rFonts w:hint="eastAsia"/>
-        </w:rPr>
       </w:pPr>
     </w:p>
     <w:p>
       <w:pPr>
         <w:pStyle w:val="a3"/>
         <w:ind w:left="420" w:firstLineChars="0" w:firstLine="0"/>
-        <w:rPr>
-          <w:rFonts w:hint="eastAsia"/>
-        </w:rPr>
       </w:pPr>
     </w:p>
     <w:p>
@@ -14710,11 +14692,6 @@
       </w:r>
     </w:p>
     <w:p>
-      <w:pPr>
-        <w:rPr>
-          <w:rFonts w:hint="eastAsia"/>
-        </w:rPr>
-      </w:pPr>
       <w:r>
         <w:rPr>
           <w:rFonts w:hint="eastAsia"/>
@@ -14760,11 +14737,6 @@
       </w:r>
     </w:p>
     <w:p>
-      <w:pPr>
-        <w:rPr>
-          <w:rFonts w:hint="eastAsia"/>
-        </w:rPr>
-      </w:pPr>
       <w:r>
         <w:t>SLEngineItf engineEngine = NULL;</w:t>
       </w:r>
@@ -14788,11 +14760,6 @@
       </w:r>
     </w:p>
     <w:p>
-      <w:pPr>
-        <w:rPr>
-          <w:rFonts w:hint="eastAsia"/>
-        </w:rPr>
-      </w:pPr>
       <w:r>
         <w:t>slCreateEngine(&amp;engineObject, 0, NULL, 0, NULL, NULL);</w:t>
       </w:r>
@@ -14822,11 +14789,6 @@
       </w:r>
     </w:p>
     <w:p>
-      <w:pPr>
-        <w:rPr>
-          <w:rFonts w:hint="eastAsia"/>
-        </w:rPr>
-      </w:pPr>
       <w:r>
         <w:t>(*engineObject)-&gt;Realize(engineObject, SL_BOOLEAN_FALSE);</w:t>
       </w:r>
@@ -14872,27 +14834,13 @@
     </w:p>
     <w:p>
       <w:r>
-        <w:t>(*engineObject)-&gt;</w:t>
-      </w:r>
-      <w:r>
-        <w:t>GetInterface(engineObject, SL_IID_ENGINE, &amp;</w:t>
-      </w:r>
-      <w:r>
-        <w:t>engineEngine)</w:t>
-      </w:r>
-      <w:r>
-        <w:t>;</w:t>
+        <w:t>(*engineObject)-&gt;GetInterface(engineObject, SL_IID_ENGINE, &amp;engineEngine);</w:t>
       </w:r>
       <w:r>
         <w:t xml:space="preserve"> </w:t>
       </w:r>
     </w:p>
     <w:p>
-      <w:pPr>
-        <w:rPr>
-          <w:rFonts w:hint="eastAsia"/>
-        </w:rPr>
-      </w:pPr>
       <w:r>
         <w:rPr>
           <w:rFonts w:hint="eastAsia"/>
@@ -14915,8 +14863,46 @@
         <w:t>该</w:t>
       </w:r>
       <w:r>
-        <w:t>函数是一个通用函数，针对</w:t>
-      </w:r>
+        <w:t>函数是一个通用函数，针对engineObject</w:t>
+      </w:r>
+      <w:r>
+        <w:rPr>
+          <w:rFonts w:hint="eastAsia"/>
+        </w:rPr>
+        <w:t>获取</w:t>
+      </w:r>
+      <w:r>
+        <w:t>一个通用接口</w:t>
+      </w:r>
+      <w:r>
+        <w:rPr>
+          <w:rFonts w:hint="eastAsia"/>
+        </w:rPr>
+        <w:t>,针对</w:t>
+      </w:r>
+      <w:r>
+        <w:t>哪个对象</w:t>
+      </w:r>
+      <w:r>
+        <w:rPr>
+          <w:rFonts w:hint="eastAsia"/>
+        </w:rPr>
+        <w:t>获取</w:t>
+      </w:r>
+      <w:r>
+        <w:t>什么接口</w:t>
+      </w:r>
+      <w:r>
+        <w:rPr>
+          <w:rFonts w:hint="eastAsia"/>
+        </w:rPr>
+        <w:t>类型</w:t>
+      </w:r>
+      <w:r>
+        <w:t>。</w:t>
+      </w:r>
+    </w:p>
+    <w:p>
       <w:r>
         <w:t>engineObject</w:t>
       </w:r>
@@ -14924,100 +14910,48 @@
         <w:rPr>
           <w:rFonts w:hint="eastAsia"/>
         </w:rPr>
+        <w:t>。</w:t>
+      </w:r>
+      <w:r>
+        <w:t>代表针对的是engineObject</w:t>
+      </w:r>
+      <w:r>
+        <w:rPr>
+          <w:rFonts w:hint="eastAsia"/>
+        </w:rPr>
+        <w:t>这个</w:t>
+      </w:r>
+      <w:r>
+        <w:t>对象</w:t>
+      </w:r>
+    </w:p>
+    <w:p>
+      <w:r>
+        <w:t>SL_IID_ENGINE</w:t>
+      </w:r>
+      <w:r>
+        <w:rPr>
+          <w:rFonts w:hint="eastAsia"/>
+        </w:rPr>
+        <w:t>。</w:t>
+      </w:r>
+      <w:r>
+        <w:rPr>
+          <w:rFonts w:hint="eastAsia"/>
+        </w:rPr>
+        <w:t>要</w:t>
+      </w:r>
+      <w:r>
         <w:t>获取</w:t>
       </w:r>
       <w:r>
-        <w:t>一个通用接口</w:t>
-      </w:r>
-      <w:r>
-        <w:rPr>
-          <w:rFonts w:hint="eastAsia"/>
-        </w:rPr>
-        <w:t>,针对</w:t>
-      </w:r>
-      <w:r>
-        <w:t>哪个对象</w:t>
-      </w:r>
-      <w:r>
-        <w:rPr>
-          <w:rFonts w:hint="eastAsia"/>
-        </w:rPr>
-        <w:t>获取</w:t>
-      </w:r>
-      <w:r>
-        <w:t>什么接口</w:t>
-      </w:r>
-      <w:r>
-        <w:rPr>
-          <w:rFonts w:hint="eastAsia"/>
-        </w:rPr>
-        <w:t>类型</w:t>
-      </w:r>
-      <w:r>
-        <w:t>。</w:t>
-      </w:r>
-    </w:p>
-    <w:p>
-      <w:pPr>
-        <w:rPr>
-          <w:rFonts w:hint="eastAsia"/>
-        </w:rPr>
-      </w:pPr>
-      <w:r>
-        <w:t>engineObject</w:t>
-      </w:r>
-      <w:r>
-        <w:rPr>
-          <w:rFonts w:hint="eastAsia"/>
-        </w:rPr>
-        <w:t>。</w:t>
-      </w:r>
-      <w:r>
-        <w:t>代表针对的是</w:t>
-      </w:r>
-      <w:r>
-        <w:t>engineObject</w:t>
-      </w:r>
-      <w:r>
-        <w:rPr>
-          <w:rFonts w:hint="eastAsia"/>
-        </w:rPr>
-        <w:t>这个</w:t>
-      </w:r>
-      <w:r>
-        <w:t>对象</w:t>
-      </w:r>
-    </w:p>
-    <w:p>
-      <w:r>
-        <w:t>SL_IID_ENGINE</w:t>
-      </w:r>
-      <w:r>
-        <w:rPr>
-          <w:rFonts w:hint="eastAsia"/>
-        </w:rPr>
-        <w:t>。</w:t>
-      </w:r>
-      <w:r>
-        <w:rPr>
-          <w:rFonts w:hint="eastAsia"/>
-        </w:rPr>
-        <w:t>要</w:t>
-      </w:r>
-      <w:r>
-        <w:t>获取</w:t>
-      </w:r>
-      <w:r>
         <w:rPr>
           <w:rFonts w:hint="eastAsia"/>
         </w:rPr>
         <w:t>什么</w:t>
       </w:r>
       <w:r>
-        <w:t>接口类型，</w:t>
-      </w:r>
-      <w:r>
-        <w:t>SL_IID_ENGINE</w:t>
+        <w:t>接口类型，SL_IID_ENGINE</w:t>
       </w:r>
       <w:r>
         <w:rPr>
@@ -15040,11 +14974,6 @@
     </w:p>
     <w:p/>
     <w:p>
-      <w:pPr>
-        <w:rPr>
-          <w:rFonts w:hint="eastAsia"/>
-        </w:rPr>
-      </w:pPr>
       <w:r>
         <w:rPr>
           <w:rFonts w:hint="eastAsia"/>
@@ -15067,11 +14996,6 @@
       </w:r>
     </w:p>
     <w:p>
-      <w:pPr>
-        <w:rPr>
-          <w:rFonts w:hint="eastAsia"/>
-        </w:rPr>
-      </w:pPr>
       <w:r>
         <w:t>SLuint32 numOptions</w:t>
       </w:r>
@@ -15102,11 +15026,6 @@
       </w:r>
     </w:p>
     <w:p>
-      <w:pPr>
-        <w:rPr>
-          <w:rFonts w:hint="eastAsia"/>
-        </w:rPr>
-      </w:pPr>
       <w:r>
         <w:t>const SLEngineOption *pEngineOptions;</w:t>
       </w:r>
@@ -15221,13 +15140,7 @@
     </w:p>
     <w:p/>
     <w:p/>
-    <w:p>
-      <w:pPr>
-        <w:rPr>
-          <w:rFonts w:hint="eastAsia"/>
-        </w:rPr>
-      </w:pPr>
-    </w:p>
+    <w:p/>
     <w:p/>
     <w:p>
       <w:pPr>
@@ -15264,11 +15177,6 @@
       </w:r>
     </w:p>
     <w:p>
-      <w:pPr>
-        <w:rPr>
-          <w:rFonts w:hint="eastAsia"/>
-        </w:rPr>
-      </w:pPr>
       <w:r>
         <w:t>EGL</w:t>
       </w:r>
@@ -15314,17 +15222,10 @@
     <w:p/>
     <w:p/>
     <w:p/>
-    <w:p>
-      <w:pPr>
-        <w:rPr>
-          <w:rFonts w:hint="eastAsia"/>
-        </w:rPr>
-      </w:pPr>
-    </w:p>
-    <w:p>
-      <w:pPr>
-        <w:rPr>
-          <w:rFonts w:hint="eastAsia"/>
+    <w:p/>
+    <w:p>
+      <w:pPr>
+        <w:rPr>
           <w:b/>
         </w:rPr>
       </w:pPr>
@@ -15507,19 +15408,8 @@
         <w:t>。</w:t>
       </w:r>
     </w:p>
-    <w:p>
-      <w:pPr>
-        <w:rPr>
-          <w:rFonts w:hint="eastAsia"/>
-        </w:rPr>
-      </w:pPr>
-    </w:p>
-    <w:p>
-      <w:pPr>
-        <w:rPr>
-          <w:rFonts w:hint="eastAsia"/>
-        </w:rPr>
-      </w:pPr>
+    <w:p/>
+    <w:p>
       <w:r>
         <w:rPr>
           <w:rFonts w:hint="eastAsia"/>
@@ -15603,11 +15493,6 @@
       </w:r>
     </w:p>
     <w:p>
-      <w:pPr>
-        <w:rPr>
-          <w:rFonts w:hint="eastAsia"/>
-        </w:rPr>
-      </w:pPr>
       <w:r>
         <w:tab/>
         <w:t>EGLDisplay eglGetDisplay</w:t>
@@ -15638,11 +15523,6 @@
       </w:r>
     </w:p>
     <w:p>
-      <w:pPr>
-        <w:rPr>
-          <w:rFonts w:hint="eastAsia"/>
-        </w:rPr>
-      </w:pPr>
       <w:r>
         <w:tab/>
         <w:t>EGLBoolean eglInitlize</w:t>
@@ -15681,19 +15561,8 @@
         <w:t>进行窗口的初始化。</w:t>
       </w:r>
     </w:p>
-    <w:p>
-      <w:pPr>
-        <w:rPr>
-          <w:rFonts w:hint="eastAsia"/>
-        </w:rPr>
-      </w:pPr>
-    </w:p>
-    <w:p>
-      <w:pPr>
-        <w:rPr>
-          <w:rFonts w:hint="eastAsia"/>
-        </w:rPr>
-      </w:pPr>
+    <w:p/>
+    <w:p>
       <w:r>
         <w:rPr>
           <w:rFonts w:hint="eastAsia"/>
@@ -15756,11 +15625,6 @@
       </w:r>
     </w:p>
     <w:p>
-      <w:pPr>
-        <w:rPr>
-          <w:rFonts w:hint="eastAsia"/>
-        </w:rPr>
-      </w:pPr>
       <w:r>
         <w:rPr>
           <w:rFonts w:hint="eastAsia"/>
@@ -15836,11 +15700,6 @@
       </w:r>
     </w:p>
     <w:p>
-      <w:pPr>
-        <w:rPr>
-          <w:rFonts w:hint="eastAsia"/>
-        </w:rPr>
-      </w:pPr>
       <w:r>
         <w:t>EGLSurface eglCreateWindowSurface</w:t>
       </w:r>
@@ -15917,11 +15776,6 @@
       </w:r>
     </w:p>
     <w:p>
-      <w:pPr>
-        <w:rPr>
-          <w:rFonts w:hint="eastAsia"/>
-        </w:rPr>
-      </w:pPr>
       <w:r>
         <w:rPr>
           <w:rFonts w:hint="eastAsia"/>
@@ -16050,13 +15904,7 @@
       </w:r>
     </w:p>
     <w:p/>
-    <w:p>
-      <w:pPr>
-        <w:rPr>
-          <w:rFonts w:hint="eastAsia"/>
-        </w:rPr>
-      </w:pPr>
-    </w:p>
+    <w:p/>
     <w:p>
       <w:pPr>
         <w:rPr>
@@ -16072,11 +15920,6 @@
       </w:r>
     </w:p>
     <w:p>
-      <w:pPr>
-        <w:rPr>
-          <w:rFonts w:hint="eastAsia"/>
-        </w:rPr>
-      </w:pPr>
       <w:r>
         <w:rPr>
           <w:rFonts w:hint="eastAsia"/>
@@ -16175,11 +16018,6 @@
       </w:r>
     </w:p>
     <w:p>
-      <w:pPr>
-        <w:rPr>
-          <w:rFonts w:hint="eastAsia"/>
-        </w:rPr>
-      </w:pPr>
       <w:r>
         <w:rPr>
           <w:rFonts w:hint="eastAsia"/>
@@ -16547,11 +16385,6 @@
       </w:r>
     </w:p>
     <w:p>
-      <w:pPr>
-        <w:rPr>
-          <w:rFonts w:hint="eastAsia"/>
-        </w:rPr>
-      </w:pPr>
       <w:r>
         <w:lastRenderedPageBreak/>
         <w:t>GLSL</w:t>
@@ -16725,11 +16558,6 @@
       </w:r>
     </w:p>
     <w:p>
-      <w:pPr>
-        <w:rPr>
-          <w:rFonts w:hint="eastAsia"/>
-        </w:rPr>
-      </w:pPr>
       <w:r>
         <w:t>p</w:t>
       </w:r>
@@ -16819,11 +16647,6 @@
       </w:r>
     </w:p>
     <w:p>
-      <w:pPr>
-        <w:rPr>
-          <w:rFonts w:hint="eastAsia"/>
-        </w:rPr>
-      </w:pPr>
       <w:r>
         <w:rPr>
           <w:rFonts w:hint="eastAsia"/>
@@ -16885,13 +16708,7 @@
         <w:t>存放方式。</w:t>
       </w:r>
     </w:p>
-    <w:p>
-      <w:pPr>
-        <w:rPr>
-          <w:rFonts w:hint="eastAsia"/>
-        </w:rPr>
-      </w:pPr>
-    </w:p>
+    <w:p/>
     <w:p>
       <w:pPr>
         <w:pStyle w:val="a3"/>
@@ -16927,11 +16744,6 @@
       </w:r>
     </w:p>
     <w:p>
-      <w:pPr>
-        <w:rPr>
-          <w:rFonts w:hint="eastAsia"/>
-        </w:rPr>
-      </w:pPr>
       <w:r>
         <w:rPr>
           <w:rFonts w:hint="eastAsia"/>
@@ -17003,11 +16815,6 @@
     </w:p>
     <w:p/>
     <w:p>
-      <w:pPr>
-        <w:rPr>
-          <w:rFonts w:hint="eastAsia"/>
-        </w:rPr>
-      </w:pPr>
       <w:r>
         <w:rPr>
           <w:rFonts w:hint="eastAsia"/>
@@ -17098,11 +16905,6 @@
       </w:r>
     </w:p>
     <w:p>
-      <w:pPr>
-        <w:rPr>
-          <w:rFonts w:hint="eastAsia"/>
-        </w:rPr>
-      </w:pPr>
       <w:r>
         <w:t xml:space="preserve">EGLDisplay display = </w:t>
       </w:r>
@@ -17127,10 +16929,7 @@
         <w:t>if (</w:t>
       </w:r>
       <w:r>
-        <w:t>display</w:t>
-      </w:r>
-      <w:r>
-        <w:t xml:space="preserve"> == EGL_NO_DISPLAY</w:t>
+        <w:t>display == EGL_NO_DISPLAY</w:t>
       </w:r>
       <w:r>
         <w:rPr>
@@ -17152,24 +16951,13 @@
         <w:t>LOGE(</w:t>
       </w:r>
       <w:r>
-        <w:t>“</w:t>
-      </w:r>
-      <w:r>
-        <w:t>eglGetDisplay</w:t>
-      </w:r>
-      <w:r>
-        <w:t xml:space="preserve"> failed”</w:t>
+        <w:t>“eglGetDisplay failed”</w:t>
       </w:r>
       <w:r>
         <w:t>);</w:t>
       </w:r>
     </w:p>
     <w:p>
-      <w:pPr>
-        <w:rPr>
-          <w:rFonts w:hint="eastAsia"/>
-        </w:rPr>
-      </w:pPr>
       <w:r>
         <w:tab/>
         <w:t>return;</w:t>
@@ -17193,33 +16981,300 @@
         <w:t>EGLI</w:t>
       </w:r>
       <w:r>
-        <w:t>nitialize(display, 0, 0)</w:t>
-      </w:r>
-      <w:r>
+        <w:t>nitialize(display, 0, 0))</w:t>
+      </w:r>
+      <w:r>
+        <w:tab/>
+      </w:r>
+      <w:r>
+        <w:tab/>
+        <w:t xml:space="preserve">// </w:t>
+      </w:r>
+      <w:r>
+        <w:rPr>
+          <w:rFonts w:hint="eastAsia"/>
+        </w:rPr>
+        <w:t>后</w:t>
+      </w:r>
+      <w:r>
+        <w:t>两个参数代表版本号</w:t>
+      </w:r>
+    </w:p>
+    <w:p>
+      <w:r>
+        <w:rPr>
+          <w:rFonts w:hint="eastAsia"/>
+        </w:rPr>
+        <w:t>{</w:t>
+      </w:r>
+    </w:p>
+    <w:p>
+      <w:r>
+        <w:tab/>
+      </w:r>
+      <w:r>
+        <w:t>LOGE(</w:t>
+      </w:r>
+      <w:r>
+        <w:t>“</w:t>
+      </w:r>
+      <w:r>
+        <w:rPr>
+          <w:rFonts w:hint="eastAsia"/>
+        </w:rPr>
+        <w:t>EGLI</w:t>
+      </w:r>
+      <w:r>
+        <w:t>nitialize failed”</w:t>
+      </w:r>
+      <w:r>
+        <w:t>);</w:t>
+      </w:r>
+    </w:p>
+    <w:p>
+      <w:r>
+        <w:tab/>
+        <w:t>return;</w:t>
+      </w:r>
+    </w:p>
+    <w:p>
+      <w:r>
+        <w:rPr>
+          <w:rFonts w:hint="eastAsia"/>
+        </w:rPr>
+        <w:t>}</w:t>
+      </w:r>
+    </w:p>
+    <w:p>
+      <w:r>
+        <w:rPr>
+          <w:rFonts w:hint="eastAsia"/>
+        </w:rPr>
+        <w:t xml:space="preserve">// </w:t>
+      </w:r>
+      <w:r>
+        <w:t>Surface,</w:t>
+      </w:r>
+      <w:r>
+        <w:rPr>
+          <w:rFonts w:hint="eastAsia"/>
+        </w:rPr>
+        <w:t>包含</w:t>
+      </w:r>
+      <w:r>
+        <w:t>配置和创建</w:t>
+      </w:r>
+    </w:p>
+    <w:p>
+      <w:r>
+        <w:t>EGLConfig config;</w:t>
+      </w:r>
+      <w:r>
+        <w:tab/>
+      </w:r>
+      <w:r>
+        <w:tab/>
+      </w:r>
+      <w:r>
+        <w:tab/>
+      </w:r>
+      <w:r>
+        <w:tab/>
+      </w:r>
+      <w:r>
+        <w:tab/>
+      </w:r>
+      <w:r>
+        <w:tab/>
+      </w:r>
+      <w:r>
+        <w:tab/>
+      </w:r>
+      <w:r>
+        <w:rPr>
+          <w:rFonts w:hint="eastAsia"/>
+        </w:rPr>
+        <w:t>// 输出</w:t>
+      </w:r>
+      <w:r>
+        <w:t>的配置项</w:t>
+      </w:r>
+    </w:p>
+    <w:p>
+      <w:r>
+        <w:t xml:space="preserve">EGLint </w:t>
+      </w:r>
+      <w:r>
+        <w:tab/>
+        <w:t xml:space="preserve"> configNum;</w:t>
+      </w:r>
+    </w:p>
+    <w:p>
+      <w:r>
+        <w:rPr>
+          <w:rFonts w:hint="eastAsia"/>
+        </w:rPr>
+        <w:t>EGL</w:t>
+      </w:r>
+      <w:r>
+        <w:t>int configSpec[] = {</w:t>
+      </w:r>
+    </w:p>
+    <w:p>
+      <w:r>
+        <w:tab/>
+      </w:r>
+      <w:r>
+        <w:t>EGL_RED_SIZE, 8</w:t>
+      </w:r>
+    </w:p>
+    <w:p>
+      <w:r>
+        <w:tab/>
+        <w:t>EGL_GREEN_SIZE, 8</w:t>
+      </w:r>
+    </w:p>
+    <w:p>
+      <w:r>
+        <w:tab/>
+      </w:r>
+    </w:p>
+    <w:p/>
+    <w:p>
+      <w:r>
+        <w:t>};</w:t>
+      </w:r>
+      <w:r>
+        <w:t xml:space="preserve">// </w:t>
+      </w:r>
+      <w:r>
+        <w:rPr>
+          <w:rFonts w:hint="eastAsia"/>
+        </w:rPr>
+        <w:t>输入</w:t>
+      </w:r>
+      <w:r>
+        <w:t>的配置项</w:t>
+      </w:r>
+    </w:p>
+    <w:p>
+      <w:r>
+        <w:t xml:space="preserve">if (EGL_TRUE = </w:t>
+      </w:r>
+      <w:r>
+        <w:rPr>
+          <w:rFonts w:hint="eastAsia"/>
+        </w:rPr>
+        <w:t>egl</w:t>
+      </w:r>
+      <w:r>
+        <w:t xml:space="preserve">ChooseConfig(display, </w:t>
+      </w:r>
+      <w:r>
+        <w:t xml:space="preserve">configSpec, &amp;config, </w:t>
+      </w:r>
+      <w:r>
+        <w:t>1</w:t>
+      </w:r>
+      <w:r>
+        <w:t>, &amp;configNum</w:t>
+      </w:r>
+      <w:r>
+        <w:t>))</w:t>
+      </w:r>
+    </w:p>
+    <w:p>
+      <w:r>
+        <w:t>{</w:t>
+      </w:r>
+    </w:p>
+    <w:p>
+      <w:r>
+        <w:tab/>
+      </w:r>
+    </w:p>
+    <w:p>
+      <w:r>
+        <w:t>}</w:t>
+      </w:r>
+    </w:p>
+    <w:p>
+      <w:r>
+        <w:rPr>
+          <w:rFonts w:hint="eastAsia"/>
+        </w:rPr>
+        <w:t>// 创建S</w:t>
+      </w:r>
+      <w:r>
+        <w:t>urface</w:t>
+      </w:r>
+      <w:r>
+        <w:t xml:space="preserve">, </w:t>
+      </w:r>
+      <w:r>
+        <w:rPr>
+          <w:rFonts w:hint="eastAsia"/>
+        </w:rPr>
+        <w:t>与</w:t>
+      </w:r>
+      <w:r>
+        <w:t>android</w:t>
+      </w:r>
+      <w:r>
+        <w:rPr>
+          <w:rFonts w:hint="eastAsia"/>
+        </w:rPr>
+        <w:t>原始</w:t>
+      </w:r>
+      <w:r>
+        <w:t>窗口设备关联</w:t>
+      </w:r>
+    </w:p>
+    <w:p>
+      <w:r>
+        <w:t xml:space="preserve">EGLSurface winSurface = </w:t>
+      </w:r>
+      <w:r>
+        <w:rPr>
+          <w:rFonts w:hint="eastAsia"/>
+        </w:rPr>
+        <w:t>egl</w:t>
+      </w:r>
+      <w:r>
+        <w:t xml:space="preserve">CreateWindowSurface(display, config, </w:t>
+      </w:r>
+      <w:r>
+        <w:t xml:space="preserve">nwin, </w:t>
+      </w:r>
+      <w:r>
+        <w:t>0</w:t>
+      </w:r>
+      <w:r>
+        <w:t>);</w:t>
+      </w:r>
+    </w:p>
+    <w:p>
+      <w:r>
+        <w:rPr>
+          <w:rFonts w:hint="eastAsia"/>
+        </w:rPr>
+        <w:t>if (</w:t>
+      </w:r>
+      <w:r>
+        <w:t>EGL_TRUE != winSurface</w:t>
+      </w:r>
+      <w:r>
+        <w:rPr>
+          <w:rFonts w:hint="eastAsia"/>
+        </w:rPr>
         <w:t>)</w:t>
       </w:r>
       <w:r>
-        <w:tab/>
-      </w:r>
-      <w:r>
-        <w:tab/>
-        <w:t xml:space="preserve">// </w:t>
-      </w:r>
-      <w:r>
-        <w:rPr>
-          <w:rFonts w:hint="eastAsia"/>
-        </w:rPr>
-        <w:t>后</w:t>
-      </w:r>
-      <w:r>
-        <w:t>两个参数代表版本号</w:t>
-      </w:r>
-    </w:p>
-    <w:p>
-      <w:r>
-        <w:rPr>
-          <w:rFonts w:hint="eastAsia"/>
-        </w:rPr>
+        <w:t xml:space="preserve"> </w:t>
+      </w:r>
+    </w:p>
+    <w:p>
+      <w:r>
         <w:t>{</w:t>
       </w:r>
     </w:p>
@@ -17227,365 +17282,13 @@
       <w:r>
         <w:tab/>
       </w:r>
-      <w:r>
-        <w:t>LOGE(</w:t>
-      </w:r>
-      <w:r>
-        <w:t>“</w:t>
-      </w:r>
-      <w:r>
-        <w:rPr>
-          <w:rFonts w:hint="eastAsia"/>
-        </w:rPr>
-        <w:t>EGLI</w:t>
-      </w:r>
-      <w:r>
-        <w:t>nitialize</w:t>
-      </w:r>
-      <w:r>
-        <w:t xml:space="preserve"> failed”</w:t>
-      </w:r>
-      <w:r>
-        <w:t>);</w:t>
-      </w:r>
-    </w:p>
-    <w:p>
-      <w:pPr>
-        <w:rPr>
-          <w:rFonts w:hint="eastAsia"/>
-        </w:rPr>
-      </w:pPr>
-      <w:r>
-        <w:tab/>
-        <w:t>return;</w:t>
-      </w:r>
-    </w:p>
-    <w:p>
-      <w:pPr>
-        <w:rPr>
-          <w:rFonts w:hint="eastAsia"/>
-        </w:rPr>
-      </w:pPr>
-      <w:r>
-        <w:rPr>
-          <w:rFonts w:hint="eastAsia"/>
-        </w:rPr>
+    </w:p>
+    <w:p>
+      <w:r>
         <w:t>}</w:t>
       </w:r>
     </w:p>
-    <w:p>
-      <w:pPr>
-        <w:rPr>
-          <w:rFonts w:hint="eastAsia"/>
-        </w:rPr>
-      </w:pPr>
-      <w:r>
-        <w:rPr>
-          <w:rFonts w:hint="eastAsia"/>
-        </w:rPr>
-        <w:t xml:space="preserve">// </w:t>
-      </w:r>
-      <w:r>
-        <w:t>Surface,</w:t>
-      </w:r>
-      <w:r>
-        <w:rPr>
-          <w:rFonts w:hint="eastAsia"/>
-        </w:rPr>
-        <w:t>包含</w:t>
-      </w:r>
-      <w:r>
-        <w:t>配置和创建</w:t>
-      </w:r>
-    </w:p>
-    <w:p>
-      <w:pPr>
-        <w:rPr>
-          <w:rFonts w:hint="eastAsia"/>
-        </w:rPr>
-      </w:pPr>
-      <w:r>
-        <w:t>EGLConfig config;</w:t>
-      </w:r>
-      <w:r>
-        <w:tab/>
-      </w:r>
-      <w:r>
-        <w:tab/>
-      </w:r>
-      <w:r>
-        <w:tab/>
-      </w:r>
-      <w:r>
-        <w:tab/>
-      </w:r>
-      <w:r>
-        <w:tab/>
-      </w:r>
-      <w:r>
-        <w:tab/>
-      </w:r>
-      <w:r>
-        <w:tab/>
-      </w:r>
-      <w:r>
-        <w:rPr>
-          <w:rFonts w:hint="eastAsia"/>
-        </w:rPr>
-        <w:t>// 输出</w:t>
-      </w:r>
-      <w:r>
-        <w:t>的配置项</w:t>
-      </w:r>
-    </w:p>
-    <w:p>
-      <w:r>
-        <w:t xml:space="preserve">EGLint </w:t>
-      </w:r>
-      <w:r>
-        <w:tab/>
-        <w:t xml:space="preserve"> configNum;</w:t>
-      </w:r>
-    </w:p>
-    <w:p>
-      <w:r>
-        <w:rPr>
-          <w:rFonts w:hint="eastAsia"/>
-        </w:rPr>
-        <w:t>EGL</w:t>
-      </w:r>
-      <w:r>
-        <w:t>int configSpec[] = {</w:t>
-      </w:r>
-    </w:p>
-    <w:p>
-      <w:r>
-        <w:tab/>
-      </w:r>
-      <w:r>
-        <w:t>EGL_RED_SIZE, 8</w:t>
-      </w:r>
-    </w:p>
-    <w:p>
-      <w:r>
-        <w:tab/>
-        <w:t>EGL_GREEN_SIZE, 8</w:t>
-      </w:r>
-    </w:p>
-    <w:p>
-      <w:pPr>
-        <w:rPr>
-          <w:rFonts w:hint="eastAsia"/>
-        </w:rPr>
-      </w:pPr>
-      <w:r>
-        <w:tab/>
-      </w:r>
-    </w:p>
-    <w:p/>
-    <w:p>
-      <w:pPr>
-        <w:rPr>
-          <w:rFonts w:hint="eastAsia"/>
-        </w:rPr>
-      </w:pPr>
-      <w:r>
-        <w:t>};</w:t>
-      </w:r>
-      <w:r>
-        <w:t xml:space="preserve">// </w:t>
-      </w:r>
-      <w:r>
-        <w:rPr>
-          <w:rFonts w:hint="eastAsia"/>
-        </w:rPr>
-        <w:t>输入</w:t>
-      </w:r>
-      <w:r>
-        <w:t>的配置项</w:t>
-      </w:r>
-    </w:p>
-    <w:p>
-      <w:r>
-        <w:t xml:space="preserve">if (EGL_TRUE = </w:t>
-      </w:r>
-      <w:r>
-        <w:rPr>
-          <w:rFonts w:hint="eastAsia"/>
-        </w:rPr>
-        <w:t>egl</w:t>
-      </w:r>
-      <w:r>
-        <w:t xml:space="preserve">ChooseConfig(display, </w:t>
-      </w:r>
-      <w:r>
-        <w:t>configSpec</w:t>
-      </w:r>
-      <w:r>
-        <w:t>, &amp;</w:t>
-      </w:r>
-      <w:r>
-        <w:t>config</w:t>
-      </w:r>
-      <w:r>
-        <w:t xml:space="preserve">, </w:t>
-      </w:r>
-      <w:r>
-        <w:t>1</w:t>
-      </w:r>
-      <w:r>
-        <w:t>, &amp;</w:t>
-      </w:r>
-      <w:r>
-        <w:t>configNum</w:t>
-      </w:r>
-      <w:r>
-        <w:t>))</w:t>
-      </w:r>
-    </w:p>
-    <w:p>
-      <w:r>
-        <w:t>{</w:t>
-      </w:r>
-    </w:p>
-    <w:p>
-      <w:pPr>
-        <w:rPr>
-          <w:rFonts w:hint="eastAsia"/>
-        </w:rPr>
-      </w:pPr>
-      <w:r>
-        <w:tab/>
-      </w:r>
-    </w:p>
-    <w:p>
-      <w:pPr>
-        <w:rPr>
-          <w:rFonts w:hint="eastAsia"/>
-        </w:rPr>
-      </w:pPr>
-      <w:r>
-        <w:t>}</w:t>
-      </w:r>
-    </w:p>
-    <w:p>
-      <w:pPr>
-        <w:rPr>
-          <w:rFonts w:hint="eastAsia"/>
-        </w:rPr>
-      </w:pPr>
-      <w:r>
-        <w:rPr>
-          <w:rFonts w:hint="eastAsia"/>
-        </w:rPr>
-        <w:t>// 创建S</w:t>
-      </w:r>
-      <w:r>
-        <w:t>urface</w:t>
-      </w:r>
-      <w:r>
-        <w:t xml:space="preserve">, </w:t>
-      </w:r>
-      <w:r>
-        <w:rPr>
-          <w:rFonts w:hint="eastAsia"/>
-        </w:rPr>
-        <w:t>与</w:t>
-      </w:r>
-      <w:r>
-        <w:t>android</w:t>
-      </w:r>
-      <w:r>
-        <w:rPr>
-          <w:rFonts w:hint="eastAsia"/>
-        </w:rPr>
-        <w:t>原始</w:t>
-      </w:r>
-      <w:r>
-        <w:t>窗口设备关联</w:t>
-      </w:r>
-    </w:p>
-    <w:p>
-      <w:r>
-        <w:t xml:space="preserve">EGLSurface winSurface = </w:t>
-      </w:r>
-      <w:r>
-        <w:rPr>
-          <w:rFonts w:hint="eastAsia"/>
-        </w:rPr>
-        <w:t>egl</w:t>
-      </w:r>
-      <w:r>
-        <w:t xml:space="preserve">CreateWindowSurface(display, config, </w:t>
-      </w:r>
-      <w:r>
-        <w:t xml:space="preserve">nwin, </w:t>
-      </w:r>
-      <w:r>
-        <w:t>0</w:t>
-      </w:r>
-      <w:r>
-        <w:t>);</w:t>
-      </w:r>
-    </w:p>
-    <w:p>
-      <w:r>
-        <w:rPr>
-          <w:rFonts w:hint="eastAsia"/>
-        </w:rPr>
-        <w:t>if (</w:t>
-      </w:r>
-      <w:r>
-        <w:t>EGL_TRUE</w:t>
-      </w:r>
-      <w:r>
-        <w:t xml:space="preserve"> != </w:t>
-      </w:r>
-      <w:r>
-        <w:t>winSurface</w:t>
-      </w:r>
-      <w:r>
-        <w:rPr>
-          <w:rFonts w:hint="eastAsia"/>
-        </w:rPr>
-        <w:t>)</w:t>
-      </w:r>
-      <w:r>
-        <w:t xml:space="preserve"> </w:t>
-      </w:r>
-    </w:p>
-    <w:p>
-      <w:r>
-        <w:t>{</w:t>
-      </w:r>
-    </w:p>
-    <w:p>
-      <w:pPr>
-        <w:rPr>
-          <w:rFonts w:hint="eastAsia"/>
-        </w:rPr>
-      </w:pPr>
-      <w:r>
-        <w:tab/>
-      </w:r>
-    </w:p>
-    <w:p>
-      <w:pPr>
-        <w:rPr>
-          <w:rFonts w:hint="eastAsia"/>
-        </w:rPr>
-      </w:pPr>
-      <w:r>
-        <w:t>}</w:t>
-      </w:r>
-    </w:p>
-    <w:p>
-      <w:pPr>
-        <w:rPr>
-          <w:rFonts w:hint="eastAsia"/>
-        </w:rPr>
-      </w:pPr>
-    </w:p>
+    <w:p/>
     <w:p/>
     <w:p>
       <w:r>
@@ -17623,31 +17326,16 @@
       </w:r>
     </w:p>
     <w:p>
-      <w:pPr>
-        <w:rPr>
-          <w:rFonts w:hint="eastAsia"/>
-        </w:rPr>
-      </w:pPr>
-      <w:r>
-        <w:tab/>
-      </w:r>
-    </w:p>
-    <w:p>
-      <w:pPr>
-        <w:rPr>
-          <w:rFonts w:hint="eastAsia"/>
-        </w:rPr>
-      </w:pPr>
+      <w:r>
+        <w:tab/>
+      </w:r>
+    </w:p>
+    <w:p>
       <w:r>
         <w:t>}</w:t>
       </w:r>
     </w:p>
     <w:p>
-      <w:pPr>
-        <w:rPr>
-          <w:rFonts w:hint="eastAsia"/>
-        </w:rPr>
-      </w:pPr>
       <w:r>
         <w:t>eglCreateContext(display, confg, EGL_NO_CONTEXT, , );</w:t>
       </w:r>
@@ -17699,11 +17387,6 @@
       </w:r>
     </w:p>
     <w:p>
-      <w:pPr>
-        <w:rPr>
-          <w:rFonts w:hint="eastAsia"/>
-        </w:rPr>
-      </w:pPr>
       <w:r>
         <w:rPr>
           <w:rFonts w:hint="eastAsia"/>
@@ -17724,50 +17407,16 @@
       </w:r>
     </w:p>
     <w:p>
-      <w:pPr>
-        <w:rPr>
-          <w:rFonts w:hint="eastAsia"/>
-        </w:rPr>
-      </w:pPr>
-      <w:r>
-        <w:t>eglMakeCurrent(display, winSurface, winSurface, context</w:t>
-      </w:r>
-      <w:bookmarkStart w:id="0" w:name="_GoBack"/>
-      <w:bookmarkEnd w:id="0"/>
-      <w:r>
-        <w:t>);</w:t>
-      </w:r>
-    </w:p>
-    <w:p/>
-    <w:p>
-      <w:pPr>
-        <w:rPr>
-          <w:rFonts w:hint="eastAsia"/>
-        </w:rPr>
-      </w:pPr>
-    </w:p>
-    <w:p>
-      <w:pPr>
-        <w:rPr>
-          <w:rFonts w:hint="eastAsia"/>
-        </w:rPr>
-      </w:pPr>
-    </w:p>
-    <w:p>
-      <w:pPr>
-        <w:rPr>
-          <w:rFonts w:hint="eastAsia"/>
-        </w:rPr>
-      </w:pPr>
-    </w:p>
-    <w:p/>
-    <w:p>
-      <w:pPr>
-        <w:rPr>
-          <w:rFonts w:hint="eastAsia"/>
-        </w:rPr>
-      </w:pPr>
-    </w:p>
+      <w:r>
+        <w:t>eglMakeCurrent(display, winSurface, winSurface, context);</w:t>
+      </w:r>
+    </w:p>
+    <w:p/>
+    <w:p/>
+    <w:p/>
+    <w:p/>
+    <w:p/>
+    <w:p/>
     <w:p>
       <w:pPr>
         <w:pStyle w:val="a3"/>
@@ -17776,9 +17425,6 @@
           <w:numId w:val="10"/>
         </w:numPr>
         <w:ind w:firstLineChars="0"/>
-        <w:rPr>
-          <w:rFonts w:hint="eastAsia"/>
-        </w:rPr>
       </w:pPr>
       <w:r>
         <w:rPr>
@@ -17790,13 +17436,7 @@
         <w:t>shader</w:t>
       </w:r>
     </w:p>
-    <w:p>
-      <w:pPr>
-        <w:rPr>
-          <w:rFonts w:hint="eastAsia"/>
-        </w:rPr>
-      </w:pPr>
-    </w:p>
+    <w:p/>
     <w:p>
       <w:r>
         <w:rPr>
@@ -17859,19 +17499,8 @@
         <w:t>柄</w:t>
       </w:r>
     </w:p>
-    <w:p>
-      <w:pPr>
-        <w:rPr>
-          <w:rFonts w:hint="eastAsia"/>
-        </w:rPr>
-      </w:pPr>
-    </w:p>
-    <w:p>
-      <w:pPr>
-        <w:rPr>
-          <w:rFonts w:hint="eastAsia"/>
-        </w:rPr>
-      </w:pPr>
+    <w:p/>
+    <w:p>
       <w:r>
         <w:rPr>
           <w:rFonts w:hint="eastAsia"/>
@@ -17906,19 +17535,8 @@
       </w:r>
     </w:p>
     <w:p/>
-    <w:p>
-      <w:pPr>
-        <w:rPr>
-          <w:rFonts w:hint="eastAsia"/>
-        </w:rPr>
-      </w:pPr>
-    </w:p>
-    <w:p>
-      <w:pPr>
-        <w:rPr>
-          <w:rFonts w:hint="eastAsia"/>
-        </w:rPr>
-      </w:pPr>
+    <w:p/>
+    <w:p>
       <w:r>
         <w:rPr>
           <w:rFonts w:hint="eastAsia"/>
@@ -18009,11 +17627,6 @@
     </w:p>
     <w:p/>
     <w:p>
-      <w:pPr>
-        <w:rPr>
-          <w:rFonts w:hint="eastAsia"/>
-        </w:rPr>
-      </w:pPr>
       <w:r>
         <w:rPr>
           <w:rFonts w:hint="eastAsia"/>
@@ -18042,11 +17655,6 @@
     <w:p/>
     <w:p/>
     <w:p>
-      <w:pPr>
-        <w:rPr>
-          <w:rFonts w:hint="eastAsia"/>
-        </w:rPr>
-      </w:pPr>
       <w:r>
         <w:t xml:space="preserve">// </w:t>
       </w:r>
@@ -18060,13 +17668,7 @@
         <w:t>ontext</w:t>
       </w:r>
     </w:p>
-    <w:p>
-      <w:pPr>
-        <w:rPr>
-          <w:rFonts w:hint="eastAsia"/>
-        </w:rPr>
-      </w:pPr>
-    </w:p>
+    <w:p/>
     <w:p>
       <w:r>
         <w:rPr>
@@ -18116,68 +17718,1290 @@
         <w:t>起来</w:t>
       </w:r>
     </w:p>
-    <w:p>
-      <w:pPr>
-        <w:rPr>
-          <w:rFonts w:hint="eastAsia"/>
-        </w:rPr>
-      </w:pPr>
-    </w:p>
-    <w:p>
-      <w:pPr>
-        <w:rPr>
-          <w:rFonts w:hint="eastAsia"/>
-        </w:rPr>
-      </w:pPr>
-    </w:p>
-    <w:p/>
-    <w:p/>
-    <w:p/>
-    <w:p>
-      <w:pPr>
-        <w:rPr>
-          <w:rFonts w:hint="eastAsia"/>
-        </w:rPr>
-      </w:pPr>
-    </w:p>
-    <w:p>
-      <w:pPr>
-        <w:rPr>
-          <w:rFonts w:hint="eastAsia"/>
-        </w:rPr>
-      </w:pPr>
-    </w:p>
-    <w:p>
-      <w:pPr>
-        <w:rPr>
-          <w:rFonts w:hint="eastAsia"/>
-        </w:rPr>
-      </w:pPr>
-    </w:p>
-    <w:p/>
-    <w:p/>
-    <w:p>
-      <w:pPr>
-        <w:rPr>
-          <w:rFonts w:hint="eastAsia"/>
-        </w:rPr>
-      </w:pPr>
-    </w:p>
-    <w:p>
-      <w:pPr>
-        <w:rPr>
-          <w:rFonts w:hint="eastAsia"/>
-        </w:rPr>
-      </w:pPr>
-    </w:p>
-    <w:p/>
-    <w:p>
-      <w:pPr>
-        <w:rPr>
-          <w:rFonts w:hint="eastAsia"/>
-        </w:rPr>
-      </w:pPr>
-    </w:p>
+    <w:p/>
+    <w:p/>
+    <w:p/>
+    <w:p/>
+    <w:p/>
+    <w:p/>
+    <w:p/>
+    <w:p/>
+    <w:p/>
+    <w:p/>
+    <w:p/>
+    <w:p>
+      <w:r>
+        <w:rPr>
+          <w:rFonts w:hint="eastAsia"/>
+        </w:rPr>
+        <w:lastRenderedPageBreak/>
+        <w:t>OpenGL ES Shader顶点</w:t>
+      </w:r>
+      <w:r>
+        <w:t>坐标和材质坐标分析</w:t>
+      </w:r>
+    </w:p>
+    <w:p/>
+    <w:p>
+      <w:r>
+        <w:rPr>
+          <w:rFonts w:hint="eastAsia"/>
+        </w:rPr>
+        <w:t>顶点</w:t>
+      </w:r>
+      <w:r>
+        <w:t>信息</w:t>
+      </w:r>
+    </w:p>
+    <w:p>
+      <w:r>
+        <w:rPr>
+          <w:rFonts w:hint="eastAsia"/>
+        </w:rPr>
+        <w:t>float *</w:t>
+      </w:r>
+      <w:r>
+        <w:t>vertexData = new float[12]</w:t>
+      </w:r>
+      <w:r>
+        <w:t>{</w:t>
+      </w:r>
+    </w:p>
+    <w:p>
+      <w:r>
+        <w:tab/>
+        <w:t>1.0f, -1.0f, 0.0f,</w:t>
+      </w:r>
+    </w:p>
+    <w:p>
+      <w:r>
+        <w:tab/>
+        <w:t>-1.0f, -1.0f,0.0f</w:t>
+      </w:r>
+    </w:p>
+    <w:p>
+      <w:r>
+        <w:tab/>
+        <w:t>1.0f, 1.0f, 0.0f</w:t>
+      </w:r>
+    </w:p>
+    <w:p>
+      <w:r>
+        <w:tab/>
+        <w:t>-1.0f, 1.0f, 0.0f</w:t>
+      </w:r>
+    </w:p>
+    <w:p>
+      <w:r>
+        <w:t>};</w:t>
+      </w:r>
+    </w:p>
+    <w:p>
+      <w:r>
+        <w:rPr>
+          <w:rFonts w:hint="eastAsia"/>
+        </w:rPr>
+        <w:t>材质</w:t>
+      </w:r>
+      <w:r>
+        <w:t>坐标系信息</w:t>
+      </w:r>
+    </w:p>
+    <w:p>
+      <w:r>
+        <w:rPr>
+          <w:rFonts w:hint="eastAsia"/>
+        </w:rPr>
+        <w:t>把</w:t>
+      </w:r>
+      <w:r>
+        <w:t>顶点坐标转换成材质坐标</w:t>
+      </w:r>
+    </w:p>
+    <w:p/>
+    <w:p>
+      <w:r>
+        <w:rPr>
+          <w:rFonts w:hint="eastAsia"/>
+        </w:rPr>
+        <w:t>顶点</w:t>
+      </w:r>
+      <w:r>
+        <w:t>着色器</w:t>
+      </w:r>
+      <w:r>
+        <w:rPr>
+          <w:rFonts w:hint="eastAsia"/>
+        </w:rPr>
+        <w:t>GLSL代码</w:t>
+      </w:r>
+      <w:r>
+        <w:t>编写</w:t>
+      </w:r>
+      <w:r>
+        <w:rPr>
+          <w:rFonts w:hint="eastAsia"/>
+        </w:rPr>
+        <w:t xml:space="preserve"> </w:t>
+      </w:r>
+      <w:r>
+        <w:t>Shader</w:t>
+      </w:r>
+      <w:r>
+        <w:t xml:space="preserve">  </w:t>
+      </w:r>
+      <w:r>
+        <w:rPr>
+          <w:rFonts w:hint="eastAsia"/>
+        </w:rPr>
+        <w:t>以</w:t>
+      </w:r>
+      <w:r>
+        <w:t>字符串的形式传递给</w:t>
+      </w:r>
+      <w:r>
+        <w:rPr>
+          <w:rFonts w:hint="eastAsia"/>
+        </w:rPr>
+        <w:t>Open</w:t>
+      </w:r>
+      <w:r>
+        <w:t>GL</w:t>
+      </w:r>
+      <w:r>
+        <w:rPr>
+          <w:rFonts w:hint="eastAsia"/>
+        </w:rPr>
+        <w:t>的</w:t>
+      </w:r>
+      <w:r>
+        <w:t>库</w:t>
+      </w:r>
+    </w:p>
+    <w:p>
+      <w:r>
+        <w:t>#define GET_STR(x) #x</w:t>
+      </w:r>
+      <w:r>
+        <w:tab/>
+      </w:r>
+      <w:r>
+        <w:tab/>
+      </w:r>
+      <w:r>
+        <w:tab/>
+      </w:r>
+      <w:r>
+        <w:tab/>
+      </w:r>
+      <w:r>
+        <w:tab/>
+      </w:r>
+      <w:r>
+        <w:tab/>
+        <w:t xml:space="preserve">// </w:t>
+      </w:r>
+      <w:r>
+        <w:rPr>
+          <w:rFonts w:hint="eastAsia"/>
+        </w:rPr>
+        <w:t>把</w:t>
+      </w:r>
+      <w:r>
+        <w:t>x的内容加上</w:t>
+      </w:r>
+      <w:r>
+        <w:rPr>
+          <w:rFonts w:hint="eastAsia"/>
+        </w:rPr>
+        <w:t>引号</w:t>
+      </w:r>
+      <w:r>
+        <w:t>，变成字符串</w:t>
+      </w:r>
+      <w:r>
+        <w:rPr>
+          <w:rFonts w:hint="eastAsia"/>
+        </w:rPr>
+        <w:t>, vec4 代表4个</w:t>
+      </w:r>
+      <w:r>
+        <w:t>值的向量。</w:t>
+      </w:r>
+    </w:p>
+    <w:p>
+      <w:r>
+        <w:rPr>
+          <w:rFonts w:hint="eastAsia"/>
+        </w:rPr>
+        <w:t>static const char *vertex</w:t>
+      </w:r>
+      <w:r>
+        <w:t>Shader = GET_STR(</w:t>
+      </w:r>
+    </w:p>
+    <w:p>
+      <w:pPr>
+        <w:ind w:firstLine="420"/>
+      </w:pPr>
+      <w:r>
+        <w:t>attribute vec4 aPositon</w:t>
+      </w:r>
+      <w:r>
+        <w:rPr>
+          <w:rFonts w:hint="eastAsia"/>
+        </w:rPr>
+        <w:t>;</w:t>
+      </w:r>
+      <w:r>
+        <w:t xml:space="preserve"> </w:t>
+      </w:r>
+      <w:r>
+        <w:rPr>
+          <w:rFonts w:hint="eastAsia"/>
+        </w:rPr>
+        <w:t>顶点</w:t>
+      </w:r>
+      <w:r>
+        <w:t>坐标</w:t>
+      </w:r>
+    </w:p>
+    <w:p>
+      <w:r>
+        <w:rPr>
+          <w:rFonts w:hint="eastAsia"/>
+        </w:rPr>
+        <w:tab/>
+        <w:t>attribute vec2 a</w:t>
+      </w:r>
+      <w:r>
+        <w:t xml:space="preserve">TexCoord; </w:t>
+      </w:r>
+      <w:r>
+        <w:rPr>
+          <w:rFonts w:hint="eastAsia"/>
+        </w:rPr>
+        <w:t>材质</w:t>
+      </w:r>
+      <w:r>
+        <w:rPr>
+          <w:rFonts w:hint="eastAsia"/>
+        </w:rPr>
+        <w:t>的</w:t>
+      </w:r>
+      <w:r>
+        <w:t>顶点</w:t>
+      </w:r>
+      <w:r>
+        <w:t>坐标</w:t>
+      </w:r>
+    </w:p>
+    <w:p>
+      <w:r>
+        <w:tab/>
+        <w:t xml:space="preserve">varying vec2 vTexCoord;  </w:t>
+      </w:r>
+      <w:r>
+        <w:rPr>
+          <w:rFonts w:hint="eastAsia"/>
+        </w:rPr>
+        <w:t>输出</w:t>
+      </w:r>
+      <w:r>
+        <w:t>的材质坐标</w:t>
+      </w:r>
+    </w:p>
+    <w:p>
+      <w:r>
+        <w:tab/>
+        <w:t>void main() {</w:t>
+      </w:r>
+    </w:p>
+    <w:p>
+      <w:r>
+        <w:tab/>
+      </w:r>
+      <w:r>
+        <w:tab/>
+      </w:r>
+      <w:r>
+        <w:t>vTexCoord = vec2(</w:t>
+      </w:r>
+      <w:r>
+        <w:rPr>
+          <w:rFonts w:hint="eastAsia"/>
+        </w:rPr>
+        <w:t>a</w:t>
+      </w:r>
+      <w:r>
+        <w:t xml:space="preserve">TexCoord.x, </w:t>
+      </w:r>
+      <w:r>
+        <w:t>1.0-</w:t>
+      </w:r>
+      <w:r>
+        <w:rPr>
+          <w:rFonts w:hint="eastAsia"/>
+        </w:rPr>
+        <w:t>a</w:t>
+      </w:r>
+      <w:r>
+        <w:t>TexCoord.y);</w:t>
+      </w:r>
+    </w:p>
+    <w:p>
+      <w:r>
+        <w:tab/>
+      </w:r>
+      <w:r>
+        <w:tab/>
+      </w:r>
+      <w:r>
+        <w:t>gl_Position = aPosition;</w:t>
+      </w:r>
+    </w:p>
+    <w:p>
+      <w:pPr>
+        <w:ind w:firstLine="420"/>
+      </w:pPr>
+      <w:r>
+        <w:t>}</w:t>
+      </w:r>
+    </w:p>
+    <w:p>
+      <w:r>
+        <w:t>);</w:t>
+      </w:r>
+    </w:p>
+    <w:p/>
+    <w:p>
+      <w:r>
+        <w:rPr>
+          <w:rFonts w:hint="eastAsia"/>
+        </w:rPr>
+        <w:t>// 片</w:t>
+      </w:r>
+      <w:r>
+        <w:t>元着色</w:t>
+      </w:r>
+      <w:r>
+        <w:rPr>
+          <w:rFonts w:hint="eastAsia"/>
+        </w:rPr>
+        <w:t>器</w:t>
+      </w:r>
+      <w:r>
+        <w:rPr>
+          <w:rFonts w:hint="eastAsia"/>
+        </w:rPr>
+        <w:t xml:space="preserve"> 4个Y对应</w:t>
+      </w:r>
+      <w:r>
+        <w:t>一个</w:t>
+      </w:r>
+      <w:r>
+        <w:rPr>
+          <w:rFonts w:hint="eastAsia"/>
+        </w:rPr>
+        <w:t>UV</w:t>
+      </w:r>
+    </w:p>
+    <w:p>
+      <w:r>
+        <w:rPr>
+          <w:rFonts w:hint="eastAsia"/>
+        </w:rPr>
+        <w:t xml:space="preserve">static </w:t>
+      </w:r>
+      <w:r>
+        <w:t>const char *fragYUV420P = GET_STR(</w:t>
+      </w:r>
+    </w:p>
+    <w:p>
+      <w:r>
+        <w:lastRenderedPageBreak/>
+        <w:tab/>
+      </w:r>
+      <w:r>
+        <w:t xml:space="preserve">precision mediump float; // </w:t>
+      </w:r>
+      <w:r>
+        <w:rPr>
+          <w:rFonts w:hint="eastAsia"/>
+        </w:rPr>
+        <w:t>精度</w:t>
+      </w:r>
+    </w:p>
+    <w:p>
+      <w:r>
+        <w:tab/>
+        <w:t xml:space="preserve">varying vec2 vTexCoord; </w:t>
+      </w:r>
+      <w:r>
+        <w:rPr>
+          <w:rFonts w:hint="eastAsia"/>
+        </w:rPr>
+        <w:t>顶点</w:t>
+      </w:r>
+      <w:r>
+        <w:t>着色器传递的坐标</w:t>
+      </w:r>
+    </w:p>
+    <w:p>
+      <w:r>
+        <w:tab/>
+        <w:t xml:space="preserve">uniform sampler2D yTexture; </w:t>
+      </w:r>
+      <w:r>
+        <w:t xml:space="preserve">// </w:t>
+      </w:r>
+      <w:r>
+        <w:rPr>
+          <w:rFonts w:hint="eastAsia"/>
+        </w:rPr>
+        <w:t>输入</w:t>
+      </w:r>
+      <w:r>
+        <w:t>的材质</w:t>
+      </w:r>
+    </w:p>
+    <w:p>
+      <w:pPr>
+        <w:rPr>
+          <w:rFonts w:hint="eastAsia"/>
+        </w:rPr>
+      </w:pPr>
+      <w:r>
+        <w:tab/>
+      </w:r>
+    </w:p>
+    <w:p/>
+    <w:p/>
+    <w:p/>
+    <w:p/>
+    <w:p>
+      <w:r>
+        <w:tab/>
+      </w:r>
+    </w:p>
+    <w:p>
+      <w:r>
+        <w:t>);</w:t>
+      </w:r>
+    </w:p>
+    <w:p>
+      <w:pPr>
+        <w:rPr>
+          <w:rFonts w:hint="eastAsia"/>
+        </w:rPr>
+      </w:pPr>
+      <w:r>
+        <w:rPr>
+          <w:rFonts w:hint="eastAsia"/>
+        </w:rPr>
+        <w:t>// 片</w:t>
+      </w:r>
+      <w:r>
+        <w:t>元着色器</w:t>
+      </w:r>
+    </w:p>
+    <w:p>
+      <w:r>
+        <w:rPr>
+          <w:rFonts w:hint="eastAsia"/>
+        </w:rPr>
+        <w:t>static const char *fragYUV420p = GET_STR(</w:t>
+      </w:r>
+    </w:p>
+    <w:p>
+      <w:r>
+        <w:tab/>
+      </w:r>
+      <w:r>
+        <w:t>precision mediump float;</w:t>
+      </w:r>
+      <w:r>
+        <w:tab/>
+      </w:r>
+      <w:r>
+        <w:tab/>
+      </w:r>
+      <w:r>
+        <w:tab/>
+      </w:r>
+      <w:r>
+        <w:tab/>
+      </w:r>
+      <w:r>
+        <w:tab/>
+      </w:r>
+      <w:r>
+        <w:tab/>
+        <w:t xml:space="preserve">// </w:t>
+      </w:r>
+      <w:r>
+        <w:rPr>
+          <w:rFonts w:hint="eastAsia"/>
+        </w:rPr>
+        <w:t>定义</w:t>
+      </w:r>
+      <w:r>
+        <w:t>一个精度</w:t>
+      </w:r>
+    </w:p>
+    <w:p>
+      <w:r>
+        <w:tab/>
+        <w:t xml:space="preserve">varying vec2 vTexCoord; </w:t>
+      </w:r>
+      <w:r>
+        <w:tab/>
+      </w:r>
+      <w:r>
+        <w:tab/>
+      </w:r>
+      <w:r>
+        <w:tab/>
+      </w:r>
+      <w:r>
+        <w:tab/>
+      </w:r>
+      <w:r>
+        <w:tab/>
+      </w:r>
+      <w:r>
+        <w:tab/>
+        <w:t xml:space="preserve">// </w:t>
+      </w:r>
+      <w:r>
+        <w:rPr>
+          <w:rFonts w:hint="eastAsia"/>
+        </w:rPr>
+        <w:t>顶点</w:t>
+      </w:r>
+      <w:r>
+        <w:t>着色器传递的坐标</w:t>
+      </w:r>
+    </w:p>
+    <w:p>
+      <w:pPr>
+        <w:rPr>
+          <w:rFonts w:hint="eastAsia"/>
+        </w:rPr>
+      </w:pPr>
+      <w:r>
+        <w:tab/>
+        <w:t>uniform</w:t>
+      </w:r>
+      <w:r>
+        <w:tab/>
+        <w:t>sampler2D yTexture;</w:t>
+      </w:r>
+      <w:r>
+        <w:tab/>
+      </w:r>
+      <w:r>
+        <w:tab/>
+      </w:r>
+      <w:r>
+        <w:tab/>
+      </w:r>
+      <w:r>
+        <w:tab/>
+        <w:t xml:space="preserve"> </w:t>
+      </w:r>
+      <w:r>
+        <w:tab/>
+        <w:t xml:space="preserve">// </w:t>
+      </w:r>
+      <w:r>
+        <w:rPr>
+          <w:rFonts w:hint="eastAsia"/>
+        </w:rPr>
+        <w:t>对应</w:t>
+      </w:r>
+      <w:r>
+        <w:t>的材质</w:t>
+      </w:r>
+      <w:r>
+        <w:rPr>
+          <w:rFonts w:hint="eastAsia"/>
+        </w:rPr>
+        <w:t>(一</w:t>
+      </w:r>
+      <w:r>
+        <w:t>幅图片</w:t>
+      </w:r>
+      <w:r>
+        <w:rPr>
+          <w:rFonts w:hint="eastAsia"/>
+        </w:rPr>
+        <w:t>)</w:t>
+      </w:r>
+      <w:r>
+        <w:rPr>
+          <w:rFonts w:hint="eastAsia"/>
+        </w:rPr>
+        <w:t>。</w:t>
+      </w:r>
+      <w:r>
+        <w:t>输入的材质</w:t>
+      </w:r>
+      <w:r>
+        <w:rPr>
+          <w:rFonts w:hint="eastAsia"/>
+        </w:rPr>
+        <w:t>(灰度</w:t>
+      </w:r>
+      <w:r>
+        <w:t>图，单像素</w:t>
+      </w:r>
+      <w:r>
+        <w:rPr>
+          <w:rFonts w:hint="eastAsia"/>
+        </w:rPr>
+        <w:t>)</w:t>
+      </w:r>
+    </w:p>
+    <w:p>
+      <w:pPr>
+        <w:rPr>
+          <w:rFonts w:hint="eastAsia"/>
+        </w:rPr>
+      </w:pPr>
+      <w:r>
+        <w:tab/>
+      </w:r>
+      <w:r>
+        <w:t>uniform</w:t>
+      </w:r>
+      <w:r>
+        <w:tab/>
+        <w:t>sampler2D u</w:t>
+      </w:r>
+      <w:r>
+        <w:t>Texture;</w:t>
+      </w:r>
+      <w:r>
+        <w:tab/>
+      </w:r>
+      <w:r>
+        <w:tab/>
+      </w:r>
+      <w:r>
+        <w:tab/>
+      </w:r>
+      <w:r>
+        <w:tab/>
+      </w:r>
+      <w:r>
+        <w:tab/>
+      </w:r>
+      <w:r>
+        <w:rPr>
+          <w:rFonts w:hint="eastAsia"/>
+        </w:rPr>
+        <w:t xml:space="preserve">// </w:t>
+      </w:r>
+    </w:p>
+    <w:p>
+      <w:r>
+        <w:tab/>
+      </w:r>
+      <w:r>
+        <w:t>uniform</w:t>
+      </w:r>
+      <w:r>
+        <w:tab/>
+        <w:t>sampler2D v</w:t>
+      </w:r>
+      <w:r>
+        <w:t>Texture;</w:t>
+      </w:r>
+    </w:p>
+    <w:p>
+      <w:r>
+        <w:tab/>
+        <w:t>void main() {</w:t>
+      </w:r>
+    </w:p>
+    <w:p>
+      <w:pPr>
+        <w:ind w:firstLine="420"/>
+      </w:pPr>
+      <w:r>
+        <w:tab/>
+        <w:t>vec3 yuv;</w:t>
+      </w:r>
+    </w:p>
+    <w:p>
+      <w:pPr>
+        <w:ind w:firstLine="420"/>
+      </w:pPr>
+      <w:r>
+        <w:tab/>
+        <w:t>vec3 rgb</w:t>
+      </w:r>
+    </w:p>
+    <w:p>
+      <w:pPr>
+        <w:ind w:firstLine="420"/>
+      </w:pPr>
+      <w:r>
+        <w:tab/>
+        <w:t xml:space="preserve">yuv.r = texture2D(yTexture, </w:t>
+      </w:r>
+      <w:r>
+        <w:t>vTexCoord</w:t>
+      </w:r>
+      <w:r>
+        <w:t>)</w:t>
+      </w:r>
+    </w:p>
+    <w:p>
+      <w:pPr>
+        <w:ind w:firstLine="420"/>
+      </w:pPr>
+      <w:r>
+        <w:tab/>
+        <w:t>yuv.g = texture2D(u</w:t>
+      </w:r>
+      <w:r>
+        <w:t>Texture, vTexCoord)</w:t>
+      </w:r>
+      <w:r>
+        <w:t xml:space="preserve"> – 0.5;</w:t>
+      </w:r>
+    </w:p>
+    <w:p>
+      <w:pPr>
+        <w:ind w:firstLine="420"/>
+      </w:pPr>
+      <w:r>
+        <w:tab/>
+        <w:t>yuv.b</w:t>
+      </w:r>
+      <w:r>
+        <w:t xml:space="preserve"> = </w:t>
+      </w:r>
+      <w:r>
+        <w:t>texture2D(v</w:t>
+      </w:r>
+      <w:r>
+        <w:t>Texture, vTexCoord)</w:t>
+      </w:r>
+      <w:r>
+        <w:t xml:space="preserve"> – 0.5;</w:t>
+      </w:r>
+    </w:p>
+    <w:p>
+      <w:pPr>
+        <w:ind w:firstLine="420"/>
+      </w:pPr>
+      <w:r>
+        <w:tab/>
+      </w:r>
+      <w:r>
+        <w:t>rgb = mat3(1.0, 1.0, 1.0, 0.0, -0.39465, 2.03211</w:t>
+      </w:r>
+      <w:r>
+        <w:t>, 1.13983, -0.5806, 0.0</w:t>
+      </w:r>
+      <w:r>
+        <w:t>)</w:t>
+      </w:r>
+      <w:r>
+        <w:t xml:space="preserve"> * yuv</w:t>
+      </w:r>
+      <w:r>
+        <w:t>;</w:t>
+      </w:r>
+    </w:p>
+    <w:p>
+      <w:pPr>
+        <w:ind w:firstLine="420"/>
+      </w:pPr>
+      <w:r>
+        <w:tab/>
+        <w:t xml:space="preserve">// </w:t>
+      </w:r>
+      <w:r>
+        <w:rPr>
+          <w:rFonts w:hint="eastAsia"/>
+        </w:rPr>
+        <w:t>输出</w:t>
+      </w:r>
+      <w:r>
+        <w:t>像素颜色</w:t>
+      </w:r>
+    </w:p>
+    <w:p>
+      <w:pPr>
+        <w:ind w:firstLine="420"/>
+        <w:rPr>
+          <w:rFonts w:hint="eastAsia"/>
+        </w:rPr>
+      </w:pPr>
+      <w:r>
+        <w:tab/>
+        <w:t>gl_FragColor = vec4(rgb, 1.0,);</w:t>
+      </w:r>
+    </w:p>
+    <w:p>
+      <w:pPr>
+        <w:ind w:firstLine="420"/>
+        <w:rPr>
+          <w:rFonts w:hint="eastAsia"/>
+        </w:rPr>
+      </w:pPr>
+      <w:r>
+        <w:lastRenderedPageBreak/>
+        <w:t>}</w:t>
+      </w:r>
+    </w:p>
+    <w:p>
+      <w:r>
+        <w:rPr>
+          <w:rFonts w:hint="eastAsia"/>
+        </w:rPr>
+        <w:t>);</w:t>
+      </w:r>
+      <w:r>
+        <w:tab/>
+      </w:r>
+    </w:p>
+    <w:p>
+      <w:pPr>
+        <w:rPr>
+          <w:rFonts w:hint="eastAsia"/>
+        </w:rPr>
+      </w:pPr>
+      <w:r>
+        <w:tab/>
+      </w:r>
+    </w:p>
+    <w:p>
+      <w:pPr>
+        <w:rPr>
+          <w:rFonts w:hint="eastAsia"/>
+        </w:rPr>
+      </w:pPr>
+      <w:r>
+        <w:rPr>
+          <w:rFonts w:hint="eastAsia"/>
+        </w:rPr>
+        <w:t>// shade的</w:t>
+      </w:r>
+      <w:r>
+        <w:t>初始化</w:t>
+      </w:r>
+      <w:r>
+        <w:rPr>
+          <w:rFonts w:hint="eastAsia"/>
+        </w:rPr>
+        <w:t>(</w:t>
+      </w:r>
+      <w:r>
+        <w:t>OpenGL</w:t>
+      </w:r>
+      <w:r>
+        <w:rPr>
+          <w:rFonts w:hint="eastAsia"/>
+        </w:rPr>
+        <w:t>)</w:t>
+      </w:r>
+    </w:p>
+    <w:p>
+      <w:r>
+        <w:rPr>
+          <w:rFonts w:hint="eastAsia"/>
+        </w:rPr>
+        <w:t>#include &lt;</w:t>
+      </w:r>
+      <w:r>
+        <w:t>GLESL/gl2.h</w:t>
+      </w:r>
+      <w:r>
+        <w:rPr>
+          <w:rFonts w:hint="eastAsia"/>
+        </w:rPr>
+        <w:t>&gt;</w:t>
+      </w:r>
+    </w:p>
+    <w:p/>
+    <w:p>
+      <w:r>
+        <w:rPr>
+          <w:rFonts w:hint="eastAsia"/>
+        </w:rPr>
+        <w:t>// 返回</w:t>
+      </w:r>
+      <w:r>
+        <w:t>的是</w:t>
+      </w:r>
+      <w:r>
+        <w:rPr>
+          <w:rFonts w:hint="eastAsia"/>
+        </w:rPr>
+        <w:t>对应</w:t>
+      </w:r>
+      <w:r>
+        <w:t>的Shader</w:t>
+      </w:r>
+    </w:p>
+    <w:p>
+      <w:pPr>
+        <w:rPr>
+          <w:rFonts w:hint="eastAsia"/>
+        </w:rPr>
+      </w:pPr>
+      <w:r>
+        <w:t xml:space="preserve">// @param type </w:t>
+      </w:r>
+      <w:r>
+        <w:rPr>
+          <w:rFonts w:hint="eastAsia"/>
+        </w:rPr>
+        <w:t>初始化</w:t>
+      </w:r>
+      <w:r>
+        <w:t>的是片元</w:t>
+      </w:r>
+      <w:r>
+        <w:rPr>
+          <w:rFonts w:hint="eastAsia"/>
+        </w:rPr>
+        <w:t>还</w:t>
+      </w:r>
+      <w:r>
+        <w:t>是顶点</w:t>
+      </w:r>
+    </w:p>
+    <w:p>
+      <w:r>
+        <w:rPr>
+          <w:rFonts w:hint="eastAsia"/>
+        </w:rPr>
+        <w:t>GL</w:t>
+      </w:r>
+      <w:r>
+        <w:t>int</w:t>
+      </w:r>
+      <w:r>
+        <w:t xml:space="preserve"> InitShader(cosnt char *code, GLint type)</w:t>
+      </w:r>
+    </w:p>
+    <w:p>
+      <w:r>
+        <w:t>{</w:t>
+      </w:r>
+    </w:p>
+    <w:p>
+      <w:pPr>
+        <w:rPr>
+          <w:rFonts w:hint="eastAsia"/>
+        </w:rPr>
+      </w:pPr>
+      <w:r>
+        <w:tab/>
+      </w:r>
+    </w:p>
+    <w:p>
+      <w:pPr>
+        <w:rPr>
+          <w:rFonts w:hint="eastAsia"/>
+        </w:rPr>
+      </w:pPr>
+      <w:r>
+        <w:tab/>
+      </w:r>
+      <w:r>
+        <w:t xml:space="preserve">// </w:t>
+      </w:r>
+      <w:r>
+        <w:rPr>
+          <w:rFonts w:hint="eastAsia"/>
+        </w:rPr>
+        <w:t>创建</w:t>
+      </w:r>
+      <w:r>
+        <w:t>一个</w:t>
+      </w:r>
+      <w:r>
+        <w:rPr>
+          <w:rFonts w:hint="eastAsia"/>
+        </w:rPr>
+        <w:t>S</w:t>
+      </w:r>
+      <w:r>
+        <w:t>hader</w:t>
+      </w:r>
+    </w:p>
+    <w:p>
+      <w:pPr>
+        <w:rPr>
+          <w:rFonts w:hint="eastAsia"/>
+        </w:rPr>
+      </w:pPr>
+      <w:r>
+        <w:tab/>
+      </w:r>
+      <w:r>
+        <w:t xml:space="preserve">GLint sh = </w:t>
+      </w:r>
+      <w:r>
+        <w:t>glCreateShader(type);</w:t>
+      </w:r>
+    </w:p>
+    <w:p>
+      <w:r>
+        <w:tab/>
+        <w:t>if (sh == 0) {</w:t>
+      </w:r>
+    </w:p>
+    <w:p>
+      <w:pPr>
+        <w:rPr>
+          <w:rFonts w:hint="eastAsia"/>
+        </w:rPr>
+      </w:pPr>
+      <w:r>
+        <w:tab/>
+      </w:r>
+      <w:r>
+        <w:tab/>
+        <w:t>LOGE(“</w:t>
+      </w:r>
+      <w:r>
+        <w:t>glCreateShader</w:t>
+      </w:r>
+      <w:r>
+        <w:t xml:space="preserve"> failed. %d\n”, type);</w:t>
+      </w:r>
+    </w:p>
+    <w:p>
+      <w:pPr>
+        <w:ind w:firstLine="420"/>
+        <w:rPr>
+          <w:rFonts w:hint="eastAsia"/>
+        </w:rPr>
+      </w:pPr>
+      <w:r>
+        <w:t>}</w:t>
+      </w:r>
+    </w:p>
+    <w:p>
+      <w:r>
+        <w:tab/>
+        <w:t xml:space="preserve">// </w:t>
+      </w:r>
+      <w:r>
+        <w:rPr>
+          <w:rFonts w:hint="eastAsia"/>
+        </w:rPr>
+        <w:t>加载S</w:t>
+      </w:r>
+      <w:r>
+        <w:t>hader</w:t>
+      </w:r>
+    </w:p>
+    <w:p>
+      <w:r>
+        <w:tab/>
+      </w:r>
+      <w:r>
+        <w:t>glShaderSource(sh, 1, code, 0);</w:t>
+      </w:r>
+    </w:p>
+    <w:p/>
+    <w:p>
+      <w:r>
+        <w:tab/>
+        <w:t xml:space="preserve">// </w:t>
+      </w:r>
+      <w:r>
+        <w:rPr>
+          <w:rFonts w:hint="eastAsia"/>
+        </w:rPr>
+        <w:t>编译S</w:t>
+      </w:r>
+      <w:r>
+        <w:t>hader</w:t>
+      </w:r>
+    </w:p>
+    <w:p>
+      <w:pPr>
+        <w:rPr>
+          <w:rFonts w:hint="eastAsia"/>
+        </w:rPr>
+      </w:pPr>
+      <w:r>
+        <w:tab/>
+        <w:t>glCompileShader(sh);</w:t>
+      </w:r>
+    </w:p>
+    <w:p>
+      <w:r>
+        <w:tab/>
+      </w:r>
+      <w:r>
+        <w:t xml:space="preserve">// </w:t>
+      </w:r>
+      <w:r>
+        <w:rPr>
+          <w:rFonts w:hint="eastAsia"/>
+        </w:rPr>
+        <w:t>获取</w:t>
+      </w:r>
+      <w:r>
+        <w:t>执行情况</w:t>
+      </w:r>
+    </w:p>
+    <w:p>
+      <w:pPr>
+        <w:rPr>
+          <w:rFonts w:hint="eastAsia"/>
+        </w:rPr>
+      </w:pPr>
+      <w:r>
+        <w:tab/>
+        <w:t>glGetShaderiv(sh, );</w:t>
+      </w:r>
+    </w:p>
+    <w:p>
+      <w:r>
+        <w:t>}</w:t>
+      </w:r>
+    </w:p>
+    <w:p/>
+    <w:p>
+      <w:pPr>
+        <w:rPr>
+          <w:rFonts w:hint="eastAsia"/>
+        </w:rPr>
+      </w:pPr>
+      <w:r>
+        <w:rPr>
+          <w:rFonts w:hint="eastAsia"/>
+        </w:rPr>
+        <w:t>GL</w:t>
+      </w:r>
+      <w:r>
+        <w:t>int vsh = InitShader(vertexShader, GL_VERTEX_SHADER);</w:t>
+      </w:r>
+    </w:p>
+    <w:p>
+      <w:r>
+        <w:rPr>
+          <w:rFonts w:hint="eastAsia"/>
+        </w:rPr>
+        <w:lastRenderedPageBreak/>
+        <w:t>GL</w:t>
+      </w:r>
+      <w:r>
+        <w:t xml:space="preserve">int fsh = </w:t>
+      </w:r>
+    </w:p>
+    <w:p/>
+    <w:p>
+      <w:pPr>
+        <w:rPr>
+          <w:b/>
+        </w:rPr>
+      </w:pPr>
+      <w:r>
+        <w:rPr>
+          <w:rFonts w:hint="eastAsia"/>
+          <w:b/>
+        </w:rPr>
+        <w:t>创建</w:t>
+      </w:r>
+      <w:r>
+        <w:rPr>
+          <w:b/>
+        </w:rPr>
+        <w:t>渲染程序</w:t>
+      </w:r>
+    </w:p>
+    <w:p>
+      <w:r>
+        <w:t xml:space="preserve">GLint program = </w:t>
+      </w:r>
+      <w:r>
+        <w:rPr>
+          <w:rFonts w:hint="eastAsia"/>
+        </w:rPr>
+        <w:t>gl</w:t>
+      </w:r>
+      <w:r>
+        <w:t>CreateProgram();</w:t>
+      </w:r>
+    </w:p>
+    <w:p/>
+    <w:p>
+      <w:r>
+        <w:rPr>
+          <w:rFonts w:hint="eastAsia"/>
+        </w:rPr>
+        <w:t>// 向</w:t>
+      </w:r>
+      <w:r>
+        <w:rPr>
+          <w:rFonts w:hint="eastAsia"/>
+        </w:rPr>
+        <w:t>渲染</w:t>
+      </w:r>
+      <w:r>
+        <w:t>程序当中加入着色器</w:t>
+      </w:r>
+    </w:p>
+    <w:p>
+      <w:pPr>
+        <w:rPr>
+          <w:rFonts w:hint="eastAsia"/>
+        </w:rPr>
+      </w:pPr>
+      <w:r>
+        <w:rPr>
+          <w:rFonts w:hint="eastAsia"/>
+        </w:rPr>
+        <w:t>gl</w:t>
+      </w:r>
+      <w:r>
+        <w:t>AttachShader(sh, );</w:t>
+      </w:r>
+    </w:p>
+    <w:p/>
+    <w:p>
+      <w:r>
+        <w:rPr>
+          <w:rFonts w:hint="eastAsia"/>
+        </w:rPr>
+        <w:t>// 链接</w:t>
+      </w:r>
+      <w:r>
+        <w:t>程序</w:t>
+      </w:r>
+    </w:p>
+    <w:p>
+      <w:pPr>
+        <w:rPr>
+          <w:rFonts w:hint="eastAsia"/>
+        </w:rPr>
+      </w:pPr>
+      <w:bookmarkStart w:id="0" w:name="_GoBack"/>
+      <w:bookmarkEnd w:id="0"/>
+    </w:p>
+    <w:p/>
+    <w:p/>
+    <w:p/>
+    <w:p/>
+    <w:p/>
+    <w:p/>
+    <w:p/>
+    <w:p/>
+    <w:p/>
+    <w:p/>
     <w:p/>
     <w:p/>
     <w:p/>
@@ -18423,7 +19247,6 @@
     <w:p/>
     <w:p>
       <w:r>
-        <w:lastRenderedPageBreak/>
         <w:tab/>
       </w:r>
     </w:p>
@@ -20585,7 +21408,7 @@
 </file>
 
 <file path=customXml/itemProps1.xml><?xml version="1.0" encoding="utf-8"?>
-<ds:datastoreItem xmlns:ds="http://schemas.openxmlformats.org/officeDocument/2006/customXml" ds:itemID="{846CCDB5-2305-49E4-9D27-40A9615B270E}">
+<ds:datastoreItem xmlns:ds="http://schemas.openxmlformats.org/officeDocument/2006/customXml" ds:itemID="{22865CBE-C813-4AA0-AB87-AC4E5D5BC24E}">
   <ds:schemaRefs>
     <ds:schemaRef ds:uri="http://schemas.openxmlformats.org/officeDocument/2006/bibliography"/>
   </ds:schemaRefs>

</xml_diff>